<commit_message>
Updated report documentation explaining operational transformation
</commit_message>
<xml_diff>
--- a/Designing and Implementing Multi-Users Distributed Text Editor.docx
+++ b/Designing and Implementing Multi-Users Distributed Text Editor.docx
@@ -265,20 +265,148 @@
           <w:numId w:val="3"/>
         </w:numPr>
       </w:pPr>
-      <w:proofErr w:type="spellStart"/>
-      <w:r>
-        <w:t>RESTFul</w:t>
-      </w:r>
-      <w:proofErr w:type="spellEnd"/>
-      <w:r>
-        <w:t xml:space="preserve"> vs Publish/Subscribe Architectures.</w:t>
-      </w:r>
-    </w:p>
-    <w:p>
-      <w:pPr>
-        <w:ind w:left="1080"/>
-      </w:pPr>
-    </w:p>
+      <w:r>
+        <w:t>REST</w:t>
+      </w:r>
+      <w:r>
+        <w:t>f</w:t>
+      </w:r>
+      <w:r>
+        <w:t>ul vs Publish/Subscribe Architectures.</w:t>
+      </w:r>
+    </w:p>
+    <w:p>
+      <w:pPr>
+        <w:rPr>
+          <w:rFonts w:asciiTheme="majorHAnsi" w:eastAsiaTheme="majorEastAsia" w:hAnsiTheme="majorHAnsi" w:cstheme="majorBidi"/>
+          <w:color w:val="2F5496" w:themeColor="accent1" w:themeShade="BF"/>
+          <w:sz w:val="26"/>
+          <w:szCs w:val="26"/>
+        </w:rPr>
+      </w:pPr>
+      <w:r>
+        <w:br w:type="page"/>
+      </w:r>
+    </w:p>
+    <w:p>
+      <w:pPr>
+        <w:pStyle w:val="Heading2"/>
+      </w:pPr>
+      <w:r>
+        <w:lastRenderedPageBreak/>
+        <w:t>Operational Transformation</w:t>
+      </w:r>
+    </w:p>
+    <w:p>
+      <w:r>
+        <w:t>In order to provide real-time and collaborative environment in a text editor, we must consider any conflicts that may arise when more than two nodes are collaborating</w:t>
+      </w:r>
+      <w:r>
+        <w:t>. For example, if a node inserted some text at position x, and another node deleted the text that exist</w:t>
+      </w:r>
+      <w:r>
+        <w:t>s</w:t>
+      </w:r>
+      <w:r>
+        <w:t xml:space="preserve"> at position x</w:t>
+      </w:r>
+      <w:r>
+        <w:t xml:space="preserve"> at the same time. Here, we present Operational Transformation, which is a technology that aims to solve conflicts in real-time collaborative editing environments.</w:t>
+      </w:r>
+      <w:r>
+        <w:t xml:space="preserve"> In order to do that, we must maintain consistency between local replicas of documents, since each client have its own local copy of the document.</w:t>
+      </w:r>
+    </w:p>
+    <w:p/>
+    <w:p>
+      <w:r>
+        <w:t xml:space="preserve">A document will be stored as a sequence of operations in order of execution instead of plain text. So, we need a collaboration protocol to understand when to apply changes. We thought about </w:t>
+      </w:r>
+      <w:r>
+        <w:t>identifying possible operations into three types:</w:t>
+      </w:r>
+    </w:p>
+    <w:p>
+      <w:pPr>
+        <w:pStyle w:val="ListParagraph"/>
+        <w:numPr>
+          <w:ilvl w:val="0"/>
+          <w:numId w:val="4"/>
+        </w:numPr>
+      </w:pPr>
+      <w:r>
+        <w:t>Insert Text</w:t>
+      </w:r>
+    </w:p>
+    <w:p>
+      <w:pPr>
+        <w:pStyle w:val="ListParagraph"/>
+        <w:numPr>
+          <w:ilvl w:val="0"/>
+          <w:numId w:val="4"/>
+        </w:numPr>
+      </w:pPr>
+      <w:r>
+        <w:t>Delete Text</w:t>
+      </w:r>
+    </w:p>
+    <w:p>
+      <w:r>
+        <w:t>Whenever we edit a document, all the changes are appended to the document saving these operations in one of those three types</w:t>
+      </w:r>
+      <w:r>
+        <w:t>. In addition to saving operations by each user in a changelog database.</w:t>
+      </w:r>
+    </w:p>
+    <w:p/>
+    <w:p/>
+    <w:p>
+      <w:pPr>
+        <w:pStyle w:val="Heading2"/>
+      </w:pPr>
+      <w:r>
+        <w:t>WebSocket vs HTTP</w:t>
+      </w:r>
+    </w:p>
+    <w:p>
+      <w:pPr>
+        <w:pStyle w:val="Heading2"/>
+      </w:pPr>
+      <w:r>
+        <w:t>RESTful vs Publish/Subscribe Architectures</w:t>
+      </w:r>
+    </w:p>
+    <w:p>
+      <w:pPr>
+        <w:pStyle w:val="Heading1"/>
+      </w:pPr>
+      <w:r>
+        <w:t>High-Level System Design</w:t>
+      </w:r>
+    </w:p>
+    <w:p>
+      <w:pPr>
+        <w:rPr>
+          <w:rFonts w:asciiTheme="majorHAnsi" w:eastAsiaTheme="majorEastAsia" w:hAnsiTheme="majorHAnsi" w:cstheme="majorBidi"/>
+          <w:color w:val="2F5496" w:themeColor="accent1" w:themeShade="BF"/>
+          <w:sz w:val="32"/>
+          <w:szCs w:val="32"/>
+        </w:rPr>
+      </w:pPr>
+      <w:r>
+        <w:br w:type="page"/>
+      </w:r>
+    </w:p>
+    <w:p>
+      <w:pPr>
+        <w:pStyle w:val="Heading1"/>
+      </w:pPr>
+      <w:r>
+        <w:lastRenderedPageBreak/>
+        <w:t>References</w:t>
+      </w:r>
+    </w:p>
+    <w:p/>
     <w:sectPr>
       <w:pgSz w:w="12240" w:h="15840"/>
       <w:pgMar w:top="1440" w:right="1440" w:bottom="1440" w:left="1440" w:header="720" w:footer="720" w:gutter="0"/>
@@ -405,6 +533,119 @@
     </w:lvl>
   </w:abstractNum>
   <w:abstractNum w:abstractNumId="1" w15:restartNumberingAfterBreak="0">
+    <w:nsid w:val="73431656"/>
+    <w:multiLevelType w:val="hybridMultilevel"/>
+    <w:tmpl w:val="4FDAC71A"/>
+    <w:lvl w:ilvl="0" w:tplc="04090001">
+      <w:start w:val="1"/>
+      <w:numFmt w:val="bullet"/>
+      <w:lvlText w:val=""/>
+      <w:lvlJc w:val="left"/>
+      <w:pPr>
+        <w:ind w:left="720" w:hanging="360"/>
+      </w:pPr>
+      <w:rPr>
+        <w:rFonts w:ascii="Symbol" w:hAnsi="Symbol" w:hint="default"/>
+      </w:rPr>
+    </w:lvl>
+    <w:lvl w:ilvl="1" w:tplc="04090003" w:tentative="1">
+      <w:start w:val="1"/>
+      <w:numFmt w:val="bullet"/>
+      <w:lvlText w:val="o"/>
+      <w:lvlJc w:val="left"/>
+      <w:pPr>
+        <w:ind w:left="1440" w:hanging="360"/>
+      </w:pPr>
+      <w:rPr>
+        <w:rFonts w:ascii="Courier New" w:hAnsi="Courier New" w:cs="Courier New" w:hint="default"/>
+      </w:rPr>
+    </w:lvl>
+    <w:lvl w:ilvl="2" w:tplc="04090005" w:tentative="1">
+      <w:start w:val="1"/>
+      <w:numFmt w:val="bullet"/>
+      <w:lvlText w:val=""/>
+      <w:lvlJc w:val="left"/>
+      <w:pPr>
+        <w:ind w:left="2160" w:hanging="360"/>
+      </w:pPr>
+      <w:rPr>
+        <w:rFonts w:ascii="Wingdings" w:hAnsi="Wingdings" w:hint="default"/>
+      </w:rPr>
+    </w:lvl>
+    <w:lvl w:ilvl="3" w:tplc="04090001" w:tentative="1">
+      <w:start w:val="1"/>
+      <w:numFmt w:val="bullet"/>
+      <w:lvlText w:val=""/>
+      <w:lvlJc w:val="left"/>
+      <w:pPr>
+        <w:ind w:left="2880" w:hanging="360"/>
+      </w:pPr>
+      <w:rPr>
+        <w:rFonts w:ascii="Symbol" w:hAnsi="Symbol" w:hint="default"/>
+      </w:rPr>
+    </w:lvl>
+    <w:lvl w:ilvl="4" w:tplc="04090003" w:tentative="1">
+      <w:start w:val="1"/>
+      <w:numFmt w:val="bullet"/>
+      <w:lvlText w:val="o"/>
+      <w:lvlJc w:val="left"/>
+      <w:pPr>
+        <w:ind w:left="3600" w:hanging="360"/>
+      </w:pPr>
+      <w:rPr>
+        <w:rFonts w:ascii="Courier New" w:hAnsi="Courier New" w:cs="Courier New" w:hint="default"/>
+      </w:rPr>
+    </w:lvl>
+    <w:lvl w:ilvl="5" w:tplc="04090005" w:tentative="1">
+      <w:start w:val="1"/>
+      <w:numFmt w:val="bullet"/>
+      <w:lvlText w:val=""/>
+      <w:lvlJc w:val="left"/>
+      <w:pPr>
+        <w:ind w:left="4320" w:hanging="360"/>
+      </w:pPr>
+      <w:rPr>
+        <w:rFonts w:ascii="Wingdings" w:hAnsi="Wingdings" w:hint="default"/>
+      </w:rPr>
+    </w:lvl>
+    <w:lvl w:ilvl="6" w:tplc="04090001" w:tentative="1">
+      <w:start w:val="1"/>
+      <w:numFmt w:val="bullet"/>
+      <w:lvlText w:val=""/>
+      <w:lvlJc w:val="left"/>
+      <w:pPr>
+        <w:ind w:left="5040" w:hanging="360"/>
+      </w:pPr>
+      <w:rPr>
+        <w:rFonts w:ascii="Symbol" w:hAnsi="Symbol" w:hint="default"/>
+      </w:rPr>
+    </w:lvl>
+    <w:lvl w:ilvl="7" w:tplc="04090003" w:tentative="1">
+      <w:start w:val="1"/>
+      <w:numFmt w:val="bullet"/>
+      <w:lvlText w:val="o"/>
+      <w:lvlJc w:val="left"/>
+      <w:pPr>
+        <w:ind w:left="5760" w:hanging="360"/>
+      </w:pPr>
+      <w:rPr>
+        <w:rFonts w:ascii="Courier New" w:hAnsi="Courier New" w:cs="Courier New" w:hint="default"/>
+      </w:rPr>
+    </w:lvl>
+    <w:lvl w:ilvl="8" w:tplc="04090005" w:tentative="1">
+      <w:start w:val="1"/>
+      <w:numFmt w:val="bullet"/>
+      <w:lvlText w:val=""/>
+      <w:lvlJc w:val="left"/>
+      <w:pPr>
+        <w:ind w:left="6480" w:hanging="360"/>
+      </w:pPr>
+      <w:rPr>
+        <w:rFonts w:ascii="Wingdings" w:hAnsi="Wingdings" w:hint="default"/>
+      </w:rPr>
+    </w:lvl>
+  </w:abstractNum>
+  <w:abstractNum w:abstractNumId="2" w15:restartNumberingAfterBreak="0">
     <w:nsid w:val="739622B3"/>
     <w:multiLevelType w:val="hybridMultilevel"/>
     <w:tmpl w:val="E5F0E8F2"/>
@@ -517,7 +758,7 @@
       </w:rPr>
     </w:lvl>
   </w:abstractNum>
-  <w:abstractNum w:abstractNumId="2" w15:restartNumberingAfterBreak="0">
+  <w:abstractNum w:abstractNumId="3" w15:restartNumberingAfterBreak="0">
     <w:nsid w:val="74BE6AA8"/>
     <w:multiLevelType w:val="hybridMultilevel"/>
     <w:tmpl w:val="E800FFA2"/>
@@ -634,9 +875,12 @@
     <w:abstractNumId w:val="0"/>
   </w:num>
   <w:num w:numId="2" w16cid:durableId="722023973">
+    <w:abstractNumId w:val="3"/>
+  </w:num>
+  <w:num w:numId="3" w16cid:durableId="1463159801">
     <w:abstractNumId w:val="2"/>
   </w:num>
-  <w:num w:numId="3" w16cid:durableId="1463159801">
+  <w:num w:numId="4" w16cid:durableId="1408110585">
     <w:abstractNumId w:val="1"/>
   </w:num>
 </w:numbering>

</xml_diff>

<commit_message>
Summary for Web sockets and Web Transport and Load Balancer
</commit_message>
<xml_diff>
--- a/Designing and Implementing Multi-Users Distributed Text Editor.docx
+++ b/Designing and Implementing Multi-Users Distributed Text Editor.docx
@@ -1,6 +1,6 @@
 
 <file path=word/document.xml><?xml version="1.0" encoding="utf-8"?>
-<w:document xmlns:wpc="http://schemas.microsoft.com/office/word/2010/wordprocessingCanvas" xmlns:cx="http://schemas.microsoft.com/office/drawing/2014/chartex" xmlns:cx1="http://schemas.microsoft.com/office/drawing/2015/9/8/chartex" xmlns:cx2="http://schemas.microsoft.com/office/drawing/2015/10/21/chartex" xmlns:cx3="http://schemas.microsoft.com/office/drawing/2016/5/9/chartex" xmlns:cx4="http://schemas.microsoft.com/office/drawing/2016/5/10/chartex" xmlns:cx5="http://schemas.microsoft.com/office/drawing/2016/5/11/chartex" xmlns:cx6="http://schemas.microsoft.com/office/drawing/2016/5/12/chartex" xmlns:cx7="http://schemas.microsoft.com/office/drawing/2016/5/13/chartex" xmlns:cx8="http://schemas.microsoft.com/office/drawing/2016/5/14/chartex" xmlns:mc="http://schemas.openxmlformats.org/markup-compatibility/2006" xmlns:aink="http://schemas.microsoft.com/office/drawing/2016/ink" xmlns:am3d="http://schemas.microsoft.com/office/drawing/2017/model3d" xmlns:o="urn:schemas-microsoft-com:office:office" xmlns:r="http://schemas.openxmlformats.org/officeDocument/2006/relationships" xmlns:m="http://schemas.openxmlformats.org/officeDocument/2006/math" xmlns:v="urn:schemas-microsoft-com:vml" xmlns:wp14="http://schemas.microsoft.com/office/word/2010/wordprocessingDrawing" xmlns:wp="http://schemas.openxmlformats.org/drawingml/2006/wordprocessingDrawing" xmlns:w10="urn:schemas-microsoft-com:office:word" xmlns:w="http://schemas.openxmlformats.org/wordprocessingml/2006/main" xmlns:w14="http://schemas.microsoft.com/office/word/2010/wordml" xmlns:w15="http://schemas.microsoft.com/office/word/2012/wordml" xmlns:w16cex="http://schemas.microsoft.com/office/word/2018/wordml/cex" xmlns:w16cid="http://schemas.microsoft.com/office/word/2016/wordml/cid" xmlns:w16="http://schemas.microsoft.com/office/word/2018/wordml" xmlns:w16sdtdh="http://schemas.microsoft.com/office/word/2020/wordml/sdtdatahash" xmlns:w16se="http://schemas.microsoft.com/office/word/2015/wordml/symex" xmlns:wpg="http://schemas.microsoft.com/office/word/2010/wordprocessingGroup" xmlns:wpi="http://schemas.microsoft.com/office/word/2010/wordprocessingInk" xmlns:wne="http://schemas.microsoft.com/office/word/2006/wordml" xmlns:wps="http://schemas.microsoft.com/office/word/2010/wordprocessingShape" mc:Ignorable="w14 w15 w16se w16cid w16 w16cex w16sdtdh wp14">
+<w:document xmlns:wpc="http://schemas.microsoft.com/office/word/2010/wordprocessingCanvas" xmlns:mc="http://schemas.openxmlformats.org/markup-compatibility/2006" xmlns:o="urn:schemas-microsoft-com:office:office" xmlns:r="http://schemas.openxmlformats.org/officeDocument/2006/relationships" xmlns:m="http://schemas.openxmlformats.org/officeDocument/2006/math" xmlns:v="urn:schemas-microsoft-com:vml" xmlns:wp14="http://schemas.microsoft.com/office/word/2010/wordprocessingDrawing" xmlns:wp="http://schemas.openxmlformats.org/drawingml/2006/wordprocessingDrawing" xmlns:w10="urn:schemas-microsoft-com:office:word" xmlns:w="http://schemas.openxmlformats.org/wordprocessingml/2006/main" xmlns:w14="http://schemas.microsoft.com/office/word/2010/wordml" xmlns:w15="http://schemas.microsoft.com/office/word/2012/wordml" xmlns:wpg="http://schemas.microsoft.com/office/word/2010/wordprocessingGroup" xmlns:wpi="http://schemas.microsoft.com/office/word/2010/wordprocessingInk" xmlns:wne="http://schemas.microsoft.com/office/word/2006/wordml" xmlns:wps="http://schemas.microsoft.com/office/word/2010/wordprocessingShape" mc:Ignorable="w14 w15 wp14">
   <w:body>
     <w:p>
       <w:pPr>
@@ -277,21 +277,303 @@
     </w:p>
     <w:p>
       <w:pPr>
-        <w:rPr>
-          <w:rFonts w:asciiTheme="majorHAnsi" w:eastAsiaTheme="majorEastAsia" w:hAnsiTheme="majorHAnsi" w:cstheme="majorBidi"/>
-          <w:color w:val="2F5496" w:themeColor="accent1" w:themeShade="BF"/>
-          <w:sz w:val="26"/>
-          <w:szCs w:val="26"/>
-        </w:rPr>
+        <w:pStyle w:val="paragraph"/>
+        <w:numPr>
+          <w:ilvl w:val="0"/>
+          <w:numId w:val="5"/>
+        </w:numPr>
+        <w:spacing w:before="0" w:beforeAutospacing="0" w:after="0" w:afterAutospacing="0"/>
+        <w:ind w:left="360" w:firstLine="0"/>
+        <w:textAlignment w:val="baseline"/>
+        <w:rPr>
+          <w:rFonts w:ascii="Calibri" w:hAnsi="Calibri" w:cs="Calibri"/>
+          <w:sz w:val="22"/>
+          <w:szCs w:val="22"/>
+        </w:rPr>
+      </w:pPr>
+      <w:r>
+        <w:rPr>
+          <w:rStyle w:val="normaltextrun"/>
+          <w:rFonts w:ascii="Calibri" w:eastAsiaTheme="majorEastAsia" w:hAnsi="Calibri" w:cs="Calibri"/>
+          <w:sz w:val="22"/>
+          <w:szCs w:val="22"/>
+        </w:rPr>
+        <w:t xml:space="preserve">Security </w:t>
+      </w:r>
+      <w:r>
+        <w:rPr>
+          <w:rStyle w:val="eop"/>
+          <w:rFonts w:ascii="Calibri" w:hAnsi="Calibri" w:cs="Calibri"/>
+          <w:sz w:val="22"/>
+          <w:szCs w:val="22"/>
+        </w:rPr>
+        <w:t> </w:t>
+      </w:r>
+    </w:p>
+    <w:p>
+      <w:pPr>
+        <w:pStyle w:val="paragraph"/>
+        <w:numPr>
+          <w:ilvl w:val="0"/>
+          <w:numId w:val="7"/>
+        </w:numPr>
+        <w:spacing w:before="0" w:beforeAutospacing="0" w:after="0" w:afterAutospacing="0"/>
+        <w:textAlignment w:val="baseline"/>
+        <w:rPr>
+          <w:rFonts w:ascii="Calibri" w:hAnsi="Calibri" w:cs="Calibri"/>
+          <w:sz w:val="22"/>
+          <w:szCs w:val="22"/>
+        </w:rPr>
+      </w:pPr>
+      <w:r>
+        <w:rPr>
+          <w:rStyle w:val="normaltextrun"/>
+          <w:rFonts w:ascii="Calibri" w:eastAsiaTheme="majorEastAsia" w:hAnsi="Calibri" w:cs="Calibri"/>
+          <w:sz w:val="22"/>
+          <w:szCs w:val="22"/>
+        </w:rPr>
+        <w:t>For each type of user, what type of data access restrictions are required.</w:t>
+      </w:r>
+      <w:r>
+        <w:rPr>
+          <w:rStyle w:val="eop"/>
+          <w:rFonts w:ascii="Calibri" w:hAnsi="Calibri" w:cs="Calibri"/>
+          <w:sz w:val="22"/>
+          <w:szCs w:val="22"/>
+        </w:rPr>
+        <w:t> </w:t>
+      </w:r>
+    </w:p>
+    <w:p>
+      <w:pPr>
+        <w:pStyle w:val="paragraph"/>
+        <w:numPr>
+          <w:ilvl w:val="0"/>
+          <w:numId w:val="7"/>
+        </w:numPr>
+        <w:spacing w:before="0" w:beforeAutospacing="0" w:after="0" w:afterAutospacing="0"/>
+        <w:textAlignment w:val="baseline"/>
+        <w:rPr>
+          <w:rFonts w:ascii="Calibri" w:hAnsi="Calibri" w:cs="Calibri"/>
+          <w:sz w:val="22"/>
+          <w:szCs w:val="22"/>
+        </w:rPr>
+      </w:pPr>
+      <w:r>
+        <w:rPr>
+          <w:rStyle w:val="normaltextrun"/>
+          <w:rFonts w:ascii="Calibri" w:eastAsiaTheme="majorEastAsia" w:hAnsi="Calibri" w:cs="Calibri"/>
+          <w:sz w:val="22"/>
+          <w:szCs w:val="22"/>
+        </w:rPr>
+        <w:t>For each type of user, what type of update privileges are required.</w:t>
+      </w:r>
+      <w:r>
+        <w:rPr>
+          <w:rStyle w:val="eop"/>
+          <w:rFonts w:ascii="Calibri" w:hAnsi="Calibri" w:cs="Calibri"/>
+          <w:sz w:val="22"/>
+          <w:szCs w:val="22"/>
+        </w:rPr>
+        <w:t> </w:t>
+      </w:r>
+    </w:p>
+    <w:p>
+      <w:pPr>
+        <w:pStyle w:val="paragraph"/>
+        <w:numPr>
+          <w:ilvl w:val="0"/>
+          <w:numId w:val="7"/>
+        </w:numPr>
+        <w:spacing w:before="0" w:beforeAutospacing="0" w:after="0" w:afterAutospacing="0"/>
+        <w:textAlignment w:val="baseline"/>
+        <w:rPr>
+          <w:rFonts w:ascii="Calibri" w:hAnsi="Calibri" w:cs="Calibri"/>
+          <w:sz w:val="22"/>
+          <w:szCs w:val="22"/>
+        </w:rPr>
+      </w:pPr>
+      <w:r>
+        <w:rPr>
+          <w:rStyle w:val="normaltextrun"/>
+          <w:rFonts w:ascii="Calibri" w:eastAsiaTheme="majorEastAsia" w:hAnsi="Calibri" w:cs="Calibri"/>
+          <w:sz w:val="22"/>
+          <w:szCs w:val="22"/>
+        </w:rPr>
+        <w:t>For each type of user are there any other Window behaviors which require specific privilege.</w:t>
+      </w:r>
+      <w:r>
+        <w:rPr>
+          <w:rStyle w:val="eop"/>
+          <w:rFonts w:ascii="Calibri" w:hAnsi="Calibri" w:cs="Calibri"/>
+          <w:sz w:val="22"/>
+          <w:szCs w:val="22"/>
+        </w:rPr>
+        <w:t> </w:t>
+      </w:r>
+    </w:p>
+    <w:p>
+      <w:pPr>
+        <w:pStyle w:val="paragraph"/>
+        <w:spacing w:before="0" w:beforeAutospacing="0" w:after="0" w:afterAutospacing="0"/>
+        <w:textAlignment w:val="baseline"/>
+        <w:rPr>
+          <w:rFonts w:ascii="Arial" w:hAnsi="Arial" w:cs="Arial"/>
+          <w:sz w:val="20"/>
+          <w:szCs w:val="20"/>
+        </w:rPr>
+      </w:pPr>
+      <w:r>
+        <w:rPr>
+          <w:rStyle w:val="eop"/>
+          <w:rFonts w:ascii="Calibri" w:hAnsi="Calibri" w:cs="Calibri"/>
+          <w:sz w:val="22"/>
+          <w:szCs w:val="22"/>
+        </w:rPr>
+        <w:t> </w:t>
+      </w:r>
+    </w:p>
+    <w:p>
+      <w:pPr>
+        <w:pStyle w:val="paragraph"/>
+        <w:numPr>
+          <w:ilvl w:val="0"/>
+          <w:numId w:val="6"/>
+        </w:numPr>
+        <w:spacing w:before="0" w:beforeAutospacing="0" w:after="0" w:afterAutospacing="0"/>
+        <w:ind w:left="360" w:firstLine="0"/>
+        <w:textAlignment w:val="baseline"/>
+        <w:rPr>
+          <w:rFonts w:ascii="Calibri" w:hAnsi="Calibri" w:cs="Calibri"/>
+          <w:sz w:val="22"/>
+          <w:szCs w:val="22"/>
+        </w:rPr>
+      </w:pPr>
+      <w:r>
+        <w:rPr>
+          <w:rStyle w:val="normaltextrun"/>
+          <w:rFonts w:ascii="Calibri" w:eastAsiaTheme="majorEastAsia" w:hAnsi="Calibri" w:cs="Calibri"/>
+          <w:sz w:val="22"/>
+          <w:szCs w:val="22"/>
+        </w:rPr>
+        <w:t xml:space="preserve">Backup and Recovery </w:t>
+      </w:r>
+      <w:proofErr w:type="spellStart"/>
+      <w:r>
+        <w:rPr>
+          <w:rStyle w:val="normaltextrun"/>
+          <w:rFonts w:ascii="Calibri" w:eastAsiaTheme="majorEastAsia" w:hAnsi="Calibri" w:cs="Calibri"/>
+          <w:sz w:val="22"/>
+          <w:szCs w:val="22"/>
+        </w:rPr>
+        <w:t>Requirments</w:t>
+      </w:r>
+      <w:proofErr w:type="spellEnd"/>
+      <w:r>
+        <w:rPr>
+          <w:rStyle w:val="normaltextrun"/>
+          <w:rFonts w:ascii="Calibri" w:eastAsiaTheme="majorEastAsia" w:hAnsi="Calibri" w:cs="Calibri"/>
+          <w:sz w:val="22"/>
+          <w:szCs w:val="22"/>
+        </w:rPr>
+        <w:t xml:space="preserve"> </w:t>
+      </w:r>
+      <w:r>
+        <w:rPr>
+          <w:rStyle w:val="eop"/>
+          <w:rFonts w:ascii="Calibri" w:hAnsi="Calibri" w:cs="Calibri"/>
+          <w:sz w:val="22"/>
+          <w:szCs w:val="22"/>
+        </w:rPr>
+        <w:t> </w:t>
+      </w:r>
+    </w:p>
+    <w:p>
+      <w:pPr>
+        <w:pStyle w:val="paragraph"/>
+        <w:numPr>
+          <w:ilvl w:val="0"/>
+          <w:numId w:val="8"/>
+        </w:numPr>
+        <w:spacing w:before="0" w:beforeAutospacing="0" w:after="0" w:afterAutospacing="0"/>
+        <w:jc w:val="both"/>
+        <w:textAlignment w:val="baseline"/>
+        <w:rPr>
+          <w:rFonts w:ascii="Arial" w:hAnsi="Arial" w:cs="Arial"/>
+          <w:sz w:val="20"/>
+          <w:szCs w:val="20"/>
+        </w:rPr>
+      </w:pPr>
+      <w:r>
+        <w:rPr>
+          <w:rStyle w:val="normaltextrun"/>
+          <w:rFonts w:ascii="Arial" w:eastAsiaTheme="majorEastAsia" w:hAnsi="Arial" w:cs="Arial"/>
+          <w:i/>
+          <w:iCs/>
+          <w:color w:val="000000"/>
+          <w:sz w:val="20"/>
+          <w:szCs w:val="20"/>
+        </w:rPr>
+        <w:t>Acceptable down time for system.</w:t>
+      </w:r>
+      <w:r>
+        <w:rPr>
+          <w:rStyle w:val="eop"/>
+          <w:rFonts w:ascii="Arial" w:hAnsi="Arial" w:cs="Arial"/>
+          <w:color w:val="000000"/>
+          <w:sz w:val="20"/>
+          <w:szCs w:val="20"/>
+        </w:rPr>
+        <w:t> </w:t>
+      </w:r>
+    </w:p>
+    <w:p>
+      <w:pPr>
+        <w:pStyle w:val="paragraph"/>
+        <w:numPr>
+          <w:ilvl w:val="0"/>
+          <w:numId w:val="8"/>
+        </w:numPr>
+        <w:spacing w:before="0" w:beforeAutospacing="0" w:after="0" w:afterAutospacing="0"/>
+        <w:jc w:val="both"/>
+        <w:textAlignment w:val="baseline"/>
+        <w:rPr>
+          <w:rFonts w:ascii="Arial" w:hAnsi="Arial" w:cs="Arial"/>
+          <w:sz w:val="20"/>
+          <w:szCs w:val="20"/>
+        </w:rPr>
+      </w:pPr>
+      <w:r>
+        <w:rPr>
+          <w:rStyle w:val="normaltextrun"/>
+          <w:rFonts w:ascii="Arial" w:eastAsiaTheme="majorEastAsia" w:hAnsi="Arial" w:cs="Arial"/>
+          <w:i/>
+          <w:iCs/>
+          <w:color w:val="000000"/>
+          <w:sz w:val="20"/>
+          <w:szCs w:val="20"/>
+        </w:rPr>
+        <w:t>Acceptable data and user interface state loss due to system crash.</w:t>
+      </w:r>
+      <w:r>
+        <w:rPr>
+          <w:rStyle w:val="eop"/>
+          <w:rFonts w:ascii="Arial" w:hAnsi="Arial" w:cs="Arial"/>
+          <w:color w:val="000000"/>
+          <w:sz w:val="20"/>
+          <w:szCs w:val="20"/>
+        </w:rPr>
+        <w:t> </w:t>
+      </w:r>
+    </w:p>
+    <w:p/>
+    <w:p>
+      <w:pPr>
+        <w:pStyle w:val="Heading2"/>
       </w:pPr>
       <w:r>
         <w:br w:type="page"/>
       </w:r>
-    </w:p>
-    <w:p>
-      <w:pPr>
-        <w:pStyle w:val="Heading2"/>
-      </w:pPr>
       <w:r>
         <w:lastRenderedPageBreak/>
         <w:t>Operational Transformation</w:t>
@@ -363,18 +645,887 @@
       <w:pPr>
         <w:pStyle w:val="Heading2"/>
       </w:pPr>
-      <w:r>
-        <w:t>WebSocket vs HTTP</w:t>
-      </w:r>
-    </w:p>
+      <w:proofErr w:type="spellStart"/>
+      <w:r>
+        <w:t>WebSocket</w:t>
+      </w:r>
+      <w:proofErr w:type="spellEnd"/>
+      <w:r>
+        <w:t xml:space="preserve"> vs HTTP</w:t>
+      </w:r>
+    </w:p>
+    <w:p>
+      <w:pPr>
+        <w:pStyle w:val="paragraph"/>
+        <w:numPr>
+          <w:ilvl w:val="0"/>
+          <w:numId w:val="9"/>
+        </w:numPr>
+        <w:spacing w:before="0" w:beforeAutospacing="0" w:after="0" w:afterAutospacing="0"/>
+        <w:ind w:left="360" w:firstLine="0"/>
+        <w:textAlignment w:val="baseline"/>
+        <w:rPr>
+          <w:rFonts w:ascii="Calibri" w:hAnsi="Calibri" w:cs="Calibri"/>
+          <w:sz w:val="22"/>
+          <w:szCs w:val="22"/>
+        </w:rPr>
+      </w:pPr>
+      <w:r>
+        <w:rPr>
+          <w:rStyle w:val="normaltextrun"/>
+          <w:rFonts w:ascii="Calibri" w:eastAsiaTheme="majorEastAsia" w:hAnsi="Calibri" w:cs="Calibri"/>
+          <w:sz w:val="22"/>
+          <w:szCs w:val="22"/>
+        </w:rPr>
+        <w:t>Web Socket</w:t>
+      </w:r>
+      <w:r>
+        <w:rPr>
+          <w:rStyle w:val="eop"/>
+          <w:rFonts w:ascii="Calibri" w:hAnsi="Calibri" w:cs="Calibri"/>
+          <w:sz w:val="22"/>
+          <w:szCs w:val="22"/>
+        </w:rPr>
+        <w:t> </w:t>
+      </w:r>
+    </w:p>
+    <w:p>
+      <w:pPr>
+        <w:pStyle w:val="paragraph"/>
+        <w:numPr>
+          <w:ilvl w:val="0"/>
+          <w:numId w:val="13"/>
+        </w:numPr>
+        <w:spacing w:before="0" w:beforeAutospacing="0" w:after="0" w:afterAutospacing="0"/>
+        <w:textAlignment w:val="baseline"/>
+        <w:rPr>
+          <w:rFonts w:ascii="Calibri" w:hAnsi="Calibri" w:cs="Calibri"/>
+          <w:sz w:val="22"/>
+          <w:szCs w:val="22"/>
+        </w:rPr>
+      </w:pPr>
+      <w:proofErr w:type="spellStart"/>
+      <w:r>
+        <w:rPr>
+          <w:rStyle w:val="normaltextrun"/>
+          <w:rFonts w:ascii="Calibri" w:eastAsiaTheme="majorEastAsia" w:hAnsi="Calibri" w:cs="Calibri"/>
+          <w:sz w:val="22"/>
+          <w:szCs w:val="22"/>
+        </w:rPr>
+        <w:t>WebSockets</w:t>
+      </w:r>
+      <w:proofErr w:type="spellEnd"/>
+      <w:r>
+        <w:rPr>
+          <w:rStyle w:val="normaltextrun"/>
+          <w:rFonts w:ascii="Calibri" w:eastAsiaTheme="majorEastAsia" w:hAnsi="Calibri" w:cs="Calibri"/>
+          <w:sz w:val="22"/>
+          <w:szCs w:val="22"/>
+        </w:rPr>
+        <w:t xml:space="preserve"> is a technology that enables bidirectional, full-duplex communication between client and server over a persistent, single-socket connection. This allows for low-latency, </w:t>
+      </w:r>
+      <w:proofErr w:type="spellStart"/>
+      <w:r>
+        <w:rPr>
+          <w:rStyle w:val="normaltextrun"/>
+          <w:rFonts w:ascii="Calibri" w:eastAsiaTheme="majorEastAsia" w:hAnsi="Calibri" w:cs="Calibri"/>
+          <w:sz w:val="22"/>
+          <w:szCs w:val="22"/>
+        </w:rPr>
+        <w:t>realtime</w:t>
+      </w:r>
+      <w:proofErr w:type="spellEnd"/>
+      <w:r>
+        <w:rPr>
+          <w:rStyle w:val="normaltextrun"/>
+          <w:rFonts w:ascii="Calibri" w:eastAsiaTheme="majorEastAsia" w:hAnsi="Calibri" w:cs="Calibri"/>
+          <w:sz w:val="22"/>
+          <w:szCs w:val="22"/>
+        </w:rPr>
+        <w:t xml:space="preserve"> updates, and the creation of richer communication and gaming applications. Previously, the web was dependent on requests and responses, which aren’t dynamic enough for those kinds of apps.</w:t>
+      </w:r>
+      <w:r>
+        <w:rPr>
+          <w:rStyle w:val="eop"/>
+          <w:rFonts w:ascii="Calibri" w:hAnsi="Calibri" w:cs="Calibri"/>
+          <w:sz w:val="22"/>
+          <w:szCs w:val="22"/>
+        </w:rPr>
+        <w:t> </w:t>
+      </w:r>
+    </w:p>
+    <w:p>
+      <w:pPr>
+        <w:pStyle w:val="paragraph"/>
+        <w:numPr>
+          <w:ilvl w:val="0"/>
+          <w:numId w:val="13"/>
+        </w:numPr>
+        <w:spacing w:before="0" w:beforeAutospacing="0" w:after="0" w:afterAutospacing="0"/>
+        <w:textAlignment w:val="baseline"/>
+        <w:rPr>
+          <w:rFonts w:ascii="Calibri" w:hAnsi="Calibri" w:cs="Calibri"/>
+          <w:sz w:val="22"/>
+          <w:szCs w:val="22"/>
+        </w:rPr>
+      </w:pPr>
+      <w:proofErr w:type="spellStart"/>
+      <w:r>
+        <w:rPr>
+          <w:rStyle w:val="normaltextrun"/>
+          <w:rFonts w:ascii="Calibri" w:eastAsiaTheme="majorEastAsia" w:hAnsi="Calibri" w:cs="Calibri"/>
+          <w:sz w:val="22"/>
+          <w:szCs w:val="22"/>
+        </w:rPr>
+        <w:t>WebSockets</w:t>
+      </w:r>
+      <w:proofErr w:type="spellEnd"/>
+      <w:r>
+        <w:rPr>
+          <w:rStyle w:val="normaltextrun"/>
+          <w:rFonts w:ascii="Calibri" w:eastAsiaTheme="majorEastAsia" w:hAnsi="Calibri" w:cs="Calibri"/>
+          <w:sz w:val="22"/>
+          <w:szCs w:val="22"/>
+        </w:rPr>
+        <w:t xml:space="preserve"> generally do not use </w:t>
+      </w:r>
+      <w:proofErr w:type="spellStart"/>
+      <w:r>
+        <w:rPr>
+          <w:rStyle w:val="normaltextrun"/>
+          <w:rFonts w:ascii="Calibri" w:eastAsiaTheme="majorEastAsia" w:hAnsi="Calibri" w:cs="Calibri"/>
+          <w:sz w:val="22"/>
+          <w:szCs w:val="22"/>
+        </w:rPr>
+        <w:t>XMLHttpRequest</w:t>
+      </w:r>
+      <w:proofErr w:type="spellEnd"/>
+      <w:r>
+        <w:rPr>
+          <w:rStyle w:val="normaltextrun"/>
+          <w:rFonts w:ascii="Calibri" w:eastAsiaTheme="majorEastAsia" w:hAnsi="Calibri" w:cs="Calibri"/>
+          <w:sz w:val="22"/>
+          <w:szCs w:val="22"/>
+        </w:rPr>
+        <w:t>, and as such, headers are not sent every-time we need to get more information from the server. This, in turn, reduces the expensive data loads being sent to the server.</w:t>
+      </w:r>
+      <w:r>
+        <w:rPr>
+          <w:rStyle w:val="eop"/>
+          <w:rFonts w:ascii="Calibri" w:hAnsi="Calibri" w:cs="Calibri"/>
+          <w:sz w:val="22"/>
+          <w:szCs w:val="22"/>
+        </w:rPr>
+        <w:t> </w:t>
+      </w:r>
+    </w:p>
+    <w:p>
+      <w:pPr>
+        <w:pStyle w:val="paragraph"/>
+        <w:numPr>
+          <w:ilvl w:val="0"/>
+          <w:numId w:val="13"/>
+        </w:numPr>
+        <w:spacing w:before="0" w:beforeAutospacing="0" w:after="0" w:afterAutospacing="0"/>
+        <w:textAlignment w:val="baseline"/>
+        <w:rPr>
+          <w:rFonts w:ascii="Calibri" w:hAnsi="Calibri" w:cs="Calibri"/>
+          <w:sz w:val="22"/>
+          <w:szCs w:val="22"/>
+        </w:rPr>
+      </w:pPr>
+      <w:proofErr w:type="spellStart"/>
+      <w:r>
+        <w:rPr>
+          <w:rStyle w:val="normaltextrun"/>
+          <w:rFonts w:ascii="Calibri" w:eastAsiaTheme="majorEastAsia" w:hAnsi="Calibri" w:cs="Calibri"/>
+          <w:sz w:val="22"/>
+          <w:szCs w:val="22"/>
+        </w:rPr>
+        <w:t>WebSocket</w:t>
+      </w:r>
+      <w:proofErr w:type="spellEnd"/>
+      <w:r>
+        <w:rPr>
+          <w:rStyle w:val="normaltextrun"/>
+          <w:rFonts w:ascii="Calibri" w:eastAsiaTheme="majorEastAsia" w:hAnsi="Calibri" w:cs="Calibri"/>
+          <w:sz w:val="22"/>
+          <w:szCs w:val="22"/>
+        </w:rPr>
+        <w:t xml:space="preserve"> is an event-driven protocol, which means you can actually use it for truly </w:t>
+      </w:r>
+      <w:proofErr w:type="spellStart"/>
+      <w:r>
+        <w:rPr>
+          <w:rStyle w:val="normaltextrun"/>
+          <w:rFonts w:ascii="Calibri" w:eastAsiaTheme="majorEastAsia" w:hAnsi="Calibri" w:cs="Calibri"/>
+          <w:sz w:val="22"/>
+          <w:szCs w:val="22"/>
+        </w:rPr>
+        <w:t>realtime</w:t>
+      </w:r>
+      <w:proofErr w:type="spellEnd"/>
+      <w:r>
+        <w:rPr>
+          <w:rStyle w:val="normaltextrun"/>
+          <w:rFonts w:ascii="Calibri" w:eastAsiaTheme="majorEastAsia" w:hAnsi="Calibri" w:cs="Calibri"/>
+          <w:sz w:val="22"/>
+          <w:szCs w:val="22"/>
+        </w:rPr>
+        <w:t xml:space="preserve"> communication. Unlike HTTP, where you have to constantly request updates, with </w:t>
+      </w:r>
+      <w:proofErr w:type="spellStart"/>
+      <w:r>
+        <w:rPr>
+          <w:rStyle w:val="normaltextrun"/>
+          <w:rFonts w:ascii="Calibri" w:eastAsiaTheme="majorEastAsia" w:hAnsi="Calibri" w:cs="Calibri"/>
+          <w:sz w:val="22"/>
+          <w:szCs w:val="22"/>
+        </w:rPr>
+        <w:t>websockets</w:t>
+      </w:r>
+      <w:proofErr w:type="spellEnd"/>
+      <w:r>
+        <w:rPr>
+          <w:rStyle w:val="normaltextrun"/>
+          <w:rFonts w:ascii="Calibri" w:eastAsiaTheme="majorEastAsia" w:hAnsi="Calibri" w:cs="Calibri"/>
+          <w:sz w:val="22"/>
+          <w:szCs w:val="22"/>
+        </w:rPr>
+        <w:t>, updates are sent immediately when they are available.</w:t>
+      </w:r>
+      <w:r>
+        <w:rPr>
+          <w:rStyle w:val="eop"/>
+          <w:rFonts w:ascii="Calibri" w:hAnsi="Calibri" w:cs="Calibri"/>
+          <w:sz w:val="22"/>
+          <w:szCs w:val="22"/>
+        </w:rPr>
+        <w:t> </w:t>
+      </w:r>
+    </w:p>
+    <w:p>
+      <w:pPr>
+        <w:pStyle w:val="paragraph"/>
+        <w:spacing w:before="0" w:beforeAutospacing="0" w:after="0" w:afterAutospacing="0"/>
+        <w:textAlignment w:val="baseline"/>
+        <w:rPr>
+          <w:rFonts w:ascii="Segoe UI" w:hAnsi="Segoe UI" w:cs="Segoe UI"/>
+          <w:sz w:val="18"/>
+          <w:szCs w:val="18"/>
+        </w:rPr>
+      </w:pPr>
+      <w:r>
+        <w:rPr>
+          <w:rStyle w:val="eop"/>
+          <w:rFonts w:ascii="Calibri" w:hAnsi="Calibri" w:cs="Calibri"/>
+          <w:sz w:val="22"/>
+          <w:szCs w:val="22"/>
+        </w:rPr>
+        <w:t> </w:t>
+      </w:r>
+    </w:p>
+    <w:p>
+      <w:pPr>
+        <w:pStyle w:val="paragraph"/>
+        <w:numPr>
+          <w:ilvl w:val="0"/>
+          <w:numId w:val="11"/>
+        </w:numPr>
+        <w:spacing w:before="0" w:beforeAutospacing="0" w:after="0" w:afterAutospacing="0"/>
+        <w:ind w:left="360" w:firstLine="0"/>
+        <w:textAlignment w:val="baseline"/>
+        <w:rPr>
+          <w:rFonts w:ascii="Calibri" w:hAnsi="Calibri" w:cs="Calibri"/>
+          <w:sz w:val="22"/>
+          <w:szCs w:val="22"/>
+        </w:rPr>
+      </w:pPr>
+      <w:r>
+        <w:rPr>
+          <w:rStyle w:val="normaltextrun"/>
+          <w:rFonts w:ascii="Calibri" w:eastAsiaTheme="majorEastAsia" w:hAnsi="Calibri" w:cs="Calibri"/>
+          <w:sz w:val="22"/>
+          <w:szCs w:val="22"/>
+        </w:rPr>
+        <w:t>Web Transport</w:t>
+      </w:r>
+      <w:r>
+        <w:rPr>
+          <w:rStyle w:val="eop"/>
+          <w:rFonts w:ascii="Calibri" w:hAnsi="Calibri" w:cs="Calibri"/>
+          <w:sz w:val="22"/>
+          <w:szCs w:val="22"/>
+        </w:rPr>
+        <w:t> </w:t>
+      </w:r>
+    </w:p>
+    <w:p>
+      <w:pPr>
+        <w:pStyle w:val="paragraph"/>
+        <w:numPr>
+          <w:ilvl w:val="0"/>
+          <w:numId w:val="13"/>
+        </w:numPr>
+        <w:spacing w:before="0" w:beforeAutospacing="0" w:after="0" w:afterAutospacing="0"/>
+        <w:textAlignment w:val="baseline"/>
+        <w:rPr>
+          <w:rFonts w:ascii="Calibri" w:hAnsi="Calibri" w:cs="Calibri"/>
+          <w:sz w:val="22"/>
+          <w:szCs w:val="22"/>
+        </w:rPr>
+      </w:pPr>
+      <w:r>
+        <w:rPr>
+          <w:rStyle w:val="normaltextrun"/>
+          <w:rFonts w:ascii="Calibri" w:eastAsiaTheme="majorEastAsia" w:hAnsi="Calibri" w:cs="Calibri"/>
+          <w:sz w:val="22"/>
+          <w:szCs w:val="22"/>
+        </w:rPr>
+        <w:t xml:space="preserve">The newer </w:t>
+      </w:r>
+      <w:proofErr w:type="spellStart"/>
+      <w:r>
+        <w:rPr>
+          <w:rStyle w:val="normaltextrun"/>
+          <w:rFonts w:ascii="Calibri" w:eastAsiaTheme="majorEastAsia" w:hAnsi="Calibri" w:cs="Calibri"/>
+          <w:sz w:val="22"/>
+          <w:szCs w:val="22"/>
+        </w:rPr>
+        <w:t>WebTransport</w:t>
+      </w:r>
+      <w:proofErr w:type="spellEnd"/>
+      <w:r>
+        <w:rPr>
+          <w:rStyle w:val="normaltextrun"/>
+          <w:rFonts w:ascii="Calibri" w:eastAsiaTheme="majorEastAsia" w:hAnsi="Calibri" w:cs="Calibri"/>
+          <w:sz w:val="22"/>
+          <w:szCs w:val="22"/>
+        </w:rPr>
+        <w:t xml:space="preserve"> offers secure, multiplexed, </w:t>
+      </w:r>
+      <w:proofErr w:type="spellStart"/>
+      <w:r>
+        <w:rPr>
+          <w:rStyle w:val="normaltextrun"/>
+          <w:rFonts w:ascii="Calibri" w:eastAsiaTheme="majorEastAsia" w:hAnsi="Calibri" w:cs="Calibri"/>
+          <w:sz w:val="22"/>
+          <w:szCs w:val="22"/>
+        </w:rPr>
+        <w:t>realtime</w:t>
+      </w:r>
+      <w:proofErr w:type="spellEnd"/>
+      <w:r>
+        <w:rPr>
+          <w:rStyle w:val="normaltextrun"/>
+          <w:rFonts w:ascii="Calibri" w:eastAsiaTheme="majorEastAsia" w:hAnsi="Calibri" w:cs="Calibri"/>
+          <w:sz w:val="22"/>
+          <w:szCs w:val="22"/>
+        </w:rPr>
+        <w:t xml:space="preserve"> transport and already has APIs for sending data both reliably and unreliably. In a reliable data transfer, the sender is notified of the success or failure of the data transmission, and failed transmissions are usually resent until they succeed, after which the next data packet is sent. In unreliable transfer, there’s no confirmation of transmission success, and packets that aren’t received simply don’t get delivered.</w:t>
+      </w:r>
+      <w:r>
+        <w:rPr>
+          <w:rStyle w:val="eop"/>
+          <w:rFonts w:ascii="Calibri" w:hAnsi="Calibri" w:cs="Calibri"/>
+          <w:sz w:val="22"/>
+          <w:szCs w:val="22"/>
+        </w:rPr>
+        <w:t> </w:t>
+      </w:r>
+    </w:p>
+    <w:p>
+      <w:pPr>
+        <w:pStyle w:val="paragraph"/>
+        <w:numPr>
+          <w:ilvl w:val="0"/>
+          <w:numId w:val="13"/>
+        </w:numPr>
+        <w:spacing w:before="0" w:beforeAutospacing="0" w:after="0" w:afterAutospacing="0"/>
+        <w:textAlignment w:val="baseline"/>
+        <w:rPr>
+          <w:rFonts w:ascii="Calibri" w:hAnsi="Calibri" w:cs="Calibri"/>
+          <w:sz w:val="21"/>
+          <w:szCs w:val="21"/>
+        </w:rPr>
+      </w:pPr>
+      <w:r>
+        <w:rPr>
+          <w:rStyle w:val="normaltextrun"/>
+          <w:rFonts w:ascii="Calibri" w:eastAsiaTheme="majorEastAsia" w:hAnsi="Calibri" w:cs="Calibri"/>
+          <w:color w:val="333333"/>
+          <w:sz w:val="21"/>
+          <w:szCs w:val="21"/>
+        </w:rPr>
+        <w:t xml:space="preserve">Unreliable transfer is often used for things like streaming videos, where speed is a concern, and minor data loss, such as a few frames of video, is acceptable. Because </w:t>
+      </w:r>
+      <w:proofErr w:type="spellStart"/>
+      <w:r>
+        <w:rPr>
+          <w:rStyle w:val="normaltextrun"/>
+          <w:rFonts w:ascii="Calibri" w:eastAsiaTheme="majorEastAsia" w:hAnsi="Calibri" w:cs="Calibri"/>
+          <w:color w:val="333333"/>
+          <w:sz w:val="21"/>
+          <w:szCs w:val="21"/>
+        </w:rPr>
+        <w:t>WebTransport</w:t>
+      </w:r>
+      <w:proofErr w:type="spellEnd"/>
+      <w:r>
+        <w:rPr>
+          <w:rStyle w:val="normaltextrun"/>
+          <w:rFonts w:ascii="Calibri" w:eastAsiaTheme="majorEastAsia" w:hAnsi="Calibri" w:cs="Calibri"/>
+          <w:color w:val="333333"/>
+          <w:sz w:val="21"/>
+          <w:szCs w:val="21"/>
+        </w:rPr>
+        <w:t xml:space="preserve"> uses both of these methods, there are many use cases for it, such as bidirectional data streaming for multiplayer gaming, interactive live streams, and data transfer for sensors and internet of things devices.</w:t>
+      </w:r>
+      <w:r>
+        <w:rPr>
+          <w:rStyle w:val="eop"/>
+          <w:rFonts w:ascii="Calibri" w:hAnsi="Calibri" w:cs="Calibri"/>
+          <w:color w:val="333333"/>
+          <w:sz w:val="21"/>
+          <w:szCs w:val="21"/>
+        </w:rPr>
+        <w:t> </w:t>
+      </w:r>
+    </w:p>
+    <w:p>
+      <w:pPr>
+        <w:pStyle w:val="paragraph"/>
+        <w:numPr>
+          <w:ilvl w:val="0"/>
+          <w:numId w:val="13"/>
+        </w:numPr>
+        <w:spacing w:before="0" w:beforeAutospacing="0" w:after="0" w:afterAutospacing="0"/>
+        <w:textAlignment w:val="baseline"/>
+        <w:rPr>
+          <w:rFonts w:ascii="Calibri" w:hAnsi="Calibri" w:cs="Calibri"/>
+          <w:sz w:val="21"/>
+          <w:szCs w:val="21"/>
+        </w:rPr>
+      </w:pPr>
+      <w:r>
+        <w:rPr>
+          <w:rStyle w:val="normaltextrun"/>
+          <w:rFonts w:ascii="Calibri" w:eastAsiaTheme="majorEastAsia" w:hAnsi="Calibri" w:cs="Calibri"/>
+          <w:color w:val="333333"/>
+          <w:sz w:val="21"/>
+          <w:szCs w:val="21"/>
+        </w:rPr>
+        <w:t xml:space="preserve">It avoids the head-of-line blocking delays that </w:t>
+      </w:r>
+      <w:proofErr w:type="spellStart"/>
+      <w:r>
+        <w:rPr>
+          <w:rStyle w:val="normaltextrun"/>
+          <w:rFonts w:ascii="Calibri" w:eastAsiaTheme="majorEastAsia" w:hAnsi="Calibri" w:cs="Calibri"/>
+          <w:color w:val="333333"/>
+          <w:sz w:val="21"/>
+          <w:szCs w:val="21"/>
+        </w:rPr>
+        <w:t>WebSockets</w:t>
+      </w:r>
+      <w:proofErr w:type="spellEnd"/>
+      <w:r>
+        <w:rPr>
+          <w:rStyle w:val="normaltextrun"/>
+          <w:rFonts w:ascii="Calibri" w:eastAsiaTheme="majorEastAsia" w:hAnsi="Calibri" w:cs="Calibri"/>
+          <w:color w:val="333333"/>
+          <w:sz w:val="21"/>
+          <w:szCs w:val="21"/>
+        </w:rPr>
+        <w:t xml:space="preserve"> suffers from, and is less resource intensive when creating connections</w:t>
+      </w:r>
+      <w:r>
+        <w:rPr>
+          <w:rStyle w:val="eop"/>
+          <w:rFonts w:ascii="Calibri" w:hAnsi="Calibri" w:cs="Calibri"/>
+          <w:color w:val="333333"/>
+          <w:sz w:val="21"/>
+          <w:szCs w:val="21"/>
+        </w:rPr>
+        <w:t> </w:t>
+      </w:r>
+    </w:p>
+    <w:p>
+      <w:pPr>
+        <w:pStyle w:val="paragraph"/>
+        <w:numPr>
+          <w:ilvl w:val="0"/>
+          <w:numId w:val="13"/>
+        </w:numPr>
+        <w:spacing w:before="0" w:beforeAutospacing="0" w:after="0" w:afterAutospacing="0"/>
+        <w:textAlignment w:val="baseline"/>
+        <w:rPr>
+          <w:rFonts w:ascii="Calibri" w:hAnsi="Calibri" w:cs="Calibri"/>
+          <w:sz w:val="21"/>
+          <w:szCs w:val="21"/>
+        </w:rPr>
+      </w:pPr>
+      <w:r>
+        <w:rPr>
+          <w:rStyle w:val="normaltextrun"/>
+          <w:rFonts w:ascii="Calibri" w:eastAsiaTheme="majorEastAsia" w:hAnsi="Calibri" w:cs="Calibri"/>
+          <w:color w:val="333333"/>
+          <w:sz w:val="21"/>
+          <w:szCs w:val="21"/>
+        </w:rPr>
+        <w:lastRenderedPageBreak/>
+        <w:t xml:space="preserve">It works with HTTP/3, the upcoming version of the transport protocol used by the World Wide Web. HTTP/3 uses the QUIC protocol for transport layer data exchange, which has several advantages. QUIC can prevent head-of-line blocking delays, improving network performance in many situations. This is a limitation of </w:t>
+      </w:r>
+      <w:proofErr w:type="spellStart"/>
+      <w:r>
+        <w:rPr>
+          <w:rStyle w:val="normaltextrun"/>
+          <w:rFonts w:ascii="Calibri" w:eastAsiaTheme="majorEastAsia" w:hAnsi="Calibri" w:cs="Calibri"/>
+          <w:color w:val="333333"/>
+          <w:sz w:val="21"/>
+          <w:szCs w:val="21"/>
+        </w:rPr>
+        <w:t>WebSockets</w:t>
+      </w:r>
+      <w:proofErr w:type="spellEnd"/>
+      <w:r>
+        <w:rPr>
+          <w:rStyle w:val="normaltextrun"/>
+          <w:rFonts w:ascii="Calibri" w:eastAsiaTheme="majorEastAsia" w:hAnsi="Calibri" w:cs="Calibri"/>
+          <w:color w:val="333333"/>
+          <w:sz w:val="21"/>
+          <w:szCs w:val="21"/>
+        </w:rPr>
+        <w:t>.</w:t>
+      </w:r>
+      <w:r>
+        <w:rPr>
+          <w:rStyle w:val="eop"/>
+          <w:rFonts w:ascii="Calibri" w:hAnsi="Calibri" w:cs="Calibri"/>
+          <w:color w:val="333333"/>
+          <w:sz w:val="21"/>
+          <w:szCs w:val="21"/>
+        </w:rPr>
+        <w:t> </w:t>
+      </w:r>
+    </w:p>
+    <w:p>
+      <w:pPr>
+        <w:pStyle w:val="paragraph"/>
+        <w:spacing w:before="0" w:beforeAutospacing="0" w:after="0" w:afterAutospacing="0"/>
+        <w:textAlignment w:val="baseline"/>
+        <w:rPr>
+          <w:rFonts w:ascii="Segoe UI" w:hAnsi="Segoe UI" w:cs="Segoe UI"/>
+          <w:sz w:val="18"/>
+          <w:szCs w:val="18"/>
+        </w:rPr>
+      </w:pPr>
+      <w:r>
+        <w:rPr>
+          <w:rStyle w:val="eop"/>
+          <w:rFonts w:ascii="Calibri" w:hAnsi="Calibri" w:cs="Calibri"/>
+          <w:color w:val="333333"/>
+          <w:sz w:val="21"/>
+          <w:szCs w:val="21"/>
+        </w:rPr>
+        <w:t> </w:t>
+      </w:r>
+    </w:p>
+    <w:p>
+      <w:pPr>
+        <w:pStyle w:val="paragraph"/>
+        <w:spacing w:before="0" w:beforeAutospacing="0" w:after="0" w:afterAutospacing="0"/>
+        <w:textAlignment w:val="baseline"/>
+        <w:rPr>
+          <w:rFonts w:ascii="Segoe UI" w:hAnsi="Segoe UI" w:cs="Segoe UI"/>
+          <w:sz w:val="18"/>
+          <w:szCs w:val="18"/>
+        </w:rPr>
+      </w:pPr>
+      <w:r>
+        <w:rPr>
+          <w:rStyle w:val="eop"/>
+          <w:rFonts w:ascii="Calibri" w:hAnsi="Calibri" w:cs="Calibri"/>
+          <w:sz w:val="22"/>
+          <w:szCs w:val="22"/>
+        </w:rPr>
+        <w:t> </w:t>
+      </w:r>
+    </w:p>
+    <w:p>
+      <w:pPr>
+        <w:pStyle w:val="paragraph"/>
+        <w:spacing w:before="0" w:beforeAutospacing="0" w:after="0" w:afterAutospacing="0"/>
+        <w:textAlignment w:val="baseline"/>
+        <w:rPr>
+          <w:rFonts w:ascii="Segoe UI" w:hAnsi="Segoe UI" w:cs="Segoe UI"/>
+          <w:sz w:val="18"/>
+          <w:szCs w:val="18"/>
+        </w:rPr>
+      </w:pPr>
+      <w:r>
+        <w:rPr>
+          <w:rStyle w:val="eop"/>
+          <w:rFonts w:ascii="Calibri" w:hAnsi="Calibri" w:cs="Calibri"/>
+          <w:color w:val="333333"/>
+          <w:sz w:val="21"/>
+          <w:szCs w:val="21"/>
+        </w:rPr>
+        <w:t> </w:t>
+      </w:r>
+    </w:p>
+    <w:p>
+      <w:pPr>
+        <w:pStyle w:val="paragraph"/>
+        <w:spacing w:before="0" w:beforeAutospacing="0" w:after="0" w:afterAutospacing="0"/>
+        <w:textAlignment w:val="baseline"/>
+        <w:rPr>
+          <w:rFonts w:ascii="Segoe UI" w:hAnsi="Segoe UI" w:cs="Segoe UI"/>
+          <w:sz w:val="18"/>
+          <w:szCs w:val="18"/>
+        </w:rPr>
+      </w:pPr>
+      <w:r>
+        <w:rPr>
+          <w:rStyle w:val="eop"/>
+          <w:rFonts w:ascii="Calibri" w:hAnsi="Calibri" w:cs="Calibri"/>
+          <w:sz w:val="22"/>
+          <w:szCs w:val="22"/>
+        </w:rPr>
+        <w:t> </w:t>
+      </w:r>
+    </w:p>
+    <w:p/>
     <w:p>
       <w:pPr>
         <w:pStyle w:val="Heading2"/>
       </w:pPr>
       <w:r>
-        <w:t>RESTful vs Publish/Subscribe Architectures</w:t>
-      </w:r>
-    </w:p>
+        <w:t xml:space="preserve">RESTful vs Event </w:t>
+      </w:r>
+      <w:proofErr w:type="gramStart"/>
+      <w:r>
+        <w:t xml:space="preserve">Driven </w:t>
+      </w:r>
+      <w:r>
+        <w:t xml:space="preserve"> Architectures</w:t>
+      </w:r>
+      <w:proofErr w:type="gramEnd"/>
+    </w:p>
+    <w:p>
+      <w:pPr>
+        <w:pStyle w:val="Heading2"/>
+      </w:pPr>
+      <w:r>
+        <w:t xml:space="preserve">Load Balancer </w:t>
+      </w:r>
+    </w:p>
+    <w:p>
+      <w:pPr>
+        <w:spacing w:after="0" w:line="240" w:lineRule="auto"/>
+        <w:textAlignment w:val="baseline"/>
+        <w:rPr>
+          <w:rFonts w:ascii="Times New Roman" w:eastAsia="Times New Roman" w:hAnsi="Times New Roman" w:cs="Times New Roman"/>
+          <w:sz w:val="24"/>
+          <w:szCs w:val="24"/>
+        </w:rPr>
+      </w:pPr>
+      <w:r>
+        <w:rPr>
+          <w:rFonts w:ascii="Calibri" w:eastAsia="Times New Roman" w:hAnsi="Calibri" w:cs="Calibri"/>
+        </w:rPr>
+        <w:t>Load balancing refers to the act of distributing network traffic across multiple services. </w:t>
+      </w:r>
+    </w:p>
+    <w:p>
+      <w:pPr>
+        <w:spacing w:after="0" w:line="240" w:lineRule="auto"/>
+        <w:textAlignment w:val="baseline"/>
+        <w:rPr>
+          <w:rFonts w:ascii="Times New Roman" w:eastAsia="Times New Roman" w:hAnsi="Times New Roman" w:cs="Times New Roman"/>
+          <w:sz w:val="24"/>
+          <w:szCs w:val="24"/>
+        </w:rPr>
+      </w:pPr>
+      <w:r>
+        <w:rPr>
+          <w:rFonts w:ascii="Calibri" w:eastAsia="Times New Roman" w:hAnsi="Calibri" w:cs="Calibri"/>
+        </w:rPr>
+        <w:t>This makes sure that there's not too much load on a single server which could cause it to crash. </w:t>
+      </w:r>
+    </w:p>
+    <w:p>
+      <w:pPr>
+        <w:spacing w:after="0" w:line="240" w:lineRule="auto"/>
+        <w:textAlignment w:val="baseline"/>
+        <w:rPr>
+          <w:rFonts w:ascii="Times New Roman" w:eastAsia="Times New Roman" w:hAnsi="Times New Roman" w:cs="Times New Roman"/>
+          <w:sz w:val="24"/>
+          <w:szCs w:val="24"/>
+        </w:rPr>
+      </w:pPr>
+      <w:r>
+        <w:rPr>
+          <w:rFonts w:ascii="Calibri" w:eastAsia="Times New Roman" w:hAnsi="Calibri" w:cs="Calibri"/>
+        </w:rPr>
+        <w:t>A load balancer acts as a ‘reverse-proxy’ to represent the application servers to the client through a virtual IP address (VIP). This technology is known as server load balancing (SLB). SLB is designed for pools of application servers within a single site or local area network (LAN). </w:t>
+      </w:r>
+    </w:p>
+    <w:p>
+      <w:pPr>
+        <w:spacing w:after="0" w:line="240" w:lineRule="auto"/>
+        <w:textAlignment w:val="baseline"/>
+        <w:rPr>
+          <w:rFonts w:ascii="Times New Roman" w:eastAsia="Times New Roman" w:hAnsi="Times New Roman" w:cs="Times New Roman"/>
+          <w:sz w:val="24"/>
+          <w:szCs w:val="24"/>
+        </w:rPr>
+      </w:pPr>
+      <w:r>
+        <w:rPr>
+          <w:rFonts w:ascii="Calibri" w:eastAsia="Times New Roman" w:hAnsi="Calibri" w:cs="Calibri"/>
+        </w:rPr>
+        <w:t>Load balancers health check the application on the server to determine its availability. If the health check fails, the load balancer takes that instance of the application out of its pool of available servers. When the application comes back online, the health check validates its availability and the server is put back into the availability pool. </w:t>
+      </w:r>
+    </w:p>
+    <w:p>
+      <w:pPr>
+        <w:spacing w:after="0" w:line="240" w:lineRule="auto"/>
+        <w:textAlignment w:val="baseline"/>
+        <w:rPr>
+          <w:rFonts w:ascii="Times New Roman" w:eastAsia="Times New Roman" w:hAnsi="Times New Roman" w:cs="Times New Roman"/>
+          <w:sz w:val="24"/>
+          <w:szCs w:val="24"/>
+        </w:rPr>
+      </w:pPr>
+      <w:r>
+        <w:rPr>
+          <w:rFonts w:ascii="Calibri" w:eastAsia="Times New Roman" w:hAnsi="Calibri" w:cs="Calibri"/>
+        </w:rPr>
+        <w:t>Because the load balancer is sitting in between the client and application server and managing the connection, it has the ability to perform other functions. The load balancer can perform content switching, provide content-based security like web application firewalls (WAF), and authentication enhancements like two factor authentication (2FA). </w:t>
+      </w:r>
+    </w:p>
+    <w:p>
+      <w:pPr>
+        <w:spacing w:after="0" w:line="240" w:lineRule="auto"/>
+        <w:textAlignment w:val="baseline"/>
+        <w:rPr>
+          <w:rFonts w:ascii="Times New Roman" w:eastAsia="Times New Roman" w:hAnsi="Times New Roman" w:cs="Times New Roman"/>
+          <w:sz w:val="24"/>
+          <w:szCs w:val="24"/>
+        </w:rPr>
+      </w:pPr>
+      <w:r>
+        <w:rPr>
+          <w:rFonts w:ascii="Arial" w:eastAsia="Times New Roman" w:hAnsi="Arial" w:cs="Arial"/>
+          <w:color w:val="212121"/>
+          <w:sz w:val="25"/>
+          <w:szCs w:val="25"/>
+        </w:rPr>
+        <w:t>This is the primary function of the load balancer, server load balancing (SLB). The agent can provide additional functionality based on their role in the conversation. They can decide to allow and/or deny certain details (security). They may want to validate that the person they are talking to (authentication). </w:t>
+      </w:r>
+    </w:p>
+    <w:p>
+      <w:pPr>
+        <w:numPr>
+          <w:ilvl w:val="0"/>
+          <w:numId w:val="14"/>
+        </w:numPr>
+        <w:spacing w:after="0" w:line="240" w:lineRule="auto"/>
+        <w:ind w:left="360" w:firstLine="0"/>
+        <w:textAlignment w:val="baseline"/>
+        <w:rPr>
+          <w:rFonts w:ascii="Calibri" w:eastAsia="Times New Roman" w:hAnsi="Calibri" w:cs="Calibri"/>
+        </w:rPr>
+      </w:pPr>
+      <w:r>
+        <w:rPr>
+          <w:rFonts w:ascii="Calibri" w:eastAsia="Times New Roman" w:hAnsi="Calibri" w:cs="Calibri"/>
+        </w:rPr>
+        <w:t>Benefits of using Load Balancer </w:t>
+      </w:r>
+    </w:p>
+    <w:p>
+      <w:pPr>
+        <w:numPr>
+          <w:ilvl w:val="0"/>
+          <w:numId w:val="14"/>
+        </w:numPr>
+        <w:spacing w:after="0" w:line="240" w:lineRule="auto"/>
+        <w:ind w:left="360" w:firstLine="0"/>
+        <w:textAlignment w:val="baseline"/>
+        <w:rPr>
+          <w:rFonts w:ascii="Calibri" w:eastAsia="Times New Roman" w:hAnsi="Calibri" w:cs="Calibri"/>
+        </w:rPr>
+      </w:pPr>
+      <w:proofErr w:type="gramStart"/>
+      <w:r>
+        <w:rPr>
+          <w:rFonts w:ascii="Calibri" w:eastAsia="Times New Roman" w:hAnsi="Calibri" w:cs="Calibri"/>
+        </w:rPr>
+        <w:t>it</w:t>
+      </w:r>
+      <w:proofErr w:type="gramEnd"/>
+      <w:r>
+        <w:rPr>
+          <w:rFonts w:ascii="Calibri" w:eastAsia="Times New Roman" w:hAnsi="Calibri" w:cs="Calibri"/>
+        </w:rPr>
+        <w:t xml:space="preserve"> helps improve the responsiveness of your application.  </w:t>
+      </w:r>
+    </w:p>
+    <w:p>
+      <w:pPr>
+        <w:numPr>
+          <w:ilvl w:val="0"/>
+          <w:numId w:val="14"/>
+        </w:numPr>
+        <w:spacing w:after="0" w:line="240" w:lineRule="auto"/>
+        <w:ind w:left="360" w:firstLine="0"/>
+        <w:textAlignment w:val="baseline"/>
+        <w:rPr>
+          <w:rFonts w:ascii="Calibri" w:eastAsia="Times New Roman" w:hAnsi="Calibri" w:cs="Calibri"/>
+        </w:rPr>
+      </w:pPr>
+      <w:r>
+        <w:rPr>
+          <w:rFonts w:ascii="Calibri" w:eastAsia="Times New Roman" w:hAnsi="Calibri" w:cs="Calibri"/>
+        </w:rPr>
+        <w:t>It also limits the chances of servers crashing as they're not being subjected to loads beyond what they're capable of withstanding. </w:t>
+      </w:r>
+    </w:p>
+    <w:p>
+      <w:pPr>
+        <w:numPr>
+          <w:ilvl w:val="0"/>
+          <w:numId w:val="14"/>
+        </w:numPr>
+        <w:spacing w:after="0" w:line="240" w:lineRule="auto"/>
+        <w:ind w:left="360" w:firstLine="0"/>
+        <w:textAlignment w:val="baseline"/>
+        <w:rPr>
+          <w:rFonts w:ascii="Calibri" w:eastAsia="Times New Roman" w:hAnsi="Calibri" w:cs="Calibri"/>
+        </w:rPr>
+      </w:pPr>
+      <w:r>
+        <w:rPr>
+          <w:rFonts w:ascii="Calibri" w:eastAsia="Times New Roman" w:hAnsi="Calibri" w:cs="Calibri"/>
+        </w:rPr>
+        <w:t>This is done to ensure maximum speed and capacity utilization </w:t>
+      </w:r>
+    </w:p>
+    <w:p>
+      <w:r>
+        <w:rPr>
+          <w:rFonts w:ascii="Calibri" w:eastAsia="Times New Roman" w:hAnsi="Calibri" w:cs="Calibri"/>
+          <w:color w:val="000000"/>
+          <w:shd w:val="clear" w:color="auto" w:fill="FFFFFF"/>
+        </w:rPr>
+        <w:br/>
+      </w:r>
+      <w:bookmarkStart w:id="0" w:name="_GoBack"/>
+      <w:bookmarkEnd w:id="0"/>
+    </w:p>
+    <w:p/>
     <w:p>
       <w:pPr>
         <w:pStyle w:val="Heading1"/>
@@ -417,8 +1568,455 @@
 </file>
 
 <file path=word/numbering.xml><?xml version="1.0" encoding="utf-8"?>
-<w:numbering xmlns:wpc="http://schemas.microsoft.com/office/word/2010/wordprocessingCanvas" xmlns:cx="http://schemas.microsoft.com/office/drawing/2014/chartex" xmlns:cx1="http://schemas.microsoft.com/office/drawing/2015/9/8/chartex" xmlns:cx2="http://schemas.microsoft.com/office/drawing/2015/10/21/chartex" xmlns:cx3="http://schemas.microsoft.com/office/drawing/2016/5/9/chartex" xmlns:cx4="http://schemas.microsoft.com/office/drawing/2016/5/10/chartex" xmlns:cx5="http://schemas.microsoft.com/office/drawing/2016/5/11/chartex" xmlns:cx6="http://schemas.microsoft.com/office/drawing/2016/5/12/chartex" xmlns:cx7="http://schemas.microsoft.com/office/drawing/2016/5/13/chartex" xmlns:cx8="http://schemas.microsoft.com/office/drawing/2016/5/14/chartex" xmlns:mc="http://schemas.openxmlformats.org/markup-compatibility/2006" xmlns:aink="http://schemas.microsoft.com/office/drawing/2016/ink" xmlns:am3d="http://schemas.microsoft.com/office/drawing/2017/model3d" xmlns:o="urn:schemas-microsoft-com:office:office" xmlns:r="http://schemas.openxmlformats.org/officeDocument/2006/relationships" xmlns:m="http://schemas.openxmlformats.org/officeDocument/2006/math" xmlns:v="urn:schemas-microsoft-com:vml" xmlns:wp14="http://schemas.microsoft.com/office/word/2010/wordprocessingDrawing" xmlns:wp="http://schemas.openxmlformats.org/drawingml/2006/wordprocessingDrawing" xmlns:w10="urn:schemas-microsoft-com:office:word" xmlns:w="http://schemas.openxmlformats.org/wordprocessingml/2006/main" xmlns:w14="http://schemas.microsoft.com/office/word/2010/wordml" xmlns:w15="http://schemas.microsoft.com/office/word/2012/wordml" xmlns:w16cex="http://schemas.microsoft.com/office/word/2018/wordml/cex" xmlns:w16cid="http://schemas.microsoft.com/office/word/2016/wordml/cid" xmlns:w16="http://schemas.microsoft.com/office/word/2018/wordml" xmlns:w16sdtdh="http://schemas.microsoft.com/office/word/2020/wordml/sdtdatahash" xmlns:w16se="http://schemas.microsoft.com/office/word/2015/wordml/symex" xmlns:wpg="http://schemas.microsoft.com/office/word/2010/wordprocessingGroup" xmlns:wpi="http://schemas.microsoft.com/office/word/2010/wordprocessingInk" xmlns:wne="http://schemas.microsoft.com/office/word/2006/wordml" xmlns:wps="http://schemas.microsoft.com/office/word/2010/wordprocessingShape" mc:Ignorable="w14 w15 w16se w16cid w16 w16cex w16sdtdh wp14">
+<w:numbering xmlns:wpc="http://schemas.microsoft.com/office/word/2010/wordprocessingCanvas" xmlns:mc="http://schemas.openxmlformats.org/markup-compatibility/2006" xmlns:o="urn:schemas-microsoft-com:office:office" xmlns:r="http://schemas.openxmlformats.org/officeDocument/2006/relationships" xmlns:m="http://schemas.openxmlformats.org/officeDocument/2006/math" xmlns:v="urn:schemas-microsoft-com:vml" xmlns:wp14="http://schemas.microsoft.com/office/word/2010/wordprocessingDrawing" xmlns:wp="http://schemas.openxmlformats.org/drawingml/2006/wordprocessingDrawing" xmlns:w10="urn:schemas-microsoft-com:office:word" xmlns:w="http://schemas.openxmlformats.org/wordprocessingml/2006/main" xmlns:w14="http://schemas.microsoft.com/office/word/2010/wordml" xmlns:w15="http://schemas.microsoft.com/office/word/2012/wordml" xmlns:wpg="http://schemas.microsoft.com/office/word/2010/wordprocessingGroup" xmlns:wpi="http://schemas.microsoft.com/office/word/2010/wordprocessingInk" xmlns:wne="http://schemas.microsoft.com/office/word/2006/wordml" xmlns:wps="http://schemas.microsoft.com/office/word/2010/wordprocessingShape" mc:Ignorable="w14 w15 wp14">
   <w:abstractNum w:abstractNumId="0" w15:restartNumberingAfterBreak="0">
+    <w:nsid w:val="09AB0FE8"/>
+    <w:multiLevelType w:val="multilevel"/>
+    <w:tmpl w:val="BD865CD6"/>
+    <w:lvl w:ilvl="0">
+      <w:start w:val="1"/>
+      <w:numFmt w:val="bullet"/>
+      <w:lvlText w:val="o"/>
+      <w:lvlJc w:val="left"/>
+      <w:pPr>
+        <w:tabs>
+          <w:tab w:val="num" w:pos="720"/>
+        </w:tabs>
+        <w:ind w:left="720" w:hanging="360"/>
+      </w:pPr>
+      <w:rPr>
+        <w:rFonts w:ascii="Courier New" w:hAnsi="Courier New" w:cs="Courier New" w:hint="default"/>
+        <w:sz w:val="20"/>
+      </w:rPr>
+    </w:lvl>
+    <w:lvl w:ilvl="1" w:tentative="1">
+      <w:start w:val="1"/>
+      <w:numFmt w:val="bullet"/>
+      <w:lvlText w:val=""/>
+      <w:lvlJc w:val="left"/>
+      <w:pPr>
+        <w:tabs>
+          <w:tab w:val="num" w:pos="1440"/>
+        </w:tabs>
+        <w:ind w:left="1440" w:hanging="360"/>
+      </w:pPr>
+      <w:rPr>
+        <w:rFonts w:ascii="Symbol" w:hAnsi="Symbol" w:hint="default"/>
+        <w:sz w:val="20"/>
+      </w:rPr>
+    </w:lvl>
+    <w:lvl w:ilvl="2" w:tentative="1">
+      <w:start w:val="1"/>
+      <w:numFmt w:val="bullet"/>
+      <w:lvlText w:val=""/>
+      <w:lvlJc w:val="left"/>
+      <w:pPr>
+        <w:tabs>
+          <w:tab w:val="num" w:pos="2160"/>
+        </w:tabs>
+        <w:ind w:left="2160" w:hanging="360"/>
+      </w:pPr>
+      <w:rPr>
+        <w:rFonts w:ascii="Symbol" w:hAnsi="Symbol" w:hint="default"/>
+        <w:sz w:val="20"/>
+      </w:rPr>
+    </w:lvl>
+    <w:lvl w:ilvl="3" w:tentative="1">
+      <w:start w:val="1"/>
+      <w:numFmt w:val="bullet"/>
+      <w:lvlText w:val=""/>
+      <w:lvlJc w:val="left"/>
+      <w:pPr>
+        <w:tabs>
+          <w:tab w:val="num" w:pos="2880"/>
+        </w:tabs>
+        <w:ind w:left="2880" w:hanging="360"/>
+      </w:pPr>
+      <w:rPr>
+        <w:rFonts w:ascii="Symbol" w:hAnsi="Symbol" w:hint="default"/>
+        <w:sz w:val="20"/>
+      </w:rPr>
+    </w:lvl>
+    <w:lvl w:ilvl="4" w:tentative="1">
+      <w:start w:val="1"/>
+      <w:numFmt w:val="bullet"/>
+      <w:lvlText w:val=""/>
+      <w:lvlJc w:val="left"/>
+      <w:pPr>
+        <w:tabs>
+          <w:tab w:val="num" w:pos="3600"/>
+        </w:tabs>
+        <w:ind w:left="3600" w:hanging="360"/>
+      </w:pPr>
+      <w:rPr>
+        <w:rFonts w:ascii="Symbol" w:hAnsi="Symbol" w:hint="default"/>
+        <w:sz w:val="20"/>
+      </w:rPr>
+    </w:lvl>
+    <w:lvl w:ilvl="5" w:tentative="1">
+      <w:start w:val="1"/>
+      <w:numFmt w:val="bullet"/>
+      <w:lvlText w:val=""/>
+      <w:lvlJc w:val="left"/>
+      <w:pPr>
+        <w:tabs>
+          <w:tab w:val="num" w:pos="4320"/>
+        </w:tabs>
+        <w:ind w:left="4320" w:hanging="360"/>
+      </w:pPr>
+      <w:rPr>
+        <w:rFonts w:ascii="Symbol" w:hAnsi="Symbol" w:hint="default"/>
+        <w:sz w:val="20"/>
+      </w:rPr>
+    </w:lvl>
+    <w:lvl w:ilvl="6" w:tentative="1">
+      <w:start w:val="1"/>
+      <w:numFmt w:val="bullet"/>
+      <w:lvlText w:val=""/>
+      <w:lvlJc w:val="left"/>
+      <w:pPr>
+        <w:tabs>
+          <w:tab w:val="num" w:pos="5040"/>
+        </w:tabs>
+        <w:ind w:left="5040" w:hanging="360"/>
+      </w:pPr>
+      <w:rPr>
+        <w:rFonts w:ascii="Symbol" w:hAnsi="Symbol" w:hint="default"/>
+        <w:sz w:val="20"/>
+      </w:rPr>
+    </w:lvl>
+    <w:lvl w:ilvl="7" w:tentative="1">
+      <w:start w:val="1"/>
+      <w:numFmt w:val="bullet"/>
+      <w:lvlText w:val=""/>
+      <w:lvlJc w:val="left"/>
+      <w:pPr>
+        <w:tabs>
+          <w:tab w:val="num" w:pos="5760"/>
+        </w:tabs>
+        <w:ind w:left="5760" w:hanging="360"/>
+      </w:pPr>
+      <w:rPr>
+        <w:rFonts w:ascii="Symbol" w:hAnsi="Symbol" w:hint="default"/>
+        <w:sz w:val="20"/>
+      </w:rPr>
+    </w:lvl>
+    <w:lvl w:ilvl="8" w:tentative="1">
+      <w:start w:val="1"/>
+      <w:numFmt w:val="bullet"/>
+      <w:lvlText w:val=""/>
+      <w:lvlJc w:val="left"/>
+      <w:pPr>
+        <w:tabs>
+          <w:tab w:val="num" w:pos="6480"/>
+        </w:tabs>
+        <w:ind w:left="6480" w:hanging="360"/>
+      </w:pPr>
+      <w:rPr>
+        <w:rFonts w:ascii="Symbol" w:hAnsi="Symbol" w:hint="default"/>
+        <w:sz w:val="20"/>
+      </w:rPr>
+    </w:lvl>
+  </w:abstractNum>
+  <w:abstractNum w:abstractNumId="1" w15:restartNumberingAfterBreak="0">
+    <w:nsid w:val="10552FA9"/>
+    <w:multiLevelType w:val="multilevel"/>
+    <w:tmpl w:val="3CB42708"/>
+    <w:lvl w:ilvl="0">
+      <w:start w:val="1"/>
+      <w:numFmt w:val="bullet"/>
+      <w:lvlText w:val=""/>
+      <w:lvlJc w:val="left"/>
+      <w:pPr>
+        <w:tabs>
+          <w:tab w:val="num" w:pos="720"/>
+        </w:tabs>
+        <w:ind w:left="720" w:hanging="360"/>
+      </w:pPr>
+      <w:rPr>
+        <w:rFonts w:ascii="Symbol" w:hAnsi="Symbol" w:hint="default"/>
+        <w:sz w:val="20"/>
+      </w:rPr>
+    </w:lvl>
+    <w:lvl w:ilvl="1" w:tentative="1">
+      <w:start w:val="1"/>
+      <w:numFmt w:val="bullet"/>
+      <w:lvlText w:val=""/>
+      <w:lvlJc w:val="left"/>
+      <w:pPr>
+        <w:tabs>
+          <w:tab w:val="num" w:pos="1440"/>
+        </w:tabs>
+        <w:ind w:left="1440" w:hanging="360"/>
+      </w:pPr>
+      <w:rPr>
+        <w:rFonts w:ascii="Symbol" w:hAnsi="Symbol" w:hint="default"/>
+        <w:sz w:val="20"/>
+      </w:rPr>
+    </w:lvl>
+    <w:lvl w:ilvl="2" w:tentative="1">
+      <w:start w:val="1"/>
+      <w:numFmt w:val="bullet"/>
+      <w:lvlText w:val=""/>
+      <w:lvlJc w:val="left"/>
+      <w:pPr>
+        <w:tabs>
+          <w:tab w:val="num" w:pos="2160"/>
+        </w:tabs>
+        <w:ind w:left="2160" w:hanging="360"/>
+      </w:pPr>
+      <w:rPr>
+        <w:rFonts w:ascii="Symbol" w:hAnsi="Symbol" w:hint="default"/>
+        <w:sz w:val="20"/>
+      </w:rPr>
+    </w:lvl>
+    <w:lvl w:ilvl="3" w:tentative="1">
+      <w:start w:val="1"/>
+      <w:numFmt w:val="bullet"/>
+      <w:lvlText w:val=""/>
+      <w:lvlJc w:val="left"/>
+      <w:pPr>
+        <w:tabs>
+          <w:tab w:val="num" w:pos="2880"/>
+        </w:tabs>
+        <w:ind w:left="2880" w:hanging="360"/>
+      </w:pPr>
+      <w:rPr>
+        <w:rFonts w:ascii="Symbol" w:hAnsi="Symbol" w:hint="default"/>
+        <w:sz w:val="20"/>
+      </w:rPr>
+    </w:lvl>
+    <w:lvl w:ilvl="4" w:tentative="1">
+      <w:start w:val="1"/>
+      <w:numFmt w:val="bullet"/>
+      <w:lvlText w:val=""/>
+      <w:lvlJc w:val="left"/>
+      <w:pPr>
+        <w:tabs>
+          <w:tab w:val="num" w:pos="3600"/>
+        </w:tabs>
+        <w:ind w:left="3600" w:hanging="360"/>
+      </w:pPr>
+      <w:rPr>
+        <w:rFonts w:ascii="Symbol" w:hAnsi="Symbol" w:hint="default"/>
+        <w:sz w:val="20"/>
+      </w:rPr>
+    </w:lvl>
+    <w:lvl w:ilvl="5" w:tentative="1">
+      <w:start w:val="1"/>
+      <w:numFmt w:val="bullet"/>
+      <w:lvlText w:val=""/>
+      <w:lvlJc w:val="left"/>
+      <w:pPr>
+        <w:tabs>
+          <w:tab w:val="num" w:pos="4320"/>
+        </w:tabs>
+        <w:ind w:left="4320" w:hanging="360"/>
+      </w:pPr>
+      <w:rPr>
+        <w:rFonts w:ascii="Symbol" w:hAnsi="Symbol" w:hint="default"/>
+        <w:sz w:val="20"/>
+      </w:rPr>
+    </w:lvl>
+    <w:lvl w:ilvl="6" w:tentative="1">
+      <w:start w:val="1"/>
+      <w:numFmt w:val="bullet"/>
+      <w:lvlText w:val=""/>
+      <w:lvlJc w:val="left"/>
+      <w:pPr>
+        <w:tabs>
+          <w:tab w:val="num" w:pos="5040"/>
+        </w:tabs>
+        <w:ind w:left="5040" w:hanging="360"/>
+      </w:pPr>
+      <w:rPr>
+        <w:rFonts w:ascii="Symbol" w:hAnsi="Symbol" w:hint="default"/>
+        <w:sz w:val="20"/>
+      </w:rPr>
+    </w:lvl>
+    <w:lvl w:ilvl="7" w:tentative="1">
+      <w:start w:val="1"/>
+      <w:numFmt w:val="bullet"/>
+      <w:lvlText w:val=""/>
+      <w:lvlJc w:val="left"/>
+      <w:pPr>
+        <w:tabs>
+          <w:tab w:val="num" w:pos="5760"/>
+        </w:tabs>
+        <w:ind w:left="5760" w:hanging="360"/>
+      </w:pPr>
+      <w:rPr>
+        <w:rFonts w:ascii="Symbol" w:hAnsi="Symbol" w:hint="default"/>
+        <w:sz w:val="20"/>
+      </w:rPr>
+    </w:lvl>
+    <w:lvl w:ilvl="8" w:tentative="1">
+      <w:start w:val="1"/>
+      <w:numFmt w:val="bullet"/>
+      <w:lvlText w:val=""/>
+      <w:lvlJc w:val="left"/>
+      <w:pPr>
+        <w:tabs>
+          <w:tab w:val="num" w:pos="6480"/>
+        </w:tabs>
+        <w:ind w:left="6480" w:hanging="360"/>
+      </w:pPr>
+      <w:rPr>
+        <w:rFonts w:ascii="Symbol" w:hAnsi="Symbol" w:hint="default"/>
+        <w:sz w:val="20"/>
+      </w:rPr>
+    </w:lvl>
+  </w:abstractNum>
+  <w:abstractNum w:abstractNumId="2" w15:restartNumberingAfterBreak="0">
+    <w:nsid w:val="156A4B21"/>
+    <w:multiLevelType w:val="multilevel"/>
+    <w:tmpl w:val="EEEC8A88"/>
+    <w:lvl w:ilvl="0">
+      <w:start w:val="1"/>
+      <w:numFmt w:val="bullet"/>
+      <w:lvlText w:val=""/>
+      <w:lvlJc w:val="left"/>
+      <w:pPr>
+        <w:tabs>
+          <w:tab w:val="num" w:pos="720"/>
+        </w:tabs>
+        <w:ind w:left="720" w:hanging="360"/>
+      </w:pPr>
+      <w:rPr>
+        <w:rFonts w:ascii="Symbol" w:hAnsi="Symbol" w:hint="default"/>
+        <w:sz w:val="20"/>
+      </w:rPr>
+    </w:lvl>
+    <w:lvl w:ilvl="1" w:tentative="1">
+      <w:start w:val="1"/>
+      <w:numFmt w:val="bullet"/>
+      <w:lvlText w:val=""/>
+      <w:lvlJc w:val="left"/>
+      <w:pPr>
+        <w:tabs>
+          <w:tab w:val="num" w:pos="1440"/>
+        </w:tabs>
+        <w:ind w:left="1440" w:hanging="360"/>
+      </w:pPr>
+      <w:rPr>
+        <w:rFonts w:ascii="Symbol" w:hAnsi="Symbol" w:hint="default"/>
+        <w:sz w:val="20"/>
+      </w:rPr>
+    </w:lvl>
+    <w:lvl w:ilvl="2" w:tentative="1">
+      <w:start w:val="1"/>
+      <w:numFmt w:val="bullet"/>
+      <w:lvlText w:val=""/>
+      <w:lvlJc w:val="left"/>
+      <w:pPr>
+        <w:tabs>
+          <w:tab w:val="num" w:pos="2160"/>
+        </w:tabs>
+        <w:ind w:left="2160" w:hanging="360"/>
+      </w:pPr>
+      <w:rPr>
+        <w:rFonts w:ascii="Symbol" w:hAnsi="Symbol" w:hint="default"/>
+        <w:sz w:val="20"/>
+      </w:rPr>
+    </w:lvl>
+    <w:lvl w:ilvl="3" w:tentative="1">
+      <w:start w:val="1"/>
+      <w:numFmt w:val="bullet"/>
+      <w:lvlText w:val=""/>
+      <w:lvlJc w:val="left"/>
+      <w:pPr>
+        <w:tabs>
+          <w:tab w:val="num" w:pos="2880"/>
+        </w:tabs>
+        <w:ind w:left="2880" w:hanging="360"/>
+      </w:pPr>
+      <w:rPr>
+        <w:rFonts w:ascii="Symbol" w:hAnsi="Symbol" w:hint="default"/>
+        <w:sz w:val="20"/>
+      </w:rPr>
+    </w:lvl>
+    <w:lvl w:ilvl="4" w:tentative="1">
+      <w:start w:val="1"/>
+      <w:numFmt w:val="bullet"/>
+      <w:lvlText w:val=""/>
+      <w:lvlJc w:val="left"/>
+      <w:pPr>
+        <w:tabs>
+          <w:tab w:val="num" w:pos="3600"/>
+        </w:tabs>
+        <w:ind w:left="3600" w:hanging="360"/>
+      </w:pPr>
+      <w:rPr>
+        <w:rFonts w:ascii="Symbol" w:hAnsi="Symbol" w:hint="default"/>
+        <w:sz w:val="20"/>
+      </w:rPr>
+    </w:lvl>
+    <w:lvl w:ilvl="5" w:tentative="1">
+      <w:start w:val="1"/>
+      <w:numFmt w:val="bullet"/>
+      <w:lvlText w:val=""/>
+      <w:lvlJc w:val="left"/>
+      <w:pPr>
+        <w:tabs>
+          <w:tab w:val="num" w:pos="4320"/>
+        </w:tabs>
+        <w:ind w:left="4320" w:hanging="360"/>
+      </w:pPr>
+      <w:rPr>
+        <w:rFonts w:ascii="Symbol" w:hAnsi="Symbol" w:hint="default"/>
+        <w:sz w:val="20"/>
+      </w:rPr>
+    </w:lvl>
+    <w:lvl w:ilvl="6" w:tentative="1">
+      <w:start w:val="1"/>
+      <w:numFmt w:val="bullet"/>
+      <w:lvlText w:val=""/>
+      <w:lvlJc w:val="left"/>
+      <w:pPr>
+        <w:tabs>
+          <w:tab w:val="num" w:pos="5040"/>
+        </w:tabs>
+        <w:ind w:left="5040" w:hanging="360"/>
+      </w:pPr>
+      <w:rPr>
+        <w:rFonts w:ascii="Symbol" w:hAnsi="Symbol" w:hint="default"/>
+        <w:sz w:val="20"/>
+      </w:rPr>
+    </w:lvl>
+    <w:lvl w:ilvl="7" w:tentative="1">
+      <w:start w:val="1"/>
+      <w:numFmt w:val="bullet"/>
+      <w:lvlText w:val=""/>
+      <w:lvlJc w:val="left"/>
+      <w:pPr>
+        <w:tabs>
+          <w:tab w:val="num" w:pos="5760"/>
+        </w:tabs>
+        <w:ind w:left="5760" w:hanging="360"/>
+      </w:pPr>
+      <w:rPr>
+        <w:rFonts w:ascii="Symbol" w:hAnsi="Symbol" w:hint="default"/>
+        <w:sz w:val="20"/>
+      </w:rPr>
+    </w:lvl>
+    <w:lvl w:ilvl="8" w:tentative="1">
+      <w:start w:val="1"/>
+      <w:numFmt w:val="bullet"/>
+      <w:lvlText w:val=""/>
+      <w:lvlJc w:val="left"/>
+      <w:pPr>
+        <w:tabs>
+          <w:tab w:val="num" w:pos="6480"/>
+        </w:tabs>
+        <w:ind w:left="6480" w:hanging="360"/>
+      </w:pPr>
+      <w:rPr>
+        <w:rFonts w:ascii="Symbol" w:hAnsi="Symbol" w:hint="default"/>
+        <w:sz w:val="20"/>
+      </w:rPr>
+    </w:lvl>
+  </w:abstractNum>
+  <w:abstractNum w:abstractNumId="3" w15:restartNumberingAfterBreak="0">
     <w:nsid w:val="1C436906"/>
     <w:multiLevelType w:val="hybridMultilevel"/>
     <w:tmpl w:val="9BEA0D50"/>
@@ -531,7 +2129,715 @@
       </w:rPr>
     </w:lvl>
   </w:abstractNum>
-  <w:abstractNum w:abstractNumId="1" w15:restartNumberingAfterBreak="0">
+  <w:abstractNum w:abstractNumId="4" w15:restartNumberingAfterBreak="0">
+    <w:nsid w:val="2D072DF7"/>
+    <w:multiLevelType w:val="hybridMultilevel"/>
+    <w:tmpl w:val="ED92B662"/>
+    <w:lvl w:ilvl="0" w:tplc="D7D24290">
+      <w:numFmt w:val="bullet"/>
+      <w:lvlText w:val="-"/>
+      <w:lvlJc w:val="left"/>
+      <w:pPr>
+        <w:ind w:left="720" w:hanging="360"/>
+      </w:pPr>
+      <w:rPr>
+        <w:rFonts w:ascii="Calibri" w:eastAsiaTheme="majorEastAsia" w:hAnsi="Calibri" w:cs="Calibri" w:hint="default"/>
+      </w:rPr>
+    </w:lvl>
+    <w:lvl w:ilvl="1" w:tplc="04090003" w:tentative="1">
+      <w:start w:val="1"/>
+      <w:numFmt w:val="bullet"/>
+      <w:lvlText w:val="o"/>
+      <w:lvlJc w:val="left"/>
+      <w:pPr>
+        <w:ind w:left="1440" w:hanging="360"/>
+      </w:pPr>
+      <w:rPr>
+        <w:rFonts w:ascii="Courier New" w:hAnsi="Courier New" w:cs="Courier New" w:hint="default"/>
+      </w:rPr>
+    </w:lvl>
+    <w:lvl w:ilvl="2" w:tplc="04090005" w:tentative="1">
+      <w:start w:val="1"/>
+      <w:numFmt w:val="bullet"/>
+      <w:lvlText w:val=""/>
+      <w:lvlJc w:val="left"/>
+      <w:pPr>
+        <w:ind w:left="2160" w:hanging="360"/>
+      </w:pPr>
+      <w:rPr>
+        <w:rFonts w:ascii="Wingdings" w:hAnsi="Wingdings" w:hint="default"/>
+      </w:rPr>
+    </w:lvl>
+    <w:lvl w:ilvl="3" w:tplc="04090001" w:tentative="1">
+      <w:start w:val="1"/>
+      <w:numFmt w:val="bullet"/>
+      <w:lvlText w:val=""/>
+      <w:lvlJc w:val="left"/>
+      <w:pPr>
+        <w:ind w:left="2880" w:hanging="360"/>
+      </w:pPr>
+      <w:rPr>
+        <w:rFonts w:ascii="Symbol" w:hAnsi="Symbol" w:hint="default"/>
+      </w:rPr>
+    </w:lvl>
+    <w:lvl w:ilvl="4" w:tplc="04090003" w:tentative="1">
+      <w:start w:val="1"/>
+      <w:numFmt w:val="bullet"/>
+      <w:lvlText w:val="o"/>
+      <w:lvlJc w:val="left"/>
+      <w:pPr>
+        <w:ind w:left="3600" w:hanging="360"/>
+      </w:pPr>
+      <w:rPr>
+        <w:rFonts w:ascii="Courier New" w:hAnsi="Courier New" w:cs="Courier New" w:hint="default"/>
+      </w:rPr>
+    </w:lvl>
+    <w:lvl w:ilvl="5" w:tplc="04090005" w:tentative="1">
+      <w:start w:val="1"/>
+      <w:numFmt w:val="bullet"/>
+      <w:lvlText w:val=""/>
+      <w:lvlJc w:val="left"/>
+      <w:pPr>
+        <w:ind w:left="4320" w:hanging="360"/>
+      </w:pPr>
+      <w:rPr>
+        <w:rFonts w:ascii="Wingdings" w:hAnsi="Wingdings" w:hint="default"/>
+      </w:rPr>
+    </w:lvl>
+    <w:lvl w:ilvl="6" w:tplc="04090001" w:tentative="1">
+      <w:start w:val="1"/>
+      <w:numFmt w:val="bullet"/>
+      <w:lvlText w:val=""/>
+      <w:lvlJc w:val="left"/>
+      <w:pPr>
+        <w:ind w:left="5040" w:hanging="360"/>
+      </w:pPr>
+      <w:rPr>
+        <w:rFonts w:ascii="Symbol" w:hAnsi="Symbol" w:hint="default"/>
+      </w:rPr>
+    </w:lvl>
+    <w:lvl w:ilvl="7" w:tplc="04090003" w:tentative="1">
+      <w:start w:val="1"/>
+      <w:numFmt w:val="bullet"/>
+      <w:lvlText w:val="o"/>
+      <w:lvlJc w:val="left"/>
+      <w:pPr>
+        <w:ind w:left="5760" w:hanging="360"/>
+      </w:pPr>
+      <w:rPr>
+        <w:rFonts w:ascii="Courier New" w:hAnsi="Courier New" w:cs="Courier New" w:hint="default"/>
+      </w:rPr>
+    </w:lvl>
+    <w:lvl w:ilvl="8" w:tplc="04090005" w:tentative="1">
+      <w:start w:val="1"/>
+      <w:numFmt w:val="bullet"/>
+      <w:lvlText w:val=""/>
+      <w:lvlJc w:val="left"/>
+      <w:pPr>
+        <w:ind w:left="6480" w:hanging="360"/>
+      </w:pPr>
+      <w:rPr>
+        <w:rFonts w:ascii="Wingdings" w:hAnsi="Wingdings" w:hint="default"/>
+      </w:rPr>
+    </w:lvl>
+  </w:abstractNum>
+  <w:abstractNum w:abstractNumId="5" w15:restartNumberingAfterBreak="0">
+    <w:nsid w:val="350259AF"/>
+    <w:multiLevelType w:val="multilevel"/>
+    <w:tmpl w:val="9A0E9BFE"/>
+    <w:lvl w:ilvl="0">
+      <w:start w:val="1"/>
+      <w:numFmt w:val="bullet"/>
+      <w:lvlText w:val=""/>
+      <w:lvlJc w:val="left"/>
+      <w:pPr>
+        <w:tabs>
+          <w:tab w:val="num" w:pos="720"/>
+        </w:tabs>
+        <w:ind w:left="720" w:hanging="360"/>
+      </w:pPr>
+      <w:rPr>
+        <w:rFonts w:ascii="Symbol" w:hAnsi="Symbol" w:hint="default"/>
+        <w:sz w:val="20"/>
+      </w:rPr>
+    </w:lvl>
+    <w:lvl w:ilvl="1" w:tentative="1">
+      <w:start w:val="1"/>
+      <w:numFmt w:val="bullet"/>
+      <w:lvlText w:val=""/>
+      <w:lvlJc w:val="left"/>
+      <w:pPr>
+        <w:tabs>
+          <w:tab w:val="num" w:pos="1440"/>
+        </w:tabs>
+        <w:ind w:left="1440" w:hanging="360"/>
+      </w:pPr>
+      <w:rPr>
+        <w:rFonts w:ascii="Symbol" w:hAnsi="Symbol" w:hint="default"/>
+        <w:sz w:val="20"/>
+      </w:rPr>
+    </w:lvl>
+    <w:lvl w:ilvl="2" w:tentative="1">
+      <w:start w:val="1"/>
+      <w:numFmt w:val="bullet"/>
+      <w:lvlText w:val=""/>
+      <w:lvlJc w:val="left"/>
+      <w:pPr>
+        <w:tabs>
+          <w:tab w:val="num" w:pos="2160"/>
+        </w:tabs>
+        <w:ind w:left="2160" w:hanging="360"/>
+      </w:pPr>
+      <w:rPr>
+        <w:rFonts w:ascii="Symbol" w:hAnsi="Symbol" w:hint="default"/>
+        <w:sz w:val="20"/>
+      </w:rPr>
+    </w:lvl>
+    <w:lvl w:ilvl="3" w:tentative="1">
+      <w:start w:val="1"/>
+      <w:numFmt w:val="bullet"/>
+      <w:lvlText w:val=""/>
+      <w:lvlJc w:val="left"/>
+      <w:pPr>
+        <w:tabs>
+          <w:tab w:val="num" w:pos="2880"/>
+        </w:tabs>
+        <w:ind w:left="2880" w:hanging="360"/>
+      </w:pPr>
+      <w:rPr>
+        <w:rFonts w:ascii="Symbol" w:hAnsi="Symbol" w:hint="default"/>
+        <w:sz w:val="20"/>
+      </w:rPr>
+    </w:lvl>
+    <w:lvl w:ilvl="4" w:tentative="1">
+      <w:start w:val="1"/>
+      <w:numFmt w:val="bullet"/>
+      <w:lvlText w:val=""/>
+      <w:lvlJc w:val="left"/>
+      <w:pPr>
+        <w:tabs>
+          <w:tab w:val="num" w:pos="3600"/>
+        </w:tabs>
+        <w:ind w:left="3600" w:hanging="360"/>
+      </w:pPr>
+      <w:rPr>
+        <w:rFonts w:ascii="Symbol" w:hAnsi="Symbol" w:hint="default"/>
+        <w:sz w:val="20"/>
+      </w:rPr>
+    </w:lvl>
+    <w:lvl w:ilvl="5" w:tentative="1">
+      <w:start w:val="1"/>
+      <w:numFmt w:val="bullet"/>
+      <w:lvlText w:val=""/>
+      <w:lvlJc w:val="left"/>
+      <w:pPr>
+        <w:tabs>
+          <w:tab w:val="num" w:pos="4320"/>
+        </w:tabs>
+        <w:ind w:left="4320" w:hanging="360"/>
+      </w:pPr>
+      <w:rPr>
+        <w:rFonts w:ascii="Symbol" w:hAnsi="Symbol" w:hint="default"/>
+        <w:sz w:val="20"/>
+      </w:rPr>
+    </w:lvl>
+    <w:lvl w:ilvl="6" w:tentative="1">
+      <w:start w:val="1"/>
+      <w:numFmt w:val="bullet"/>
+      <w:lvlText w:val=""/>
+      <w:lvlJc w:val="left"/>
+      <w:pPr>
+        <w:tabs>
+          <w:tab w:val="num" w:pos="5040"/>
+        </w:tabs>
+        <w:ind w:left="5040" w:hanging="360"/>
+      </w:pPr>
+      <w:rPr>
+        <w:rFonts w:ascii="Symbol" w:hAnsi="Symbol" w:hint="default"/>
+        <w:sz w:val="20"/>
+      </w:rPr>
+    </w:lvl>
+    <w:lvl w:ilvl="7" w:tentative="1">
+      <w:start w:val="1"/>
+      <w:numFmt w:val="bullet"/>
+      <w:lvlText w:val=""/>
+      <w:lvlJc w:val="left"/>
+      <w:pPr>
+        <w:tabs>
+          <w:tab w:val="num" w:pos="5760"/>
+        </w:tabs>
+        <w:ind w:left="5760" w:hanging="360"/>
+      </w:pPr>
+      <w:rPr>
+        <w:rFonts w:ascii="Symbol" w:hAnsi="Symbol" w:hint="default"/>
+        <w:sz w:val="20"/>
+      </w:rPr>
+    </w:lvl>
+    <w:lvl w:ilvl="8" w:tentative="1">
+      <w:start w:val="1"/>
+      <w:numFmt w:val="bullet"/>
+      <w:lvlText w:val=""/>
+      <w:lvlJc w:val="left"/>
+      <w:pPr>
+        <w:tabs>
+          <w:tab w:val="num" w:pos="6480"/>
+        </w:tabs>
+        <w:ind w:left="6480" w:hanging="360"/>
+      </w:pPr>
+      <w:rPr>
+        <w:rFonts w:ascii="Symbol" w:hAnsi="Symbol" w:hint="default"/>
+        <w:sz w:val="20"/>
+      </w:rPr>
+    </w:lvl>
+  </w:abstractNum>
+  <w:abstractNum w:abstractNumId="6" w15:restartNumberingAfterBreak="0">
+    <w:nsid w:val="3BB263E6"/>
+    <w:multiLevelType w:val="multilevel"/>
+    <w:tmpl w:val="8EFA722A"/>
+    <w:lvl w:ilvl="0">
+      <w:start w:val="1"/>
+      <w:numFmt w:val="bullet"/>
+      <w:lvlText w:val="o"/>
+      <w:lvlJc w:val="left"/>
+      <w:pPr>
+        <w:tabs>
+          <w:tab w:val="num" w:pos="720"/>
+        </w:tabs>
+        <w:ind w:left="720" w:hanging="360"/>
+      </w:pPr>
+      <w:rPr>
+        <w:rFonts w:ascii="Courier New" w:hAnsi="Courier New" w:cs="Courier New" w:hint="default"/>
+        <w:sz w:val="20"/>
+      </w:rPr>
+    </w:lvl>
+    <w:lvl w:ilvl="1" w:tentative="1">
+      <w:start w:val="1"/>
+      <w:numFmt w:val="bullet"/>
+      <w:lvlText w:val=""/>
+      <w:lvlJc w:val="left"/>
+      <w:pPr>
+        <w:tabs>
+          <w:tab w:val="num" w:pos="1440"/>
+        </w:tabs>
+        <w:ind w:left="1440" w:hanging="360"/>
+      </w:pPr>
+      <w:rPr>
+        <w:rFonts w:ascii="Symbol" w:hAnsi="Symbol" w:hint="default"/>
+        <w:sz w:val="20"/>
+      </w:rPr>
+    </w:lvl>
+    <w:lvl w:ilvl="2" w:tentative="1">
+      <w:start w:val="1"/>
+      <w:numFmt w:val="bullet"/>
+      <w:lvlText w:val=""/>
+      <w:lvlJc w:val="left"/>
+      <w:pPr>
+        <w:tabs>
+          <w:tab w:val="num" w:pos="2160"/>
+        </w:tabs>
+        <w:ind w:left="2160" w:hanging="360"/>
+      </w:pPr>
+      <w:rPr>
+        <w:rFonts w:ascii="Symbol" w:hAnsi="Symbol" w:hint="default"/>
+        <w:sz w:val="20"/>
+      </w:rPr>
+    </w:lvl>
+    <w:lvl w:ilvl="3" w:tentative="1">
+      <w:start w:val="1"/>
+      <w:numFmt w:val="bullet"/>
+      <w:lvlText w:val=""/>
+      <w:lvlJc w:val="left"/>
+      <w:pPr>
+        <w:tabs>
+          <w:tab w:val="num" w:pos="2880"/>
+        </w:tabs>
+        <w:ind w:left="2880" w:hanging="360"/>
+      </w:pPr>
+      <w:rPr>
+        <w:rFonts w:ascii="Symbol" w:hAnsi="Symbol" w:hint="default"/>
+        <w:sz w:val="20"/>
+      </w:rPr>
+    </w:lvl>
+    <w:lvl w:ilvl="4" w:tentative="1">
+      <w:start w:val="1"/>
+      <w:numFmt w:val="bullet"/>
+      <w:lvlText w:val=""/>
+      <w:lvlJc w:val="left"/>
+      <w:pPr>
+        <w:tabs>
+          <w:tab w:val="num" w:pos="3600"/>
+        </w:tabs>
+        <w:ind w:left="3600" w:hanging="360"/>
+      </w:pPr>
+      <w:rPr>
+        <w:rFonts w:ascii="Symbol" w:hAnsi="Symbol" w:hint="default"/>
+        <w:sz w:val="20"/>
+      </w:rPr>
+    </w:lvl>
+    <w:lvl w:ilvl="5" w:tentative="1">
+      <w:start w:val="1"/>
+      <w:numFmt w:val="bullet"/>
+      <w:lvlText w:val=""/>
+      <w:lvlJc w:val="left"/>
+      <w:pPr>
+        <w:tabs>
+          <w:tab w:val="num" w:pos="4320"/>
+        </w:tabs>
+        <w:ind w:left="4320" w:hanging="360"/>
+      </w:pPr>
+      <w:rPr>
+        <w:rFonts w:ascii="Symbol" w:hAnsi="Symbol" w:hint="default"/>
+        <w:sz w:val="20"/>
+      </w:rPr>
+    </w:lvl>
+    <w:lvl w:ilvl="6" w:tentative="1">
+      <w:start w:val="1"/>
+      <w:numFmt w:val="bullet"/>
+      <w:lvlText w:val=""/>
+      <w:lvlJc w:val="left"/>
+      <w:pPr>
+        <w:tabs>
+          <w:tab w:val="num" w:pos="5040"/>
+        </w:tabs>
+        <w:ind w:left="5040" w:hanging="360"/>
+      </w:pPr>
+      <w:rPr>
+        <w:rFonts w:ascii="Symbol" w:hAnsi="Symbol" w:hint="default"/>
+        <w:sz w:val="20"/>
+      </w:rPr>
+    </w:lvl>
+    <w:lvl w:ilvl="7" w:tentative="1">
+      <w:start w:val="1"/>
+      <w:numFmt w:val="bullet"/>
+      <w:lvlText w:val=""/>
+      <w:lvlJc w:val="left"/>
+      <w:pPr>
+        <w:tabs>
+          <w:tab w:val="num" w:pos="5760"/>
+        </w:tabs>
+        <w:ind w:left="5760" w:hanging="360"/>
+      </w:pPr>
+      <w:rPr>
+        <w:rFonts w:ascii="Symbol" w:hAnsi="Symbol" w:hint="default"/>
+        <w:sz w:val="20"/>
+      </w:rPr>
+    </w:lvl>
+    <w:lvl w:ilvl="8" w:tentative="1">
+      <w:start w:val="1"/>
+      <w:numFmt w:val="bullet"/>
+      <w:lvlText w:val=""/>
+      <w:lvlJc w:val="left"/>
+      <w:pPr>
+        <w:tabs>
+          <w:tab w:val="num" w:pos="6480"/>
+        </w:tabs>
+        <w:ind w:left="6480" w:hanging="360"/>
+      </w:pPr>
+      <w:rPr>
+        <w:rFonts w:ascii="Symbol" w:hAnsi="Symbol" w:hint="default"/>
+        <w:sz w:val="20"/>
+      </w:rPr>
+    </w:lvl>
+  </w:abstractNum>
+  <w:abstractNum w:abstractNumId="7" w15:restartNumberingAfterBreak="0">
+    <w:nsid w:val="694541C9"/>
+    <w:multiLevelType w:val="multilevel"/>
+    <w:tmpl w:val="E96A4C1C"/>
+    <w:lvl w:ilvl="0">
+      <w:start w:val="1"/>
+      <w:numFmt w:val="bullet"/>
+      <w:lvlText w:val=""/>
+      <w:lvlJc w:val="left"/>
+      <w:pPr>
+        <w:tabs>
+          <w:tab w:val="num" w:pos="720"/>
+        </w:tabs>
+        <w:ind w:left="720" w:hanging="360"/>
+      </w:pPr>
+      <w:rPr>
+        <w:rFonts w:ascii="Symbol" w:hAnsi="Symbol" w:hint="default"/>
+        <w:sz w:val="20"/>
+      </w:rPr>
+    </w:lvl>
+    <w:lvl w:ilvl="1" w:tentative="1">
+      <w:start w:val="1"/>
+      <w:numFmt w:val="bullet"/>
+      <w:lvlText w:val=""/>
+      <w:lvlJc w:val="left"/>
+      <w:pPr>
+        <w:tabs>
+          <w:tab w:val="num" w:pos="1440"/>
+        </w:tabs>
+        <w:ind w:left="1440" w:hanging="360"/>
+      </w:pPr>
+      <w:rPr>
+        <w:rFonts w:ascii="Symbol" w:hAnsi="Symbol" w:hint="default"/>
+        <w:sz w:val="20"/>
+      </w:rPr>
+    </w:lvl>
+    <w:lvl w:ilvl="2" w:tentative="1">
+      <w:start w:val="1"/>
+      <w:numFmt w:val="bullet"/>
+      <w:lvlText w:val=""/>
+      <w:lvlJc w:val="left"/>
+      <w:pPr>
+        <w:tabs>
+          <w:tab w:val="num" w:pos="2160"/>
+        </w:tabs>
+        <w:ind w:left="2160" w:hanging="360"/>
+      </w:pPr>
+      <w:rPr>
+        <w:rFonts w:ascii="Symbol" w:hAnsi="Symbol" w:hint="default"/>
+        <w:sz w:val="20"/>
+      </w:rPr>
+    </w:lvl>
+    <w:lvl w:ilvl="3" w:tentative="1">
+      <w:start w:val="1"/>
+      <w:numFmt w:val="bullet"/>
+      <w:lvlText w:val=""/>
+      <w:lvlJc w:val="left"/>
+      <w:pPr>
+        <w:tabs>
+          <w:tab w:val="num" w:pos="2880"/>
+        </w:tabs>
+        <w:ind w:left="2880" w:hanging="360"/>
+      </w:pPr>
+      <w:rPr>
+        <w:rFonts w:ascii="Symbol" w:hAnsi="Symbol" w:hint="default"/>
+        <w:sz w:val="20"/>
+      </w:rPr>
+    </w:lvl>
+    <w:lvl w:ilvl="4" w:tentative="1">
+      <w:start w:val="1"/>
+      <w:numFmt w:val="bullet"/>
+      <w:lvlText w:val=""/>
+      <w:lvlJc w:val="left"/>
+      <w:pPr>
+        <w:tabs>
+          <w:tab w:val="num" w:pos="3600"/>
+        </w:tabs>
+        <w:ind w:left="3600" w:hanging="360"/>
+      </w:pPr>
+      <w:rPr>
+        <w:rFonts w:ascii="Symbol" w:hAnsi="Symbol" w:hint="default"/>
+        <w:sz w:val="20"/>
+      </w:rPr>
+    </w:lvl>
+    <w:lvl w:ilvl="5" w:tentative="1">
+      <w:start w:val="1"/>
+      <w:numFmt w:val="bullet"/>
+      <w:lvlText w:val=""/>
+      <w:lvlJc w:val="left"/>
+      <w:pPr>
+        <w:tabs>
+          <w:tab w:val="num" w:pos="4320"/>
+        </w:tabs>
+        <w:ind w:left="4320" w:hanging="360"/>
+      </w:pPr>
+      <w:rPr>
+        <w:rFonts w:ascii="Symbol" w:hAnsi="Symbol" w:hint="default"/>
+        <w:sz w:val="20"/>
+      </w:rPr>
+    </w:lvl>
+    <w:lvl w:ilvl="6" w:tentative="1">
+      <w:start w:val="1"/>
+      <w:numFmt w:val="bullet"/>
+      <w:lvlText w:val=""/>
+      <w:lvlJc w:val="left"/>
+      <w:pPr>
+        <w:tabs>
+          <w:tab w:val="num" w:pos="5040"/>
+        </w:tabs>
+        <w:ind w:left="5040" w:hanging="360"/>
+      </w:pPr>
+      <w:rPr>
+        <w:rFonts w:ascii="Symbol" w:hAnsi="Symbol" w:hint="default"/>
+        <w:sz w:val="20"/>
+      </w:rPr>
+    </w:lvl>
+    <w:lvl w:ilvl="7" w:tentative="1">
+      <w:start w:val="1"/>
+      <w:numFmt w:val="bullet"/>
+      <w:lvlText w:val=""/>
+      <w:lvlJc w:val="left"/>
+      <w:pPr>
+        <w:tabs>
+          <w:tab w:val="num" w:pos="5760"/>
+        </w:tabs>
+        <w:ind w:left="5760" w:hanging="360"/>
+      </w:pPr>
+      <w:rPr>
+        <w:rFonts w:ascii="Symbol" w:hAnsi="Symbol" w:hint="default"/>
+        <w:sz w:val="20"/>
+      </w:rPr>
+    </w:lvl>
+    <w:lvl w:ilvl="8" w:tentative="1">
+      <w:start w:val="1"/>
+      <w:numFmt w:val="bullet"/>
+      <w:lvlText w:val=""/>
+      <w:lvlJc w:val="left"/>
+      <w:pPr>
+        <w:tabs>
+          <w:tab w:val="num" w:pos="6480"/>
+        </w:tabs>
+        <w:ind w:left="6480" w:hanging="360"/>
+      </w:pPr>
+      <w:rPr>
+        <w:rFonts w:ascii="Symbol" w:hAnsi="Symbol" w:hint="default"/>
+        <w:sz w:val="20"/>
+      </w:rPr>
+    </w:lvl>
+  </w:abstractNum>
+  <w:abstractNum w:abstractNumId="8" w15:restartNumberingAfterBreak="0">
+    <w:nsid w:val="6C425B9F"/>
+    <w:multiLevelType w:val="multilevel"/>
+    <w:tmpl w:val="5CEEAA18"/>
+    <w:lvl w:ilvl="0">
+      <w:start w:val="1"/>
+      <w:numFmt w:val="bullet"/>
+      <w:lvlText w:val=""/>
+      <w:lvlJc w:val="left"/>
+      <w:pPr>
+        <w:tabs>
+          <w:tab w:val="num" w:pos="720"/>
+        </w:tabs>
+        <w:ind w:left="720" w:hanging="360"/>
+      </w:pPr>
+      <w:rPr>
+        <w:rFonts w:ascii="Symbol" w:hAnsi="Symbol" w:hint="default"/>
+        <w:sz w:val="20"/>
+      </w:rPr>
+    </w:lvl>
+    <w:lvl w:ilvl="1" w:tentative="1">
+      <w:start w:val="1"/>
+      <w:numFmt w:val="bullet"/>
+      <w:lvlText w:val=""/>
+      <w:lvlJc w:val="left"/>
+      <w:pPr>
+        <w:tabs>
+          <w:tab w:val="num" w:pos="1440"/>
+        </w:tabs>
+        <w:ind w:left="1440" w:hanging="360"/>
+      </w:pPr>
+      <w:rPr>
+        <w:rFonts w:ascii="Symbol" w:hAnsi="Symbol" w:hint="default"/>
+        <w:sz w:val="20"/>
+      </w:rPr>
+    </w:lvl>
+    <w:lvl w:ilvl="2" w:tentative="1">
+      <w:start w:val="1"/>
+      <w:numFmt w:val="bullet"/>
+      <w:lvlText w:val=""/>
+      <w:lvlJc w:val="left"/>
+      <w:pPr>
+        <w:tabs>
+          <w:tab w:val="num" w:pos="2160"/>
+        </w:tabs>
+        <w:ind w:left="2160" w:hanging="360"/>
+      </w:pPr>
+      <w:rPr>
+        <w:rFonts w:ascii="Symbol" w:hAnsi="Symbol" w:hint="default"/>
+        <w:sz w:val="20"/>
+      </w:rPr>
+    </w:lvl>
+    <w:lvl w:ilvl="3" w:tentative="1">
+      <w:start w:val="1"/>
+      <w:numFmt w:val="bullet"/>
+      <w:lvlText w:val=""/>
+      <w:lvlJc w:val="left"/>
+      <w:pPr>
+        <w:tabs>
+          <w:tab w:val="num" w:pos="2880"/>
+        </w:tabs>
+        <w:ind w:left="2880" w:hanging="360"/>
+      </w:pPr>
+      <w:rPr>
+        <w:rFonts w:ascii="Symbol" w:hAnsi="Symbol" w:hint="default"/>
+        <w:sz w:val="20"/>
+      </w:rPr>
+    </w:lvl>
+    <w:lvl w:ilvl="4" w:tentative="1">
+      <w:start w:val="1"/>
+      <w:numFmt w:val="bullet"/>
+      <w:lvlText w:val=""/>
+      <w:lvlJc w:val="left"/>
+      <w:pPr>
+        <w:tabs>
+          <w:tab w:val="num" w:pos="3600"/>
+        </w:tabs>
+        <w:ind w:left="3600" w:hanging="360"/>
+      </w:pPr>
+      <w:rPr>
+        <w:rFonts w:ascii="Symbol" w:hAnsi="Symbol" w:hint="default"/>
+        <w:sz w:val="20"/>
+      </w:rPr>
+    </w:lvl>
+    <w:lvl w:ilvl="5" w:tentative="1">
+      <w:start w:val="1"/>
+      <w:numFmt w:val="bullet"/>
+      <w:lvlText w:val=""/>
+      <w:lvlJc w:val="left"/>
+      <w:pPr>
+        <w:tabs>
+          <w:tab w:val="num" w:pos="4320"/>
+        </w:tabs>
+        <w:ind w:left="4320" w:hanging="360"/>
+      </w:pPr>
+      <w:rPr>
+        <w:rFonts w:ascii="Symbol" w:hAnsi="Symbol" w:hint="default"/>
+        <w:sz w:val="20"/>
+      </w:rPr>
+    </w:lvl>
+    <w:lvl w:ilvl="6" w:tentative="1">
+      <w:start w:val="1"/>
+      <w:numFmt w:val="bullet"/>
+      <w:lvlText w:val=""/>
+      <w:lvlJc w:val="left"/>
+      <w:pPr>
+        <w:tabs>
+          <w:tab w:val="num" w:pos="5040"/>
+        </w:tabs>
+        <w:ind w:left="5040" w:hanging="360"/>
+      </w:pPr>
+      <w:rPr>
+        <w:rFonts w:ascii="Symbol" w:hAnsi="Symbol" w:hint="default"/>
+        <w:sz w:val="20"/>
+      </w:rPr>
+    </w:lvl>
+    <w:lvl w:ilvl="7" w:tentative="1">
+      <w:start w:val="1"/>
+      <w:numFmt w:val="bullet"/>
+      <w:lvlText w:val=""/>
+      <w:lvlJc w:val="left"/>
+      <w:pPr>
+        <w:tabs>
+          <w:tab w:val="num" w:pos="5760"/>
+        </w:tabs>
+        <w:ind w:left="5760" w:hanging="360"/>
+      </w:pPr>
+      <w:rPr>
+        <w:rFonts w:ascii="Symbol" w:hAnsi="Symbol" w:hint="default"/>
+        <w:sz w:val="20"/>
+      </w:rPr>
+    </w:lvl>
+    <w:lvl w:ilvl="8" w:tentative="1">
+      <w:start w:val="1"/>
+      <w:numFmt w:val="bullet"/>
+      <w:lvlText w:val=""/>
+      <w:lvlJc w:val="left"/>
+      <w:pPr>
+        <w:tabs>
+          <w:tab w:val="num" w:pos="6480"/>
+        </w:tabs>
+        <w:ind w:left="6480" w:hanging="360"/>
+      </w:pPr>
+      <w:rPr>
+        <w:rFonts w:ascii="Symbol" w:hAnsi="Symbol" w:hint="default"/>
+        <w:sz w:val="20"/>
+      </w:rPr>
+    </w:lvl>
+  </w:abstractNum>
+  <w:abstractNum w:abstractNumId="9" w15:restartNumberingAfterBreak="0">
     <w:nsid w:val="73431656"/>
     <w:multiLevelType w:val="hybridMultilevel"/>
     <w:tmpl w:val="4FDAC71A"/>
@@ -644,7 +2950,7 @@
       </w:rPr>
     </w:lvl>
   </w:abstractNum>
-  <w:abstractNum w:abstractNumId="2" w15:restartNumberingAfterBreak="0">
+  <w:abstractNum w:abstractNumId="10" w15:restartNumberingAfterBreak="0">
     <w:nsid w:val="739622B3"/>
     <w:multiLevelType w:val="hybridMultilevel"/>
     <w:tmpl w:val="E5F0E8F2"/>
@@ -757,7 +3063,7 @@
       </w:rPr>
     </w:lvl>
   </w:abstractNum>
-  <w:abstractNum w:abstractNumId="3" w15:restartNumberingAfterBreak="0">
+  <w:abstractNum w:abstractNumId="11" w15:restartNumberingAfterBreak="0">
     <w:nsid w:val="74BE6AA8"/>
     <w:multiLevelType w:val="hybridMultilevel"/>
     <w:tmpl w:val="E800FFA2"/>
@@ -870,23 +3176,279 @@
       </w:rPr>
     </w:lvl>
   </w:abstractNum>
-  <w:num w:numId="1" w16cid:durableId="227301258">
+  <w:abstractNum w:abstractNumId="12" w15:restartNumberingAfterBreak="0">
+    <w:nsid w:val="76156295"/>
+    <w:multiLevelType w:val="multilevel"/>
+    <w:tmpl w:val="6BAE8866"/>
+    <w:lvl w:ilvl="0">
+      <w:start w:val="2"/>
+      <w:numFmt w:val="decimal"/>
+      <w:lvlText w:val="%1."/>
+      <w:lvlJc w:val="left"/>
+      <w:pPr>
+        <w:tabs>
+          <w:tab w:val="num" w:pos="720"/>
+        </w:tabs>
+        <w:ind w:left="720" w:hanging="360"/>
+      </w:pPr>
+    </w:lvl>
+    <w:lvl w:ilvl="1" w:tentative="1">
+      <w:start w:val="1"/>
+      <w:numFmt w:val="decimal"/>
+      <w:lvlText w:val="%2."/>
+      <w:lvlJc w:val="left"/>
+      <w:pPr>
+        <w:tabs>
+          <w:tab w:val="num" w:pos="1440"/>
+        </w:tabs>
+        <w:ind w:left="1440" w:hanging="360"/>
+      </w:pPr>
+    </w:lvl>
+    <w:lvl w:ilvl="2" w:tentative="1">
+      <w:start w:val="1"/>
+      <w:numFmt w:val="decimal"/>
+      <w:lvlText w:val="%3."/>
+      <w:lvlJc w:val="left"/>
+      <w:pPr>
+        <w:tabs>
+          <w:tab w:val="num" w:pos="2160"/>
+        </w:tabs>
+        <w:ind w:left="2160" w:hanging="360"/>
+      </w:pPr>
+    </w:lvl>
+    <w:lvl w:ilvl="3" w:tentative="1">
+      <w:start w:val="1"/>
+      <w:numFmt w:val="decimal"/>
+      <w:lvlText w:val="%4."/>
+      <w:lvlJc w:val="left"/>
+      <w:pPr>
+        <w:tabs>
+          <w:tab w:val="num" w:pos="2880"/>
+        </w:tabs>
+        <w:ind w:left="2880" w:hanging="360"/>
+      </w:pPr>
+    </w:lvl>
+    <w:lvl w:ilvl="4" w:tentative="1">
+      <w:start w:val="1"/>
+      <w:numFmt w:val="decimal"/>
+      <w:lvlText w:val="%5."/>
+      <w:lvlJc w:val="left"/>
+      <w:pPr>
+        <w:tabs>
+          <w:tab w:val="num" w:pos="3600"/>
+        </w:tabs>
+        <w:ind w:left="3600" w:hanging="360"/>
+      </w:pPr>
+    </w:lvl>
+    <w:lvl w:ilvl="5" w:tentative="1">
+      <w:start w:val="1"/>
+      <w:numFmt w:val="decimal"/>
+      <w:lvlText w:val="%6."/>
+      <w:lvlJc w:val="left"/>
+      <w:pPr>
+        <w:tabs>
+          <w:tab w:val="num" w:pos="4320"/>
+        </w:tabs>
+        <w:ind w:left="4320" w:hanging="360"/>
+      </w:pPr>
+    </w:lvl>
+    <w:lvl w:ilvl="6" w:tentative="1">
+      <w:start w:val="1"/>
+      <w:numFmt w:val="decimal"/>
+      <w:lvlText w:val="%7."/>
+      <w:lvlJc w:val="left"/>
+      <w:pPr>
+        <w:tabs>
+          <w:tab w:val="num" w:pos="5040"/>
+        </w:tabs>
+        <w:ind w:left="5040" w:hanging="360"/>
+      </w:pPr>
+    </w:lvl>
+    <w:lvl w:ilvl="7" w:tentative="1">
+      <w:start w:val="1"/>
+      <w:numFmt w:val="decimal"/>
+      <w:lvlText w:val="%8."/>
+      <w:lvlJc w:val="left"/>
+      <w:pPr>
+        <w:tabs>
+          <w:tab w:val="num" w:pos="5760"/>
+        </w:tabs>
+        <w:ind w:left="5760" w:hanging="360"/>
+      </w:pPr>
+    </w:lvl>
+    <w:lvl w:ilvl="8" w:tentative="1">
+      <w:start w:val="1"/>
+      <w:numFmt w:val="decimal"/>
+      <w:lvlText w:val="%9."/>
+      <w:lvlJc w:val="left"/>
+      <w:pPr>
+        <w:tabs>
+          <w:tab w:val="num" w:pos="6480"/>
+        </w:tabs>
+        <w:ind w:left="6480" w:hanging="360"/>
+      </w:pPr>
+    </w:lvl>
+  </w:abstractNum>
+  <w:abstractNum w:abstractNumId="13" w15:restartNumberingAfterBreak="0">
+    <w:nsid w:val="7E0016FC"/>
+    <w:multiLevelType w:val="multilevel"/>
+    <w:tmpl w:val="107A5E4E"/>
+    <w:lvl w:ilvl="0">
+      <w:start w:val="1"/>
+      <w:numFmt w:val="decimal"/>
+      <w:lvlText w:val="%1."/>
+      <w:lvlJc w:val="left"/>
+      <w:pPr>
+        <w:tabs>
+          <w:tab w:val="num" w:pos="720"/>
+        </w:tabs>
+        <w:ind w:left="720" w:hanging="360"/>
+      </w:pPr>
+    </w:lvl>
+    <w:lvl w:ilvl="1" w:tentative="1">
+      <w:start w:val="1"/>
+      <w:numFmt w:val="decimal"/>
+      <w:lvlText w:val="%2."/>
+      <w:lvlJc w:val="left"/>
+      <w:pPr>
+        <w:tabs>
+          <w:tab w:val="num" w:pos="1440"/>
+        </w:tabs>
+        <w:ind w:left="1440" w:hanging="360"/>
+      </w:pPr>
+    </w:lvl>
+    <w:lvl w:ilvl="2" w:tentative="1">
+      <w:start w:val="1"/>
+      <w:numFmt w:val="decimal"/>
+      <w:lvlText w:val="%3."/>
+      <w:lvlJc w:val="left"/>
+      <w:pPr>
+        <w:tabs>
+          <w:tab w:val="num" w:pos="2160"/>
+        </w:tabs>
+        <w:ind w:left="2160" w:hanging="360"/>
+      </w:pPr>
+    </w:lvl>
+    <w:lvl w:ilvl="3" w:tentative="1">
+      <w:start w:val="1"/>
+      <w:numFmt w:val="decimal"/>
+      <w:lvlText w:val="%4."/>
+      <w:lvlJc w:val="left"/>
+      <w:pPr>
+        <w:tabs>
+          <w:tab w:val="num" w:pos="2880"/>
+        </w:tabs>
+        <w:ind w:left="2880" w:hanging="360"/>
+      </w:pPr>
+    </w:lvl>
+    <w:lvl w:ilvl="4" w:tentative="1">
+      <w:start w:val="1"/>
+      <w:numFmt w:val="decimal"/>
+      <w:lvlText w:val="%5."/>
+      <w:lvlJc w:val="left"/>
+      <w:pPr>
+        <w:tabs>
+          <w:tab w:val="num" w:pos="3600"/>
+        </w:tabs>
+        <w:ind w:left="3600" w:hanging="360"/>
+      </w:pPr>
+    </w:lvl>
+    <w:lvl w:ilvl="5" w:tentative="1">
+      <w:start w:val="1"/>
+      <w:numFmt w:val="decimal"/>
+      <w:lvlText w:val="%6."/>
+      <w:lvlJc w:val="left"/>
+      <w:pPr>
+        <w:tabs>
+          <w:tab w:val="num" w:pos="4320"/>
+        </w:tabs>
+        <w:ind w:left="4320" w:hanging="360"/>
+      </w:pPr>
+    </w:lvl>
+    <w:lvl w:ilvl="6" w:tentative="1">
+      <w:start w:val="1"/>
+      <w:numFmt w:val="decimal"/>
+      <w:lvlText w:val="%7."/>
+      <w:lvlJc w:val="left"/>
+      <w:pPr>
+        <w:tabs>
+          <w:tab w:val="num" w:pos="5040"/>
+        </w:tabs>
+        <w:ind w:left="5040" w:hanging="360"/>
+      </w:pPr>
+    </w:lvl>
+    <w:lvl w:ilvl="7" w:tentative="1">
+      <w:start w:val="1"/>
+      <w:numFmt w:val="decimal"/>
+      <w:lvlText w:val="%8."/>
+      <w:lvlJc w:val="left"/>
+      <w:pPr>
+        <w:tabs>
+          <w:tab w:val="num" w:pos="5760"/>
+        </w:tabs>
+        <w:ind w:left="5760" w:hanging="360"/>
+      </w:pPr>
+    </w:lvl>
+    <w:lvl w:ilvl="8" w:tentative="1">
+      <w:start w:val="1"/>
+      <w:numFmt w:val="decimal"/>
+      <w:lvlText w:val="%9."/>
+      <w:lvlJc w:val="left"/>
+      <w:pPr>
+        <w:tabs>
+          <w:tab w:val="num" w:pos="6480"/>
+        </w:tabs>
+        <w:ind w:left="6480" w:hanging="360"/>
+      </w:pPr>
+    </w:lvl>
+  </w:abstractNum>
+  <w:num w:numId="1">
+    <w:abstractNumId w:val="3"/>
+  </w:num>
+  <w:num w:numId="2">
+    <w:abstractNumId w:val="11"/>
+  </w:num>
+  <w:num w:numId="3">
+    <w:abstractNumId w:val="10"/>
+  </w:num>
+  <w:num w:numId="4">
+    <w:abstractNumId w:val="9"/>
+  </w:num>
+  <w:num w:numId="5">
+    <w:abstractNumId w:val="1"/>
+  </w:num>
+  <w:num w:numId="6">
+    <w:abstractNumId w:val="8"/>
+  </w:num>
+  <w:num w:numId="7">
+    <w:abstractNumId w:val="6"/>
+  </w:num>
+  <w:num w:numId="8">
     <w:abstractNumId w:val="0"/>
   </w:num>
-  <w:num w:numId="2" w16cid:durableId="722023973">
-    <w:abstractNumId w:val="3"/>
+  <w:num w:numId="9">
+    <w:abstractNumId w:val="13"/>
   </w:num>
-  <w:num w:numId="3" w16cid:durableId="1463159801">
+  <w:num w:numId="10">
     <w:abstractNumId w:val="2"/>
   </w:num>
-  <w:num w:numId="4" w16cid:durableId="1408110585">
-    <w:abstractNumId w:val="1"/>
+  <w:num w:numId="11">
+    <w:abstractNumId w:val="12"/>
+  </w:num>
+  <w:num w:numId="12">
+    <w:abstractNumId w:val="7"/>
+  </w:num>
+  <w:num w:numId="13">
+    <w:abstractNumId w:val="4"/>
+  </w:num>
+  <w:num w:numId="14">
+    <w:abstractNumId w:val="5"/>
   </w:num>
 </w:numbering>
 </file>
 
 <file path=word/styles.xml><?xml version="1.0" encoding="utf-8"?>
-<w:styles xmlns:mc="http://schemas.openxmlformats.org/markup-compatibility/2006" xmlns:r="http://schemas.openxmlformats.org/officeDocument/2006/relationships" xmlns:w="http://schemas.openxmlformats.org/wordprocessingml/2006/main" xmlns:w14="http://schemas.microsoft.com/office/word/2010/wordml" xmlns:w15="http://schemas.microsoft.com/office/word/2012/wordml" xmlns:w16cex="http://schemas.microsoft.com/office/word/2018/wordml/cex" xmlns:w16cid="http://schemas.microsoft.com/office/word/2016/wordml/cid" xmlns:w16="http://schemas.microsoft.com/office/word/2018/wordml" xmlns:w16sdtdh="http://schemas.microsoft.com/office/word/2020/wordml/sdtdatahash" xmlns:w16se="http://schemas.microsoft.com/office/word/2015/wordml/symex" mc:Ignorable="w14 w15 w16se w16cid w16 w16cex w16sdtdh">
+<w:styles xmlns:mc="http://schemas.openxmlformats.org/markup-compatibility/2006" xmlns:r="http://schemas.openxmlformats.org/officeDocument/2006/relationships" xmlns:w="http://schemas.openxmlformats.org/wordprocessingml/2006/main" xmlns:w14="http://schemas.microsoft.com/office/word/2010/wordml" xmlns:w15="http://schemas.microsoft.com/office/word/2012/wordml" mc:Ignorable="w14 w15">
   <w:docDefaults>
     <w:rPrDefault>
       <w:rPr>
@@ -902,7 +3464,7 @@
       </w:pPr>
     </w:pPrDefault>
   </w:docDefaults>
-  <w:latentStyles w:defLockedState="0" w:defUIPriority="99" w:defSemiHidden="0" w:defUnhideWhenUsed="0" w:defQFormat="0" w:count="376">
+  <w:latentStyles w:defLockedState="0" w:defUIPriority="99" w:defSemiHidden="0" w:defUnhideWhenUsed="0" w:defQFormat="0" w:count="371">
     <w:lsdException w:name="Normal" w:uiPriority="0" w:qFormat="1"/>
     <w:lsdException w:name="heading 1" w:uiPriority="9" w:qFormat="1"/>
     <w:lsdException w:name="heading 2" w:semiHidden="1" w:uiPriority="9" w:unhideWhenUsed="1" w:qFormat="1"/>
@@ -1274,11 +3836,6 @@
     <w:lsdException w:name="List Table 5 Dark Accent 6" w:uiPriority="50"/>
     <w:lsdException w:name="List Table 6 Colorful Accent 6" w:uiPriority="51"/>
     <w:lsdException w:name="List Table 7 Colorful Accent 6" w:uiPriority="52"/>
-    <w:lsdException w:name="Mention" w:semiHidden="1" w:unhideWhenUsed="1"/>
-    <w:lsdException w:name="Smart Hyperlink" w:semiHidden="1" w:unhideWhenUsed="1"/>
-    <w:lsdException w:name="Hashtag" w:semiHidden="1" w:unhideWhenUsed="1"/>
-    <w:lsdException w:name="Unresolved Mention" w:semiHidden="1" w:unhideWhenUsed="1"/>
-    <w:lsdException w:name="Smart Link" w:semiHidden="1" w:unhideWhenUsed="1"/>
   </w:latentStyles>
   <w:style w:type="paragraph" w:default="1" w:styleId="Normal">
     <w:name w:val="Normal"/>
@@ -1425,6 +3982,29 @@
       <w:sz w:val="26"/>
       <w:szCs w:val="26"/>
     </w:rPr>
+  </w:style>
+  <w:style w:type="paragraph" w:customStyle="1" w:styleId="paragraph">
+    <w:name w:val="paragraph"/>
+    <w:basedOn w:val="Normal"/>
+    <w:rsid w:val="00C7784C"/>
+    <w:pPr>
+      <w:spacing w:before="100" w:beforeAutospacing="1" w:after="100" w:afterAutospacing="1" w:line="240" w:lineRule="auto"/>
+    </w:pPr>
+    <w:rPr>
+      <w:rFonts w:ascii="Times New Roman" w:eastAsia="Times New Roman" w:hAnsi="Times New Roman" w:cs="Times New Roman"/>
+      <w:sz w:val="24"/>
+      <w:szCs w:val="24"/>
+    </w:rPr>
+  </w:style>
+  <w:style w:type="character" w:customStyle="1" w:styleId="normaltextrun">
+    <w:name w:val="normaltextrun"/>
+    <w:basedOn w:val="DefaultParagraphFont"/>
+    <w:rsid w:val="00C7784C"/>
+  </w:style>
+  <w:style w:type="character" w:customStyle="1" w:styleId="eop">
+    <w:name w:val="eop"/>
+    <w:basedOn w:val="DefaultParagraphFont"/>
+    <w:rsid w:val="00C7784C"/>
   </w:style>
 </w:styles>
 </file>

</xml_diff>

<commit_message>
Fixed formatting and added picture for OT
</commit_message>
<xml_diff>
--- a/Designing and Implementing Multi-Users Distributed Text Editor.docx
+++ b/Designing and Implementing Multi-Users Distributed Text Editor.docx
@@ -1,6 +1,6 @@
 
 <file path=word/document.xml><?xml version="1.0" encoding="utf-8"?>
-<w:document xmlns:wpc="http://schemas.microsoft.com/office/word/2010/wordprocessingCanvas" xmlns:mc="http://schemas.openxmlformats.org/markup-compatibility/2006" xmlns:o="urn:schemas-microsoft-com:office:office" xmlns:r="http://schemas.openxmlformats.org/officeDocument/2006/relationships" xmlns:m="http://schemas.openxmlformats.org/officeDocument/2006/math" xmlns:v="urn:schemas-microsoft-com:vml" xmlns:wp14="http://schemas.microsoft.com/office/word/2010/wordprocessingDrawing" xmlns:wp="http://schemas.openxmlformats.org/drawingml/2006/wordprocessingDrawing" xmlns:w10="urn:schemas-microsoft-com:office:word" xmlns:w="http://schemas.openxmlformats.org/wordprocessingml/2006/main" xmlns:w14="http://schemas.microsoft.com/office/word/2010/wordml" xmlns:w15="http://schemas.microsoft.com/office/word/2012/wordml" xmlns:wpg="http://schemas.microsoft.com/office/word/2010/wordprocessingGroup" xmlns:wpi="http://schemas.microsoft.com/office/word/2010/wordprocessingInk" xmlns:wne="http://schemas.microsoft.com/office/word/2006/wordml" xmlns:wps="http://schemas.microsoft.com/office/word/2010/wordprocessingShape" mc:Ignorable="w14 w15 wp14">
+<w:document xmlns:wpc="http://schemas.microsoft.com/office/word/2010/wordprocessingCanvas" xmlns:cx="http://schemas.microsoft.com/office/drawing/2014/chartex" xmlns:cx1="http://schemas.microsoft.com/office/drawing/2015/9/8/chartex" xmlns:cx2="http://schemas.microsoft.com/office/drawing/2015/10/21/chartex" xmlns:cx3="http://schemas.microsoft.com/office/drawing/2016/5/9/chartex" xmlns:cx4="http://schemas.microsoft.com/office/drawing/2016/5/10/chartex" xmlns:cx5="http://schemas.microsoft.com/office/drawing/2016/5/11/chartex" xmlns:cx6="http://schemas.microsoft.com/office/drawing/2016/5/12/chartex" xmlns:cx7="http://schemas.microsoft.com/office/drawing/2016/5/13/chartex" xmlns:cx8="http://schemas.microsoft.com/office/drawing/2016/5/14/chartex" xmlns:mc="http://schemas.openxmlformats.org/markup-compatibility/2006" xmlns:aink="http://schemas.microsoft.com/office/drawing/2016/ink" xmlns:am3d="http://schemas.microsoft.com/office/drawing/2017/model3d" xmlns:o="urn:schemas-microsoft-com:office:office" xmlns:r="http://schemas.openxmlformats.org/officeDocument/2006/relationships" xmlns:m="http://schemas.openxmlformats.org/officeDocument/2006/math" xmlns:v="urn:schemas-microsoft-com:vml" xmlns:wp14="http://schemas.microsoft.com/office/word/2010/wordprocessingDrawing" xmlns:wp="http://schemas.openxmlformats.org/drawingml/2006/wordprocessingDrawing" xmlns:w10="urn:schemas-microsoft-com:office:word" xmlns:w="http://schemas.openxmlformats.org/wordprocessingml/2006/main" xmlns:w14="http://schemas.microsoft.com/office/word/2010/wordml" xmlns:w15="http://schemas.microsoft.com/office/word/2012/wordml" xmlns:w16cex="http://schemas.microsoft.com/office/word/2018/wordml/cex" xmlns:w16cid="http://schemas.microsoft.com/office/word/2016/wordml/cid" xmlns:w16="http://schemas.microsoft.com/office/word/2018/wordml" xmlns:w16sdtdh="http://schemas.microsoft.com/office/word/2020/wordml/sdtdatahash" xmlns:w16se="http://schemas.microsoft.com/office/word/2015/wordml/symex" xmlns:wpg="http://schemas.microsoft.com/office/word/2010/wordprocessingGroup" xmlns:wpi="http://schemas.microsoft.com/office/word/2010/wordprocessingInk" xmlns:wne="http://schemas.microsoft.com/office/word/2006/wordml" xmlns:wps="http://schemas.microsoft.com/office/word/2010/wordprocessingShape" mc:Ignorable="w14 w15 w16se w16cid w16 w16cex w16sdtdh wp14">
   <w:body>
     <w:p>
       <w:pPr>
@@ -458,7 +458,6 @@
         </w:rPr>
         <w:t xml:space="preserve">Backup and Recovery </w:t>
       </w:r>
-      <w:proofErr w:type="spellStart"/>
       <w:r>
         <w:rPr>
           <w:rStyle w:val="normaltextrun"/>
@@ -466,9 +465,8 @@
           <w:sz w:val="22"/>
           <w:szCs w:val="22"/>
         </w:rPr>
-        <w:t>Requirments</w:t>
-      </w:r>
-      <w:proofErr w:type="spellEnd"/>
+        <w:t>Requirements</w:t>
+      </w:r>
       <w:r>
         <w:rPr>
           <w:rStyle w:val="normaltextrun"/>
@@ -508,8 +506,6 @@
         <w:rPr>
           <w:rStyle w:val="normaltextrun"/>
           <w:rFonts w:ascii="Arial" w:eastAsiaTheme="majorEastAsia" w:hAnsi="Arial" w:cs="Arial"/>
-          <w:i/>
-          <w:iCs/>
           <w:color w:val="000000"/>
           <w:sz w:val="20"/>
           <w:szCs w:val="20"/>
@@ -547,13 +543,23 @@
         <w:rPr>
           <w:rStyle w:val="normaltextrun"/>
           <w:rFonts w:ascii="Arial" w:eastAsiaTheme="majorEastAsia" w:hAnsi="Arial" w:cs="Arial"/>
+          <w:color w:val="000000"/>
+          <w:sz w:val="20"/>
+          <w:szCs w:val="20"/>
+        </w:rPr>
+        <w:t>Acceptable data and user interface state loss due to system crash</w:t>
+      </w:r>
+      <w:r>
+        <w:rPr>
+          <w:rStyle w:val="normaltextrun"/>
+          <w:rFonts w:ascii="Arial" w:eastAsiaTheme="majorEastAsia" w:hAnsi="Arial" w:cs="Arial"/>
           <w:i/>
           <w:iCs/>
           <w:color w:val="000000"/>
           <w:sz w:val="20"/>
           <w:szCs w:val="20"/>
         </w:rPr>
-        <w:t>Acceptable data and user interface state loss due to system crash.</w:t>
+        <w:t>.</w:t>
       </w:r>
       <w:r>
         <w:rPr>
@@ -566,7 +572,6 @@
         <w:t> </w:t>
       </w:r>
     </w:p>
-    <w:p/>
     <w:p>
       <w:pPr>
         <w:pStyle w:val="Heading2"/>
@@ -599,7 +604,6 @@
         <w:t xml:space="preserve"> In order to do that, we must maintain consistency between local replicas of documents, since each client have its own local copy of the document.</w:t>
       </w:r>
     </w:p>
-    <w:p/>
     <w:p>
       <w:r>
         <w:t xml:space="preserve">A document will be stored as a sequence of operations in order of execution instead of plain text. So, we need a collaboration protocol to understand when to apply changes. We thought about </w:t>
@@ -634,6 +638,213 @@
     </w:p>
     <w:p>
       <w:r>
+        <w:rPr>
+          <w:noProof/>
+        </w:rPr>
+        <mc:AlternateContent>
+          <mc:Choice Requires="wps">
+            <w:drawing>
+              <wp:anchor distT="0" distB="0" distL="114300" distR="114300" simplePos="0" relativeHeight="251660288" behindDoc="0" locked="0" layoutInCell="1" allowOverlap="1" wp14:anchorId="1677365E" wp14:editId="2496839B">
+                <wp:simplePos x="0" y="0"/>
+                <wp:positionH relativeFrom="column">
+                  <wp:posOffset>19050</wp:posOffset>
+                </wp:positionH>
+                <wp:positionV relativeFrom="paragraph">
+                  <wp:posOffset>4872990</wp:posOffset>
+                </wp:positionV>
+                <wp:extent cx="5248275" cy="635"/>
+                <wp:effectExtent l="0" t="0" r="0" b="0"/>
+                <wp:wrapTopAndBottom/>
+                <wp:docPr id="2" name="Text Box 2"/>
+                <wp:cNvGraphicFramePr/>
+                <a:graphic xmlns:a="http://schemas.openxmlformats.org/drawingml/2006/main">
+                  <a:graphicData uri="http://schemas.microsoft.com/office/word/2010/wordprocessingShape">
+                    <wps:wsp>
+                      <wps:cNvSpPr txBox="1"/>
+                      <wps:spPr>
+                        <a:xfrm>
+                          <a:off x="0" y="0"/>
+                          <a:ext cx="5248275" cy="635"/>
+                        </a:xfrm>
+                        <a:prstGeom prst="rect">
+                          <a:avLst/>
+                        </a:prstGeom>
+                        <a:solidFill>
+                          <a:prstClr val="white"/>
+                        </a:solidFill>
+                        <a:ln>
+                          <a:noFill/>
+                        </a:ln>
+                      </wps:spPr>
+                      <wps:txbx>
+                        <w:txbxContent>
+                          <w:p>
+                            <w:pPr>
+                              <w:pStyle w:val="Caption"/>
+                              <w:jc w:val="center"/>
+                              <w:rPr>
+                                <w:noProof/>
+                              </w:rPr>
+                            </w:pPr>
+                            <w:r>
+                              <w:t xml:space="preserve">Figure </w:t>
+                            </w:r>
+                            <w:r>
+                              <w:fldChar w:fldCharType="begin"/>
+                            </w:r>
+                            <w:r>
+                              <w:instrText xml:space="preserve"> SEQ Figure \* ARABIC </w:instrText>
+                            </w:r>
+                            <w:r>
+                              <w:fldChar w:fldCharType="separate"/>
+                            </w:r>
+                            <w:r>
+                              <w:rPr>
+                                <w:noProof/>
+                              </w:rPr>
+                              <w:t>1</w:t>
+                            </w:r>
+                            <w:r>
+                              <w:fldChar w:fldCharType="end"/>
+                            </w:r>
+                            <w:r>
+                              <w:t xml:space="preserve"> - Operational Transformation Sequence diagram</w:t>
+                            </w:r>
+                          </w:p>
+                        </w:txbxContent>
+                      </wps:txbx>
+                      <wps:bodyPr rot="0" spcFirstLastPara="0" vertOverflow="overflow" horzOverflow="overflow" vert="horz" wrap="square" lIns="0" tIns="0" rIns="0" bIns="0" numCol="1" spcCol="0" rtlCol="0" fromWordArt="0" anchor="t" anchorCtr="0" forceAA="0" compatLnSpc="1">
+                        <a:prstTxWarp prst="textNoShape">
+                          <a:avLst/>
+                        </a:prstTxWarp>
+                        <a:spAutoFit/>
+                      </wps:bodyPr>
+                    </wps:wsp>
+                  </a:graphicData>
+                </a:graphic>
+              </wp:anchor>
+            </w:drawing>
+          </mc:Choice>
+          <mc:Fallback>
+            <w:pict>
+              <v:shapetype w14:anchorId="1677365E" id="_x0000_t202" coordsize="21600,21600" o:spt="202" path="m,l,21600r21600,l21600,xe">
+                <v:stroke joinstyle="miter"/>
+                <v:path gradientshapeok="t" o:connecttype="rect"/>
+              </v:shapetype>
+              <v:shape id="Text Box 2" o:spid="_x0000_s1026" type="#_x0000_t202" style="position:absolute;margin-left:1.5pt;margin-top:383.7pt;width:413.25pt;height:.05pt;z-index:251660288;visibility:visible;mso-wrap-style:square;mso-wrap-distance-left:9pt;mso-wrap-distance-top:0;mso-wrap-distance-right:9pt;mso-wrap-distance-bottom:0;mso-position-horizontal:absolute;mso-position-horizontal-relative:text;mso-position-vertical:absolute;mso-position-vertical-relative:text;v-text-anchor:top" o:gfxdata="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" stroked="f">
+                <v:textbox style="mso-fit-shape-to-text:t" inset="0,0,0,0">
+                  <w:txbxContent>
+                    <w:p>
+                      <w:pPr>
+                        <w:pStyle w:val="Caption"/>
+                        <w:jc w:val="center"/>
+                        <w:rPr>
+                          <w:noProof/>
+                        </w:rPr>
+                      </w:pPr>
+                      <w:r>
+                        <w:t xml:space="preserve">Figure </w:t>
+                      </w:r>
+                      <w:r>
+                        <w:fldChar w:fldCharType="begin"/>
+                      </w:r>
+                      <w:r>
+                        <w:instrText xml:space="preserve"> SEQ Figure \* ARABIC </w:instrText>
+                      </w:r>
+                      <w:r>
+                        <w:fldChar w:fldCharType="separate"/>
+                      </w:r>
+                      <w:r>
+                        <w:rPr>
+                          <w:noProof/>
+                        </w:rPr>
+                        <w:t>1</w:t>
+                      </w:r>
+                      <w:r>
+                        <w:fldChar w:fldCharType="end"/>
+                      </w:r>
+                      <w:r>
+                        <w:t xml:space="preserve"> - Operational Transformation Sequence diagram</w:t>
+                      </w:r>
+                    </w:p>
+                  </w:txbxContent>
+                </v:textbox>
+                <w10:wrap type="topAndBottom"/>
+              </v:shape>
+            </w:pict>
+          </mc:Fallback>
+        </mc:AlternateContent>
+      </w:r>
+      <w:r>
+        <w:rPr>
+          <w:noProof/>
+        </w:rPr>
+        <w:drawing>
+          <wp:anchor distT="0" distB="0" distL="114300" distR="114300" simplePos="0" relativeHeight="251658240" behindDoc="0" locked="0" layoutInCell="1" allowOverlap="1" wp14:anchorId="08EF5A19" wp14:editId="65834D41">
+            <wp:simplePos x="0" y="0"/>
+            <wp:positionH relativeFrom="margin">
+              <wp:align>left</wp:align>
+            </wp:positionH>
+            <wp:positionV relativeFrom="paragraph">
+              <wp:posOffset>486410</wp:posOffset>
+            </wp:positionV>
+            <wp:extent cx="5248275" cy="4329430"/>
+            <wp:effectExtent l="19050" t="19050" r="28575" b="13970"/>
+            <wp:wrapTopAndBottom/>
+            <wp:docPr id="1" name="Picture 1" descr="Graphical user interface, application&#10;&#10;Description automatically generated"/>
+            <wp:cNvGraphicFramePr>
+              <a:graphicFrameLocks xmlns:a="http://schemas.openxmlformats.org/drawingml/2006/main" noChangeAspect="1"/>
+            </wp:cNvGraphicFramePr>
+            <a:graphic xmlns:a="http://schemas.openxmlformats.org/drawingml/2006/main">
+              <a:graphicData uri="http://schemas.openxmlformats.org/drawingml/2006/picture">
+                <pic:pic xmlns:pic="http://schemas.openxmlformats.org/drawingml/2006/picture">
+                  <pic:nvPicPr>
+                    <pic:cNvPr id="1" name="Picture 1" descr="Graphical user interface, application&#10;&#10;Description automatically generated"/>
+                    <pic:cNvPicPr>
+                      <a:picLocks noChangeAspect="1" noChangeArrowheads="1"/>
+                    </pic:cNvPicPr>
+                  </pic:nvPicPr>
+                  <pic:blipFill>
+                    <a:blip r:embed="rId5" cstate="print">
+                      <a:extLst>
+                        <a:ext uri="{28A0092B-C50C-407E-A947-70E740481C1C}">
+                          <a14:useLocalDpi xmlns:a14="http://schemas.microsoft.com/office/drawing/2010/main" val="0"/>
+                        </a:ext>
+                      </a:extLst>
+                    </a:blip>
+                    <a:srcRect/>
+                    <a:stretch>
+                      <a:fillRect/>
+                    </a:stretch>
+                  </pic:blipFill>
+                  <pic:spPr bwMode="auto">
+                    <a:xfrm>
+                      <a:off x="0" y="0"/>
+                      <a:ext cx="5248275" cy="4329430"/>
+                    </a:xfrm>
+                    <a:prstGeom prst="rect">
+                      <a:avLst/>
+                    </a:prstGeom>
+                    <a:noFill/>
+                    <a:ln>
+                      <a:solidFill>
+                        <a:schemeClr val="tx1"/>
+                      </a:solidFill>
+                    </a:ln>
+                  </pic:spPr>
+                </pic:pic>
+              </a:graphicData>
+            </a:graphic>
+            <wp14:sizeRelH relativeFrom="margin">
+              <wp14:pctWidth>0</wp14:pctWidth>
+            </wp14:sizeRelH>
+            <wp14:sizeRelV relativeFrom="margin">
+              <wp14:pctHeight>0</wp14:pctHeight>
+            </wp14:sizeRelV>
+          </wp:anchor>
+        </w:drawing>
+      </w:r>
+      <w:r>
         <w:t>Whenever we edit a document, all the changes are appended to the document saving these operations in one of those three types</w:t>
       </w:r>
       <w:r>
@@ -645,13 +856,9 @@
       <w:pPr>
         <w:pStyle w:val="Heading2"/>
       </w:pPr>
-      <w:proofErr w:type="spellStart"/>
-      <w:r>
-        <w:t>WebSocket</w:t>
-      </w:r>
-      <w:proofErr w:type="spellEnd"/>
-      <w:r>
-        <w:t xml:space="preserve"> vs HTTP</w:t>
+      <w:r>
+        <w:lastRenderedPageBreak/>
+        <w:t>WebSocket vs HTTP</w:t>
       </w:r>
     </w:p>
     <w:p>
@@ -704,7 +911,6 @@
           <w:szCs w:val="22"/>
         </w:rPr>
       </w:pPr>
-      <w:proofErr w:type="spellStart"/>
       <w:r>
         <w:rPr>
           <w:rStyle w:val="normaltextrun"/>
@@ -712,9 +918,8 @@
           <w:sz w:val="22"/>
           <w:szCs w:val="22"/>
         </w:rPr>
-        <w:t>WebSockets</w:t>
-      </w:r>
-      <w:proofErr w:type="spellEnd"/>
+        <w:t>WebSocket is a technology that enables bidirectional, full-duplex communication between client and server over a persistent, single-socket connection. This allows for low-latency, real</w:t>
+      </w:r>
       <w:r>
         <w:rPr>
           <w:rStyle w:val="normaltextrun"/>
@@ -722,9 +927,8 @@
           <w:sz w:val="22"/>
           <w:szCs w:val="22"/>
         </w:rPr>
-        <w:t xml:space="preserve"> is a technology that enables bidirectional, full-duplex communication between client and server over a persistent, single-socket connection. This allows for low-latency, </w:t>
-      </w:r>
-      <w:proofErr w:type="spellStart"/>
+        <w:t>-</w:t>
+      </w:r>
       <w:r>
         <w:rPr>
           <w:rStyle w:val="normaltextrun"/>
@@ -732,17 +936,7 @@
           <w:sz w:val="22"/>
           <w:szCs w:val="22"/>
         </w:rPr>
-        <w:t>realtime</w:t>
-      </w:r>
-      <w:proofErr w:type="spellEnd"/>
-      <w:r>
-        <w:rPr>
-          <w:rStyle w:val="normaltextrun"/>
-          <w:rFonts w:ascii="Calibri" w:eastAsiaTheme="majorEastAsia" w:hAnsi="Calibri" w:cs="Calibri"/>
-          <w:sz w:val="22"/>
-          <w:szCs w:val="22"/>
-        </w:rPr>
-        <w:t xml:space="preserve"> updates, and the creation of richer communication and gaming applications. Previously, the web was dependent on requests and responses, which aren’t dynamic enough for those kinds of apps.</w:t>
+        <w:t>time updates, and the creation of richer communication and gaming applications. Previously, the web was dependent on requests and responses, which aren’t dynamic enough for those kinds of apps.</w:t>
       </w:r>
       <w:r>
         <w:rPr>
@@ -834,7 +1028,6 @@
           <w:szCs w:val="22"/>
         </w:rPr>
       </w:pPr>
-      <w:proofErr w:type="spellStart"/>
       <w:r>
         <w:rPr>
           <w:rStyle w:val="normaltextrun"/>
@@ -842,9 +1035,9 @@
           <w:sz w:val="22"/>
           <w:szCs w:val="22"/>
         </w:rPr>
-        <w:t>WebSocket</w:t>
-      </w:r>
-      <w:proofErr w:type="spellEnd"/>
+        <w:t xml:space="preserve">WebSocket is an event-driven protocol, which means you can </w:t>
+      </w:r>
+      <w:proofErr w:type="gramStart"/>
       <w:r>
         <w:rPr>
           <w:rStyle w:val="normaltextrun"/>
@@ -852,9 +1045,9 @@
           <w:sz w:val="22"/>
           <w:szCs w:val="22"/>
         </w:rPr>
-        <w:t xml:space="preserve"> is an event-driven protocol, which means you can actually use it for truly </w:t>
-      </w:r>
-      <w:proofErr w:type="spellStart"/>
+        <w:t>actually use</w:t>
+      </w:r>
+      <w:proofErr w:type="gramEnd"/>
       <w:r>
         <w:rPr>
           <w:rStyle w:val="normaltextrun"/>
@@ -862,9 +1055,8 @@
           <w:sz w:val="22"/>
           <w:szCs w:val="22"/>
         </w:rPr>
-        <w:t>realtime</w:t>
-      </w:r>
-      <w:proofErr w:type="spellEnd"/>
+        <w:t xml:space="preserve"> it for truly real</w:t>
+      </w:r>
       <w:r>
         <w:rPr>
           <w:rStyle w:val="normaltextrun"/>
@@ -872,9 +1064,8 @@
           <w:sz w:val="22"/>
           <w:szCs w:val="22"/>
         </w:rPr>
-        <w:t xml:space="preserve"> communication. Unlike HTTP, where you have to constantly request updates, with </w:t>
-      </w:r>
-      <w:proofErr w:type="spellStart"/>
+        <w:t>-</w:t>
+      </w:r>
       <w:r>
         <w:rPr>
           <w:rStyle w:val="normaltextrun"/>
@@ -882,7 +1073,37 @@
           <w:sz w:val="22"/>
           <w:szCs w:val="22"/>
         </w:rPr>
-        <w:t>websockets</w:t>
+        <w:t xml:space="preserve">time communication. Unlike HTTP, where you </w:t>
+      </w:r>
+      <w:proofErr w:type="gramStart"/>
+      <w:r>
+        <w:rPr>
+          <w:rStyle w:val="normaltextrun"/>
+          <w:rFonts w:ascii="Calibri" w:eastAsiaTheme="majorEastAsia" w:hAnsi="Calibri" w:cs="Calibri"/>
+          <w:sz w:val="22"/>
+          <w:szCs w:val="22"/>
+        </w:rPr>
+        <w:t>have to</w:t>
+      </w:r>
+      <w:proofErr w:type="gramEnd"/>
+      <w:r>
+        <w:rPr>
+          <w:rStyle w:val="normaltextrun"/>
+          <w:rFonts w:ascii="Calibri" w:eastAsiaTheme="majorEastAsia" w:hAnsi="Calibri" w:cs="Calibri"/>
+          <w:sz w:val="22"/>
+          <w:szCs w:val="22"/>
+        </w:rPr>
+        <w:t xml:space="preserve"> constantly request updates, with </w:t>
+      </w:r>
+      <w:proofErr w:type="spellStart"/>
+      <w:r>
+        <w:rPr>
+          <w:rStyle w:val="normaltextrun"/>
+          <w:rFonts w:ascii="Calibri" w:eastAsiaTheme="majorEastAsia" w:hAnsi="Calibri" w:cs="Calibri"/>
+          <w:sz w:val="22"/>
+          <w:szCs w:val="22"/>
+        </w:rPr>
+        <w:t>websocket</w:t>
       </w:r>
       <w:proofErr w:type="spellEnd"/>
       <w:r>
@@ -1053,9 +1274,8 @@
         <w:rPr>
           <w:rStyle w:val="normaltextrun"/>
           <w:rFonts w:ascii="Calibri" w:eastAsiaTheme="majorEastAsia" w:hAnsi="Calibri" w:cs="Calibri"/>
-          <w:color w:val="333333"/>
-          <w:sz w:val="21"/>
-          <w:szCs w:val="21"/>
+          <w:sz w:val="22"/>
+          <w:szCs w:val="22"/>
         </w:rPr>
         <w:t xml:space="preserve">Unreliable transfer is often used for things like streaming videos, where speed is a concern, and minor data loss, such as a few frames of video, is acceptable. Because </w:t>
       </w:r>
@@ -1064,9 +1284,8 @@
         <w:rPr>
           <w:rStyle w:val="normaltextrun"/>
           <w:rFonts w:ascii="Calibri" w:eastAsiaTheme="majorEastAsia" w:hAnsi="Calibri" w:cs="Calibri"/>
-          <w:color w:val="333333"/>
-          <w:sz w:val="21"/>
-          <w:szCs w:val="21"/>
+          <w:sz w:val="22"/>
+          <w:szCs w:val="22"/>
         </w:rPr>
         <w:t>WebTransport</w:t>
       </w:r>
@@ -1075,11 +1294,39 @@
         <w:rPr>
           <w:rStyle w:val="normaltextrun"/>
           <w:rFonts w:ascii="Calibri" w:eastAsiaTheme="majorEastAsia" w:hAnsi="Calibri" w:cs="Calibri"/>
-          <w:color w:val="333333"/>
-          <w:sz w:val="21"/>
-          <w:szCs w:val="21"/>
-        </w:rPr>
-        <w:t xml:space="preserve"> uses both of these methods, there are many use cases for it, such as bidirectional data streaming for multiplayer gaming, interactive live streams, and data transfer for sensors and internet of things devices.</w:t>
+          <w:sz w:val="22"/>
+          <w:szCs w:val="22"/>
+        </w:rPr>
+        <w:t xml:space="preserve"> uses </w:t>
+      </w:r>
+      <w:proofErr w:type="gramStart"/>
+      <w:r>
+        <w:rPr>
+          <w:rStyle w:val="normaltextrun"/>
+          <w:rFonts w:ascii="Calibri" w:eastAsiaTheme="majorEastAsia" w:hAnsi="Calibri" w:cs="Calibri"/>
+          <w:sz w:val="22"/>
+          <w:szCs w:val="22"/>
+        </w:rPr>
+        <w:t>both of these</w:t>
+      </w:r>
+      <w:proofErr w:type="gramEnd"/>
+      <w:r>
+        <w:rPr>
+          <w:rStyle w:val="normaltextrun"/>
+          <w:rFonts w:ascii="Calibri" w:eastAsiaTheme="majorEastAsia" w:hAnsi="Calibri" w:cs="Calibri"/>
+          <w:sz w:val="22"/>
+          <w:szCs w:val="22"/>
+        </w:rPr>
+        <w:t xml:space="preserve"> methods, there are many use cases for it, such as bidirectional data streaming for multiplayer gaming, interactive live streams, and data transfer for sensors and internet of things devices</w:t>
+      </w:r>
+      <w:r>
+        <w:rPr>
+          <w:rStyle w:val="normaltextrun"/>
+          <w:rFonts w:ascii="Calibri" w:eastAsiaTheme="majorEastAsia" w:hAnsi="Calibri" w:cs="Calibri"/>
+          <w:sz w:val="22"/>
+          <w:szCs w:val="22"/>
+        </w:rPr>
+        <w:t>.</w:t>
       </w:r>
       <w:r>
         <w:rPr>
@@ -1102,50 +1349,27 @@
         <w:spacing w:before="0" w:beforeAutospacing="0" w:after="0" w:afterAutospacing="0"/>
         <w:textAlignment w:val="baseline"/>
         <w:rPr>
-          <w:rFonts w:ascii="Calibri" w:hAnsi="Calibri" w:cs="Calibri"/>
-          <w:sz w:val="21"/>
-          <w:szCs w:val="21"/>
+          <w:rStyle w:val="normaltextrun"/>
+          <w:rFonts w:eastAsiaTheme="majorEastAsia"/>
+          <w:sz w:val="22"/>
+          <w:szCs w:val="22"/>
         </w:rPr>
       </w:pPr>
       <w:r>
         <w:rPr>
           <w:rStyle w:val="normaltextrun"/>
           <w:rFonts w:ascii="Calibri" w:eastAsiaTheme="majorEastAsia" w:hAnsi="Calibri" w:cs="Calibri"/>
-          <w:color w:val="333333"/>
-          <w:sz w:val="21"/>
-          <w:szCs w:val="21"/>
-        </w:rPr>
-        <w:t xml:space="preserve">It avoids the head-of-line blocking delays that </w:t>
-      </w:r>
-      <w:proofErr w:type="spellStart"/>
+          <w:sz w:val="22"/>
+          <w:szCs w:val="22"/>
+        </w:rPr>
+        <w:t>It avoids the head-of-line blocking delays that WebSocket suffers from, and is less resource intensive when creating connections</w:t>
+      </w:r>
       <w:r>
         <w:rPr>
           <w:rStyle w:val="normaltextrun"/>
-          <w:rFonts w:ascii="Calibri" w:eastAsiaTheme="majorEastAsia" w:hAnsi="Calibri" w:cs="Calibri"/>
-          <w:color w:val="333333"/>
-          <w:sz w:val="21"/>
-          <w:szCs w:val="21"/>
-        </w:rPr>
-        <w:t>WebSockets</w:t>
-      </w:r>
-      <w:proofErr w:type="spellEnd"/>
-      <w:r>
-        <w:rPr>
-          <w:rStyle w:val="normaltextrun"/>
-          <w:rFonts w:ascii="Calibri" w:eastAsiaTheme="majorEastAsia" w:hAnsi="Calibri" w:cs="Calibri"/>
-          <w:color w:val="333333"/>
-          <w:sz w:val="21"/>
-          <w:szCs w:val="21"/>
-        </w:rPr>
-        <w:t xml:space="preserve"> suffers from, and is less resource intensive when creating connections</w:t>
-      </w:r>
-      <w:r>
-        <w:rPr>
-          <w:rStyle w:val="eop"/>
-          <w:rFonts w:ascii="Calibri" w:hAnsi="Calibri" w:cs="Calibri"/>
-          <w:color w:val="333333"/>
-          <w:sz w:val="21"/>
-          <w:szCs w:val="21"/>
+          <w:rFonts w:eastAsiaTheme="majorEastAsia"/>
+          <w:sz w:val="22"/>
+          <w:szCs w:val="22"/>
         </w:rPr>
         <w:t> </w:t>
       </w:r>
@@ -1169,34 +1393,10 @@
         <w:rPr>
           <w:rStyle w:val="normaltextrun"/>
           <w:rFonts w:ascii="Calibri" w:eastAsiaTheme="majorEastAsia" w:hAnsi="Calibri" w:cs="Calibri"/>
-          <w:color w:val="333333"/>
-          <w:sz w:val="21"/>
-          <w:szCs w:val="21"/>
-        </w:rPr>
-        <w:lastRenderedPageBreak/>
-        <w:t xml:space="preserve">It works with HTTP/3, the upcoming version of the transport protocol used by the World Wide Web. HTTP/3 uses the QUIC protocol for transport layer data exchange, which has several advantages. QUIC can prevent head-of-line blocking delays, improving network performance in many situations. This is a limitation of </w:t>
-      </w:r>
-      <w:proofErr w:type="spellStart"/>
-      <w:r>
-        <w:rPr>
-          <w:rStyle w:val="normaltextrun"/>
-          <w:rFonts w:ascii="Calibri" w:eastAsiaTheme="majorEastAsia" w:hAnsi="Calibri" w:cs="Calibri"/>
-          <w:color w:val="333333"/>
-          <w:sz w:val="21"/>
-          <w:szCs w:val="21"/>
-        </w:rPr>
-        <w:t>WebSockets</w:t>
-      </w:r>
-      <w:proofErr w:type="spellEnd"/>
-      <w:r>
-        <w:rPr>
-          <w:rStyle w:val="normaltextrun"/>
-          <w:rFonts w:ascii="Calibri" w:eastAsiaTheme="majorEastAsia" w:hAnsi="Calibri" w:cs="Calibri"/>
-          <w:color w:val="333333"/>
-          <w:sz w:val="21"/>
-          <w:szCs w:val="21"/>
-        </w:rPr>
-        <w:t>.</w:t>
+          <w:sz w:val="22"/>
+          <w:szCs w:val="22"/>
+        </w:rPr>
+        <w:t>It works with HTTP/3, the upcoming version of the transport protocol used by the World Wide Web. HTTP/3 uses the QUIC protocol for transport layer data exchange, which has several advantages. QUIC can prevent head-of-line blocking delays, improving network performance in many situations. This is a limitation of WebSocket.</w:t>
       </w:r>
       <w:r>
         <w:rPr>
@@ -1254,63 +1454,20 @@
     </w:p>
     <w:p>
       <w:pPr>
-        <w:pStyle w:val="paragraph"/>
-        <w:spacing w:before="0" w:beforeAutospacing="0" w:after="0" w:afterAutospacing="0"/>
-        <w:textAlignment w:val="baseline"/>
-        <w:rPr>
-          <w:rFonts w:ascii="Segoe UI" w:hAnsi="Segoe UI" w:cs="Segoe UI"/>
-          <w:sz w:val="18"/>
-          <w:szCs w:val="18"/>
-        </w:rPr>
-      </w:pPr>
-      <w:r>
-        <w:rPr>
-          <w:rStyle w:val="eop"/>
-          <w:rFonts w:ascii="Calibri" w:hAnsi="Calibri" w:cs="Calibri"/>
-          <w:color w:val="333333"/>
-          <w:sz w:val="21"/>
-          <w:szCs w:val="21"/>
-        </w:rPr>
-        <w:t> </w:t>
-      </w:r>
-    </w:p>
-    <w:p>
-      <w:pPr>
-        <w:pStyle w:val="paragraph"/>
-        <w:spacing w:before="0" w:beforeAutospacing="0" w:after="0" w:afterAutospacing="0"/>
-        <w:textAlignment w:val="baseline"/>
-        <w:rPr>
-          <w:rFonts w:ascii="Segoe UI" w:hAnsi="Segoe UI" w:cs="Segoe UI"/>
-          <w:sz w:val="18"/>
-          <w:szCs w:val="18"/>
-        </w:rPr>
-      </w:pPr>
-      <w:r>
-        <w:rPr>
-          <w:rStyle w:val="eop"/>
-          <w:rFonts w:ascii="Calibri" w:hAnsi="Calibri" w:cs="Calibri"/>
-          <w:sz w:val="22"/>
-          <w:szCs w:val="22"/>
-        </w:rPr>
-        <w:t> </w:t>
-      </w:r>
-    </w:p>
-    <w:p/>
-    <w:p>
-      <w:pPr>
         <w:pStyle w:val="Heading2"/>
       </w:pPr>
       <w:r>
-        <w:t xml:space="preserve">RESTful vs Event </w:t>
-      </w:r>
-      <w:proofErr w:type="gramStart"/>
+        <w:t>RESTful vs Event</w:t>
+      </w:r>
+      <w:r>
+        <w:t>-</w:t>
+      </w:r>
       <w:r>
         <w:t xml:space="preserve">Driven </w:t>
       </w:r>
       <w:r>
-        <w:t xml:space="preserve"> Architectures</w:t>
-      </w:r>
-      <w:proofErr w:type="gramEnd"/>
+        <w:t>Architecture</w:t>
+      </w:r>
     </w:p>
     <w:p>
       <w:pPr>
@@ -1402,27 +1559,40 @@
         <w:rPr>
           <w:rFonts w:ascii="Calibri" w:eastAsia="Times New Roman" w:hAnsi="Calibri" w:cs="Calibri"/>
         </w:rPr>
-        <w:t>Because the load balancer is sitting in between the client and application server and managing the connection, it has the ability to perform other functions. The load balancer can perform content switching, provide content-based security like web application firewalls (WAF), and authentication enhancements like two factor authentication (2FA). </w:t>
-      </w:r>
-    </w:p>
-    <w:p>
-      <w:pPr>
-        <w:spacing w:after="0" w:line="240" w:lineRule="auto"/>
-        <w:textAlignment w:val="baseline"/>
-        <w:rPr>
-          <w:rFonts w:ascii="Times New Roman" w:eastAsia="Times New Roman" w:hAnsi="Times New Roman" w:cs="Times New Roman"/>
+        <w:t xml:space="preserve">Because the load balancer is sitting in between the client and application server and managing the connection, it has the ability to perform other functions. The load balancer can perform content </w:t>
+      </w:r>
+      <w:r>
+        <w:rPr>
+          <w:rFonts w:ascii="Calibri" w:eastAsia="Times New Roman" w:hAnsi="Calibri" w:cs="Calibri"/>
+        </w:rPr>
+        <w:lastRenderedPageBreak/>
+        <w:t>switching, provide content-based security like web application firewalls (WAF), and authentication enhancements like two factor authentication (2FA). </w:t>
+      </w:r>
+    </w:p>
+    <w:p>
+      <w:pPr>
+        <w:rPr>
+          <w:rFonts w:ascii="Times New Roman" w:hAnsi="Times New Roman" w:cs="Times New Roman"/>
           <w:sz w:val="24"/>
           <w:szCs w:val="24"/>
         </w:rPr>
       </w:pPr>
       <w:r>
-        <w:rPr>
-          <w:rFonts w:ascii="Arial" w:eastAsia="Times New Roman" w:hAnsi="Arial" w:cs="Arial"/>
-          <w:color w:val="212121"/>
-          <w:sz w:val="25"/>
-          <w:szCs w:val="25"/>
-        </w:rPr>
         <w:t>This is the primary function of the load balancer, server load balancing (SLB). The agent can provide additional functionality based on their role in the conversation. They can decide to allow and/or deny certain details (security). They may want to validate that the person they are talking to (authentication). </w:t>
+      </w:r>
+    </w:p>
+    <w:p>
+      <w:pPr>
+        <w:pStyle w:val="Heading3"/>
+        <w:rPr>
+          <w:rFonts w:eastAsia="Times New Roman"/>
+        </w:rPr>
+      </w:pPr>
+      <w:r>
+        <w:rPr>
+          <w:rFonts w:eastAsia="Times New Roman"/>
+        </w:rPr>
+        <w:t>Benefits of using Load Balancer </w:t>
       </w:r>
     </w:p>
     <w:p>
@@ -1442,7 +1612,7 @@
         <w:rPr>
           <w:rFonts w:ascii="Calibri" w:eastAsia="Times New Roman" w:hAnsi="Calibri" w:cs="Calibri"/>
         </w:rPr>
-        <w:t>Benefits of using Load Balancer </w:t>
+        <w:t>it helps improve the responsiveness of your application.  </w:t>
       </w:r>
     </w:p>
     <w:p>
@@ -1458,19 +1628,11 @@
           <w:rFonts w:ascii="Calibri" w:eastAsia="Times New Roman" w:hAnsi="Calibri" w:cs="Calibri"/>
         </w:rPr>
       </w:pPr>
-      <w:proofErr w:type="gramStart"/>
       <w:r>
         <w:rPr>
           <w:rFonts w:ascii="Calibri" w:eastAsia="Times New Roman" w:hAnsi="Calibri" w:cs="Calibri"/>
         </w:rPr>
-        <w:t>it</w:t>
-      </w:r>
-      <w:proofErr w:type="gramEnd"/>
-      <w:r>
-        <w:rPr>
-          <w:rFonts w:ascii="Calibri" w:eastAsia="Times New Roman" w:hAnsi="Calibri" w:cs="Calibri"/>
-        </w:rPr>
-        <w:t xml:space="preserve"> helps improve the responsiveness of your application.  </w:t>
+        <w:t>It also limits the chances of servers crashing as they're not being subjected to loads beyond what they're capable of withstanding. </w:t>
       </w:r>
     </w:p>
     <w:p>
@@ -1490,26 +1652,6 @@
         <w:rPr>
           <w:rFonts w:ascii="Calibri" w:eastAsia="Times New Roman" w:hAnsi="Calibri" w:cs="Calibri"/>
         </w:rPr>
-        <w:t>It also limits the chances of servers crashing as they're not being subjected to loads beyond what they're capable of withstanding. </w:t>
-      </w:r>
-    </w:p>
-    <w:p>
-      <w:pPr>
-        <w:numPr>
-          <w:ilvl w:val="0"/>
-          <w:numId w:val="14"/>
-        </w:numPr>
-        <w:spacing w:after="0" w:line="240" w:lineRule="auto"/>
-        <w:ind w:left="360" w:firstLine="0"/>
-        <w:textAlignment w:val="baseline"/>
-        <w:rPr>
-          <w:rFonts w:ascii="Calibri" w:eastAsia="Times New Roman" w:hAnsi="Calibri" w:cs="Calibri"/>
-        </w:rPr>
-      </w:pPr>
-      <w:r>
-        <w:rPr>
-          <w:rFonts w:ascii="Calibri" w:eastAsia="Times New Roman" w:hAnsi="Calibri" w:cs="Calibri"/>
-        </w:rPr>
         <w:t>This is done to ensure maximum speed and capacity utilization </w:t>
       </w:r>
     </w:p>
@@ -1522,8 +1664,11 @@
         </w:rPr>
         <w:br/>
       </w:r>
-      <w:bookmarkStart w:id="0" w:name="_GoBack"/>
-      <w:bookmarkEnd w:id="0"/>
+    </w:p>
+    <w:p>
+      <w:r>
+        <w:br w:type="page"/>
+      </w:r>
     </w:p>
     <w:p/>
     <w:p>
@@ -1568,7 +1713,7 @@
 </file>
 
 <file path=word/numbering.xml><?xml version="1.0" encoding="utf-8"?>
-<w:numbering xmlns:wpc="http://schemas.microsoft.com/office/word/2010/wordprocessingCanvas" xmlns:mc="http://schemas.openxmlformats.org/markup-compatibility/2006" xmlns:o="urn:schemas-microsoft-com:office:office" xmlns:r="http://schemas.openxmlformats.org/officeDocument/2006/relationships" xmlns:m="http://schemas.openxmlformats.org/officeDocument/2006/math" xmlns:v="urn:schemas-microsoft-com:vml" xmlns:wp14="http://schemas.microsoft.com/office/word/2010/wordprocessingDrawing" xmlns:wp="http://schemas.openxmlformats.org/drawingml/2006/wordprocessingDrawing" xmlns:w10="urn:schemas-microsoft-com:office:word" xmlns:w="http://schemas.openxmlformats.org/wordprocessingml/2006/main" xmlns:w14="http://schemas.microsoft.com/office/word/2010/wordml" xmlns:w15="http://schemas.microsoft.com/office/word/2012/wordml" xmlns:wpg="http://schemas.microsoft.com/office/word/2010/wordprocessingGroup" xmlns:wpi="http://schemas.microsoft.com/office/word/2010/wordprocessingInk" xmlns:wne="http://schemas.microsoft.com/office/word/2006/wordml" xmlns:wps="http://schemas.microsoft.com/office/word/2010/wordprocessingShape" mc:Ignorable="w14 w15 wp14">
+<w:numbering xmlns:wpc="http://schemas.microsoft.com/office/word/2010/wordprocessingCanvas" xmlns:cx="http://schemas.microsoft.com/office/drawing/2014/chartex" xmlns:cx1="http://schemas.microsoft.com/office/drawing/2015/9/8/chartex" xmlns:cx2="http://schemas.microsoft.com/office/drawing/2015/10/21/chartex" xmlns:cx3="http://schemas.microsoft.com/office/drawing/2016/5/9/chartex" xmlns:cx4="http://schemas.microsoft.com/office/drawing/2016/5/10/chartex" xmlns:cx5="http://schemas.microsoft.com/office/drawing/2016/5/11/chartex" xmlns:cx6="http://schemas.microsoft.com/office/drawing/2016/5/12/chartex" xmlns:cx7="http://schemas.microsoft.com/office/drawing/2016/5/13/chartex" xmlns:cx8="http://schemas.microsoft.com/office/drawing/2016/5/14/chartex" xmlns:mc="http://schemas.openxmlformats.org/markup-compatibility/2006" xmlns:aink="http://schemas.microsoft.com/office/drawing/2016/ink" xmlns:am3d="http://schemas.microsoft.com/office/drawing/2017/model3d" xmlns:o="urn:schemas-microsoft-com:office:office" xmlns:r="http://schemas.openxmlformats.org/officeDocument/2006/relationships" xmlns:m="http://schemas.openxmlformats.org/officeDocument/2006/math" xmlns:v="urn:schemas-microsoft-com:vml" xmlns:wp14="http://schemas.microsoft.com/office/word/2010/wordprocessingDrawing" xmlns:wp="http://schemas.openxmlformats.org/drawingml/2006/wordprocessingDrawing" xmlns:w10="urn:schemas-microsoft-com:office:word" xmlns:w="http://schemas.openxmlformats.org/wordprocessingml/2006/main" xmlns:w14="http://schemas.microsoft.com/office/word/2010/wordml" xmlns:w15="http://schemas.microsoft.com/office/word/2012/wordml" xmlns:w16cex="http://schemas.microsoft.com/office/word/2018/wordml/cex" xmlns:w16cid="http://schemas.microsoft.com/office/word/2016/wordml/cid" xmlns:w16="http://schemas.microsoft.com/office/word/2018/wordml" xmlns:w16sdtdh="http://schemas.microsoft.com/office/word/2020/wordml/sdtdatahash" xmlns:w16se="http://schemas.microsoft.com/office/word/2015/wordml/symex" xmlns:wpg="http://schemas.microsoft.com/office/word/2010/wordprocessingGroup" xmlns:wpi="http://schemas.microsoft.com/office/word/2010/wordprocessingInk" xmlns:wne="http://schemas.microsoft.com/office/word/2006/wordml" xmlns:wps="http://schemas.microsoft.com/office/word/2010/wordprocessingShape" mc:Ignorable="w14 w15 w16se w16cid w16 w16cex w16sdtdh wp14">
   <w:abstractNum w:abstractNumId="0" w15:restartNumberingAfterBreak="0">
     <w:nsid w:val="09AB0FE8"/>
     <w:multiLevelType w:val="multilevel"/>
@@ -1580,9 +1725,9 @@
       <w:lvlJc w:val="left"/>
       <w:pPr>
         <w:tabs>
-          <w:tab w:val="num" w:pos="720"/>
-        </w:tabs>
-        <w:ind w:left="720" w:hanging="360"/>
+          <w:tab w:val="num" w:pos="1080"/>
+        </w:tabs>
+        <w:ind w:left="1080" w:hanging="360"/>
       </w:pPr>
       <w:rPr>
         <w:rFonts w:ascii="Courier New" w:hAnsi="Courier New" w:cs="Courier New" w:hint="default"/>
@@ -1596,9 +1741,9 @@
       <w:lvlJc w:val="left"/>
       <w:pPr>
         <w:tabs>
-          <w:tab w:val="num" w:pos="1440"/>
-        </w:tabs>
-        <w:ind w:left="1440" w:hanging="360"/>
+          <w:tab w:val="num" w:pos="1800"/>
+        </w:tabs>
+        <w:ind w:left="1800" w:hanging="360"/>
       </w:pPr>
       <w:rPr>
         <w:rFonts w:ascii="Symbol" w:hAnsi="Symbol" w:hint="default"/>
@@ -1612,9 +1757,9 @@
       <w:lvlJc w:val="left"/>
       <w:pPr>
         <w:tabs>
-          <w:tab w:val="num" w:pos="2160"/>
-        </w:tabs>
-        <w:ind w:left="2160" w:hanging="360"/>
+          <w:tab w:val="num" w:pos="2520"/>
+        </w:tabs>
+        <w:ind w:left="2520" w:hanging="360"/>
       </w:pPr>
       <w:rPr>
         <w:rFonts w:ascii="Symbol" w:hAnsi="Symbol" w:hint="default"/>
@@ -1628,9 +1773,9 @@
       <w:lvlJc w:val="left"/>
       <w:pPr>
         <w:tabs>
-          <w:tab w:val="num" w:pos="2880"/>
-        </w:tabs>
-        <w:ind w:left="2880" w:hanging="360"/>
+          <w:tab w:val="num" w:pos="3240"/>
+        </w:tabs>
+        <w:ind w:left="3240" w:hanging="360"/>
       </w:pPr>
       <w:rPr>
         <w:rFonts w:ascii="Symbol" w:hAnsi="Symbol" w:hint="default"/>
@@ -1644,9 +1789,9 @@
       <w:lvlJc w:val="left"/>
       <w:pPr>
         <w:tabs>
-          <w:tab w:val="num" w:pos="3600"/>
-        </w:tabs>
-        <w:ind w:left="3600" w:hanging="360"/>
+          <w:tab w:val="num" w:pos="3960"/>
+        </w:tabs>
+        <w:ind w:left="3960" w:hanging="360"/>
       </w:pPr>
       <w:rPr>
         <w:rFonts w:ascii="Symbol" w:hAnsi="Symbol" w:hint="default"/>
@@ -1660,9 +1805,9 @@
       <w:lvlJc w:val="left"/>
       <w:pPr>
         <w:tabs>
-          <w:tab w:val="num" w:pos="4320"/>
-        </w:tabs>
-        <w:ind w:left="4320" w:hanging="360"/>
+          <w:tab w:val="num" w:pos="4680"/>
+        </w:tabs>
+        <w:ind w:left="4680" w:hanging="360"/>
       </w:pPr>
       <w:rPr>
         <w:rFonts w:ascii="Symbol" w:hAnsi="Symbol" w:hint="default"/>
@@ -1676,9 +1821,9 @@
       <w:lvlJc w:val="left"/>
       <w:pPr>
         <w:tabs>
-          <w:tab w:val="num" w:pos="5040"/>
-        </w:tabs>
-        <w:ind w:left="5040" w:hanging="360"/>
+          <w:tab w:val="num" w:pos="5400"/>
+        </w:tabs>
+        <w:ind w:left="5400" w:hanging="360"/>
       </w:pPr>
       <w:rPr>
         <w:rFonts w:ascii="Symbol" w:hAnsi="Symbol" w:hint="default"/>
@@ -1692,9 +1837,9 @@
       <w:lvlJc w:val="left"/>
       <w:pPr>
         <w:tabs>
-          <w:tab w:val="num" w:pos="5760"/>
-        </w:tabs>
-        <w:ind w:left="5760" w:hanging="360"/>
+          <w:tab w:val="num" w:pos="6120"/>
+        </w:tabs>
+        <w:ind w:left="6120" w:hanging="360"/>
       </w:pPr>
       <w:rPr>
         <w:rFonts w:ascii="Symbol" w:hAnsi="Symbol" w:hint="default"/>
@@ -1708,9 +1853,9 @@
       <w:lvlJc w:val="left"/>
       <w:pPr>
         <w:tabs>
-          <w:tab w:val="num" w:pos="6480"/>
-        </w:tabs>
-        <w:ind w:left="6480" w:hanging="360"/>
+          <w:tab w:val="num" w:pos="6840"/>
+        </w:tabs>
+        <w:ind w:left="6840" w:hanging="360"/>
       </w:pPr>
       <w:rPr>
         <w:rFonts w:ascii="Symbol" w:hAnsi="Symbol" w:hint="default"/>
@@ -2138,7 +2283,7 @@
       <w:lvlText w:val="-"/>
       <w:lvlJc w:val="left"/>
       <w:pPr>
-        <w:ind w:left="720" w:hanging="360"/>
+        <w:ind w:left="1080" w:hanging="360"/>
       </w:pPr>
       <w:rPr>
         <w:rFonts w:ascii="Calibri" w:eastAsiaTheme="majorEastAsia" w:hAnsi="Calibri" w:cs="Calibri" w:hint="default"/>
@@ -2150,7 +2295,7 @@
       <w:lvlText w:val="o"/>
       <w:lvlJc w:val="left"/>
       <w:pPr>
-        <w:ind w:left="1440" w:hanging="360"/>
+        <w:ind w:left="1800" w:hanging="360"/>
       </w:pPr>
       <w:rPr>
         <w:rFonts w:ascii="Courier New" w:hAnsi="Courier New" w:cs="Courier New" w:hint="default"/>
@@ -2162,7 +2307,7 @@
       <w:lvlText w:val=""/>
       <w:lvlJc w:val="left"/>
       <w:pPr>
-        <w:ind w:left="2160" w:hanging="360"/>
+        <w:ind w:left="2520" w:hanging="360"/>
       </w:pPr>
       <w:rPr>
         <w:rFonts w:ascii="Wingdings" w:hAnsi="Wingdings" w:hint="default"/>
@@ -2174,7 +2319,7 @@
       <w:lvlText w:val=""/>
       <w:lvlJc w:val="left"/>
       <w:pPr>
-        <w:ind w:left="2880" w:hanging="360"/>
+        <w:ind w:left="3240" w:hanging="360"/>
       </w:pPr>
       <w:rPr>
         <w:rFonts w:ascii="Symbol" w:hAnsi="Symbol" w:hint="default"/>
@@ -2186,7 +2331,7 @@
       <w:lvlText w:val="o"/>
       <w:lvlJc w:val="left"/>
       <w:pPr>
-        <w:ind w:left="3600" w:hanging="360"/>
+        <w:ind w:left="3960" w:hanging="360"/>
       </w:pPr>
       <w:rPr>
         <w:rFonts w:ascii="Courier New" w:hAnsi="Courier New" w:cs="Courier New" w:hint="default"/>
@@ -2198,7 +2343,7 @@
       <w:lvlText w:val=""/>
       <w:lvlJc w:val="left"/>
       <w:pPr>
-        <w:ind w:left="4320" w:hanging="360"/>
+        <w:ind w:left="4680" w:hanging="360"/>
       </w:pPr>
       <w:rPr>
         <w:rFonts w:ascii="Wingdings" w:hAnsi="Wingdings" w:hint="default"/>
@@ -2210,7 +2355,7 @@
       <w:lvlText w:val=""/>
       <w:lvlJc w:val="left"/>
       <w:pPr>
-        <w:ind w:left="5040" w:hanging="360"/>
+        <w:ind w:left="5400" w:hanging="360"/>
       </w:pPr>
       <w:rPr>
         <w:rFonts w:ascii="Symbol" w:hAnsi="Symbol" w:hint="default"/>
@@ -2222,7 +2367,7 @@
       <w:lvlText w:val="o"/>
       <w:lvlJc w:val="left"/>
       <w:pPr>
-        <w:ind w:left="5760" w:hanging="360"/>
+        <w:ind w:left="6120" w:hanging="360"/>
       </w:pPr>
       <w:rPr>
         <w:rFonts w:ascii="Courier New" w:hAnsi="Courier New" w:cs="Courier New" w:hint="default"/>
@@ -2234,7 +2379,7 @@
       <w:lvlText w:val=""/>
       <w:lvlJc w:val="left"/>
       <w:pPr>
-        <w:ind w:left="6480" w:hanging="360"/>
+        <w:ind w:left="6840" w:hanging="360"/>
       </w:pPr>
       <w:rPr>
         <w:rFonts w:ascii="Wingdings" w:hAnsi="Wingdings" w:hint="default"/>
@@ -2401,9 +2546,9 @@
       <w:lvlJc w:val="left"/>
       <w:pPr>
         <w:tabs>
-          <w:tab w:val="num" w:pos="720"/>
-        </w:tabs>
-        <w:ind w:left="720" w:hanging="360"/>
+          <w:tab w:val="num" w:pos="1080"/>
+        </w:tabs>
+        <w:ind w:left="1080" w:hanging="360"/>
       </w:pPr>
       <w:rPr>
         <w:rFonts w:ascii="Courier New" w:hAnsi="Courier New" w:cs="Courier New" w:hint="default"/>
@@ -2417,9 +2562,9 @@
       <w:lvlJc w:val="left"/>
       <w:pPr>
         <w:tabs>
-          <w:tab w:val="num" w:pos="1440"/>
-        </w:tabs>
-        <w:ind w:left="1440" w:hanging="360"/>
+          <w:tab w:val="num" w:pos="1800"/>
+        </w:tabs>
+        <w:ind w:left="1800" w:hanging="360"/>
       </w:pPr>
       <w:rPr>
         <w:rFonts w:ascii="Symbol" w:hAnsi="Symbol" w:hint="default"/>
@@ -2433,9 +2578,9 @@
       <w:lvlJc w:val="left"/>
       <w:pPr>
         <w:tabs>
-          <w:tab w:val="num" w:pos="2160"/>
-        </w:tabs>
-        <w:ind w:left="2160" w:hanging="360"/>
+          <w:tab w:val="num" w:pos="2520"/>
+        </w:tabs>
+        <w:ind w:left="2520" w:hanging="360"/>
       </w:pPr>
       <w:rPr>
         <w:rFonts w:ascii="Symbol" w:hAnsi="Symbol" w:hint="default"/>
@@ -2449,9 +2594,9 @@
       <w:lvlJc w:val="left"/>
       <w:pPr>
         <w:tabs>
-          <w:tab w:val="num" w:pos="2880"/>
-        </w:tabs>
-        <w:ind w:left="2880" w:hanging="360"/>
+          <w:tab w:val="num" w:pos="3240"/>
+        </w:tabs>
+        <w:ind w:left="3240" w:hanging="360"/>
       </w:pPr>
       <w:rPr>
         <w:rFonts w:ascii="Symbol" w:hAnsi="Symbol" w:hint="default"/>
@@ -2465,9 +2610,9 @@
       <w:lvlJc w:val="left"/>
       <w:pPr>
         <w:tabs>
-          <w:tab w:val="num" w:pos="3600"/>
-        </w:tabs>
-        <w:ind w:left="3600" w:hanging="360"/>
+          <w:tab w:val="num" w:pos="3960"/>
+        </w:tabs>
+        <w:ind w:left="3960" w:hanging="360"/>
       </w:pPr>
       <w:rPr>
         <w:rFonts w:ascii="Symbol" w:hAnsi="Symbol" w:hint="default"/>
@@ -2481,9 +2626,9 @@
       <w:lvlJc w:val="left"/>
       <w:pPr>
         <w:tabs>
-          <w:tab w:val="num" w:pos="4320"/>
-        </w:tabs>
-        <w:ind w:left="4320" w:hanging="360"/>
+          <w:tab w:val="num" w:pos="4680"/>
+        </w:tabs>
+        <w:ind w:left="4680" w:hanging="360"/>
       </w:pPr>
       <w:rPr>
         <w:rFonts w:ascii="Symbol" w:hAnsi="Symbol" w:hint="default"/>
@@ -2497,9 +2642,9 @@
       <w:lvlJc w:val="left"/>
       <w:pPr>
         <w:tabs>
-          <w:tab w:val="num" w:pos="5040"/>
-        </w:tabs>
-        <w:ind w:left="5040" w:hanging="360"/>
+          <w:tab w:val="num" w:pos="5400"/>
+        </w:tabs>
+        <w:ind w:left="5400" w:hanging="360"/>
       </w:pPr>
       <w:rPr>
         <w:rFonts w:ascii="Symbol" w:hAnsi="Symbol" w:hint="default"/>
@@ -2513,9 +2658,9 @@
       <w:lvlJc w:val="left"/>
       <w:pPr>
         <w:tabs>
-          <w:tab w:val="num" w:pos="5760"/>
-        </w:tabs>
-        <w:ind w:left="5760" w:hanging="360"/>
+          <w:tab w:val="num" w:pos="6120"/>
+        </w:tabs>
+        <w:ind w:left="6120" w:hanging="360"/>
       </w:pPr>
       <w:rPr>
         <w:rFonts w:ascii="Symbol" w:hAnsi="Symbol" w:hint="default"/>
@@ -2529,9 +2674,9 @@
       <w:lvlJc w:val="left"/>
       <w:pPr>
         <w:tabs>
-          <w:tab w:val="num" w:pos="6480"/>
-        </w:tabs>
-        <w:ind w:left="6480" w:hanging="360"/>
+          <w:tab w:val="num" w:pos="6840"/>
+        </w:tabs>
+        <w:ind w:left="6840" w:hanging="360"/>
       </w:pPr>
       <w:rPr>
         <w:rFonts w:ascii="Symbol" w:hAnsi="Symbol" w:hint="default"/>
@@ -3402,53 +3547,53 @@
       </w:pPr>
     </w:lvl>
   </w:abstractNum>
-  <w:num w:numId="1">
+  <w:num w:numId="1" w16cid:durableId="1602952508">
     <w:abstractNumId w:val="3"/>
   </w:num>
-  <w:num w:numId="2">
+  <w:num w:numId="2" w16cid:durableId="1586307200">
     <w:abstractNumId w:val="11"/>
   </w:num>
-  <w:num w:numId="3">
+  <w:num w:numId="3" w16cid:durableId="1610316271">
     <w:abstractNumId w:val="10"/>
   </w:num>
-  <w:num w:numId="4">
+  <w:num w:numId="4" w16cid:durableId="1050881806">
     <w:abstractNumId w:val="9"/>
   </w:num>
-  <w:num w:numId="5">
+  <w:num w:numId="5" w16cid:durableId="1387146609">
     <w:abstractNumId w:val="1"/>
   </w:num>
-  <w:num w:numId="6">
+  <w:num w:numId="6" w16cid:durableId="1151025920">
     <w:abstractNumId w:val="8"/>
   </w:num>
-  <w:num w:numId="7">
+  <w:num w:numId="7" w16cid:durableId="1280451329">
     <w:abstractNumId w:val="6"/>
   </w:num>
-  <w:num w:numId="8">
+  <w:num w:numId="8" w16cid:durableId="1660690872">
     <w:abstractNumId w:val="0"/>
   </w:num>
-  <w:num w:numId="9">
+  <w:num w:numId="9" w16cid:durableId="826828265">
     <w:abstractNumId w:val="13"/>
   </w:num>
-  <w:num w:numId="10">
+  <w:num w:numId="10" w16cid:durableId="1942759604">
     <w:abstractNumId w:val="2"/>
   </w:num>
-  <w:num w:numId="11">
+  <w:num w:numId="11" w16cid:durableId="777258051">
     <w:abstractNumId w:val="12"/>
   </w:num>
-  <w:num w:numId="12">
+  <w:num w:numId="12" w16cid:durableId="1734547371">
     <w:abstractNumId w:val="7"/>
   </w:num>
-  <w:num w:numId="13">
+  <w:num w:numId="13" w16cid:durableId="1885949131">
     <w:abstractNumId w:val="4"/>
   </w:num>
-  <w:num w:numId="14">
+  <w:num w:numId="14" w16cid:durableId="1067067507">
     <w:abstractNumId w:val="5"/>
   </w:num>
 </w:numbering>
 </file>
 
 <file path=word/styles.xml><?xml version="1.0" encoding="utf-8"?>
-<w:styles xmlns:mc="http://schemas.openxmlformats.org/markup-compatibility/2006" xmlns:r="http://schemas.openxmlformats.org/officeDocument/2006/relationships" xmlns:w="http://schemas.openxmlformats.org/wordprocessingml/2006/main" xmlns:w14="http://schemas.microsoft.com/office/word/2010/wordml" xmlns:w15="http://schemas.microsoft.com/office/word/2012/wordml" mc:Ignorable="w14 w15">
+<w:styles xmlns:mc="http://schemas.openxmlformats.org/markup-compatibility/2006" xmlns:r="http://schemas.openxmlformats.org/officeDocument/2006/relationships" xmlns:w="http://schemas.openxmlformats.org/wordprocessingml/2006/main" xmlns:w14="http://schemas.microsoft.com/office/word/2010/wordml" xmlns:w15="http://schemas.microsoft.com/office/word/2012/wordml" xmlns:w16cex="http://schemas.microsoft.com/office/word/2018/wordml/cex" xmlns:w16cid="http://schemas.microsoft.com/office/word/2016/wordml/cid" xmlns:w16="http://schemas.microsoft.com/office/word/2018/wordml" xmlns:w16sdtdh="http://schemas.microsoft.com/office/word/2020/wordml/sdtdatahash" xmlns:w16se="http://schemas.microsoft.com/office/word/2015/wordml/symex" mc:Ignorable="w14 w15 w16se w16cid w16 w16cex w16sdtdh">
   <w:docDefaults>
     <w:rPrDefault>
       <w:rPr>
@@ -3464,7 +3609,7 @@
       </w:pPr>
     </w:pPrDefault>
   </w:docDefaults>
-  <w:latentStyles w:defLockedState="0" w:defUIPriority="99" w:defSemiHidden="0" w:defUnhideWhenUsed="0" w:defQFormat="0" w:count="371">
+  <w:latentStyles w:defLockedState="0" w:defUIPriority="99" w:defSemiHidden="0" w:defUnhideWhenUsed="0" w:defQFormat="0" w:count="376">
     <w:lsdException w:name="Normal" w:uiPriority="0" w:qFormat="1"/>
     <w:lsdException w:name="heading 1" w:uiPriority="9" w:qFormat="1"/>
     <w:lsdException w:name="heading 2" w:semiHidden="1" w:uiPriority="9" w:unhideWhenUsed="1" w:qFormat="1"/>
@@ -3570,7 +3715,6 @@
     <w:lsdException w:name="HTML Sample" w:semiHidden="1" w:unhideWhenUsed="1"/>
     <w:lsdException w:name="HTML Typewriter" w:semiHidden="1" w:unhideWhenUsed="1"/>
     <w:lsdException w:name="HTML Variable" w:semiHidden="1" w:unhideWhenUsed="1"/>
-    <w:lsdException w:name="Normal Table" w:semiHidden="1" w:unhideWhenUsed="1"/>
     <w:lsdException w:name="annotation subject" w:semiHidden="1" w:unhideWhenUsed="1"/>
     <w:lsdException w:name="No List" w:semiHidden="1" w:unhideWhenUsed="1"/>
     <w:lsdException w:name="Outline List 1" w:semiHidden="1" w:unhideWhenUsed="1"/>
@@ -3613,11 +3757,8 @@
     <w:lsdException w:name="Table Contemporary" w:semiHidden="1" w:unhideWhenUsed="1"/>
     <w:lsdException w:name="Table Elegant" w:semiHidden="1" w:unhideWhenUsed="1"/>
     <w:lsdException w:name="Table Professional" w:semiHidden="1" w:unhideWhenUsed="1"/>
-    <w:lsdException w:name="Table Subtle 1" w:semiHidden="1" w:unhideWhenUsed="1"/>
     <w:lsdException w:name="Table Subtle 2" w:semiHidden="1" w:unhideWhenUsed="1"/>
     <w:lsdException w:name="Table Web 1" w:semiHidden="1" w:unhideWhenUsed="1"/>
-    <w:lsdException w:name="Table Web 2" w:semiHidden="1" w:unhideWhenUsed="1"/>
-    <w:lsdException w:name="Table Web 3" w:semiHidden="1" w:unhideWhenUsed="1"/>
     <w:lsdException w:name="Balloon Text" w:semiHidden="1" w:unhideWhenUsed="1"/>
     <w:lsdException w:name="Table Grid" w:uiPriority="39"/>
     <w:lsdException w:name="Table Theme" w:semiHidden="1" w:unhideWhenUsed="1"/>
@@ -3836,6 +3977,11 @@
     <w:lsdException w:name="List Table 5 Dark Accent 6" w:uiPriority="50"/>
     <w:lsdException w:name="List Table 6 Colorful Accent 6" w:uiPriority="51"/>
     <w:lsdException w:name="List Table 7 Colorful Accent 6" w:uiPriority="52"/>
+    <w:lsdException w:name="Mention" w:semiHidden="1" w:unhideWhenUsed="1"/>
+    <w:lsdException w:name="Smart Hyperlink" w:semiHidden="1" w:unhideWhenUsed="1"/>
+    <w:lsdException w:name="Hashtag" w:semiHidden="1" w:unhideWhenUsed="1"/>
+    <w:lsdException w:name="Unresolved Mention" w:semiHidden="1" w:unhideWhenUsed="1"/>
+    <w:lsdException w:name="Smart Link" w:semiHidden="1" w:unhideWhenUsed="1"/>
   </w:latentStyles>
   <w:style w:type="paragraph" w:default="1" w:styleId="Normal">
     <w:name w:val="Normal"/>
@@ -3882,6 +4028,28 @@
       <w:color w:val="2F5496" w:themeColor="accent1" w:themeShade="BF"/>
       <w:sz w:val="26"/>
       <w:szCs w:val="26"/>
+    </w:rPr>
+  </w:style>
+  <w:style w:type="paragraph" w:styleId="Heading3">
+    <w:name w:val="heading 3"/>
+    <w:basedOn w:val="Normal"/>
+    <w:next w:val="Normal"/>
+    <w:link w:val="Heading3Char"/>
+    <w:uiPriority w:val="9"/>
+    <w:unhideWhenUsed/>
+    <w:qFormat/>
+    <w:rsid w:val="00FB1C2E"/>
+    <w:pPr>
+      <w:keepNext/>
+      <w:keepLines/>
+      <w:spacing w:before="40" w:after="0"/>
+      <w:outlineLvl w:val="2"/>
+    </w:pPr>
+    <w:rPr>
+      <w:rFonts w:asciiTheme="majorHAnsi" w:eastAsiaTheme="majorEastAsia" w:hAnsiTheme="majorHAnsi" w:cstheme="majorBidi"/>
+      <w:color w:val="1F3763" w:themeColor="accent1" w:themeShade="7F"/>
+      <w:sz w:val="24"/>
+      <w:szCs w:val="24"/>
     </w:rPr>
   </w:style>
   <w:style w:type="character" w:default="1" w:styleId="DefaultParagraphFont">
@@ -4005,6 +4173,38 @@
     <w:name w:val="eop"/>
     <w:basedOn w:val="DefaultParagraphFont"/>
     <w:rsid w:val="00C7784C"/>
+  </w:style>
+  <w:style w:type="character" w:customStyle="1" w:styleId="Heading3Char">
+    <w:name w:val="Heading 3 Char"/>
+    <w:basedOn w:val="DefaultParagraphFont"/>
+    <w:link w:val="Heading3"/>
+    <w:uiPriority w:val="9"/>
+    <w:rsid w:val="00FB1C2E"/>
+    <w:rPr>
+      <w:rFonts w:asciiTheme="majorHAnsi" w:eastAsiaTheme="majorEastAsia" w:hAnsiTheme="majorHAnsi" w:cstheme="majorBidi"/>
+      <w:color w:val="1F3763" w:themeColor="accent1" w:themeShade="7F"/>
+      <w:sz w:val="24"/>
+      <w:szCs w:val="24"/>
+    </w:rPr>
+  </w:style>
+  <w:style w:type="paragraph" w:styleId="Caption">
+    <w:name w:val="caption"/>
+    <w:basedOn w:val="Normal"/>
+    <w:next w:val="Normal"/>
+    <w:uiPriority w:val="35"/>
+    <w:unhideWhenUsed/>
+    <w:qFormat/>
+    <w:rsid w:val="005C2D64"/>
+    <w:pPr>
+      <w:spacing w:after="200" w:line="240" w:lineRule="auto"/>
+    </w:pPr>
+    <w:rPr>
+      <w:i/>
+      <w:iCs/>
+      <w:color w:val="44546A" w:themeColor="text2"/>
+      <w:sz w:val="18"/>
+      <w:szCs w:val="18"/>
+    </w:rPr>
   </w:style>
 </w:styles>
 </file>

</xml_diff>

<commit_message>
Formatting issue and picture for OT (Since I had to remove it because of conflicts in the previous PR)
</commit_message>
<xml_diff>
--- a/Designing and Implementing Multi-Users Distributed Text Editor.docx
+++ b/Designing and Implementing Multi-Users Distributed Text Editor.docx
@@ -1,6 +1,6 @@
 
 <file path=word/document.xml><?xml version="1.0" encoding="utf-8"?>
-<w:document xmlns:wpc="http://schemas.microsoft.com/office/word/2010/wordprocessingCanvas" xmlns:cx="http://schemas.microsoft.com/office/drawing/2014/chartex" xmlns:cx1="http://schemas.microsoft.com/office/drawing/2015/9/8/chartex" xmlns:cx2="http://schemas.microsoft.com/office/drawing/2015/10/21/chartex" xmlns:cx3="http://schemas.microsoft.com/office/drawing/2016/5/9/chartex" xmlns:cx4="http://schemas.microsoft.com/office/drawing/2016/5/10/chartex" xmlns:cx5="http://schemas.microsoft.com/office/drawing/2016/5/11/chartex" xmlns:cx6="http://schemas.microsoft.com/office/drawing/2016/5/12/chartex" xmlns:cx7="http://schemas.microsoft.com/office/drawing/2016/5/13/chartex" xmlns:cx8="http://schemas.microsoft.com/office/drawing/2016/5/14/chartex" xmlns:mc="http://schemas.openxmlformats.org/markup-compatibility/2006" xmlns:aink="http://schemas.microsoft.com/office/drawing/2016/ink" xmlns:am3d="http://schemas.microsoft.com/office/drawing/2017/model3d" xmlns:o="urn:schemas-microsoft-com:office:office" xmlns:r="http://schemas.openxmlformats.org/officeDocument/2006/relationships" xmlns:m="http://schemas.openxmlformats.org/officeDocument/2006/math" xmlns:v="urn:schemas-microsoft-com:vml" xmlns:wp14="http://schemas.microsoft.com/office/word/2010/wordprocessingDrawing" xmlns:wp="http://schemas.openxmlformats.org/drawingml/2006/wordprocessingDrawing" xmlns:w10="urn:schemas-microsoft-com:office:word" xmlns:w="http://schemas.openxmlformats.org/wordprocessingml/2006/main" xmlns:w14="http://schemas.microsoft.com/office/word/2010/wordml" xmlns:w15="http://schemas.microsoft.com/office/word/2012/wordml" xmlns:w16cid="http://schemas.microsoft.com/office/word/2016/wordml/cid" xmlns:w16se="http://schemas.microsoft.com/office/word/2015/wordml/symex" xmlns:wpg="http://schemas.microsoft.com/office/word/2010/wordprocessingGroup" xmlns:wpi="http://schemas.microsoft.com/office/word/2010/wordprocessingInk" xmlns:wne="http://schemas.microsoft.com/office/word/2006/wordml" xmlns:wps="http://schemas.microsoft.com/office/word/2010/wordprocessingShape" mc:Ignorable="w14 w15 w16se w16cid wp14">
+<w:document xmlns:wpc="http://schemas.microsoft.com/office/word/2010/wordprocessingCanvas" xmlns:cx="http://schemas.microsoft.com/office/drawing/2014/chartex" xmlns:cx1="http://schemas.microsoft.com/office/drawing/2015/9/8/chartex" xmlns:cx2="http://schemas.microsoft.com/office/drawing/2015/10/21/chartex" xmlns:cx3="http://schemas.microsoft.com/office/drawing/2016/5/9/chartex" xmlns:cx4="http://schemas.microsoft.com/office/drawing/2016/5/10/chartex" xmlns:cx5="http://schemas.microsoft.com/office/drawing/2016/5/11/chartex" xmlns:cx6="http://schemas.microsoft.com/office/drawing/2016/5/12/chartex" xmlns:cx7="http://schemas.microsoft.com/office/drawing/2016/5/13/chartex" xmlns:cx8="http://schemas.microsoft.com/office/drawing/2016/5/14/chartex" xmlns:mc="http://schemas.openxmlformats.org/markup-compatibility/2006" xmlns:aink="http://schemas.microsoft.com/office/drawing/2016/ink" xmlns:am3d="http://schemas.microsoft.com/office/drawing/2017/model3d" xmlns:o="urn:schemas-microsoft-com:office:office" xmlns:r="http://schemas.openxmlformats.org/officeDocument/2006/relationships" xmlns:m="http://schemas.openxmlformats.org/officeDocument/2006/math" xmlns:v="urn:schemas-microsoft-com:vml" xmlns:wp14="http://schemas.microsoft.com/office/word/2010/wordprocessingDrawing" xmlns:wp="http://schemas.openxmlformats.org/drawingml/2006/wordprocessingDrawing" xmlns:w10="urn:schemas-microsoft-com:office:word" xmlns:w="http://schemas.openxmlformats.org/wordprocessingml/2006/main" xmlns:w14="http://schemas.microsoft.com/office/word/2010/wordml" xmlns:w15="http://schemas.microsoft.com/office/word/2012/wordml" xmlns:w16cex="http://schemas.microsoft.com/office/word/2018/wordml/cex" xmlns:w16cid="http://schemas.microsoft.com/office/word/2016/wordml/cid" xmlns:w16="http://schemas.microsoft.com/office/word/2018/wordml" xmlns:w16sdtdh="http://schemas.microsoft.com/office/word/2020/wordml/sdtdatahash" xmlns:w16se="http://schemas.microsoft.com/office/word/2015/wordml/symex" xmlns:wpg="http://schemas.microsoft.com/office/word/2010/wordprocessingGroup" xmlns:wpi="http://schemas.microsoft.com/office/word/2010/wordprocessingInk" xmlns:wne="http://schemas.microsoft.com/office/word/2006/wordml" xmlns:wps="http://schemas.microsoft.com/office/word/2010/wordprocessingShape" mc:Ignorable="w14 w15 w16se w16cid w16 w16cex w16sdtdh wp14">
   <w:body>
     <w:p>
       <w:pPr>
@@ -458,7 +458,6 @@
         </w:rPr>
         <w:t xml:space="preserve">Backup and Recovery </w:t>
       </w:r>
-      <w:proofErr w:type="spellStart"/>
       <w:r>
         <w:rPr>
           <w:rStyle w:val="normaltextrun"/>
@@ -466,9 +465,8 @@
           <w:sz w:val="22"/>
           <w:szCs w:val="22"/>
         </w:rPr>
-        <w:t>Requirments</w:t>
-      </w:r>
-      <w:proofErr w:type="spellEnd"/>
+        <w:t>Requirements</w:t>
+      </w:r>
       <w:r>
         <w:rPr>
           <w:rStyle w:val="normaltextrun"/>
@@ -508,8 +506,6 @@
         <w:rPr>
           <w:rStyle w:val="normaltextrun"/>
           <w:rFonts w:ascii="Arial" w:eastAsiaTheme="majorEastAsia" w:hAnsi="Arial" w:cs="Arial"/>
-          <w:i/>
-          <w:iCs/>
           <w:color w:val="000000"/>
           <w:sz w:val="20"/>
           <w:szCs w:val="20"/>
@@ -547,13 +543,23 @@
         <w:rPr>
           <w:rStyle w:val="normaltextrun"/>
           <w:rFonts w:ascii="Arial" w:eastAsiaTheme="majorEastAsia" w:hAnsi="Arial" w:cs="Arial"/>
+          <w:color w:val="000000"/>
+          <w:sz w:val="20"/>
+          <w:szCs w:val="20"/>
+        </w:rPr>
+        <w:t>Acceptable data and user interface state loss due to system crash</w:t>
+      </w:r>
+      <w:r>
+        <w:rPr>
+          <w:rStyle w:val="normaltextrun"/>
+          <w:rFonts w:ascii="Arial" w:eastAsiaTheme="majorEastAsia" w:hAnsi="Arial" w:cs="Arial"/>
           <w:i/>
           <w:iCs/>
           <w:color w:val="000000"/>
           <w:sz w:val="20"/>
           <w:szCs w:val="20"/>
         </w:rPr>
-        <w:t>Acceptable data and user interface state loss due to system crash.</w:t>
+        <w:t>.</w:t>
       </w:r>
       <w:r>
         <w:rPr>
@@ -566,7 +572,6 @@
         <w:t> </w:t>
       </w:r>
     </w:p>
-    <w:p/>
     <w:p>
       <w:pPr>
         <w:pStyle w:val="Heading2"/>
@@ -599,7 +604,6 @@
         <w:t xml:space="preserve"> In order to do that, we must maintain consistency between local replicas of documents, since each client have its own local copy of the document.</w:t>
       </w:r>
     </w:p>
-    <w:p/>
     <w:p>
       <w:r>
         <w:t xml:space="preserve">A document will be stored as a sequence of operations in order of execution instead of plain text. So, we need a collaboration protocol to understand when to apply changes. We thought about </w:t>
@@ -634,693 +638,160 @@
     </w:p>
     <w:p>
       <w:r>
-        <w:t>Whenever we edit a document, all the changes are appended to the document saving these operations in one of those three types</w:t>
-      </w:r>
-      <w:r>
-        <w:t>. In addition to saving operations by each user in a changelog database.</w:t>
-      </w:r>
-    </w:p>
-    <w:p/>
-    <w:p>
-      <w:pPr>
-        <w:pStyle w:val="Heading2"/>
-      </w:pPr>
-      <w:r>
-        <w:t>WebSocket vs HTTP</w:t>
-      </w:r>
-    </w:p>
-    <w:p>
-      <w:pPr>
-        <w:pStyle w:val="paragraph"/>
-        <w:numPr>
-          <w:ilvl w:val="0"/>
-          <w:numId w:val="9"/>
-        </w:numPr>
-        <w:spacing w:before="0" w:beforeAutospacing="0" w:after="0" w:afterAutospacing="0"/>
-        <w:ind w:left="360" w:firstLine="0"/>
-        <w:textAlignment w:val="baseline"/>
-        <w:rPr>
-          <w:rFonts w:ascii="Calibri" w:hAnsi="Calibri" w:cs="Calibri"/>
-          <w:sz w:val="22"/>
-          <w:szCs w:val="22"/>
-        </w:rPr>
-      </w:pPr>
-      <w:r>
-        <w:rPr>
-          <w:rStyle w:val="normaltextrun"/>
-          <w:rFonts w:ascii="Calibri" w:eastAsiaTheme="majorEastAsia" w:hAnsi="Calibri" w:cs="Calibri"/>
-          <w:sz w:val="22"/>
-          <w:szCs w:val="22"/>
-        </w:rPr>
-        <w:t>Web Socket</w:t>
-      </w:r>
-      <w:r>
-        <w:rPr>
-          <w:rStyle w:val="eop"/>
-          <w:rFonts w:ascii="Calibri" w:hAnsi="Calibri" w:cs="Calibri"/>
-          <w:sz w:val="22"/>
-          <w:szCs w:val="22"/>
-        </w:rPr>
-        <w:t> </w:t>
-      </w:r>
-    </w:p>
-    <w:p>
-      <w:pPr>
-        <w:pStyle w:val="paragraph"/>
-        <w:numPr>
-          <w:ilvl w:val="0"/>
-          <w:numId w:val="13"/>
-        </w:numPr>
-        <w:spacing w:before="0" w:beforeAutospacing="0" w:after="0" w:afterAutospacing="0"/>
-        <w:textAlignment w:val="baseline"/>
-        <w:rPr>
-          <w:rFonts w:ascii="Calibri" w:hAnsi="Calibri" w:cs="Calibri"/>
-          <w:sz w:val="22"/>
-          <w:szCs w:val="22"/>
-        </w:rPr>
-      </w:pPr>
-      <w:proofErr w:type="spellStart"/>
-      <w:r>
-        <w:rPr>
-          <w:rStyle w:val="normaltextrun"/>
-          <w:rFonts w:ascii="Calibri" w:eastAsiaTheme="majorEastAsia" w:hAnsi="Calibri" w:cs="Calibri"/>
-          <w:sz w:val="22"/>
-          <w:szCs w:val="22"/>
-        </w:rPr>
-        <w:t>WebSockets</w:t>
-      </w:r>
-      <w:proofErr w:type="spellEnd"/>
-      <w:r>
-        <w:rPr>
-          <w:rStyle w:val="normaltextrun"/>
-          <w:rFonts w:ascii="Calibri" w:eastAsiaTheme="majorEastAsia" w:hAnsi="Calibri" w:cs="Calibri"/>
-          <w:sz w:val="22"/>
-          <w:szCs w:val="22"/>
-        </w:rPr>
-        <w:t xml:space="preserve"> is a technology that enables bidirectional, full-duplex communication between client and server over a persistent, single-socket connection. This allows for low-latency, </w:t>
-      </w:r>
-      <w:proofErr w:type="spellStart"/>
-      <w:r>
-        <w:rPr>
-          <w:rStyle w:val="normaltextrun"/>
-          <w:rFonts w:ascii="Calibri" w:eastAsiaTheme="majorEastAsia" w:hAnsi="Calibri" w:cs="Calibri"/>
-          <w:sz w:val="22"/>
-          <w:szCs w:val="22"/>
-        </w:rPr>
-        <w:t>realtime</w:t>
-      </w:r>
-      <w:proofErr w:type="spellEnd"/>
-      <w:r>
-        <w:rPr>
-          <w:rStyle w:val="normaltextrun"/>
-          <w:rFonts w:ascii="Calibri" w:eastAsiaTheme="majorEastAsia" w:hAnsi="Calibri" w:cs="Calibri"/>
-          <w:sz w:val="22"/>
-          <w:szCs w:val="22"/>
-        </w:rPr>
-        <w:t xml:space="preserve"> updates, and the creation of richer communication and gaming applications. Previously, the web was dependent on requests and responses, which aren’t dynamic enough for those kinds of apps.</w:t>
-      </w:r>
-      <w:r>
-        <w:rPr>
-          <w:rStyle w:val="eop"/>
-          <w:rFonts w:ascii="Calibri" w:hAnsi="Calibri" w:cs="Calibri"/>
-          <w:sz w:val="22"/>
-          <w:szCs w:val="22"/>
-        </w:rPr>
-        <w:t> </w:t>
-      </w:r>
-    </w:p>
-    <w:p>
-      <w:pPr>
-        <w:pStyle w:val="paragraph"/>
-        <w:numPr>
-          <w:ilvl w:val="0"/>
-          <w:numId w:val="13"/>
-        </w:numPr>
-        <w:spacing w:before="0" w:beforeAutospacing="0" w:after="0" w:afterAutospacing="0"/>
-        <w:textAlignment w:val="baseline"/>
-        <w:rPr>
-          <w:rFonts w:ascii="Calibri" w:hAnsi="Calibri" w:cs="Calibri"/>
-          <w:sz w:val="22"/>
-          <w:szCs w:val="22"/>
-        </w:rPr>
-      </w:pPr>
-      <w:proofErr w:type="spellStart"/>
-      <w:r>
-        <w:rPr>
-          <w:rStyle w:val="normaltextrun"/>
-          <w:rFonts w:ascii="Calibri" w:eastAsiaTheme="majorEastAsia" w:hAnsi="Calibri" w:cs="Calibri"/>
-          <w:sz w:val="22"/>
-          <w:szCs w:val="22"/>
-        </w:rPr>
-        <w:t>WebSockets</w:t>
-      </w:r>
-      <w:proofErr w:type="spellEnd"/>
-      <w:r>
-        <w:rPr>
-          <w:rStyle w:val="normaltextrun"/>
-          <w:rFonts w:ascii="Calibri" w:eastAsiaTheme="majorEastAsia" w:hAnsi="Calibri" w:cs="Calibri"/>
-          <w:sz w:val="22"/>
-          <w:szCs w:val="22"/>
-        </w:rPr>
-        <w:t xml:space="preserve"> generally do not use </w:t>
-      </w:r>
-      <w:proofErr w:type="spellStart"/>
-      <w:r>
-        <w:rPr>
-          <w:rStyle w:val="normaltextrun"/>
-          <w:rFonts w:ascii="Calibri" w:eastAsiaTheme="majorEastAsia" w:hAnsi="Calibri" w:cs="Calibri"/>
-          <w:sz w:val="22"/>
-          <w:szCs w:val="22"/>
-        </w:rPr>
-        <w:t>XMLHttpRequest</w:t>
-      </w:r>
-      <w:proofErr w:type="spellEnd"/>
-      <w:r>
-        <w:rPr>
-          <w:rStyle w:val="normaltextrun"/>
-          <w:rFonts w:ascii="Calibri" w:eastAsiaTheme="majorEastAsia" w:hAnsi="Calibri" w:cs="Calibri"/>
-          <w:sz w:val="22"/>
-          <w:szCs w:val="22"/>
-        </w:rPr>
-        <w:t>, and as such, headers are not sent every-time we need to get more information from the server. This, in turn, reduces the expensive data loads being sent to the server.</w:t>
-      </w:r>
-      <w:r>
-        <w:rPr>
-          <w:rStyle w:val="eop"/>
-          <w:rFonts w:ascii="Calibri" w:hAnsi="Calibri" w:cs="Calibri"/>
-          <w:sz w:val="22"/>
-          <w:szCs w:val="22"/>
-        </w:rPr>
-        <w:t> </w:t>
-      </w:r>
-    </w:p>
-    <w:p>
-      <w:pPr>
-        <w:pStyle w:val="paragraph"/>
-        <w:numPr>
-          <w:ilvl w:val="0"/>
-          <w:numId w:val="13"/>
-        </w:numPr>
-        <w:spacing w:before="0" w:beforeAutospacing="0" w:after="0" w:afterAutospacing="0"/>
-        <w:textAlignment w:val="baseline"/>
-        <w:rPr>
-          <w:rFonts w:ascii="Calibri" w:hAnsi="Calibri" w:cs="Calibri"/>
-          <w:sz w:val="22"/>
-          <w:szCs w:val="22"/>
-        </w:rPr>
-      </w:pPr>
-      <w:r>
-        <w:rPr>
-          <w:rStyle w:val="normaltextrun"/>
-          <w:rFonts w:ascii="Calibri" w:eastAsiaTheme="majorEastAsia" w:hAnsi="Calibri" w:cs="Calibri"/>
-          <w:sz w:val="22"/>
-          <w:szCs w:val="22"/>
-        </w:rPr>
-        <w:t xml:space="preserve">WebSocket is an event-driven protocol, which means you can actually use it for truly </w:t>
-      </w:r>
-      <w:proofErr w:type="spellStart"/>
-      <w:r>
-        <w:rPr>
-          <w:rStyle w:val="normaltextrun"/>
-          <w:rFonts w:ascii="Calibri" w:eastAsiaTheme="majorEastAsia" w:hAnsi="Calibri" w:cs="Calibri"/>
-          <w:sz w:val="22"/>
-          <w:szCs w:val="22"/>
-        </w:rPr>
-        <w:t>realtime</w:t>
-      </w:r>
-      <w:proofErr w:type="spellEnd"/>
-      <w:r>
-        <w:rPr>
-          <w:rStyle w:val="normaltextrun"/>
-          <w:rFonts w:ascii="Calibri" w:eastAsiaTheme="majorEastAsia" w:hAnsi="Calibri" w:cs="Calibri"/>
-          <w:sz w:val="22"/>
-          <w:szCs w:val="22"/>
-        </w:rPr>
-        <w:t xml:space="preserve"> communication. Unlike HTTP, where you have to constantly request updates, with </w:t>
-      </w:r>
-      <w:proofErr w:type="spellStart"/>
-      <w:r>
-        <w:rPr>
-          <w:rStyle w:val="normaltextrun"/>
-          <w:rFonts w:ascii="Calibri" w:eastAsiaTheme="majorEastAsia" w:hAnsi="Calibri" w:cs="Calibri"/>
-          <w:sz w:val="22"/>
-          <w:szCs w:val="22"/>
-        </w:rPr>
-        <w:t>websockets</w:t>
-      </w:r>
-      <w:proofErr w:type="spellEnd"/>
-      <w:r>
-        <w:rPr>
-          <w:rStyle w:val="normaltextrun"/>
-          <w:rFonts w:ascii="Calibri" w:eastAsiaTheme="majorEastAsia" w:hAnsi="Calibri" w:cs="Calibri"/>
-          <w:sz w:val="22"/>
-          <w:szCs w:val="22"/>
-        </w:rPr>
-        <w:t>, updates are sent immediately when they are available.</w:t>
-      </w:r>
-      <w:r>
-        <w:rPr>
-          <w:rStyle w:val="eop"/>
-          <w:rFonts w:ascii="Calibri" w:hAnsi="Calibri" w:cs="Calibri"/>
-          <w:sz w:val="22"/>
-          <w:szCs w:val="22"/>
-        </w:rPr>
-        <w:t> </w:t>
-      </w:r>
-    </w:p>
-    <w:p>
-      <w:pPr>
-        <w:pStyle w:val="paragraph"/>
-        <w:spacing w:before="0" w:beforeAutospacing="0" w:after="0" w:afterAutospacing="0"/>
-        <w:textAlignment w:val="baseline"/>
-        <w:rPr>
-          <w:rFonts w:ascii="Segoe UI" w:hAnsi="Segoe UI" w:cs="Segoe UI"/>
-          <w:sz w:val="18"/>
-          <w:szCs w:val="18"/>
-        </w:rPr>
-      </w:pPr>
-      <w:r>
-        <w:rPr>
-          <w:rStyle w:val="eop"/>
-          <w:rFonts w:ascii="Calibri" w:hAnsi="Calibri" w:cs="Calibri"/>
-          <w:sz w:val="22"/>
-          <w:szCs w:val="22"/>
-        </w:rPr>
-        <w:t> </w:t>
-      </w:r>
-    </w:p>
-    <w:p>
-      <w:pPr>
-        <w:pStyle w:val="paragraph"/>
-        <w:numPr>
-          <w:ilvl w:val="0"/>
-          <w:numId w:val="11"/>
-        </w:numPr>
-        <w:spacing w:before="0" w:beforeAutospacing="0" w:after="0" w:afterAutospacing="0"/>
-        <w:ind w:left="360" w:firstLine="0"/>
-        <w:textAlignment w:val="baseline"/>
-        <w:rPr>
-          <w:rFonts w:ascii="Calibri" w:hAnsi="Calibri" w:cs="Calibri"/>
-          <w:sz w:val="22"/>
-          <w:szCs w:val="22"/>
-        </w:rPr>
-      </w:pPr>
-      <w:r>
-        <w:rPr>
-          <w:rStyle w:val="normaltextrun"/>
-          <w:rFonts w:ascii="Calibri" w:eastAsiaTheme="majorEastAsia" w:hAnsi="Calibri" w:cs="Calibri"/>
-          <w:sz w:val="22"/>
-          <w:szCs w:val="22"/>
-        </w:rPr>
-        <w:t>Web Transport</w:t>
-      </w:r>
-      <w:r>
-        <w:rPr>
-          <w:rStyle w:val="eop"/>
-          <w:rFonts w:ascii="Calibri" w:hAnsi="Calibri" w:cs="Calibri"/>
-          <w:sz w:val="22"/>
-          <w:szCs w:val="22"/>
-        </w:rPr>
-        <w:t> </w:t>
-      </w:r>
-    </w:p>
-    <w:p>
-      <w:pPr>
-        <w:pStyle w:val="paragraph"/>
-        <w:numPr>
-          <w:ilvl w:val="0"/>
-          <w:numId w:val="13"/>
-        </w:numPr>
-        <w:spacing w:before="0" w:beforeAutospacing="0" w:after="0" w:afterAutospacing="0"/>
-        <w:textAlignment w:val="baseline"/>
-        <w:rPr>
-          <w:rFonts w:ascii="Calibri" w:hAnsi="Calibri" w:cs="Calibri"/>
-          <w:sz w:val="22"/>
-          <w:szCs w:val="22"/>
-        </w:rPr>
-      </w:pPr>
-      <w:r>
-        <w:rPr>
-          <w:rStyle w:val="normaltextrun"/>
-          <w:rFonts w:ascii="Calibri" w:eastAsiaTheme="majorEastAsia" w:hAnsi="Calibri" w:cs="Calibri"/>
-          <w:sz w:val="22"/>
-          <w:szCs w:val="22"/>
-        </w:rPr>
-        <w:t xml:space="preserve">The newer </w:t>
-      </w:r>
-      <w:proofErr w:type="spellStart"/>
-      <w:r>
-        <w:rPr>
-          <w:rStyle w:val="normaltextrun"/>
-          <w:rFonts w:ascii="Calibri" w:eastAsiaTheme="majorEastAsia" w:hAnsi="Calibri" w:cs="Calibri"/>
-          <w:sz w:val="22"/>
-          <w:szCs w:val="22"/>
-        </w:rPr>
-        <w:t>WebTransport</w:t>
-      </w:r>
-      <w:proofErr w:type="spellEnd"/>
-      <w:r>
-        <w:rPr>
-          <w:rStyle w:val="normaltextrun"/>
-          <w:rFonts w:ascii="Calibri" w:eastAsiaTheme="majorEastAsia" w:hAnsi="Calibri" w:cs="Calibri"/>
-          <w:sz w:val="22"/>
-          <w:szCs w:val="22"/>
-        </w:rPr>
-        <w:t xml:space="preserve"> offers secure, multiplexed, </w:t>
-      </w:r>
-      <w:proofErr w:type="spellStart"/>
-      <w:r>
-        <w:rPr>
-          <w:rStyle w:val="normaltextrun"/>
-          <w:rFonts w:ascii="Calibri" w:eastAsiaTheme="majorEastAsia" w:hAnsi="Calibri" w:cs="Calibri"/>
-          <w:sz w:val="22"/>
-          <w:szCs w:val="22"/>
-        </w:rPr>
-        <w:t>realtime</w:t>
-      </w:r>
-      <w:proofErr w:type="spellEnd"/>
-      <w:r>
-        <w:rPr>
-          <w:rStyle w:val="normaltextrun"/>
-          <w:rFonts w:ascii="Calibri" w:eastAsiaTheme="majorEastAsia" w:hAnsi="Calibri" w:cs="Calibri"/>
-          <w:sz w:val="22"/>
-          <w:szCs w:val="22"/>
-        </w:rPr>
-        <w:t xml:space="preserve"> transport and already has APIs for sending data both reliably and unreliably. In a reliable data transfer, the sender is notified of the success or failure of the data transmission, and failed transmissions are usually resent until they succeed, after which the next data packet is sent. In unreliable transfer, there’s no confirmation of transmission success, and packets that aren’t received simply don’t get delivered.</w:t>
-      </w:r>
-      <w:r>
-        <w:rPr>
-          <w:rStyle w:val="eop"/>
-          <w:rFonts w:ascii="Calibri" w:hAnsi="Calibri" w:cs="Calibri"/>
-          <w:sz w:val="22"/>
-          <w:szCs w:val="22"/>
-        </w:rPr>
-        <w:t> </w:t>
-      </w:r>
-    </w:p>
-    <w:p>
-      <w:pPr>
-        <w:pStyle w:val="paragraph"/>
-        <w:numPr>
-          <w:ilvl w:val="0"/>
-          <w:numId w:val="13"/>
-        </w:numPr>
-        <w:spacing w:before="0" w:beforeAutospacing="0" w:after="0" w:afterAutospacing="0"/>
-        <w:textAlignment w:val="baseline"/>
-        <w:rPr>
-          <w:rFonts w:ascii="Calibri" w:hAnsi="Calibri" w:cs="Calibri"/>
-          <w:sz w:val="21"/>
-          <w:szCs w:val="21"/>
-        </w:rPr>
-      </w:pPr>
-      <w:r>
-        <w:rPr>
-          <w:rStyle w:val="normaltextrun"/>
-          <w:rFonts w:ascii="Calibri" w:eastAsiaTheme="majorEastAsia" w:hAnsi="Calibri" w:cs="Calibri"/>
-          <w:color w:val="333333"/>
-          <w:sz w:val="21"/>
-          <w:szCs w:val="21"/>
-        </w:rPr>
-        <w:t xml:space="preserve">Unreliable transfer is often used for things like streaming videos, where speed is a concern, and minor data loss, such as a few frames of video, is acceptable. Because </w:t>
-      </w:r>
-      <w:proofErr w:type="spellStart"/>
-      <w:r>
-        <w:rPr>
-          <w:rStyle w:val="normaltextrun"/>
-          <w:rFonts w:ascii="Calibri" w:eastAsiaTheme="majorEastAsia" w:hAnsi="Calibri" w:cs="Calibri"/>
-          <w:color w:val="333333"/>
-          <w:sz w:val="21"/>
-          <w:szCs w:val="21"/>
-        </w:rPr>
-        <w:t>WebTransport</w:t>
-      </w:r>
-      <w:proofErr w:type="spellEnd"/>
-      <w:r>
-        <w:rPr>
-          <w:rStyle w:val="normaltextrun"/>
-          <w:rFonts w:ascii="Calibri" w:eastAsiaTheme="majorEastAsia" w:hAnsi="Calibri" w:cs="Calibri"/>
-          <w:color w:val="333333"/>
-          <w:sz w:val="21"/>
-          <w:szCs w:val="21"/>
-        </w:rPr>
-        <w:t xml:space="preserve"> uses both of these methods, there are many use cases for it, such as bidirectional data streaming for multiplayer gaming, interactive live streams, and data transfer for sensors and internet of things devices.</w:t>
-      </w:r>
-      <w:r>
-        <w:rPr>
-          <w:rStyle w:val="eop"/>
-          <w:rFonts w:ascii="Calibri" w:hAnsi="Calibri" w:cs="Calibri"/>
-          <w:color w:val="333333"/>
-          <w:sz w:val="21"/>
-          <w:szCs w:val="21"/>
-        </w:rPr>
-        <w:t> </w:t>
-      </w:r>
-    </w:p>
-    <w:p>
-      <w:pPr>
-        <w:pStyle w:val="paragraph"/>
-        <w:numPr>
-          <w:ilvl w:val="0"/>
-          <w:numId w:val="13"/>
-        </w:numPr>
-        <w:spacing w:before="0" w:beforeAutospacing="0" w:after="0" w:afterAutospacing="0"/>
-        <w:textAlignment w:val="baseline"/>
-        <w:rPr>
-          <w:rFonts w:ascii="Calibri" w:hAnsi="Calibri" w:cs="Calibri"/>
-          <w:sz w:val="21"/>
-          <w:szCs w:val="21"/>
-        </w:rPr>
-      </w:pPr>
-      <w:r>
-        <w:rPr>
-          <w:rStyle w:val="normaltextrun"/>
-          <w:rFonts w:ascii="Calibri" w:eastAsiaTheme="majorEastAsia" w:hAnsi="Calibri" w:cs="Calibri"/>
-          <w:color w:val="333333"/>
-          <w:sz w:val="21"/>
-          <w:szCs w:val="21"/>
-        </w:rPr>
-        <w:t xml:space="preserve">It avoids the head-of-line blocking delays that </w:t>
-      </w:r>
-      <w:proofErr w:type="spellStart"/>
-      <w:r>
-        <w:rPr>
-          <w:rStyle w:val="normaltextrun"/>
-          <w:rFonts w:ascii="Calibri" w:eastAsiaTheme="majorEastAsia" w:hAnsi="Calibri" w:cs="Calibri"/>
-          <w:color w:val="333333"/>
-          <w:sz w:val="21"/>
-          <w:szCs w:val="21"/>
-        </w:rPr>
-        <w:t>WebSockets</w:t>
-      </w:r>
-      <w:proofErr w:type="spellEnd"/>
-      <w:r>
-        <w:rPr>
-          <w:rStyle w:val="normaltextrun"/>
-          <w:rFonts w:ascii="Calibri" w:eastAsiaTheme="majorEastAsia" w:hAnsi="Calibri" w:cs="Calibri"/>
-          <w:color w:val="333333"/>
-          <w:sz w:val="21"/>
-          <w:szCs w:val="21"/>
-        </w:rPr>
-        <w:t xml:space="preserve"> suffers from, and is less resource intensive when creating connections</w:t>
-      </w:r>
-      <w:r>
-        <w:rPr>
-          <w:rStyle w:val="eop"/>
-          <w:rFonts w:ascii="Calibri" w:hAnsi="Calibri" w:cs="Calibri"/>
-          <w:color w:val="333333"/>
-          <w:sz w:val="21"/>
-          <w:szCs w:val="21"/>
-        </w:rPr>
-        <w:t> </w:t>
-      </w:r>
-    </w:p>
-    <w:p>
-      <w:pPr>
-        <w:pStyle w:val="paragraph"/>
-        <w:numPr>
-          <w:ilvl w:val="0"/>
-          <w:numId w:val="13"/>
-        </w:numPr>
-        <w:spacing w:before="0" w:beforeAutospacing="0" w:after="0" w:afterAutospacing="0"/>
-        <w:textAlignment w:val="baseline"/>
-        <w:rPr>
-          <w:rFonts w:ascii="Calibri" w:hAnsi="Calibri" w:cs="Calibri"/>
-          <w:sz w:val="21"/>
-          <w:szCs w:val="21"/>
-        </w:rPr>
-      </w:pPr>
-      <w:r>
-        <w:rPr>
-          <w:rStyle w:val="normaltextrun"/>
-          <w:rFonts w:ascii="Calibri" w:eastAsiaTheme="majorEastAsia" w:hAnsi="Calibri" w:cs="Calibri"/>
-          <w:color w:val="333333"/>
-          <w:sz w:val="21"/>
-          <w:szCs w:val="21"/>
-        </w:rPr>
-        <w:lastRenderedPageBreak/>
-        <w:t xml:space="preserve">It works with HTTP/3, the upcoming version of the transport protocol used by the World Wide Web. HTTP/3 uses the QUIC protocol for transport layer data exchange, which has several advantages. QUIC can prevent head-of-line blocking delays, improving network performance in many situations. This is a limitation of </w:t>
-      </w:r>
-      <w:proofErr w:type="spellStart"/>
-      <w:r>
-        <w:rPr>
-          <w:rStyle w:val="normaltextrun"/>
-          <w:rFonts w:ascii="Calibri" w:eastAsiaTheme="majorEastAsia" w:hAnsi="Calibri" w:cs="Calibri"/>
-          <w:color w:val="333333"/>
-          <w:sz w:val="21"/>
-          <w:szCs w:val="21"/>
-        </w:rPr>
-        <w:t>WebSockets</w:t>
-      </w:r>
-      <w:proofErr w:type="spellEnd"/>
-      <w:r>
-        <w:rPr>
-          <w:rStyle w:val="normaltextrun"/>
-          <w:rFonts w:ascii="Calibri" w:eastAsiaTheme="majorEastAsia" w:hAnsi="Calibri" w:cs="Calibri"/>
-          <w:color w:val="333333"/>
-          <w:sz w:val="21"/>
-          <w:szCs w:val="21"/>
-        </w:rPr>
-        <w:t>.</w:t>
-      </w:r>
-      <w:r>
-        <w:rPr>
-          <w:rStyle w:val="eop"/>
-          <w:rFonts w:ascii="Calibri" w:hAnsi="Calibri" w:cs="Calibri"/>
-          <w:color w:val="333333"/>
-          <w:sz w:val="21"/>
-          <w:szCs w:val="21"/>
-        </w:rPr>
-        <w:t> </w:t>
-      </w:r>
-    </w:p>
-    <w:p>
-      <w:pPr>
-        <w:pStyle w:val="paragraph"/>
-        <w:spacing w:before="0" w:beforeAutospacing="0" w:after="0" w:afterAutospacing="0"/>
-        <w:textAlignment w:val="baseline"/>
-        <w:rPr>
-          <w:rFonts w:ascii="Segoe UI" w:hAnsi="Segoe UI" w:cs="Segoe UI"/>
-          <w:sz w:val="18"/>
-          <w:szCs w:val="18"/>
-        </w:rPr>
-      </w:pPr>
-      <w:r>
-        <w:rPr>
-          <w:rStyle w:val="eop"/>
-          <w:rFonts w:ascii="Calibri" w:hAnsi="Calibri" w:cs="Calibri"/>
-          <w:color w:val="333333"/>
-          <w:sz w:val="21"/>
-          <w:szCs w:val="21"/>
-        </w:rPr>
-        <w:t> </w:t>
-      </w:r>
-    </w:p>
-    <w:p>
-      <w:pPr>
-        <w:pStyle w:val="paragraph"/>
-        <w:spacing w:before="0" w:beforeAutospacing="0" w:after="0" w:afterAutospacing="0"/>
-        <w:textAlignment w:val="baseline"/>
-        <w:rPr>
-          <w:rFonts w:ascii="Segoe UI" w:hAnsi="Segoe UI" w:cs="Segoe UI"/>
-          <w:sz w:val="18"/>
-          <w:szCs w:val="18"/>
-        </w:rPr>
-      </w:pPr>
-      <w:r>
-        <w:rPr>
-          <w:rStyle w:val="eop"/>
-          <w:rFonts w:ascii="Calibri" w:hAnsi="Calibri" w:cs="Calibri"/>
-          <w:sz w:val="22"/>
-          <w:szCs w:val="22"/>
-        </w:rPr>
-        <w:t> </w:t>
-      </w:r>
-    </w:p>
-    <w:p>
-      <w:pPr>
-        <w:pStyle w:val="paragraph"/>
-        <w:spacing w:before="0" w:beforeAutospacing="0" w:after="0" w:afterAutospacing="0"/>
-        <w:textAlignment w:val="baseline"/>
-        <w:rPr>
-          <w:rFonts w:ascii="Segoe UI" w:hAnsi="Segoe UI" w:cs="Segoe UI"/>
-          <w:sz w:val="18"/>
-          <w:szCs w:val="18"/>
-        </w:rPr>
-      </w:pPr>
-      <w:r>
-        <w:rPr>
-          <w:rStyle w:val="eop"/>
-          <w:rFonts w:ascii="Calibri" w:hAnsi="Calibri" w:cs="Calibri"/>
-          <w:color w:val="333333"/>
-          <w:sz w:val="21"/>
-          <w:szCs w:val="21"/>
-        </w:rPr>
-        <w:t> </w:t>
-      </w:r>
-    </w:p>
-    <w:p>
-      <w:pPr>
-        <w:pStyle w:val="paragraph"/>
-        <w:spacing w:before="0" w:beforeAutospacing="0" w:after="0" w:afterAutospacing="0"/>
-        <w:textAlignment w:val="baseline"/>
-        <w:rPr>
-          <w:rFonts w:ascii="Segoe UI" w:hAnsi="Segoe UI" w:cs="Segoe UI"/>
-          <w:sz w:val="18"/>
-          <w:szCs w:val="18"/>
-        </w:rPr>
-      </w:pPr>
-      <w:r>
-        <w:rPr>
-          <w:rStyle w:val="eop"/>
-          <w:rFonts w:ascii="Calibri" w:hAnsi="Calibri" w:cs="Calibri"/>
-          <w:sz w:val="22"/>
-          <w:szCs w:val="22"/>
-        </w:rPr>
-        <w:t> </w:t>
-      </w:r>
-    </w:p>
-    <w:p/>
-    <w:p>
-      <w:pPr>
-        <w:pStyle w:val="Heading1"/>
-      </w:pPr>
-      <w:r>
-        <w:t>RESTful vs Event</w:t>
-      </w:r>
-      <w:r>
-        <w:t>-</w:t>
-      </w:r>
-      <w:proofErr w:type="gramStart"/>
-      <w:r>
-        <w:t xml:space="preserve">Driven </w:t>
-      </w:r>
-      <w:r>
-        <w:t xml:space="preserve"> </w:t>
-      </w:r>
-      <w:r>
-        <w:t>Architectures</w:t>
-      </w:r>
-      <w:proofErr w:type="gramEnd"/>
-    </w:p>
-    <w:p>
-      <w:pPr>
-        <w:pStyle w:val="Heading1"/>
-        <w:jc w:val="center"/>
-      </w:pPr>
-      <w:r>
-        <w:t>General architecture for collaborative editing applications</w:t>
-      </w:r>
-    </w:p>
-    <w:p>
-      <w:r>
         <w:rPr>
           <w:noProof/>
         </w:rPr>
+        <mc:AlternateContent>
+          <mc:Choice Requires="wps">
+            <w:drawing>
+              <wp:anchor distT="0" distB="0" distL="114300" distR="114300" simplePos="0" relativeHeight="251660288" behindDoc="0" locked="0" layoutInCell="1" allowOverlap="1" wp14:anchorId="1677365E" wp14:editId="2496839B">
+                <wp:simplePos x="0" y="0"/>
+                <wp:positionH relativeFrom="column">
+                  <wp:posOffset>19050</wp:posOffset>
+                </wp:positionH>
+                <wp:positionV relativeFrom="paragraph">
+                  <wp:posOffset>4872990</wp:posOffset>
+                </wp:positionV>
+                <wp:extent cx="5248275" cy="635"/>
+                <wp:effectExtent l="0" t="0" r="0" b="0"/>
+                <wp:wrapTopAndBottom/>
+                <wp:docPr id="2" name="Text Box 2"/>
+                <wp:cNvGraphicFramePr/>
+                <a:graphic xmlns:a="http://schemas.openxmlformats.org/drawingml/2006/main">
+                  <a:graphicData uri="http://schemas.microsoft.com/office/word/2010/wordprocessingShape">
+                    <wps:wsp>
+                      <wps:cNvSpPr txBox="1"/>
+                      <wps:spPr>
+                        <a:xfrm>
+                          <a:off x="0" y="0"/>
+                          <a:ext cx="5248275" cy="635"/>
+                        </a:xfrm>
+                        <a:prstGeom prst="rect">
+                          <a:avLst/>
+                        </a:prstGeom>
+                        <a:solidFill>
+                          <a:prstClr val="white"/>
+                        </a:solidFill>
+                        <a:ln>
+                          <a:noFill/>
+                        </a:ln>
+                      </wps:spPr>
+                      <wps:txbx>
+                        <w:txbxContent>
+                          <w:p>
+                            <w:pPr>
+                              <w:pStyle w:val="Caption"/>
+                              <w:jc w:val="center"/>
+                              <w:rPr>
+                                <w:noProof/>
+                              </w:rPr>
+                            </w:pPr>
+                            <w:r>
+                              <w:t xml:space="preserve">Figure </w:t>
+                            </w:r>
+                            <w:r>
+                              <w:fldChar w:fldCharType="begin"/>
+                            </w:r>
+                            <w:r>
+                              <w:instrText xml:space="preserve"> SEQ Figure \* ARABIC </w:instrText>
+                            </w:r>
+                            <w:r>
+                              <w:fldChar w:fldCharType="separate"/>
+                            </w:r>
+                            <w:r>
+                              <w:rPr>
+                                <w:noProof/>
+                              </w:rPr>
+                              <w:t>1</w:t>
+                            </w:r>
+                            <w:r>
+                              <w:fldChar w:fldCharType="end"/>
+                            </w:r>
+                            <w:r>
+                              <w:t xml:space="preserve"> - Operational Transformation Sequence diagram</w:t>
+                            </w:r>
+                          </w:p>
+                        </w:txbxContent>
+                      </wps:txbx>
+                      <wps:bodyPr rot="0" spcFirstLastPara="0" vertOverflow="overflow" horzOverflow="overflow" vert="horz" wrap="square" lIns="0" tIns="0" rIns="0" bIns="0" numCol="1" spcCol="0" rtlCol="0" fromWordArt="0" anchor="t" anchorCtr="0" forceAA="0" compatLnSpc="1">
+                        <a:prstTxWarp prst="textNoShape">
+                          <a:avLst/>
+                        </a:prstTxWarp>
+                        <a:spAutoFit/>
+                      </wps:bodyPr>
+                    </wps:wsp>
+                  </a:graphicData>
+                </a:graphic>
+              </wp:anchor>
+            </w:drawing>
+          </mc:Choice>
+          <mc:Fallback>
+            <w:pict>
+              <v:shapetype w14:anchorId="1677365E" id="_x0000_t202" coordsize="21600,21600" o:spt="202" path="m,l,21600r21600,l21600,xe">
+                <v:stroke joinstyle="miter"/>
+                <v:path gradientshapeok="t" o:connecttype="rect"/>
+              </v:shapetype>
+              <v:shape id="Text Box 2" o:spid="_x0000_s1026" type="#_x0000_t202" style="position:absolute;margin-left:1.5pt;margin-top:383.7pt;width:413.25pt;height:.05pt;z-index:251660288;visibility:visible;mso-wrap-style:square;mso-wrap-distance-left:9pt;mso-wrap-distance-top:0;mso-wrap-distance-right:9pt;mso-wrap-distance-bottom:0;mso-position-horizontal:absolute;mso-position-horizontal-relative:text;mso-position-vertical:absolute;mso-position-vertical-relative:text;v-text-anchor:top" o:gfxdata="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" stroked="f">
+                <v:textbox style="mso-fit-shape-to-text:t" inset="0,0,0,0">
+                  <w:txbxContent>
+                    <w:p>
+                      <w:pPr>
+                        <w:pStyle w:val="Caption"/>
+                        <w:jc w:val="center"/>
+                        <w:rPr>
+                          <w:noProof/>
+                        </w:rPr>
+                      </w:pPr>
+                      <w:r>
+                        <w:t xml:space="preserve">Figure </w:t>
+                      </w:r>
+                      <w:r>
+                        <w:fldChar w:fldCharType="begin"/>
+                      </w:r>
+                      <w:r>
+                        <w:instrText xml:space="preserve"> SEQ Figure \* ARABIC </w:instrText>
+                      </w:r>
+                      <w:r>
+                        <w:fldChar w:fldCharType="separate"/>
+                      </w:r>
+                      <w:r>
+                        <w:rPr>
+                          <w:noProof/>
+                        </w:rPr>
+                        <w:t>1</w:t>
+                      </w:r>
+                      <w:r>
+                        <w:fldChar w:fldCharType="end"/>
+                      </w:r>
+                      <w:r>
+                        <w:t xml:space="preserve"> - Operational Transformation Sequence diagram</w:t>
+                      </w:r>
+                    </w:p>
+                  </w:txbxContent>
+                </v:textbox>
+                <w10:wrap type="topAndBottom"/>
+              </v:shape>
+            </w:pict>
+          </mc:Fallback>
+        </mc:AlternateContent>
+      </w:r>
+      <w:r>
+        <w:rPr>
+          <w:noProof/>
+        </w:rPr>
         <w:drawing>
-          <wp:inline distT="0" distB="0" distL="0" distR="0" wp14:anchorId="0C77F84C" wp14:editId="1F2C1E4B">
-            <wp:extent cx="5943600" cy="3215005"/>
-            <wp:effectExtent l="0" t="0" r="0" b="4445"/>
-            <wp:docPr id="1" name="Picture 1"/>
+          <wp:anchor distT="0" distB="0" distL="114300" distR="114300" simplePos="0" relativeHeight="251658240" behindDoc="0" locked="0" layoutInCell="1" allowOverlap="1" wp14:anchorId="08EF5A19" wp14:editId="65834D41">
+            <wp:simplePos x="0" y="0"/>
+            <wp:positionH relativeFrom="margin">
+              <wp:align>left</wp:align>
+            </wp:positionH>
+            <wp:positionV relativeFrom="paragraph">
+              <wp:posOffset>486410</wp:posOffset>
+            </wp:positionV>
+            <wp:extent cx="5248275" cy="4329430"/>
+            <wp:effectExtent l="19050" t="19050" r="28575" b="13970"/>
+            <wp:wrapTopAndBottom/>
+            <wp:docPr id="1" name="Picture 1" descr="Graphical user interface, application&#10;&#10;Description automatically generated"/>
             <wp:cNvGraphicFramePr>
               <a:graphicFrameLocks xmlns:a="http://schemas.openxmlformats.org/drawingml/2006/main" noChangeAspect="1"/>
             </wp:cNvGraphicFramePr>
@@ -1328,1042 +799,13 @@
               <a:graphicData uri="http://schemas.openxmlformats.org/drawingml/2006/picture">
                 <pic:pic xmlns:pic="http://schemas.openxmlformats.org/drawingml/2006/picture">
                   <pic:nvPicPr>
-                    <pic:cNvPr id="1" name=""/>
-                    <pic:cNvPicPr/>
-                  </pic:nvPicPr>
-                  <pic:blipFill>
-                    <a:blip r:embed="rId5"/>
-                    <a:stretch>
-                      <a:fillRect/>
-                    </a:stretch>
-                  </pic:blipFill>
-                  <pic:spPr>
-                    <a:xfrm>
-                      <a:off x="0" y="0"/>
-                      <a:ext cx="5943600" cy="3215005"/>
-                    </a:xfrm>
-                    <a:prstGeom prst="rect">
-                      <a:avLst/>
-                    </a:prstGeom>
-                  </pic:spPr>
-                </pic:pic>
-              </a:graphicData>
-            </a:graphic>
-          </wp:inline>
-        </w:drawing>
-      </w:r>
-    </w:p>
-    <w:p>
-      <w:pPr>
-        <w:pStyle w:val="Heading1"/>
-      </w:pPr>
-      <w:r>
-        <w:t>1</w:t>
-      </w:r>
-      <w:r>
-        <w:rPr>
-          <w:vertAlign w:val="superscript"/>
-        </w:rPr>
-        <w:t>st</w:t>
-      </w:r>
-      <w:r>
-        <w:t xml:space="preserve">: RESTful Architecture </w:t>
-      </w:r>
-      <w:r>
-        <w:t>(representational state transfer)</w:t>
-      </w:r>
-    </w:p>
-    <w:p>
-      <w:pPr>
-        <w:pStyle w:val="Heading2"/>
-        <w:numPr>
-          <w:ilvl w:val="0"/>
-          <w:numId w:val="15"/>
-        </w:numPr>
-      </w:pPr>
-      <w:r>
-        <w:t>Characteristics</w:t>
-      </w:r>
-    </w:p>
-    <w:p>
-      <w:pPr>
-        <w:rPr>
-          <w:sz w:val="24"/>
-          <w:szCs w:val="24"/>
-        </w:rPr>
-      </w:pPr>
-      <w:r>
-        <w:rPr>
-          <w:sz w:val="24"/>
-          <w:szCs w:val="24"/>
-        </w:rPr>
-        <w:t>REST principles are defined by four interface controls, including identifying resources, managing resources through representations, self-descriptive communications, and hypermedia as the engine of the application state.</w:t>
-      </w:r>
-    </w:p>
-    <w:p>
-      <w:pPr>
-        <w:rPr>
-          <w:sz w:val="24"/>
-          <w:szCs w:val="24"/>
-        </w:rPr>
-      </w:pPr>
-      <w:r>
-        <w:rPr>
-          <w:sz w:val="24"/>
-          <w:szCs w:val="24"/>
-        </w:rPr>
-        <w:t>View the distributed system as a collection of resources, individually managed by components and these resources can be added, removed, retrieved or modified by remote applications while keeping that these resources provide the same interface and are identified by the same naming scheme.</w:t>
-      </w:r>
-    </w:p>
-    <w:p>
-      <w:pPr>
-        <w:rPr>
-          <w:sz w:val="24"/>
-          <w:szCs w:val="24"/>
-        </w:rPr>
-      </w:pPr>
-      <w:r>
-        <w:rPr>
-          <w:sz w:val="24"/>
-          <w:szCs w:val="24"/>
-        </w:rPr>
-        <w:lastRenderedPageBreak/>
-        <w:t>The messages sent to or from a specific service are fully described and after executing an operation at a service that component totally forgets about the caller.</w:t>
-      </w:r>
-    </w:p>
-    <w:p>
-      <w:pPr>
-        <w:rPr>
-          <w:sz w:val="24"/>
-          <w:szCs w:val="24"/>
-        </w:rPr>
-      </w:pPr>
-      <w:r>
-        <w:rPr>
-          <w:sz w:val="24"/>
-          <w:szCs w:val="24"/>
-        </w:rPr>
-        <w:t>H</w:t>
-      </w:r>
-      <w:r>
-        <w:rPr>
-          <w:sz w:val="24"/>
-          <w:szCs w:val="24"/>
-        </w:rPr>
-        <w:t xml:space="preserve">as greater </w:t>
-      </w:r>
-      <w:r>
-        <w:rPr>
-          <w:b/>
-          <w:bCs/>
-          <w:sz w:val="24"/>
-          <w:szCs w:val="24"/>
-        </w:rPr>
-        <w:t>stability</w:t>
-      </w:r>
-      <w:r>
-        <w:rPr>
-          <w:sz w:val="24"/>
-          <w:szCs w:val="24"/>
-        </w:rPr>
-        <w:t xml:space="preserve"> because it restrains component performance. so that each component can’t </w:t>
-      </w:r>
-      <w:r>
-        <w:rPr>
-          <w:sz w:val="24"/>
-          <w:szCs w:val="24"/>
-        </w:rPr>
-        <w:t>see</w:t>
-      </w:r>
-      <w:r>
-        <w:rPr>
-          <w:sz w:val="24"/>
-          <w:szCs w:val="24"/>
-        </w:rPr>
-        <w:t xml:space="preserve"> further than the immediate layer with which it is intermingling.</w:t>
-      </w:r>
-    </w:p>
-    <w:p>
-      <w:pPr>
-        <w:rPr>
-          <w:sz w:val="24"/>
-          <w:szCs w:val="24"/>
-        </w:rPr>
-      </w:pPr>
-      <w:r>
-        <w:rPr>
-          <w:sz w:val="24"/>
-          <w:szCs w:val="24"/>
-        </w:rPr>
-        <w:t>REST uses less bandwidth, simple and more flexible making it more useful for internet usage.</w:t>
-      </w:r>
-    </w:p>
-    <w:p>
-      <w:pPr>
-        <w:rPr>
-          <w:sz w:val="24"/>
-          <w:szCs w:val="24"/>
-        </w:rPr>
-      </w:pPr>
-      <w:r>
-        <w:rPr>
-          <w:sz w:val="24"/>
-          <w:szCs w:val="24"/>
-        </w:rPr>
-        <w:t>Uses http operations (GET, POST, PUT, DELETE</w:t>
-      </w:r>
-      <w:r>
-        <w:rPr>
-          <w:sz w:val="24"/>
-          <w:szCs w:val="24"/>
-        </w:rPr>
-        <w:t>,</w:t>
-      </w:r>
-      <w:r>
-        <w:t xml:space="preserve"> </w:t>
-      </w:r>
-      <w:r>
-        <w:rPr>
-          <w:sz w:val="24"/>
-          <w:szCs w:val="24"/>
-        </w:rPr>
-        <w:t>UPDATE, PATCH</w:t>
-      </w:r>
-      <w:r>
-        <w:rPr>
-          <w:sz w:val="24"/>
-          <w:szCs w:val="24"/>
-        </w:rPr>
-        <w:t>)</w:t>
-      </w:r>
-    </w:p>
-    <w:p>
-      <w:pPr>
-        <w:pStyle w:val="Heading2"/>
-        <w:numPr>
-          <w:ilvl w:val="0"/>
-          <w:numId w:val="15"/>
-        </w:numPr>
-      </w:pPr>
-      <w:r>
-        <w:t xml:space="preserve">Guiding principles for REST (constraints) </w:t>
-      </w:r>
-    </w:p>
-    <w:p>
-      <w:pPr>
-        <w:pStyle w:val="ListParagraph"/>
-        <w:numPr>
-          <w:ilvl w:val="0"/>
-          <w:numId w:val="16"/>
-        </w:numPr>
-        <w:rPr>
-          <w:sz w:val="24"/>
-          <w:szCs w:val="24"/>
-        </w:rPr>
-      </w:pPr>
-      <w:r>
-        <w:rPr>
-          <w:sz w:val="24"/>
-          <w:szCs w:val="24"/>
-        </w:rPr>
-        <w:t xml:space="preserve">Its </w:t>
-      </w:r>
-      <w:r>
-        <w:rPr>
-          <w:b/>
-          <w:bCs/>
-          <w:sz w:val="24"/>
-          <w:szCs w:val="24"/>
-        </w:rPr>
-        <w:t>layered system</w:t>
-      </w:r>
-      <w:r>
-        <w:rPr>
-          <w:sz w:val="24"/>
-          <w:szCs w:val="24"/>
-        </w:rPr>
-        <w:t xml:space="preserve"> allows</w:t>
-      </w:r>
-      <w:r>
-        <w:rPr>
-          <w:sz w:val="24"/>
-          <w:szCs w:val="24"/>
-        </w:rPr>
-        <w:t xml:space="preserve"> generat</w:t>
-      </w:r>
-      <w:r>
-        <w:rPr>
-          <w:sz w:val="24"/>
-          <w:szCs w:val="24"/>
-        </w:rPr>
-        <w:t>ing</w:t>
-      </w:r>
-      <w:r>
-        <w:rPr>
-          <w:sz w:val="24"/>
-          <w:szCs w:val="24"/>
-        </w:rPr>
-        <w:t xml:space="preserve"> a more scalable and flexible application.</w:t>
-      </w:r>
-      <w:r>
-        <w:rPr>
-          <w:sz w:val="24"/>
-          <w:szCs w:val="24"/>
-        </w:rPr>
-        <w:t xml:space="preserve"> A</w:t>
-      </w:r>
-      <w:r>
-        <w:rPr>
-          <w:sz w:val="24"/>
-          <w:szCs w:val="24"/>
-        </w:rPr>
-        <w:t>n application has better security</w:t>
-      </w:r>
-      <w:r>
-        <w:rPr>
-          <w:sz w:val="24"/>
-          <w:szCs w:val="24"/>
-        </w:rPr>
-        <w:t xml:space="preserve"> d</w:t>
-      </w:r>
-      <w:r>
-        <w:rPr>
-          <w:sz w:val="24"/>
-          <w:szCs w:val="24"/>
-        </w:rPr>
-        <w:t xml:space="preserve">ue to its layered system, as components in each layer can’t interact outside the </w:t>
-      </w:r>
-      <w:r>
-        <w:rPr>
-          <w:sz w:val="24"/>
-          <w:szCs w:val="24"/>
-        </w:rPr>
-        <w:t>successive</w:t>
-      </w:r>
-      <w:r>
-        <w:rPr>
-          <w:sz w:val="24"/>
-          <w:szCs w:val="24"/>
-        </w:rPr>
-        <w:t xml:space="preserve"> layer. </w:t>
-      </w:r>
-      <w:r>
-        <w:rPr>
-          <w:sz w:val="24"/>
-          <w:szCs w:val="24"/>
-        </w:rPr>
-        <w:t>Also</w:t>
-      </w:r>
-      <w:r>
-        <w:rPr>
-          <w:sz w:val="24"/>
-          <w:szCs w:val="24"/>
-        </w:rPr>
-        <w:t>, it balances loads and offers shared caches for stimulating scalability.</w:t>
-      </w:r>
-    </w:p>
-    <w:p>
-      <w:pPr>
-        <w:pStyle w:val="ListParagraph"/>
-        <w:numPr>
-          <w:ilvl w:val="0"/>
-          <w:numId w:val="16"/>
-        </w:numPr>
-        <w:rPr>
-          <w:b/>
-          <w:bCs/>
-          <w:sz w:val="24"/>
-          <w:szCs w:val="24"/>
-        </w:rPr>
-      </w:pPr>
-      <w:r>
-        <w:rPr>
-          <w:b/>
-          <w:bCs/>
-          <w:sz w:val="24"/>
-          <w:szCs w:val="24"/>
-        </w:rPr>
-        <w:t>Code on demand</w:t>
-      </w:r>
-      <w:r>
-        <w:rPr>
-          <w:b/>
-          <w:bCs/>
-          <w:sz w:val="24"/>
-          <w:szCs w:val="24"/>
-        </w:rPr>
-        <w:t xml:space="preserve"> (optional)</w:t>
-      </w:r>
-      <w:r>
-        <w:rPr>
-          <w:b/>
-          <w:bCs/>
-          <w:sz w:val="24"/>
-          <w:szCs w:val="24"/>
-        </w:rPr>
-        <w:t>:</w:t>
-      </w:r>
-    </w:p>
-    <w:p>
-      <w:pPr>
-        <w:ind w:left="720"/>
-        <w:rPr>
-          <w:sz w:val="24"/>
-          <w:szCs w:val="24"/>
-        </w:rPr>
-      </w:pPr>
-      <w:r>
-        <w:rPr>
-          <w:sz w:val="24"/>
-          <w:szCs w:val="24"/>
-        </w:rPr>
-        <w:t xml:space="preserve">A REST API definition permits extending client functionality by downloading and implementing coding in the form of applets or scripts. This </w:t>
-      </w:r>
-      <w:r>
-        <w:rPr>
-          <w:sz w:val="24"/>
-          <w:szCs w:val="24"/>
-        </w:rPr>
-        <w:t>restructures</w:t>
-      </w:r>
-      <w:r>
-        <w:rPr>
-          <w:sz w:val="24"/>
-          <w:szCs w:val="24"/>
-        </w:rPr>
-        <w:t xml:space="preserve"> clients by decreasing the number of features </w:t>
-      </w:r>
-      <w:r>
-        <w:rPr>
-          <w:sz w:val="24"/>
-          <w:szCs w:val="24"/>
-        </w:rPr>
-        <w:t>important</w:t>
-      </w:r>
-      <w:r>
-        <w:rPr>
-          <w:sz w:val="24"/>
-          <w:szCs w:val="24"/>
-        </w:rPr>
-        <w:t xml:space="preserve"> to be pre-implemented.</w:t>
-      </w:r>
-    </w:p>
-    <w:p>
-      <w:pPr>
-        <w:ind w:left="720"/>
-        <w:rPr>
-          <w:sz w:val="24"/>
-          <w:szCs w:val="24"/>
-        </w:rPr>
-      </w:pPr>
-      <w:r>
-        <w:rPr>
-          <w:sz w:val="24"/>
-          <w:szCs w:val="24"/>
-        </w:rPr>
-        <w:t>This REST principle allows for</w:t>
-      </w:r>
-      <w:r>
-        <w:rPr>
-          <w:sz w:val="24"/>
-          <w:szCs w:val="24"/>
-        </w:rPr>
-        <w:t xml:space="preserve"> </w:t>
-      </w:r>
-      <w:r>
-        <w:rPr>
-          <w:sz w:val="24"/>
-          <w:szCs w:val="24"/>
-        </w:rPr>
-        <w:t>applets to be communicated through the API used within the application.</w:t>
-      </w:r>
-    </w:p>
-    <w:p>
-      <w:pPr>
-        <w:pStyle w:val="ListParagraph"/>
-        <w:numPr>
-          <w:ilvl w:val="0"/>
-          <w:numId w:val="16"/>
-        </w:numPr>
-        <w:rPr>
-          <w:b/>
-          <w:bCs/>
-          <w:sz w:val="24"/>
-          <w:szCs w:val="24"/>
-        </w:rPr>
-      </w:pPr>
-      <w:r>
-        <w:rPr>
-          <w:b/>
-          <w:bCs/>
-          <w:sz w:val="24"/>
-          <w:szCs w:val="24"/>
-        </w:rPr>
-        <w:t>Uniform Interface</w:t>
-      </w:r>
-    </w:p>
-    <w:p>
-      <w:pPr>
-        <w:pStyle w:val="ListParagraph"/>
-        <w:rPr>
-          <w:sz w:val="24"/>
-          <w:szCs w:val="24"/>
-        </w:rPr>
-      </w:pPr>
-      <w:r>
-        <w:rPr>
-          <w:sz w:val="24"/>
-          <w:szCs w:val="24"/>
-        </w:rPr>
-        <w:t>By applying the principle of generality to the components interface, we can simplify the overall system architecture and improve the visibility of interactions.</w:t>
-      </w:r>
-    </w:p>
-    <w:p>
-      <w:pPr>
-        <w:pStyle w:val="ListParagraph"/>
-        <w:rPr>
-          <w:b/>
-          <w:bCs/>
-          <w:sz w:val="24"/>
-          <w:szCs w:val="24"/>
-        </w:rPr>
-      </w:pPr>
-      <w:r>
-        <w:rPr>
-          <w:b/>
-          <w:bCs/>
-          <w:sz w:val="24"/>
-          <w:szCs w:val="24"/>
-        </w:rPr>
-        <w:t>Constraints for applying the principle of Uniform Interface</w:t>
-      </w:r>
-      <w:r>
-        <w:rPr>
-          <w:b/>
-          <w:bCs/>
-          <w:sz w:val="24"/>
-          <w:szCs w:val="24"/>
-        </w:rPr>
-        <w:t>:</w:t>
-      </w:r>
-    </w:p>
-    <w:p>
-      <w:pPr>
-        <w:pStyle w:val="ListParagraph"/>
-        <w:numPr>
-          <w:ilvl w:val="0"/>
-          <w:numId w:val="17"/>
-        </w:numPr>
-        <w:rPr>
-          <w:rFonts w:cstheme="minorHAnsi"/>
-          <w:sz w:val="24"/>
-          <w:szCs w:val="24"/>
-        </w:rPr>
-      </w:pPr>
-      <w:r>
-        <w:rPr>
-          <w:rFonts w:cstheme="minorHAnsi"/>
-          <w:sz w:val="24"/>
-          <w:szCs w:val="24"/>
-        </w:rPr>
-        <w:t>Identification of resources</w:t>
-      </w:r>
-    </w:p>
-    <w:p>
-      <w:pPr>
-        <w:pStyle w:val="ListParagraph"/>
-        <w:numPr>
-          <w:ilvl w:val="0"/>
-          <w:numId w:val="17"/>
-        </w:numPr>
-        <w:rPr>
-          <w:rFonts w:cstheme="minorHAnsi"/>
-          <w:b/>
-          <w:bCs/>
-          <w:sz w:val="24"/>
-          <w:szCs w:val="24"/>
-        </w:rPr>
-      </w:pPr>
-      <w:r>
-        <w:rPr>
-          <w:rStyle w:val="Strong"/>
-          <w:rFonts w:cstheme="minorHAnsi"/>
-          <w:b w:val="0"/>
-          <w:bCs w:val="0"/>
-          <w:color w:val="222222"/>
-          <w:sz w:val="24"/>
-          <w:szCs w:val="24"/>
-          <w:shd w:val="clear" w:color="auto" w:fill="FFFFFF"/>
-        </w:rPr>
-        <w:t>Manipulation of resources through representations</w:t>
-      </w:r>
-      <w:r>
-        <w:rPr>
-          <w:rFonts w:cstheme="minorHAnsi"/>
-          <w:b/>
-          <w:bCs/>
-          <w:color w:val="222222"/>
-          <w:sz w:val="24"/>
-          <w:szCs w:val="24"/>
-          <w:shd w:val="clear" w:color="auto" w:fill="FFFFFF"/>
-        </w:rPr>
-        <w:t xml:space="preserve"> </w:t>
-      </w:r>
-      <w:r>
-        <w:rPr>
-          <w:rFonts w:cstheme="minorHAnsi"/>
-          <w:b/>
-          <w:bCs/>
-          <w:color w:val="222222"/>
-          <w:sz w:val="24"/>
-          <w:szCs w:val="24"/>
-          <w:shd w:val="clear" w:color="auto" w:fill="FFFFFF"/>
-        </w:rPr>
-        <w:sym w:font="Wingdings" w:char="F0E0"/>
-      </w:r>
-      <w:r>
-        <w:rPr>
-          <w:rFonts w:cstheme="minorHAnsi"/>
-          <w:b/>
-          <w:bCs/>
-          <w:color w:val="222222"/>
-          <w:sz w:val="24"/>
-          <w:szCs w:val="24"/>
-          <w:shd w:val="clear" w:color="auto" w:fill="FFFFFF"/>
-        </w:rPr>
-        <w:t xml:space="preserve"> </w:t>
-      </w:r>
-      <w:r>
-        <w:rPr>
-          <w:rFonts w:cstheme="minorHAnsi"/>
-          <w:color w:val="222222"/>
-          <w:sz w:val="24"/>
-          <w:szCs w:val="24"/>
-          <w:shd w:val="clear" w:color="auto" w:fill="FFFFFF"/>
-        </w:rPr>
-        <w:t>The resources should have uniform representations in the server response. API consumers should use these representations to modify the resources state in the server.</w:t>
-      </w:r>
-    </w:p>
-    <w:p>
-      <w:pPr>
-        <w:pStyle w:val="ListParagraph"/>
-        <w:numPr>
-          <w:ilvl w:val="0"/>
-          <w:numId w:val="17"/>
-        </w:numPr>
-        <w:rPr>
-          <w:rFonts w:cstheme="minorHAnsi"/>
-          <w:b/>
-          <w:bCs/>
-          <w:sz w:val="24"/>
-          <w:szCs w:val="24"/>
-        </w:rPr>
-      </w:pPr>
-      <w:r>
-        <w:rPr>
-          <w:rStyle w:val="Strong"/>
-          <w:rFonts w:cstheme="minorHAnsi"/>
-          <w:b w:val="0"/>
-          <w:bCs w:val="0"/>
-          <w:color w:val="222222"/>
-          <w:sz w:val="24"/>
-          <w:szCs w:val="24"/>
-          <w:shd w:val="clear" w:color="auto" w:fill="FFFFFF"/>
-        </w:rPr>
-        <w:t>Self-descriptive messages</w:t>
-      </w:r>
-      <w:r>
-        <w:rPr>
-          <w:rFonts w:cstheme="minorHAnsi"/>
-          <w:b/>
-          <w:bCs/>
-          <w:color w:val="222222"/>
-          <w:sz w:val="24"/>
-          <w:szCs w:val="24"/>
-          <w:shd w:val="clear" w:color="auto" w:fill="FFFFFF"/>
-        </w:rPr>
-        <w:t> </w:t>
-      </w:r>
-    </w:p>
-    <w:p>
-      <w:pPr>
-        <w:pStyle w:val="ListParagraph"/>
-        <w:numPr>
-          <w:ilvl w:val="0"/>
-          <w:numId w:val="17"/>
-        </w:numPr>
-        <w:rPr>
-          <w:rStyle w:val="Strong"/>
-          <w:rFonts w:cstheme="minorHAnsi"/>
-          <w:sz w:val="24"/>
-          <w:szCs w:val="24"/>
-        </w:rPr>
-      </w:pPr>
-      <w:r>
-        <w:rPr>
-          <w:rStyle w:val="Strong"/>
-          <w:rFonts w:cstheme="minorHAnsi"/>
-          <w:b w:val="0"/>
-          <w:bCs w:val="0"/>
-          <w:color w:val="222222"/>
-          <w:sz w:val="24"/>
-          <w:szCs w:val="24"/>
-          <w:shd w:val="clear" w:color="auto" w:fill="FFFFFF"/>
-        </w:rPr>
-        <w:t>Hypermedia as the engine of application state</w:t>
-      </w:r>
-      <w:r>
-        <w:rPr>
-          <w:rStyle w:val="Strong"/>
-          <w:rFonts w:cstheme="minorHAnsi"/>
-          <w:b w:val="0"/>
-          <w:bCs w:val="0"/>
-          <w:color w:val="222222"/>
-          <w:sz w:val="24"/>
-          <w:szCs w:val="24"/>
-          <w:shd w:val="clear" w:color="auto" w:fill="FFFFFF"/>
-        </w:rPr>
-        <w:sym w:font="Wingdings" w:char="F0E0"/>
-      </w:r>
-      <w:r>
-        <w:rPr>
-          <w:rStyle w:val="Strong"/>
-          <w:rFonts w:cstheme="minorHAnsi"/>
-          <w:b w:val="0"/>
-          <w:bCs w:val="0"/>
-          <w:color w:val="222222"/>
-          <w:sz w:val="24"/>
-          <w:szCs w:val="24"/>
-          <w:shd w:val="clear" w:color="auto" w:fill="FFFFFF"/>
-        </w:rPr>
-        <w:t xml:space="preserve"> </w:t>
-      </w:r>
-      <w:r>
-        <w:rPr>
-          <w:rStyle w:val="Strong"/>
-          <w:rFonts w:cstheme="minorHAnsi"/>
-          <w:b w:val="0"/>
-          <w:bCs w:val="0"/>
-          <w:color w:val="222222"/>
-          <w:sz w:val="24"/>
-          <w:szCs w:val="24"/>
-          <w:shd w:val="clear" w:color="auto" w:fill="FFFFFF"/>
-        </w:rPr>
-        <w:t>The client should have only the initial URI of the application. The client application should dynamically drive all other resources and interactions with the use of hyperlinks.</w:t>
-      </w:r>
-    </w:p>
-    <w:p>
-      <w:pPr>
-        <w:pStyle w:val="ListParagraph"/>
-        <w:numPr>
-          <w:ilvl w:val="0"/>
-          <w:numId w:val="16"/>
-        </w:numPr>
-        <w:rPr>
-          <w:rFonts w:cstheme="minorHAnsi"/>
-          <w:b/>
-          <w:bCs/>
-          <w:sz w:val="24"/>
-          <w:szCs w:val="24"/>
-        </w:rPr>
-      </w:pPr>
-      <w:r>
-        <w:rPr>
-          <w:rFonts w:cstheme="minorHAnsi"/>
-          <w:b/>
-          <w:bCs/>
-          <w:sz w:val="24"/>
-          <w:szCs w:val="24"/>
-        </w:rPr>
-        <w:t>Client-Server</w:t>
-      </w:r>
-    </w:p>
-    <w:p>
-      <w:pPr>
-        <w:pStyle w:val="ListParagraph"/>
-        <w:rPr>
-          <w:rFonts w:cstheme="minorHAnsi"/>
-          <w:sz w:val="24"/>
-          <w:szCs w:val="24"/>
-        </w:rPr>
-      </w:pPr>
-      <w:r>
-        <w:rPr>
-          <w:rFonts w:cstheme="minorHAnsi"/>
-          <w:sz w:val="24"/>
-          <w:szCs w:val="24"/>
-        </w:rPr>
-        <w:t>separation of concerns</w:t>
-      </w:r>
-      <w:r>
-        <w:rPr>
-          <w:rFonts w:cstheme="minorHAnsi"/>
-          <w:sz w:val="24"/>
-          <w:szCs w:val="24"/>
-        </w:rPr>
-        <w:t xml:space="preserve">, </w:t>
-      </w:r>
-      <w:proofErr w:type="gramStart"/>
-      <w:r>
-        <w:rPr>
-          <w:rFonts w:cstheme="minorHAnsi"/>
-          <w:sz w:val="24"/>
-          <w:szCs w:val="24"/>
-        </w:rPr>
-        <w:t>By</w:t>
-      </w:r>
-      <w:proofErr w:type="gramEnd"/>
-      <w:r>
-        <w:rPr>
-          <w:rFonts w:cstheme="minorHAnsi"/>
-          <w:sz w:val="24"/>
-          <w:szCs w:val="24"/>
-        </w:rPr>
-        <w:t xml:space="preserve"> separating the user interface concerns (client) from the data storage concerns (server), we improve the </w:t>
-      </w:r>
-      <w:r>
-        <w:rPr>
-          <w:rFonts w:cstheme="minorHAnsi"/>
-          <w:b/>
-          <w:bCs/>
-          <w:sz w:val="24"/>
-          <w:szCs w:val="24"/>
-        </w:rPr>
-        <w:t>portability</w:t>
-      </w:r>
-      <w:r>
-        <w:rPr>
-          <w:rFonts w:cstheme="minorHAnsi"/>
-          <w:sz w:val="24"/>
-          <w:szCs w:val="24"/>
-        </w:rPr>
-        <w:t xml:space="preserve"> of the user interface across multiple platforms and improve </w:t>
-      </w:r>
-      <w:r>
-        <w:rPr>
-          <w:rFonts w:cstheme="minorHAnsi"/>
-          <w:b/>
-          <w:bCs/>
-          <w:sz w:val="24"/>
-          <w:szCs w:val="24"/>
-        </w:rPr>
-        <w:t>scalability</w:t>
-      </w:r>
-      <w:r>
-        <w:rPr>
-          <w:rFonts w:cstheme="minorHAnsi"/>
-          <w:sz w:val="24"/>
-          <w:szCs w:val="24"/>
-        </w:rPr>
-        <w:t xml:space="preserve"> by simplifying the server components</w:t>
-      </w:r>
-      <w:r>
-        <w:rPr>
-          <w:rFonts w:cstheme="minorHAnsi"/>
-          <w:sz w:val="24"/>
-          <w:szCs w:val="24"/>
-        </w:rPr>
-        <w:t>.</w:t>
-      </w:r>
-    </w:p>
-    <w:p>
-      <w:pPr>
-        <w:pStyle w:val="ListParagraph"/>
-        <w:rPr>
-          <w:rFonts w:cstheme="minorHAnsi"/>
-          <w:sz w:val="24"/>
-          <w:szCs w:val="24"/>
-        </w:rPr>
-      </w:pPr>
-    </w:p>
-    <w:p>
-      <w:pPr>
-        <w:pStyle w:val="ListParagraph"/>
-        <w:rPr>
-          <w:rFonts w:cstheme="minorHAnsi"/>
-          <w:sz w:val="24"/>
-          <w:szCs w:val="24"/>
-        </w:rPr>
-      </w:pPr>
-    </w:p>
-    <w:p>
-      <w:pPr>
-        <w:pStyle w:val="ListParagraph"/>
-        <w:rPr>
-          <w:rFonts w:cstheme="minorHAnsi"/>
-          <w:sz w:val="24"/>
-          <w:szCs w:val="24"/>
-        </w:rPr>
-      </w:pPr>
-    </w:p>
-    <w:p>
-      <w:pPr>
-        <w:pStyle w:val="ListParagraph"/>
-        <w:numPr>
-          <w:ilvl w:val="0"/>
-          <w:numId w:val="16"/>
-        </w:numPr>
-        <w:rPr>
-          <w:rFonts w:cstheme="minorHAnsi"/>
-          <w:b/>
-          <w:bCs/>
-          <w:sz w:val="24"/>
-          <w:szCs w:val="24"/>
-        </w:rPr>
-      </w:pPr>
-      <w:r>
-        <w:rPr>
-          <w:rFonts w:cstheme="minorHAnsi"/>
-          <w:b/>
-          <w:bCs/>
-          <w:sz w:val="24"/>
-          <w:szCs w:val="24"/>
-        </w:rPr>
-        <w:t>Stateless</w:t>
-      </w:r>
-    </w:p>
-    <w:p>
-      <w:pPr>
-        <w:pStyle w:val="ListParagraph"/>
-        <w:rPr>
-          <w:rFonts w:cstheme="minorHAnsi"/>
-          <w:sz w:val="24"/>
-          <w:szCs w:val="24"/>
-        </w:rPr>
-      </w:pPr>
-      <w:r>
-        <w:rPr>
-          <w:rFonts w:cstheme="minorHAnsi"/>
-          <w:sz w:val="24"/>
-          <w:szCs w:val="24"/>
-        </w:rPr>
-        <w:t>The server cannot take advantage of any previously stored context information on the server.</w:t>
-      </w:r>
-      <w:r>
-        <w:rPr>
-          <w:rFonts w:cstheme="minorHAnsi"/>
-          <w:sz w:val="24"/>
-          <w:szCs w:val="24"/>
-        </w:rPr>
-        <w:t xml:space="preserve"> </w:t>
-      </w:r>
-      <w:r>
-        <w:rPr>
-          <w:rFonts w:cstheme="minorHAnsi"/>
-          <w:sz w:val="24"/>
-          <w:szCs w:val="24"/>
-        </w:rPr>
-        <w:t>For this reason, the client application must entirely keep the session state</w:t>
-      </w:r>
-    </w:p>
-    <w:p>
-      <w:pPr>
-        <w:pStyle w:val="ListParagraph"/>
-        <w:rPr>
-          <w:rFonts w:cstheme="minorHAnsi"/>
-          <w:b/>
-          <w:bCs/>
-          <w:sz w:val="24"/>
-          <w:szCs w:val="24"/>
-        </w:rPr>
-      </w:pPr>
-    </w:p>
-    <w:p>
-      <w:pPr>
-        <w:pStyle w:val="ListParagraph"/>
-        <w:numPr>
-          <w:ilvl w:val="0"/>
-          <w:numId w:val="16"/>
-        </w:numPr>
-        <w:rPr>
-          <w:rFonts w:cstheme="minorHAnsi"/>
-          <w:b/>
-          <w:bCs/>
-          <w:sz w:val="24"/>
-          <w:szCs w:val="24"/>
-        </w:rPr>
-      </w:pPr>
-      <w:r>
-        <w:rPr>
-          <w:rFonts w:cstheme="minorHAnsi"/>
-          <w:b/>
-          <w:bCs/>
-          <w:sz w:val="24"/>
-          <w:szCs w:val="24"/>
-        </w:rPr>
-        <w:t>Cacheable</w:t>
-      </w:r>
-    </w:p>
-    <w:p>
-      <w:pPr>
-        <w:pStyle w:val="ListParagraph"/>
-        <w:rPr>
-          <w:rFonts w:cstheme="minorHAnsi"/>
-          <w:sz w:val="24"/>
-          <w:szCs w:val="24"/>
-        </w:rPr>
-      </w:pPr>
-      <w:r>
-        <w:rPr>
-          <w:rFonts w:cstheme="minorHAnsi"/>
-          <w:sz w:val="24"/>
-          <w:szCs w:val="24"/>
-        </w:rPr>
-        <w:t>The cacheable constraint requires that a response should implicitly or explicitly label itself as cacheable or non-cacheable.</w:t>
-      </w:r>
-      <w:r>
-        <w:rPr>
-          <w:rFonts w:cstheme="minorHAnsi"/>
-          <w:sz w:val="24"/>
-          <w:szCs w:val="24"/>
-        </w:rPr>
-        <w:t xml:space="preserve"> And </w:t>
-      </w:r>
-      <w:r>
-        <w:rPr>
-          <w:rFonts w:cstheme="minorHAnsi"/>
-          <w:sz w:val="24"/>
-          <w:szCs w:val="24"/>
-        </w:rPr>
-        <w:t>If the response is cacheable, the client application gets the right to reuse the response data later for equivalent requests and a specified period.</w:t>
-      </w:r>
-    </w:p>
-    <w:p>
-      <w:pPr>
-        <w:pStyle w:val="Heading2"/>
-        <w:numPr>
-          <w:ilvl w:val="0"/>
-          <w:numId w:val="18"/>
-        </w:numPr>
-      </w:pPr>
-      <w:r>
-        <w:t>How it works</w:t>
-      </w:r>
-    </w:p>
-    <w:p>
-      <w:r>
-        <w:rPr>
-          <w:noProof/>
-        </w:rPr>
-        <w:drawing>
-          <wp:inline distT="0" distB="0" distL="0" distR="0" wp14:anchorId="4837D3F9" wp14:editId="63A4E637">
-            <wp:extent cx="4800600" cy="3516337"/>
-            <wp:effectExtent l="0" t="0" r="0" b="8255"/>
-            <wp:docPr id="2" name="Picture 2"/>
-            <wp:cNvGraphicFramePr>
-              <a:graphicFrameLocks xmlns:a="http://schemas.openxmlformats.org/drawingml/2006/main" noChangeAspect="1"/>
-            </wp:cNvGraphicFramePr>
-            <a:graphic xmlns:a="http://schemas.openxmlformats.org/drawingml/2006/main">
-              <a:graphicData uri="http://schemas.openxmlformats.org/drawingml/2006/picture">
-                <pic:pic xmlns:pic="http://schemas.openxmlformats.org/drawingml/2006/picture">
-                  <pic:nvPicPr>
-                    <pic:cNvPr id="0" name="Picture 1"/>
+                    <pic:cNvPr id="1" name="Picture 1" descr="Graphical user interface, application&#10;&#10;Description automatically generated"/>
                     <pic:cNvPicPr>
                       <a:picLocks noChangeAspect="1" noChangeArrowheads="1"/>
                     </pic:cNvPicPr>
                   </pic:nvPicPr>
                   <pic:blipFill>
-                    <a:blip r:embed="rId6">
+                    <a:blip r:embed="rId5" cstate="print">
                       <a:extLst>
                         <a:ext uri="{28A0092B-C50C-407E-A947-70E740481C1C}">
                           <a14:useLocalDpi xmlns:a14="http://schemas.microsoft.com/office/drawing/2010/main" val="0"/>
@@ -2378,79 +820,655 @@
                   <pic:spPr bwMode="auto">
                     <a:xfrm>
                       <a:off x="0" y="0"/>
-                      <a:ext cx="4836039" cy="3542296"/>
+                      <a:ext cx="5248275" cy="4329430"/>
                     </a:xfrm>
                     <a:prstGeom prst="rect">
                       <a:avLst/>
                     </a:prstGeom>
                     <a:noFill/>
                     <a:ln>
-                      <a:noFill/>
+                      <a:solidFill>
+                        <a:schemeClr val="tx1"/>
+                      </a:solidFill>
                     </a:ln>
                   </pic:spPr>
                 </pic:pic>
               </a:graphicData>
             </a:graphic>
-          </wp:inline>
+            <wp14:sizeRelH relativeFrom="margin">
+              <wp14:pctWidth>0</wp14:pctWidth>
+            </wp14:sizeRelH>
+            <wp14:sizeRelV relativeFrom="margin">
+              <wp14:pctHeight>0</wp14:pctHeight>
+            </wp14:sizeRelV>
+          </wp:anchor>
         </w:drawing>
       </w:r>
-    </w:p>
-    <w:p>
-      <w:pPr>
-        <w:rPr>
-          <w:sz w:val="24"/>
-          <w:szCs w:val="24"/>
-        </w:rPr>
-      </w:pPr>
-      <w:r>
-        <w:rPr>
-          <w:sz w:val="24"/>
-          <w:szCs w:val="24"/>
-        </w:rPr>
-        <w:t>A request is sent from client to server in the form of web URL as HTTP GET or POST or PUT or DELETE request. After that, a response comes back from server in the form of a resource which can be anything like HTML, XML, Image or JSON. But now JSON is the most popular format being used in Web Services.</w:t>
-      </w:r>
-    </w:p>
+      <w:r>
+        <w:t>Whenever we edit a document, all the changes are appended to the document saving these operations in one of those three types</w:t>
+      </w:r>
+      <w:r>
+        <w:t>. In addition to saving operations by each user in a changelog database.</w:t>
+      </w:r>
+    </w:p>
+    <w:p/>
     <w:p>
       <w:pPr>
         <w:pStyle w:val="Heading2"/>
+      </w:pPr>
+      <w:r>
+        <w:lastRenderedPageBreak/>
+        <w:t>WebSocket vs HTTP</w:t>
+      </w:r>
+    </w:p>
+    <w:p>
+      <w:pPr>
+        <w:pStyle w:val="paragraph"/>
         <w:numPr>
           <w:ilvl w:val="0"/>
-          <w:numId w:val="18"/>
+          <w:numId w:val="9"/>
         </w:numPr>
-      </w:pPr>
-      <w:r>
-        <w:t xml:space="preserve">Using REST in implementation </w:t>
-      </w:r>
-      <w:bookmarkStart w:id="0" w:name="_GoBack"/>
-      <w:bookmarkEnd w:id="0"/>
-    </w:p>
-    <w:p>
-      <w:pPr>
-        <w:pStyle w:val="Heading1"/>
-      </w:pPr>
-      <w:r>
-        <w:t>2</w:t>
-      </w:r>
-      <w:r>
-        <w:rPr>
-          <w:vertAlign w:val="superscript"/>
-        </w:rPr>
-        <w:t>nd</w:t>
-      </w:r>
-      <w:r>
-        <w:t xml:space="preserve">: Event-Driven architecture </w:t>
-      </w:r>
-    </w:p>
-    <w:p/>
-    <w:p>
-      <w:pPr>
-        <w:rPr>
-          <w:sz w:val="24"/>
-          <w:szCs w:val="24"/>
-        </w:rPr>
-      </w:pPr>
-    </w:p>
-    <w:p/>
+        <w:spacing w:before="0" w:beforeAutospacing="0" w:after="0" w:afterAutospacing="0"/>
+        <w:ind w:left="360" w:firstLine="0"/>
+        <w:textAlignment w:val="baseline"/>
+        <w:rPr>
+          <w:rFonts w:ascii="Calibri" w:hAnsi="Calibri" w:cs="Calibri"/>
+          <w:sz w:val="22"/>
+          <w:szCs w:val="22"/>
+        </w:rPr>
+      </w:pPr>
+      <w:r>
+        <w:rPr>
+          <w:rStyle w:val="normaltextrun"/>
+          <w:rFonts w:ascii="Calibri" w:eastAsiaTheme="majorEastAsia" w:hAnsi="Calibri" w:cs="Calibri"/>
+          <w:sz w:val="22"/>
+          <w:szCs w:val="22"/>
+        </w:rPr>
+        <w:t>Web Socket</w:t>
+      </w:r>
+      <w:r>
+        <w:rPr>
+          <w:rStyle w:val="eop"/>
+          <w:rFonts w:ascii="Calibri" w:hAnsi="Calibri" w:cs="Calibri"/>
+          <w:sz w:val="22"/>
+          <w:szCs w:val="22"/>
+        </w:rPr>
+        <w:t> </w:t>
+      </w:r>
+    </w:p>
+    <w:p>
+      <w:pPr>
+        <w:pStyle w:val="paragraph"/>
+        <w:numPr>
+          <w:ilvl w:val="0"/>
+          <w:numId w:val="13"/>
+        </w:numPr>
+        <w:spacing w:before="0" w:beforeAutospacing="0" w:after="0" w:afterAutospacing="0"/>
+        <w:textAlignment w:val="baseline"/>
+        <w:rPr>
+          <w:rFonts w:ascii="Calibri" w:hAnsi="Calibri" w:cs="Calibri"/>
+          <w:sz w:val="22"/>
+          <w:szCs w:val="22"/>
+        </w:rPr>
+      </w:pPr>
+      <w:r>
+        <w:rPr>
+          <w:rStyle w:val="normaltextrun"/>
+          <w:rFonts w:ascii="Calibri" w:eastAsiaTheme="majorEastAsia" w:hAnsi="Calibri" w:cs="Calibri"/>
+          <w:sz w:val="22"/>
+          <w:szCs w:val="22"/>
+        </w:rPr>
+        <w:t>WebSocket is a technology that enables bidirectional, full-duplex communication between client and server over a persistent, single-socket connection. This allows for low-latency, real</w:t>
+      </w:r>
+      <w:r>
+        <w:rPr>
+          <w:rStyle w:val="normaltextrun"/>
+          <w:rFonts w:ascii="Calibri" w:eastAsiaTheme="majorEastAsia" w:hAnsi="Calibri" w:cs="Calibri"/>
+          <w:sz w:val="22"/>
+          <w:szCs w:val="22"/>
+        </w:rPr>
+        <w:t>-</w:t>
+      </w:r>
+      <w:r>
+        <w:rPr>
+          <w:rStyle w:val="normaltextrun"/>
+          <w:rFonts w:ascii="Calibri" w:eastAsiaTheme="majorEastAsia" w:hAnsi="Calibri" w:cs="Calibri"/>
+          <w:sz w:val="22"/>
+          <w:szCs w:val="22"/>
+        </w:rPr>
+        <w:t>time updates, and the creation of richer communication and gaming applications. Previously, the web was dependent on requests and responses, which aren’t dynamic enough for those kinds of apps.</w:t>
+      </w:r>
+      <w:r>
+        <w:rPr>
+          <w:rStyle w:val="eop"/>
+          <w:rFonts w:ascii="Calibri" w:hAnsi="Calibri" w:cs="Calibri"/>
+          <w:sz w:val="22"/>
+          <w:szCs w:val="22"/>
+        </w:rPr>
+        <w:t> </w:t>
+      </w:r>
+    </w:p>
+    <w:p>
+      <w:pPr>
+        <w:pStyle w:val="paragraph"/>
+        <w:numPr>
+          <w:ilvl w:val="0"/>
+          <w:numId w:val="13"/>
+        </w:numPr>
+        <w:spacing w:before="0" w:beforeAutospacing="0" w:after="0" w:afterAutospacing="0"/>
+        <w:textAlignment w:val="baseline"/>
+        <w:rPr>
+          <w:rFonts w:ascii="Calibri" w:hAnsi="Calibri" w:cs="Calibri"/>
+          <w:sz w:val="22"/>
+          <w:szCs w:val="22"/>
+        </w:rPr>
+      </w:pPr>
+      <w:proofErr w:type="spellStart"/>
+      <w:r>
+        <w:rPr>
+          <w:rStyle w:val="normaltextrun"/>
+          <w:rFonts w:ascii="Calibri" w:eastAsiaTheme="majorEastAsia" w:hAnsi="Calibri" w:cs="Calibri"/>
+          <w:sz w:val="22"/>
+          <w:szCs w:val="22"/>
+        </w:rPr>
+        <w:t>WebSockets</w:t>
+      </w:r>
+      <w:proofErr w:type="spellEnd"/>
+      <w:r>
+        <w:rPr>
+          <w:rStyle w:val="normaltextrun"/>
+          <w:rFonts w:ascii="Calibri" w:eastAsiaTheme="majorEastAsia" w:hAnsi="Calibri" w:cs="Calibri"/>
+          <w:sz w:val="22"/>
+          <w:szCs w:val="22"/>
+        </w:rPr>
+        <w:t xml:space="preserve"> generally do not use </w:t>
+      </w:r>
+      <w:proofErr w:type="spellStart"/>
+      <w:r>
+        <w:rPr>
+          <w:rStyle w:val="normaltextrun"/>
+          <w:rFonts w:ascii="Calibri" w:eastAsiaTheme="majorEastAsia" w:hAnsi="Calibri" w:cs="Calibri"/>
+          <w:sz w:val="22"/>
+          <w:szCs w:val="22"/>
+        </w:rPr>
+        <w:t>XMLHttpRequest</w:t>
+      </w:r>
+      <w:proofErr w:type="spellEnd"/>
+      <w:r>
+        <w:rPr>
+          <w:rStyle w:val="normaltextrun"/>
+          <w:rFonts w:ascii="Calibri" w:eastAsiaTheme="majorEastAsia" w:hAnsi="Calibri" w:cs="Calibri"/>
+          <w:sz w:val="22"/>
+          <w:szCs w:val="22"/>
+        </w:rPr>
+        <w:t>, and as such, headers are not sent every-time we need to get more information from the server. This, in turn, reduces the expensive data loads being sent to the server.</w:t>
+      </w:r>
+      <w:r>
+        <w:rPr>
+          <w:rStyle w:val="eop"/>
+          <w:rFonts w:ascii="Calibri" w:hAnsi="Calibri" w:cs="Calibri"/>
+          <w:sz w:val="22"/>
+          <w:szCs w:val="22"/>
+        </w:rPr>
+        <w:t> </w:t>
+      </w:r>
+    </w:p>
+    <w:p>
+      <w:pPr>
+        <w:pStyle w:val="paragraph"/>
+        <w:numPr>
+          <w:ilvl w:val="0"/>
+          <w:numId w:val="13"/>
+        </w:numPr>
+        <w:spacing w:before="0" w:beforeAutospacing="0" w:after="0" w:afterAutospacing="0"/>
+        <w:textAlignment w:val="baseline"/>
+        <w:rPr>
+          <w:rFonts w:ascii="Calibri" w:hAnsi="Calibri" w:cs="Calibri"/>
+          <w:sz w:val="22"/>
+          <w:szCs w:val="22"/>
+        </w:rPr>
+      </w:pPr>
+      <w:r>
+        <w:rPr>
+          <w:rStyle w:val="normaltextrun"/>
+          <w:rFonts w:ascii="Calibri" w:eastAsiaTheme="majorEastAsia" w:hAnsi="Calibri" w:cs="Calibri"/>
+          <w:sz w:val="22"/>
+          <w:szCs w:val="22"/>
+        </w:rPr>
+        <w:t xml:space="preserve">WebSocket is an event-driven protocol, which means you can </w:t>
+      </w:r>
+      <w:proofErr w:type="gramStart"/>
+      <w:r>
+        <w:rPr>
+          <w:rStyle w:val="normaltextrun"/>
+          <w:rFonts w:ascii="Calibri" w:eastAsiaTheme="majorEastAsia" w:hAnsi="Calibri" w:cs="Calibri"/>
+          <w:sz w:val="22"/>
+          <w:szCs w:val="22"/>
+        </w:rPr>
+        <w:t>actually use</w:t>
+      </w:r>
+      <w:proofErr w:type="gramEnd"/>
+      <w:r>
+        <w:rPr>
+          <w:rStyle w:val="normaltextrun"/>
+          <w:rFonts w:ascii="Calibri" w:eastAsiaTheme="majorEastAsia" w:hAnsi="Calibri" w:cs="Calibri"/>
+          <w:sz w:val="22"/>
+          <w:szCs w:val="22"/>
+        </w:rPr>
+        <w:t xml:space="preserve"> it for truly real</w:t>
+      </w:r>
+      <w:r>
+        <w:rPr>
+          <w:rStyle w:val="normaltextrun"/>
+          <w:rFonts w:ascii="Calibri" w:eastAsiaTheme="majorEastAsia" w:hAnsi="Calibri" w:cs="Calibri"/>
+          <w:sz w:val="22"/>
+          <w:szCs w:val="22"/>
+        </w:rPr>
+        <w:t>-</w:t>
+      </w:r>
+      <w:r>
+        <w:rPr>
+          <w:rStyle w:val="normaltextrun"/>
+          <w:rFonts w:ascii="Calibri" w:eastAsiaTheme="majorEastAsia" w:hAnsi="Calibri" w:cs="Calibri"/>
+          <w:sz w:val="22"/>
+          <w:szCs w:val="22"/>
+        </w:rPr>
+        <w:t xml:space="preserve">time communication. Unlike HTTP, where you </w:t>
+      </w:r>
+      <w:proofErr w:type="gramStart"/>
+      <w:r>
+        <w:rPr>
+          <w:rStyle w:val="normaltextrun"/>
+          <w:rFonts w:ascii="Calibri" w:eastAsiaTheme="majorEastAsia" w:hAnsi="Calibri" w:cs="Calibri"/>
+          <w:sz w:val="22"/>
+          <w:szCs w:val="22"/>
+        </w:rPr>
+        <w:t>have to</w:t>
+      </w:r>
+      <w:proofErr w:type="gramEnd"/>
+      <w:r>
+        <w:rPr>
+          <w:rStyle w:val="normaltextrun"/>
+          <w:rFonts w:ascii="Calibri" w:eastAsiaTheme="majorEastAsia" w:hAnsi="Calibri" w:cs="Calibri"/>
+          <w:sz w:val="22"/>
+          <w:szCs w:val="22"/>
+        </w:rPr>
+        <w:t xml:space="preserve"> constantly request updates, with </w:t>
+      </w:r>
+      <w:proofErr w:type="spellStart"/>
+      <w:r>
+        <w:rPr>
+          <w:rStyle w:val="normaltextrun"/>
+          <w:rFonts w:ascii="Calibri" w:eastAsiaTheme="majorEastAsia" w:hAnsi="Calibri" w:cs="Calibri"/>
+          <w:sz w:val="22"/>
+          <w:szCs w:val="22"/>
+        </w:rPr>
+        <w:t>websocket</w:t>
+      </w:r>
+      <w:proofErr w:type="spellEnd"/>
+      <w:r>
+        <w:rPr>
+          <w:rStyle w:val="normaltextrun"/>
+          <w:rFonts w:ascii="Calibri" w:eastAsiaTheme="majorEastAsia" w:hAnsi="Calibri" w:cs="Calibri"/>
+          <w:sz w:val="22"/>
+          <w:szCs w:val="22"/>
+        </w:rPr>
+        <w:t>, updates are sent immediately when they are available.</w:t>
+      </w:r>
+      <w:r>
+        <w:rPr>
+          <w:rStyle w:val="eop"/>
+          <w:rFonts w:ascii="Calibri" w:hAnsi="Calibri" w:cs="Calibri"/>
+          <w:sz w:val="22"/>
+          <w:szCs w:val="22"/>
+        </w:rPr>
+        <w:t> </w:t>
+      </w:r>
+    </w:p>
+    <w:p>
+      <w:pPr>
+        <w:pStyle w:val="paragraph"/>
+        <w:spacing w:before="0" w:beforeAutospacing="0" w:after="0" w:afterAutospacing="0"/>
+        <w:textAlignment w:val="baseline"/>
+        <w:rPr>
+          <w:rFonts w:ascii="Segoe UI" w:hAnsi="Segoe UI" w:cs="Segoe UI"/>
+          <w:sz w:val="18"/>
+          <w:szCs w:val="18"/>
+        </w:rPr>
+      </w:pPr>
+      <w:r>
+        <w:rPr>
+          <w:rStyle w:val="eop"/>
+          <w:rFonts w:ascii="Calibri" w:hAnsi="Calibri" w:cs="Calibri"/>
+          <w:sz w:val="22"/>
+          <w:szCs w:val="22"/>
+        </w:rPr>
+        <w:t> </w:t>
+      </w:r>
+    </w:p>
+    <w:p>
+      <w:pPr>
+        <w:pStyle w:val="paragraph"/>
+        <w:numPr>
+          <w:ilvl w:val="0"/>
+          <w:numId w:val="11"/>
+        </w:numPr>
+        <w:spacing w:before="0" w:beforeAutospacing="0" w:after="0" w:afterAutospacing="0"/>
+        <w:ind w:left="360" w:firstLine="0"/>
+        <w:textAlignment w:val="baseline"/>
+        <w:rPr>
+          <w:rFonts w:ascii="Calibri" w:hAnsi="Calibri" w:cs="Calibri"/>
+          <w:sz w:val="22"/>
+          <w:szCs w:val="22"/>
+        </w:rPr>
+      </w:pPr>
+      <w:r>
+        <w:rPr>
+          <w:rStyle w:val="normaltextrun"/>
+          <w:rFonts w:ascii="Calibri" w:eastAsiaTheme="majorEastAsia" w:hAnsi="Calibri" w:cs="Calibri"/>
+          <w:sz w:val="22"/>
+          <w:szCs w:val="22"/>
+        </w:rPr>
+        <w:t>Web Transport</w:t>
+      </w:r>
+      <w:r>
+        <w:rPr>
+          <w:rStyle w:val="eop"/>
+          <w:rFonts w:ascii="Calibri" w:hAnsi="Calibri" w:cs="Calibri"/>
+          <w:sz w:val="22"/>
+          <w:szCs w:val="22"/>
+        </w:rPr>
+        <w:t> </w:t>
+      </w:r>
+    </w:p>
+    <w:p>
+      <w:pPr>
+        <w:pStyle w:val="paragraph"/>
+        <w:numPr>
+          <w:ilvl w:val="0"/>
+          <w:numId w:val="13"/>
+        </w:numPr>
+        <w:spacing w:before="0" w:beforeAutospacing="0" w:after="0" w:afterAutospacing="0"/>
+        <w:textAlignment w:val="baseline"/>
+        <w:rPr>
+          <w:rFonts w:ascii="Calibri" w:hAnsi="Calibri" w:cs="Calibri"/>
+          <w:sz w:val="22"/>
+          <w:szCs w:val="22"/>
+        </w:rPr>
+      </w:pPr>
+      <w:r>
+        <w:rPr>
+          <w:rStyle w:val="normaltextrun"/>
+          <w:rFonts w:ascii="Calibri" w:eastAsiaTheme="majorEastAsia" w:hAnsi="Calibri" w:cs="Calibri"/>
+          <w:sz w:val="22"/>
+          <w:szCs w:val="22"/>
+        </w:rPr>
+        <w:t xml:space="preserve">The newer </w:t>
+      </w:r>
+      <w:proofErr w:type="spellStart"/>
+      <w:r>
+        <w:rPr>
+          <w:rStyle w:val="normaltextrun"/>
+          <w:rFonts w:ascii="Calibri" w:eastAsiaTheme="majorEastAsia" w:hAnsi="Calibri" w:cs="Calibri"/>
+          <w:sz w:val="22"/>
+          <w:szCs w:val="22"/>
+        </w:rPr>
+        <w:t>WebTransport</w:t>
+      </w:r>
+      <w:proofErr w:type="spellEnd"/>
+      <w:r>
+        <w:rPr>
+          <w:rStyle w:val="normaltextrun"/>
+          <w:rFonts w:ascii="Calibri" w:eastAsiaTheme="majorEastAsia" w:hAnsi="Calibri" w:cs="Calibri"/>
+          <w:sz w:val="22"/>
+          <w:szCs w:val="22"/>
+        </w:rPr>
+        <w:t xml:space="preserve"> offers secure, multiplexed, </w:t>
+      </w:r>
+      <w:proofErr w:type="spellStart"/>
+      <w:r>
+        <w:rPr>
+          <w:rStyle w:val="normaltextrun"/>
+          <w:rFonts w:ascii="Calibri" w:eastAsiaTheme="majorEastAsia" w:hAnsi="Calibri" w:cs="Calibri"/>
+          <w:sz w:val="22"/>
+          <w:szCs w:val="22"/>
+        </w:rPr>
+        <w:t>realtime</w:t>
+      </w:r>
+      <w:proofErr w:type="spellEnd"/>
+      <w:r>
+        <w:rPr>
+          <w:rStyle w:val="normaltextrun"/>
+          <w:rFonts w:ascii="Calibri" w:eastAsiaTheme="majorEastAsia" w:hAnsi="Calibri" w:cs="Calibri"/>
+          <w:sz w:val="22"/>
+          <w:szCs w:val="22"/>
+        </w:rPr>
+        <w:t xml:space="preserve"> transport and already has APIs for sending data both reliably and unreliably. In a reliable data transfer, the sender is notified of the success or failure of the data transmission, and failed transmissions are usually resent until they succeed, after which the next data packet is sent. In unreliable transfer, there’s no confirmation of transmission success, and packets that aren’t received simply don’t get delivered.</w:t>
+      </w:r>
+      <w:r>
+        <w:rPr>
+          <w:rStyle w:val="eop"/>
+          <w:rFonts w:ascii="Calibri" w:hAnsi="Calibri" w:cs="Calibri"/>
+          <w:sz w:val="22"/>
+          <w:szCs w:val="22"/>
+        </w:rPr>
+        <w:t> </w:t>
+      </w:r>
+    </w:p>
+    <w:p>
+      <w:pPr>
+        <w:pStyle w:val="paragraph"/>
+        <w:numPr>
+          <w:ilvl w:val="0"/>
+          <w:numId w:val="13"/>
+        </w:numPr>
+        <w:spacing w:before="0" w:beforeAutospacing="0" w:after="0" w:afterAutospacing="0"/>
+        <w:textAlignment w:val="baseline"/>
+        <w:rPr>
+          <w:rFonts w:ascii="Calibri" w:hAnsi="Calibri" w:cs="Calibri"/>
+          <w:sz w:val="21"/>
+          <w:szCs w:val="21"/>
+        </w:rPr>
+      </w:pPr>
+      <w:r>
+        <w:rPr>
+          <w:rStyle w:val="normaltextrun"/>
+          <w:rFonts w:ascii="Calibri" w:eastAsiaTheme="majorEastAsia" w:hAnsi="Calibri" w:cs="Calibri"/>
+          <w:sz w:val="22"/>
+          <w:szCs w:val="22"/>
+        </w:rPr>
+        <w:t xml:space="preserve">Unreliable transfer is often used for things like streaming videos, where speed is a concern, and minor data loss, such as a few frames of video, is acceptable. Because </w:t>
+      </w:r>
+      <w:proofErr w:type="spellStart"/>
+      <w:r>
+        <w:rPr>
+          <w:rStyle w:val="normaltextrun"/>
+          <w:rFonts w:ascii="Calibri" w:eastAsiaTheme="majorEastAsia" w:hAnsi="Calibri" w:cs="Calibri"/>
+          <w:sz w:val="22"/>
+          <w:szCs w:val="22"/>
+        </w:rPr>
+        <w:t>WebTransport</w:t>
+      </w:r>
+      <w:proofErr w:type="spellEnd"/>
+      <w:r>
+        <w:rPr>
+          <w:rStyle w:val="normaltextrun"/>
+          <w:rFonts w:ascii="Calibri" w:eastAsiaTheme="majorEastAsia" w:hAnsi="Calibri" w:cs="Calibri"/>
+          <w:sz w:val="22"/>
+          <w:szCs w:val="22"/>
+        </w:rPr>
+        <w:t xml:space="preserve"> uses </w:t>
+      </w:r>
+      <w:proofErr w:type="gramStart"/>
+      <w:r>
+        <w:rPr>
+          <w:rStyle w:val="normaltextrun"/>
+          <w:rFonts w:ascii="Calibri" w:eastAsiaTheme="majorEastAsia" w:hAnsi="Calibri" w:cs="Calibri"/>
+          <w:sz w:val="22"/>
+          <w:szCs w:val="22"/>
+        </w:rPr>
+        <w:t>both of these</w:t>
+      </w:r>
+      <w:proofErr w:type="gramEnd"/>
+      <w:r>
+        <w:rPr>
+          <w:rStyle w:val="normaltextrun"/>
+          <w:rFonts w:ascii="Calibri" w:eastAsiaTheme="majorEastAsia" w:hAnsi="Calibri" w:cs="Calibri"/>
+          <w:sz w:val="22"/>
+          <w:szCs w:val="22"/>
+        </w:rPr>
+        <w:t xml:space="preserve"> methods, there are many use cases for it, such as bidirectional data streaming for multiplayer gaming, interactive live streams, and data transfer for sensors and internet of things devices</w:t>
+      </w:r>
+      <w:r>
+        <w:rPr>
+          <w:rStyle w:val="normaltextrun"/>
+          <w:rFonts w:ascii="Calibri" w:eastAsiaTheme="majorEastAsia" w:hAnsi="Calibri" w:cs="Calibri"/>
+          <w:sz w:val="22"/>
+          <w:szCs w:val="22"/>
+        </w:rPr>
+        <w:t>.</w:t>
+      </w:r>
+      <w:r>
+        <w:rPr>
+          <w:rStyle w:val="eop"/>
+          <w:rFonts w:ascii="Calibri" w:hAnsi="Calibri" w:cs="Calibri"/>
+          <w:color w:val="333333"/>
+          <w:sz w:val="21"/>
+          <w:szCs w:val="21"/>
+        </w:rPr>
+        <w:t> </w:t>
+      </w:r>
+    </w:p>
+    <w:p>
+      <w:pPr>
+        <w:pStyle w:val="paragraph"/>
+        <w:numPr>
+          <w:ilvl w:val="0"/>
+          <w:numId w:val="13"/>
+        </w:numPr>
+        <w:spacing w:before="0" w:beforeAutospacing="0" w:after="0" w:afterAutospacing="0"/>
+        <w:textAlignment w:val="baseline"/>
+        <w:rPr>
+          <w:rStyle w:val="normaltextrun"/>
+          <w:rFonts w:eastAsiaTheme="majorEastAsia"/>
+          <w:sz w:val="22"/>
+          <w:szCs w:val="22"/>
+        </w:rPr>
+      </w:pPr>
+      <w:r>
+        <w:rPr>
+          <w:rStyle w:val="normaltextrun"/>
+          <w:rFonts w:ascii="Calibri" w:eastAsiaTheme="majorEastAsia" w:hAnsi="Calibri" w:cs="Calibri"/>
+          <w:sz w:val="22"/>
+          <w:szCs w:val="22"/>
+        </w:rPr>
+        <w:t>It avoids the head-of-line blocking delays that WebSocket suffers from, and is less resource intensive when creating connections</w:t>
+      </w:r>
+      <w:r>
+        <w:rPr>
+          <w:rStyle w:val="normaltextrun"/>
+          <w:rFonts w:eastAsiaTheme="majorEastAsia"/>
+          <w:sz w:val="22"/>
+          <w:szCs w:val="22"/>
+        </w:rPr>
+        <w:t> </w:t>
+      </w:r>
+    </w:p>
+    <w:p>
+      <w:pPr>
+        <w:pStyle w:val="paragraph"/>
+        <w:numPr>
+          <w:ilvl w:val="0"/>
+          <w:numId w:val="13"/>
+        </w:numPr>
+        <w:spacing w:before="0" w:beforeAutospacing="0" w:after="0" w:afterAutospacing="0"/>
+        <w:textAlignment w:val="baseline"/>
+        <w:rPr>
+          <w:rFonts w:ascii="Calibri" w:hAnsi="Calibri" w:cs="Calibri"/>
+          <w:sz w:val="21"/>
+          <w:szCs w:val="21"/>
+        </w:rPr>
+      </w:pPr>
+      <w:r>
+        <w:rPr>
+          <w:rStyle w:val="normaltextrun"/>
+          <w:rFonts w:ascii="Calibri" w:eastAsiaTheme="majorEastAsia" w:hAnsi="Calibri" w:cs="Calibri"/>
+          <w:sz w:val="22"/>
+          <w:szCs w:val="22"/>
+        </w:rPr>
+        <w:t>It works with HTTP/3, the upcoming version of the transport protocol used by the World Wide Web. HTTP/3 uses the QUIC protocol for transport layer data exchange, which has several advantages. QUIC can prevent head-of-line blocking delays, improving network performance in many situations. This is a limitation of WebSocket.</w:t>
+      </w:r>
+      <w:r>
+        <w:rPr>
+          <w:rStyle w:val="eop"/>
+          <w:rFonts w:ascii="Calibri" w:hAnsi="Calibri" w:cs="Calibri"/>
+          <w:color w:val="333333"/>
+          <w:sz w:val="21"/>
+          <w:szCs w:val="21"/>
+        </w:rPr>
+        <w:t> </w:t>
+      </w:r>
+    </w:p>
+    <w:p>
+      <w:pPr>
+        <w:pStyle w:val="paragraph"/>
+        <w:spacing w:before="0" w:beforeAutospacing="0" w:after="0" w:afterAutospacing="0"/>
+        <w:textAlignment w:val="baseline"/>
+        <w:rPr>
+          <w:rFonts w:ascii="Segoe UI" w:hAnsi="Segoe UI" w:cs="Segoe UI"/>
+          <w:sz w:val="18"/>
+          <w:szCs w:val="18"/>
+        </w:rPr>
+      </w:pPr>
+      <w:r>
+        <w:rPr>
+          <w:rStyle w:val="eop"/>
+          <w:rFonts w:ascii="Calibri" w:hAnsi="Calibri" w:cs="Calibri"/>
+          <w:color w:val="333333"/>
+          <w:sz w:val="21"/>
+          <w:szCs w:val="21"/>
+        </w:rPr>
+        <w:t> </w:t>
+      </w:r>
+    </w:p>
+    <w:p>
+      <w:pPr>
+        <w:pStyle w:val="paragraph"/>
+        <w:spacing w:before="0" w:beforeAutospacing="0" w:after="0" w:afterAutospacing="0"/>
+        <w:textAlignment w:val="baseline"/>
+        <w:rPr>
+          <w:rFonts w:ascii="Segoe UI" w:hAnsi="Segoe UI" w:cs="Segoe UI"/>
+          <w:sz w:val="18"/>
+          <w:szCs w:val="18"/>
+        </w:rPr>
+      </w:pPr>
+      <w:r>
+        <w:rPr>
+          <w:rStyle w:val="eop"/>
+          <w:rFonts w:ascii="Calibri" w:hAnsi="Calibri" w:cs="Calibri"/>
+          <w:sz w:val="22"/>
+          <w:szCs w:val="22"/>
+        </w:rPr>
+        <w:t> </w:t>
+      </w:r>
+    </w:p>
+    <w:p>
+      <w:pPr>
+        <w:pStyle w:val="Heading2"/>
+      </w:pPr>
+      <w:r>
+        <w:t>RESTful vs Event</w:t>
+      </w:r>
+      <w:r>
+        <w:t>-</w:t>
+      </w:r>
+      <w:r>
+        <w:t xml:space="preserve">Driven </w:t>
+      </w:r>
+      <w:r>
+        <w:t>Architecture</w:t>
+      </w:r>
+    </w:p>
     <w:p>
       <w:pPr>
         <w:pStyle w:val="Heading2"/>
@@ -2541,27 +1559,40 @@
         <w:rPr>
           <w:rFonts w:ascii="Calibri" w:eastAsia="Times New Roman" w:hAnsi="Calibri" w:cs="Calibri"/>
         </w:rPr>
-        <w:t>Because the load balancer is sitting in between the client and application server and managing the connection, it has the ability to perform other functions. The load balancer can perform content switching, provide content-based security like web application firewalls (WAF), and authentication enhancements like two factor authentication (2FA). </w:t>
-      </w:r>
-    </w:p>
-    <w:p>
-      <w:pPr>
-        <w:spacing w:after="0" w:line="240" w:lineRule="auto"/>
-        <w:textAlignment w:val="baseline"/>
-        <w:rPr>
-          <w:rFonts w:ascii="Times New Roman" w:eastAsia="Times New Roman" w:hAnsi="Times New Roman" w:cs="Times New Roman"/>
+        <w:t xml:space="preserve">Because the load balancer is sitting in between the client and application server and managing the connection, it has the ability to perform other functions. The load balancer can perform content </w:t>
+      </w:r>
+      <w:r>
+        <w:rPr>
+          <w:rFonts w:ascii="Calibri" w:eastAsia="Times New Roman" w:hAnsi="Calibri" w:cs="Calibri"/>
+        </w:rPr>
+        <w:lastRenderedPageBreak/>
+        <w:t>switching, provide content-based security like web application firewalls (WAF), and authentication enhancements like two factor authentication (2FA). </w:t>
+      </w:r>
+    </w:p>
+    <w:p>
+      <w:pPr>
+        <w:rPr>
+          <w:rFonts w:ascii="Times New Roman" w:hAnsi="Times New Roman" w:cs="Times New Roman"/>
           <w:sz w:val="24"/>
           <w:szCs w:val="24"/>
         </w:rPr>
       </w:pPr>
       <w:r>
-        <w:rPr>
-          <w:rFonts w:ascii="Arial" w:eastAsia="Times New Roman" w:hAnsi="Arial" w:cs="Arial"/>
-          <w:color w:val="212121"/>
-          <w:sz w:val="25"/>
-          <w:szCs w:val="25"/>
-        </w:rPr>
         <w:t>This is the primary function of the load balancer, server load balancing (SLB). The agent can provide additional functionality based on their role in the conversation. They can decide to allow and/or deny certain details (security). They may want to validate that the person they are talking to (authentication). </w:t>
+      </w:r>
+    </w:p>
+    <w:p>
+      <w:pPr>
+        <w:pStyle w:val="Heading3"/>
+        <w:rPr>
+          <w:rFonts w:eastAsia="Times New Roman"/>
+        </w:rPr>
+      </w:pPr>
+      <w:r>
+        <w:rPr>
+          <w:rFonts w:eastAsia="Times New Roman"/>
+        </w:rPr>
+        <w:t>Benefits of using Load Balancer </w:t>
       </w:r>
     </w:p>
     <w:p>
@@ -2581,7 +1612,7 @@
         <w:rPr>
           <w:rFonts w:ascii="Calibri" w:eastAsia="Times New Roman" w:hAnsi="Calibri" w:cs="Calibri"/>
         </w:rPr>
-        <w:t>Benefits of using Load Balancer </w:t>
+        <w:t>it helps improve the responsiveness of your application.  </w:t>
       </w:r>
     </w:p>
     <w:p>
@@ -2601,7 +1632,7 @@
         <w:rPr>
           <w:rFonts w:ascii="Calibri" w:eastAsia="Times New Roman" w:hAnsi="Calibri" w:cs="Calibri"/>
         </w:rPr>
-        <w:t>it helps improve the responsiveness of your application.  </w:t>
+        <w:t>It also limits the chances of servers crashing as they're not being subjected to loads beyond what they're capable of withstanding. </w:t>
       </w:r>
     </w:p>
     <w:p>
@@ -2621,26 +1652,6 @@
         <w:rPr>
           <w:rFonts w:ascii="Calibri" w:eastAsia="Times New Roman" w:hAnsi="Calibri" w:cs="Calibri"/>
         </w:rPr>
-        <w:t>It also limits the chances of servers crashing as they're not being subjected to loads beyond what they're capable of withstanding. </w:t>
-      </w:r>
-    </w:p>
-    <w:p>
-      <w:pPr>
-        <w:numPr>
-          <w:ilvl w:val="0"/>
-          <w:numId w:val="14"/>
-        </w:numPr>
-        <w:spacing w:after="0" w:line="240" w:lineRule="auto"/>
-        <w:ind w:left="360" w:firstLine="0"/>
-        <w:textAlignment w:val="baseline"/>
-        <w:rPr>
-          <w:rFonts w:ascii="Calibri" w:eastAsia="Times New Roman" w:hAnsi="Calibri" w:cs="Calibri"/>
-        </w:rPr>
-      </w:pPr>
-      <w:r>
-        <w:rPr>
-          <w:rFonts w:ascii="Calibri" w:eastAsia="Times New Roman" w:hAnsi="Calibri" w:cs="Calibri"/>
-        </w:rPr>
         <w:t>This is done to ensure maximum speed and capacity utilization </w:t>
       </w:r>
     </w:p>
@@ -2652,6 +1663,11 @@
           <w:shd w:val="clear" w:color="auto" w:fill="FFFFFF"/>
         </w:rPr>
         <w:br/>
+      </w:r>
+    </w:p>
+    <w:p>
+      <w:r>
+        <w:br w:type="page"/>
       </w:r>
     </w:p>
     <w:p/>
@@ -2697,121 +1713,8 @@
 </file>
 
 <file path=word/numbering.xml><?xml version="1.0" encoding="utf-8"?>
-<w:numbering xmlns:wpc="http://schemas.microsoft.com/office/word/2010/wordprocessingCanvas" xmlns:cx="http://schemas.microsoft.com/office/drawing/2014/chartex" xmlns:cx1="http://schemas.microsoft.com/office/drawing/2015/9/8/chartex" xmlns:cx2="http://schemas.microsoft.com/office/drawing/2015/10/21/chartex" xmlns:cx3="http://schemas.microsoft.com/office/drawing/2016/5/9/chartex" xmlns:cx4="http://schemas.microsoft.com/office/drawing/2016/5/10/chartex" xmlns:cx5="http://schemas.microsoft.com/office/drawing/2016/5/11/chartex" xmlns:cx6="http://schemas.microsoft.com/office/drawing/2016/5/12/chartex" xmlns:cx7="http://schemas.microsoft.com/office/drawing/2016/5/13/chartex" xmlns:cx8="http://schemas.microsoft.com/office/drawing/2016/5/14/chartex" xmlns:mc="http://schemas.openxmlformats.org/markup-compatibility/2006" xmlns:aink="http://schemas.microsoft.com/office/drawing/2016/ink" xmlns:am3d="http://schemas.microsoft.com/office/drawing/2017/model3d" xmlns:o="urn:schemas-microsoft-com:office:office" xmlns:r="http://schemas.openxmlformats.org/officeDocument/2006/relationships" xmlns:m="http://schemas.openxmlformats.org/officeDocument/2006/math" xmlns:v="urn:schemas-microsoft-com:vml" xmlns:wp14="http://schemas.microsoft.com/office/word/2010/wordprocessingDrawing" xmlns:wp="http://schemas.openxmlformats.org/drawingml/2006/wordprocessingDrawing" xmlns:w10="urn:schemas-microsoft-com:office:word" xmlns:w="http://schemas.openxmlformats.org/wordprocessingml/2006/main" xmlns:w14="http://schemas.microsoft.com/office/word/2010/wordml" xmlns:w15="http://schemas.microsoft.com/office/word/2012/wordml" xmlns:w16cid="http://schemas.microsoft.com/office/word/2016/wordml/cid" xmlns:w16se="http://schemas.microsoft.com/office/word/2015/wordml/symex" xmlns:wpg="http://schemas.microsoft.com/office/word/2010/wordprocessingGroup" xmlns:wpi="http://schemas.microsoft.com/office/word/2010/wordprocessingInk" xmlns:wne="http://schemas.microsoft.com/office/word/2006/wordml" xmlns:wps="http://schemas.microsoft.com/office/word/2010/wordprocessingShape" mc:Ignorable="w14 w15 w16se w16cid wp14">
+<w:numbering xmlns:wpc="http://schemas.microsoft.com/office/word/2010/wordprocessingCanvas" xmlns:cx="http://schemas.microsoft.com/office/drawing/2014/chartex" xmlns:cx1="http://schemas.microsoft.com/office/drawing/2015/9/8/chartex" xmlns:cx2="http://schemas.microsoft.com/office/drawing/2015/10/21/chartex" xmlns:cx3="http://schemas.microsoft.com/office/drawing/2016/5/9/chartex" xmlns:cx4="http://schemas.microsoft.com/office/drawing/2016/5/10/chartex" xmlns:cx5="http://schemas.microsoft.com/office/drawing/2016/5/11/chartex" xmlns:cx6="http://schemas.microsoft.com/office/drawing/2016/5/12/chartex" xmlns:cx7="http://schemas.microsoft.com/office/drawing/2016/5/13/chartex" xmlns:cx8="http://schemas.microsoft.com/office/drawing/2016/5/14/chartex" xmlns:mc="http://schemas.openxmlformats.org/markup-compatibility/2006" xmlns:aink="http://schemas.microsoft.com/office/drawing/2016/ink" xmlns:am3d="http://schemas.microsoft.com/office/drawing/2017/model3d" xmlns:o="urn:schemas-microsoft-com:office:office" xmlns:r="http://schemas.openxmlformats.org/officeDocument/2006/relationships" xmlns:m="http://schemas.openxmlformats.org/officeDocument/2006/math" xmlns:v="urn:schemas-microsoft-com:vml" xmlns:wp14="http://schemas.microsoft.com/office/word/2010/wordprocessingDrawing" xmlns:wp="http://schemas.openxmlformats.org/drawingml/2006/wordprocessingDrawing" xmlns:w10="urn:schemas-microsoft-com:office:word" xmlns:w="http://schemas.openxmlformats.org/wordprocessingml/2006/main" xmlns:w14="http://schemas.microsoft.com/office/word/2010/wordml" xmlns:w15="http://schemas.microsoft.com/office/word/2012/wordml" xmlns:w16cex="http://schemas.microsoft.com/office/word/2018/wordml/cex" xmlns:w16cid="http://schemas.microsoft.com/office/word/2016/wordml/cid" xmlns:w16="http://schemas.microsoft.com/office/word/2018/wordml" xmlns:w16sdtdh="http://schemas.microsoft.com/office/word/2020/wordml/sdtdatahash" xmlns:w16se="http://schemas.microsoft.com/office/word/2015/wordml/symex" xmlns:wpg="http://schemas.microsoft.com/office/word/2010/wordprocessingGroup" xmlns:wpi="http://schemas.microsoft.com/office/word/2010/wordprocessingInk" xmlns:wne="http://schemas.microsoft.com/office/word/2006/wordml" xmlns:wps="http://schemas.microsoft.com/office/word/2010/wordprocessingShape" mc:Ignorable="w14 w15 w16se w16cid w16 w16cex w16sdtdh wp14">
   <w:abstractNum w:abstractNumId="0" w15:restartNumberingAfterBreak="0">
-    <w:nsid w:val="069E17C7"/>
-    <w:multiLevelType w:val="hybridMultilevel"/>
-    <w:tmpl w:val="A3C2C212"/>
-    <w:lvl w:ilvl="0" w:tplc="04090001">
-      <w:start w:val="1"/>
-      <w:numFmt w:val="bullet"/>
-      <w:lvlText w:val=""/>
-      <w:lvlJc w:val="left"/>
-      <w:pPr>
-        <w:ind w:left="2160" w:hanging="360"/>
-      </w:pPr>
-      <w:rPr>
-        <w:rFonts w:ascii="Symbol" w:hAnsi="Symbol" w:hint="default"/>
-      </w:rPr>
-    </w:lvl>
-    <w:lvl w:ilvl="1" w:tplc="04090003" w:tentative="1">
-      <w:start w:val="1"/>
-      <w:numFmt w:val="bullet"/>
-      <w:lvlText w:val="o"/>
-      <w:lvlJc w:val="left"/>
-      <w:pPr>
-        <w:ind w:left="2880" w:hanging="360"/>
-      </w:pPr>
-      <w:rPr>
-        <w:rFonts w:ascii="Courier New" w:hAnsi="Courier New" w:cs="Courier New" w:hint="default"/>
-      </w:rPr>
-    </w:lvl>
-    <w:lvl w:ilvl="2" w:tplc="04090005" w:tentative="1">
-      <w:start w:val="1"/>
-      <w:numFmt w:val="bullet"/>
-      <w:lvlText w:val=""/>
-      <w:lvlJc w:val="left"/>
-      <w:pPr>
-        <w:ind w:left="3600" w:hanging="360"/>
-      </w:pPr>
-      <w:rPr>
-        <w:rFonts w:ascii="Wingdings" w:hAnsi="Wingdings" w:hint="default"/>
-      </w:rPr>
-    </w:lvl>
-    <w:lvl w:ilvl="3" w:tplc="04090001" w:tentative="1">
-      <w:start w:val="1"/>
-      <w:numFmt w:val="bullet"/>
-      <w:lvlText w:val=""/>
-      <w:lvlJc w:val="left"/>
-      <w:pPr>
-        <w:ind w:left="4320" w:hanging="360"/>
-      </w:pPr>
-      <w:rPr>
-        <w:rFonts w:ascii="Symbol" w:hAnsi="Symbol" w:hint="default"/>
-      </w:rPr>
-    </w:lvl>
-    <w:lvl w:ilvl="4" w:tplc="04090003" w:tentative="1">
-      <w:start w:val="1"/>
-      <w:numFmt w:val="bullet"/>
-      <w:lvlText w:val="o"/>
-      <w:lvlJc w:val="left"/>
-      <w:pPr>
-        <w:ind w:left="5040" w:hanging="360"/>
-      </w:pPr>
-      <w:rPr>
-        <w:rFonts w:ascii="Courier New" w:hAnsi="Courier New" w:cs="Courier New" w:hint="default"/>
-      </w:rPr>
-    </w:lvl>
-    <w:lvl w:ilvl="5" w:tplc="04090005" w:tentative="1">
-      <w:start w:val="1"/>
-      <w:numFmt w:val="bullet"/>
-      <w:lvlText w:val=""/>
-      <w:lvlJc w:val="left"/>
-      <w:pPr>
-        <w:ind w:left="5760" w:hanging="360"/>
-      </w:pPr>
-      <w:rPr>
-        <w:rFonts w:ascii="Wingdings" w:hAnsi="Wingdings" w:hint="default"/>
-      </w:rPr>
-    </w:lvl>
-    <w:lvl w:ilvl="6" w:tplc="04090001" w:tentative="1">
-      <w:start w:val="1"/>
-      <w:numFmt w:val="bullet"/>
-      <w:lvlText w:val=""/>
-      <w:lvlJc w:val="left"/>
-      <w:pPr>
-        <w:ind w:left="6480" w:hanging="360"/>
-      </w:pPr>
-      <w:rPr>
-        <w:rFonts w:ascii="Symbol" w:hAnsi="Symbol" w:hint="default"/>
-      </w:rPr>
-    </w:lvl>
-    <w:lvl w:ilvl="7" w:tplc="04090003" w:tentative="1">
-      <w:start w:val="1"/>
-      <w:numFmt w:val="bullet"/>
-      <w:lvlText w:val="o"/>
-      <w:lvlJc w:val="left"/>
-      <w:pPr>
-        <w:ind w:left="7200" w:hanging="360"/>
-      </w:pPr>
-      <w:rPr>
-        <w:rFonts w:ascii="Courier New" w:hAnsi="Courier New" w:cs="Courier New" w:hint="default"/>
-      </w:rPr>
-    </w:lvl>
-    <w:lvl w:ilvl="8" w:tplc="04090005" w:tentative="1">
-      <w:start w:val="1"/>
-      <w:numFmt w:val="bullet"/>
-      <w:lvlText w:val=""/>
-      <w:lvlJc w:val="left"/>
-      <w:pPr>
-        <w:ind w:left="7920" w:hanging="360"/>
-      </w:pPr>
-      <w:rPr>
-        <w:rFonts w:ascii="Wingdings" w:hAnsi="Wingdings" w:hint="default"/>
-      </w:rPr>
-    </w:lvl>
-  </w:abstractNum>
-  <w:abstractNum w:abstractNumId="1" w15:restartNumberingAfterBreak="0">
     <w:nsid w:val="09AB0FE8"/>
     <w:multiLevelType w:val="multilevel"/>
     <w:tmpl w:val="BD865CD6"/>
@@ -2822,9 +1725,9 @@
       <w:lvlJc w:val="left"/>
       <w:pPr>
         <w:tabs>
-          <w:tab w:val="num" w:pos="720"/>
-        </w:tabs>
-        <w:ind w:left="720" w:hanging="360"/>
+          <w:tab w:val="num" w:pos="1080"/>
+        </w:tabs>
+        <w:ind w:left="1080" w:hanging="360"/>
       </w:pPr>
       <w:rPr>
         <w:rFonts w:ascii="Courier New" w:hAnsi="Courier New" w:cs="Courier New" w:hint="default"/>
@@ -2838,9 +1741,9 @@
       <w:lvlJc w:val="left"/>
       <w:pPr>
         <w:tabs>
-          <w:tab w:val="num" w:pos="1440"/>
-        </w:tabs>
-        <w:ind w:left="1440" w:hanging="360"/>
+          <w:tab w:val="num" w:pos="1800"/>
+        </w:tabs>
+        <w:ind w:left="1800" w:hanging="360"/>
       </w:pPr>
       <w:rPr>
         <w:rFonts w:ascii="Symbol" w:hAnsi="Symbol" w:hint="default"/>
@@ -2854,9 +1757,9 @@
       <w:lvlJc w:val="left"/>
       <w:pPr>
         <w:tabs>
-          <w:tab w:val="num" w:pos="2160"/>
-        </w:tabs>
-        <w:ind w:left="2160" w:hanging="360"/>
+          <w:tab w:val="num" w:pos="2520"/>
+        </w:tabs>
+        <w:ind w:left="2520" w:hanging="360"/>
       </w:pPr>
       <w:rPr>
         <w:rFonts w:ascii="Symbol" w:hAnsi="Symbol" w:hint="default"/>
@@ -2870,9 +1773,9 @@
       <w:lvlJc w:val="left"/>
       <w:pPr>
         <w:tabs>
-          <w:tab w:val="num" w:pos="2880"/>
-        </w:tabs>
-        <w:ind w:left="2880" w:hanging="360"/>
+          <w:tab w:val="num" w:pos="3240"/>
+        </w:tabs>
+        <w:ind w:left="3240" w:hanging="360"/>
       </w:pPr>
       <w:rPr>
         <w:rFonts w:ascii="Symbol" w:hAnsi="Symbol" w:hint="default"/>
@@ -2886,9 +1789,9 @@
       <w:lvlJc w:val="left"/>
       <w:pPr>
         <w:tabs>
-          <w:tab w:val="num" w:pos="3600"/>
-        </w:tabs>
-        <w:ind w:left="3600" w:hanging="360"/>
+          <w:tab w:val="num" w:pos="3960"/>
+        </w:tabs>
+        <w:ind w:left="3960" w:hanging="360"/>
       </w:pPr>
       <w:rPr>
         <w:rFonts w:ascii="Symbol" w:hAnsi="Symbol" w:hint="default"/>
@@ -2902,9 +1805,9 @@
       <w:lvlJc w:val="left"/>
       <w:pPr>
         <w:tabs>
-          <w:tab w:val="num" w:pos="4320"/>
-        </w:tabs>
-        <w:ind w:left="4320" w:hanging="360"/>
+          <w:tab w:val="num" w:pos="4680"/>
+        </w:tabs>
+        <w:ind w:left="4680" w:hanging="360"/>
       </w:pPr>
       <w:rPr>
         <w:rFonts w:ascii="Symbol" w:hAnsi="Symbol" w:hint="default"/>
@@ -2918,9 +1821,9 @@
       <w:lvlJc w:val="left"/>
       <w:pPr>
         <w:tabs>
-          <w:tab w:val="num" w:pos="5040"/>
-        </w:tabs>
-        <w:ind w:left="5040" w:hanging="360"/>
+          <w:tab w:val="num" w:pos="5400"/>
+        </w:tabs>
+        <w:ind w:left="5400" w:hanging="360"/>
       </w:pPr>
       <w:rPr>
         <w:rFonts w:ascii="Symbol" w:hAnsi="Symbol" w:hint="default"/>
@@ -2934,9 +1837,9 @@
       <w:lvlJc w:val="left"/>
       <w:pPr>
         <w:tabs>
-          <w:tab w:val="num" w:pos="5760"/>
-        </w:tabs>
-        <w:ind w:left="5760" w:hanging="360"/>
+          <w:tab w:val="num" w:pos="6120"/>
+        </w:tabs>
+        <w:ind w:left="6120" w:hanging="360"/>
       </w:pPr>
       <w:rPr>
         <w:rFonts w:ascii="Symbol" w:hAnsi="Symbol" w:hint="default"/>
@@ -2950,9 +1853,9 @@
       <w:lvlJc w:val="left"/>
       <w:pPr>
         <w:tabs>
-          <w:tab w:val="num" w:pos="6480"/>
-        </w:tabs>
-        <w:ind w:left="6480" w:hanging="360"/>
+          <w:tab w:val="num" w:pos="6840"/>
+        </w:tabs>
+        <w:ind w:left="6840" w:hanging="360"/>
       </w:pPr>
       <w:rPr>
         <w:rFonts w:ascii="Symbol" w:hAnsi="Symbol" w:hint="default"/>
@@ -2960,7 +1863,7 @@
       </w:rPr>
     </w:lvl>
   </w:abstractNum>
-  <w:abstractNum w:abstractNumId="2" w15:restartNumberingAfterBreak="0">
+  <w:abstractNum w:abstractNumId="1" w15:restartNumberingAfterBreak="0">
     <w:nsid w:val="10552FA9"/>
     <w:multiLevelType w:val="multilevel"/>
     <w:tmpl w:val="3CB42708"/>
@@ -3109,7 +2012,7 @@
       </w:rPr>
     </w:lvl>
   </w:abstractNum>
-  <w:abstractNum w:abstractNumId="3" w15:restartNumberingAfterBreak="0">
+  <w:abstractNum w:abstractNumId="2" w15:restartNumberingAfterBreak="0">
     <w:nsid w:val="156A4B21"/>
     <w:multiLevelType w:val="multilevel"/>
     <w:tmpl w:val="EEEC8A88"/>
@@ -3258,7 +2161,7 @@
       </w:rPr>
     </w:lvl>
   </w:abstractNum>
-  <w:abstractNum w:abstractNumId="4" w15:restartNumberingAfterBreak="0">
+  <w:abstractNum w:abstractNumId="3" w15:restartNumberingAfterBreak="0">
     <w:nsid w:val="1C436906"/>
     <w:multiLevelType w:val="hybridMultilevel"/>
     <w:tmpl w:val="9BEA0D50"/>
@@ -3371,7 +2274,7 @@
       </w:rPr>
     </w:lvl>
   </w:abstractNum>
-  <w:abstractNum w:abstractNumId="5" w15:restartNumberingAfterBreak="0">
+  <w:abstractNum w:abstractNumId="4" w15:restartNumberingAfterBreak="0">
     <w:nsid w:val="2D072DF7"/>
     <w:multiLevelType w:val="hybridMultilevel"/>
     <w:tmpl w:val="ED92B662"/>
@@ -3380,7 +2283,7 @@
       <w:lvlText w:val="-"/>
       <w:lvlJc w:val="left"/>
       <w:pPr>
-        <w:ind w:left="720" w:hanging="360"/>
+        <w:ind w:left="1080" w:hanging="360"/>
       </w:pPr>
       <w:rPr>
         <w:rFonts w:ascii="Calibri" w:eastAsiaTheme="majorEastAsia" w:hAnsi="Calibri" w:cs="Calibri" w:hint="default"/>
@@ -3392,7 +2295,7 @@
       <w:lvlText w:val="o"/>
       <w:lvlJc w:val="left"/>
       <w:pPr>
-        <w:ind w:left="1440" w:hanging="360"/>
+        <w:ind w:left="1800" w:hanging="360"/>
       </w:pPr>
       <w:rPr>
         <w:rFonts w:ascii="Courier New" w:hAnsi="Courier New" w:cs="Courier New" w:hint="default"/>
@@ -3404,7 +2307,7 @@
       <w:lvlText w:val=""/>
       <w:lvlJc w:val="left"/>
       <w:pPr>
-        <w:ind w:left="2160" w:hanging="360"/>
+        <w:ind w:left="2520" w:hanging="360"/>
       </w:pPr>
       <w:rPr>
         <w:rFonts w:ascii="Wingdings" w:hAnsi="Wingdings" w:hint="default"/>
@@ -3416,7 +2319,7 @@
       <w:lvlText w:val=""/>
       <w:lvlJc w:val="left"/>
       <w:pPr>
-        <w:ind w:left="2880" w:hanging="360"/>
+        <w:ind w:left="3240" w:hanging="360"/>
       </w:pPr>
       <w:rPr>
         <w:rFonts w:ascii="Symbol" w:hAnsi="Symbol" w:hint="default"/>
@@ -3428,7 +2331,7 @@
       <w:lvlText w:val="o"/>
       <w:lvlJc w:val="left"/>
       <w:pPr>
-        <w:ind w:left="3600" w:hanging="360"/>
+        <w:ind w:left="3960" w:hanging="360"/>
       </w:pPr>
       <w:rPr>
         <w:rFonts w:ascii="Courier New" w:hAnsi="Courier New" w:cs="Courier New" w:hint="default"/>
@@ -3440,7 +2343,7 @@
       <w:lvlText w:val=""/>
       <w:lvlJc w:val="left"/>
       <w:pPr>
-        <w:ind w:left="4320" w:hanging="360"/>
+        <w:ind w:left="4680" w:hanging="360"/>
       </w:pPr>
       <w:rPr>
         <w:rFonts w:ascii="Wingdings" w:hAnsi="Wingdings" w:hint="default"/>
@@ -3452,7 +2355,7 @@
       <w:lvlText w:val=""/>
       <w:lvlJc w:val="left"/>
       <w:pPr>
-        <w:ind w:left="5040" w:hanging="360"/>
+        <w:ind w:left="5400" w:hanging="360"/>
       </w:pPr>
       <w:rPr>
         <w:rFonts w:ascii="Symbol" w:hAnsi="Symbol" w:hint="default"/>
@@ -3464,7 +2367,7 @@
       <w:lvlText w:val="o"/>
       <w:lvlJc w:val="left"/>
       <w:pPr>
-        <w:ind w:left="5760" w:hanging="360"/>
+        <w:ind w:left="6120" w:hanging="360"/>
       </w:pPr>
       <w:rPr>
         <w:rFonts w:ascii="Courier New" w:hAnsi="Courier New" w:cs="Courier New" w:hint="default"/>
@@ -3476,14 +2379,14 @@
       <w:lvlText w:val=""/>
       <w:lvlJc w:val="left"/>
       <w:pPr>
-        <w:ind w:left="6480" w:hanging="360"/>
+        <w:ind w:left="6840" w:hanging="360"/>
       </w:pPr>
       <w:rPr>
         <w:rFonts w:ascii="Wingdings" w:hAnsi="Wingdings" w:hint="default"/>
       </w:rPr>
     </w:lvl>
   </w:abstractNum>
-  <w:abstractNum w:abstractNumId="6" w15:restartNumberingAfterBreak="0">
+  <w:abstractNum w:abstractNumId="5" w15:restartNumberingAfterBreak="0">
     <w:nsid w:val="350259AF"/>
     <w:multiLevelType w:val="multilevel"/>
     <w:tmpl w:val="9A0E9BFE"/>
@@ -3632,7 +2535,7 @@
       </w:rPr>
     </w:lvl>
   </w:abstractNum>
-  <w:abstractNum w:abstractNumId="7" w15:restartNumberingAfterBreak="0">
+  <w:abstractNum w:abstractNumId="6" w15:restartNumberingAfterBreak="0">
     <w:nsid w:val="3BB263E6"/>
     <w:multiLevelType w:val="multilevel"/>
     <w:tmpl w:val="8EFA722A"/>
@@ -3643,9 +2546,9 @@
       <w:lvlJc w:val="left"/>
       <w:pPr>
         <w:tabs>
-          <w:tab w:val="num" w:pos="720"/>
-        </w:tabs>
-        <w:ind w:left="720" w:hanging="360"/>
+          <w:tab w:val="num" w:pos="1080"/>
+        </w:tabs>
+        <w:ind w:left="1080" w:hanging="360"/>
       </w:pPr>
       <w:rPr>
         <w:rFonts w:ascii="Courier New" w:hAnsi="Courier New" w:cs="Courier New" w:hint="default"/>
@@ -3659,9 +2562,9 @@
       <w:lvlJc w:val="left"/>
       <w:pPr>
         <w:tabs>
-          <w:tab w:val="num" w:pos="1440"/>
-        </w:tabs>
-        <w:ind w:left="1440" w:hanging="360"/>
+          <w:tab w:val="num" w:pos="1800"/>
+        </w:tabs>
+        <w:ind w:left="1800" w:hanging="360"/>
       </w:pPr>
       <w:rPr>
         <w:rFonts w:ascii="Symbol" w:hAnsi="Symbol" w:hint="default"/>
@@ -3675,9 +2578,9 @@
       <w:lvlJc w:val="left"/>
       <w:pPr>
         <w:tabs>
-          <w:tab w:val="num" w:pos="2160"/>
-        </w:tabs>
-        <w:ind w:left="2160" w:hanging="360"/>
+          <w:tab w:val="num" w:pos="2520"/>
+        </w:tabs>
+        <w:ind w:left="2520" w:hanging="360"/>
       </w:pPr>
       <w:rPr>
         <w:rFonts w:ascii="Symbol" w:hAnsi="Symbol" w:hint="default"/>
@@ -3691,9 +2594,9 @@
       <w:lvlJc w:val="left"/>
       <w:pPr>
         <w:tabs>
-          <w:tab w:val="num" w:pos="2880"/>
-        </w:tabs>
-        <w:ind w:left="2880" w:hanging="360"/>
+          <w:tab w:val="num" w:pos="3240"/>
+        </w:tabs>
+        <w:ind w:left="3240" w:hanging="360"/>
       </w:pPr>
       <w:rPr>
         <w:rFonts w:ascii="Symbol" w:hAnsi="Symbol" w:hint="default"/>
@@ -3707,9 +2610,9 @@
       <w:lvlJc w:val="left"/>
       <w:pPr>
         <w:tabs>
-          <w:tab w:val="num" w:pos="3600"/>
-        </w:tabs>
-        <w:ind w:left="3600" w:hanging="360"/>
+          <w:tab w:val="num" w:pos="3960"/>
+        </w:tabs>
+        <w:ind w:left="3960" w:hanging="360"/>
       </w:pPr>
       <w:rPr>
         <w:rFonts w:ascii="Symbol" w:hAnsi="Symbol" w:hint="default"/>
@@ -3723,9 +2626,9 @@
       <w:lvlJc w:val="left"/>
       <w:pPr>
         <w:tabs>
-          <w:tab w:val="num" w:pos="4320"/>
-        </w:tabs>
-        <w:ind w:left="4320" w:hanging="360"/>
+          <w:tab w:val="num" w:pos="4680"/>
+        </w:tabs>
+        <w:ind w:left="4680" w:hanging="360"/>
       </w:pPr>
       <w:rPr>
         <w:rFonts w:ascii="Symbol" w:hAnsi="Symbol" w:hint="default"/>
@@ -3739,9 +2642,9 @@
       <w:lvlJc w:val="left"/>
       <w:pPr>
         <w:tabs>
-          <w:tab w:val="num" w:pos="5040"/>
-        </w:tabs>
-        <w:ind w:left="5040" w:hanging="360"/>
+          <w:tab w:val="num" w:pos="5400"/>
+        </w:tabs>
+        <w:ind w:left="5400" w:hanging="360"/>
       </w:pPr>
       <w:rPr>
         <w:rFonts w:ascii="Symbol" w:hAnsi="Symbol" w:hint="default"/>
@@ -3755,9 +2658,9 @@
       <w:lvlJc w:val="left"/>
       <w:pPr>
         <w:tabs>
-          <w:tab w:val="num" w:pos="5760"/>
-        </w:tabs>
-        <w:ind w:left="5760" w:hanging="360"/>
+          <w:tab w:val="num" w:pos="6120"/>
+        </w:tabs>
+        <w:ind w:left="6120" w:hanging="360"/>
       </w:pPr>
       <w:rPr>
         <w:rFonts w:ascii="Symbol" w:hAnsi="Symbol" w:hint="default"/>
@@ -3771,9 +2674,9 @@
       <w:lvlJc w:val="left"/>
       <w:pPr>
         <w:tabs>
-          <w:tab w:val="num" w:pos="6480"/>
-        </w:tabs>
-        <w:ind w:left="6480" w:hanging="360"/>
+          <w:tab w:val="num" w:pos="6840"/>
+        </w:tabs>
+        <w:ind w:left="6840" w:hanging="360"/>
       </w:pPr>
       <w:rPr>
         <w:rFonts w:ascii="Symbol" w:hAnsi="Symbol" w:hint="default"/>
@@ -3781,93 +2684,7 @@
       </w:rPr>
     </w:lvl>
   </w:abstractNum>
-  <w:abstractNum w:abstractNumId="8" w15:restartNumberingAfterBreak="0">
-    <w:nsid w:val="67085BE7"/>
-    <w:multiLevelType w:val="hybridMultilevel"/>
-    <w:tmpl w:val="F8C8C158"/>
-    <w:lvl w:ilvl="0" w:tplc="0409000F">
-      <w:start w:val="1"/>
-      <w:numFmt w:val="decimal"/>
-      <w:lvlText w:val="%1."/>
-      <w:lvlJc w:val="left"/>
-      <w:pPr>
-        <w:ind w:left="720" w:hanging="360"/>
-      </w:pPr>
-    </w:lvl>
-    <w:lvl w:ilvl="1" w:tplc="04090019" w:tentative="1">
-      <w:start w:val="1"/>
-      <w:numFmt w:val="lowerLetter"/>
-      <w:lvlText w:val="%2."/>
-      <w:lvlJc w:val="left"/>
-      <w:pPr>
-        <w:ind w:left="1440" w:hanging="360"/>
-      </w:pPr>
-    </w:lvl>
-    <w:lvl w:ilvl="2" w:tplc="0409001B" w:tentative="1">
-      <w:start w:val="1"/>
-      <w:numFmt w:val="lowerRoman"/>
-      <w:lvlText w:val="%3."/>
-      <w:lvlJc w:val="right"/>
-      <w:pPr>
-        <w:ind w:left="2160" w:hanging="180"/>
-      </w:pPr>
-    </w:lvl>
-    <w:lvl w:ilvl="3" w:tplc="0409000F" w:tentative="1">
-      <w:start w:val="1"/>
-      <w:numFmt w:val="decimal"/>
-      <w:lvlText w:val="%4."/>
-      <w:lvlJc w:val="left"/>
-      <w:pPr>
-        <w:ind w:left="2880" w:hanging="360"/>
-      </w:pPr>
-    </w:lvl>
-    <w:lvl w:ilvl="4" w:tplc="04090019" w:tentative="1">
-      <w:start w:val="1"/>
-      <w:numFmt w:val="lowerLetter"/>
-      <w:lvlText w:val="%5."/>
-      <w:lvlJc w:val="left"/>
-      <w:pPr>
-        <w:ind w:left="3600" w:hanging="360"/>
-      </w:pPr>
-    </w:lvl>
-    <w:lvl w:ilvl="5" w:tplc="0409001B" w:tentative="1">
-      <w:start w:val="1"/>
-      <w:numFmt w:val="lowerRoman"/>
-      <w:lvlText w:val="%6."/>
-      <w:lvlJc w:val="right"/>
-      <w:pPr>
-        <w:ind w:left="4320" w:hanging="180"/>
-      </w:pPr>
-    </w:lvl>
-    <w:lvl w:ilvl="6" w:tplc="0409000F" w:tentative="1">
-      <w:start w:val="1"/>
-      <w:numFmt w:val="decimal"/>
-      <w:lvlText w:val="%7."/>
-      <w:lvlJc w:val="left"/>
-      <w:pPr>
-        <w:ind w:left="5040" w:hanging="360"/>
-      </w:pPr>
-    </w:lvl>
-    <w:lvl w:ilvl="7" w:tplc="04090019" w:tentative="1">
-      <w:start w:val="1"/>
-      <w:numFmt w:val="lowerLetter"/>
-      <w:lvlText w:val="%8."/>
-      <w:lvlJc w:val="left"/>
-      <w:pPr>
-        <w:ind w:left="5760" w:hanging="360"/>
-      </w:pPr>
-    </w:lvl>
-    <w:lvl w:ilvl="8" w:tplc="0409001B" w:tentative="1">
-      <w:start w:val="1"/>
-      <w:numFmt w:val="lowerRoman"/>
-      <w:lvlText w:val="%9."/>
-      <w:lvlJc w:val="right"/>
-      <w:pPr>
-        <w:ind w:left="6480" w:hanging="180"/>
-      </w:pPr>
-    </w:lvl>
-  </w:abstractNum>
-  <w:abstractNum w:abstractNumId="9" w15:restartNumberingAfterBreak="0">
+  <w:abstractNum w:abstractNumId="7" w15:restartNumberingAfterBreak="0">
     <w:nsid w:val="694541C9"/>
     <w:multiLevelType w:val="multilevel"/>
     <w:tmpl w:val="E96A4C1C"/>
@@ -4016,7 +2833,7 @@
       </w:rPr>
     </w:lvl>
   </w:abstractNum>
-  <w:abstractNum w:abstractNumId="10" w15:restartNumberingAfterBreak="0">
+  <w:abstractNum w:abstractNumId="8" w15:restartNumberingAfterBreak="0">
     <w:nsid w:val="6C425B9F"/>
     <w:multiLevelType w:val="multilevel"/>
     <w:tmpl w:val="5CEEAA18"/>
@@ -4165,7 +2982,7 @@
       </w:rPr>
     </w:lvl>
   </w:abstractNum>
-  <w:abstractNum w:abstractNumId="11" w15:restartNumberingAfterBreak="0">
+  <w:abstractNum w:abstractNumId="9" w15:restartNumberingAfterBreak="0">
     <w:nsid w:val="73431656"/>
     <w:multiLevelType w:val="hybridMultilevel"/>
     <w:tmpl w:val="4FDAC71A"/>
@@ -4278,7 +3095,7 @@
       </w:rPr>
     </w:lvl>
   </w:abstractNum>
-  <w:abstractNum w:abstractNumId="12" w15:restartNumberingAfterBreak="0">
+  <w:abstractNum w:abstractNumId="10" w15:restartNumberingAfterBreak="0">
     <w:nsid w:val="739622B3"/>
     <w:multiLevelType w:val="hybridMultilevel"/>
     <w:tmpl w:val="E5F0E8F2"/>
@@ -4391,120 +3208,7 @@
       </w:rPr>
     </w:lvl>
   </w:abstractNum>
-  <w:abstractNum w:abstractNumId="13" w15:restartNumberingAfterBreak="0">
-    <w:nsid w:val="73E26F63"/>
-    <w:multiLevelType w:val="hybridMultilevel"/>
-    <w:tmpl w:val="29087EAE"/>
-    <w:lvl w:ilvl="0" w:tplc="04090001">
-      <w:start w:val="1"/>
-      <w:numFmt w:val="bullet"/>
-      <w:lvlText w:val=""/>
-      <w:lvlJc w:val="left"/>
-      <w:pPr>
-        <w:ind w:left="720" w:hanging="360"/>
-      </w:pPr>
-      <w:rPr>
-        <w:rFonts w:ascii="Symbol" w:hAnsi="Symbol" w:hint="default"/>
-      </w:rPr>
-    </w:lvl>
-    <w:lvl w:ilvl="1" w:tplc="04090003" w:tentative="1">
-      <w:start w:val="1"/>
-      <w:numFmt w:val="bullet"/>
-      <w:lvlText w:val="o"/>
-      <w:lvlJc w:val="left"/>
-      <w:pPr>
-        <w:ind w:left="1440" w:hanging="360"/>
-      </w:pPr>
-      <w:rPr>
-        <w:rFonts w:ascii="Courier New" w:hAnsi="Courier New" w:cs="Courier New" w:hint="default"/>
-      </w:rPr>
-    </w:lvl>
-    <w:lvl w:ilvl="2" w:tplc="04090005" w:tentative="1">
-      <w:start w:val="1"/>
-      <w:numFmt w:val="bullet"/>
-      <w:lvlText w:val=""/>
-      <w:lvlJc w:val="left"/>
-      <w:pPr>
-        <w:ind w:left="2160" w:hanging="360"/>
-      </w:pPr>
-      <w:rPr>
-        <w:rFonts w:ascii="Wingdings" w:hAnsi="Wingdings" w:hint="default"/>
-      </w:rPr>
-    </w:lvl>
-    <w:lvl w:ilvl="3" w:tplc="04090001" w:tentative="1">
-      <w:start w:val="1"/>
-      <w:numFmt w:val="bullet"/>
-      <w:lvlText w:val=""/>
-      <w:lvlJc w:val="left"/>
-      <w:pPr>
-        <w:ind w:left="2880" w:hanging="360"/>
-      </w:pPr>
-      <w:rPr>
-        <w:rFonts w:ascii="Symbol" w:hAnsi="Symbol" w:hint="default"/>
-      </w:rPr>
-    </w:lvl>
-    <w:lvl w:ilvl="4" w:tplc="04090003" w:tentative="1">
-      <w:start w:val="1"/>
-      <w:numFmt w:val="bullet"/>
-      <w:lvlText w:val="o"/>
-      <w:lvlJc w:val="left"/>
-      <w:pPr>
-        <w:ind w:left="3600" w:hanging="360"/>
-      </w:pPr>
-      <w:rPr>
-        <w:rFonts w:ascii="Courier New" w:hAnsi="Courier New" w:cs="Courier New" w:hint="default"/>
-      </w:rPr>
-    </w:lvl>
-    <w:lvl w:ilvl="5" w:tplc="04090005" w:tentative="1">
-      <w:start w:val="1"/>
-      <w:numFmt w:val="bullet"/>
-      <w:lvlText w:val=""/>
-      <w:lvlJc w:val="left"/>
-      <w:pPr>
-        <w:ind w:left="4320" w:hanging="360"/>
-      </w:pPr>
-      <w:rPr>
-        <w:rFonts w:ascii="Wingdings" w:hAnsi="Wingdings" w:hint="default"/>
-      </w:rPr>
-    </w:lvl>
-    <w:lvl w:ilvl="6" w:tplc="04090001" w:tentative="1">
-      <w:start w:val="1"/>
-      <w:numFmt w:val="bullet"/>
-      <w:lvlText w:val=""/>
-      <w:lvlJc w:val="left"/>
-      <w:pPr>
-        <w:ind w:left="5040" w:hanging="360"/>
-      </w:pPr>
-      <w:rPr>
-        <w:rFonts w:ascii="Symbol" w:hAnsi="Symbol" w:hint="default"/>
-      </w:rPr>
-    </w:lvl>
-    <w:lvl w:ilvl="7" w:tplc="04090003" w:tentative="1">
-      <w:start w:val="1"/>
-      <w:numFmt w:val="bullet"/>
-      <w:lvlText w:val="o"/>
-      <w:lvlJc w:val="left"/>
-      <w:pPr>
-        <w:ind w:left="5760" w:hanging="360"/>
-      </w:pPr>
-      <w:rPr>
-        <w:rFonts w:ascii="Courier New" w:hAnsi="Courier New" w:cs="Courier New" w:hint="default"/>
-      </w:rPr>
-    </w:lvl>
-    <w:lvl w:ilvl="8" w:tplc="04090005" w:tentative="1">
-      <w:start w:val="1"/>
-      <w:numFmt w:val="bullet"/>
-      <w:lvlText w:val=""/>
-      <w:lvlJc w:val="left"/>
-      <w:pPr>
-        <w:ind w:left="6480" w:hanging="360"/>
-      </w:pPr>
-      <w:rPr>
-        <w:rFonts w:ascii="Wingdings" w:hAnsi="Wingdings" w:hint="default"/>
-      </w:rPr>
-    </w:lvl>
-  </w:abstractNum>
-  <w:abstractNum w:abstractNumId="14" w15:restartNumberingAfterBreak="0">
+  <w:abstractNum w:abstractNumId="11" w15:restartNumberingAfterBreak="0">
     <w:nsid w:val="74BE6AA8"/>
     <w:multiLevelType w:val="hybridMultilevel"/>
     <w:tmpl w:val="E800FFA2"/>
@@ -4617,7 +3321,7 @@
       </w:rPr>
     </w:lvl>
   </w:abstractNum>
-  <w:abstractNum w:abstractNumId="15" w15:restartNumberingAfterBreak="0">
+  <w:abstractNum w:abstractNumId="12" w15:restartNumberingAfterBreak="0">
     <w:nsid w:val="76156295"/>
     <w:multiLevelType w:val="multilevel"/>
     <w:tmpl w:val="6BAE8866"/>
@@ -4730,120 +3434,7 @@
       </w:pPr>
     </w:lvl>
   </w:abstractNum>
-  <w:abstractNum w:abstractNumId="16" w15:restartNumberingAfterBreak="0">
-    <w:nsid w:val="764037E3"/>
-    <w:multiLevelType w:val="hybridMultilevel"/>
-    <w:tmpl w:val="077C92E6"/>
-    <w:lvl w:ilvl="0" w:tplc="04090001">
-      <w:start w:val="1"/>
-      <w:numFmt w:val="bullet"/>
-      <w:lvlText w:val=""/>
-      <w:lvlJc w:val="left"/>
-      <w:pPr>
-        <w:ind w:left="720" w:hanging="360"/>
-      </w:pPr>
-      <w:rPr>
-        <w:rFonts w:ascii="Symbol" w:hAnsi="Symbol" w:hint="default"/>
-      </w:rPr>
-    </w:lvl>
-    <w:lvl w:ilvl="1" w:tplc="04090003" w:tentative="1">
-      <w:start w:val="1"/>
-      <w:numFmt w:val="bullet"/>
-      <w:lvlText w:val="o"/>
-      <w:lvlJc w:val="left"/>
-      <w:pPr>
-        <w:ind w:left="1440" w:hanging="360"/>
-      </w:pPr>
-      <w:rPr>
-        <w:rFonts w:ascii="Courier New" w:hAnsi="Courier New" w:cs="Courier New" w:hint="default"/>
-      </w:rPr>
-    </w:lvl>
-    <w:lvl w:ilvl="2" w:tplc="04090005" w:tentative="1">
-      <w:start w:val="1"/>
-      <w:numFmt w:val="bullet"/>
-      <w:lvlText w:val=""/>
-      <w:lvlJc w:val="left"/>
-      <w:pPr>
-        <w:ind w:left="2160" w:hanging="360"/>
-      </w:pPr>
-      <w:rPr>
-        <w:rFonts w:ascii="Wingdings" w:hAnsi="Wingdings" w:hint="default"/>
-      </w:rPr>
-    </w:lvl>
-    <w:lvl w:ilvl="3" w:tplc="04090001" w:tentative="1">
-      <w:start w:val="1"/>
-      <w:numFmt w:val="bullet"/>
-      <w:lvlText w:val=""/>
-      <w:lvlJc w:val="left"/>
-      <w:pPr>
-        <w:ind w:left="2880" w:hanging="360"/>
-      </w:pPr>
-      <w:rPr>
-        <w:rFonts w:ascii="Symbol" w:hAnsi="Symbol" w:hint="default"/>
-      </w:rPr>
-    </w:lvl>
-    <w:lvl w:ilvl="4" w:tplc="04090003" w:tentative="1">
-      <w:start w:val="1"/>
-      <w:numFmt w:val="bullet"/>
-      <w:lvlText w:val="o"/>
-      <w:lvlJc w:val="left"/>
-      <w:pPr>
-        <w:ind w:left="3600" w:hanging="360"/>
-      </w:pPr>
-      <w:rPr>
-        <w:rFonts w:ascii="Courier New" w:hAnsi="Courier New" w:cs="Courier New" w:hint="default"/>
-      </w:rPr>
-    </w:lvl>
-    <w:lvl w:ilvl="5" w:tplc="04090005" w:tentative="1">
-      <w:start w:val="1"/>
-      <w:numFmt w:val="bullet"/>
-      <w:lvlText w:val=""/>
-      <w:lvlJc w:val="left"/>
-      <w:pPr>
-        <w:ind w:left="4320" w:hanging="360"/>
-      </w:pPr>
-      <w:rPr>
-        <w:rFonts w:ascii="Wingdings" w:hAnsi="Wingdings" w:hint="default"/>
-      </w:rPr>
-    </w:lvl>
-    <w:lvl w:ilvl="6" w:tplc="04090001" w:tentative="1">
-      <w:start w:val="1"/>
-      <w:numFmt w:val="bullet"/>
-      <w:lvlText w:val=""/>
-      <w:lvlJc w:val="left"/>
-      <w:pPr>
-        <w:ind w:left="5040" w:hanging="360"/>
-      </w:pPr>
-      <w:rPr>
-        <w:rFonts w:ascii="Symbol" w:hAnsi="Symbol" w:hint="default"/>
-      </w:rPr>
-    </w:lvl>
-    <w:lvl w:ilvl="7" w:tplc="04090003" w:tentative="1">
-      <w:start w:val="1"/>
-      <w:numFmt w:val="bullet"/>
-      <w:lvlText w:val="o"/>
-      <w:lvlJc w:val="left"/>
-      <w:pPr>
-        <w:ind w:left="5760" w:hanging="360"/>
-      </w:pPr>
-      <w:rPr>
-        <w:rFonts w:ascii="Courier New" w:hAnsi="Courier New" w:cs="Courier New" w:hint="default"/>
-      </w:rPr>
-    </w:lvl>
-    <w:lvl w:ilvl="8" w:tplc="04090005" w:tentative="1">
-      <w:start w:val="1"/>
-      <w:numFmt w:val="bullet"/>
-      <w:lvlText w:val=""/>
-      <w:lvlJc w:val="left"/>
-      <w:pPr>
-        <w:ind w:left="6480" w:hanging="360"/>
-      </w:pPr>
-      <w:rPr>
-        <w:rFonts w:ascii="Wingdings" w:hAnsi="Wingdings" w:hint="default"/>
-      </w:rPr>
-    </w:lvl>
-  </w:abstractNum>
-  <w:abstractNum w:abstractNumId="17" w15:restartNumberingAfterBreak="0">
+  <w:abstractNum w:abstractNumId="13" w15:restartNumberingAfterBreak="0">
     <w:nsid w:val="7E0016FC"/>
     <w:multiLevelType w:val="multilevel"/>
     <w:tmpl w:val="107A5E4E"/>
@@ -4956,65 +3547,53 @@
       </w:pPr>
     </w:lvl>
   </w:abstractNum>
-  <w:num w:numId="1">
+  <w:num w:numId="1" w16cid:durableId="1602952508">
+    <w:abstractNumId w:val="3"/>
+  </w:num>
+  <w:num w:numId="2" w16cid:durableId="1586307200">
+    <w:abstractNumId w:val="11"/>
+  </w:num>
+  <w:num w:numId="3" w16cid:durableId="1610316271">
+    <w:abstractNumId w:val="10"/>
+  </w:num>
+  <w:num w:numId="4" w16cid:durableId="1050881806">
+    <w:abstractNumId w:val="9"/>
+  </w:num>
+  <w:num w:numId="5" w16cid:durableId="1387146609">
+    <w:abstractNumId w:val="1"/>
+  </w:num>
+  <w:num w:numId="6" w16cid:durableId="1151025920">
+    <w:abstractNumId w:val="8"/>
+  </w:num>
+  <w:num w:numId="7" w16cid:durableId="1280451329">
+    <w:abstractNumId w:val="6"/>
+  </w:num>
+  <w:num w:numId="8" w16cid:durableId="1660690872">
+    <w:abstractNumId w:val="0"/>
+  </w:num>
+  <w:num w:numId="9" w16cid:durableId="826828265">
+    <w:abstractNumId w:val="13"/>
+  </w:num>
+  <w:num w:numId="10" w16cid:durableId="1942759604">
+    <w:abstractNumId w:val="2"/>
+  </w:num>
+  <w:num w:numId="11" w16cid:durableId="777258051">
+    <w:abstractNumId w:val="12"/>
+  </w:num>
+  <w:num w:numId="12" w16cid:durableId="1734547371">
+    <w:abstractNumId w:val="7"/>
+  </w:num>
+  <w:num w:numId="13" w16cid:durableId="1885949131">
     <w:abstractNumId w:val="4"/>
   </w:num>
-  <w:num w:numId="2">
-    <w:abstractNumId w:val="14"/>
-  </w:num>
-  <w:num w:numId="3">
-    <w:abstractNumId w:val="12"/>
-  </w:num>
-  <w:num w:numId="4">
-    <w:abstractNumId w:val="11"/>
-  </w:num>
-  <w:num w:numId="5">
-    <w:abstractNumId w:val="2"/>
-  </w:num>
-  <w:num w:numId="6">
-    <w:abstractNumId w:val="10"/>
-  </w:num>
-  <w:num w:numId="7">
-    <w:abstractNumId w:val="7"/>
-  </w:num>
-  <w:num w:numId="8">
-    <w:abstractNumId w:val="1"/>
-  </w:num>
-  <w:num w:numId="9">
-    <w:abstractNumId w:val="17"/>
-  </w:num>
-  <w:num w:numId="10">
-    <w:abstractNumId w:val="3"/>
-  </w:num>
-  <w:num w:numId="11">
-    <w:abstractNumId w:val="15"/>
-  </w:num>
-  <w:num w:numId="12">
-    <w:abstractNumId w:val="9"/>
-  </w:num>
-  <w:num w:numId="13">
+  <w:num w:numId="14" w16cid:durableId="1067067507">
     <w:abstractNumId w:val="5"/>
-  </w:num>
-  <w:num w:numId="14">
-    <w:abstractNumId w:val="6"/>
-  </w:num>
-  <w:num w:numId="15">
-    <w:abstractNumId w:val="13"/>
-  </w:num>
-  <w:num w:numId="16">
-    <w:abstractNumId w:val="8"/>
-  </w:num>
-  <w:num w:numId="17">
-    <w:abstractNumId w:val="0"/>
-  </w:num>
-  <w:num w:numId="18">
-    <w:abstractNumId w:val="16"/>
   </w:num>
 </w:numbering>
 </file>
 
 <file path=word/styles.xml><?xml version="1.0" encoding="utf-8"?>
-<w:styles xmlns:mc="http://schemas.openxmlformats.org/markup-compatibility/2006" xmlns:r="http://schemas.openxmlformats.org/officeDocument/2006/relationships" xmlns:w="http://schemas.openxmlformats.org/wordprocessingml/2006/main" xmlns:w14="http://schemas.microsoft.com/office/word/2010/wordml" xmlns:w15="http://schemas.microsoft.com/office/word/2012/wordml" xmlns:w16cid="http://schemas.microsoft.com/office/word/2016/wordml/cid" xmlns:w16se="http://schemas.microsoft.com/office/word/2015/wordml/symex" mc:Ignorable="w14 w15 w16se w16cid">
+<w:styles xmlns:mc="http://schemas.openxmlformats.org/markup-compatibility/2006" xmlns:r="http://schemas.openxmlformats.org/officeDocument/2006/relationships" xmlns:w="http://schemas.openxmlformats.org/wordprocessingml/2006/main" xmlns:w14="http://schemas.microsoft.com/office/word/2010/wordml" xmlns:w15="http://schemas.microsoft.com/office/word/2012/wordml" xmlns:w16cex="http://schemas.microsoft.com/office/word/2018/wordml/cex" xmlns:w16cid="http://schemas.microsoft.com/office/word/2016/wordml/cid" xmlns:w16="http://schemas.microsoft.com/office/word/2018/wordml" xmlns:w16sdtdh="http://schemas.microsoft.com/office/word/2020/wordml/sdtdatahash" xmlns:w16se="http://schemas.microsoft.com/office/word/2015/wordml/symex" mc:Ignorable="w14 w15 w16se w16cid w16 w16cex w16sdtdh">
   <w:docDefaults>
     <w:rPrDefault>
       <w:rPr>
@@ -5030,7 +3609,7 @@
       </w:pPr>
     </w:pPrDefault>
   </w:docDefaults>
-  <w:latentStyles w:defLockedState="0" w:defUIPriority="99" w:defSemiHidden="0" w:defUnhideWhenUsed="0" w:defQFormat="0" w:count="375">
+  <w:latentStyles w:defLockedState="0" w:defUIPriority="99" w:defSemiHidden="0" w:defUnhideWhenUsed="0" w:defQFormat="0" w:count="376">
     <w:lsdException w:name="Normal" w:uiPriority="0" w:qFormat="1"/>
     <w:lsdException w:name="heading 1" w:uiPriority="9" w:qFormat="1"/>
     <w:lsdException w:name="heading 2" w:semiHidden="1" w:uiPriority="9" w:unhideWhenUsed="1" w:qFormat="1"/>
@@ -5178,9 +3757,8 @@
     <w:lsdException w:name="Table Contemporary" w:semiHidden="1" w:unhideWhenUsed="1"/>
     <w:lsdException w:name="Table Elegant" w:semiHidden="1" w:unhideWhenUsed="1"/>
     <w:lsdException w:name="Table Professional" w:semiHidden="1" w:unhideWhenUsed="1"/>
-    <w:lsdException w:name="Table Subtle 1" w:semiHidden="1" w:unhideWhenUsed="1"/>
+    <w:lsdException w:name="Table Subtle 2" w:semiHidden="1" w:unhideWhenUsed="1"/>
     <w:lsdException w:name="Table Web 1" w:semiHidden="1" w:unhideWhenUsed="1"/>
-    <w:lsdException w:name="Table Web 2" w:semiHidden="1" w:unhideWhenUsed="1"/>
     <w:lsdException w:name="Balloon Text" w:semiHidden="1" w:unhideWhenUsed="1"/>
     <w:lsdException w:name="Table Grid" w:uiPriority="39"/>
     <w:lsdException w:name="Table Theme" w:semiHidden="1" w:unhideWhenUsed="1"/>
@@ -5403,6 +3981,7 @@
     <w:lsdException w:name="Smart Hyperlink" w:semiHidden="1" w:unhideWhenUsed="1"/>
     <w:lsdException w:name="Hashtag" w:semiHidden="1" w:unhideWhenUsed="1"/>
     <w:lsdException w:name="Unresolved Mention" w:semiHidden="1" w:unhideWhenUsed="1"/>
+    <w:lsdException w:name="Smart Link" w:semiHidden="1" w:unhideWhenUsed="1"/>
   </w:latentStyles>
   <w:style w:type="paragraph" w:default="1" w:styleId="Normal">
     <w:name w:val="Normal"/>
@@ -5457,10 +4036,9 @@
     <w:next w:val="Normal"/>
     <w:link w:val="Heading3Char"/>
     <w:uiPriority w:val="9"/>
-    <w:semiHidden/>
     <w:unhideWhenUsed/>
     <w:qFormat/>
-    <w:rsid w:val="00D35452"/>
+    <w:rsid w:val="00FB1C2E"/>
     <w:pPr>
       <w:keepNext/>
       <w:keepLines/>
@@ -5601,8 +4179,7 @@
     <w:basedOn w:val="DefaultParagraphFont"/>
     <w:link w:val="Heading3"/>
     <w:uiPriority w:val="9"/>
-    <w:semiHidden/>
-    <w:rsid w:val="00D35452"/>
+    <w:rsid w:val="00FB1C2E"/>
     <w:rPr>
       <w:rFonts w:asciiTheme="majorHAnsi" w:eastAsiaTheme="majorEastAsia" w:hAnsiTheme="majorHAnsi" w:cstheme="majorBidi"/>
       <w:color w:val="1F3763" w:themeColor="accent1" w:themeShade="7F"/>
@@ -5610,15 +4187,23 @@
       <w:szCs w:val="24"/>
     </w:rPr>
   </w:style>
-  <w:style w:type="character" w:styleId="Strong">
-    <w:name w:val="Strong"/>
-    <w:basedOn w:val="DefaultParagraphFont"/>
-    <w:uiPriority w:val="22"/>
+  <w:style w:type="paragraph" w:styleId="Caption">
+    <w:name w:val="caption"/>
+    <w:basedOn w:val="Normal"/>
+    <w:next w:val="Normal"/>
+    <w:uiPriority w:val="35"/>
+    <w:unhideWhenUsed/>
     <w:qFormat/>
-    <w:rsid w:val="00D35452"/>
+    <w:rsid w:val="005C2D64"/>
+    <w:pPr>
+      <w:spacing w:after="200" w:line="240" w:lineRule="auto"/>
+    </w:pPr>
     <w:rPr>
-      <w:b/>
-      <w:bCs/>
+      <w:i/>
+      <w:iCs/>
+      <w:color w:val="44546A" w:themeColor="text2"/>
+      <w:sz w:val="18"/>
+      <w:szCs w:val="18"/>
     </w:rPr>
   </w:style>
 </w:styles>

</xml_diff>

<commit_message>
Event-Driven Architecture Section and Updated REST Section
</commit_message>
<xml_diff>
--- a/Designing and Implementing Multi-Users Distributed Text Editor.docx
+++ b/Designing and Implementing Multi-Users Distributed Text Editor.docx
@@ -1,6 +1,6 @@
 
 <file path=word/document.xml><?xml version="1.0" encoding="utf-8"?>
-<w:document xmlns:wpc="http://schemas.microsoft.com/office/word/2010/wordprocessingCanvas" xmlns:cx="http://schemas.microsoft.com/office/drawing/2014/chartex" xmlns:cx1="http://schemas.microsoft.com/office/drawing/2015/9/8/chartex" xmlns:cx2="http://schemas.microsoft.com/office/drawing/2015/10/21/chartex" xmlns:cx3="http://schemas.microsoft.com/office/drawing/2016/5/9/chartex" xmlns:cx4="http://schemas.microsoft.com/office/drawing/2016/5/10/chartex" xmlns:cx5="http://schemas.microsoft.com/office/drawing/2016/5/11/chartex" xmlns:cx6="http://schemas.microsoft.com/office/drawing/2016/5/12/chartex" xmlns:cx7="http://schemas.microsoft.com/office/drawing/2016/5/13/chartex" xmlns:cx8="http://schemas.microsoft.com/office/drawing/2016/5/14/chartex" xmlns:mc="http://schemas.openxmlformats.org/markup-compatibility/2006" xmlns:aink="http://schemas.microsoft.com/office/drawing/2016/ink" xmlns:am3d="http://schemas.microsoft.com/office/drawing/2017/model3d" xmlns:o="urn:schemas-microsoft-com:office:office" xmlns:r="http://schemas.openxmlformats.org/officeDocument/2006/relationships" xmlns:m="http://schemas.openxmlformats.org/officeDocument/2006/math" xmlns:v="urn:schemas-microsoft-com:vml" xmlns:wp14="http://schemas.microsoft.com/office/word/2010/wordprocessingDrawing" xmlns:wp="http://schemas.openxmlformats.org/drawingml/2006/wordprocessingDrawing" xmlns:w10="urn:schemas-microsoft-com:office:word" xmlns:w="http://schemas.openxmlformats.org/wordprocessingml/2006/main" xmlns:w14="http://schemas.microsoft.com/office/word/2010/wordml" xmlns:w15="http://schemas.microsoft.com/office/word/2012/wordml" xmlns:w16cex="http://schemas.microsoft.com/office/word/2018/wordml/cex" xmlns:w16cid="http://schemas.microsoft.com/office/word/2016/wordml/cid" xmlns:w16="http://schemas.microsoft.com/office/word/2018/wordml" xmlns:w16sdtdh="http://schemas.microsoft.com/office/word/2020/wordml/sdtdatahash" xmlns:w16se="http://schemas.microsoft.com/office/word/2015/wordml/symex" xmlns:wpg="http://schemas.microsoft.com/office/word/2010/wordprocessingGroup" xmlns:wpi="http://schemas.microsoft.com/office/word/2010/wordprocessingInk" xmlns:wne="http://schemas.microsoft.com/office/word/2006/wordml" xmlns:wps="http://schemas.microsoft.com/office/word/2010/wordprocessingShape" mc:Ignorable="w14 w15 w16se w16cid w16 w16cex w16sdtdh wp14">
+<w:document xmlns:wpc="http://schemas.microsoft.com/office/word/2010/wordprocessingCanvas" xmlns:cx="http://schemas.microsoft.com/office/drawing/2014/chartex" xmlns:cx1="http://schemas.microsoft.com/office/drawing/2015/9/8/chartex" xmlns:cx2="http://schemas.microsoft.com/office/drawing/2015/10/21/chartex" xmlns:cx3="http://schemas.microsoft.com/office/drawing/2016/5/9/chartex" xmlns:cx4="http://schemas.microsoft.com/office/drawing/2016/5/10/chartex" xmlns:cx5="http://schemas.microsoft.com/office/drawing/2016/5/11/chartex" xmlns:cx6="http://schemas.microsoft.com/office/drawing/2016/5/12/chartex" xmlns:cx7="http://schemas.microsoft.com/office/drawing/2016/5/13/chartex" xmlns:cx8="http://schemas.microsoft.com/office/drawing/2016/5/14/chartex" xmlns:mc="http://schemas.openxmlformats.org/markup-compatibility/2006" xmlns:aink="http://schemas.microsoft.com/office/drawing/2016/ink" xmlns:am3d="http://schemas.microsoft.com/office/drawing/2017/model3d" xmlns:o="urn:schemas-microsoft-com:office:office" xmlns:r="http://schemas.openxmlformats.org/officeDocument/2006/relationships" xmlns:m="http://schemas.openxmlformats.org/officeDocument/2006/math" xmlns:v="urn:schemas-microsoft-com:vml" xmlns:wp14="http://schemas.microsoft.com/office/word/2010/wordprocessingDrawing" xmlns:wp="http://schemas.openxmlformats.org/drawingml/2006/wordprocessingDrawing" xmlns:w10="urn:schemas-microsoft-com:office:word" xmlns:w="http://schemas.openxmlformats.org/wordprocessingml/2006/main" xmlns:w14="http://schemas.microsoft.com/office/word/2010/wordml" xmlns:w15="http://schemas.microsoft.com/office/word/2012/wordml" xmlns:w16cid="http://schemas.microsoft.com/office/word/2016/wordml/cid" xmlns:w16se="http://schemas.microsoft.com/office/word/2015/wordml/symex" xmlns:wpg="http://schemas.microsoft.com/office/word/2010/wordprocessingGroup" xmlns:wpi="http://schemas.microsoft.com/office/word/2010/wordprocessingInk" xmlns:wne="http://schemas.microsoft.com/office/word/2006/wordml" xmlns:wps="http://schemas.microsoft.com/office/word/2010/wordprocessingShape" mc:Ignorable="w14 w15 w16se w16cid wp14">
   <w:body>
     <w:p>
       <w:pPr>
@@ -731,7 +731,7 @@
                 <v:stroke joinstyle="miter"/>
                 <v:path gradientshapeok="t" o:connecttype="rect"/>
               </v:shapetype>
-              <v:shape id="Text Box 2" o:spid="_x0000_s1026" type="#_x0000_t202" style="position:absolute;margin-left:1.5pt;margin-top:383.7pt;width:413.25pt;height:.05pt;z-index:251660288;visibility:visible;mso-wrap-style:square;mso-wrap-distance-left:9pt;mso-wrap-distance-top:0;mso-wrap-distance-right:9pt;mso-wrap-distance-bottom:0;mso-position-horizontal:absolute;mso-position-horizontal-relative:text;mso-position-vertical:absolute;mso-position-vertical-relative:text;v-text-anchor:top" o:gfxdata="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" stroked="f">
+              <v:shape id="Text Box 2" o:spid="_x0000_s1026" type="#_x0000_t202" style="position:absolute;margin-left:1.5pt;margin-top:383.7pt;width:413.25pt;height:.05pt;z-index:251660288;visibility:visible;mso-wrap-style:square;mso-wrap-distance-left:9pt;mso-wrap-distance-top:0;mso-wrap-distance-right:9pt;mso-wrap-distance-bottom:0;mso-position-horizontal:absolute;mso-position-horizontal-relative:text;mso-position-vertical:absolute;mso-position-vertical-relative:text;v-text-anchor:top" o:gfxdata="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" stroked="f">
                 <v:textbox style="mso-fit-shape-to-text:t" inset="0,0,0,0">
                   <w:txbxContent>
                     <w:p>
@@ -1035,9 +1035,8 @@
           <w:sz w:val="22"/>
           <w:szCs w:val="22"/>
         </w:rPr>
-        <w:t xml:space="preserve">WebSocket is an event-driven protocol, which means you can </w:t>
-      </w:r>
-      <w:proofErr w:type="gramStart"/>
+        <w:t>WebSocket is an event-driven protocol, which means you can actually use it for truly real</w:t>
+      </w:r>
       <w:r>
         <w:rPr>
           <w:rStyle w:val="normaltextrun"/>
@@ -1045,9 +1044,8 @@
           <w:sz w:val="22"/>
           <w:szCs w:val="22"/>
         </w:rPr>
-        <w:t>actually use</w:t>
-      </w:r>
-      <w:proofErr w:type="gramEnd"/>
+        <w:t>-</w:t>
+      </w:r>
       <w:r>
         <w:rPr>
           <w:rStyle w:val="normaltextrun"/>
@@ -1055,45 +1053,7 @@
           <w:sz w:val="22"/>
           <w:szCs w:val="22"/>
         </w:rPr>
-        <w:t xml:space="preserve"> it for truly real</w:t>
-      </w:r>
-      <w:r>
-        <w:rPr>
-          <w:rStyle w:val="normaltextrun"/>
-          <w:rFonts w:ascii="Calibri" w:eastAsiaTheme="majorEastAsia" w:hAnsi="Calibri" w:cs="Calibri"/>
-          <w:sz w:val="22"/>
-          <w:szCs w:val="22"/>
-        </w:rPr>
-        <w:t>-</w:t>
-      </w:r>
-      <w:r>
-        <w:rPr>
-          <w:rStyle w:val="normaltextrun"/>
-          <w:rFonts w:ascii="Calibri" w:eastAsiaTheme="majorEastAsia" w:hAnsi="Calibri" w:cs="Calibri"/>
-          <w:sz w:val="22"/>
-          <w:szCs w:val="22"/>
-        </w:rPr>
-        <w:t xml:space="preserve">time communication. Unlike HTTP, where you </w:t>
-      </w:r>
-      <w:proofErr w:type="gramStart"/>
-      <w:r>
-        <w:rPr>
-          <w:rStyle w:val="normaltextrun"/>
-          <w:rFonts w:ascii="Calibri" w:eastAsiaTheme="majorEastAsia" w:hAnsi="Calibri" w:cs="Calibri"/>
-          <w:sz w:val="22"/>
-          <w:szCs w:val="22"/>
-        </w:rPr>
-        <w:t>have to</w:t>
-      </w:r>
-      <w:proofErr w:type="gramEnd"/>
-      <w:r>
-        <w:rPr>
-          <w:rStyle w:val="normaltextrun"/>
-          <w:rFonts w:ascii="Calibri" w:eastAsiaTheme="majorEastAsia" w:hAnsi="Calibri" w:cs="Calibri"/>
-          <w:sz w:val="22"/>
-          <w:szCs w:val="22"/>
-        </w:rPr>
-        <w:t xml:space="preserve"> constantly request updates, with </w:t>
+        <w:t xml:space="preserve">time communication. Unlike HTTP, where you have to constantly request updates, with </w:t>
       </w:r>
       <w:proofErr w:type="spellStart"/>
       <w:r>
@@ -1297,27 +1257,7 @@
           <w:sz w:val="22"/>
           <w:szCs w:val="22"/>
         </w:rPr>
-        <w:t xml:space="preserve"> uses </w:t>
-      </w:r>
-      <w:proofErr w:type="gramStart"/>
-      <w:r>
-        <w:rPr>
-          <w:rStyle w:val="normaltextrun"/>
-          <w:rFonts w:ascii="Calibri" w:eastAsiaTheme="majorEastAsia" w:hAnsi="Calibri" w:cs="Calibri"/>
-          <w:sz w:val="22"/>
-          <w:szCs w:val="22"/>
-        </w:rPr>
-        <w:t>both of these</w:t>
-      </w:r>
-      <w:proofErr w:type="gramEnd"/>
-      <w:r>
-        <w:rPr>
-          <w:rStyle w:val="normaltextrun"/>
-          <w:rFonts w:ascii="Calibri" w:eastAsiaTheme="majorEastAsia" w:hAnsi="Calibri" w:cs="Calibri"/>
-          <w:sz w:val="22"/>
-          <w:szCs w:val="22"/>
-        </w:rPr>
-        <w:t xml:space="preserve"> methods, there are many use cases for it, such as bidirectional data streaming for multiplayer gaming, interactive live streams, and data transfer for sensors and internet of things devices</w:t>
+        <w:t xml:space="preserve"> uses both of these methods, there are many use cases for it, such as bidirectional data streaming for multiplayer gaming, interactive live streams, and data transfer for sensors and internet of things devices</w:t>
       </w:r>
       <w:r>
         <w:rPr>
@@ -1457,6 +1397,7 @@
         <w:pStyle w:val="Heading2"/>
       </w:pPr>
       <w:r>
+        <w:lastRenderedPageBreak/>
         <w:t>RESTful vs Event</w:t>
       </w:r>
       <w:r>
@@ -1468,7 +1409,2852 @@
       <w:r>
         <w:t>Architecture</w:t>
       </w:r>
-    </w:p>
+      <w:r>
+        <w:t xml:space="preserve"> </w:t>
+      </w:r>
+    </w:p>
+    <w:p>
+      <w:pPr>
+        <w:pStyle w:val="Heading1"/>
+      </w:pPr>
+      <w:r>
+        <w:t>RESTful vs Event-</w:t>
+      </w:r>
+      <w:proofErr w:type="gramStart"/>
+      <w:r>
+        <w:t>Driven  Architectures</w:t>
+      </w:r>
+      <w:proofErr w:type="gramEnd"/>
+    </w:p>
+    <w:p>
+      <w:pPr>
+        <w:pStyle w:val="Heading1"/>
+        <w:jc w:val="center"/>
+      </w:pPr>
+      <w:r>
+        <w:t>General architecture for collaborative editing applications</w:t>
+      </w:r>
+    </w:p>
+    <w:p>
+      <w:r>
+        <w:rPr>
+          <w:noProof/>
+        </w:rPr>
+        <w:drawing>
+          <wp:inline distT="0" distB="0" distL="0" distR="0" wp14:anchorId="276FCB80" wp14:editId="6386BE6D">
+            <wp:extent cx="5943600" cy="3213100"/>
+            <wp:effectExtent l="0" t="0" r="0" b="6350"/>
+            <wp:docPr id="4" name="Picture 4"/>
+            <wp:cNvGraphicFramePr>
+              <a:graphicFrameLocks xmlns:a="http://schemas.openxmlformats.org/drawingml/2006/main" noChangeAspect="1"/>
+            </wp:cNvGraphicFramePr>
+            <a:graphic xmlns:a="http://schemas.openxmlformats.org/drawingml/2006/main">
+              <a:graphicData uri="http://schemas.openxmlformats.org/drawingml/2006/picture">
+                <pic:pic xmlns:pic="http://schemas.openxmlformats.org/drawingml/2006/picture">
+                  <pic:nvPicPr>
+                    <pic:cNvPr id="0" name="Picture 1"/>
+                    <pic:cNvPicPr>
+                      <a:picLocks noChangeAspect="1" noChangeArrowheads="1"/>
+                    </pic:cNvPicPr>
+                  </pic:nvPicPr>
+                  <pic:blipFill>
+                    <a:blip r:embed="rId6">
+                      <a:extLst>
+                        <a:ext uri="{28A0092B-C50C-407E-A947-70E740481C1C}">
+                          <a14:useLocalDpi xmlns:a14="http://schemas.microsoft.com/office/drawing/2010/main" val="0"/>
+                        </a:ext>
+                      </a:extLst>
+                    </a:blip>
+                    <a:srcRect/>
+                    <a:stretch>
+                      <a:fillRect/>
+                    </a:stretch>
+                  </pic:blipFill>
+                  <pic:spPr bwMode="auto">
+                    <a:xfrm>
+                      <a:off x="0" y="0"/>
+                      <a:ext cx="5943600" cy="3213100"/>
+                    </a:xfrm>
+                    <a:prstGeom prst="rect">
+                      <a:avLst/>
+                    </a:prstGeom>
+                    <a:noFill/>
+                    <a:ln>
+                      <a:noFill/>
+                    </a:ln>
+                  </pic:spPr>
+                </pic:pic>
+              </a:graphicData>
+            </a:graphic>
+          </wp:inline>
+        </w:drawing>
+      </w:r>
+    </w:p>
+    <w:p>
+      <w:pPr>
+        <w:pStyle w:val="Heading1"/>
+      </w:pPr>
+      <w:r>
+        <w:t>1</w:t>
+      </w:r>
+      <w:r>
+        <w:rPr>
+          <w:vertAlign w:val="superscript"/>
+        </w:rPr>
+        <w:t>st</w:t>
+      </w:r>
+      <w:r>
+        <w:t>: RESTful Architecture (representational state transfer)</w:t>
+      </w:r>
+    </w:p>
+    <w:p>
+      <w:pPr>
+        <w:pStyle w:val="Heading2"/>
+        <w:numPr>
+          <w:ilvl w:val="0"/>
+          <w:numId w:val="15"/>
+        </w:numPr>
+        <w:spacing w:line="256" w:lineRule="auto"/>
+      </w:pPr>
+      <w:r>
+        <w:t>Characteristics</w:t>
+      </w:r>
+    </w:p>
+    <w:p>
+      <w:pPr>
+        <w:rPr>
+          <w:sz w:val="24"/>
+          <w:szCs w:val="24"/>
+        </w:rPr>
+      </w:pPr>
+      <w:r>
+        <w:rPr>
+          <w:sz w:val="24"/>
+          <w:szCs w:val="24"/>
+        </w:rPr>
+        <w:t>REST principles are defined by four interface controls, including identifying resources, managing resources through representations, self-descriptive communications, and hypermedia as the engine of the application state.</w:t>
+      </w:r>
+    </w:p>
+    <w:p>
+      <w:pPr>
+        <w:rPr>
+          <w:sz w:val="24"/>
+          <w:szCs w:val="24"/>
+        </w:rPr>
+      </w:pPr>
+      <w:r>
+        <w:rPr>
+          <w:sz w:val="24"/>
+          <w:szCs w:val="24"/>
+        </w:rPr>
+        <w:t>View the distributed system as a collection of resources, individually managed by components and these resources can be added, removed, retrieved or modified by remote applications while keeping that these resources provide the same interface and are identified by the same naming scheme.</w:t>
+      </w:r>
+    </w:p>
+    <w:p>
+      <w:pPr>
+        <w:rPr>
+          <w:sz w:val="24"/>
+          <w:szCs w:val="24"/>
+        </w:rPr>
+      </w:pPr>
+      <w:r>
+        <w:rPr>
+          <w:sz w:val="24"/>
+          <w:szCs w:val="24"/>
+        </w:rPr>
+        <w:t>The messages sent to or from a specific service are fully described and after executing an operation at a service that component totally forgets about the caller.</w:t>
+      </w:r>
+    </w:p>
+    <w:p>
+      <w:pPr>
+        <w:rPr>
+          <w:sz w:val="24"/>
+          <w:szCs w:val="24"/>
+        </w:rPr>
+      </w:pPr>
+      <w:r>
+        <w:rPr>
+          <w:sz w:val="24"/>
+          <w:szCs w:val="24"/>
+        </w:rPr>
+        <w:t xml:space="preserve">Has greater </w:t>
+      </w:r>
+      <w:r>
+        <w:rPr>
+          <w:b/>
+          <w:bCs/>
+          <w:sz w:val="24"/>
+          <w:szCs w:val="24"/>
+        </w:rPr>
+        <w:t>stability</w:t>
+      </w:r>
+      <w:r>
+        <w:rPr>
+          <w:sz w:val="24"/>
+          <w:szCs w:val="24"/>
+        </w:rPr>
+        <w:t xml:space="preserve"> because it restrains component performance. so that each component can’t see further than the immediate layer with which it is intermingling.</w:t>
+      </w:r>
+    </w:p>
+    <w:p>
+      <w:pPr>
+        <w:rPr>
+          <w:sz w:val="24"/>
+          <w:szCs w:val="24"/>
+        </w:rPr>
+      </w:pPr>
+      <w:r>
+        <w:rPr>
+          <w:sz w:val="24"/>
+          <w:szCs w:val="24"/>
+        </w:rPr>
+        <w:t>REST uses less bandwidth, simple and more flexible making it more useful for internet usage.</w:t>
+      </w:r>
+    </w:p>
+    <w:p>
+      <w:pPr>
+        <w:rPr>
+          <w:sz w:val="24"/>
+          <w:szCs w:val="24"/>
+        </w:rPr>
+      </w:pPr>
+      <w:r>
+        <w:rPr>
+          <w:sz w:val="24"/>
+          <w:szCs w:val="24"/>
+        </w:rPr>
+        <w:t>Uses http operations (GET, POST, PUT, DELETE,</w:t>
+      </w:r>
+      <w:r>
+        <w:t xml:space="preserve"> </w:t>
+      </w:r>
+      <w:r>
+        <w:rPr>
+          <w:sz w:val="24"/>
+          <w:szCs w:val="24"/>
+        </w:rPr>
+        <w:t>UPDATE, PATCH)</w:t>
+      </w:r>
+    </w:p>
+    <w:p>
+      <w:pPr>
+        <w:pStyle w:val="Heading2"/>
+        <w:numPr>
+          <w:ilvl w:val="0"/>
+          <w:numId w:val="15"/>
+        </w:numPr>
+        <w:spacing w:line="256" w:lineRule="auto"/>
+      </w:pPr>
+      <w:r>
+        <w:lastRenderedPageBreak/>
+        <w:t xml:space="preserve">Guiding principles for REST (constraints) </w:t>
+      </w:r>
+    </w:p>
+    <w:p>
+      <w:pPr>
+        <w:pStyle w:val="ListParagraph"/>
+        <w:numPr>
+          <w:ilvl w:val="0"/>
+          <w:numId w:val="16"/>
+        </w:numPr>
+        <w:spacing w:line="256" w:lineRule="auto"/>
+        <w:rPr>
+          <w:sz w:val="24"/>
+          <w:szCs w:val="24"/>
+        </w:rPr>
+      </w:pPr>
+      <w:r>
+        <w:rPr>
+          <w:sz w:val="24"/>
+          <w:szCs w:val="24"/>
+        </w:rPr>
+        <w:t xml:space="preserve">Its </w:t>
+      </w:r>
+      <w:r>
+        <w:rPr>
+          <w:b/>
+          <w:bCs/>
+          <w:sz w:val="24"/>
+          <w:szCs w:val="24"/>
+        </w:rPr>
+        <w:t>layered system</w:t>
+      </w:r>
+      <w:r>
+        <w:rPr>
+          <w:sz w:val="24"/>
+          <w:szCs w:val="24"/>
+        </w:rPr>
+        <w:t xml:space="preserve"> allows generating a more scalable and flexible application. An application has better security due to its layered system, as components in each layer can’t interact outside the successive layer. Also, it balances loads and offers shared caches for stimulating scalability.</w:t>
+      </w:r>
+    </w:p>
+    <w:p>
+      <w:pPr>
+        <w:pStyle w:val="ListParagraph"/>
+        <w:numPr>
+          <w:ilvl w:val="0"/>
+          <w:numId w:val="16"/>
+        </w:numPr>
+        <w:spacing w:line="256" w:lineRule="auto"/>
+        <w:rPr>
+          <w:b/>
+          <w:bCs/>
+          <w:sz w:val="24"/>
+          <w:szCs w:val="24"/>
+        </w:rPr>
+      </w:pPr>
+      <w:r>
+        <w:rPr>
+          <w:b/>
+          <w:bCs/>
+          <w:sz w:val="24"/>
+          <w:szCs w:val="24"/>
+        </w:rPr>
+        <w:t>Code on demand (optional):</w:t>
+      </w:r>
+    </w:p>
+    <w:p>
+      <w:pPr>
+        <w:ind w:left="720"/>
+        <w:rPr>
+          <w:sz w:val="24"/>
+          <w:szCs w:val="24"/>
+        </w:rPr>
+      </w:pPr>
+      <w:r>
+        <w:rPr>
+          <w:sz w:val="24"/>
+          <w:szCs w:val="24"/>
+        </w:rPr>
+        <w:t>A REST API definition permits extending client functionality by downloading and implementing coding in the form of applets or scripts. This restructures clients by decreasing the number of features important to be pre-implemented.</w:t>
+      </w:r>
+    </w:p>
+    <w:p>
+      <w:pPr>
+        <w:ind w:left="720"/>
+        <w:rPr>
+          <w:sz w:val="24"/>
+          <w:szCs w:val="24"/>
+        </w:rPr>
+      </w:pPr>
+      <w:r>
+        <w:rPr>
+          <w:sz w:val="24"/>
+          <w:szCs w:val="24"/>
+        </w:rPr>
+        <w:t>This REST principle allows for applets to be communicated through the API used within the application.</w:t>
+      </w:r>
+    </w:p>
+    <w:p>
+      <w:pPr>
+        <w:pStyle w:val="ListParagraph"/>
+        <w:numPr>
+          <w:ilvl w:val="0"/>
+          <w:numId w:val="16"/>
+        </w:numPr>
+        <w:spacing w:line="256" w:lineRule="auto"/>
+        <w:rPr>
+          <w:b/>
+          <w:bCs/>
+          <w:sz w:val="24"/>
+          <w:szCs w:val="24"/>
+        </w:rPr>
+      </w:pPr>
+      <w:r>
+        <w:rPr>
+          <w:b/>
+          <w:bCs/>
+          <w:sz w:val="24"/>
+          <w:szCs w:val="24"/>
+        </w:rPr>
+        <w:t>Uniform Interface</w:t>
+      </w:r>
+    </w:p>
+    <w:p>
+      <w:pPr>
+        <w:pStyle w:val="ListParagraph"/>
+        <w:rPr>
+          <w:sz w:val="24"/>
+          <w:szCs w:val="24"/>
+        </w:rPr>
+      </w:pPr>
+      <w:r>
+        <w:rPr>
+          <w:sz w:val="24"/>
+          <w:szCs w:val="24"/>
+        </w:rPr>
+        <w:t>By applying the principle of generality to the components interface, we can simplify the overall system architecture and improve the visibility of interactions.</w:t>
+      </w:r>
+    </w:p>
+    <w:p>
+      <w:pPr>
+        <w:pStyle w:val="ListParagraph"/>
+        <w:rPr>
+          <w:b/>
+          <w:bCs/>
+          <w:sz w:val="24"/>
+          <w:szCs w:val="24"/>
+        </w:rPr>
+      </w:pPr>
+      <w:r>
+        <w:rPr>
+          <w:b/>
+          <w:bCs/>
+          <w:sz w:val="24"/>
+          <w:szCs w:val="24"/>
+        </w:rPr>
+        <w:t>Constraints for applying the principle of Uniform Interface:</w:t>
+      </w:r>
+    </w:p>
+    <w:p>
+      <w:pPr>
+        <w:pStyle w:val="ListParagraph"/>
+        <w:numPr>
+          <w:ilvl w:val="0"/>
+          <w:numId w:val="17"/>
+        </w:numPr>
+        <w:spacing w:line="256" w:lineRule="auto"/>
+        <w:rPr>
+          <w:rFonts w:cstheme="minorHAnsi"/>
+          <w:sz w:val="24"/>
+          <w:szCs w:val="24"/>
+        </w:rPr>
+      </w:pPr>
+      <w:r>
+        <w:rPr>
+          <w:rFonts w:cstheme="minorHAnsi"/>
+          <w:sz w:val="24"/>
+          <w:szCs w:val="24"/>
+        </w:rPr>
+        <w:t>Identification of resources</w:t>
+      </w:r>
+    </w:p>
+    <w:p>
+      <w:pPr>
+        <w:pStyle w:val="ListParagraph"/>
+        <w:numPr>
+          <w:ilvl w:val="0"/>
+          <w:numId w:val="17"/>
+        </w:numPr>
+        <w:spacing w:line="256" w:lineRule="auto"/>
+        <w:rPr>
+          <w:rFonts w:cstheme="minorHAnsi"/>
+          <w:b/>
+          <w:bCs/>
+          <w:sz w:val="24"/>
+          <w:szCs w:val="24"/>
+        </w:rPr>
+      </w:pPr>
+      <w:r>
+        <w:rPr>
+          <w:rStyle w:val="Strong"/>
+          <w:rFonts w:cstheme="minorHAnsi"/>
+          <w:b w:val="0"/>
+          <w:bCs w:val="0"/>
+          <w:color w:val="222222"/>
+          <w:sz w:val="24"/>
+          <w:szCs w:val="24"/>
+          <w:shd w:val="clear" w:color="auto" w:fill="FFFFFF"/>
+        </w:rPr>
+        <w:t>Manipulation of resources through representations</w:t>
+      </w:r>
+      <w:r>
+        <w:rPr>
+          <w:rFonts w:cstheme="minorHAnsi"/>
+          <w:b/>
+          <w:bCs/>
+          <w:color w:val="222222"/>
+          <w:sz w:val="24"/>
+          <w:szCs w:val="24"/>
+          <w:shd w:val="clear" w:color="auto" w:fill="FFFFFF"/>
+        </w:rPr>
+        <w:t xml:space="preserve"> </w:t>
+      </w:r>
+      <w:r>
+        <w:rPr>
+          <w:rFonts w:cstheme="minorHAnsi"/>
+          <w:b/>
+          <w:bCs/>
+          <w:color w:val="222222"/>
+          <w:sz w:val="24"/>
+          <w:szCs w:val="24"/>
+          <w:shd w:val="clear" w:color="auto" w:fill="FFFFFF"/>
+        </w:rPr>
+        <w:sym w:font="Wingdings" w:char="F0E0"/>
+      </w:r>
+      <w:r>
+        <w:rPr>
+          <w:rFonts w:cstheme="minorHAnsi"/>
+          <w:b/>
+          <w:bCs/>
+          <w:color w:val="222222"/>
+          <w:sz w:val="24"/>
+          <w:szCs w:val="24"/>
+          <w:shd w:val="clear" w:color="auto" w:fill="FFFFFF"/>
+        </w:rPr>
+        <w:t xml:space="preserve"> </w:t>
+      </w:r>
+      <w:r>
+        <w:rPr>
+          <w:rFonts w:cstheme="minorHAnsi"/>
+          <w:color w:val="222222"/>
+          <w:sz w:val="24"/>
+          <w:szCs w:val="24"/>
+          <w:shd w:val="clear" w:color="auto" w:fill="FFFFFF"/>
+        </w:rPr>
+        <w:t>The resources should have uniform representations in the server response. API consumers should use these representations to modify the resources state in the server.</w:t>
+      </w:r>
+    </w:p>
+    <w:p>
+      <w:pPr>
+        <w:pStyle w:val="ListParagraph"/>
+        <w:numPr>
+          <w:ilvl w:val="0"/>
+          <w:numId w:val="17"/>
+        </w:numPr>
+        <w:spacing w:line="256" w:lineRule="auto"/>
+        <w:rPr>
+          <w:rFonts w:cstheme="minorHAnsi"/>
+          <w:b/>
+          <w:bCs/>
+          <w:sz w:val="24"/>
+          <w:szCs w:val="24"/>
+        </w:rPr>
+      </w:pPr>
+      <w:r>
+        <w:rPr>
+          <w:rStyle w:val="Strong"/>
+          <w:rFonts w:cstheme="minorHAnsi"/>
+          <w:b w:val="0"/>
+          <w:bCs w:val="0"/>
+          <w:color w:val="222222"/>
+          <w:sz w:val="24"/>
+          <w:szCs w:val="24"/>
+          <w:shd w:val="clear" w:color="auto" w:fill="FFFFFF"/>
+        </w:rPr>
+        <w:t>Self-descriptive messages</w:t>
+      </w:r>
+      <w:r>
+        <w:rPr>
+          <w:rFonts w:cstheme="minorHAnsi"/>
+          <w:b/>
+          <w:bCs/>
+          <w:color w:val="222222"/>
+          <w:sz w:val="24"/>
+          <w:szCs w:val="24"/>
+          <w:shd w:val="clear" w:color="auto" w:fill="FFFFFF"/>
+        </w:rPr>
+        <w:t> </w:t>
+      </w:r>
+    </w:p>
+    <w:p>
+      <w:pPr>
+        <w:pStyle w:val="ListParagraph"/>
+        <w:numPr>
+          <w:ilvl w:val="0"/>
+          <w:numId w:val="17"/>
+        </w:numPr>
+        <w:spacing w:line="256" w:lineRule="auto"/>
+        <w:rPr>
+          <w:rStyle w:val="Strong"/>
+          <w:b w:val="0"/>
+          <w:bCs w:val="0"/>
+        </w:rPr>
+      </w:pPr>
+      <w:r>
+        <w:rPr>
+          <w:rStyle w:val="Strong"/>
+          <w:rFonts w:cstheme="minorHAnsi"/>
+          <w:b w:val="0"/>
+          <w:bCs w:val="0"/>
+          <w:color w:val="222222"/>
+          <w:sz w:val="24"/>
+          <w:szCs w:val="24"/>
+          <w:shd w:val="clear" w:color="auto" w:fill="FFFFFF"/>
+        </w:rPr>
+        <w:t>Hypermedia as the engine of application state</w:t>
+      </w:r>
+      <w:r>
+        <w:rPr>
+          <w:rStyle w:val="Strong"/>
+          <w:rFonts w:cstheme="minorHAnsi"/>
+          <w:b w:val="0"/>
+          <w:bCs w:val="0"/>
+          <w:color w:val="222222"/>
+          <w:sz w:val="24"/>
+          <w:szCs w:val="24"/>
+          <w:shd w:val="clear" w:color="auto" w:fill="FFFFFF"/>
+        </w:rPr>
+        <w:sym w:font="Wingdings" w:char="F0E0"/>
+      </w:r>
+      <w:r>
+        <w:rPr>
+          <w:rStyle w:val="Strong"/>
+          <w:rFonts w:cstheme="minorHAnsi"/>
+          <w:b w:val="0"/>
+          <w:bCs w:val="0"/>
+          <w:color w:val="222222"/>
+          <w:sz w:val="24"/>
+          <w:szCs w:val="24"/>
+          <w:shd w:val="clear" w:color="auto" w:fill="FFFFFF"/>
+        </w:rPr>
+        <w:t xml:space="preserve"> The client should have only the initial URI of the application. The client application should dynamically drive all other resources and interactions with the use of hyperlinks.</w:t>
+      </w:r>
+    </w:p>
+    <w:p>
+      <w:pPr>
+        <w:pStyle w:val="ListParagraph"/>
+        <w:numPr>
+          <w:ilvl w:val="0"/>
+          <w:numId w:val="16"/>
+        </w:numPr>
+        <w:spacing w:line="256" w:lineRule="auto"/>
+      </w:pPr>
+      <w:r>
+        <w:rPr>
+          <w:rFonts w:cstheme="minorHAnsi"/>
+          <w:b/>
+          <w:bCs/>
+          <w:sz w:val="24"/>
+          <w:szCs w:val="24"/>
+        </w:rPr>
+        <w:t>Client-Server</w:t>
+      </w:r>
+    </w:p>
+    <w:p>
+      <w:pPr>
+        <w:pStyle w:val="ListParagraph"/>
+        <w:rPr>
+          <w:rFonts w:cstheme="minorHAnsi"/>
+          <w:sz w:val="24"/>
+          <w:szCs w:val="24"/>
+        </w:rPr>
+      </w:pPr>
+      <w:r>
+        <w:rPr>
+          <w:rFonts w:cstheme="minorHAnsi"/>
+          <w:sz w:val="24"/>
+          <w:szCs w:val="24"/>
+        </w:rPr>
+        <w:t xml:space="preserve">separation of concerns, </w:t>
+      </w:r>
+      <w:proofErr w:type="gramStart"/>
+      <w:r>
+        <w:rPr>
+          <w:rFonts w:cstheme="minorHAnsi"/>
+          <w:sz w:val="24"/>
+          <w:szCs w:val="24"/>
+        </w:rPr>
+        <w:t>By</w:t>
+      </w:r>
+      <w:proofErr w:type="gramEnd"/>
+      <w:r>
+        <w:rPr>
+          <w:rFonts w:cstheme="minorHAnsi"/>
+          <w:sz w:val="24"/>
+          <w:szCs w:val="24"/>
+        </w:rPr>
+        <w:t xml:space="preserve"> separating the user interface concerns (client) from the data storage concerns (server), we improve the </w:t>
+      </w:r>
+      <w:r>
+        <w:rPr>
+          <w:rFonts w:cstheme="minorHAnsi"/>
+          <w:b/>
+          <w:bCs/>
+          <w:sz w:val="24"/>
+          <w:szCs w:val="24"/>
+        </w:rPr>
+        <w:t>portability</w:t>
+      </w:r>
+      <w:r>
+        <w:rPr>
+          <w:rFonts w:cstheme="minorHAnsi"/>
+          <w:sz w:val="24"/>
+          <w:szCs w:val="24"/>
+        </w:rPr>
+        <w:t xml:space="preserve"> of the user interface across multiple platforms and improve </w:t>
+      </w:r>
+      <w:r>
+        <w:rPr>
+          <w:rFonts w:cstheme="minorHAnsi"/>
+          <w:b/>
+          <w:bCs/>
+          <w:sz w:val="24"/>
+          <w:szCs w:val="24"/>
+        </w:rPr>
+        <w:t>scalability</w:t>
+      </w:r>
+      <w:r>
+        <w:rPr>
+          <w:rFonts w:cstheme="minorHAnsi"/>
+          <w:sz w:val="24"/>
+          <w:szCs w:val="24"/>
+        </w:rPr>
+        <w:t xml:space="preserve"> by simplifying the server components.</w:t>
+      </w:r>
+    </w:p>
+    <w:p>
+      <w:pPr>
+        <w:pStyle w:val="ListParagraph"/>
+        <w:rPr>
+          <w:rFonts w:cstheme="minorHAnsi"/>
+          <w:sz w:val="24"/>
+          <w:szCs w:val="24"/>
+        </w:rPr>
+      </w:pPr>
+    </w:p>
+    <w:p>
+      <w:pPr>
+        <w:pStyle w:val="ListParagraph"/>
+        <w:numPr>
+          <w:ilvl w:val="0"/>
+          <w:numId w:val="16"/>
+        </w:numPr>
+        <w:spacing w:line="256" w:lineRule="auto"/>
+        <w:rPr>
+          <w:rFonts w:cstheme="minorHAnsi"/>
+          <w:b/>
+          <w:bCs/>
+          <w:sz w:val="24"/>
+          <w:szCs w:val="24"/>
+        </w:rPr>
+      </w:pPr>
+      <w:r>
+        <w:rPr>
+          <w:rFonts w:cstheme="minorHAnsi"/>
+          <w:b/>
+          <w:bCs/>
+          <w:sz w:val="24"/>
+          <w:szCs w:val="24"/>
+        </w:rPr>
+        <w:t>Stateless</w:t>
+      </w:r>
+    </w:p>
+    <w:p>
+      <w:pPr>
+        <w:pStyle w:val="ListParagraph"/>
+        <w:rPr>
+          <w:rFonts w:cstheme="minorHAnsi"/>
+          <w:sz w:val="24"/>
+          <w:szCs w:val="24"/>
+        </w:rPr>
+      </w:pPr>
+      <w:r>
+        <w:rPr>
+          <w:rFonts w:cstheme="minorHAnsi"/>
+          <w:sz w:val="24"/>
+          <w:szCs w:val="24"/>
+        </w:rPr>
+        <w:t>The server cannot take advantage of any previously stored context information on the server. For this reason, the client application must entirely keep the session state</w:t>
+      </w:r>
+    </w:p>
+    <w:p>
+      <w:pPr>
+        <w:pStyle w:val="ListParagraph"/>
+        <w:rPr>
+          <w:rFonts w:cstheme="minorHAnsi"/>
+          <w:b/>
+          <w:bCs/>
+          <w:sz w:val="24"/>
+          <w:szCs w:val="24"/>
+        </w:rPr>
+      </w:pPr>
+    </w:p>
+    <w:p>
+      <w:pPr>
+        <w:pStyle w:val="ListParagraph"/>
+        <w:numPr>
+          <w:ilvl w:val="0"/>
+          <w:numId w:val="16"/>
+        </w:numPr>
+        <w:spacing w:line="256" w:lineRule="auto"/>
+        <w:rPr>
+          <w:rFonts w:cstheme="minorHAnsi"/>
+          <w:b/>
+          <w:bCs/>
+          <w:sz w:val="24"/>
+          <w:szCs w:val="24"/>
+        </w:rPr>
+      </w:pPr>
+      <w:r>
+        <w:rPr>
+          <w:rFonts w:cstheme="minorHAnsi"/>
+          <w:b/>
+          <w:bCs/>
+          <w:sz w:val="24"/>
+          <w:szCs w:val="24"/>
+        </w:rPr>
+        <w:t>Cacheable</w:t>
+      </w:r>
+    </w:p>
+    <w:p>
+      <w:pPr>
+        <w:pStyle w:val="ListParagraph"/>
+        <w:rPr>
+          <w:rFonts w:cstheme="minorHAnsi"/>
+          <w:sz w:val="24"/>
+          <w:szCs w:val="24"/>
+        </w:rPr>
+      </w:pPr>
+      <w:r>
+        <w:rPr>
+          <w:rFonts w:cstheme="minorHAnsi"/>
+          <w:sz w:val="24"/>
+          <w:szCs w:val="24"/>
+        </w:rPr>
+        <w:t>The cacheable constraint requires that a response should implicitly or explicitly label itself as cacheable or non-cacheable. And If the response is cacheable, the client application gets the right to reuse the response data later for equivalent requests and a specified period.</w:t>
+      </w:r>
+    </w:p>
+    <w:p>
+      <w:pPr>
+        <w:pStyle w:val="Heading2"/>
+        <w:numPr>
+          <w:ilvl w:val="0"/>
+          <w:numId w:val="18"/>
+        </w:numPr>
+        <w:spacing w:line="256" w:lineRule="auto"/>
+      </w:pPr>
+      <w:r>
+        <w:lastRenderedPageBreak/>
+        <w:t>How it works</w:t>
+      </w:r>
+    </w:p>
+    <w:p>
+      <w:r>
+        <w:rPr>
+          <w:noProof/>
+        </w:rPr>
+        <w:drawing>
+          <wp:inline distT="0" distB="0" distL="0" distR="0" wp14:anchorId="06DEAB78" wp14:editId="357D3380">
+            <wp:extent cx="4800600" cy="3517900"/>
+            <wp:effectExtent l="0" t="0" r="0" b="6350"/>
+            <wp:docPr id="3" name="Picture 3"/>
+            <wp:cNvGraphicFramePr>
+              <a:graphicFrameLocks xmlns:a="http://schemas.openxmlformats.org/drawingml/2006/main" noChangeAspect="1"/>
+            </wp:cNvGraphicFramePr>
+            <a:graphic xmlns:a="http://schemas.openxmlformats.org/drawingml/2006/main">
+              <a:graphicData uri="http://schemas.openxmlformats.org/drawingml/2006/picture">
+                <pic:pic xmlns:pic="http://schemas.openxmlformats.org/drawingml/2006/picture">
+                  <pic:nvPicPr>
+                    <pic:cNvPr id="0" name="Picture 2"/>
+                    <pic:cNvPicPr>
+                      <a:picLocks noChangeAspect="1" noChangeArrowheads="1"/>
+                    </pic:cNvPicPr>
+                  </pic:nvPicPr>
+                  <pic:blipFill>
+                    <a:blip r:embed="rId7">
+                      <a:extLst>
+                        <a:ext uri="{28A0092B-C50C-407E-A947-70E740481C1C}">
+                          <a14:useLocalDpi xmlns:a14="http://schemas.microsoft.com/office/drawing/2010/main" val="0"/>
+                        </a:ext>
+                      </a:extLst>
+                    </a:blip>
+                    <a:srcRect/>
+                    <a:stretch>
+                      <a:fillRect/>
+                    </a:stretch>
+                  </pic:blipFill>
+                  <pic:spPr bwMode="auto">
+                    <a:xfrm>
+                      <a:off x="0" y="0"/>
+                      <a:ext cx="4800600" cy="3517900"/>
+                    </a:xfrm>
+                    <a:prstGeom prst="rect">
+                      <a:avLst/>
+                    </a:prstGeom>
+                    <a:noFill/>
+                    <a:ln>
+                      <a:noFill/>
+                    </a:ln>
+                  </pic:spPr>
+                </pic:pic>
+              </a:graphicData>
+            </a:graphic>
+          </wp:inline>
+        </w:drawing>
+      </w:r>
+    </w:p>
+    <w:p>
+      <w:pPr>
+        <w:rPr>
+          <w:sz w:val="24"/>
+          <w:szCs w:val="24"/>
+        </w:rPr>
+      </w:pPr>
+      <w:r>
+        <w:rPr>
+          <w:sz w:val="24"/>
+          <w:szCs w:val="24"/>
+        </w:rPr>
+        <w:t>A request is sent from client to server in the form of web URL as HTTP GET or POST or PUT or DELETE request. After that, a response comes back from server in the form of a resource which can be anything like HTML, XML, Image or JSON. But now JSON is the most popular format being used in Web Services.</w:t>
+      </w:r>
+    </w:p>
+    <w:p>
+      <w:pPr>
+        <w:pStyle w:val="Heading2"/>
+        <w:numPr>
+          <w:ilvl w:val="0"/>
+          <w:numId w:val="18"/>
+        </w:numPr>
+      </w:pPr>
+      <w:r>
+        <w:t>When to use REST?</w:t>
+      </w:r>
+    </w:p>
+    <w:p>
+      <w:pPr>
+        <w:pStyle w:val="ListParagraph"/>
+        <w:numPr>
+          <w:ilvl w:val="1"/>
+          <w:numId w:val="18"/>
+        </w:numPr>
+        <w:rPr>
+          <w:sz w:val="24"/>
+          <w:szCs w:val="24"/>
+        </w:rPr>
+      </w:pPr>
+      <w:r>
+        <w:rPr>
+          <w:sz w:val="24"/>
+          <w:szCs w:val="24"/>
+        </w:rPr>
+        <w:t>we</w:t>
+      </w:r>
+      <w:r>
+        <w:rPr>
+          <w:sz w:val="24"/>
+          <w:szCs w:val="24"/>
+        </w:rPr>
+        <w:t xml:space="preserve"> need a time-bound request/reply interface</w:t>
+      </w:r>
+    </w:p>
+    <w:p>
+      <w:pPr>
+        <w:pStyle w:val="ListParagraph"/>
+        <w:numPr>
+          <w:ilvl w:val="1"/>
+          <w:numId w:val="18"/>
+        </w:numPr>
+        <w:rPr>
+          <w:sz w:val="24"/>
+          <w:szCs w:val="24"/>
+        </w:rPr>
+      </w:pPr>
+      <w:r>
+        <w:rPr>
+          <w:sz w:val="24"/>
+          <w:szCs w:val="24"/>
+        </w:rPr>
+        <w:t>Convenient support for transactions</w:t>
+      </w:r>
+    </w:p>
+    <w:p>
+      <w:pPr>
+        <w:pStyle w:val="ListParagraph"/>
+        <w:numPr>
+          <w:ilvl w:val="1"/>
+          <w:numId w:val="18"/>
+        </w:numPr>
+        <w:rPr>
+          <w:sz w:val="24"/>
+          <w:szCs w:val="24"/>
+        </w:rPr>
+      </w:pPr>
+      <w:r>
+        <w:rPr>
+          <w:sz w:val="24"/>
+          <w:szCs w:val="24"/>
+        </w:rPr>
+        <w:t>our</w:t>
+      </w:r>
+      <w:r>
+        <w:rPr>
+          <w:sz w:val="24"/>
+          <w:szCs w:val="24"/>
+        </w:rPr>
+        <w:t xml:space="preserve"> API is available to the public</w:t>
+      </w:r>
+    </w:p>
+    <w:p>
+      <w:pPr>
+        <w:pStyle w:val="ListParagraph"/>
+        <w:numPr>
+          <w:ilvl w:val="1"/>
+          <w:numId w:val="18"/>
+        </w:numPr>
+        <w:rPr>
+          <w:sz w:val="24"/>
+          <w:szCs w:val="24"/>
+        </w:rPr>
+      </w:pPr>
+      <w:r>
+        <w:rPr>
+          <w:sz w:val="24"/>
+          <w:szCs w:val="24"/>
+        </w:rPr>
+        <w:t xml:space="preserve">the </w:t>
+      </w:r>
+      <w:r>
+        <w:rPr>
+          <w:sz w:val="24"/>
+          <w:szCs w:val="24"/>
+        </w:rPr>
+        <w:t>project is small (REST is much simpler to set up and deploy)</w:t>
+      </w:r>
+    </w:p>
+    <w:p>
+      <w:pPr>
+        <w:rPr>
+          <w:sz w:val="24"/>
+          <w:szCs w:val="24"/>
+        </w:rPr>
+      </w:pPr>
+    </w:p>
+    <w:p>
+      <w:pPr>
+        <w:rPr>
+          <w:sz w:val="24"/>
+          <w:szCs w:val="24"/>
+        </w:rPr>
+      </w:pPr>
+    </w:p>
+    <w:p>
+      <w:pPr>
+        <w:rPr>
+          <w:sz w:val="24"/>
+          <w:szCs w:val="24"/>
+        </w:rPr>
+      </w:pPr>
+    </w:p>
+    <w:p>
+      <w:pPr>
+        <w:rPr>
+          <w:sz w:val="24"/>
+          <w:szCs w:val="24"/>
+        </w:rPr>
+      </w:pPr>
+    </w:p>
+    <w:p>
+      <w:pPr>
+        <w:rPr>
+          <w:sz w:val="24"/>
+          <w:szCs w:val="24"/>
+        </w:rPr>
+      </w:pPr>
+    </w:p>
+    <w:p>
+      <w:pPr>
+        <w:rPr>
+          <w:sz w:val="24"/>
+          <w:szCs w:val="24"/>
+        </w:rPr>
+      </w:pPr>
+    </w:p>
+    <w:p>
+      <w:pPr>
+        <w:pStyle w:val="Heading1"/>
+      </w:pPr>
+      <w:r>
+        <w:lastRenderedPageBreak/>
+        <w:t>2</w:t>
+      </w:r>
+      <w:r>
+        <w:rPr>
+          <w:vertAlign w:val="superscript"/>
+        </w:rPr>
+        <w:t>nd</w:t>
+      </w:r>
+      <w:r>
+        <w:t xml:space="preserve">: Event-Driven architecture </w:t>
+      </w:r>
+    </w:p>
+    <w:p>
+      <w:pPr>
+        <w:rPr>
+          <w:sz w:val="24"/>
+          <w:szCs w:val="24"/>
+        </w:rPr>
+      </w:pPr>
+      <w:r>
+        <w:rPr>
+          <w:sz w:val="24"/>
+          <w:szCs w:val="24"/>
+        </w:rPr>
+        <w:t>As most of the system design architects used REST architecture as their service communication layer, but further more and more Projects used Event-Driven Architecture due to its pros which we will discuss in this section.</w:t>
+      </w:r>
+    </w:p>
+    <w:p>
+      <w:pPr>
+        <w:pStyle w:val="Heading2"/>
+        <w:numPr>
+          <w:ilvl w:val="0"/>
+          <w:numId w:val="18"/>
+        </w:numPr>
+      </w:pPr>
+      <w:r>
+        <w:rPr>
+          <w:noProof/>
+        </w:rPr>
+        <w:drawing>
+          <wp:anchor distT="0" distB="0" distL="114300" distR="114300" simplePos="0" relativeHeight="251661312" behindDoc="0" locked="0" layoutInCell="1" allowOverlap="1" wp14:anchorId="18E90BA6" wp14:editId="1151C30E">
+            <wp:simplePos x="0" y="0"/>
+            <wp:positionH relativeFrom="column">
+              <wp:posOffset>12065</wp:posOffset>
+            </wp:positionH>
+            <wp:positionV relativeFrom="page">
+              <wp:posOffset>2171700</wp:posOffset>
+            </wp:positionV>
+            <wp:extent cx="6031865" cy="2628900"/>
+            <wp:effectExtent l="0" t="0" r="6985" b="0"/>
+            <wp:wrapTopAndBottom/>
+            <wp:docPr id="5" name="Picture 5"/>
+            <wp:cNvGraphicFramePr>
+              <a:graphicFrameLocks xmlns:a="http://schemas.openxmlformats.org/drawingml/2006/main" noChangeAspect="1"/>
+            </wp:cNvGraphicFramePr>
+            <a:graphic xmlns:a="http://schemas.openxmlformats.org/drawingml/2006/main">
+              <a:graphicData uri="http://schemas.openxmlformats.org/drawingml/2006/picture">
+                <pic:pic xmlns:pic="http://schemas.openxmlformats.org/drawingml/2006/picture">
+                  <pic:nvPicPr>
+                    <pic:cNvPr id="0" name="Picture 5"/>
+                    <pic:cNvPicPr>
+                      <a:picLocks noChangeAspect="1" noChangeArrowheads="1"/>
+                    </pic:cNvPicPr>
+                  </pic:nvPicPr>
+                  <pic:blipFill>
+                    <a:blip r:embed="rId8" cstate="print">
+                      <a:extLst>
+                        <a:ext uri="{28A0092B-C50C-407E-A947-70E740481C1C}">
+                          <a14:useLocalDpi xmlns:a14="http://schemas.microsoft.com/office/drawing/2010/main" val="0"/>
+                        </a:ext>
+                      </a:extLst>
+                    </a:blip>
+                    <a:srcRect/>
+                    <a:stretch>
+                      <a:fillRect/>
+                    </a:stretch>
+                  </pic:blipFill>
+                  <pic:spPr bwMode="auto">
+                    <a:xfrm>
+                      <a:off x="0" y="0"/>
+                      <a:ext cx="6031865" cy="2628900"/>
+                    </a:xfrm>
+                    <a:prstGeom prst="rect">
+                      <a:avLst/>
+                    </a:prstGeom>
+                    <a:noFill/>
+                    <a:ln>
+                      <a:noFill/>
+                    </a:ln>
+                  </pic:spPr>
+                </pic:pic>
+              </a:graphicData>
+            </a:graphic>
+            <wp14:sizeRelH relativeFrom="margin">
+              <wp14:pctWidth>0</wp14:pctWidth>
+            </wp14:sizeRelH>
+            <wp14:sizeRelV relativeFrom="margin">
+              <wp14:pctHeight>0</wp14:pctHeight>
+            </wp14:sizeRelV>
+          </wp:anchor>
+        </w:drawing>
+      </w:r>
+      <w:r>
+        <w:t>Event-Driven detailed architectural design.</w:t>
+      </w:r>
+    </w:p>
+    <w:p/>
+    <w:p>
+      <w:pPr>
+        <w:pStyle w:val="Heading2"/>
+        <w:numPr>
+          <w:ilvl w:val="0"/>
+          <w:numId w:val="18"/>
+        </w:numPr>
+      </w:pPr>
+      <w:r>
+        <w:t>Main Components:</w:t>
+      </w:r>
+    </w:p>
+    <w:p>
+      <w:pPr>
+        <w:rPr>
+          <w:sz w:val="24"/>
+          <w:szCs w:val="24"/>
+        </w:rPr>
+      </w:pPr>
+      <w:r>
+        <w:rPr>
+          <w:sz w:val="24"/>
+          <w:szCs w:val="24"/>
+        </w:rPr>
+        <w:t xml:space="preserve">Event-Driven </w:t>
+      </w:r>
+      <w:r>
+        <w:rPr>
+          <w:i/>
+          <w:iCs/>
+          <w:sz w:val="24"/>
+          <w:szCs w:val="24"/>
+        </w:rPr>
+        <w:t>Software</w:t>
+      </w:r>
+      <w:r>
+        <w:rPr>
+          <w:sz w:val="24"/>
+          <w:szCs w:val="24"/>
+        </w:rPr>
+        <w:t xml:space="preserve"> Architectur</w:t>
+      </w:r>
+      <w:r>
+        <w:rPr>
+          <w:sz w:val="24"/>
+          <w:szCs w:val="24"/>
+        </w:rPr>
+        <w:t xml:space="preserve">e, </w:t>
+      </w:r>
+      <w:r>
+        <w:rPr>
+          <w:sz w:val="24"/>
+          <w:szCs w:val="24"/>
+        </w:rPr>
+        <w:t>describes various logical components and their roles in events generation, transmission, processing, and consumption.</w:t>
+      </w:r>
+    </w:p>
+    <w:p>
+      <w:pPr>
+        <w:rPr>
+          <w:sz w:val="24"/>
+          <w:szCs w:val="24"/>
+        </w:rPr>
+      </w:pPr>
+      <w:r>
+        <w:rPr>
+          <w:sz w:val="24"/>
+          <w:szCs w:val="24"/>
+        </w:rPr>
+        <w:t xml:space="preserve">An event-driven architecture </w:t>
+      </w:r>
+      <w:r>
+        <w:rPr>
+          <w:sz w:val="24"/>
+          <w:szCs w:val="24"/>
+        </w:rPr>
+        <w:t>mainly</w:t>
+      </w:r>
+      <w:r>
+        <w:rPr>
+          <w:sz w:val="24"/>
+          <w:szCs w:val="24"/>
+        </w:rPr>
+        <w:t xml:space="preserve"> consists of four components:</w:t>
+      </w:r>
+    </w:p>
+    <w:p>
+      <w:pPr>
+        <w:rPr>
+          <w:sz w:val="24"/>
+          <w:szCs w:val="24"/>
+        </w:rPr>
+      </w:pPr>
+      <w:r>
+        <w:rPr>
+          <w:b/>
+          <w:bCs/>
+          <w:sz w:val="24"/>
+          <w:szCs w:val="24"/>
+        </w:rPr>
+        <w:t>1</w:t>
+      </w:r>
+      <w:r>
+        <w:rPr>
+          <w:sz w:val="24"/>
+          <w:szCs w:val="24"/>
+        </w:rPr>
+        <w:t>. Event</w:t>
+      </w:r>
+      <w:r>
+        <w:rPr>
+          <w:sz w:val="24"/>
+          <w:szCs w:val="24"/>
+        </w:rPr>
+        <w:sym w:font="Wingdings" w:char="F0E0"/>
+      </w:r>
+      <w:r>
+        <w:rPr>
+          <w:sz w:val="24"/>
+          <w:szCs w:val="24"/>
+        </w:rPr>
+        <w:t>The change in the state of an object that occurs when users take</w:t>
+      </w:r>
+      <w:r>
+        <w:rPr>
+          <w:sz w:val="24"/>
+          <w:szCs w:val="24"/>
+        </w:rPr>
+        <w:t xml:space="preserve"> a specific</w:t>
+      </w:r>
+      <w:r>
+        <w:rPr>
+          <w:sz w:val="24"/>
+          <w:szCs w:val="24"/>
+        </w:rPr>
+        <w:t xml:space="preserve"> action.</w:t>
+      </w:r>
+    </w:p>
+    <w:p>
+      <w:pPr>
+        <w:rPr>
+          <w:sz w:val="24"/>
+          <w:szCs w:val="24"/>
+        </w:rPr>
+      </w:pPr>
+      <w:r>
+        <w:rPr>
+          <w:b/>
+          <w:bCs/>
+          <w:sz w:val="24"/>
+          <w:szCs w:val="24"/>
+        </w:rPr>
+        <w:t>2</w:t>
+      </w:r>
+      <w:r>
+        <w:rPr>
+          <w:sz w:val="24"/>
+          <w:szCs w:val="24"/>
+        </w:rPr>
+        <w:t>. Event Handler</w:t>
+      </w:r>
+      <w:r>
+        <w:rPr>
+          <w:sz w:val="24"/>
+          <w:szCs w:val="24"/>
+        </w:rPr>
+        <w:sym w:font="Wingdings" w:char="F0E0"/>
+      </w:r>
+      <w:r>
+        <w:rPr>
+          <w:sz w:val="24"/>
+          <w:szCs w:val="24"/>
+        </w:rPr>
+        <w:t>A software routine, which handles the occurrence of an event.</w:t>
+      </w:r>
+    </w:p>
+    <w:p>
+      <w:pPr>
+        <w:rPr>
+          <w:sz w:val="24"/>
+          <w:szCs w:val="24"/>
+        </w:rPr>
+      </w:pPr>
+      <w:r>
+        <w:rPr>
+          <w:b/>
+          <w:bCs/>
+          <w:sz w:val="24"/>
+          <w:szCs w:val="24"/>
+        </w:rPr>
+        <w:t>3</w:t>
+      </w:r>
+      <w:r>
+        <w:rPr>
+          <w:sz w:val="24"/>
+          <w:szCs w:val="24"/>
+        </w:rPr>
+        <w:t>. Event Loop</w:t>
+      </w:r>
+      <w:r>
+        <w:rPr>
+          <w:sz w:val="24"/>
+          <w:szCs w:val="24"/>
+        </w:rPr>
+        <w:sym w:font="Wingdings" w:char="F0E0"/>
+      </w:r>
+      <w:r>
+        <w:rPr>
+          <w:sz w:val="24"/>
+          <w:szCs w:val="24"/>
+        </w:rPr>
+        <w:t>H</w:t>
+      </w:r>
+      <w:r>
+        <w:rPr>
+          <w:sz w:val="24"/>
+          <w:szCs w:val="24"/>
+        </w:rPr>
+        <w:t>andles the flow of interaction between an event and the event handler.</w:t>
+      </w:r>
+    </w:p>
+    <w:p>
+      <w:pPr>
+        <w:rPr>
+          <w:sz w:val="24"/>
+          <w:szCs w:val="24"/>
+        </w:rPr>
+      </w:pPr>
+      <w:r>
+        <w:rPr>
+          <w:b/>
+          <w:bCs/>
+          <w:sz w:val="24"/>
+          <w:szCs w:val="24"/>
+        </w:rPr>
+        <w:t>4</w:t>
+      </w:r>
+      <w:r>
+        <w:rPr>
+          <w:sz w:val="24"/>
+          <w:szCs w:val="24"/>
+        </w:rPr>
+        <w:t>. Event Flow Layers</w:t>
+      </w:r>
+      <w:r>
+        <w:rPr>
+          <w:sz w:val="24"/>
+          <w:szCs w:val="24"/>
+        </w:rPr>
+        <w:sym w:font="Wingdings" w:char="F0E0"/>
+      </w:r>
+      <w:r>
+        <w:rPr>
+          <w:sz w:val="24"/>
+          <w:szCs w:val="24"/>
+        </w:rPr>
+        <w:t>The event flow layer is built on three logical layers: Event Producer, Event Consumer, and Event Channel (Event Bus).</w:t>
+      </w:r>
+    </w:p>
+    <w:p>
+      <w:pPr>
+        <w:ind w:firstLine="720"/>
+        <w:rPr>
+          <w:sz w:val="24"/>
+          <w:szCs w:val="24"/>
+        </w:rPr>
+      </w:pPr>
+      <w:r>
+        <w:rPr>
+          <w:sz w:val="24"/>
+          <w:szCs w:val="24"/>
+        </w:rPr>
+        <w:t>Producer</w:t>
+      </w:r>
+      <w:r>
+        <w:rPr>
+          <w:sz w:val="24"/>
+          <w:szCs w:val="24"/>
+        </w:rPr>
+        <w:sym w:font="Wingdings" w:char="F0E0"/>
+      </w:r>
+      <w:r>
+        <w:rPr>
+          <w:sz w:val="24"/>
+          <w:szCs w:val="24"/>
+        </w:rPr>
+        <w:t>R</w:t>
+      </w:r>
+      <w:r>
+        <w:rPr>
+          <w:sz w:val="24"/>
+          <w:szCs w:val="24"/>
+        </w:rPr>
+        <w:t>esponsible for detecting and generating events.</w:t>
+      </w:r>
+    </w:p>
+    <w:p>
+      <w:pPr>
+        <w:ind w:left="720"/>
+        <w:rPr>
+          <w:sz w:val="24"/>
+          <w:szCs w:val="24"/>
+        </w:rPr>
+      </w:pPr>
+      <w:r>
+        <w:rPr>
+          <w:sz w:val="24"/>
+          <w:szCs w:val="24"/>
+        </w:rPr>
+        <w:t>Consumer</w:t>
+      </w:r>
+      <w:r>
+        <w:rPr>
+          <w:sz w:val="24"/>
+          <w:szCs w:val="24"/>
+        </w:rPr>
+        <w:sym w:font="Wingdings" w:char="F0E0"/>
+      </w:r>
+      <w:r>
+        <w:rPr>
+          <w:sz w:val="24"/>
+          <w:szCs w:val="24"/>
+        </w:rPr>
+        <w:t xml:space="preserve"> </w:t>
+      </w:r>
+      <w:r>
+        <w:rPr>
+          <w:sz w:val="24"/>
+          <w:szCs w:val="24"/>
+        </w:rPr>
+        <w:t>C</w:t>
+      </w:r>
+      <w:r>
+        <w:rPr>
+          <w:sz w:val="24"/>
+          <w:szCs w:val="24"/>
+        </w:rPr>
+        <w:t>onsumes the events produced by the event producer.</w:t>
+      </w:r>
+    </w:p>
+    <w:p>
+      <w:pPr>
+        <w:ind w:left="720"/>
+        <w:rPr>
+          <w:sz w:val="24"/>
+          <w:szCs w:val="24"/>
+        </w:rPr>
+      </w:pPr>
+      <w:r>
+        <w:rPr>
+          <w:sz w:val="24"/>
+          <w:szCs w:val="24"/>
+        </w:rPr>
+        <w:t>Event Channel</w:t>
+      </w:r>
+      <w:r>
+        <w:rPr>
+          <w:sz w:val="24"/>
+          <w:szCs w:val="24"/>
+        </w:rPr>
+        <w:sym w:font="Wingdings" w:char="F0E0"/>
+      </w:r>
+      <w:r>
+        <w:rPr>
+          <w:sz w:val="24"/>
+          <w:szCs w:val="24"/>
+        </w:rPr>
+        <w:t>T</w:t>
+      </w:r>
+      <w:r>
+        <w:rPr>
+          <w:sz w:val="24"/>
+          <w:szCs w:val="24"/>
+        </w:rPr>
+        <w:t>ransfers events from the event generator to the event consumer.</w:t>
+      </w:r>
+    </w:p>
+    <w:p>
+      <w:pPr>
+        <w:ind w:left="720"/>
+        <w:rPr>
+          <w:sz w:val="24"/>
+          <w:szCs w:val="24"/>
+        </w:rPr>
+      </w:pPr>
+      <w:r>
+        <w:rPr>
+          <w:noProof/>
+        </w:rPr>
+        <w:lastRenderedPageBreak/>
+        <w:drawing>
+          <wp:inline distT="0" distB="0" distL="0" distR="0" wp14:anchorId="5A9D730D" wp14:editId="42A72116">
+            <wp:extent cx="4483100" cy="2596464"/>
+            <wp:effectExtent l="0" t="0" r="0" b="0"/>
+            <wp:docPr id="7" name="Picture 7"/>
+            <wp:cNvGraphicFramePr>
+              <a:graphicFrameLocks xmlns:a="http://schemas.openxmlformats.org/drawingml/2006/main" noChangeAspect="1"/>
+            </wp:cNvGraphicFramePr>
+            <a:graphic xmlns:a="http://schemas.openxmlformats.org/drawingml/2006/main">
+              <a:graphicData uri="http://schemas.openxmlformats.org/drawingml/2006/picture">
+                <pic:pic xmlns:pic="http://schemas.openxmlformats.org/drawingml/2006/picture">
+                  <pic:nvPicPr>
+                    <pic:cNvPr id="0" name="Picture 18"/>
+                    <pic:cNvPicPr>
+                      <a:picLocks noChangeAspect="1" noChangeArrowheads="1"/>
+                    </pic:cNvPicPr>
+                  </pic:nvPicPr>
+                  <pic:blipFill>
+                    <a:blip r:embed="rId9" cstate="print">
+                      <a:extLst>
+                        <a:ext uri="{28A0092B-C50C-407E-A947-70E740481C1C}">
+                          <a14:useLocalDpi xmlns:a14="http://schemas.microsoft.com/office/drawing/2010/main" val="0"/>
+                        </a:ext>
+                      </a:extLst>
+                    </a:blip>
+                    <a:srcRect/>
+                    <a:stretch>
+                      <a:fillRect/>
+                    </a:stretch>
+                  </pic:blipFill>
+                  <pic:spPr bwMode="auto">
+                    <a:xfrm>
+                      <a:off x="0" y="0"/>
+                      <a:ext cx="4647570" cy="2691719"/>
+                    </a:xfrm>
+                    <a:prstGeom prst="rect">
+                      <a:avLst/>
+                    </a:prstGeom>
+                    <a:noFill/>
+                    <a:ln>
+                      <a:noFill/>
+                    </a:ln>
+                  </pic:spPr>
+                </pic:pic>
+              </a:graphicData>
+            </a:graphic>
+          </wp:inline>
+        </w:drawing>
+      </w:r>
+    </w:p>
+    <w:p>
+      <w:pPr>
+        <w:pStyle w:val="Heading2"/>
+        <w:numPr>
+          <w:ilvl w:val="0"/>
+          <w:numId w:val="18"/>
+        </w:numPr>
+      </w:pPr>
+      <w:r>
+        <w:t>Characteristics</w:t>
+      </w:r>
+    </w:p>
+    <w:p>
+      <w:pPr>
+        <w:rPr>
+          <w:sz w:val="24"/>
+          <w:szCs w:val="24"/>
+        </w:rPr>
+      </w:pPr>
+      <w:r>
+        <w:rPr>
+          <w:sz w:val="24"/>
+          <w:szCs w:val="24"/>
+        </w:rPr>
+        <w:t xml:space="preserve">Event-driven distributed systems have two </w:t>
+      </w:r>
+      <w:r>
+        <w:rPr>
+          <w:sz w:val="24"/>
+          <w:szCs w:val="24"/>
+        </w:rPr>
+        <w:t>essential</w:t>
+      </w:r>
+      <w:r>
+        <w:rPr>
+          <w:sz w:val="24"/>
+          <w:szCs w:val="24"/>
+        </w:rPr>
+        <w:t xml:space="preserve"> characteristics</w:t>
+      </w:r>
+      <w:r>
+        <w:rPr>
+          <w:sz w:val="24"/>
+          <w:szCs w:val="24"/>
+        </w:rPr>
+        <w:t xml:space="preserve"> </w:t>
+      </w:r>
+      <w:r>
+        <w:rPr>
+          <w:sz w:val="24"/>
+          <w:szCs w:val="24"/>
+        </w:rPr>
+        <w:t xml:space="preserve">which differentiate them from other system </w:t>
+      </w:r>
+      <w:r>
+        <w:rPr>
+          <w:sz w:val="24"/>
+          <w:szCs w:val="24"/>
+        </w:rPr>
+        <w:t>architecture types:</w:t>
+      </w:r>
+    </w:p>
+    <w:p>
+      <w:pPr>
+        <w:pStyle w:val="ListParagraph"/>
+        <w:numPr>
+          <w:ilvl w:val="0"/>
+          <w:numId w:val="21"/>
+        </w:numPr>
+        <w:rPr>
+          <w:sz w:val="24"/>
+          <w:szCs w:val="24"/>
+        </w:rPr>
+      </w:pPr>
+      <w:r>
+        <w:rPr>
+          <w:sz w:val="24"/>
+          <w:szCs w:val="24"/>
+        </w:rPr>
+        <w:t>T</w:t>
+      </w:r>
+      <w:r>
+        <w:rPr>
+          <w:sz w:val="24"/>
+          <w:szCs w:val="24"/>
+        </w:rPr>
+        <w:t>he existence of several software</w:t>
+      </w:r>
+      <w:r>
+        <w:rPr>
+          <w:sz w:val="24"/>
+          <w:szCs w:val="24"/>
+        </w:rPr>
+        <w:t>/</w:t>
+      </w:r>
+      <w:r>
+        <w:rPr>
+          <w:sz w:val="24"/>
+          <w:szCs w:val="24"/>
+        </w:rPr>
+        <w:t>hardware components that run simultaneously on different inter-networked nodes</w:t>
+      </w:r>
+      <w:r>
+        <w:rPr>
+          <w:sz w:val="24"/>
+          <w:szCs w:val="24"/>
+        </w:rPr>
+        <w:t>.</w:t>
+      </w:r>
+    </w:p>
+    <w:p>
+      <w:pPr>
+        <w:pStyle w:val="ListParagraph"/>
+        <w:numPr>
+          <w:ilvl w:val="0"/>
+          <w:numId w:val="21"/>
+        </w:numPr>
+        <w:rPr>
+          <w:sz w:val="24"/>
+          <w:szCs w:val="24"/>
+        </w:rPr>
+      </w:pPr>
+      <w:r>
+        <w:rPr>
+          <w:sz w:val="24"/>
+          <w:szCs w:val="24"/>
+        </w:rPr>
+        <w:t>T</w:t>
+      </w:r>
+      <w:r>
+        <w:rPr>
+          <w:sz w:val="24"/>
+          <w:szCs w:val="24"/>
+        </w:rPr>
+        <w:t>he use of events as the main vehicle to organize component intercommunication</w:t>
+      </w:r>
+      <w:r>
+        <w:rPr>
+          <w:sz w:val="24"/>
+          <w:szCs w:val="24"/>
+        </w:rPr>
+        <w:t>.</w:t>
+      </w:r>
+    </w:p>
+    <w:p>
+      <w:pPr>
+        <w:pStyle w:val="Heading2"/>
+        <w:ind w:left="360"/>
+      </w:pPr>
+      <w:r>
+        <w:t>Advantages:</w:t>
+      </w:r>
+    </w:p>
+    <w:p>
+      <w:pPr>
+        <w:pStyle w:val="ListParagraph"/>
+        <w:numPr>
+          <w:ilvl w:val="0"/>
+          <w:numId w:val="18"/>
+        </w:numPr>
+        <w:rPr>
+          <w:sz w:val="24"/>
+          <w:szCs w:val="24"/>
+        </w:rPr>
+      </w:pPr>
+      <w:r>
+        <w:rPr>
+          <w:sz w:val="24"/>
+          <w:szCs w:val="24"/>
+        </w:rPr>
+        <w:t>Adding new events and processes is very easy in the event-driven architecture.</w:t>
+      </w:r>
+    </w:p>
+    <w:p>
+      <w:pPr>
+        <w:pStyle w:val="ListParagraph"/>
+        <w:numPr>
+          <w:ilvl w:val="0"/>
+          <w:numId w:val="18"/>
+        </w:numPr>
+        <w:rPr>
+          <w:sz w:val="24"/>
+          <w:szCs w:val="24"/>
+        </w:rPr>
+      </w:pPr>
+      <w:r>
+        <w:rPr>
+          <w:sz w:val="24"/>
+          <w:szCs w:val="24"/>
+        </w:rPr>
+        <w:t>Event-driven architecture also gives the transactional guarantee, getting notified of every successful transaction that occurs.</w:t>
+      </w:r>
+    </w:p>
+    <w:p>
+      <w:pPr>
+        <w:pStyle w:val="ListParagraph"/>
+        <w:numPr>
+          <w:ilvl w:val="0"/>
+          <w:numId w:val="18"/>
+        </w:numPr>
+        <w:rPr>
+          <w:sz w:val="24"/>
+          <w:szCs w:val="24"/>
+        </w:rPr>
+      </w:pPr>
+      <w:r>
+        <w:rPr>
+          <w:sz w:val="24"/>
+          <w:szCs w:val="24"/>
+        </w:rPr>
+        <w:t>The architecture is easily replaceable.</w:t>
+      </w:r>
+    </w:p>
+    <w:p>
+      <w:pPr>
+        <w:pStyle w:val="ListParagraph"/>
+        <w:numPr>
+          <w:ilvl w:val="0"/>
+          <w:numId w:val="18"/>
+        </w:numPr>
+        <w:rPr>
+          <w:sz w:val="24"/>
+          <w:szCs w:val="24"/>
+        </w:rPr>
+      </w:pPr>
+      <w:r>
+        <w:rPr>
+          <w:sz w:val="24"/>
+          <w:szCs w:val="24"/>
+        </w:rPr>
+        <w:t>We</w:t>
+      </w:r>
+      <w:r>
+        <w:rPr>
+          <w:sz w:val="24"/>
+          <w:szCs w:val="24"/>
+        </w:rPr>
+        <w:t xml:space="preserve"> can roll-back changes or move to any event in the event-driven architecture. </w:t>
+      </w:r>
+      <w:r>
+        <w:rPr>
+          <w:sz w:val="24"/>
+          <w:szCs w:val="24"/>
+        </w:rPr>
+        <w:t xml:space="preserve">Which is </w:t>
+      </w:r>
+      <w:r>
+        <w:rPr>
+          <w:sz w:val="24"/>
+          <w:szCs w:val="24"/>
+        </w:rPr>
+        <w:t>helpful in case any issue occurs.</w:t>
+      </w:r>
+    </w:p>
+    <w:p>
+      <w:pPr>
+        <w:pStyle w:val="ListParagraph"/>
+        <w:numPr>
+          <w:ilvl w:val="0"/>
+          <w:numId w:val="18"/>
+        </w:numPr>
+        <w:rPr>
+          <w:sz w:val="24"/>
+          <w:szCs w:val="24"/>
+        </w:rPr>
+      </w:pPr>
+      <w:r>
+        <w:rPr>
+          <w:sz w:val="24"/>
+          <w:szCs w:val="24"/>
+        </w:rPr>
+        <w:t>H</w:t>
+      </w:r>
+      <w:r>
+        <w:rPr>
+          <w:sz w:val="24"/>
+          <w:szCs w:val="24"/>
+        </w:rPr>
+        <w:t xml:space="preserve">ighly responsive. Instead of waiting for issues to occur, you can easily detect them in advance </w:t>
+      </w:r>
+      <w:r>
+        <w:rPr>
+          <w:sz w:val="24"/>
+          <w:szCs w:val="24"/>
+        </w:rPr>
+        <w:t>therefore</w:t>
+      </w:r>
+      <w:r>
+        <w:rPr>
+          <w:sz w:val="24"/>
+          <w:szCs w:val="24"/>
+        </w:rPr>
+        <w:t xml:space="preserve"> ensuring that the app keeps working.</w:t>
+      </w:r>
+    </w:p>
+    <w:p>
+      <w:pPr>
+        <w:pStyle w:val="Heading2"/>
+        <w:numPr>
+          <w:ilvl w:val="0"/>
+          <w:numId w:val="18"/>
+        </w:numPr>
+      </w:pPr>
+      <w:r>
+        <w:t>How It works?</w:t>
+      </w:r>
+    </w:p>
+    <w:p>
+      <w:pPr>
+        <w:ind w:left="360"/>
+        <w:rPr>
+          <w:sz w:val="24"/>
+          <w:szCs w:val="24"/>
+        </w:rPr>
+      </w:pPr>
+      <w:r>
+        <w:rPr>
+          <w:sz w:val="24"/>
+          <w:szCs w:val="24"/>
+        </w:rPr>
+        <w:t xml:space="preserve">We have to define what is an event first, an event is simply </w:t>
+      </w:r>
+      <w:r>
+        <w:rPr>
+          <w:i/>
+          <w:iCs/>
+          <w:sz w:val="24"/>
+          <w:szCs w:val="24"/>
+        </w:rPr>
+        <w:t xml:space="preserve">put, </w:t>
+      </w:r>
+      <w:r>
+        <w:rPr>
+          <w:sz w:val="24"/>
+          <w:szCs w:val="24"/>
+        </w:rPr>
+        <w:t>a significant change in state, which is triggered when a user</w:t>
+      </w:r>
+      <w:r>
+        <w:rPr>
+          <w:sz w:val="24"/>
+          <w:szCs w:val="24"/>
+        </w:rPr>
+        <w:t xml:space="preserve"> or service</w:t>
+      </w:r>
+      <w:r>
+        <w:rPr>
+          <w:sz w:val="24"/>
+          <w:szCs w:val="24"/>
+        </w:rPr>
+        <w:t xml:space="preserve"> takes an action</w:t>
+      </w:r>
+      <w:r>
+        <w:rPr>
+          <w:sz w:val="24"/>
+          <w:szCs w:val="24"/>
+        </w:rPr>
+        <w:t xml:space="preserve">. </w:t>
+      </w:r>
+      <w:r>
+        <w:rPr>
+          <w:sz w:val="24"/>
+          <w:szCs w:val="24"/>
+        </w:rPr>
+        <w:t xml:space="preserve">Other services consume such events in order to complete any </w:t>
+      </w:r>
+      <w:r>
+        <w:rPr>
+          <w:sz w:val="24"/>
+          <w:szCs w:val="24"/>
+        </w:rPr>
+        <w:t>tasks</w:t>
+      </w:r>
+      <w:r>
+        <w:rPr>
+          <w:sz w:val="24"/>
+          <w:szCs w:val="24"/>
+        </w:rPr>
+        <w:t xml:space="preserve"> that arise as a result of th</w:t>
+      </w:r>
+      <w:r>
+        <w:rPr>
+          <w:sz w:val="24"/>
+          <w:szCs w:val="24"/>
+        </w:rPr>
+        <w:t>at</w:t>
+      </w:r>
+      <w:r>
+        <w:rPr>
+          <w:sz w:val="24"/>
+          <w:szCs w:val="24"/>
+        </w:rPr>
+        <w:t xml:space="preserve"> event.</w:t>
+      </w:r>
+    </w:p>
+    <w:p>
+      <w:pPr>
+        <w:ind w:left="360"/>
+        <w:rPr>
+          <w:sz w:val="24"/>
+          <w:szCs w:val="24"/>
+        </w:rPr>
+      </w:pPr>
+      <w:r>
+        <w:rPr>
+          <w:b/>
+          <w:bCs/>
+          <w:sz w:val="24"/>
+          <w:szCs w:val="24"/>
+        </w:rPr>
+        <w:t>Unlike with REST</w:t>
+      </w:r>
+      <w:r>
+        <w:rPr>
+          <w:sz w:val="24"/>
+          <w:szCs w:val="24"/>
+        </w:rPr>
+        <w:t>, services that create requests do not need to know the details of the services consuming the requests.</w:t>
+      </w:r>
+    </w:p>
+    <w:p>
+      <w:pPr>
+        <w:ind w:left="360"/>
+        <w:rPr>
+          <w:sz w:val="24"/>
+          <w:szCs w:val="24"/>
+        </w:rPr>
+      </w:pPr>
+    </w:p>
+    <w:p>
+      <w:pPr>
+        <w:ind w:left="360"/>
+        <w:rPr>
+          <w:sz w:val="24"/>
+          <w:szCs w:val="24"/>
+        </w:rPr>
+      </w:pPr>
+    </w:p>
+    <w:p>
+      <w:pPr>
+        <w:pStyle w:val="Heading2"/>
+        <w:numPr>
+          <w:ilvl w:val="0"/>
+          <w:numId w:val="18"/>
+        </w:numPr>
+      </w:pPr>
+      <w:r>
+        <w:lastRenderedPageBreak/>
+        <w:t>Difference from REST architectures</w:t>
+      </w:r>
+    </w:p>
+    <w:p>
+      <w:pPr>
+        <w:ind w:left="360"/>
+      </w:pPr>
+      <w:r>
+        <w:t>An event-driven architecture offers several advantages over REST,</w:t>
+      </w:r>
+      <w:r>
+        <w:t xml:space="preserve"> Including:</w:t>
+      </w:r>
+    </w:p>
+    <w:p>
+      <w:pPr>
+        <w:pStyle w:val="ListParagraph"/>
+        <w:numPr>
+          <w:ilvl w:val="0"/>
+          <w:numId w:val="18"/>
+        </w:numPr>
+      </w:pPr>
+      <w:r>
+        <w:rPr>
+          <w:b/>
+          <w:bCs/>
+        </w:rPr>
+        <w:t>Asynchronous</w:t>
+      </w:r>
+      <w:r>
+        <w:sym w:font="Wingdings" w:char="F0E0"/>
+      </w:r>
+      <w:r>
+        <w:t xml:space="preserve"> </w:t>
+      </w:r>
+      <w:r>
+        <w:t>Event-based architectures are non-blocking and asynchronous. This permits resources to go on to the next task without worrying about what happened before or what will happen next once their unit of work is completed. They also allow events to be queued or buffered, preventing consumers from applying pressure or blocking to producers.</w:t>
+      </w:r>
+    </w:p>
+    <w:p>
+      <w:pPr>
+        <w:pStyle w:val="ListParagraph"/>
+        <w:numPr>
+          <w:ilvl w:val="0"/>
+          <w:numId w:val="18"/>
+        </w:numPr>
+      </w:pPr>
+      <w:r>
+        <w:rPr>
+          <w:b/>
+          <w:bCs/>
+        </w:rPr>
+        <w:t>Loose</w:t>
+      </w:r>
+      <w:r>
+        <w:t xml:space="preserve"> </w:t>
+      </w:r>
+      <w:r>
+        <w:rPr>
+          <w:b/>
+          <w:bCs/>
+        </w:rPr>
+        <w:t>coupling</w:t>
+      </w:r>
+      <w:r>
+        <w:sym w:font="Wingdings" w:char="F0E0"/>
+      </w:r>
+      <w:r>
+        <w:t xml:space="preserve"> </w:t>
+      </w:r>
+      <w:r>
+        <w:rPr>
+          <w:i/>
+          <w:iCs/>
+        </w:rPr>
+        <w:t>services operate independently,</w:t>
+      </w:r>
+      <w:r>
+        <w:rPr>
+          <w:i/>
+          <w:iCs/>
+        </w:rPr>
+        <w:t xml:space="preserve"> </w:t>
+      </w:r>
+      <w:r>
+        <w:t>without knowledge of other services, including their implementation details and transport protocol.</w:t>
+      </w:r>
+    </w:p>
+    <w:p>
+      <w:pPr>
+        <w:pStyle w:val="ListParagraph"/>
+        <w:numPr>
+          <w:ilvl w:val="0"/>
+          <w:numId w:val="18"/>
+        </w:numPr>
+      </w:pPr>
+      <w:r>
+        <w:rPr>
+          <w:b/>
+          <w:bCs/>
+        </w:rPr>
+        <w:t>Easy Scaling</w:t>
+      </w:r>
+      <w:r>
+        <w:sym w:font="Wingdings" w:char="F0E0"/>
+      </w:r>
+      <w:r>
+        <w:t xml:space="preserve"> </w:t>
+      </w:r>
+      <w:r>
+        <w:t xml:space="preserve">Due to the decoupling of services in an event-driven design, and the fact that services typically execute only one activity, </w:t>
+      </w:r>
+      <w:r>
+        <w:t>tracking</w:t>
+      </w:r>
+      <w:r>
+        <w:t xml:space="preserve"> bottlenecks and scaling that service</w:t>
+      </w:r>
+      <w:r>
+        <w:t xml:space="preserve"> </w:t>
+      </w:r>
+      <w:r>
+        <w:t>becomes simple.</w:t>
+      </w:r>
+    </w:p>
+    <w:p>
+      <w:pPr>
+        <w:pStyle w:val="ListParagraph"/>
+        <w:numPr>
+          <w:ilvl w:val="0"/>
+          <w:numId w:val="18"/>
+        </w:numPr>
+      </w:pPr>
+      <w:r>
+        <w:rPr>
+          <w:b/>
+          <w:bCs/>
+        </w:rPr>
+        <w:t>Recovery Support</w:t>
+      </w:r>
+      <w:r>
+        <w:sym w:font="Wingdings" w:char="F0E0"/>
+      </w:r>
+      <w:r>
+        <w:t xml:space="preserve"> </w:t>
+      </w:r>
+      <w:r>
+        <w:t>W</w:t>
+      </w:r>
+      <w:r>
+        <w:t xml:space="preserve">ith </w:t>
+      </w:r>
+      <w:r>
+        <w:t>the</w:t>
+      </w:r>
+      <w:r>
+        <w:t xml:space="preserve"> queue</w:t>
+      </w:r>
+      <w:r>
+        <w:t xml:space="preserve"> of Event-Driven Architecture,</w:t>
+      </w:r>
+      <w:r>
+        <w:t xml:space="preserve"> </w:t>
+      </w:r>
+      <w:r>
+        <w:t xml:space="preserve">recovery of </w:t>
+      </w:r>
+      <w:r>
+        <w:t xml:space="preserve">lost work by replaying events from the past. This can be </w:t>
+      </w:r>
+      <w:r>
+        <w:t>Important</w:t>
+      </w:r>
+      <w:r>
+        <w:t xml:space="preserve"> to prevent data loss when a consumer needs to recover.</w:t>
+      </w:r>
+    </w:p>
+    <w:p>
+      <w:pPr>
+        <w:ind w:left="360"/>
+      </w:pPr>
+    </w:p>
+    <w:p>
+      <w:pPr>
+        <w:pStyle w:val="Heading2"/>
+        <w:numPr>
+          <w:ilvl w:val="0"/>
+          <w:numId w:val="18"/>
+        </w:numPr>
+      </w:pPr>
+      <w:r>
+        <w:t>Difference from Request-Response architectures</w:t>
+      </w:r>
+    </w:p>
+    <w:tbl>
+      <w:tblPr>
+        <w:tblStyle w:val="PlainTable1"/>
+        <w:tblW w:w="0" w:type="auto"/>
+        <w:tblLook w:val="04A0" w:firstRow="1" w:lastRow="0" w:firstColumn="1" w:lastColumn="0" w:noHBand="0" w:noVBand="1"/>
+      </w:tblPr>
+      <w:tblGrid>
+        <w:gridCol w:w="1615"/>
+        <w:gridCol w:w="1986"/>
+        <w:gridCol w:w="3414"/>
+      </w:tblGrid>
+      <w:tr>
+        <w:trPr>
+          <w:cnfStyle w:val="100000000000" w:firstRow="1" w:lastRow="0" w:firstColumn="0" w:lastColumn="0" w:oddVBand="0" w:evenVBand="0" w:oddHBand="0" w:evenHBand="0" w:firstRowFirstColumn="0" w:firstRowLastColumn="0" w:lastRowFirstColumn="0" w:lastRowLastColumn="0"/>
+          <w:trHeight w:val="386"/>
+        </w:trPr>
+        <w:tc>
+          <w:tcPr>
+            <w:cnfStyle w:val="001000000000" w:firstRow="0" w:lastRow="0" w:firstColumn="1" w:lastColumn="0" w:oddVBand="0" w:evenVBand="0" w:oddHBand="0" w:evenHBand="0" w:firstRowFirstColumn="0" w:firstRowLastColumn="0" w:lastRowFirstColumn="0" w:lastRowLastColumn="0"/>
+            <w:tcW w:w="1615" w:type="dxa"/>
+          </w:tcPr>
+          <w:p/>
+        </w:tc>
+        <w:tc>
+          <w:tcPr>
+            <w:tcW w:w="1986" w:type="dxa"/>
+          </w:tcPr>
+          <w:p>
+            <w:pPr>
+              <w:cnfStyle w:val="100000000000" w:firstRow="1" w:lastRow="0" w:firstColumn="0" w:lastColumn="0" w:oddVBand="0" w:evenVBand="0" w:oddHBand="0" w:evenHBand="0" w:firstRowFirstColumn="0" w:firstRowLastColumn="0" w:lastRowFirstColumn="0" w:lastRowLastColumn="0"/>
+            </w:pPr>
+            <w:r>
+              <w:t>Event-Driven</w:t>
+            </w:r>
+          </w:p>
+        </w:tc>
+        <w:tc>
+          <w:tcPr>
+            <w:tcW w:w="3414" w:type="dxa"/>
+          </w:tcPr>
+          <w:p>
+            <w:pPr>
+              <w:cnfStyle w:val="100000000000" w:firstRow="1" w:lastRow="0" w:firstColumn="0" w:lastColumn="0" w:oddVBand="0" w:evenVBand="0" w:oddHBand="0" w:evenHBand="0" w:firstRowFirstColumn="0" w:firstRowLastColumn="0" w:lastRowFirstColumn="0" w:lastRowLastColumn="0"/>
+            </w:pPr>
+            <w:r>
+              <w:t>Request-Driven</w:t>
+            </w:r>
+          </w:p>
+        </w:tc>
+      </w:tr>
+      <w:tr>
+        <w:trPr>
+          <w:cnfStyle w:val="000000100000" w:firstRow="0" w:lastRow="0" w:firstColumn="0" w:lastColumn="0" w:oddVBand="0" w:evenVBand="0" w:oddHBand="1" w:evenHBand="0" w:firstRowFirstColumn="0" w:firstRowLastColumn="0" w:lastRowFirstColumn="0" w:lastRowLastColumn="0"/>
+          <w:trHeight w:val="919"/>
+        </w:trPr>
+        <w:tc>
+          <w:tcPr>
+            <w:cnfStyle w:val="001000000000" w:firstRow="0" w:lastRow="0" w:firstColumn="1" w:lastColumn="0" w:oddVBand="0" w:evenVBand="0" w:oddHBand="0" w:evenHBand="0" w:firstRowFirstColumn="0" w:firstRowLastColumn="0" w:lastRowFirstColumn="0" w:lastRowLastColumn="0"/>
+            <w:tcW w:w="1615" w:type="dxa"/>
+          </w:tcPr>
+          <w:p>
+            <w:r>
+              <w:t>When action is taken?</w:t>
+            </w:r>
+          </w:p>
+        </w:tc>
+        <w:tc>
+          <w:tcPr>
+            <w:tcW w:w="1986" w:type="dxa"/>
+          </w:tcPr>
+          <w:p>
+            <w:pPr>
+              <w:cnfStyle w:val="000000100000" w:firstRow="0" w:lastRow="0" w:firstColumn="0" w:lastColumn="0" w:oddVBand="0" w:evenVBand="0" w:oddHBand="1" w:evenHBand="0" w:firstRowFirstColumn="0" w:firstRowLastColumn="0" w:lastRowFirstColumn="0" w:lastRowLastColumn="0"/>
+            </w:pPr>
+            <w:r>
+              <w:t>According to context.</w:t>
+            </w:r>
+          </w:p>
+        </w:tc>
+        <w:tc>
+          <w:tcPr>
+            <w:tcW w:w="3414" w:type="dxa"/>
+          </w:tcPr>
+          <w:p>
+            <w:pPr>
+              <w:cnfStyle w:val="000000100000" w:firstRow="0" w:lastRow="0" w:firstColumn="0" w:lastColumn="0" w:oddVBand="0" w:evenVBand="0" w:oddHBand="1" w:evenHBand="0" w:firstRowFirstColumn="0" w:firstRowLastColumn="0" w:lastRowFirstColumn="0" w:lastRowLastColumn="0"/>
+            </w:pPr>
+            <w:r>
+              <w:t>When request is being processed.</w:t>
+            </w:r>
+          </w:p>
+        </w:tc>
+      </w:tr>
+      <w:tr>
+        <w:trPr>
+          <w:trHeight w:val="960"/>
+        </w:trPr>
+        <w:tc>
+          <w:tcPr>
+            <w:cnfStyle w:val="001000000000" w:firstRow="0" w:lastRow="0" w:firstColumn="1" w:lastColumn="0" w:oddVBand="0" w:evenVBand="0" w:oddHBand="0" w:evenHBand="0" w:firstRowFirstColumn="0" w:firstRowLastColumn="0" w:lastRowFirstColumn="0" w:lastRowLastColumn="0"/>
+            <w:tcW w:w="1615" w:type="dxa"/>
+          </w:tcPr>
+          <w:p>
+            <w:r>
+              <w:t>Why action been taken?</w:t>
+            </w:r>
+          </w:p>
+        </w:tc>
+        <w:tc>
+          <w:tcPr>
+            <w:tcW w:w="1986" w:type="dxa"/>
+          </w:tcPr>
+          <w:p>
+            <w:pPr>
+              <w:cnfStyle w:val="000000000000" w:firstRow="0" w:lastRow="0" w:firstColumn="0" w:lastColumn="0" w:oddVBand="0" w:evenVBand="0" w:oddHBand="0" w:evenHBand="0" w:firstRowFirstColumn="0" w:firstRowLastColumn="0" w:lastRowFirstColumn="0" w:lastRowLastColumn="0"/>
+            </w:pPr>
+            <w:r>
+              <w:t>Triggered by situation being detected.</w:t>
+            </w:r>
+          </w:p>
+        </w:tc>
+        <w:tc>
+          <w:tcPr>
+            <w:tcW w:w="3414" w:type="dxa"/>
+          </w:tcPr>
+          <w:p>
+            <w:pPr>
+              <w:cnfStyle w:val="000000000000" w:firstRow="0" w:lastRow="0" w:firstColumn="0" w:lastColumn="0" w:oddVBand="0" w:evenVBand="0" w:oddHBand="0" w:evenHBand="0" w:firstRowFirstColumn="0" w:firstRowLastColumn="0" w:lastRowFirstColumn="0" w:lastRowLastColumn="0"/>
+            </w:pPr>
+            <w:r>
+              <w:t>As a response to a specific request.</w:t>
+            </w:r>
+          </w:p>
+        </w:tc>
+      </w:tr>
+      <w:tr>
+        <w:trPr>
+          <w:cnfStyle w:val="000000100000" w:firstRow="0" w:lastRow="0" w:firstColumn="0" w:lastColumn="0" w:oddVBand="0" w:evenVBand="0" w:oddHBand="1" w:evenHBand="0" w:firstRowFirstColumn="0" w:firstRowLastColumn="0" w:lastRowFirstColumn="0" w:lastRowLastColumn="0"/>
+          <w:trHeight w:val="1781"/>
+        </w:trPr>
+        <w:tc>
+          <w:tcPr>
+            <w:cnfStyle w:val="001000000000" w:firstRow="0" w:lastRow="0" w:firstColumn="1" w:lastColumn="0" w:oddVBand="0" w:evenVBand="0" w:oddHBand="0" w:evenHBand="0" w:firstRowFirstColumn="0" w:firstRowLastColumn="0" w:lastRowFirstColumn="0" w:lastRowLastColumn="0"/>
+            <w:tcW w:w="1615" w:type="dxa"/>
+          </w:tcPr>
+          <w:p>
+            <w:r>
+              <w:t>What happens when an event/request occurs?</w:t>
+            </w:r>
+          </w:p>
+        </w:tc>
+        <w:tc>
+          <w:tcPr>
+            <w:tcW w:w="1986" w:type="dxa"/>
+          </w:tcPr>
+          <w:p>
+            <w:pPr>
+              <w:cnfStyle w:val="000000100000" w:firstRow="0" w:lastRow="0" w:firstColumn="0" w:lastColumn="0" w:oddVBand="0" w:evenVBand="0" w:oddHBand="1" w:evenHBand="0" w:firstRowFirstColumn="0" w:firstRowLastColumn="0" w:lastRowFirstColumn="0" w:lastRowLastColumn="0"/>
+            </w:pPr>
+            <w:r>
+              <w:t xml:space="preserve">Event can be ignored, increment the state, trigger an internal derived event or trigger a situation. </w:t>
+            </w:r>
+          </w:p>
+        </w:tc>
+        <w:tc>
+          <w:tcPr>
+            <w:tcW w:w="3414" w:type="dxa"/>
+          </w:tcPr>
+          <w:p>
+            <w:pPr>
+              <w:cnfStyle w:val="000000100000" w:firstRow="0" w:lastRow="0" w:firstColumn="0" w:lastColumn="0" w:oddVBand="0" w:evenVBand="0" w:oddHBand="1" w:evenHBand="0" w:firstRowFirstColumn="0" w:firstRowLastColumn="0" w:lastRowFirstColumn="0" w:lastRowLastColumn="0"/>
+            </w:pPr>
+            <w:r>
+              <w:t>Response is always produced.</w:t>
+            </w:r>
+          </w:p>
+        </w:tc>
+      </w:tr>
+    </w:tbl>
+    <w:p/>
+    <w:p>
+      <w:pPr>
+        <w:pStyle w:val="Heading2"/>
+        <w:numPr>
+          <w:ilvl w:val="0"/>
+          <w:numId w:val="18"/>
+        </w:numPr>
+      </w:pPr>
+      <w:r>
+        <w:t>Issues To always Consider</w:t>
+      </w:r>
+    </w:p>
+    <w:p>
+      <w:pPr>
+        <w:rPr>
+          <w:sz w:val="24"/>
+          <w:szCs w:val="24"/>
+        </w:rPr>
+      </w:pPr>
+      <w:r>
+        <w:rPr>
+          <w:sz w:val="24"/>
+          <w:szCs w:val="24"/>
+        </w:rPr>
+        <w:t>Despite the event-driven architecture offers many benefits, it is very complex to implement and needs a lot of essential concepts to keep in mind when implementing this architecture.</w:t>
+      </w:r>
+    </w:p>
+    <w:p>
+      <w:pPr>
+        <w:pStyle w:val="ListParagraph"/>
+        <w:numPr>
+          <w:ilvl w:val="0"/>
+          <w:numId w:val="25"/>
+        </w:numPr>
+        <w:rPr>
+          <w:b/>
+          <w:bCs/>
+          <w:sz w:val="24"/>
+          <w:szCs w:val="24"/>
+        </w:rPr>
+      </w:pPr>
+      <w:r>
+        <w:rPr>
+          <w:b/>
+          <w:bCs/>
+          <w:sz w:val="24"/>
+          <w:szCs w:val="24"/>
+        </w:rPr>
+        <w:t>Increasing Complexity</w:t>
+      </w:r>
+    </w:p>
+    <w:p>
+      <w:pPr>
+        <w:pStyle w:val="ListParagraph"/>
+        <w:rPr>
+          <w:sz w:val="24"/>
+          <w:szCs w:val="24"/>
+        </w:rPr>
+      </w:pPr>
+      <w:r>
+        <w:rPr>
+          <w:sz w:val="24"/>
+          <w:szCs w:val="24"/>
+        </w:rPr>
+        <w:t xml:space="preserve">Since, Event-Driven Systems are </w:t>
+      </w:r>
+      <w:r>
+        <w:rPr>
+          <w:i/>
+          <w:iCs/>
+          <w:sz w:val="24"/>
+          <w:szCs w:val="24"/>
+        </w:rPr>
+        <w:t xml:space="preserve">loosely coupled and Highly Distributed, </w:t>
+      </w:r>
+      <w:r>
+        <w:rPr>
+          <w:sz w:val="24"/>
+          <w:szCs w:val="24"/>
+        </w:rPr>
+        <w:t>it’s</w:t>
+      </w:r>
+      <w:r>
+        <w:rPr>
+          <w:sz w:val="24"/>
+          <w:szCs w:val="24"/>
+        </w:rPr>
+        <w:t xml:space="preserve"> difficult to tell which event is linked to which microservice and what the relationship between them is</w:t>
+      </w:r>
+      <w:r>
+        <w:rPr>
+          <w:sz w:val="24"/>
+          <w:szCs w:val="24"/>
+        </w:rPr>
+        <w:t xml:space="preserve"> and we may</w:t>
+      </w:r>
+      <w:r>
+        <w:rPr>
+          <w:sz w:val="24"/>
+          <w:szCs w:val="24"/>
+        </w:rPr>
+        <w:t xml:space="preserve"> never know when a small change can result in an </w:t>
+      </w:r>
+      <w:r>
+        <w:rPr>
+          <w:sz w:val="24"/>
+          <w:szCs w:val="24"/>
+        </w:rPr>
+        <w:t>unexpected</w:t>
+      </w:r>
+      <w:r>
+        <w:rPr>
+          <w:sz w:val="24"/>
+          <w:szCs w:val="24"/>
+        </w:rPr>
+        <w:t xml:space="preserve"> chain of reactions.</w:t>
+      </w:r>
+    </w:p>
+    <w:p>
+      <w:pPr>
+        <w:pStyle w:val="ListParagraph"/>
+        <w:rPr>
+          <w:sz w:val="24"/>
+          <w:szCs w:val="24"/>
+        </w:rPr>
+      </w:pPr>
+    </w:p>
+    <w:p>
+      <w:pPr>
+        <w:pStyle w:val="ListParagraph"/>
+        <w:numPr>
+          <w:ilvl w:val="0"/>
+          <w:numId w:val="25"/>
+        </w:numPr>
+        <w:rPr>
+          <w:b/>
+          <w:bCs/>
+          <w:sz w:val="24"/>
+          <w:szCs w:val="24"/>
+        </w:rPr>
+      </w:pPr>
+      <w:r>
+        <w:rPr>
+          <w:b/>
+          <w:bCs/>
+          <w:sz w:val="24"/>
+          <w:szCs w:val="24"/>
+        </w:rPr>
+        <w:lastRenderedPageBreak/>
+        <w:t>Not much control</w:t>
+      </w:r>
+    </w:p>
+    <w:p>
+      <w:pPr>
+        <w:pStyle w:val="ListParagraph"/>
+        <w:rPr>
+          <w:sz w:val="24"/>
+          <w:szCs w:val="24"/>
+        </w:rPr>
+      </w:pPr>
+      <w:r>
+        <w:rPr>
+          <w:sz w:val="24"/>
+          <w:szCs w:val="24"/>
+        </w:rPr>
+        <w:t>It’s not clearly defined which event should be consumed and which shouldn’t.</w:t>
+      </w:r>
+      <w:r>
+        <w:rPr>
+          <w:sz w:val="24"/>
+          <w:szCs w:val="24"/>
+        </w:rPr>
+        <w:t xml:space="preserve"> </w:t>
+      </w:r>
+      <w:r>
+        <w:rPr>
+          <w:sz w:val="24"/>
+          <w:szCs w:val="24"/>
+        </w:rPr>
+        <w:t xml:space="preserve">there are some actions that </w:t>
+      </w:r>
+      <w:r>
+        <w:rPr>
+          <w:sz w:val="24"/>
+          <w:szCs w:val="24"/>
+        </w:rPr>
+        <w:t>we may</w:t>
+      </w:r>
+      <w:r>
+        <w:rPr>
+          <w:sz w:val="24"/>
+          <w:szCs w:val="24"/>
+        </w:rPr>
+        <w:t xml:space="preserve"> </w:t>
+      </w:r>
+      <w:r>
+        <w:rPr>
+          <w:sz w:val="24"/>
+          <w:szCs w:val="24"/>
+        </w:rPr>
+        <w:t>not</w:t>
+      </w:r>
+      <w:r>
+        <w:rPr>
+          <w:sz w:val="24"/>
+          <w:szCs w:val="24"/>
+        </w:rPr>
+        <w:t xml:space="preserve"> want to publish, such as a failure</w:t>
+      </w:r>
+      <w:r>
+        <w:rPr>
+          <w:sz w:val="24"/>
+          <w:szCs w:val="24"/>
+        </w:rPr>
+        <w:t>s</w:t>
+      </w:r>
+      <w:r>
+        <w:rPr>
+          <w:sz w:val="24"/>
+          <w:szCs w:val="24"/>
+        </w:rPr>
+        <w:t xml:space="preserve"> or bug</w:t>
+      </w:r>
+      <w:r>
+        <w:rPr>
+          <w:sz w:val="24"/>
+          <w:szCs w:val="24"/>
+        </w:rPr>
+        <w:t>s</w:t>
+      </w:r>
+      <w:r>
+        <w:rPr>
+          <w:sz w:val="24"/>
+          <w:szCs w:val="24"/>
+        </w:rPr>
+        <w:t>.</w:t>
+      </w:r>
+      <w:r>
+        <w:rPr>
+          <w:sz w:val="24"/>
+          <w:szCs w:val="24"/>
+        </w:rPr>
+        <w:t xml:space="preserve"> The issue is how can a microservice know that transaction that we don’t want to publish, </w:t>
+      </w:r>
+      <w:proofErr w:type="gramStart"/>
+      <w:r>
+        <w:rPr>
+          <w:sz w:val="24"/>
+          <w:szCs w:val="24"/>
+        </w:rPr>
+        <w:t>This</w:t>
+      </w:r>
+      <w:proofErr w:type="gramEnd"/>
+      <w:r>
+        <w:rPr>
+          <w:sz w:val="24"/>
+          <w:szCs w:val="24"/>
+        </w:rPr>
+        <w:t xml:space="preserve"> adds an extra layer of confusion.</w:t>
+      </w:r>
+    </w:p>
+    <w:p>
+      <w:pPr>
+        <w:pStyle w:val="ListParagraph"/>
+        <w:numPr>
+          <w:ilvl w:val="0"/>
+          <w:numId w:val="25"/>
+        </w:numPr>
+        <w:rPr>
+          <w:b/>
+          <w:bCs/>
+          <w:sz w:val="24"/>
+          <w:szCs w:val="24"/>
+        </w:rPr>
+      </w:pPr>
+      <w:r>
+        <w:rPr>
+          <w:b/>
+          <w:bCs/>
+          <w:sz w:val="24"/>
+          <w:szCs w:val="24"/>
+        </w:rPr>
+        <w:t>Certain Events can’t be Undone</w:t>
+      </w:r>
+    </w:p>
+    <w:p>
+      <w:pPr>
+        <w:pStyle w:val="ListParagraph"/>
+        <w:rPr>
+          <w:sz w:val="24"/>
+          <w:szCs w:val="24"/>
+        </w:rPr>
+      </w:pPr>
+      <w:r>
+        <w:rPr>
+          <w:sz w:val="24"/>
+          <w:szCs w:val="24"/>
+        </w:rPr>
+        <w:t xml:space="preserve">While </w:t>
+      </w:r>
+      <w:r>
+        <w:rPr>
+          <w:sz w:val="24"/>
+          <w:szCs w:val="24"/>
+        </w:rPr>
+        <w:t>we</w:t>
+      </w:r>
+      <w:r>
+        <w:rPr>
+          <w:sz w:val="24"/>
+          <w:szCs w:val="24"/>
+        </w:rPr>
+        <w:t xml:space="preserve"> </w:t>
+      </w:r>
+      <w:r>
+        <w:rPr>
+          <w:sz w:val="24"/>
+          <w:szCs w:val="24"/>
+        </w:rPr>
+        <w:t>can</w:t>
+      </w:r>
+      <w:r>
+        <w:rPr>
+          <w:sz w:val="24"/>
+          <w:szCs w:val="24"/>
+        </w:rPr>
+        <w:t xml:space="preserve"> quickly undo modifications in </w:t>
+      </w:r>
+      <w:r>
+        <w:rPr>
+          <w:sz w:val="24"/>
+          <w:szCs w:val="24"/>
+        </w:rPr>
+        <w:t>Event-Driven Systems</w:t>
+      </w:r>
+      <w:r>
+        <w:rPr>
+          <w:sz w:val="24"/>
+          <w:szCs w:val="24"/>
+        </w:rPr>
+        <w:t xml:space="preserve">, some events are beyond </w:t>
+      </w:r>
+      <w:r>
+        <w:rPr>
+          <w:sz w:val="24"/>
+          <w:szCs w:val="24"/>
+        </w:rPr>
+        <w:t>our</w:t>
+      </w:r>
+      <w:r>
+        <w:rPr>
+          <w:sz w:val="24"/>
+          <w:szCs w:val="24"/>
+        </w:rPr>
+        <w:t xml:space="preserve"> control. It's just not possible due to the event's reliance on a third-party system. </w:t>
+      </w:r>
+      <w:r>
+        <w:rPr>
+          <w:sz w:val="24"/>
+          <w:szCs w:val="24"/>
+        </w:rPr>
+        <w:t>we</w:t>
+      </w:r>
+      <w:r>
+        <w:rPr>
+          <w:sz w:val="24"/>
+          <w:szCs w:val="24"/>
+        </w:rPr>
+        <w:t xml:space="preserve"> can't, for example, undo an already sent email.</w:t>
+      </w:r>
+    </w:p>
+    <w:p>
+      <w:pPr>
+        <w:pStyle w:val="ListParagraph"/>
+        <w:rPr>
+          <w:sz w:val="24"/>
+          <w:szCs w:val="24"/>
+        </w:rPr>
+      </w:pPr>
+    </w:p>
+    <w:p>
+      <w:pPr>
+        <w:pStyle w:val="Heading2"/>
+        <w:numPr>
+          <w:ilvl w:val="0"/>
+          <w:numId w:val="18"/>
+        </w:numPr>
+      </w:pPr>
+      <w:r>
+        <w:t>Event-Driven Implementation</w:t>
+      </w:r>
+    </w:p>
+    <w:p>
+      <w:pPr>
+        <w:pStyle w:val="Heading2"/>
+        <w:ind w:left="720"/>
+      </w:pPr>
+    </w:p>
+    <w:p>
+      <w:pPr>
+        <w:rPr>
+          <w:sz w:val="24"/>
+          <w:szCs w:val="24"/>
+        </w:rPr>
+      </w:pPr>
+    </w:p>
+    <w:p>
+      <w:pPr>
+        <w:rPr>
+          <w:sz w:val="24"/>
+          <w:szCs w:val="24"/>
+        </w:rPr>
+      </w:pPr>
+    </w:p>
+    <w:p>
+      <w:pPr>
+        <w:rPr>
+          <w:sz w:val="24"/>
+          <w:szCs w:val="24"/>
+        </w:rPr>
+      </w:pPr>
+    </w:p>
+    <w:p>
+      <w:pPr>
+        <w:rPr>
+          <w:sz w:val="24"/>
+          <w:szCs w:val="24"/>
+        </w:rPr>
+      </w:pPr>
+    </w:p>
+    <w:p/>
     <w:p>
       <w:pPr>
         <w:pStyle w:val="Heading2"/>
@@ -1559,14 +4345,7 @@
         <w:rPr>
           <w:rFonts w:ascii="Calibri" w:eastAsia="Times New Roman" w:hAnsi="Calibri" w:cs="Calibri"/>
         </w:rPr>
-        <w:t xml:space="preserve">Because the load balancer is sitting in between the client and application server and managing the connection, it has the ability to perform other functions. The load balancer can perform content </w:t>
-      </w:r>
-      <w:r>
-        <w:rPr>
-          <w:rFonts w:ascii="Calibri" w:eastAsia="Times New Roman" w:hAnsi="Calibri" w:cs="Calibri"/>
-        </w:rPr>
-        <w:lastRenderedPageBreak/>
-        <w:t>switching, provide content-based security like web application firewalls (WAF), and authentication enhancements like two factor authentication (2FA). </w:t>
+        <w:t>Because the load balancer is sitting in between the client and application server and managing the connection, it has the ability to perform other functions. The load balancer can perform content switching, provide content-based security like web application firewalls (WAF), and authentication enhancements like two factor authentication (2FA). </w:t>
       </w:r>
     </w:p>
     <w:p>
@@ -1662,6 +4441,7 @@
           <w:color w:val="000000"/>
           <w:shd w:val="clear" w:color="auto" w:fill="FFFFFF"/>
         </w:rPr>
+        <w:lastRenderedPageBreak/>
         <w:br/>
       </w:r>
     </w:p>
@@ -1701,7 +4481,60 @@
         <w:t>References</w:t>
       </w:r>
     </w:p>
-    <w:p/>
+    <w:p>
+      <w:hyperlink r:id="rId10" w:history="1">
+        <w:r>
+          <w:rPr>
+            <w:rStyle w:val="Hyperlink"/>
+          </w:rPr>
+          <w:t>https://hackernoon.com/best-practices-for-event-driven-microservice-architecture-e034p21lk</w:t>
+        </w:r>
+      </w:hyperlink>
+      <w:r>
+        <w:t xml:space="preserve"> </w:t>
+      </w:r>
+    </w:p>
+    <w:p>
+      <w:hyperlink r:id="rId11" w:history="1">
+        <w:r>
+          <w:rPr>
+            <w:rStyle w:val="Hyperlink"/>
+          </w:rPr>
+          <w:t>https://softobiz.com/understanding-the-event-driven-architecture/</w:t>
+        </w:r>
+      </w:hyperlink>
+      <w:r>
+        <w:t xml:space="preserve"> </w:t>
+      </w:r>
+    </w:p>
+    <w:p>
+      <w:hyperlink r:id="rId12" w:history="1">
+        <w:r>
+          <w:rPr>
+            <w:rStyle w:val="Hyperlink"/>
+          </w:rPr>
+          <w:t>https://www.astera.com/type/blog/rest-api-definition/</w:t>
+        </w:r>
+      </w:hyperlink>
+      <w:r>
+        <w:t xml:space="preserve"> </w:t>
+      </w:r>
+    </w:p>
+    <w:p>
+      <w:hyperlink r:id="rId13" w:history="1">
+        <w:r>
+          <w:rPr>
+            <w:rStyle w:val="Hyperlink"/>
+          </w:rPr>
+          <w:t>https://restfulapi.net/</w:t>
+        </w:r>
+      </w:hyperlink>
+      <w:r>
+        <w:t xml:space="preserve"> </w:t>
+      </w:r>
+      <w:bookmarkStart w:id="0" w:name="_GoBack"/>
+      <w:bookmarkEnd w:id="0"/>
+    </w:p>
     <w:sectPr>
       <w:pgSz w:w="12240" w:h="15840"/>
       <w:pgMar w:top="1440" w:right="1440" w:bottom="1440" w:left="1440" w:header="720" w:footer="720" w:gutter="0"/>
@@ -1713,8 +4546,121 @@
 </file>
 
 <file path=word/numbering.xml><?xml version="1.0" encoding="utf-8"?>
-<w:numbering xmlns:wpc="http://schemas.microsoft.com/office/word/2010/wordprocessingCanvas" xmlns:cx="http://schemas.microsoft.com/office/drawing/2014/chartex" xmlns:cx1="http://schemas.microsoft.com/office/drawing/2015/9/8/chartex" xmlns:cx2="http://schemas.microsoft.com/office/drawing/2015/10/21/chartex" xmlns:cx3="http://schemas.microsoft.com/office/drawing/2016/5/9/chartex" xmlns:cx4="http://schemas.microsoft.com/office/drawing/2016/5/10/chartex" xmlns:cx5="http://schemas.microsoft.com/office/drawing/2016/5/11/chartex" xmlns:cx6="http://schemas.microsoft.com/office/drawing/2016/5/12/chartex" xmlns:cx7="http://schemas.microsoft.com/office/drawing/2016/5/13/chartex" xmlns:cx8="http://schemas.microsoft.com/office/drawing/2016/5/14/chartex" xmlns:mc="http://schemas.openxmlformats.org/markup-compatibility/2006" xmlns:aink="http://schemas.microsoft.com/office/drawing/2016/ink" xmlns:am3d="http://schemas.microsoft.com/office/drawing/2017/model3d" xmlns:o="urn:schemas-microsoft-com:office:office" xmlns:r="http://schemas.openxmlformats.org/officeDocument/2006/relationships" xmlns:m="http://schemas.openxmlformats.org/officeDocument/2006/math" xmlns:v="urn:schemas-microsoft-com:vml" xmlns:wp14="http://schemas.microsoft.com/office/word/2010/wordprocessingDrawing" xmlns:wp="http://schemas.openxmlformats.org/drawingml/2006/wordprocessingDrawing" xmlns:w10="urn:schemas-microsoft-com:office:word" xmlns:w="http://schemas.openxmlformats.org/wordprocessingml/2006/main" xmlns:w14="http://schemas.microsoft.com/office/word/2010/wordml" xmlns:w15="http://schemas.microsoft.com/office/word/2012/wordml" xmlns:w16cex="http://schemas.microsoft.com/office/word/2018/wordml/cex" xmlns:w16cid="http://schemas.microsoft.com/office/word/2016/wordml/cid" xmlns:w16="http://schemas.microsoft.com/office/word/2018/wordml" xmlns:w16sdtdh="http://schemas.microsoft.com/office/word/2020/wordml/sdtdatahash" xmlns:w16se="http://schemas.microsoft.com/office/word/2015/wordml/symex" xmlns:wpg="http://schemas.microsoft.com/office/word/2010/wordprocessingGroup" xmlns:wpi="http://schemas.microsoft.com/office/word/2010/wordprocessingInk" xmlns:wne="http://schemas.microsoft.com/office/word/2006/wordml" xmlns:wps="http://schemas.microsoft.com/office/word/2010/wordprocessingShape" mc:Ignorable="w14 w15 w16se w16cid w16 w16cex w16sdtdh wp14">
+<w:numbering xmlns:wpc="http://schemas.microsoft.com/office/word/2010/wordprocessingCanvas" xmlns:cx="http://schemas.microsoft.com/office/drawing/2014/chartex" xmlns:cx1="http://schemas.microsoft.com/office/drawing/2015/9/8/chartex" xmlns:cx2="http://schemas.microsoft.com/office/drawing/2015/10/21/chartex" xmlns:cx3="http://schemas.microsoft.com/office/drawing/2016/5/9/chartex" xmlns:cx4="http://schemas.microsoft.com/office/drawing/2016/5/10/chartex" xmlns:cx5="http://schemas.microsoft.com/office/drawing/2016/5/11/chartex" xmlns:cx6="http://schemas.microsoft.com/office/drawing/2016/5/12/chartex" xmlns:cx7="http://schemas.microsoft.com/office/drawing/2016/5/13/chartex" xmlns:cx8="http://schemas.microsoft.com/office/drawing/2016/5/14/chartex" xmlns:mc="http://schemas.openxmlformats.org/markup-compatibility/2006" xmlns:aink="http://schemas.microsoft.com/office/drawing/2016/ink" xmlns:am3d="http://schemas.microsoft.com/office/drawing/2017/model3d" xmlns:o="urn:schemas-microsoft-com:office:office" xmlns:r="http://schemas.openxmlformats.org/officeDocument/2006/relationships" xmlns:m="http://schemas.openxmlformats.org/officeDocument/2006/math" xmlns:v="urn:schemas-microsoft-com:vml" xmlns:wp14="http://schemas.microsoft.com/office/word/2010/wordprocessingDrawing" xmlns:wp="http://schemas.openxmlformats.org/drawingml/2006/wordprocessingDrawing" xmlns:w10="urn:schemas-microsoft-com:office:word" xmlns:w="http://schemas.openxmlformats.org/wordprocessingml/2006/main" xmlns:w14="http://schemas.microsoft.com/office/word/2010/wordml" xmlns:w15="http://schemas.microsoft.com/office/word/2012/wordml" xmlns:w16cid="http://schemas.microsoft.com/office/word/2016/wordml/cid" xmlns:w16se="http://schemas.microsoft.com/office/word/2015/wordml/symex" xmlns:wpg="http://schemas.microsoft.com/office/word/2010/wordprocessingGroup" xmlns:wpi="http://schemas.microsoft.com/office/word/2010/wordprocessingInk" xmlns:wne="http://schemas.microsoft.com/office/word/2006/wordml" xmlns:wps="http://schemas.microsoft.com/office/word/2010/wordprocessingShape" mc:Ignorable="w14 w15 w16se w16cid wp14">
   <w:abstractNum w:abstractNumId="0" w15:restartNumberingAfterBreak="0">
+    <w:nsid w:val="069E17C7"/>
+    <w:multiLevelType w:val="hybridMultilevel"/>
+    <w:tmpl w:val="A3C2C212"/>
+    <w:lvl w:ilvl="0" w:tplc="04090001">
+      <w:start w:val="1"/>
+      <w:numFmt w:val="bullet"/>
+      <w:lvlText w:val=""/>
+      <w:lvlJc w:val="left"/>
+      <w:pPr>
+        <w:ind w:left="2160" w:hanging="360"/>
+      </w:pPr>
+      <w:rPr>
+        <w:rFonts w:ascii="Symbol" w:hAnsi="Symbol" w:hint="default"/>
+      </w:rPr>
+    </w:lvl>
+    <w:lvl w:ilvl="1" w:tplc="04090003">
+      <w:start w:val="1"/>
+      <w:numFmt w:val="bullet"/>
+      <w:lvlText w:val="o"/>
+      <w:lvlJc w:val="left"/>
+      <w:pPr>
+        <w:ind w:left="2880" w:hanging="360"/>
+      </w:pPr>
+      <w:rPr>
+        <w:rFonts w:ascii="Courier New" w:hAnsi="Courier New" w:cs="Courier New" w:hint="default"/>
+      </w:rPr>
+    </w:lvl>
+    <w:lvl w:ilvl="2" w:tplc="04090005">
+      <w:start w:val="1"/>
+      <w:numFmt w:val="bullet"/>
+      <w:lvlText w:val=""/>
+      <w:lvlJc w:val="left"/>
+      <w:pPr>
+        <w:ind w:left="3600" w:hanging="360"/>
+      </w:pPr>
+      <w:rPr>
+        <w:rFonts w:ascii="Wingdings" w:hAnsi="Wingdings" w:hint="default"/>
+      </w:rPr>
+    </w:lvl>
+    <w:lvl w:ilvl="3" w:tplc="04090001">
+      <w:start w:val="1"/>
+      <w:numFmt w:val="bullet"/>
+      <w:lvlText w:val=""/>
+      <w:lvlJc w:val="left"/>
+      <w:pPr>
+        <w:ind w:left="4320" w:hanging="360"/>
+      </w:pPr>
+      <w:rPr>
+        <w:rFonts w:ascii="Symbol" w:hAnsi="Symbol" w:hint="default"/>
+      </w:rPr>
+    </w:lvl>
+    <w:lvl w:ilvl="4" w:tplc="04090003">
+      <w:start w:val="1"/>
+      <w:numFmt w:val="bullet"/>
+      <w:lvlText w:val="o"/>
+      <w:lvlJc w:val="left"/>
+      <w:pPr>
+        <w:ind w:left="5040" w:hanging="360"/>
+      </w:pPr>
+      <w:rPr>
+        <w:rFonts w:ascii="Courier New" w:hAnsi="Courier New" w:cs="Courier New" w:hint="default"/>
+      </w:rPr>
+    </w:lvl>
+    <w:lvl w:ilvl="5" w:tplc="04090005">
+      <w:start w:val="1"/>
+      <w:numFmt w:val="bullet"/>
+      <w:lvlText w:val=""/>
+      <w:lvlJc w:val="left"/>
+      <w:pPr>
+        <w:ind w:left="5760" w:hanging="360"/>
+      </w:pPr>
+      <w:rPr>
+        <w:rFonts w:ascii="Wingdings" w:hAnsi="Wingdings" w:hint="default"/>
+      </w:rPr>
+    </w:lvl>
+    <w:lvl w:ilvl="6" w:tplc="04090001">
+      <w:start w:val="1"/>
+      <w:numFmt w:val="bullet"/>
+      <w:lvlText w:val=""/>
+      <w:lvlJc w:val="left"/>
+      <w:pPr>
+        <w:ind w:left="6480" w:hanging="360"/>
+      </w:pPr>
+      <w:rPr>
+        <w:rFonts w:ascii="Symbol" w:hAnsi="Symbol" w:hint="default"/>
+      </w:rPr>
+    </w:lvl>
+    <w:lvl w:ilvl="7" w:tplc="04090003">
+      <w:start w:val="1"/>
+      <w:numFmt w:val="bullet"/>
+      <w:lvlText w:val="o"/>
+      <w:lvlJc w:val="left"/>
+      <w:pPr>
+        <w:ind w:left="7200" w:hanging="360"/>
+      </w:pPr>
+      <w:rPr>
+        <w:rFonts w:ascii="Courier New" w:hAnsi="Courier New" w:cs="Courier New" w:hint="default"/>
+      </w:rPr>
+    </w:lvl>
+    <w:lvl w:ilvl="8" w:tplc="04090005">
+      <w:start w:val="1"/>
+      <w:numFmt w:val="bullet"/>
+      <w:lvlText w:val=""/>
+      <w:lvlJc w:val="left"/>
+      <w:pPr>
+        <w:ind w:left="7920" w:hanging="360"/>
+      </w:pPr>
+      <w:rPr>
+        <w:rFonts w:ascii="Wingdings" w:hAnsi="Wingdings" w:hint="default"/>
+      </w:rPr>
+    </w:lvl>
+  </w:abstractNum>
+  <w:abstractNum w:abstractNumId="1" w15:restartNumberingAfterBreak="0">
     <w:nsid w:val="09AB0FE8"/>
     <w:multiLevelType w:val="multilevel"/>
     <w:tmpl w:val="BD865CD6"/>
@@ -1863,7 +4809,7 @@
       </w:rPr>
     </w:lvl>
   </w:abstractNum>
-  <w:abstractNum w:abstractNumId="1" w15:restartNumberingAfterBreak="0">
+  <w:abstractNum w:abstractNumId="2" w15:restartNumberingAfterBreak="0">
     <w:nsid w:val="10552FA9"/>
     <w:multiLevelType w:val="multilevel"/>
     <w:tmpl w:val="3CB42708"/>
@@ -2012,7 +4958,7 @@
       </w:rPr>
     </w:lvl>
   </w:abstractNum>
-  <w:abstractNum w:abstractNumId="2" w15:restartNumberingAfterBreak="0">
+  <w:abstractNum w:abstractNumId="3" w15:restartNumberingAfterBreak="0">
     <w:nsid w:val="156A4B21"/>
     <w:multiLevelType w:val="multilevel"/>
     <w:tmpl w:val="EEEC8A88"/>
@@ -2161,7 +5107,93 @@
       </w:rPr>
     </w:lvl>
   </w:abstractNum>
-  <w:abstractNum w:abstractNumId="3" w15:restartNumberingAfterBreak="0">
+  <w:abstractNum w:abstractNumId="4" w15:restartNumberingAfterBreak="0">
+    <w:nsid w:val="15B913D4"/>
+    <w:multiLevelType w:val="hybridMultilevel"/>
+    <w:tmpl w:val="DEE815DE"/>
+    <w:lvl w:ilvl="0" w:tplc="0409000F">
+      <w:start w:val="1"/>
+      <w:numFmt w:val="decimal"/>
+      <w:lvlText w:val="%1."/>
+      <w:lvlJc w:val="left"/>
+      <w:pPr>
+        <w:ind w:left="720" w:hanging="360"/>
+      </w:pPr>
+    </w:lvl>
+    <w:lvl w:ilvl="1" w:tplc="04090019" w:tentative="1">
+      <w:start w:val="1"/>
+      <w:numFmt w:val="lowerLetter"/>
+      <w:lvlText w:val="%2."/>
+      <w:lvlJc w:val="left"/>
+      <w:pPr>
+        <w:ind w:left="1440" w:hanging="360"/>
+      </w:pPr>
+    </w:lvl>
+    <w:lvl w:ilvl="2" w:tplc="0409001B" w:tentative="1">
+      <w:start w:val="1"/>
+      <w:numFmt w:val="lowerRoman"/>
+      <w:lvlText w:val="%3."/>
+      <w:lvlJc w:val="right"/>
+      <w:pPr>
+        <w:ind w:left="2160" w:hanging="180"/>
+      </w:pPr>
+    </w:lvl>
+    <w:lvl w:ilvl="3" w:tplc="0409000F" w:tentative="1">
+      <w:start w:val="1"/>
+      <w:numFmt w:val="decimal"/>
+      <w:lvlText w:val="%4."/>
+      <w:lvlJc w:val="left"/>
+      <w:pPr>
+        <w:ind w:left="2880" w:hanging="360"/>
+      </w:pPr>
+    </w:lvl>
+    <w:lvl w:ilvl="4" w:tplc="04090019" w:tentative="1">
+      <w:start w:val="1"/>
+      <w:numFmt w:val="lowerLetter"/>
+      <w:lvlText w:val="%5."/>
+      <w:lvlJc w:val="left"/>
+      <w:pPr>
+        <w:ind w:left="3600" w:hanging="360"/>
+      </w:pPr>
+    </w:lvl>
+    <w:lvl w:ilvl="5" w:tplc="0409001B" w:tentative="1">
+      <w:start w:val="1"/>
+      <w:numFmt w:val="lowerRoman"/>
+      <w:lvlText w:val="%6."/>
+      <w:lvlJc w:val="right"/>
+      <w:pPr>
+        <w:ind w:left="4320" w:hanging="180"/>
+      </w:pPr>
+    </w:lvl>
+    <w:lvl w:ilvl="6" w:tplc="0409000F" w:tentative="1">
+      <w:start w:val="1"/>
+      <w:numFmt w:val="decimal"/>
+      <w:lvlText w:val="%7."/>
+      <w:lvlJc w:val="left"/>
+      <w:pPr>
+        <w:ind w:left="5040" w:hanging="360"/>
+      </w:pPr>
+    </w:lvl>
+    <w:lvl w:ilvl="7" w:tplc="04090019" w:tentative="1">
+      <w:start w:val="1"/>
+      <w:numFmt w:val="lowerLetter"/>
+      <w:lvlText w:val="%8."/>
+      <w:lvlJc w:val="left"/>
+      <w:pPr>
+        <w:ind w:left="5760" w:hanging="360"/>
+      </w:pPr>
+    </w:lvl>
+    <w:lvl w:ilvl="8" w:tplc="0409001B" w:tentative="1">
+      <w:start w:val="1"/>
+      <w:numFmt w:val="lowerRoman"/>
+      <w:lvlText w:val="%9."/>
+      <w:lvlJc w:val="right"/>
+      <w:pPr>
+        <w:ind w:left="6480" w:hanging="180"/>
+      </w:pPr>
+    </w:lvl>
+  </w:abstractNum>
+  <w:abstractNum w:abstractNumId="5" w15:restartNumberingAfterBreak="0">
     <w:nsid w:val="1C436906"/>
     <w:multiLevelType w:val="hybridMultilevel"/>
     <w:tmpl w:val="9BEA0D50"/>
@@ -2274,7 +5306,93 @@
       </w:rPr>
     </w:lvl>
   </w:abstractNum>
-  <w:abstractNum w:abstractNumId="4" w15:restartNumberingAfterBreak="0">
+  <w:abstractNum w:abstractNumId="6" w15:restartNumberingAfterBreak="0">
+    <w:nsid w:val="23EF3E0A"/>
+    <w:multiLevelType w:val="hybridMultilevel"/>
+    <w:tmpl w:val="DC1E1A3C"/>
+    <w:lvl w:ilvl="0" w:tplc="0409000F">
+      <w:start w:val="1"/>
+      <w:numFmt w:val="decimal"/>
+      <w:lvlText w:val="%1."/>
+      <w:lvlJc w:val="left"/>
+      <w:pPr>
+        <w:ind w:left="720" w:hanging="360"/>
+      </w:pPr>
+    </w:lvl>
+    <w:lvl w:ilvl="1" w:tplc="04090019">
+      <w:start w:val="1"/>
+      <w:numFmt w:val="lowerLetter"/>
+      <w:lvlText w:val="%2."/>
+      <w:lvlJc w:val="left"/>
+      <w:pPr>
+        <w:ind w:left="1440" w:hanging="360"/>
+      </w:pPr>
+    </w:lvl>
+    <w:lvl w:ilvl="2" w:tplc="0409001B">
+      <w:start w:val="1"/>
+      <w:numFmt w:val="lowerRoman"/>
+      <w:lvlText w:val="%3."/>
+      <w:lvlJc w:val="right"/>
+      <w:pPr>
+        <w:ind w:left="2160" w:hanging="180"/>
+      </w:pPr>
+    </w:lvl>
+    <w:lvl w:ilvl="3" w:tplc="0409000F">
+      <w:start w:val="1"/>
+      <w:numFmt w:val="decimal"/>
+      <w:lvlText w:val="%4."/>
+      <w:lvlJc w:val="left"/>
+      <w:pPr>
+        <w:ind w:left="2880" w:hanging="360"/>
+      </w:pPr>
+    </w:lvl>
+    <w:lvl w:ilvl="4" w:tplc="04090019">
+      <w:start w:val="1"/>
+      <w:numFmt w:val="lowerLetter"/>
+      <w:lvlText w:val="%5."/>
+      <w:lvlJc w:val="left"/>
+      <w:pPr>
+        <w:ind w:left="3600" w:hanging="360"/>
+      </w:pPr>
+    </w:lvl>
+    <w:lvl w:ilvl="5" w:tplc="0409001B">
+      <w:start w:val="1"/>
+      <w:numFmt w:val="lowerRoman"/>
+      <w:lvlText w:val="%6."/>
+      <w:lvlJc w:val="right"/>
+      <w:pPr>
+        <w:ind w:left="4320" w:hanging="180"/>
+      </w:pPr>
+    </w:lvl>
+    <w:lvl w:ilvl="6" w:tplc="0409000F">
+      <w:start w:val="1"/>
+      <w:numFmt w:val="decimal"/>
+      <w:lvlText w:val="%7."/>
+      <w:lvlJc w:val="left"/>
+      <w:pPr>
+        <w:ind w:left="5040" w:hanging="360"/>
+      </w:pPr>
+    </w:lvl>
+    <w:lvl w:ilvl="7" w:tplc="04090019">
+      <w:start w:val="1"/>
+      <w:numFmt w:val="lowerLetter"/>
+      <w:lvlText w:val="%8."/>
+      <w:lvlJc w:val="left"/>
+      <w:pPr>
+        <w:ind w:left="5760" w:hanging="360"/>
+      </w:pPr>
+    </w:lvl>
+    <w:lvl w:ilvl="8" w:tplc="0409001B">
+      <w:start w:val="1"/>
+      <w:numFmt w:val="lowerRoman"/>
+      <w:lvlText w:val="%9."/>
+      <w:lvlJc w:val="right"/>
+      <w:pPr>
+        <w:ind w:left="6480" w:hanging="180"/>
+      </w:pPr>
+    </w:lvl>
+  </w:abstractNum>
+  <w:abstractNum w:abstractNumId="7" w15:restartNumberingAfterBreak="0">
     <w:nsid w:val="2D072DF7"/>
     <w:multiLevelType w:val="hybridMultilevel"/>
     <w:tmpl w:val="ED92B662"/>
@@ -2386,7 +5504,7 @@
       </w:rPr>
     </w:lvl>
   </w:abstractNum>
-  <w:abstractNum w:abstractNumId="5" w15:restartNumberingAfterBreak="0">
+  <w:abstractNum w:abstractNumId="8" w15:restartNumberingAfterBreak="0">
     <w:nsid w:val="350259AF"/>
     <w:multiLevelType w:val="multilevel"/>
     <w:tmpl w:val="9A0E9BFE"/>
@@ -2535,7 +5653,7 @@
       </w:rPr>
     </w:lvl>
   </w:abstractNum>
-  <w:abstractNum w:abstractNumId="6" w15:restartNumberingAfterBreak="0">
+  <w:abstractNum w:abstractNumId="9" w15:restartNumberingAfterBreak="0">
     <w:nsid w:val="3BB263E6"/>
     <w:multiLevelType w:val="multilevel"/>
     <w:tmpl w:val="8EFA722A"/>
@@ -2684,7 +5802,265 @@
       </w:rPr>
     </w:lvl>
   </w:abstractNum>
-  <w:abstractNum w:abstractNumId="7" w15:restartNumberingAfterBreak="0">
+  <w:abstractNum w:abstractNumId="10" w15:restartNumberingAfterBreak="0">
+    <w:nsid w:val="3F0E4BF8"/>
+    <w:multiLevelType w:val="hybridMultilevel"/>
+    <w:tmpl w:val="A7062EC2"/>
+    <w:lvl w:ilvl="0" w:tplc="0409000F">
+      <w:start w:val="1"/>
+      <w:numFmt w:val="decimal"/>
+      <w:lvlText w:val="%1."/>
+      <w:lvlJc w:val="left"/>
+      <w:pPr>
+        <w:ind w:left="720" w:hanging="360"/>
+      </w:pPr>
+    </w:lvl>
+    <w:lvl w:ilvl="1" w:tplc="04090019">
+      <w:start w:val="1"/>
+      <w:numFmt w:val="lowerLetter"/>
+      <w:lvlText w:val="%2."/>
+      <w:lvlJc w:val="left"/>
+      <w:pPr>
+        <w:ind w:left="1440" w:hanging="360"/>
+      </w:pPr>
+    </w:lvl>
+    <w:lvl w:ilvl="2" w:tplc="0409001B">
+      <w:start w:val="1"/>
+      <w:numFmt w:val="lowerRoman"/>
+      <w:lvlText w:val="%3."/>
+      <w:lvlJc w:val="right"/>
+      <w:pPr>
+        <w:ind w:left="2160" w:hanging="180"/>
+      </w:pPr>
+    </w:lvl>
+    <w:lvl w:ilvl="3" w:tplc="0409000F">
+      <w:start w:val="1"/>
+      <w:numFmt w:val="decimal"/>
+      <w:lvlText w:val="%4."/>
+      <w:lvlJc w:val="left"/>
+      <w:pPr>
+        <w:ind w:left="2880" w:hanging="360"/>
+      </w:pPr>
+    </w:lvl>
+    <w:lvl w:ilvl="4" w:tplc="04090019">
+      <w:start w:val="1"/>
+      <w:numFmt w:val="lowerLetter"/>
+      <w:lvlText w:val="%5."/>
+      <w:lvlJc w:val="left"/>
+      <w:pPr>
+        <w:ind w:left="3600" w:hanging="360"/>
+      </w:pPr>
+    </w:lvl>
+    <w:lvl w:ilvl="5" w:tplc="0409001B">
+      <w:start w:val="1"/>
+      <w:numFmt w:val="lowerRoman"/>
+      <w:lvlText w:val="%6."/>
+      <w:lvlJc w:val="right"/>
+      <w:pPr>
+        <w:ind w:left="4320" w:hanging="180"/>
+      </w:pPr>
+    </w:lvl>
+    <w:lvl w:ilvl="6" w:tplc="0409000F">
+      <w:start w:val="1"/>
+      <w:numFmt w:val="decimal"/>
+      <w:lvlText w:val="%7."/>
+      <w:lvlJc w:val="left"/>
+      <w:pPr>
+        <w:ind w:left="5040" w:hanging="360"/>
+      </w:pPr>
+    </w:lvl>
+    <w:lvl w:ilvl="7" w:tplc="04090019">
+      <w:start w:val="1"/>
+      <w:numFmt w:val="lowerLetter"/>
+      <w:lvlText w:val="%8."/>
+      <w:lvlJc w:val="left"/>
+      <w:pPr>
+        <w:ind w:left="5760" w:hanging="360"/>
+      </w:pPr>
+    </w:lvl>
+    <w:lvl w:ilvl="8" w:tplc="0409001B">
+      <w:start w:val="1"/>
+      <w:numFmt w:val="lowerRoman"/>
+      <w:lvlText w:val="%9."/>
+      <w:lvlJc w:val="right"/>
+      <w:pPr>
+        <w:ind w:left="6480" w:hanging="180"/>
+      </w:pPr>
+    </w:lvl>
+  </w:abstractNum>
+  <w:abstractNum w:abstractNumId="11" w15:restartNumberingAfterBreak="0">
+    <w:nsid w:val="5A443F1D"/>
+    <w:multiLevelType w:val="hybridMultilevel"/>
+    <w:tmpl w:val="28547544"/>
+    <w:lvl w:ilvl="0" w:tplc="0409000F">
+      <w:start w:val="1"/>
+      <w:numFmt w:val="decimal"/>
+      <w:lvlText w:val="%1."/>
+      <w:lvlJc w:val="left"/>
+      <w:pPr>
+        <w:ind w:left="720" w:hanging="360"/>
+      </w:pPr>
+    </w:lvl>
+    <w:lvl w:ilvl="1" w:tplc="04090019">
+      <w:start w:val="1"/>
+      <w:numFmt w:val="lowerLetter"/>
+      <w:lvlText w:val="%2."/>
+      <w:lvlJc w:val="left"/>
+      <w:pPr>
+        <w:ind w:left="1440" w:hanging="360"/>
+      </w:pPr>
+    </w:lvl>
+    <w:lvl w:ilvl="2" w:tplc="0409001B">
+      <w:start w:val="1"/>
+      <w:numFmt w:val="lowerRoman"/>
+      <w:lvlText w:val="%3."/>
+      <w:lvlJc w:val="right"/>
+      <w:pPr>
+        <w:ind w:left="2160" w:hanging="180"/>
+      </w:pPr>
+    </w:lvl>
+    <w:lvl w:ilvl="3" w:tplc="0409000F">
+      <w:start w:val="1"/>
+      <w:numFmt w:val="decimal"/>
+      <w:lvlText w:val="%4."/>
+      <w:lvlJc w:val="left"/>
+      <w:pPr>
+        <w:ind w:left="2880" w:hanging="360"/>
+      </w:pPr>
+    </w:lvl>
+    <w:lvl w:ilvl="4" w:tplc="04090019">
+      <w:start w:val="1"/>
+      <w:numFmt w:val="lowerLetter"/>
+      <w:lvlText w:val="%5."/>
+      <w:lvlJc w:val="left"/>
+      <w:pPr>
+        <w:ind w:left="3600" w:hanging="360"/>
+      </w:pPr>
+    </w:lvl>
+    <w:lvl w:ilvl="5" w:tplc="0409001B">
+      <w:start w:val="1"/>
+      <w:numFmt w:val="lowerRoman"/>
+      <w:lvlText w:val="%6."/>
+      <w:lvlJc w:val="right"/>
+      <w:pPr>
+        <w:ind w:left="4320" w:hanging="180"/>
+      </w:pPr>
+    </w:lvl>
+    <w:lvl w:ilvl="6" w:tplc="0409000F">
+      <w:start w:val="1"/>
+      <w:numFmt w:val="decimal"/>
+      <w:lvlText w:val="%7."/>
+      <w:lvlJc w:val="left"/>
+      <w:pPr>
+        <w:ind w:left="5040" w:hanging="360"/>
+      </w:pPr>
+    </w:lvl>
+    <w:lvl w:ilvl="7" w:tplc="04090019">
+      <w:start w:val="1"/>
+      <w:numFmt w:val="lowerLetter"/>
+      <w:lvlText w:val="%8."/>
+      <w:lvlJc w:val="left"/>
+      <w:pPr>
+        <w:ind w:left="5760" w:hanging="360"/>
+      </w:pPr>
+    </w:lvl>
+    <w:lvl w:ilvl="8" w:tplc="0409001B">
+      <w:start w:val="1"/>
+      <w:numFmt w:val="lowerRoman"/>
+      <w:lvlText w:val="%9."/>
+      <w:lvlJc w:val="right"/>
+      <w:pPr>
+        <w:ind w:left="6480" w:hanging="180"/>
+      </w:pPr>
+    </w:lvl>
+  </w:abstractNum>
+  <w:abstractNum w:abstractNumId="12" w15:restartNumberingAfterBreak="0">
+    <w:nsid w:val="67085BE7"/>
+    <w:multiLevelType w:val="hybridMultilevel"/>
+    <w:tmpl w:val="FEB2B670"/>
+    <w:lvl w:ilvl="0" w:tplc="0409000F">
+      <w:start w:val="1"/>
+      <w:numFmt w:val="decimal"/>
+      <w:lvlText w:val="%1."/>
+      <w:lvlJc w:val="left"/>
+      <w:pPr>
+        <w:ind w:left="720" w:hanging="360"/>
+      </w:pPr>
+    </w:lvl>
+    <w:lvl w:ilvl="1" w:tplc="04090019">
+      <w:start w:val="1"/>
+      <w:numFmt w:val="lowerLetter"/>
+      <w:lvlText w:val="%2."/>
+      <w:lvlJc w:val="left"/>
+      <w:pPr>
+        <w:ind w:left="1440" w:hanging="360"/>
+      </w:pPr>
+    </w:lvl>
+    <w:lvl w:ilvl="2" w:tplc="0409001B">
+      <w:start w:val="1"/>
+      <w:numFmt w:val="lowerRoman"/>
+      <w:lvlText w:val="%3."/>
+      <w:lvlJc w:val="right"/>
+      <w:pPr>
+        <w:ind w:left="2160" w:hanging="180"/>
+      </w:pPr>
+    </w:lvl>
+    <w:lvl w:ilvl="3" w:tplc="0409000F">
+      <w:start w:val="1"/>
+      <w:numFmt w:val="decimal"/>
+      <w:lvlText w:val="%4."/>
+      <w:lvlJc w:val="left"/>
+      <w:pPr>
+        <w:ind w:left="2880" w:hanging="360"/>
+      </w:pPr>
+    </w:lvl>
+    <w:lvl w:ilvl="4" w:tplc="04090019">
+      <w:start w:val="1"/>
+      <w:numFmt w:val="lowerLetter"/>
+      <w:lvlText w:val="%5."/>
+      <w:lvlJc w:val="left"/>
+      <w:pPr>
+        <w:ind w:left="3600" w:hanging="360"/>
+      </w:pPr>
+    </w:lvl>
+    <w:lvl w:ilvl="5" w:tplc="0409001B">
+      <w:start w:val="1"/>
+      <w:numFmt w:val="lowerRoman"/>
+      <w:lvlText w:val="%6."/>
+      <w:lvlJc w:val="right"/>
+      <w:pPr>
+        <w:ind w:left="4320" w:hanging="180"/>
+      </w:pPr>
+    </w:lvl>
+    <w:lvl w:ilvl="6" w:tplc="0409000F">
+      <w:start w:val="1"/>
+      <w:numFmt w:val="decimal"/>
+      <w:lvlText w:val="%7."/>
+      <w:lvlJc w:val="left"/>
+      <w:pPr>
+        <w:ind w:left="5040" w:hanging="360"/>
+      </w:pPr>
+    </w:lvl>
+    <w:lvl w:ilvl="7" w:tplc="04090019">
+      <w:start w:val="1"/>
+      <w:numFmt w:val="lowerLetter"/>
+      <w:lvlText w:val="%8."/>
+      <w:lvlJc w:val="left"/>
+      <w:pPr>
+        <w:ind w:left="5760" w:hanging="360"/>
+      </w:pPr>
+    </w:lvl>
+    <w:lvl w:ilvl="8" w:tplc="0409001B">
+      <w:start w:val="1"/>
+      <w:numFmt w:val="lowerRoman"/>
+      <w:lvlText w:val="%9."/>
+      <w:lvlJc w:val="right"/>
+      <w:pPr>
+        <w:ind w:left="6480" w:hanging="180"/>
+      </w:pPr>
+    </w:lvl>
+  </w:abstractNum>
+  <w:abstractNum w:abstractNumId="13" w15:restartNumberingAfterBreak="0">
     <w:nsid w:val="694541C9"/>
     <w:multiLevelType w:val="multilevel"/>
     <w:tmpl w:val="E96A4C1C"/>
@@ -2833,7 +6209,7 @@
       </w:rPr>
     </w:lvl>
   </w:abstractNum>
-  <w:abstractNum w:abstractNumId="8" w15:restartNumberingAfterBreak="0">
+  <w:abstractNum w:abstractNumId="14" w15:restartNumberingAfterBreak="0">
     <w:nsid w:val="6C425B9F"/>
     <w:multiLevelType w:val="multilevel"/>
     <w:tmpl w:val="5CEEAA18"/>
@@ -2982,7 +6358,93 @@
       </w:rPr>
     </w:lvl>
   </w:abstractNum>
-  <w:abstractNum w:abstractNumId="9" w15:restartNumberingAfterBreak="0">
+  <w:abstractNum w:abstractNumId="15" w15:restartNumberingAfterBreak="0">
+    <w:nsid w:val="6FA84D7D"/>
+    <w:multiLevelType w:val="hybridMultilevel"/>
+    <w:tmpl w:val="EF1E12FE"/>
+    <w:lvl w:ilvl="0" w:tplc="0409000F">
+      <w:start w:val="1"/>
+      <w:numFmt w:val="decimal"/>
+      <w:lvlText w:val="%1."/>
+      <w:lvlJc w:val="left"/>
+      <w:pPr>
+        <w:ind w:left="720" w:hanging="360"/>
+      </w:pPr>
+    </w:lvl>
+    <w:lvl w:ilvl="1" w:tplc="04090019">
+      <w:start w:val="1"/>
+      <w:numFmt w:val="lowerLetter"/>
+      <w:lvlText w:val="%2."/>
+      <w:lvlJc w:val="left"/>
+      <w:pPr>
+        <w:ind w:left="1440" w:hanging="360"/>
+      </w:pPr>
+    </w:lvl>
+    <w:lvl w:ilvl="2" w:tplc="0409001B">
+      <w:start w:val="1"/>
+      <w:numFmt w:val="lowerRoman"/>
+      <w:lvlText w:val="%3."/>
+      <w:lvlJc w:val="right"/>
+      <w:pPr>
+        <w:ind w:left="2160" w:hanging="180"/>
+      </w:pPr>
+    </w:lvl>
+    <w:lvl w:ilvl="3" w:tplc="0409000F">
+      <w:start w:val="1"/>
+      <w:numFmt w:val="decimal"/>
+      <w:lvlText w:val="%4."/>
+      <w:lvlJc w:val="left"/>
+      <w:pPr>
+        <w:ind w:left="2880" w:hanging="360"/>
+      </w:pPr>
+    </w:lvl>
+    <w:lvl w:ilvl="4" w:tplc="04090019">
+      <w:start w:val="1"/>
+      <w:numFmt w:val="lowerLetter"/>
+      <w:lvlText w:val="%5."/>
+      <w:lvlJc w:val="left"/>
+      <w:pPr>
+        <w:ind w:left="3600" w:hanging="360"/>
+      </w:pPr>
+    </w:lvl>
+    <w:lvl w:ilvl="5" w:tplc="0409001B">
+      <w:start w:val="1"/>
+      <w:numFmt w:val="lowerRoman"/>
+      <w:lvlText w:val="%6."/>
+      <w:lvlJc w:val="right"/>
+      <w:pPr>
+        <w:ind w:left="4320" w:hanging="180"/>
+      </w:pPr>
+    </w:lvl>
+    <w:lvl w:ilvl="6" w:tplc="0409000F">
+      <w:start w:val="1"/>
+      <w:numFmt w:val="decimal"/>
+      <w:lvlText w:val="%7."/>
+      <w:lvlJc w:val="left"/>
+      <w:pPr>
+        <w:ind w:left="5040" w:hanging="360"/>
+      </w:pPr>
+    </w:lvl>
+    <w:lvl w:ilvl="7" w:tplc="04090019">
+      <w:start w:val="1"/>
+      <w:numFmt w:val="lowerLetter"/>
+      <w:lvlText w:val="%8."/>
+      <w:lvlJc w:val="left"/>
+      <w:pPr>
+        <w:ind w:left="5760" w:hanging="360"/>
+      </w:pPr>
+    </w:lvl>
+    <w:lvl w:ilvl="8" w:tplc="0409001B">
+      <w:start w:val="1"/>
+      <w:numFmt w:val="lowerRoman"/>
+      <w:lvlText w:val="%9."/>
+      <w:lvlJc w:val="right"/>
+      <w:pPr>
+        <w:ind w:left="6480" w:hanging="180"/>
+      </w:pPr>
+    </w:lvl>
+  </w:abstractNum>
+  <w:abstractNum w:abstractNumId="16" w15:restartNumberingAfterBreak="0">
     <w:nsid w:val="73431656"/>
     <w:multiLevelType w:val="hybridMultilevel"/>
     <w:tmpl w:val="4FDAC71A"/>
@@ -3095,7 +6557,7 @@
       </w:rPr>
     </w:lvl>
   </w:abstractNum>
-  <w:abstractNum w:abstractNumId="10" w15:restartNumberingAfterBreak="0">
+  <w:abstractNum w:abstractNumId="17" w15:restartNumberingAfterBreak="0">
     <w:nsid w:val="739622B3"/>
     <w:multiLevelType w:val="hybridMultilevel"/>
     <w:tmpl w:val="E5F0E8F2"/>
@@ -3208,7 +6670,120 @@
       </w:rPr>
     </w:lvl>
   </w:abstractNum>
-  <w:abstractNum w:abstractNumId="11" w15:restartNumberingAfterBreak="0">
+  <w:abstractNum w:abstractNumId="18" w15:restartNumberingAfterBreak="0">
+    <w:nsid w:val="73E26F63"/>
+    <w:multiLevelType w:val="hybridMultilevel"/>
+    <w:tmpl w:val="29087EAE"/>
+    <w:lvl w:ilvl="0" w:tplc="04090001">
+      <w:start w:val="1"/>
+      <w:numFmt w:val="bullet"/>
+      <w:lvlText w:val=""/>
+      <w:lvlJc w:val="left"/>
+      <w:pPr>
+        <w:ind w:left="720" w:hanging="360"/>
+      </w:pPr>
+      <w:rPr>
+        <w:rFonts w:ascii="Symbol" w:hAnsi="Symbol" w:hint="default"/>
+      </w:rPr>
+    </w:lvl>
+    <w:lvl w:ilvl="1" w:tplc="04090003">
+      <w:start w:val="1"/>
+      <w:numFmt w:val="bullet"/>
+      <w:lvlText w:val="o"/>
+      <w:lvlJc w:val="left"/>
+      <w:pPr>
+        <w:ind w:left="1440" w:hanging="360"/>
+      </w:pPr>
+      <w:rPr>
+        <w:rFonts w:ascii="Courier New" w:hAnsi="Courier New" w:cs="Courier New" w:hint="default"/>
+      </w:rPr>
+    </w:lvl>
+    <w:lvl w:ilvl="2" w:tplc="04090005">
+      <w:start w:val="1"/>
+      <w:numFmt w:val="bullet"/>
+      <w:lvlText w:val=""/>
+      <w:lvlJc w:val="left"/>
+      <w:pPr>
+        <w:ind w:left="2160" w:hanging="360"/>
+      </w:pPr>
+      <w:rPr>
+        <w:rFonts w:ascii="Wingdings" w:hAnsi="Wingdings" w:hint="default"/>
+      </w:rPr>
+    </w:lvl>
+    <w:lvl w:ilvl="3" w:tplc="04090001">
+      <w:start w:val="1"/>
+      <w:numFmt w:val="bullet"/>
+      <w:lvlText w:val=""/>
+      <w:lvlJc w:val="left"/>
+      <w:pPr>
+        <w:ind w:left="2880" w:hanging="360"/>
+      </w:pPr>
+      <w:rPr>
+        <w:rFonts w:ascii="Symbol" w:hAnsi="Symbol" w:hint="default"/>
+      </w:rPr>
+    </w:lvl>
+    <w:lvl w:ilvl="4" w:tplc="04090003">
+      <w:start w:val="1"/>
+      <w:numFmt w:val="bullet"/>
+      <w:lvlText w:val="o"/>
+      <w:lvlJc w:val="left"/>
+      <w:pPr>
+        <w:ind w:left="3600" w:hanging="360"/>
+      </w:pPr>
+      <w:rPr>
+        <w:rFonts w:ascii="Courier New" w:hAnsi="Courier New" w:cs="Courier New" w:hint="default"/>
+      </w:rPr>
+    </w:lvl>
+    <w:lvl w:ilvl="5" w:tplc="04090005">
+      <w:start w:val="1"/>
+      <w:numFmt w:val="bullet"/>
+      <w:lvlText w:val=""/>
+      <w:lvlJc w:val="left"/>
+      <w:pPr>
+        <w:ind w:left="4320" w:hanging="360"/>
+      </w:pPr>
+      <w:rPr>
+        <w:rFonts w:ascii="Wingdings" w:hAnsi="Wingdings" w:hint="default"/>
+      </w:rPr>
+    </w:lvl>
+    <w:lvl w:ilvl="6" w:tplc="04090001">
+      <w:start w:val="1"/>
+      <w:numFmt w:val="bullet"/>
+      <w:lvlText w:val=""/>
+      <w:lvlJc w:val="left"/>
+      <w:pPr>
+        <w:ind w:left="5040" w:hanging="360"/>
+      </w:pPr>
+      <w:rPr>
+        <w:rFonts w:ascii="Symbol" w:hAnsi="Symbol" w:hint="default"/>
+      </w:rPr>
+    </w:lvl>
+    <w:lvl w:ilvl="7" w:tplc="04090003">
+      <w:start w:val="1"/>
+      <w:numFmt w:val="bullet"/>
+      <w:lvlText w:val="o"/>
+      <w:lvlJc w:val="left"/>
+      <w:pPr>
+        <w:ind w:left="5760" w:hanging="360"/>
+      </w:pPr>
+      <w:rPr>
+        <w:rFonts w:ascii="Courier New" w:hAnsi="Courier New" w:cs="Courier New" w:hint="default"/>
+      </w:rPr>
+    </w:lvl>
+    <w:lvl w:ilvl="8" w:tplc="04090005">
+      <w:start w:val="1"/>
+      <w:numFmt w:val="bullet"/>
+      <w:lvlText w:val=""/>
+      <w:lvlJc w:val="left"/>
+      <w:pPr>
+        <w:ind w:left="6480" w:hanging="360"/>
+      </w:pPr>
+      <w:rPr>
+        <w:rFonts w:ascii="Wingdings" w:hAnsi="Wingdings" w:hint="default"/>
+      </w:rPr>
+    </w:lvl>
+  </w:abstractNum>
+  <w:abstractNum w:abstractNumId="19" w15:restartNumberingAfterBreak="0">
     <w:nsid w:val="74BE6AA8"/>
     <w:multiLevelType w:val="hybridMultilevel"/>
     <w:tmpl w:val="E800FFA2"/>
@@ -3321,7 +6896,7 @@
       </w:rPr>
     </w:lvl>
   </w:abstractNum>
-  <w:abstractNum w:abstractNumId="12" w15:restartNumberingAfterBreak="0">
+  <w:abstractNum w:abstractNumId="20" w15:restartNumberingAfterBreak="0">
     <w:nsid w:val="76156295"/>
     <w:multiLevelType w:val="multilevel"/>
     <w:tmpl w:val="6BAE8866"/>
@@ -3434,7 +7009,124 @@
       </w:pPr>
     </w:lvl>
   </w:abstractNum>
-  <w:abstractNum w:abstractNumId="13" w15:restartNumberingAfterBreak="0">
+  <w:abstractNum w:abstractNumId="21" w15:restartNumberingAfterBreak="0">
+    <w:nsid w:val="764037E3"/>
+    <w:multiLevelType w:val="hybridMultilevel"/>
+    <w:tmpl w:val="2D848C4E"/>
+    <w:lvl w:ilvl="0" w:tplc="5B30A8E4">
+      <w:start w:val="1"/>
+      <w:numFmt w:val="bullet"/>
+      <w:lvlText w:val=""/>
+      <w:lvlJc w:val="left"/>
+      <w:pPr>
+        <w:ind w:left="720" w:hanging="360"/>
+      </w:pPr>
+      <w:rPr>
+        <w:rFonts w:ascii="Symbol" w:hAnsi="Symbol" w:hint="default"/>
+        <w:sz w:val="22"/>
+        <w:szCs w:val="22"/>
+      </w:rPr>
+    </w:lvl>
+    <w:lvl w:ilvl="1" w:tplc="5B30A8E4">
+      <w:start w:val="1"/>
+      <w:numFmt w:val="bullet"/>
+      <w:lvlText w:val=""/>
+      <w:lvlJc w:val="left"/>
+      <w:pPr>
+        <w:ind w:left="1440" w:hanging="360"/>
+      </w:pPr>
+      <w:rPr>
+        <w:rFonts w:ascii="Symbol" w:hAnsi="Symbol" w:hint="default"/>
+        <w:sz w:val="22"/>
+        <w:szCs w:val="22"/>
+      </w:rPr>
+    </w:lvl>
+    <w:lvl w:ilvl="2" w:tplc="04090005">
+      <w:start w:val="1"/>
+      <w:numFmt w:val="bullet"/>
+      <w:lvlText w:val=""/>
+      <w:lvlJc w:val="left"/>
+      <w:pPr>
+        <w:ind w:left="2160" w:hanging="360"/>
+      </w:pPr>
+      <w:rPr>
+        <w:rFonts w:ascii="Wingdings" w:hAnsi="Wingdings" w:hint="default"/>
+      </w:rPr>
+    </w:lvl>
+    <w:lvl w:ilvl="3" w:tplc="04090001">
+      <w:start w:val="1"/>
+      <w:numFmt w:val="bullet"/>
+      <w:lvlText w:val=""/>
+      <w:lvlJc w:val="left"/>
+      <w:pPr>
+        <w:ind w:left="2880" w:hanging="360"/>
+      </w:pPr>
+      <w:rPr>
+        <w:rFonts w:ascii="Symbol" w:hAnsi="Symbol" w:hint="default"/>
+      </w:rPr>
+    </w:lvl>
+    <w:lvl w:ilvl="4" w:tplc="04090003">
+      <w:start w:val="1"/>
+      <w:numFmt w:val="bullet"/>
+      <w:lvlText w:val="o"/>
+      <w:lvlJc w:val="left"/>
+      <w:pPr>
+        <w:ind w:left="3600" w:hanging="360"/>
+      </w:pPr>
+      <w:rPr>
+        <w:rFonts w:ascii="Courier New" w:hAnsi="Courier New" w:cs="Courier New" w:hint="default"/>
+      </w:rPr>
+    </w:lvl>
+    <w:lvl w:ilvl="5" w:tplc="04090005">
+      <w:start w:val="1"/>
+      <w:numFmt w:val="bullet"/>
+      <w:lvlText w:val=""/>
+      <w:lvlJc w:val="left"/>
+      <w:pPr>
+        <w:ind w:left="4320" w:hanging="360"/>
+      </w:pPr>
+      <w:rPr>
+        <w:rFonts w:ascii="Wingdings" w:hAnsi="Wingdings" w:hint="default"/>
+      </w:rPr>
+    </w:lvl>
+    <w:lvl w:ilvl="6" w:tplc="04090001">
+      <w:start w:val="1"/>
+      <w:numFmt w:val="bullet"/>
+      <w:lvlText w:val=""/>
+      <w:lvlJc w:val="left"/>
+      <w:pPr>
+        <w:ind w:left="5040" w:hanging="360"/>
+      </w:pPr>
+      <w:rPr>
+        <w:rFonts w:ascii="Symbol" w:hAnsi="Symbol" w:hint="default"/>
+      </w:rPr>
+    </w:lvl>
+    <w:lvl w:ilvl="7" w:tplc="04090003">
+      <w:start w:val="1"/>
+      <w:numFmt w:val="bullet"/>
+      <w:lvlText w:val="o"/>
+      <w:lvlJc w:val="left"/>
+      <w:pPr>
+        <w:ind w:left="5760" w:hanging="360"/>
+      </w:pPr>
+      <w:rPr>
+        <w:rFonts w:ascii="Courier New" w:hAnsi="Courier New" w:cs="Courier New" w:hint="default"/>
+      </w:rPr>
+    </w:lvl>
+    <w:lvl w:ilvl="8" w:tplc="04090005">
+      <w:start w:val="1"/>
+      <w:numFmt w:val="bullet"/>
+      <w:lvlText w:val=""/>
+      <w:lvlJc w:val="left"/>
+      <w:pPr>
+        <w:ind w:left="6480" w:hanging="360"/>
+      </w:pPr>
+      <w:rPr>
+        <w:rFonts w:ascii="Wingdings" w:hAnsi="Wingdings" w:hint="default"/>
+      </w:rPr>
+    </w:lvl>
+  </w:abstractNum>
+  <w:abstractNum w:abstractNumId="22" w15:restartNumberingAfterBreak="0">
     <w:nsid w:val="7E0016FC"/>
     <w:multiLevelType w:val="multilevel"/>
     <w:tmpl w:val="107A5E4E"/>
@@ -3547,53 +7239,104 @@
       </w:pPr>
     </w:lvl>
   </w:abstractNum>
-  <w:num w:numId="1" w16cid:durableId="1602952508">
+  <w:num w:numId="1">
+    <w:abstractNumId w:val="5"/>
+  </w:num>
+  <w:num w:numId="2">
+    <w:abstractNumId w:val="19"/>
+  </w:num>
+  <w:num w:numId="3">
+    <w:abstractNumId w:val="17"/>
+  </w:num>
+  <w:num w:numId="4">
+    <w:abstractNumId w:val="16"/>
+  </w:num>
+  <w:num w:numId="5">
+    <w:abstractNumId w:val="2"/>
+  </w:num>
+  <w:num w:numId="6">
+    <w:abstractNumId w:val="14"/>
+  </w:num>
+  <w:num w:numId="7">
+    <w:abstractNumId w:val="9"/>
+  </w:num>
+  <w:num w:numId="8">
+    <w:abstractNumId w:val="1"/>
+  </w:num>
+  <w:num w:numId="9">
+    <w:abstractNumId w:val="22"/>
+  </w:num>
+  <w:num w:numId="10">
     <w:abstractNumId w:val="3"/>
   </w:num>
-  <w:num w:numId="2" w16cid:durableId="1586307200">
+  <w:num w:numId="11">
+    <w:abstractNumId w:val="20"/>
+  </w:num>
+  <w:num w:numId="12">
+    <w:abstractNumId w:val="13"/>
+  </w:num>
+  <w:num w:numId="13">
+    <w:abstractNumId w:val="7"/>
+  </w:num>
+  <w:num w:numId="14">
+    <w:abstractNumId w:val="8"/>
+  </w:num>
+  <w:num w:numId="15">
+    <w:abstractNumId w:val="18"/>
+    <w:lvlOverride w:ilvl="0"/>
+    <w:lvlOverride w:ilvl="1"/>
+    <w:lvlOverride w:ilvl="2"/>
+    <w:lvlOverride w:ilvl="3"/>
+    <w:lvlOverride w:ilvl="4"/>
+    <w:lvlOverride w:ilvl="5"/>
+    <w:lvlOverride w:ilvl="6"/>
+    <w:lvlOverride w:ilvl="7"/>
+    <w:lvlOverride w:ilvl="8"/>
+  </w:num>
+  <w:num w:numId="16">
+    <w:abstractNumId w:val="12"/>
+  </w:num>
+  <w:num w:numId="17">
+    <w:abstractNumId w:val="0"/>
+    <w:lvlOverride w:ilvl="0"/>
+    <w:lvlOverride w:ilvl="1"/>
+    <w:lvlOverride w:ilvl="2"/>
+    <w:lvlOverride w:ilvl="3"/>
+    <w:lvlOverride w:ilvl="4"/>
+    <w:lvlOverride w:ilvl="5"/>
+    <w:lvlOverride w:ilvl="6"/>
+    <w:lvlOverride w:ilvl="7"/>
+    <w:lvlOverride w:ilvl="8"/>
+  </w:num>
+  <w:num w:numId="18">
+    <w:abstractNumId w:val="21"/>
+  </w:num>
+  <w:num w:numId="19">
+    <w:abstractNumId w:val="0"/>
+  </w:num>
+  <w:num w:numId="20">
+    <w:abstractNumId w:val="12"/>
+  </w:num>
+  <w:num w:numId="21">
+    <w:abstractNumId w:val="15"/>
+  </w:num>
+  <w:num w:numId="22">
+    <w:abstractNumId w:val="6"/>
+  </w:num>
+  <w:num w:numId="23">
+    <w:abstractNumId w:val="10"/>
+  </w:num>
+  <w:num w:numId="24">
     <w:abstractNumId w:val="11"/>
   </w:num>
-  <w:num w:numId="3" w16cid:durableId="1610316271">
-    <w:abstractNumId w:val="10"/>
-  </w:num>
-  <w:num w:numId="4" w16cid:durableId="1050881806">
-    <w:abstractNumId w:val="9"/>
-  </w:num>
-  <w:num w:numId="5" w16cid:durableId="1387146609">
-    <w:abstractNumId w:val="1"/>
-  </w:num>
-  <w:num w:numId="6" w16cid:durableId="1151025920">
-    <w:abstractNumId w:val="8"/>
-  </w:num>
-  <w:num w:numId="7" w16cid:durableId="1280451329">
-    <w:abstractNumId w:val="6"/>
-  </w:num>
-  <w:num w:numId="8" w16cid:durableId="1660690872">
-    <w:abstractNumId w:val="0"/>
-  </w:num>
-  <w:num w:numId="9" w16cid:durableId="826828265">
-    <w:abstractNumId w:val="13"/>
-  </w:num>
-  <w:num w:numId="10" w16cid:durableId="1942759604">
-    <w:abstractNumId w:val="2"/>
-  </w:num>
-  <w:num w:numId="11" w16cid:durableId="777258051">
-    <w:abstractNumId w:val="12"/>
-  </w:num>
-  <w:num w:numId="12" w16cid:durableId="1734547371">
-    <w:abstractNumId w:val="7"/>
-  </w:num>
-  <w:num w:numId="13" w16cid:durableId="1885949131">
+  <w:num w:numId="25">
     <w:abstractNumId w:val="4"/>
-  </w:num>
-  <w:num w:numId="14" w16cid:durableId="1067067507">
-    <w:abstractNumId w:val="5"/>
   </w:num>
 </w:numbering>
 </file>
 
 <file path=word/styles.xml><?xml version="1.0" encoding="utf-8"?>
-<w:styles xmlns:mc="http://schemas.openxmlformats.org/markup-compatibility/2006" xmlns:r="http://schemas.openxmlformats.org/officeDocument/2006/relationships" xmlns:w="http://schemas.openxmlformats.org/wordprocessingml/2006/main" xmlns:w14="http://schemas.microsoft.com/office/word/2010/wordml" xmlns:w15="http://schemas.microsoft.com/office/word/2012/wordml" xmlns:w16cex="http://schemas.microsoft.com/office/word/2018/wordml/cex" xmlns:w16cid="http://schemas.microsoft.com/office/word/2016/wordml/cid" xmlns:w16="http://schemas.microsoft.com/office/word/2018/wordml" xmlns:w16sdtdh="http://schemas.microsoft.com/office/word/2020/wordml/sdtdatahash" xmlns:w16se="http://schemas.microsoft.com/office/word/2015/wordml/symex" mc:Ignorable="w14 w15 w16se w16cid w16 w16cex w16sdtdh">
+<w:styles xmlns:mc="http://schemas.openxmlformats.org/markup-compatibility/2006" xmlns:r="http://schemas.openxmlformats.org/officeDocument/2006/relationships" xmlns:w="http://schemas.openxmlformats.org/wordprocessingml/2006/main" xmlns:w14="http://schemas.microsoft.com/office/word/2010/wordml" xmlns:w15="http://schemas.microsoft.com/office/word/2012/wordml" xmlns:w16cid="http://schemas.microsoft.com/office/word/2016/wordml/cid" xmlns:w16se="http://schemas.microsoft.com/office/word/2015/wordml/symex" mc:Ignorable="w14 w15 w16se w16cid">
   <w:docDefaults>
     <w:rPrDefault>
       <w:rPr>
@@ -3609,7 +7352,7 @@
       </w:pPr>
     </w:pPrDefault>
   </w:docDefaults>
-  <w:latentStyles w:defLockedState="0" w:defUIPriority="99" w:defSemiHidden="0" w:defUnhideWhenUsed="0" w:defQFormat="0" w:count="376">
+  <w:latentStyles w:defLockedState="0" w:defUIPriority="99" w:defSemiHidden="0" w:defUnhideWhenUsed="0" w:defQFormat="0" w:count="375">
     <w:lsdException w:name="Normal" w:uiPriority="0" w:qFormat="1"/>
     <w:lsdException w:name="heading 1" w:uiPriority="9" w:qFormat="1"/>
     <w:lsdException w:name="heading 2" w:semiHidden="1" w:uiPriority="9" w:unhideWhenUsed="1" w:qFormat="1"/>
@@ -3715,6 +7458,7 @@
     <w:lsdException w:name="HTML Sample" w:semiHidden="1" w:unhideWhenUsed="1"/>
     <w:lsdException w:name="HTML Typewriter" w:semiHidden="1" w:unhideWhenUsed="1"/>
     <w:lsdException w:name="HTML Variable" w:semiHidden="1" w:unhideWhenUsed="1"/>
+    <w:lsdException w:name="Normal Table" w:semiHidden="1" w:unhideWhenUsed="1"/>
     <w:lsdException w:name="annotation subject" w:semiHidden="1" w:unhideWhenUsed="1"/>
     <w:lsdException w:name="No List" w:semiHidden="1" w:unhideWhenUsed="1"/>
     <w:lsdException w:name="Outline List 1" w:semiHidden="1" w:unhideWhenUsed="1"/>
@@ -3757,8 +7501,11 @@
     <w:lsdException w:name="Table Contemporary" w:semiHidden="1" w:unhideWhenUsed="1"/>
     <w:lsdException w:name="Table Elegant" w:semiHidden="1" w:unhideWhenUsed="1"/>
     <w:lsdException w:name="Table Professional" w:semiHidden="1" w:unhideWhenUsed="1"/>
+    <w:lsdException w:name="Table Subtle 1" w:semiHidden="1" w:unhideWhenUsed="1"/>
     <w:lsdException w:name="Table Subtle 2" w:semiHidden="1" w:unhideWhenUsed="1"/>
     <w:lsdException w:name="Table Web 1" w:semiHidden="1" w:unhideWhenUsed="1"/>
+    <w:lsdException w:name="Table Web 2" w:semiHidden="1" w:unhideWhenUsed="1"/>
+    <w:lsdException w:name="Table Web 3" w:semiHidden="1" w:unhideWhenUsed="1"/>
     <w:lsdException w:name="Balloon Text" w:semiHidden="1" w:unhideWhenUsed="1"/>
     <w:lsdException w:name="Table Grid" w:uiPriority="39"/>
     <w:lsdException w:name="Table Theme" w:semiHidden="1" w:unhideWhenUsed="1"/>
@@ -3981,7 +7728,6 @@
     <w:lsdException w:name="Smart Hyperlink" w:semiHidden="1" w:unhideWhenUsed="1"/>
     <w:lsdException w:name="Hashtag" w:semiHidden="1" w:unhideWhenUsed="1"/>
     <w:lsdException w:name="Unresolved Mention" w:semiHidden="1" w:unhideWhenUsed="1"/>
-    <w:lsdException w:name="Smart Link" w:semiHidden="1" w:unhideWhenUsed="1"/>
   </w:latentStyles>
   <w:style w:type="paragraph" w:default="1" w:styleId="Normal">
     <w:name w:val="Normal"/>
@@ -4204,6 +7950,122 @@
       <w:color w:val="44546A" w:themeColor="text2"/>
       <w:sz w:val="18"/>
       <w:szCs w:val="18"/>
+    </w:rPr>
+  </w:style>
+  <w:style w:type="character" w:styleId="Strong">
+    <w:name w:val="Strong"/>
+    <w:basedOn w:val="DefaultParagraphFont"/>
+    <w:uiPriority w:val="22"/>
+    <w:qFormat/>
+    <w:rsid w:val="00E833CD"/>
+    <w:rPr>
+      <w:b/>
+      <w:bCs/>
+    </w:rPr>
+  </w:style>
+  <w:style w:type="table" w:styleId="TableGrid">
+    <w:name w:val="Table Grid"/>
+    <w:basedOn w:val="TableNormal"/>
+    <w:uiPriority w:val="39"/>
+    <w:rsid w:val="00EF77D2"/>
+    <w:pPr>
+      <w:spacing w:after="0" w:line="240" w:lineRule="auto"/>
+    </w:pPr>
+    <w:tblPr>
+      <w:tblBorders>
+        <w:top w:val="single" w:sz="4" w:space="0" w:color="auto"/>
+        <w:left w:val="single" w:sz="4" w:space="0" w:color="auto"/>
+        <w:bottom w:val="single" w:sz="4" w:space="0" w:color="auto"/>
+        <w:right w:val="single" w:sz="4" w:space="0" w:color="auto"/>
+        <w:insideH w:val="single" w:sz="4" w:space="0" w:color="auto"/>
+        <w:insideV w:val="single" w:sz="4" w:space="0" w:color="auto"/>
+      </w:tblBorders>
+    </w:tblPr>
+  </w:style>
+  <w:style w:type="table" w:styleId="PlainTable1">
+    <w:name w:val="Plain Table 1"/>
+    <w:basedOn w:val="TableNormal"/>
+    <w:uiPriority w:val="41"/>
+    <w:rsid w:val="00EF77D2"/>
+    <w:pPr>
+      <w:spacing w:after="0" w:line="240" w:lineRule="auto"/>
+    </w:pPr>
+    <w:tblPr>
+      <w:tblStyleRowBandSize w:val="1"/>
+      <w:tblStyleColBandSize w:val="1"/>
+      <w:tblBorders>
+        <w:top w:val="single" w:sz="4" w:space="0" w:color="BFBFBF" w:themeColor="background1" w:themeShade="BF"/>
+        <w:left w:val="single" w:sz="4" w:space="0" w:color="BFBFBF" w:themeColor="background1" w:themeShade="BF"/>
+        <w:bottom w:val="single" w:sz="4" w:space="0" w:color="BFBFBF" w:themeColor="background1" w:themeShade="BF"/>
+        <w:right w:val="single" w:sz="4" w:space="0" w:color="BFBFBF" w:themeColor="background1" w:themeShade="BF"/>
+        <w:insideH w:val="single" w:sz="4" w:space="0" w:color="BFBFBF" w:themeColor="background1" w:themeShade="BF"/>
+        <w:insideV w:val="single" w:sz="4" w:space="0" w:color="BFBFBF" w:themeColor="background1" w:themeShade="BF"/>
+      </w:tblBorders>
+    </w:tblPr>
+    <w:tblStylePr w:type="firstRow">
+      <w:rPr>
+        <w:b/>
+        <w:bCs/>
+      </w:rPr>
+    </w:tblStylePr>
+    <w:tblStylePr w:type="lastRow">
+      <w:rPr>
+        <w:b/>
+        <w:bCs/>
+      </w:rPr>
+      <w:tblPr/>
+      <w:tcPr>
+        <w:tcBorders>
+          <w:top w:val="double" w:sz="4" w:space="0" w:color="BFBFBF" w:themeColor="background1" w:themeShade="BF"/>
+        </w:tcBorders>
+      </w:tcPr>
+    </w:tblStylePr>
+    <w:tblStylePr w:type="firstCol">
+      <w:rPr>
+        <w:b/>
+        <w:bCs/>
+      </w:rPr>
+    </w:tblStylePr>
+    <w:tblStylePr w:type="lastCol">
+      <w:rPr>
+        <w:b/>
+        <w:bCs/>
+      </w:rPr>
+    </w:tblStylePr>
+    <w:tblStylePr w:type="band1Vert">
+      <w:tblPr/>
+      <w:tcPr>
+        <w:shd w:val="clear" w:color="auto" w:fill="F2F2F2" w:themeFill="background1" w:themeFillShade="F2"/>
+      </w:tcPr>
+    </w:tblStylePr>
+    <w:tblStylePr w:type="band1Horz">
+      <w:tblPr/>
+      <w:tcPr>
+        <w:shd w:val="clear" w:color="auto" w:fill="F2F2F2" w:themeFill="background1" w:themeFillShade="F2"/>
+      </w:tcPr>
+    </w:tblStylePr>
+  </w:style>
+  <w:style w:type="character" w:styleId="Hyperlink">
+    <w:name w:val="Hyperlink"/>
+    <w:basedOn w:val="DefaultParagraphFont"/>
+    <w:uiPriority w:val="99"/>
+    <w:unhideWhenUsed/>
+    <w:rsid w:val="00373559"/>
+    <w:rPr>
+      <w:color w:val="0563C1" w:themeColor="hyperlink"/>
+      <w:u w:val="single"/>
+    </w:rPr>
+  </w:style>
+  <w:style w:type="character" w:styleId="UnresolvedMention">
+    <w:name w:val="Unresolved Mention"/>
+    <w:basedOn w:val="DefaultParagraphFont"/>
+    <w:uiPriority w:val="99"/>
+    <w:semiHidden/>
+    <w:unhideWhenUsed/>
+    <w:rsid w:val="00373559"/>
+    <w:rPr>
+      <w:color w:val="605E5C"/>
+      <w:shd w:val="clear" w:color="auto" w:fill="E1DFDD"/>
     </w:rPr>
   </w:style>
 </w:styles>

</xml_diff>

<commit_message>
updated document, database replication section
</commit_message>
<xml_diff>
--- a/Designing and Implementing Multi-Users Distributed Text Editor.docx
+++ b/Designing and Implementing Multi-Users Distributed Text Editor.docx
@@ -4940,13 +4940,42 @@
           <w:i/>
           <w:iCs/>
         </w:rPr>
-        <w:t>MongoDB replica sets</w:t>
-      </w:r>
-      <w:r>
-        <w:t xml:space="preserve"> for implementing the database replication technology in out Multi-Users Distributed Text Editor</w:t>
-      </w:r>
-      <w:r>
-        <w:t xml:space="preserve"> which is mainly characterized by being:</w:t>
+        <w:t>MongoDB replica</w:t>
+      </w:r>
+      <w:r>
+        <w:rPr>
+          <w:b/>
+          <w:bCs/>
+          <w:i/>
+          <w:iCs/>
+        </w:rPr>
+        <w:t xml:space="preserve">- </w:t>
+      </w:r>
+      <w:r>
+        <w:rPr>
+          <w:b/>
+          <w:bCs/>
+          <w:i/>
+          <w:iCs/>
+        </w:rPr>
+        <w:t>sets</w:t>
+      </w:r>
+      <w:r>
+        <w:t xml:space="preserve"> for implementing the database replication technology in </w:t>
+      </w:r>
+      <w:r>
+        <w:t>our</w:t>
+      </w:r>
+      <w:r>
+        <w:t xml:space="preserve"> Multi-Users Distributed Text Editor</w:t>
+      </w:r>
+      <w:r>
+        <w:t xml:space="preserve"> which is mainly characteriz</w:t>
+      </w:r>
+      <w:bookmarkStart w:id="0" w:name="_GoBack"/>
+      <w:bookmarkEnd w:id="0"/>
+      <w:r>
+        <w:t>ed by being:</w:t>
       </w:r>
     </w:p>
     <w:p>
@@ -4977,8 +5006,6 @@
       <w:r>
         <w:t>And these types of database we have discussed in the previous section.</w:t>
       </w:r>
-      <w:bookmarkStart w:id="0" w:name="_GoBack"/>
-      <w:bookmarkEnd w:id="0"/>
     </w:p>
     <w:p>
       <w:pPr>

</xml_diff>

<commit_message>
Database replication Implementation section
</commit_message>
<xml_diff>
--- a/Designing and Implementing Multi-Users Distributed Text Editor.docx
+++ b/Designing and Implementing Multi-Users Distributed Text Editor.docx
@@ -68,13 +68,7 @@
         <w:rPr>
           <w:highlight w:val="yellow"/>
         </w:rPr>
-        <w:t>Beneficiaries of the project</w:t>
-      </w:r>
-      <w:r>
-        <w:rPr>
-          <w:highlight w:val="yellow"/>
-        </w:rPr>
-        <w:t>:</w:t>
+        <w:t>Beneficiaries of the project:</w:t>
       </w:r>
     </w:p>
     <w:p>
@@ -841,24 +835,14 @@
                             <w:r>
                               <w:t xml:space="preserve">Figure </w:t>
                             </w:r>
-                            <w:r>
-                              <w:fldChar w:fldCharType="begin"/>
-                            </w:r>
-                            <w:r>
-                              <w:instrText xml:space="preserve"> SEQ Figure \* ARABIC </w:instrText>
-                            </w:r>
-                            <w:r>
-                              <w:fldChar w:fldCharType="separate"/>
-                            </w:r>
-                            <w:r>
-                              <w:rPr>
-                                <w:noProof/>
-                              </w:rPr>
-                              <w:t>1</w:t>
-                            </w:r>
-                            <w:r>
-                              <w:fldChar w:fldCharType="end"/>
-                            </w:r>
+                            <w:fldSimple w:instr=" SEQ Figure \* ARABIC ">
+                              <w:r>
+                                <w:rPr>
+                                  <w:noProof/>
+                                </w:rPr>
+                                <w:t>1</w:t>
+                              </w:r>
+                            </w:fldSimple>
                             <w:r>
                               <w:t xml:space="preserve"> - Operational Transformation Sequence diagram</w:t>
                             </w:r>
@@ -903,24 +887,14 @@
                       <w:r>
                         <w:t xml:space="preserve">Figure </w:t>
                       </w:r>
-                      <w:r>
-                        <w:fldChar w:fldCharType="begin"/>
-                      </w:r>
-                      <w:r>
-                        <w:instrText xml:space="preserve"> SEQ Figure \* ARABIC </w:instrText>
-                      </w:r>
-                      <w:r>
-                        <w:fldChar w:fldCharType="separate"/>
-                      </w:r>
-                      <w:r>
-                        <w:rPr>
-                          <w:noProof/>
-                        </w:rPr>
-                        <w:t>1</w:t>
-                      </w:r>
-                      <w:r>
-                        <w:fldChar w:fldCharType="end"/>
-                      </w:r>
+                      <w:fldSimple w:instr=" SEQ Figure \* ARABIC ">
+                        <w:r>
+                          <w:rPr>
+                            <w:noProof/>
+                          </w:rPr>
+                          <w:t>1</w:t>
+                        </w:r>
+                      </w:fldSimple>
                       <w:r>
                         <w:t xml:space="preserve"> - Operational Transformation Sequence diagram</w:t>
                       </w:r>
@@ -1465,24 +1439,14 @@
       <w:r>
         <w:t xml:space="preserve">Figure </w:t>
       </w:r>
-      <w:r>
-        <w:fldChar w:fldCharType="begin"/>
-      </w:r>
-      <w:r>
-        <w:instrText xml:space="preserve"> SEQ Figure \* ARABIC </w:instrText>
-      </w:r>
-      <w:r>
-        <w:fldChar w:fldCharType="separate"/>
-      </w:r>
-      <w:r>
-        <w:rPr>
-          <w:noProof/>
-        </w:rPr>
-        <w:t>2</w:t>
-      </w:r>
-      <w:r>
-        <w:fldChar w:fldCharType="end"/>
-      </w:r>
+      <w:fldSimple w:instr=" SEQ Figure \* ARABIC ">
+        <w:r>
+          <w:rPr>
+            <w:noProof/>
+          </w:rPr>
+          <w:t>2</w:t>
+        </w:r>
+      </w:fldSimple>
       <w:r>
         <w:t xml:space="preserve"> – general architecture for collaborative editing apps</w:t>
       </w:r>
@@ -2089,24 +2053,14 @@
       <w:r>
         <w:t xml:space="preserve">Figure </w:t>
       </w:r>
-      <w:r>
-        <w:fldChar w:fldCharType="begin"/>
-      </w:r>
-      <w:r>
-        <w:instrText xml:space="preserve"> SEQ Figure \* ARABIC </w:instrText>
-      </w:r>
-      <w:r>
-        <w:fldChar w:fldCharType="separate"/>
-      </w:r>
-      <w:r>
-        <w:rPr>
-          <w:noProof/>
-        </w:rPr>
-        <w:t>3</w:t>
-      </w:r>
-      <w:r>
-        <w:fldChar w:fldCharType="end"/>
-      </w:r>
+      <w:fldSimple w:instr=" SEQ Figure \* ARABIC ">
+        <w:r>
+          <w:rPr>
+            <w:noProof/>
+          </w:rPr>
+          <w:t>3</w:t>
+        </w:r>
+      </w:fldSimple>
       <w:r>
         <w:t xml:space="preserve"> - REST architecture</w:t>
       </w:r>
@@ -2265,24 +2219,14 @@
                             <w:r>
                               <w:t xml:space="preserve">Figure </w:t>
                             </w:r>
-                            <w:r>
-                              <w:fldChar w:fldCharType="begin"/>
-                            </w:r>
-                            <w:r>
-                              <w:instrText xml:space="preserve"> SEQ Figure \* ARABIC </w:instrText>
-                            </w:r>
-                            <w:r>
-                              <w:fldChar w:fldCharType="separate"/>
-                            </w:r>
-                            <w:r>
-                              <w:rPr>
-                                <w:noProof/>
-                              </w:rPr>
-                              <w:t>4</w:t>
-                            </w:r>
-                            <w:r>
-                              <w:fldChar w:fldCharType="end"/>
-                            </w:r>
+                            <w:fldSimple w:instr=" SEQ Figure \* ARABIC ">
+                              <w:r>
+                                <w:rPr>
+                                  <w:noProof/>
+                                </w:rPr>
+                                <w:t>4</w:t>
+                              </w:r>
+                            </w:fldSimple>
                             <w:r>
                               <w:t xml:space="preserve"> - event-driven architecture</w:t>
                             </w:r>
@@ -2317,24 +2261,14 @@
                       <w:r>
                         <w:t xml:space="preserve">Figure </w:t>
                       </w:r>
-                      <w:r>
-                        <w:fldChar w:fldCharType="begin"/>
-                      </w:r>
-                      <w:r>
-                        <w:instrText xml:space="preserve"> SEQ Figure \* ARABIC </w:instrText>
-                      </w:r>
-                      <w:r>
-                        <w:fldChar w:fldCharType="separate"/>
-                      </w:r>
-                      <w:r>
-                        <w:rPr>
-                          <w:noProof/>
-                        </w:rPr>
-                        <w:t>4</w:t>
-                      </w:r>
-                      <w:r>
-                        <w:fldChar w:fldCharType="end"/>
-                      </w:r>
+                      <w:fldSimple w:instr=" SEQ Figure \* ARABIC ">
+                        <w:r>
+                          <w:rPr>
+                            <w:noProof/>
+                          </w:rPr>
+                          <w:t>4</w:t>
+                        </w:r>
+                      </w:fldSimple>
                       <w:r>
                         <w:t xml:space="preserve"> - event-driven architecture</w:t>
                       </w:r>
@@ -2670,32 +2604,20 @@
       <w:r>
         <w:t xml:space="preserve">Figure </w:t>
       </w:r>
-      <w:r>
-        <w:fldChar w:fldCharType="begin"/>
-      </w:r>
-      <w:r>
-        <w:instrText xml:space="preserve"> SEQ Figure \* ARABIC </w:instrText>
-      </w:r>
-      <w:r>
-        <w:fldChar w:fldCharType="separate"/>
-      </w:r>
-      <w:r>
-        <w:rPr>
-          <w:noProof/>
-        </w:rPr>
-        <w:t>5</w:t>
-      </w:r>
-      <w:r>
-        <w:fldChar w:fldCharType="end"/>
-      </w:r>
+      <w:fldSimple w:instr=" SEQ Figure \* ARABIC ">
+        <w:r>
+          <w:rPr>
+            <w:noProof/>
+          </w:rPr>
+          <w:t>5</w:t>
+        </w:r>
+      </w:fldSimple>
       <w:r>
         <w:t xml:space="preserve"> - event channel </w:t>
       </w:r>
-      <w:proofErr w:type="spellStart"/>
-      <w:r>
-        <w:t>illustraion</w:t>
-      </w:r>
-      <w:proofErr w:type="spellEnd"/>
+      <w:r>
+        <w:t>illustration</w:t>
+      </w:r>
     </w:p>
     <w:p>
       <w:pPr>
@@ -4013,24 +3935,14 @@
       <w:r>
         <w:t xml:space="preserve">Figure </w:t>
       </w:r>
-      <w:r>
-        <w:fldChar w:fldCharType="begin"/>
-      </w:r>
-      <w:r>
-        <w:instrText xml:space="preserve"> SEQ Figure \* ARABIC </w:instrText>
-      </w:r>
-      <w:r>
-        <w:fldChar w:fldCharType="separate"/>
-      </w:r>
-      <w:r>
-        <w:rPr>
-          <w:noProof/>
-        </w:rPr>
-        <w:t>6</w:t>
-      </w:r>
-      <w:r>
-        <w:fldChar w:fldCharType="end"/>
-      </w:r>
+      <w:fldSimple w:instr=" SEQ Figure \* ARABIC ">
+        <w:r>
+          <w:rPr>
+            <w:noProof/>
+          </w:rPr>
+          <w:t>6</w:t>
+        </w:r>
+      </w:fldSimple>
       <w:r>
         <w:t xml:space="preserve"> - database replication illustration</w:t>
       </w:r>
@@ -4368,28 +4280,7 @@
                 <w:b w:val="0"/>
                 <w:bCs w:val="0"/>
               </w:rPr>
-              <w:t xml:space="preserve">e replica gets modified after the commit is </w:t>
-            </w:r>
-            <w:r>
-              <w:rPr>
-                <w:b w:val="0"/>
-                <w:bCs w:val="0"/>
-              </w:rPr>
-              <w:t>done</w:t>
-            </w:r>
-            <w:r>
-              <w:rPr>
-                <w:b w:val="0"/>
-                <w:bCs w:val="0"/>
-              </w:rPr>
-              <w:t xml:space="preserve"> onto the database</w:t>
-            </w:r>
-            <w:r>
-              <w:rPr>
-                <w:b w:val="0"/>
-                <w:bCs w:val="0"/>
-              </w:rPr>
-              <w:t>.</w:t>
+              <w:t>e replica gets modified after the commit is done onto the database.</w:t>
             </w:r>
           </w:p>
         </w:tc>
@@ -4848,10 +4739,7 @@
         </w:numPr>
       </w:pPr>
       <w:r>
-        <w:t>Disadvantages</w:t>
-      </w:r>
-      <w:r>
-        <w:t xml:space="preserve"> of data replication in distributed systems:</w:t>
+        <w:t>Disadvantages of data replication in distributed systems:</w:t>
       </w:r>
     </w:p>
     <w:p>
@@ -4970,12 +4858,7 @@
         <w:t xml:space="preserve"> Multi-Users Distributed Text Editor</w:t>
       </w:r>
       <w:r>
-        <w:t xml:space="preserve"> which is mainly characteriz</w:t>
-      </w:r>
-      <w:bookmarkStart w:id="0" w:name="_GoBack"/>
-      <w:bookmarkEnd w:id="0"/>
-      <w:r>
-        <w:t>ed by being:</w:t>
+        <w:t xml:space="preserve"> which is mainly characterized by being:</w:t>
       </w:r>
     </w:p>
     <w:p>
@@ -5009,6 +4892,1586 @@
     </w:p>
     <w:p>
       <w:pPr>
+        <w:pStyle w:val="Heading2"/>
+      </w:pPr>
+      <w:r>
+        <w:t>Using MongoDB replica-sets</w:t>
+      </w:r>
+    </w:p>
+    <w:p>
+      <w:r>
+        <w:t>First, we implemented replication by creating 3 different databases on 3 different terminals on their own but all in the same replica set. Then, we defined one database of them as a PRIMARY database and the others are automatically defined as SECONDARY database.</w:t>
+      </w:r>
+    </w:p>
+    <w:p>
+      <w:pPr>
+        <w:rPr>
+          <w:i/>
+          <w:iCs/>
+        </w:rPr>
+      </w:pPr>
+      <w:r>
+        <w:t xml:space="preserve">We start by </w:t>
+      </w:r>
+      <w:r>
+        <w:t xml:space="preserve">Running the command: </w:t>
+      </w:r>
+      <w:proofErr w:type="spellStart"/>
+      <w:r>
+        <w:rPr>
+          <w:i/>
+          <w:iCs/>
+        </w:rPr>
+        <w:t>mongod</w:t>
+      </w:r>
+      <w:proofErr w:type="spellEnd"/>
+      <w:r>
+        <w:rPr>
+          <w:i/>
+          <w:iCs/>
+        </w:rPr>
+        <w:t xml:space="preserve"> -</w:t>
+      </w:r>
+      <w:proofErr w:type="spellStart"/>
+      <w:r>
+        <w:rPr>
+          <w:i/>
+          <w:iCs/>
+        </w:rPr>
+        <w:t>replSet</w:t>
+      </w:r>
+      <w:proofErr w:type="spellEnd"/>
+      <w:r>
+        <w:rPr>
+          <w:i/>
+          <w:iCs/>
+        </w:rPr>
+        <w:t xml:space="preserve"> </w:t>
+      </w:r>
+      <w:proofErr w:type="spellStart"/>
+      <w:r>
+        <w:rPr>
+          <w:i/>
+          <w:iCs/>
+        </w:rPr>
+        <w:t>Dist</w:t>
+      </w:r>
+      <w:proofErr w:type="spellEnd"/>
+      <w:r>
+        <w:rPr>
+          <w:i/>
+          <w:iCs/>
+        </w:rPr>
+        <w:t xml:space="preserve"> –</w:t>
+      </w:r>
+      <w:proofErr w:type="spellStart"/>
+      <w:r>
+        <w:rPr>
+          <w:i/>
+          <w:iCs/>
+        </w:rPr>
+        <w:t>dbpath</w:t>
+      </w:r>
+      <w:proofErr w:type="spellEnd"/>
+      <w:r>
+        <w:rPr>
+          <w:i/>
+          <w:iCs/>
+        </w:rPr>
+        <w:t xml:space="preserve"> mongos/db1 –port 2701</w:t>
+      </w:r>
+    </w:p>
+    <w:p>
+      <w:pPr>
+        <w:rPr>
+          <w:i/>
+          <w:iCs/>
+        </w:rPr>
+      </w:pPr>
+      <w:r>
+        <w:t>To be able to configure our desired 3 database replicas in the same replica set.</w:t>
+      </w:r>
+    </w:p>
+    <w:p/>
+    <w:p/>
+    <w:p/>
+    <w:p>
+      <w:pPr>
+        <w:keepNext/>
+      </w:pPr>
+      <w:r>
+        <w:rPr>
+          <w:noProof/>
+        </w:rPr>
+        <w:lastRenderedPageBreak/>
+        <mc:AlternateContent>
+          <mc:Choice Requires="wps">
+            <w:drawing>
+              <wp:anchor distT="0" distB="0" distL="114300" distR="114300" simplePos="0" relativeHeight="251664384" behindDoc="0" locked="0" layoutInCell="1" allowOverlap="1" wp14:anchorId="11EE7D22" wp14:editId="250FC6F0">
+                <wp:simplePos x="0" y="0"/>
+                <wp:positionH relativeFrom="column">
+                  <wp:posOffset>2065020</wp:posOffset>
+                </wp:positionH>
+                <wp:positionV relativeFrom="paragraph">
+                  <wp:posOffset>2011680</wp:posOffset>
+                </wp:positionV>
+                <wp:extent cx="2080260" cy="175260"/>
+                <wp:effectExtent l="0" t="0" r="15240" b="15240"/>
+                <wp:wrapNone/>
+                <wp:docPr id="9" name="Oval 9"/>
+                <wp:cNvGraphicFramePr/>
+                <a:graphic xmlns:a="http://schemas.openxmlformats.org/drawingml/2006/main">
+                  <a:graphicData uri="http://schemas.microsoft.com/office/word/2010/wordprocessingShape">
+                    <wps:wsp>
+                      <wps:cNvSpPr/>
+                      <wps:spPr>
+                        <a:xfrm>
+                          <a:off x="0" y="0"/>
+                          <a:ext cx="2080260" cy="175260"/>
+                        </a:xfrm>
+                        <a:prstGeom prst="ellipse">
+                          <a:avLst/>
+                        </a:prstGeom>
+                        <a:noFill/>
+                        <a:ln>
+                          <a:solidFill>
+                            <a:srgbClr val="FF0000"/>
+                          </a:solidFill>
+                        </a:ln>
+                      </wps:spPr>
+                      <wps:style>
+                        <a:lnRef idx="2">
+                          <a:schemeClr val="accent1">
+                            <a:shade val="50000"/>
+                          </a:schemeClr>
+                        </a:lnRef>
+                        <a:fillRef idx="1">
+                          <a:schemeClr val="accent1"/>
+                        </a:fillRef>
+                        <a:effectRef idx="0">
+                          <a:schemeClr val="accent1"/>
+                        </a:effectRef>
+                        <a:fontRef idx="minor">
+                          <a:schemeClr val="lt1"/>
+                        </a:fontRef>
+                      </wps:style>
+                      <wps:bodyPr rot="0" spcFirstLastPara="0" vertOverflow="overflow" horzOverflow="overflow" vert="horz" wrap="square" lIns="91440" tIns="45720" rIns="91440" bIns="45720" numCol="1" spcCol="0" rtlCol="0" fromWordArt="0" anchor="ctr" anchorCtr="0" forceAA="0" compatLnSpc="1">
+                        <a:prstTxWarp prst="textNoShape">
+                          <a:avLst/>
+                        </a:prstTxWarp>
+                        <a:noAutofit/>
+                      </wps:bodyPr>
+                    </wps:wsp>
+                  </a:graphicData>
+                </a:graphic>
+                <wp14:sizeRelH relativeFrom="margin">
+                  <wp14:pctWidth>0</wp14:pctWidth>
+                </wp14:sizeRelH>
+                <wp14:sizeRelV relativeFrom="margin">
+                  <wp14:pctHeight>0</wp14:pctHeight>
+                </wp14:sizeRelV>
+              </wp:anchor>
+            </w:drawing>
+          </mc:Choice>
+          <mc:Fallback>
+            <w:pict>
+              <v:oval w14:anchorId="7B82258F" id="Oval 9" o:spid="_x0000_s1026" style="position:absolute;margin-left:162.6pt;margin-top:158.4pt;width:163.8pt;height:13.8pt;z-index:251664384;visibility:visible;mso-wrap-style:square;mso-width-percent:0;mso-height-percent:0;mso-wrap-distance-left:9pt;mso-wrap-distance-top:0;mso-wrap-distance-right:9pt;mso-wrap-distance-bottom:0;mso-position-horizontal:absolute;mso-position-horizontal-relative:text;mso-position-vertical:absolute;mso-position-vertical-relative:text;mso-width-percent:0;mso-height-percent:0;mso-width-relative:margin;mso-height-relative:margin;v-text-anchor:middle" o:gfxdata="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" filled="f" strokecolor="red" strokeweight="1pt">
+                <v:stroke joinstyle="miter"/>
+              </v:oval>
+            </w:pict>
+          </mc:Fallback>
+        </mc:AlternateContent>
+      </w:r>
+      <w:r>
+        <w:rPr>
+          <w:noProof/>
+        </w:rPr>
+        <w:drawing>
+          <wp:inline distT="0" distB="0" distL="0" distR="0" wp14:anchorId="4E10CF09" wp14:editId="75E36821">
+            <wp:extent cx="5166360" cy="2811780"/>
+            <wp:effectExtent l="0" t="0" r="0" b="7620"/>
+            <wp:docPr id="6" name="Picture 6"/>
+            <wp:cNvGraphicFramePr/>
+            <a:graphic xmlns:a="http://schemas.openxmlformats.org/drawingml/2006/main">
+              <a:graphicData uri="http://schemas.openxmlformats.org/drawingml/2006/picture">
+                <pic:pic xmlns:pic="http://schemas.openxmlformats.org/drawingml/2006/picture">
+                  <pic:nvPicPr>
+                    <pic:cNvPr id="1" name="Picture 1"/>
+                    <pic:cNvPicPr/>
+                  </pic:nvPicPr>
+                  <pic:blipFill>
+                    <a:blip r:embed="rId14" r:link="rId15" cstate="print">
+                      <a:extLst>
+                        <a:ext uri="{28A0092B-C50C-407E-A947-70E740481C1C}">
+                          <a14:useLocalDpi xmlns:a14="http://schemas.microsoft.com/office/drawing/2010/main" val="0"/>
+                        </a:ext>
+                      </a:extLst>
+                    </a:blip>
+                    <a:srcRect/>
+                    <a:stretch>
+                      <a:fillRect/>
+                    </a:stretch>
+                  </pic:blipFill>
+                  <pic:spPr bwMode="auto">
+                    <a:xfrm>
+                      <a:off x="0" y="0"/>
+                      <a:ext cx="5166360" cy="2811780"/>
+                    </a:xfrm>
+                    <a:prstGeom prst="rect">
+                      <a:avLst/>
+                    </a:prstGeom>
+                    <a:noFill/>
+                    <a:ln>
+                      <a:noFill/>
+                    </a:ln>
+                  </pic:spPr>
+                </pic:pic>
+              </a:graphicData>
+            </a:graphic>
+          </wp:inline>
+        </w:drawing>
+      </w:r>
+    </w:p>
+    <w:p>
+      <w:pPr>
+        <w:pStyle w:val="Caption"/>
+        <w:jc w:val="center"/>
+      </w:pPr>
+      <w:r>
+        <w:t xml:space="preserve">Figure </w:t>
+      </w:r>
+      <w:fldSimple w:instr=" SEQ Figure \* ARABIC ">
+        <w:r>
+          <w:rPr>
+            <w:noProof/>
+          </w:rPr>
+          <w:t>7</w:t>
+        </w:r>
+      </w:fldSimple>
+      <w:r>
+        <w:t xml:space="preserve">: </w:t>
+      </w:r>
+      <w:proofErr w:type="spellStart"/>
+      <w:r>
+        <w:t>mongod</w:t>
+      </w:r>
+      <w:proofErr w:type="spellEnd"/>
+      <w:r>
+        <w:t xml:space="preserve"> command to start the replica set</w:t>
+      </w:r>
+    </w:p>
+    <w:p>
+      <w:r>
+        <w:t xml:space="preserve">Then we start configuring our 3 database replicas by command </w:t>
+      </w:r>
+      <w:proofErr w:type="spellStart"/>
+      <w:r>
+        <w:rPr>
+          <w:i/>
+          <w:iCs/>
+        </w:rPr>
+        <w:t>rsconfig</w:t>
+      </w:r>
+      <w:proofErr w:type="spellEnd"/>
+      <w:r>
+        <w:t xml:space="preserve">, 3 databases with the same local host but different IDs and </w:t>
+      </w:r>
+      <w:r>
+        <w:t>port numbers</w:t>
+      </w:r>
+      <w:r>
+        <w:t xml:space="preserve"> addresses of 27018, 27019, 27020.</w:t>
+      </w:r>
+    </w:p>
+    <w:p>
+      <w:pPr>
+        <w:keepNext/>
+      </w:pPr>
+      <w:r>
+        <w:rPr>
+          <w:noProof/>
+        </w:rPr>
+        <w:drawing>
+          <wp:inline distT="0" distB="0" distL="0" distR="0" wp14:anchorId="783230F6" wp14:editId="388D4567">
+            <wp:extent cx="5166360" cy="3291840"/>
+            <wp:effectExtent l="0" t="0" r="0" b="3810"/>
+            <wp:docPr id="11" name="Picture 11"/>
+            <wp:cNvGraphicFramePr/>
+            <a:graphic xmlns:a="http://schemas.openxmlformats.org/drawingml/2006/main">
+              <a:graphicData uri="http://schemas.openxmlformats.org/drawingml/2006/picture">
+                <pic:pic xmlns:pic="http://schemas.openxmlformats.org/drawingml/2006/picture">
+                  <pic:nvPicPr>
+                    <pic:cNvPr id="11" name="Picture 11"/>
+                    <pic:cNvPicPr/>
+                  </pic:nvPicPr>
+                  <pic:blipFill>
+                    <a:blip r:embed="rId16" r:link="rId17">
+                      <a:extLst>
+                        <a:ext uri="{28A0092B-C50C-407E-A947-70E740481C1C}">
+                          <a14:useLocalDpi xmlns:a14="http://schemas.microsoft.com/office/drawing/2010/main" val="0"/>
+                        </a:ext>
+                      </a:extLst>
+                    </a:blip>
+                    <a:srcRect/>
+                    <a:stretch>
+                      <a:fillRect/>
+                    </a:stretch>
+                  </pic:blipFill>
+                  <pic:spPr bwMode="auto">
+                    <a:xfrm>
+                      <a:off x="0" y="0"/>
+                      <a:ext cx="5166360" cy="3291840"/>
+                    </a:xfrm>
+                    <a:prstGeom prst="rect">
+                      <a:avLst/>
+                    </a:prstGeom>
+                    <a:noFill/>
+                    <a:ln>
+                      <a:noFill/>
+                    </a:ln>
+                  </pic:spPr>
+                </pic:pic>
+              </a:graphicData>
+            </a:graphic>
+          </wp:inline>
+        </w:drawing>
+      </w:r>
+    </w:p>
+    <w:p>
+      <w:pPr>
+        <w:pStyle w:val="Caption"/>
+        <w:jc w:val="center"/>
+      </w:pPr>
+      <w:r>
+        <w:t xml:space="preserve">Figure </w:t>
+      </w:r>
+      <w:fldSimple w:instr=" SEQ Figure \* ARABIC ">
+        <w:r>
+          <w:rPr>
+            <w:noProof/>
+          </w:rPr>
+          <w:t>8</w:t>
+        </w:r>
+      </w:fldSimple>
+      <w:r>
+        <w:t>: configuration of the databases</w:t>
+      </w:r>
+    </w:p>
+    <w:p/>
+    <w:p/>
+    <w:p/>
+    <w:p>
+      <w:r>
+        <w:lastRenderedPageBreak/>
+        <w:t>The</w:t>
+      </w:r>
+      <w:r>
+        <w:t xml:space="preserve"> </w:t>
+      </w:r>
+      <w:r>
+        <w:t>members of the replica set</w:t>
+      </w:r>
+      <w:r>
+        <w:rPr>
+          <w:i/>
+          <w:iCs/>
+        </w:rPr>
+        <w:t xml:space="preserve"> </w:t>
+      </w:r>
+      <w:r>
+        <w:t>with the information for each database are then displayed,</w:t>
+      </w:r>
+      <w:r>
+        <w:t xml:space="preserve"> one database is specified as a PRIMARY database while the others are automatically set to secondary. </w:t>
+      </w:r>
+      <w:r>
+        <w:t>each database has its own</w:t>
+      </w:r>
+      <w:r>
+        <w:t xml:space="preserve"> info of</w:t>
+      </w:r>
+      <w:r>
+        <w:t xml:space="preserve">: </w:t>
+      </w:r>
+    </w:p>
+    <w:p>
+      <w:pPr>
+        <w:pStyle w:val="ListParagraph"/>
+        <w:numPr>
+          <w:ilvl w:val="0"/>
+          <w:numId w:val="33"/>
+        </w:numPr>
+      </w:pPr>
+      <w:r>
+        <w:t>Id</w:t>
+      </w:r>
+    </w:p>
+    <w:p>
+      <w:pPr>
+        <w:pStyle w:val="ListParagraph"/>
+        <w:numPr>
+          <w:ilvl w:val="0"/>
+          <w:numId w:val="33"/>
+        </w:numPr>
+      </w:pPr>
+      <w:r>
+        <w:t>Name “port number”</w:t>
+      </w:r>
+    </w:p>
+    <w:p>
+      <w:pPr>
+        <w:pStyle w:val="ListParagraph"/>
+        <w:numPr>
+          <w:ilvl w:val="0"/>
+          <w:numId w:val="33"/>
+        </w:numPr>
+      </w:pPr>
+      <w:r>
+        <w:t xml:space="preserve">State either primary </w:t>
+      </w:r>
+      <w:r>
+        <w:rPr>
+          <w:b/>
+          <w:bCs/>
+        </w:rPr>
+        <w:t>or</w:t>
+      </w:r>
+      <w:r>
+        <w:t xml:space="preserve"> </w:t>
+      </w:r>
+      <w:r>
+        <w:t>secondary</w:t>
+      </w:r>
+    </w:p>
+    <w:p>
+      <w:pPr>
+        <w:keepNext/>
+      </w:pPr>
+      <w:r>
+        <w:rPr>
+          <w:noProof/>
+        </w:rPr>
+        <w:drawing>
+          <wp:inline distT="0" distB="0" distL="0" distR="0" wp14:anchorId="600C1298" wp14:editId="44543377">
+            <wp:extent cx="5166360" cy="1958340"/>
+            <wp:effectExtent l="0" t="0" r="0" b="3810"/>
+            <wp:docPr id="10" name="Picture 10"/>
+            <wp:cNvGraphicFramePr/>
+            <a:graphic xmlns:a="http://schemas.openxmlformats.org/drawingml/2006/main">
+              <a:graphicData uri="http://schemas.openxmlformats.org/drawingml/2006/picture">
+                <pic:pic xmlns:pic="http://schemas.openxmlformats.org/drawingml/2006/picture">
+                  <pic:nvPicPr>
+                    <pic:cNvPr id="3" name="Picture 3"/>
+                    <pic:cNvPicPr/>
+                  </pic:nvPicPr>
+                  <pic:blipFill rotWithShape="1">
+                    <a:blip r:embed="rId18" r:link="rId19" cstate="print">
+                      <a:extLst>
+                        <a:ext uri="{28A0092B-C50C-407E-A947-70E740481C1C}">
+                          <a14:useLocalDpi xmlns:a14="http://schemas.microsoft.com/office/drawing/2010/main" val="0"/>
+                        </a:ext>
+                      </a:extLst>
+                    </a:blip>
+                    <a:srcRect b="30163"/>
+                    <a:stretch/>
+                  </pic:blipFill>
+                  <pic:spPr bwMode="auto">
+                    <a:xfrm>
+                      <a:off x="0" y="0"/>
+                      <a:ext cx="5166360" cy="1958340"/>
+                    </a:xfrm>
+                    <a:prstGeom prst="rect">
+                      <a:avLst/>
+                    </a:prstGeom>
+                    <a:noFill/>
+                    <a:ln>
+                      <a:noFill/>
+                    </a:ln>
+                    <a:extLst>
+                      <a:ext uri="{53640926-AAD7-44D8-BBD7-CCE9431645EC}">
+                        <a14:shadowObscured xmlns:a14="http://schemas.microsoft.com/office/drawing/2010/main"/>
+                      </a:ext>
+                    </a:extLst>
+                  </pic:spPr>
+                </pic:pic>
+              </a:graphicData>
+            </a:graphic>
+          </wp:inline>
+        </w:drawing>
+      </w:r>
+    </w:p>
+    <w:p>
+      <w:pPr>
+        <w:pStyle w:val="Caption"/>
+        <w:jc w:val="center"/>
+      </w:pPr>
+      <w:r>
+        <w:t xml:space="preserve">Figure </w:t>
+      </w:r>
+      <w:fldSimple w:instr=" SEQ Figure \* ARABIC ">
+        <w:r>
+          <w:rPr>
+            <w:noProof/>
+          </w:rPr>
+          <w:t>9</w:t>
+        </w:r>
+      </w:fldSimple>
+      <w:r>
+        <w:t>: database 1 info</w:t>
+      </w:r>
+    </w:p>
+    <w:p>
+      <w:pPr>
+        <w:keepNext/>
+      </w:pPr>
+      <w:r>
+        <w:rPr>
+          <w:noProof/>
+        </w:rPr>
+        <w:drawing>
+          <wp:inline distT="0" distB="0" distL="0" distR="0" wp14:anchorId="3F16A681" wp14:editId="3BF317DD">
+            <wp:extent cx="5166360" cy="1828800"/>
+            <wp:effectExtent l="0" t="0" r="0" b="0"/>
+            <wp:docPr id="22" name="Picture 22"/>
+            <wp:cNvGraphicFramePr/>
+            <a:graphic xmlns:a="http://schemas.openxmlformats.org/drawingml/2006/main">
+              <a:graphicData uri="http://schemas.openxmlformats.org/drawingml/2006/picture">
+                <pic:pic xmlns:pic="http://schemas.openxmlformats.org/drawingml/2006/picture">
+                  <pic:nvPicPr>
+                    <pic:cNvPr id="8" name="Picture 8"/>
+                    <pic:cNvPicPr/>
+                  </pic:nvPicPr>
+                  <pic:blipFill rotWithShape="1">
+                    <a:blip r:embed="rId20" r:link="rId21" cstate="print">
+                      <a:extLst>
+                        <a:ext uri="{28A0092B-C50C-407E-A947-70E740481C1C}">
+                          <a14:useLocalDpi xmlns:a14="http://schemas.microsoft.com/office/drawing/2010/main" val="0"/>
+                        </a:ext>
+                      </a:extLst>
+                    </a:blip>
+                    <a:srcRect b="34783"/>
+                    <a:stretch/>
+                  </pic:blipFill>
+                  <pic:spPr bwMode="auto">
+                    <a:xfrm>
+                      <a:off x="0" y="0"/>
+                      <a:ext cx="5166360" cy="1828800"/>
+                    </a:xfrm>
+                    <a:prstGeom prst="rect">
+                      <a:avLst/>
+                    </a:prstGeom>
+                    <a:noFill/>
+                    <a:ln>
+                      <a:noFill/>
+                    </a:ln>
+                    <a:extLst>
+                      <a:ext uri="{53640926-AAD7-44D8-BBD7-CCE9431645EC}">
+                        <a14:shadowObscured xmlns:a14="http://schemas.microsoft.com/office/drawing/2010/main"/>
+                      </a:ext>
+                    </a:extLst>
+                  </pic:spPr>
+                </pic:pic>
+              </a:graphicData>
+            </a:graphic>
+          </wp:inline>
+        </w:drawing>
+      </w:r>
+    </w:p>
+    <w:p>
+      <w:pPr>
+        <w:pStyle w:val="Caption"/>
+        <w:jc w:val="center"/>
+      </w:pPr>
+      <w:r>
+        <w:t xml:space="preserve">Figure </w:t>
+      </w:r>
+      <w:fldSimple w:instr=" SEQ Figure \* ARABIC ">
+        <w:r>
+          <w:rPr>
+            <w:noProof/>
+          </w:rPr>
+          <w:t>10</w:t>
+        </w:r>
+      </w:fldSimple>
+      <w:r>
+        <w:t>: database 2 info</w:t>
+      </w:r>
+    </w:p>
+    <w:p>
+      <w:pPr>
+        <w:keepNext/>
+      </w:pPr>
+      <w:r>
+        <w:rPr>
+          <w:noProof/>
+        </w:rPr>
+        <w:lastRenderedPageBreak/>
+        <w:drawing>
+          <wp:inline distT="0" distB="0" distL="0" distR="0" wp14:anchorId="19C0491B" wp14:editId="00C152F9">
+            <wp:extent cx="5166360" cy="2811780"/>
+            <wp:effectExtent l="0" t="0" r="0" b="7620"/>
+            <wp:docPr id="15" name="Picture 15"/>
+            <wp:cNvGraphicFramePr/>
+            <a:graphic xmlns:a="http://schemas.openxmlformats.org/drawingml/2006/main">
+              <a:graphicData uri="http://schemas.openxmlformats.org/drawingml/2006/picture">
+                <pic:pic xmlns:pic="http://schemas.openxmlformats.org/drawingml/2006/picture">
+                  <pic:nvPicPr>
+                    <pic:cNvPr id="2" name="Picture 2"/>
+                    <pic:cNvPicPr/>
+                  </pic:nvPicPr>
+                  <pic:blipFill>
+                    <a:blip r:embed="rId22" r:link="rId23" cstate="print">
+                      <a:extLst>
+                        <a:ext uri="{28A0092B-C50C-407E-A947-70E740481C1C}">
+                          <a14:useLocalDpi xmlns:a14="http://schemas.microsoft.com/office/drawing/2010/main" val="0"/>
+                        </a:ext>
+                      </a:extLst>
+                    </a:blip>
+                    <a:srcRect/>
+                    <a:stretch>
+                      <a:fillRect/>
+                    </a:stretch>
+                  </pic:blipFill>
+                  <pic:spPr bwMode="auto">
+                    <a:xfrm>
+                      <a:off x="0" y="0"/>
+                      <a:ext cx="5166360" cy="2811780"/>
+                    </a:xfrm>
+                    <a:prstGeom prst="rect">
+                      <a:avLst/>
+                    </a:prstGeom>
+                    <a:noFill/>
+                    <a:ln>
+                      <a:noFill/>
+                    </a:ln>
+                  </pic:spPr>
+                </pic:pic>
+              </a:graphicData>
+            </a:graphic>
+          </wp:inline>
+        </w:drawing>
+      </w:r>
+    </w:p>
+    <w:p>
+      <w:pPr>
+        <w:pStyle w:val="Caption"/>
+        <w:jc w:val="center"/>
+      </w:pPr>
+      <w:r>
+        <w:t xml:space="preserve">Figure </w:t>
+      </w:r>
+      <w:fldSimple w:instr=" SEQ Figure \* ARABIC ">
+        <w:r>
+          <w:rPr>
+            <w:noProof/>
+          </w:rPr>
+          <w:t>11</w:t>
+        </w:r>
+      </w:fldSimple>
+      <w:r>
+        <w:t>: database 3 info</w:t>
+      </w:r>
+    </w:p>
+    <w:p>
+      <w:r>
+        <w:t xml:space="preserve">Then we use the command </w:t>
+      </w:r>
+      <w:proofErr w:type="spellStart"/>
+      <w:proofErr w:type="gramStart"/>
+      <w:r>
+        <w:rPr>
+          <w:i/>
+          <w:iCs/>
+        </w:rPr>
+        <w:t>rs.status</w:t>
+      </w:r>
+      <w:proofErr w:type="spellEnd"/>
+      <w:proofErr w:type="gramEnd"/>
+      <w:r>
+        <w:rPr>
+          <w:i/>
+          <w:iCs/>
+        </w:rPr>
+        <w:t xml:space="preserve">() </w:t>
+      </w:r>
+      <w:r>
+        <w:t>to be displayed of the current states of the set and of the databases configured.</w:t>
+      </w:r>
+    </w:p>
+    <w:p>
+      <w:pPr>
+        <w:keepNext/>
+      </w:pPr>
+      <w:r>
+        <w:rPr>
+          <w:noProof/>
+        </w:rPr>
+        <mc:AlternateContent>
+          <mc:Choice Requires="wps">
+            <w:drawing>
+              <wp:anchor distT="0" distB="0" distL="114300" distR="114300" simplePos="0" relativeHeight="251665408" behindDoc="0" locked="0" layoutInCell="1" allowOverlap="1" wp14:anchorId="42F21B60" wp14:editId="52F71D40">
+                <wp:simplePos x="0" y="0"/>
+                <wp:positionH relativeFrom="column">
+                  <wp:posOffset>792480</wp:posOffset>
+                </wp:positionH>
+                <wp:positionV relativeFrom="paragraph">
+                  <wp:posOffset>180975</wp:posOffset>
+                </wp:positionV>
+                <wp:extent cx="685800" cy="198120"/>
+                <wp:effectExtent l="0" t="0" r="19050" b="11430"/>
+                <wp:wrapNone/>
+                <wp:docPr id="20" name="Oval 20"/>
+                <wp:cNvGraphicFramePr/>
+                <a:graphic xmlns:a="http://schemas.openxmlformats.org/drawingml/2006/main">
+                  <a:graphicData uri="http://schemas.microsoft.com/office/word/2010/wordprocessingShape">
+                    <wps:wsp>
+                      <wps:cNvSpPr/>
+                      <wps:spPr>
+                        <a:xfrm>
+                          <a:off x="0" y="0"/>
+                          <a:ext cx="685800" cy="198120"/>
+                        </a:xfrm>
+                        <a:prstGeom prst="ellipse">
+                          <a:avLst/>
+                        </a:prstGeom>
+                        <a:noFill/>
+                        <a:ln>
+                          <a:solidFill>
+                            <a:srgbClr val="FF0000"/>
+                          </a:solidFill>
+                        </a:ln>
+                      </wps:spPr>
+                      <wps:style>
+                        <a:lnRef idx="2">
+                          <a:schemeClr val="accent1">
+                            <a:shade val="50000"/>
+                          </a:schemeClr>
+                        </a:lnRef>
+                        <a:fillRef idx="1">
+                          <a:schemeClr val="accent1"/>
+                        </a:fillRef>
+                        <a:effectRef idx="0">
+                          <a:schemeClr val="accent1"/>
+                        </a:effectRef>
+                        <a:fontRef idx="minor">
+                          <a:schemeClr val="lt1"/>
+                        </a:fontRef>
+                      </wps:style>
+                      <wps:bodyPr rot="0" spcFirstLastPara="0" vertOverflow="overflow" horzOverflow="overflow" vert="horz" wrap="square" lIns="91440" tIns="45720" rIns="91440" bIns="45720" numCol="1" spcCol="0" rtlCol="0" fromWordArt="0" anchor="ctr" anchorCtr="0" forceAA="0" compatLnSpc="1">
+                        <a:prstTxWarp prst="textNoShape">
+                          <a:avLst/>
+                        </a:prstTxWarp>
+                        <a:noAutofit/>
+                      </wps:bodyPr>
+                    </wps:wsp>
+                  </a:graphicData>
+                </a:graphic>
+              </wp:anchor>
+            </w:drawing>
+          </mc:Choice>
+          <mc:Fallback>
+            <w:pict>
+              <v:oval w14:anchorId="1B37554A" id="Oval 20" o:spid="_x0000_s1026" style="position:absolute;margin-left:62.4pt;margin-top:14.25pt;width:54pt;height:15.6pt;z-index:251665408;visibility:visible;mso-wrap-style:square;mso-wrap-distance-left:9pt;mso-wrap-distance-top:0;mso-wrap-distance-right:9pt;mso-wrap-distance-bottom:0;mso-position-horizontal:absolute;mso-position-horizontal-relative:text;mso-position-vertical:absolute;mso-position-vertical-relative:text;v-text-anchor:middle" o:gfxdata="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" filled="f" strokecolor="red" strokeweight="1pt">
+                <v:stroke joinstyle="miter"/>
+              </v:oval>
+            </w:pict>
+          </mc:Fallback>
+        </mc:AlternateContent>
+      </w:r>
+      <w:r>
+        <w:rPr>
+          <w:noProof/>
+        </w:rPr>
+        <w:drawing>
+          <wp:inline distT="0" distB="0" distL="0" distR="0" wp14:anchorId="14C0E454" wp14:editId="4704391E">
+            <wp:extent cx="5166360" cy="2811780"/>
+            <wp:effectExtent l="0" t="0" r="0" b="7620"/>
+            <wp:docPr id="19" name="Picture 19"/>
+            <wp:cNvGraphicFramePr/>
+            <a:graphic xmlns:a="http://schemas.openxmlformats.org/drawingml/2006/main">
+              <a:graphicData uri="http://schemas.openxmlformats.org/drawingml/2006/picture">
+                <pic:pic xmlns:pic="http://schemas.openxmlformats.org/drawingml/2006/picture">
+                  <pic:nvPicPr>
+                    <pic:cNvPr id="5" name="Picture 5"/>
+                    <pic:cNvPicPr/>
+                  </pic:nvPicPr>
+                  <pic:blipFill>
+                    <a:blip r:embed="rId24" r:link="rId25" cstate="print">
+                      <a:extLst>
+                        <a:ext uri="{28A0092B-C50C-407E-A947-70E740481C1C}">
+                          <a14:useLocalDpi xmlns:a14="http://schemas.microsoft.com/office/drawing/2010/main" val="0"/>
+                        </a:ext>
+                      </a:extLst>
+                    </a:blip>
+                    <a:srcRect/>
+                    <a:stretch>
+                      <a:fillRect/>
+                    </a:stretch>
+                  </pic:blipFill>
+                  <pic:spPr bwMode="auto">
+                    <a:xfrm>
+                      <a:off x="0" y="0"/>
+                      <a:ext cx="5166360" cy="2811780"/>
+                    </a:xfrm>
+                    <a:prstGeom prst="rect">
+                      <a:avLst/>
+                    </a:prstGeom>
+                    <a:noFill/>
+                    <a:ln>
+                      <a:noFill/>
+                    </a:ln>
+                  </pic:spPr>
+                </pic:pic>
+              </a:graphicData>
+            </a:graphic>
+          </wp:inline>
+        </w:drawing>
+      </w:r>
+    </w:p>
+    <w:p>
+      <w:pPr>
+        <w:pStyle w:val="Caption"/>
+        <w:jc w:val="center"/>
+      </w:pPr>
+      <w:r>
+        <w:t xml:space="preserve">Figure </w:t>
+      </w:r>
+      <w:fldSimple w:instr=" SEQ Figure \* ARABIC ">
+        <w:r>
+          <w:rPr>
+            <w:noProof/>
+          </w:rPr>
+          <w:t>12</w:t>
+        </w:r>
+      </w:fldSimple>
+      <w:r>
+        <w:t>: status</w:t>
+      </w:r>
+    </w:p>
+    <w:p/>
+    <w:p/>
+    <w:p/>
+    <w:p/>
+    <w:p>
+      <w:r>
+        <w:lastRenderedPageBreak/>
+        <w:t xml:space="preserve">The we use </w:t>
+      </w:r>
+      <w:proofErr w:type="spellStart"/>
+      <w:proofErr w:type="gramStart"/>
+      <w:r>
+        <w:rPr>
+          <w:i/>
+          <w:iCs/>
+        </w:rPr>
+        <w:t>rs.initiate</w:t>
+      </w:r>
+      <w:proofErr w:type="spellEnd"/>
+      <w:proofErr w:type="gramEnd"/>
+      <w:r>
+        <w:rPr>
+          <w:i/>
+          <w:iCs/>
+        </w:rPr>
+        <w:t xml:space="preserve">(config) </w:t>
+      </w:r>
+      <w:r>
+        <w:t>to start dealing with the configured databases.</w:t>
+      </w:r>
+    </w:p>
+    <w:p>
+      <w:pPr>
+        <w:keepNext/>
+      </w:pPr>
+      <w:r>
+        <w:rPr>
+          <w:noProof/>
+        </w:rPr>
+        <mc:AlternateContent>
+          <mc:Choice Requires="wps">
+            <w:drawing>
+              <wp:anchor distT="0" distB="0" distL="114300" distR="114300" simplePos="0" relativeHeight="251666432" behindDoc="0" locked="0" layoutInCell="1" allowOverlap="1" wp14:anchorId="025FF909" wp14:editId="0CAF20B9">
+                <wp:simplePos x="0" y="0"/>
+                <wp:positionH relativeFrom="column">
+                  <wp:posOffset>0</wp:posOffset>
+                </wp:positionH>
+                <wp:positionV relativeFrom="paragraph">
+                  <wp:posOffset>2865120</wp:posOffset>
+                </wp:positionV>
+                <wp:extent cx="1767840" cy="236220"/>
+                <wp:effectExtent l="0" t="0" r="22860" b="11430"/>
+                <wp:wrapNone/>
+                <wp:docPr id="24" name="Oval 24"/>
+                <wp:cNvGraphicFramePr/>
+                <a:graphic xmlns:a="http://schemas.openxmlformats.org/drawingml/2006/main">
+                  <a:graphicData uri="http://schemas.microsoft.com/office/word/2010/wordprocessingShape">
+                    <wps:wsp>
+                      <wps:cNvSpPr/>
+                      <wps:spPr>
+                        <a:xfrm>
+                          <a:off x="0" y="0"/>
+                          <a:ext cx="1767840" cy="236220"/>
+                        </a:xfrm>
+                        <a:prstGeom prst="ellipse">
+                          <a:avLst/>
+                        </a:prstGeom>
+                        <a:noFill/>
+                        <a:ln>
+                          <a:solidFill>
+                            <a:srgbClr val="FF0000"/>
+                          </a:solidFill>
+                        </a:ln>
+                      </wps:spPr>
+                      <wps:style>
+                        <a:lnRef idx="2">
+                          <a:schemeClr val="accent1">
+                            <a:shade val="50000"/>
+                          </a:schemeClr>
+                        </a:lnRef>
+                        <a:fillRef idx="1">
+                          <a:schemeClr val="accent1"/>
+                        </a:fillRef>
+                        <a:effectRef idx="0">
+                          <a:schemeClr val="accent1"/>
+                        </a:effectRef>
+                        <a:fontRef idx="minor">
+                          <a:schemeClr val="lt1"/>
+                        </a:fontRef>
+                      </wps:style>
+                      <wps:bodyPr rot="0" spcFirstLastPara="0" vertOverflow="overflow" horzOverflow="overflow" vert="horz" wrap="square" lIns="91440" tIns="45720" rIns="91440" bIns="45720" numCol="1" spcCol="0" rtlCol="0" fromWordArt="0" anchor="ctr" anchorCtr="0" forceAA="0" compatLnSpc="1">
+                        <a:prstTxWarp prst="textNoShape">
+                          <a:avLst/>
+                        </a:prstTxWarp>
+                        <a:noAutofit/>
+                      </wps:bodyPr>
+                    </wps:wsp>
+                  </a:graphicData>
+                </a:graphic>
+              </wp:anchor>
+            </w:drawing>
+          </mc:Choice>
+          <mc:Fallback>
+            <w:pict>
+              <v:oval w14:anchorId="66E5185C" id="Oval 24" o:spid="_x0000_s1026" style="position:absolute;margin-left:0;margin-top:225.6pt;width:139.2pt;height:18.6pt;z-index:251666432;visibility:visible;mso-wrap-style:square;mso-wrap-distance-left:9pt;mso-wrap-distance-top:0;mso-wrap-distance-right:9pt;mso-wrap-distance-bottom:0;mso-position-horizontal:absolute;mso-position-horizontal-relative:text;mso-position-vertical:absolute;mso-position-vertical-relative:text;v-text-anchor:middle" o:gfxdata="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" filled="f" strokecolor="red" strokeweight="1pt">
+                <v:stroke joinstyle="miter"/>
+              </v:oval>
+            </w:pict>
+          </mc:Fallback>
+        </mc:AlternateContent>
+      </w:r>
+      <w:r>
+        <w:rPr>
+          <w:noProof/>
+        </w:rPr>
+        <w:drawing>
+          <wp:inline distT="0" distB="0" distL="0" distR="0" wp14:anchorId="666F7CE8" wp14:editId="5E17AB78">
+            <wp:extent cx="5166360" cy="3291840"/>
+            <wp:effectExtent l="0" t="0" r="0" b="3810"/>
+            <wp:docPr id="23" name="Picture 23"/>
+            <wp:cNvGraphicFramePr/>
+            <a:graphic xmlns:a="http://schemas.openxmlformats.org/drawingml/2006/main">
+              <a:graphicData uri="http://schemas.openxmlformats.org/drawingml/2006/picture">
+                <pic:pic xmlns:pic="http://schemas.openxmlformats.org/drawingml/2006/picture">
+                  <pic:nvPicPr>
+                    <pic:cNvPr id="11" name="Picture 11"/>
+                    <pic:cNvPicPr/>
+                  </pic:nvPicPr>
+                  <pic:blipFill>
+                    <a:blip r:embed="rId16" r:link="rId17">
+                      <a:extLst>
+                        <a:ext uri="{28A0092B-C50C-407E-A947-70E740481C1C}">
+                          <a14:useLocalDpi xmlns:a14="http://schemas.microsoft.com/office/drawing/2010/main" val="0"/>
+                        </a:ext>
+                      </a:extLst>
+                    </a:blip>
+                    <a:srcRect/>
+                    <a:stretch>
+                      <a:fillRect/>
+                    </a:stretch>
+                  </pic:blipFill>
+                  <pic:spPr bwMode="auto">
+                    <a:xfrm>
+                      <a:off x="0" y="0"/>
+                      <a:ext cx="5166360" cy="3291840"/>
+                    </a:xfrm>
+                    <a:prstGeom prst="rect">
+                      <a:avLst/>
+                    </a:prstGeom>
+                    <a:noFill/>
+                    <a:ln>
+                      <a:noFill/>
+                    </a:ln>
+                  </pic:spPr>
+                </pic:pic>
+              </a:graphicData>
+            </a:graphic>
+          </wp:inline>
+        </w:drawing>
+      </w:r>
+    </w:p>
+    <w:p>
+      <w:pPr>
+        <w:pStyle w:val="Caption"/>
+        <w:jc w:val="center"/>
+      </w:pPr>
+      <w:r>
+        <w:t xml:space="preserve">Figure </w:t>
+      </w:r>
+      <w:fldSimple w:instr=" SEQ Figure \* ARABIC ">
+        <w:r>
+          <w:rPr>
+            <w:noProof/>
+          </w:rPr>
+          <w:t>13</w:t>
+        </w:r>
+      </w:fldSimple>
+      <w:r>
+        <w:t xml:space="preserve">: using </w:t>
+      </w:r>
+      <w:proofErr w:type="spellStart"/>
+      <w:proofErr w:type="gramStart"/>
+      <w:r>
+        <w:t>rs.initiate</w:t>
+      </w:r>
+      <w:proofErr w:type="spellEnd"/>
+      <w:proofErr w:type="gramEnd"/>
+      <w:r>
+        <w:t>(config)</w:t>
+      </w:r>
+    </w:p>
+    <w:p>
+      <w:r>
+        <w:t xml:space="preserve">Then we switch to another terminal to work with the PRIMARY database but first we need to connect it to the port number we just configured in the </w:t>
+      </w:r>
+      <w:proofErr w:type="spellStart"/>
+      <w:r>
+        <w:t>replicaset</w:t>
+      </w:r>
+      <w:proofErr w:type="spellEnd"/>
+      <w:r>
+        <w:t>.</w:t>
+      </w:r>
+    </w:p>
+    <w:p>
+      <w:pPr>
+        <w:rPr>
+          <w:i/>
+          <w:iCs/>
+        </w:rPr>
+      </w:pPr>
+      <w:r>
+        <w:rPr>
+          <w:noProof/>
+        </w:rPr>
+        <mc:AlternateContent>
+          <mc:Choice Requires="wps">
+            <w:drawing>
+              <wp:anchor distT="0" distB="0" distL="114300" distR="114300" simplePos="0" relativeHeight="251667456" behindDoc="0" locked="0" layoutInCell="1" allowOverlap="1" wp14:anchorId="1623C572" wp14:editId="40C856EF">
+                <wp:simplePos x="0" y="0"/>
+                <wp:positionH relativeFrom="column">
+                  <wp:posOffset>1493520</wp:posOffset>
+                </wp:positionH>
+                <wp:positionV relativeFrom="paragraph">
+                  <wp:posOffset>253365</wp:posOffset>
+                </wp:positionV>
+                <wp:extent cx="1767840" cy="236220"/>
+                <wp:effectExtent l="0" t="0" r="22860" b="11430"/>
+                <wp:wrapNone/>
+                <wp:docPr id="25" name="Oval 25"/>
+                <wp:cNvGraphicFramePr/>
+                <a:graphic xmlns:a="http://schemas.openxmlformats.org/drawingml/2006/main">
+                  <a:graphicData uri="http://schemas.microsoft.com/office/word/2010/wordprocessingShape">
+                    <wps:wsp>
+                      <wps:cNvSpPr/>
+                      <wps:spPr>
+                        <a:xfrm>
+                          <a:off x="0" y="0"/>
+                          <a:ext cx="1767840" cy="236220"/>
+                        </a:xfrm>
+                        <a:prstGeom prst="ellipse">
+                          <a:avLst/>
+                        </a:prstGeom>
+                        <a:noFill/>
+                        <a:ln>
+                          <a:solidFill>
+                            <a:srgbClr val="FF0000"/>
+                          </a:solidFill>
+                        </a:ln>
+                      </wps:spPr>
+                      <wps:style>
+                        <a:lnRef idx="2">
+                          <a:schemeClr val="accent1">
+                            <a:shade val="50000"/>
+                          </a:schemeClr>
+                        </a:lnRef>
+                        <a:fillRef idx="1">
+                          <a:schemeClr val="accent1"/>
+                        </a:fillRef>
+                        <a:effectRef idx="0">
+                          <a:schemeClr val="accent1"/>
+                        </a:effectRef>
+                        <a:fontRef idx="minor">
+                          <a:schemeClr val="lt1"/>
+                        </a:fontRef>
+                      </wps:style>
+                      <wps:bodyPr rot="0" spcFirstLastPara="0" vertOverflow="overflow" horzOverflow="overflow" vert="horz" wrap="square" lIns="91440" tIns="45720" rIns="91440" bIns="45720" numCol="1" spcCol="0" rtlCol="0" fromWordArt="0" anchor="ctr" anchorCtr="0" forceAA="0" compatLnSpc="1">
+                        <a:prstTxWarp prst="textNoShape">
+                          <a:avLst/>
+                        </a:prstTxWarp>
+                        <a:noAutofit/>
+                      </wps:bodyPr>
+                    </wps:wsp>
+                  </a:graphicData>
+                </a:graphic>
+              </wp:anchor>
+            </w:drawing>
+          </mc:Choice>
+          <mc:Fallback>
+            <w:pict>
+              <v:oval w14:anchorId="1F5F7A5F" id="Oval 25" o:spid="_x0000_s1026" style="position:absolute;margin-left:117.6pt;margin-top:19.95pt;width:139.2pt;height:18.6pt;z-index:251667456;visibility:visible;mso-wrap-style:square;mso-wrap-distance-left:9pt;mso-wrap-distance-top:0;mso-wrap-distance-right:9pt;mso-wrap-distance-bottom:0;mso-position-horizontal:absolute;mso-position-horizontal-relative:text;mso-position-vertical:absolute;mso-position-vertical-relative:text;v-text-anchor:middle" o:gfxdata="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" filled="f" strokecolor="red" strokeweight="1pt">
+                <v:stroke joinstyle="miter"/>
+              </v:oval>
+            </w:pict>
+          </mc:Fallback>
+        </mc:AlternateContent>
+      </w:r>
+      <w:r>
+        <w:t xml:space="preserve">By using the command </w:t>
+      </w:r>
+      <w:proofErr w:type="spellStart"/>
+      <w:r>
+        <w:rPr>
+          <w:i/>
+          <w:iCs/>
+        </w:rPr>
+        <w:t>mongosh</w:t>
+      </w:r>
+      <w:proofErr w:type="spellEnd"/>
+      <w:r>
+        <w:rPr>
+          <w:i/>
+          <w:iCs/>
+        </w:rPr>
+        <w:t xml:space="preserve"> –port 27018 “the port number of </w:t>
+      </w:r>
+      <w:proofErr w:type="gramStart"/>
+      <w:r>
+        <w:rPr>
+          <w:i/>
+          <w:iCs/>
+        </w:rPr>
+        <w:t>database</w:t>
+      </w:r>
+      <w:proofErr w:type="gramEnd"/>
+      <w:r>
+        <w:rPr>
+          <w:i/>
+          <w:iCs/>
+        </w:rPr>
+        <w:t xml:space="preserve"> 1 of id=0”</w:t>
+      </w:r>
+    </w:p>
+    <w:p>
+      <w:pPr>
+        <w:keepNext/>
+      </w:pPr>
+      <w:r>
+        <w:rPr>
+          <w:noProof/>
+        </w:rPr>
+        <mc:AlternateContent>
+          <mc:Choice Requires="wps">
+            <w:drawing>
+              <wp:anchor distT="0" distB="0" distL="114300" distR="114300" simplePos="0" relativeHeight="251668480" behindDoc="0" locked="0" layoutInCell="1" allowOverlap="1" wp14:anchorId="26CA20EF" wp14:editId="0FF4C000">
+                <wp:simplePos x="0" y="0"/>
+                <wp:positionH relativeFrom="column">
+                  <wp:posOffset>-152400</wp:posOffset>
+                </wp:positionH>
+                <wp:positionV relativeFrom="paragraph">
+                  <wp:posOffset>187325</wp:posOffset>
+                </wp:positionV>
+                <wp:extent cx="5402580" cy="358140"/>
+                <wp:effectExtent l="0" t="0" r="26670" b="22860"/>
+                <wp:wrapNone/>
+                <wp:docPr id="26" name="Oval 26"/>
+                <wp:cNvGraphicFramePr/>
+                <a:graphic xmlns:a="http://schemas.openxmlformats.org/drawingml/2006/main">
+                  <a:graphicData uri="http://schemas.microsoft.com/office/word/2010/wordprocessingShape">
+                    <wps:wsp>
+                      <wps:cNvSpPr/>
+                      <wps:spPr>
+                        <a:xfrm>
+                          <a:off x="0" y="0"/>
+                          <a:ext cx="5402580" cy="358140"/>
+                        </a:xfrm>
+                        <a:prstGeom prst="ellipse">
+                          <a:avLst/>
+                        </a:prstGeom>
+                        <a:noFill/>
+                        <a:ln>
+                          <a:solidFill>
+                            <a:srgbClr val="FF0000"/>
+                          </a:solidFill>
+                        </a:ln>
+                      </wps:spPr>
+                      <wps:style>
+                        <a:lnRef idx="2">
+                          <a:schemeClr val="accent1">
+                            <a:shade val="50000"/>
+                          </a:schemeClr>
+                        </a:lnRef>
+                        <a:fillRef idx="1">
+                          <a:schemeClr val="accent1"/>
+                        </a:fillRef>
+                        <a:effectRef idx="0">
+                          <a:schemeClr val="accent1"/>
+                        </a:effectRef>
+                        <a:fontRef idx="minor">
+                          <a:schemeClr val="lt1"/>
+                        </a:fontRef>
+                      </wps:style>
+                      <wps:bodyPr rot="0" spcFirstLastPara="0" vertOverflow="overflow" horzOverflow="overflow" vert="horz" wrap="square" lIns="91440" tIns="45720" rIns="91440" bIns="45720" numCol="1" spcCol="0" rtlCol="0" fromWordArt="0" anchor="ctr" anchorCtr="0" forceAA="0" compatLnSpc="1">
+                        <a:prstTxWarp prst="textNoShape">
+                          <a:avLst/>
+                        </a:prstTxWarp>
+                        <a:noAutofit/>
+                      </wps:bodyPr>
+                    </wps:wsp>
+                  </a:graphicData>
+                </a:graphic>
+                <wp14:sizeRelH relativeFrom="margin">
+                  <wp14:pctWidth>0</wp14:pctWidth>
+                </wp14:sizeRelH>
+                <wp14:sizeRelV relativeFrom="margin">
+                  <wp14:pctHeight>0</wp14:pctHeight>
+                </wp14:sizeRelV>
+              </wp:anchor>
+            </w:drawing>
+          </mc:Choice>
+          <mc:Fallback>
+            <w:pict>
+              <v:oval w14:anchorId="58C9251F" id="Oval 26" o:spid="_x0000_s1026" style="position:absolute;margin-left:-12pt;margin-top:14.75pt;width:425.4pt;height:28.2pt;z-index:251668480;visibility:visible;mso-wrap-style:square;mso-width-percent:0;mso-height-percent:0;mso-wrap-distance-left:9pt;mso-wrap-distance-top:0;mso-wrap-distance-right:9pt;mso-wrap-distance-bottom:0;mso-position-horizontal:absolute;mso-position-horizontal-relative:text;mso-position-vertical:absolute;mso-position-vertical-relative:text;mso-width-percent:0;mso-height-percent:0;mso-width-relative:margin;mso-height-relative:margin;v-text-anchor:middle" o:gfxdata="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" filled="f" strokecolor="red" strokeweight="1pt">
+                <v:stroke joinstyle="miter"/>
+              </v:oval>
+            </w:pict>
+          </mc:Fallback>
+        </mc:AlternateContent>
+      </w:r>
+      <w:r>
+        <w:rPr>
+          <w:noProof/>
+        </w:rPr>
+        <w:drawing>
+          <wp:inline distT="0" distB="0" distL="0" distR="0" wp14:anchorId="3D0EAAE8" wp14:editId="76BF600B">
+            <wp:extent cx="5166360" cy="2987040"/>
+            <wp:effectExtent l="0" t="0" r="0" b="3810"/>
+            <wp:docPr id="12" name="Picture 12"/>
+            <wp:cNvGraphicFramePr/>
+            <a:graphic xmlns:a="http://schemas.openxmlformats.org/drawingml/2006/main">
+              <a:graphicData uri="http://schemas.openxmlformats.org/drawingml/2006/picture">
+                <pic:pic xmlns:pic="http://schemas.openxmlformats.org/drawingml/2006/picture">
+                  <pic:nvPicPr>
+                    <pic:cNvPr id="12" name="Picture 12"/>
+                    <pic:cNvPicPr/>
+                  </pic:nvPicPr>
+                  <pic:blipFill>
+                    <a:blip r:embed="rId26" r:link="rId27">
+                      <a:extLst>
+                        <a:ext uri="{28A0092B-C50C-407E-A947-70E740481C1C}">
+                          <a14:useLocalDpi xmlns:a14="http://schemas.microsoft.com/office/drawing/2010/main" val="0"/>
+                        </a:ext>
+                      </a:extLst>
+                    </a:blip>
+                    <a:srcRect/>
+                    <a:stretch>
+                      <a:fillRect/>
+                    </a:stretch>
+                  </pic:blipFill>
+                  <pic:spPr bwMode="auto">
+                    <a:xfrm>
+                      <a:off x="0" y="0"/>
+                      <a:ext cx="5166360" cy="2987040"/>
+                    </a:xfrm>
+                    <a:prstGeom prst="rect">
+                      <a:avLst/>
+                    </a:prstGeom>
+                    <a:noFill/>
+                    <a:ln>
+                      <a:noFill/>
+                    </a:ln>
+                  </pic:spPr>
+                </pic:pic>
+              </a:graphicData>
+            </a:graphic>
+          </wp:inline>
+        </w:drawing>
+      </w:r>
+    </w:p>
+    <w:p>
+      <w:pPr>
+        <w:pStyle w:val="Caption"/>
+        <w:jc w:val="center"/>
+      </w:pPr>
+      <w:r>
+        <w:t xml:space="preserve">Figure </w:t>
+      </w:r>
+      <w:fldSimple w:instr=" SEQ Figure \* ARABIC ">
+        <w:r>
+          <w:rPr>
+            <w:noProof/>
+          </w:rPr>
+          <w:t>14</w:t>
+        </w:r>
+      </w:fldSimple>
+      <w:r>
+        <w:t>: Primary database connection</w:t>
+      </w:r>
+    </w:p>
+    <w:p>
+      <w:pPr>
+        <w:rPr>
+          <w:i/>
+          <w:iCs/>
+        </w:rPr>
+      </w:pPr>
+      <w:r>
+        <w:lastRenderedPageBreak/>
+        <w:t xml:space="preserve">For the Primary database currently available, we are able to read and write to the document, but for the secondary ones we are able only to read from it but an access is required to specify reading from the databases with </w:t>
+      </w:r>
+      <w:bookmarkStart w:id="0" w:name="_GoBack"/>
+      <w:bookmarkEnd w:id="0"/>
+      <w:r>
+        <w:t>status “Secondary”.</w:t>
+      </w:r>
+      <w:r>
+        <w:t xml:space="preserve"> This is done by running the command: </w:t>
+      </w:r>
+      <w:proofErr w:type="spellStart"/>
+      <w:proofErr w:type="gramStart"/>
+      <w:r>
+        <w:rPr>
+          <w:i/>
+          <w:iCs/>
+        </w:rPr>
+        <w:t>db.getMongo</w:t>
+      </w:r>
+      <w:proofErr w:type="spellEnd"/>
+      <w:proofErr w:type="gramEnd"/>
+      <w:r>
+        <w:rPr>
+          <w:i/>
+          <w:iCs/>
+        </w:rPr>
+        <w:t>().</w:t>
+      </w:r>
+      <w:proofErr w:type="spellStart"/>
+      <w:r>
+        <w:rPr>
+          <w:i/>
+          <w:iCs/>
+        </w:rPr>
+        <w:t>setReadPref</w:t>
+      </w:r>
+      <w:proofErr w:type="spellEnd"/>
+      <w:r>
+        <w:rPr>
+          <w:i/>
+          <w:iCs/>
+        </w:rPr>
+        <w:t>(‘secondary’).</w:t>
+      </w:r>
+    </w:p>
+    <w:p>
+      <w:pPr>
+        <w:rPr>
+          <w:i/>
+          <w:iCs/>
+        </w:rPr>
+      </w:pPr>
+      <w:r>
+        <w:t xml:space="preserve">And to return the data written to the document in the primary to the users on the same shared document we use the command: </w:t>
+      </w:r>
+      <w:proofErr w:type="spellStart"/>
+      <w:proofErr w:type="gramStart"/>
+      <w:r>
+        <w:rPr>
+          <w:i/>
+          <w:iCs/>
+        </w:rPr>
+        <w:t>db.users</w:t>
+      </w:r>
+      <w:proofErr w:type="gramEnd"/>
+      <w:r>
+        <w:rPr>
+          <w:i/>
+          <w:iCs/>
+        </w:rPr>
+        <w:t>.find</w:t>
+      </w:r>
+      <w:proofErr w:type="spellEnd"/>
+      <w:r>
+        <w:rPr>
+          <w:i/>
+          <w:iCs/>
+        </w:rPr>
+        <w:t xml:space="preserve">() </w:t>
+      </w:r>
+    </w:p>
+    <w:p>
+      <w:pPr>
+        <w:keepNext/>
+      </w:pPr>
+      <w:r>
+        <w:rPr>
+          <w:noProof/>
+        </w:rPr>
+        <w:drawing>
+          <wp:inline distT="0" distB="0" distL="0" distR="0" wp14:anchorId="4BFFD390" wp14:editId="30642B55">
+            <wp:extent cx="5166360" cy="1600200"/>
+            <wp:effectExtent l="0" t="0" r="0" b="0"/>
+            <wp:docPr id="27" name="Picture 27"/>
+            <wp:cNvGraphicFramePr/>
+            <a:graphic xmlns:a="http://schemas.openxmlformats.org/drawingml/2006/main">
+              <a:graphicData uri="http://schemas.openxmlformats.org/drawingml/2006/picture">
+                <pic:pic xmlns:pic="http://schemas.openxmlformats.org/drawingml/2006/picture">
+                  <pic:nvPicPr>
+                    <pic:cNvPr id="15" name="Picture 15"/>
+                    <pic:cNvPicPr/>
+                  </pic:nvPicPr>
+                  <pic:blipFill>
+                    <a:blip r:embed="rId28" r:link="rId29">
+                      <a:extLst>
+                        <a:ext uri="{28A0092B-C50C-407E-A947-70E740481C1C}">
+                          <a14:useLocalDpi xmlns:a14="http://schemas.microsoft.com/office/drawing/2010/main" val="0"/>
+                        </a:ext>
+                      </a:extLst>
+                    </a:blip>
+                    <a:srcRect/>
+                    <a:stretch>
+                      <a:fillRect/>
+                    </a:stretch>
+                  </pic:blipFill>
+                  <pic:spPr bwMode="auto">
+                    <a:xfrm>
+                      <a:off x="0" y="0"/>
+                      <a:ext cx="5166360" cy="1600200"/>
+                    </a:xfrm>
+                    <a:prstGeom prst="rect">
+                      <a:avLst/>
+                    </a:prstGeom>
+                    <a:noFill/>
+                    <a:ln>
+                      <a:noFill/>
+                    </a:ln>
+                  </pic:spPr>
+                </pic:pic>
+              </a:graphicData>
+            </a:graphic>
+          </wp:inline>
+        </w:drawing>
+      </w:r>
+    </w:p>
+    <w:p>
+      <w:pPr>
+        <w:pStyle w:val="Caption"/>
+        <w:jc w:val="center"/>
+      </w:pPr>
+      <w:r>
+        <w:t xml:space="preserve">Figure </w:t>
+      </w:r>
+      <w:fldSimple w:instr=" SEQ Figure \* ARABIC ">
+        <w:r>
+          <w:rPr>
+            <w:noProof/>
+          </w:rPr>
+          <w:t>15</w:t>
+        </w:r>
+      </w:fldSimple>
+      <w:r>
+        <w:t>: returning documents' data</w:t>
+      </w:r>
+    </w:p>
+    <w:p>
+      <w:pPr>
+        <w:keepNext/>
+      </w:pPr>
+      <w:r>
+        <w:rPr>
+          <w:noProof/>
+        </w:rPr>
+        <w:drawing>
+          <wp:inline distT="0" distB="0" distL="0" distR="0" wp14:anchorId="0B2B6201" wp14:editId="1A5B89B9">
+            <wp:extent cx="5166360" cy="274320"/>
+            <wp:effectExtent l="0" t="0" r="0" b="0"/>
+            <wp:docPr id="28" name="Picture 28"/>
+            <wp:cNvGraphicFramePr/>
+            <a:graphic xmlns:a="http://schemas.openxmlformats.org/drawingml/2006/main">
+              <a:graphicData uri="http://schemas.openxmlformats.org/drawingml/2006/picture">
+                <pic:pic xmlns:pic="http://schemas.openxmlformats.org/drawingml/2006/picture">
+                  <pic:nvPicPr>
+                    <pic:cNvPr id="16" name="Picture 16"/>
+                    <pic:cNvPicPr/>
+                  </pic:nvPicPr>
+                  <pic:blipFill>
+                    <a:blip r:embed="rId30" r:link="rId31">
+                      <a:extLst>
+                        <a:ext uri="{28A0092B-C50C-407E-A947-70E740481C1C}">
+                          <a14:useLocalDpi xmlns:a14="http://schemas.microsoft.com/office/drawing/2010/main" val="0"/>
+                        </a:ext>
+                      </a:extLst>
+                    </a:blip>
+                    <a:srcRect/>
+                    <a:stretch>
+                      <a:fillRect/>
+                    </a:stretch>
+                  </pic:blipFill>
+                  <pic:spPr bwMode="auto">
+                    <a:xfrm>
+                      <a:off x="0" y="0"/>
+                      <a:ext cx="5166360" cy="274320"/>
+                    </a:xfrm>
+                    <a:prstGeom prst="rect">
+                      <a:avLst/>
+                    </a:prstGeom>
+                    <a:noFill/>
+                    <a:ln>
+                      <a:noFill/>
+                    </a:ln>
+                  </pic:spPr>
+                </pic:pic>
+              </a:graphicData>
+            </a:graphic>
+          </wp:inline>
+        </w:drawing>
+      </w:r>
+    </w:p>
+    <w:p>
+      <w:pPr>
+        <w:pStyle w:val="Caption"/>
+        <w:jc w:val="center"/>
+      </w:pPr>
+      <w:r>
+        <w:t xml:space="preserve">Figure </w:t>
+      </w:r>
+      <w:fldSimple w:instr=" SEQ Figure \* ARABIC ">
+        <w:r>
+          <w:rPr>
+            <w:noProof/>
+          </w:rPr>
+          <w:t>16</w:t>
+        </w:r>
+      </w:fldSimple>
+      <w:r>
+        <w:t>:enabling read access on the secondary database</w:t>
+      </w:r>
+    </w:p>
+    <w:p>
+      <w:r>
+        <w:t xml:space="preserve"> </w:t>
+      </w:r>
+    </w:p>
+    <w:p>
+      <w:pPr>
         <w:pStyle w:val="ListParagraph"/>
       </w:pPr>
     </w:p>
@@ -5096,7 +6559,7 @@
       </w:r>
     </w:p>
     <w:p>
-      <w:hyperlink r:id="rId14" w:history="1">
+      <w:hyperlink r:id="rId32" w:history="1">
         <w:r>
           <w:rPr>
             <w:rStyle w:val="Hyperlink"/>
@@ -5109,7 +6572,7 @@
       </w:r>
     </w:p>
     <w:p>
-      <w:hyperlink r:id="rId15" w:history="1">
+      <w:hyperlink r:id="rId33" w:history="1">
         <w:r>
           <w:rPr>
             <w:rStyle w:val="Hyperlink"/>
@@ -5122,7 +6585,7 @@
       </w:r>
     </w:p>
     <w:p>
-      <w:hyperlink r:id="rId16" w:history="1">
+      <w:hyperlink r:id="rId34" w:history="1">
         <w:r>
           <w:rPr>
             <w:rStyle w:val="Hyperlink"/>
@@ -5135,7 +6598,7 @@
       </w:r>
     </w:p>
     <w:p>
-      <w:hyperlink r:id="rId17" w:history="1">
+      <w:hyperlink r:id="rId35" w:history="1">
         <w:r>
           <w:rPr>
             <w:rStyle w:val="Hyperlink"/>
@@ -5148,7 +6611,7 @@
       </w:r>
     </w:p>
     <w:p>
-      <w:hyperlink r:id="rId18" w:history="1">
+      <w:hyperlink r:id="rId36" w:anchor="intro" w:history="1">
         <w:r>
           <w:rPr>
             <w:rStyle w:val="Hyperlink"/>
@@ -7031,6 +8494,119 @@
     </w:lvl>
   </w:abstractNum>
   <w:abstractNum w:abstractNumId="16" w15:restartNumberingAfterBreak="0">
+    <w:nsid w:val="63197F66"/>
+    <w:multiLevelType w:val="hybridMultilevel"/>
+    <w:tmpl w:val="73B69AC0"/>
+    <w:lvl w:ilvl="0" w:tplc="04090001">
+      <w:start w:val="1"/>
+      <w:numFmt w:val="bullet"/>
+      <w:lvlText w:val=""/>
+      <w:lvlJc w:val="left"/>
+      <w:pPr>
+        <w:ind w:left="720" w:hanging="360"/>
+      </w:pPr>
+      <w:rPr>
+        <w:rFonts w:ascii="Symbol" w:hAnsi="Symbol" w:hint="default"/>
+      </w:rPr>
+    </w:lvl>
+    <w:lvl w:ilvl="1" w:tplc="04090003" w:tentative="1">
+      <w:start w:val="1"/>
+      <w:numFmt w:val="bullet"/>
+      <w:lvlText w:val="o"/>
+      <w:lvlJc w:val="left"/>
+      <w:pPr>
+        <w:ind w:left="1440" w:hanging="360"/>
+      </w:pPr>
+      <w:rPr>
+        <w:rFonts w:ascii="Courier New" w:hAnsi="Courier New" w:cs="Courier New" w:hint="default"/>
+      </w:rPr>
+    </w:lvl>
+    <w:lvl w:ilvl="2" w:tplc="04090005" w:tentative="1">
+      <w:start w:val="1"/>
+      <w:numFmt w:val="bullet"/>
+      <w:lvlText w:val=""/>
+      <w:lvlJc w:val="left"/>
+      <w:pPr>
+        <w:ind w:left="2160" w:hanging="360"/>
+      </w:pPr>
+      <w:rPr>
+        <w:rFonts w:ascii="Wingdings" w:hAnsi="Wingdings" w:hint="default"/>
+      </w:rPr>
+    </w:lvl>
+    <w:lvl w:ilvl="3" w:tplc="04090001" w:tentative="1">
+      <w:start w:val="1"/>
+      <w:numFmt w:val="bullet"/>
+      <w:lvlText w:val=""/>
+      <w:lvlJc w:val="left"/>
+      <w:pPr>
+        <w:ind w:left="2880" w:hanging="360"/>
+      </w:pPr>
+      <w:rPr>
+        <w:rFonts w:ascii="Symbol" w:hAnsi="Symbol" w:hint="default"/>
+      </w:rPr>
+    </w:lvl>
+    <w:lvl w:ilvl="4" w:tplc="04090003" w:tentative="1">
+      <w:start w:val="1"/>
+      <w:numFmt w:val="bullet"/>
+      <w:lvlText w:val="o"/>
+      <w:lvlJc w:val="left"/>
+      <w:pPr>
+        <w:ind w:left="3600" w:hanging="360"/>
+      </w:pPr>
+      <w:rPr>
+        <w:rFonts w:ascii="Courier New" w:hAnsi="Courier New" w:cs="Courier New" w:hint="default"/>
+      </w:rPr>
+    </w:lvl>
+    <w:lvl w:ilvl="5" w:tplc="04090005" w:tentative="1">
+      <w:start w:val="1"/>
+      <w:numFmt w:val="bullet"/>
+      <w:lvlText w:val=""/>
+      <w:lvlJc w:val="left"/>
+      <w:pPr>
+        <w:ind w:left="4320" w:hanging="360"/>
+      </w:pPr>
+      <w:rPr>
+        <w:rFonts w:ascii="Wingdings" w:hAnsi="Wingdings" w:hint="default"/>
+      </w:rPr>
+    </w:lvl>
+    <w:lvl w:ilvl="6" w:tplc="04090001" w:tentative="1">
+      <w:start w:val="1"/>
+      <w:numFmt w:val="bullet"/>
+      <w:lvlText w:val=""/>
+      <w:lvlJc w:val="left"/>
+      <w:pPr>
+        <w:ind w:left="5040" w:hanging="360"/>
+      </w:pPr>
+      <w:rPr>
+        <w:rFonts w:ascii="Symbol" w:hAnsi="Symbol" w:hint="default"/>
+      </w:rPr>
+    </w:lvl>
+    <w:lvl w:ilvl="7" w:tplc="04090003" w:tentative="1">
+      <w:start w:val="1"/>
+      <w:numFmt w:val="bullet"/>
+      <w:lvlText w:val="o"/>
+      <w:lvlJc w:val="left"/>
+      <w:pPr>
+        <w:ind w:left="5760" w:hanging="360"/>
+      </w:pPr>
+      <w:rPr>
+        <w:rFonts w:ascii="Courier New" w:hAnsi="Courier New" w:cs="Courier New" w:hint="default"/>
+      </w:rPr>
+    </w:lvl>
+    <w:lvl w:ilvl="8" w:tplc="04090005" w:tentative="1">
+      <w:start w:val="1"/>
+      <w:numFmt w:val="bullet"/>
+      <w:lvlText w:val=""/>
+      <w:lvlJc w:val="left"/>
+      <w:pPr>
+        <w:ind w:left="6480" w:hanging="360"/>
+      </w:pPr>
+      <w:rPr>
+        <w:rFonts w:ascii="Wingdings" w:hAnsi="Wingdings" w:hint="default"/>
+      </w:rPr>
+    </w:lvl>
+  </w:abstractNum>
+  <w:abstractNum w:abstractNumId="17" w15:restartNumberingAfterBreak="0">
     <w:nsid w:val="67085BE7"/>
     <w:multiLevelType w:val="hybridMultilevel"/>
     <w:tmpl w:val="FEB2B670"/>
@@ -7116,7 +8692,7 @@
       </w:pPr>
     </w:lvl>
   </w:abstractNum>
-  <w:abstractNum w:abstractNumId="17" w15:restartNumberingAfterBreak="0">
+  <w:abstractNum w:abstractNumId="18" w15:restartNumberingAfterBreak="0">
     <w:nsid w:val="683C24A3"/>
     <w:multiLevelType w:val="hybridMultilevel"/>
     <w:tmpl w:val="B5260806"/>
@@ -7229,7 +8805,7 @@
       </w:rPr>
     </w:lvl>
   </w:abstractNum>
-  <w:abstractNum w:abstractNumId="18" w15:restartNumberingAfterBreak="0">
+  <w:abstractNum w:abstractNumId="19" w15:restartNumberingAfterBreak="0">
     <w:nsid w:val="694541C9"/>
     <w:multiLevelType w:val="multilevel"/>
     <w:tmpl w:val="E96A4C1C"/>
@@ -7378,7 +8954,7 @@
       </w:rPr>
     </w:lvl>
   </w:abstractNum>
-  <w:abstractNum w:abstractNumId="19" w15:restartNumberingAfterBreak="0">
+  <w:abstractNum w:abstractNumId="20" w15:restartNumberingAfterBreak="0">
     <w:nsid w:val="6AF756F5"/>
     <w:multiLevelType w:val="hybridMultilevel"/>
     <w:tmpl w:val="97F08226"/>
@@ -7464,7 +9040,7 @@
       </w:pPr>
     </w:lvl>
   </w:abstractNum>
-  <w:abstractNum w:abstractNumId="20" w15:restartNumberingAfterBreak="0">
+  <w:abstractNum w:abstractNumId="21" w15:restartNumberingAfterBreak="0">
     <w:nsid w:val="6C425B9F"/>
     <w:multiLevelType w:val="multilevel"/>
     <w:tmpl w:val="5CEEAA18"/>
@@ -7613,7 +9189,7 @@
       </w:rPr>
     </w:lvl>
   </w:abstractNum>
-  <w:abstractNum w:abstractNumId="21" w15:restartNumberingAfterBreak="0">
+  <w:abstractNum w:abstractNumId="22" w15:restartNumberingAfterBreak="0">
     <w:nsid w:val="6C4F53E1"/>
     <w:multiLevelType w:val="hybridMultilevel"/>
     <w:tmpl w:val="2F482C8E"/>
@@ -7726,7 +9302,7 @@
       </w:rPr>
     </w:lvl>
   </w:abstractNum>
-  <w:abstractNum w:abstractNumId="22" w15:restartNumberingAfterBreak="0">
+  <w:abstractNum w:abstractNumId="23" w15:restartNumberingAfterBreak="0">
     <w:nsid w:val="6FA84D7D"/>
     <w:multiLevelType w:val="hybridMultilevel"/>
     <w:tmpl w:val="EF1E12FE"/>
@@ -7812,7 +9388,7 @@
       </w:pPr>
     </w:lvl>
   </w:abstractNum>
-  <w:abstractNum w:abstractNumId="23" w15:restartNumberingAfterBreak="0">
+  <w:abstractNum w:abstractNumId="24" w15:restartNumberingAfterBreak="0">
     <w:nsid w:val="73431656"/>
     <w:multiLevelType w:val="hybridMultilevel"/>
     <w:tmpl w:val="4FDAC71A"/>
@@ -7925,7 +9501,7 @@
       </w:rPr>
     </w:lvl>
   </w:abstractNum>
-  <w:abstractNum w:abstractNumId="24" w15:restartNumberingAfterBreak="0">
+  <w:abstractNum w:abstractNumId="25" w15:restartNumberingAfterBreak="0">
     <w:nsid w:val="739622B3"/>
     <w:multiLevelType w:val="hybridMultilevel"/>
     <w:tmpl w:val="E5F0E8F2"/>
@@ -8038,7 +9614,7 @@
       </w:rPr>
     </w:lvl>
   </w:abstractNum>
-  <w:abstractNum w:abstractNumId="25" w15:restartNumberingAfterBreak="0">
+  <w:abstractNum w:abstractNumId="26" w15:restartNumberingAfterBreak="0">
     <w:nsid w:val="73E26F63"/>
     <w:multiLevelType w:val="hybridMultilevel"/>
     <w:tmpl w:val="29087EAE"/>
@@ -8151,7 +9727,7 @@
       </w:rPr>
     </w:lvl>
   </w:abstractNum>
-  <w:abstractNum w:abstractNumId="26" w15:restartNumberingAfterBreak="0">
+  <w:abstractNum w:abstractNumId="27" w15:restartNumberingAfterBreak="0">
     <w:nsid w:val="74BE6AA8"/>
     <w:multiLevelType w:val="hybridMultilevel"/>
     <w:tmpl w:val="E800FFA2"/>
@@ -8264,7 +9840,7 @@
       </w:rPr>
     </w:lvl>
   </w:abstractNum>
-  <w:abstractNum w:abstractNumId="27" w15:restartNumberingAfterBreak="0">
+  <w:abstractNum w:abstractNumId="28" w15:restartNumberingAfterBreak="0">
     <w:nsid w:val="76156295"/>
     <w:multiLevelType w:val="multilevel"/>
     <w:tmpl w:val="6BAE8866"/>
@@ -8377,7 +9953,7 @@
       </w:pPr>
     </w:lvl>
   </w:abstractNum>
-  <w:abstractNum w:abstractNumId="28" w15:restartNumberingAfterBreak="0">
+  <w:abstractNum w:abstractNumId="29" w15:restartNumberingAfterBreak="0">
     <w:nsid w:val="764037E3"/>
     <w:multiLevelType w:val="hybridMultilevel"/>
     <w:tmpl w:val="2D848C4E"/>
@@ -8494,7 +10070,7 @@
       </w:rPr>
     </w:lvl>
   </w:abstractNum>
-  <w:abstractNum w:abstractNumId="29" w15:restartNumberingAfterBreak="0">
+  <w:abstractNum w:abstractNumId="30" w15:restartNumberingAfterBreak="0">
     <w:nsid w:val="7E0016FC"/>
     <w:multiLevelType w:val="multilevel"/>
     <w:tmpl w:val="107A5E4E"/>
@@ -8611,19 +10187,19 @@
     <w:abstractNumId w:val="8"/>
   </w:num>
   <w:num w:numId="2">
-    <w:abstractNumId w:val="26"/>
+    <w:abstractNumId w:val="27"/>
   </w:num>
   <w:num w:numId="3">
-    <w:abstractNumId w:val="24"/>
+    <w:abstractNumId w:val="25"/>
   </w:num>
   <w:num w:numId="4">
-    <w:abstractNumId w:val="23"/>
+    <w:abstractNumId w:val="24"/>
   </w:num>
   <w:num w:numId="5">
     <w:abstractNumId w:val="2"/>
   </w:num>
   <w:num w:numId="6">
-    <w:abstractNumId w:val="20"/>
+    <w:abstractNumId w:val="21"/>
   </w:num>
   <w:num w:numId="7">
     <w:abstractNumId w:val="12"/>
@@ -8632,16 +10208,16 @@
     <w:abstractNumId w:val="1"/>
   </w:num>
   <w:num w:numId="9">
-    <w:abstractNumId w:val="29"/>
+    <w:abstractNumId w:val="30"/>
   </w:num>
   <w:num w:numId="10">
     <w:abstractNumId w:val="4"/>
   </w:num>
   <w:num w:numId="11">
-    <w:abstractNumId w:val="27"/>
+    <w:abstractNumId w:val="28"/>
   </w:num>
   <w:num w:numId="12">
-    <w:abstractNumId w:val="18"/>
+    <w:abstractNumId w:val="19"/>
   </w:num>
   <w:num w:numId="13">
     <w:abstractNumId w:val="10"/>
@@ -8650,25 +10226,25 @@
     <w:abstractNumId w:val="11"/>
   </w:num>
   <w:num w:numId="15">
-    <w:abstractNumId w:val="25"/>
+    <w:abstractNumId w:val="26"/>
   </w:num>
   <w:num w:numId="16">
-    <w:abstractNumId w:val="16"/>
+    <w:abstractNumId w:val="17"/>
   </w:num>
   <w:num w:numId="17">
     <w:abstractNumId w:val="0"/>
   </w:num>
   <w:num w:numId="18">
-    <w:abstractNumId w:val="28"/>
+    <w:abstractNumId w:val="29"/>
   </w:num>
   <w:num w:numId="19">
     <w:abstractNumId w:val="0"/>
   </w:num>
   <w:num w:numId="20">
-    <w:abstractNumId w:val="16"/>
+    <w:abstractNumId w:val="17"/>
   </w:num>
   <w:num w:numId="21">
-    <w:abstractNumId w:val="22"/>
+    <w:abstractNumId w:val="23"/>
   </w:num>
   <w:num w:numId="22">
     <w:abstractNumId w:val="9"/>
@@ -8695,13 +10271,16 @@
     <w:abstractNumId w:val="6"/>
   </w:num>
   <w:num w:numId="30">
-    <w:abstractNumId w:val="17"/>
+    <w:abstractNumId w:val="18"/>
   </w:num>
   <w:num w:numId="31">
-    <w:abstractNumId w:val="19"/>
+    <w:abstractNumId w:val="20"/>
   </w:num>
   <w:num w:numId="32">
-    <w:abstractNumId w:val="21"/>
+    <w:abstractNumId w:val="22"/>
+  </w:num>
+  <w:num w:numId="33">
+    <w:abstractNumId w:val="16"/>
   </w:num>
 </w:numbering>
 </file>

</xml_diff>

<commit_message>
Modifications in the server and db code. In addiiton to simple modifications in the replication section of the report.
</commit_message>
<xml_diff>
--- a/Designing and Implementing Multi-Users Distributed Text Editor.docx
+++ b/Designing and Implementing Multi-Users Distributed Text Editor.docx
@@ -1,6 +1,6 @@
 
 <file path=word/document.xml><?xml version="1.0" encoding="utf-8"?>
-<w:document xmlns:wpc="http://schemas.microsoft.com/office/word/2010/wordprocessingCanvas" xmlns:cx="http://schemas.microsoft.com/office/drawing/2014/chartex" xmlns:cx1="http://schemas.microsoft.com/office/drawing/2015/9/8/chartex" xmlns:cx2="http://schemas.microsoft.com/office/drawing/2015/10/21/chartex" xmlns:cx3="http://schemas.microsoft.com/office/drawing/2016/5/9/chartex" xmlns:cx4="http://schemas.microsoft.com/office/drawing/2016/5/10/chartex" xmlns:cx5="http://schemas.microsoft.com/office/drawing/2016/5/11/chartex" xmlns:cx6="http://schemas.microsoft.com/office/drawing/2016/5/12/chartex" xmlns:cx7="http://schemas.microsoft.com/office/drawing/2016/5/13/chartex" xmlns:cx8="http://schemas.microsoft.com/office/drawing/2016/5/14/chartex" xmlns:mc="http://schemas.openxmlformats.org/markup-compatibility/2006" xmlns:aink="http://schemas.microsoft.com/office/drawing/2016/ink" xmlns:am3d="http://schemas.microsoft.com/office/drawing/2017/model3d" xmlns:o="urn:schemas-microsoft-com:office:office" xmlns:r="http://schemas.openxmlformats.org/officeDocument/2006/relationships" xmlns:m="http://schemas.openxmlformats.org/officeDocument/2006/math" xmlns:v="urn:schemas-microsoft-com:vml" xmlns:wp14="http://schemas.microsoft.com/office/word/2010/wordprocessingDrawing" xmlns:wp="http://schemas.openxmlformats.org/drawingml/2006/wordprocessingDrawing" xmlns:w10="urn:schemas-microsoft-com:office:word" xmlns:w="http://schemas.openxmlformats.org/wordprocessingml/2006/main" xmlns:w14="http://schemas.microsoft.com/office/word/2010/wordml" xmlns:w15="http://schemas.microsoft.com/office/word/2012/wordml" xmlns:w16cid="http://schemas.microsoft.com/office/word/2016/wordml/cid" xmlns:w16se="http://schemas.microsoft.com/office/word/2015/wordml/symex" xmlns:wpg="http://schemas.microsoft.com/office/word/2010/wordprocessingGroup" xmlns:wpi="http://schemas.microsoft.com/office/word/2010/wordprocessingInk" xmlns:wne="http://schemas.microsoft.com/office/word/2006/wordml" xmlns:wps="http://schemas.microsoft.com/office/word/2010/wordprocessingShape" mc:Ignorable="w14 w15 w16se w16cid wp14">
+<w:document xmlns:wpc="http://schemas.microsoft.com/office/word/2010/wordprocessingCanvas" xmlns:cx="http://schemas.microsoft.com/office/drawing/2014/chartex" xmlns:cx1="http://schemas.microsoft.com/office/drawing/2015/9/8/chartex" xmlns:cx2="http://schemas.microsoft.com/office/drawing/2015/10/21/chartex" xmlns:cx3="http://schemas.microsoft.com/office/drawing/2016/5/9/chartex" xmlns:cx4="http://schemas.microsoft.com/office/drawing/2016/5/10/chartex" xmlns:cx5="http://schemas.microsoft.com/office/drawing/2016/5/11/chartex" xmlns:cx6="http://schemas.microsoft.com/office/drawing/2016/5/12/chartex" xmlns:cx7="http://schemas.microsoft.com/office/drawing/2016/5/13/chartex" xmlns:cx8="http://schemas.microsoft.com/office/drawing/2016/5/14/chartex" xmlns:mc="http://schemas.openxmlformats.org/markup-compatibility/2006" xmlns:aink="http://schemas.microsoft.com/office/drawing/2016/ink" xmlns:am3d="http://schemas.microsoft.com/office/drawing/2017/model3d" xmlns:o="urn:schemas-microsoft-com:office:office" xmlns:oel="http://schemas.microsoft.com/office/2019/extlst" xmlns:r="http://schemas.openxmlformats.org/officeDocument/2006/relationships" xmlns:m="http://schemas.openxmlformats.org/officeDocument/2006/math" xmlns:v="urn:schemas-microsoft-com:vml" xmlns:wp14="http://schemas.microsoft.com/office/word/2010/wordprocessingDrawing" xmlns:wp="http://schemas.openxmlformats.org/drawingml/2006/wordprocessingDrawing" xmlns:w10="urn:schemas-microsoft-com:office:word" xmlns:w="http://schemas.openxmlformats.org/wordprocessingml/2006/main" xmlns:w14="http://schemas.microsoft.com/office/word/2010/wordml" xmlns:w15="http://schemas.microsoft.com/office/word/2012/wordml" xmlns:w16cex="http://schemas.microsoft.com/office/word/2018/wordml/cex" xmlns:w16cid="http://schemas.microsoft.com/office/word/2016/wordml/cid" xmlns:w16="http://schemas.microsoft.com/office/word/2018/wordml" xmlns:w16sdtdh="http://schemas.microsoft.com/office/word/2020/wordml/sdtdatahash" xmlns:w16se="http://schemas.microsoft.com/office/word/2015/wordml/symex" xmlns:wpg="http://schemas.microsoft.com/office/word/2010/wordprocessingGroup" xmlns:wpi="http://schemas.microsoft.com/office/word/2010/wordprocessingInk" xmlns:wne="http://schemas.microsoft.com/office/word/2006/wordml" xmlns:wps="http://schemas.microsoft.com/office/word/2010/wordprocessingShape" mc:Ignorable="w14 w15 w16se w16cid w16 w16cex w16sdtdh wp14">
   <w:body>
     <w:p>
       <w:pPr>
@@ -835,14 +835,27 @@
                             <w:r>
                               <w:t xml:space="preserve">Figure </w:t>
                             </w:r>
-                            <w:fldSimple w:instr=" SEQ Figure \* ARABIC ">
-                              <w:r>
-                                <w:rPr>
-                                  <w:noProof/>
-                                </w:rPr>
-                                <w:t>1</w:t>
-                              </w:r>
-                            </w:fldSimple>
+                            <w:r>
+                              <w:fldChar w:fldCharType="begin"/>
+                            </w:r>
+                            <w:r>
+                              <w:instrText xml:space="preserve"> SEQ Figure \* ARABIC </w:instrText>
+                            </w:r>
+                            <w:r>
+                              <w:fldChar w:fldCharType="separate"/>
+                            </w:r>
+                            <w:r>
+                              <w:rPr>
+                                <w:noProof/>
+                              </w:rPr>
+                              <w:t>1</w:t>
+                            </w:r>
+                            <w:r>
+                              <w:rPr>
+                                <w:noProof/>
+                              </w:rPr>
+                              <w:fldChar w:fldCharType="end"/>
+                            </w:r>
                             <w:r>
                               <w:t xml:space="preserve"> - Operational Transformation Sequence diagram</w:t>
                             </w:r>
@@ -873,7 +886,7 @@
                 <v:stroke joinstyle="miter"/>
                 <v:path gradientshapeok="t" o:connecttype="rect"/>
               </v:shapetype>
-              <v:shape id="Text Box 2" o:spid="_x0000_s1026" type="#_x0000_t202" style="position:absolute;margin-left:104.55pt;margin-top:346.55pt;width:233.1pt;height:13.7pt;z-index:251660288;visibility:visible;mso-wrap-style:square;mso-width-percent:0;mso-height-percent:0;mso-wrap-distance-left:9pt;mso-wrap-distance-top:0;mso-wrap-distance-right:9pt;mso-wrap-distance-bottom:0;mso-position-horizontal:absolute;mso-position-horizontal-relative:text;mso-position-vertical:absolute;mso-position-vertical-relative:text;mso-width-percent:0;mso-height-percent:0;mso-width-relative:margin;mso-height-relative:margin;v-text-anchor:top" o:gfxdata="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" stroked="f">
+              <v:shape id="Text Box 2" o:spid="_x0000_s1026" type="#_x0000_t202" style="position:absolute;margin-left:104.55pt;margin-top:346.55pt;width:233.1pt;height:13.7pt;z-index:251660288;visibility:visible;mso-wrap-style:square;mso-width-percent:0;mso-height-percent:0;mso-wrap-distance-left:9pt;mso-wrap-distance-top:0;mso-wrap-distance-right:9pt;mso-wrap-distance-bottom:0;mso-position-horizontal:absolute;mso-position-horizontal-relative:text;mso-position-vertical:absolute;mso-position-vertical-relative:text;mso-width-percent:0;mso-height-percent:0;mso-width-relative:margin;mso-height-relative:margin;v-text-anchor:top" o:gfxdata="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" stroked="f">
                 <v:textbox inset="0,0,0,0">
                   <w:txbxContent>
                     <w:p>
@@ -887,14 +900,27 @@
                       <w:r>
                         <w:t xml:space="preserve">Figure </w:t>
                       </w:r>
-                      <w:fldSimple w:instr=" SEQ Figure \* ARABIC ">
-                        <w:r>
-                          <w:rPr>
-                            <w:noProof/>
-                          </w:rPr>
-                          <w:t>1</w:t>
-                        </w:r>
-                      </w:fldSimple>
+                      <w:r>
+                        <w:fldChar w:fldCharType="begin"/>
+                      </w:r>
+                      <w:r>
+                        <w:instrText xml:space="preserve"> SEQ Figure \* ARABIC </w:instrText>
+                      </w:r>
+                      <w:r>
+                        <w:fldChar w:fldCharType="separate"/>
+                      </w:r>
+                      <w:r>
+                        <w:rPr>
+                          <w:noProof/>
+                        </w:rPr>
+                        <w:t>1</w:t>
+                      </w:r>
+                      <w:r>
+                        <w:rPr>
+                          <w:noProof/>
+                        </w:rPr>
+                        <w:fldChar w:fldCharType="end"/>
+                      </w:r>
                       <w:r>
                         <w:t xml:space="preserve"> - Operational Transformation Sequence diagram</w:t>
                       </w:r>
@@ -1439,14 +1465,27 @@
       <w:r>
         <w:t xml:space="preserve">Figure </w:t>
       </w:r>
-      <w:fldSimple w:instr=" SEQ Figure \* ARABIC ">
-        <w:r>
-          <w:rPr>
-            <w:noProof/>
-          </w:rPr>
-          <w:t>2</w:t>
-        </w:r>
-      </w:fldSimple>
+      <w:r>
+        <w:fldChar w:fldCharType="begin"/>
+      </w:r>
+      <w:r>
+        <w:instrText xml:space="preserve"> SEQ Figure \* ARABIC </w:instrText>
+      </w:r>
+      <w:r>
+        <w:fldChar w:fldCharType="separate"/>
+      </w:r>
+      <w:r>
+        <w:rPr>
+          <w:noProof/>
+        </w:rPr>
+        <w:t>2</w:t>
+      </w:r>
+      <w:r>
+        <w:rPr>
+          <w:noProof/>
+        </w:rPr>
+        <w:fldChar w:fldCharType="end"/>
+      </w:r>
       <w:r>
         <w:t xml:space="preserve"> – general architecture for collaborative editing apps</w:t>
       </w:r>
@@ -2053,14 +2092,27 @@
       <w:r>
         <w:t xml:space="preserve">Figure </w:t>
       </w:r>
-      <w:fldSimple w:instr=" SEQ Figure \* ARABIC ">
-        <w:r>
-          <w:rPr>
-            <w:noProof/>
-          </w:rPr>
-          <w:t>3</w:t>
-        </w:r>
-      </w:fldSimple>
+      <w:r>
+        <w:fldChar w:fldCharType="begin"/>
+      </w:r>
+      <w:r>
+        <w:instrText xml:space="preserve"> SEQ Figure \* ARABIC </w:instrText>
+      </w:r>
+      <w:r>
+        <w:fldChar w:fldCharType="separate"/>
+      </w:r>
+      <w:r>
+        <w:rPr>
+          <w:noProof/>
+        </w:rPr>
+        <w:t>3</w:t>
+      </w:r>
+      <w:r>
+        <w:rPr>
+          <w:noProof/>
+        </w:rPr>
+        <w:fldChar w:fldCharType="end"/>
+      </w:r>
       <w:r>
         <w:t xml:space="preserve"> - REST architecture</w:t>
       </w:r>
@@ -2219,14 +2271,27 @@
                             <w:r>
                               <w:t xml:space="preserve">Figure </w:t>
                             </w:r>
-                            <w:fldSimple w:instr=" SEQ Figure \* ARABIC ">
-                              <w:r>
-                                <w:rPr>
-                                  <w:noProof/>
-                                </w:rPr>
-                                <w:t>4</w:t>
-                              </w:r>
-                            </w:fldSimple>
+                            <w:r>
+                              <w:fldChar w:fldCharType="begin"/>
+                            </w:r>
+                            <w:r>
+                              <w:instrText xml:space="preserve"> SEQ Figure \* ARABIC </w:instrText>
+                            </w:r>
+                            <w:r>
+                              <w:fldChar w:fldCharType="separate"/>
+                            </w:r>
+                            <w:r>
+                              <w:rPr>
+                                <w:noProof/>
+                              </w:rPr>
+                              <w:t>4</w:t>
+                            </w:r>
+                            <w:r>
+                              <w:rPr>
+                                <w:noProof/>
+                              </w:rPr>
+                              <w:fldChar w:fldCharType="end"/>
+                            </w:r>
                             <w:r>
                               <w:t xml:space="preserve"> - event-driven architecture</w:t>
                             </w:r>
@@ -2247,7 +2312,7 @@
           </mc:Choice>
           <mc:Fallback>
             <w:pict>
-              <v:shape w14:anchorId="4DC3DC95" id="Text Box 8" o:spid="_x0000_s1027" type="#_x0000_t202" style="position:absolute;left:0;text-align:left;margin-left:.95pt;margin-top:234pt;width:474.95pt;height:.05pt;z-index:251663360;visibility:visible;mso-wrap-style:square;mso-wrap-distance-left:9pt;mso-wrap-distance-top:0;mso-wrap-distance-right:9pt;mso-wrap-distance-bottom:0;mso-position-horizontal:absolute;mso-position-horizontal-relative:text;mso-position-vertical:absolute;mso-position-vertical-relative:text;v-text-anchor:top" o:gfxdata="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" stroked="f">
+              <v:shape w14:anchorId="4DC3DC95" id="Text Box 8" o:spid="_x0000_s1027" type="#_x0000_t202" style="position:absolute;left:0;text-align:left;margin-left:.95pt;margin-top:234pt;width:474.95pt;height:.05pt;z-index:251663360;visibility:visible;mso-wrap-style:square;mso-wrap-distance-left:9pt;mso-wrap-distance-top:0;mso-wrap-distance-right:9pt;mso-wrap-distance-bottom:0;mso-position-horizontal:absolute;mso-position-horizontal-relative:text;mso-position-vertical:absolute;mso-position-vertical-relative:text;v-text-anchor:top" o:gfxdata="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" stroked="f">
                 <v:textbox style="mso-fit-shape-to-text:t" inset="0,0,0,0">
                   <w:txbxContent>
                     <w:p>
@@ -2261,14 +2326,27 @@
                       <w:r>
                         <w:t xml:space="preserve">Figure </w:t>
                       </w:r>
-                      <w:fldSimple w:instr=" SEQ Figure \* ARABIC ">
-                        <w:r>
-                          <w:rPr>
-                            <w:noProof/>
-                          </w:rPr>
-                          <w:t>4</w:t>
-                        </w:r>
-                      </w:fldSimple>
+                      <w:r>
+                        <w:fldChar w:fldCharType="begin"/>
+                      </w:r>
+                      <w:r>
+                        <w:instrText xml:space="preserve"> SEQ Figure \* ARABIC </w:instrText>
+                      </w:r>
+                      <w:r>
+                        <w:fldChar w:fldCharType="separate"/>
+                      </w:r>
+                      <w:r>
+                        <w:rPr>
+                          <w:noProof/>
+                        </w:rPr>
+                        <w:t>4</w:t>
+                      </w:r>
+                      <w:r>
+                        <w:rPr>
+                          <w:noProof/>
+                        </w:rPr>
+                        <w:fldChar w:fldCharType="end"/>
+                      </w:r>
                       <w:r>
                         <w:t xml:space="preserve"> - event-driven architecture</w:t>
                       </w:r>
@@ -2604,14 +2682,27 @@
       <w:r>
         <w:t xml:space="preserve">Figure </w:t>
       </w:r>
-      <w:fldSimple w:instr=" SEQ Figure \* ARABIC ">
-        <w:r>
-          <w:rPr>
-            <w:noProof/>
-          </w:rPr>
-          <w:t>5</w:t>
-        </w:r>
-      </w:fldSimple>
+      <w:r>
+        <w:fldChar w:fldCharType="begin"/>
+      </w:r>
+      <w:r>
+        <w:instrText xml:space="preserve"> SEQ Figure \* ARABIC </w:instrText>
+      </w:r>
+      <w:r>
+        <w:fldChar w:fldCharType="separate"/>
+      </w:r>
+      <w:r>
+        <w:rPr>
+          <w:noProof/>
+        </w:rPr>
+        <w:t>5</w:t>
+      </w:r>
+      <w:r>
+        <w:rPr>
+          <w:noProof/>
+        </w:rPr>
+        <w:fldChar w:fldCharType="end"/>
+      </w:r>
       <w:r>
         <w:t xml:space="preserve"> - event channel </w:t>
       </w:r>
@@ -3935,14 +4026,27 @@
       <w:r>
         <w:t xml:space="preserve">Figure </w:t>
       </w:r>
-      <w:fldSimple w:instr=" SEQ Figure \* ARABIC ">
-        <w:r>
-          <w:rPr>
-            <w:noProof/>
-          </w:rPr>
-          <w:t>6</w:t>
-        </w:r>
-      </w:fldSimple>
+      <w:r>
+        <w:fldChar w:fldCharType="begin"/>
+      </w:r>
+      <w:r>
+        <w:instrText xml:space="preserve"> SEQ Figure \* ARABIC </w:instrText>
+      </w:r>
+      <w:r>
+        <w:fldChar w:fldCharType="separate"/>
+      </w:r>
+      <w:r>
+        <w:rPr>
+          <w:noProof/>
+        </w:rPr>
+        <w:t>6</w:t>
+      </w:r>
+      <w:r>
+        <w:rPr>
+          <w:noProof/>
+        </w:rPr>
+        <w:fldChar w:fldCharType="end"/>
+      </w:r>
       <w:r>
         <w:t xml:space="preserve"> - database replication illustration</w:t>
       </w:r>
@@ -4911,16 +5015,14 @@
         </w:rPr>
       </w:pPr>
       <w:r>
-        <w:t xml:space="preserve">We start by </w:t>
-      </w:r>
-      <w:r>
-        <w:t xml:space="preserve">Running the command: </w:t>
+        <w:t xml:space="preserve">We start by Running the command: </w:t>
       </w:r>
       <w:proofErr w:type="spellStart"/>
       <w:r>
         <w:rPr>
           <w:i/>
           <w:iCs/>
+          <w:shd w:val="clear" w:color="auto" w:fill="000000" w:themeFill="text1"/>
         </w:rPr>
         <w:t>mongod</w:t>
       </w:r>
@@ -4929,6 +5031,7 @@
         <w:rPr>
           <w:i/>
           <w:iCs/>
+          <w:shd w:val="clear" w:color="auto" w:fill="000000" w:themeFill="text1"/>
         </w:rPr>
         <w:t xml:space="preserve"> -</w:t>
       </w:r>
@@ -4937,6 +5040,7 @@
         <w:rPr>
           <w:i/>
           <w:iCs/>
+          <w:shd w:val="clear" w:color="auto" w:fill="000000" w:themeFill="text1"/>
         </w:rPr>
         <w:t>replSet</w:t>
       </w:r>
@@ -4945,6 +5049,7 @@
         <w:rPr>
           <w:i/>
           <w:iCs/>
+          <w:shd w:val="clear" w:color="auto" w:fill="000000" w:themeFill="text1"/>
         </w:rPr>
         <w:t xml:space="preserve"> </w:t>
       </w:r>
@@ -4953,6 +5058,7 @@
         <w:rPr>
           <w:i/>
           <w:iCs/>
+          <w:shd w:val="clear" w:color="auto" w:fill="000000" w:themeFill="text1"/>
         </w:rPr>
         <w:t>Dist</w:t>
       </w:r>
@@ -4961,6 +5067,7 @@
         <w:rPr>
           <w:i/>
           <w:iCs/>
+          <w:shd w:val="clear" w:color="auto" w:fill="000000" w:themeFill="text1"/>
         </w:rPr>
         <w:t xml:space="preserve"> –</w:t>
       </w:r>
@@ -4969,6 +5076,7 @@
         <w:rPr>
           <w:i/>
           <w:iCs/>
+          <w:shd w:val="clear" w:color="auto" w:fill="000000" w:themeFill="text1"/>
         </w:rPr>
         <w:t>dbpath</w:t>
       </w:r>
@@ -4977,8 +5085,17 @@
         <w:rPr>
           <w:i/>
           <w:iCs/>
+          <w:shd w:val="clear" w:color="auto" w:fill="000000" w:themeFill="text1"/>
         </w:rPr>
         <w:t xml:space="preserve"> mongos/db1 –port 2701</w:t>
+      </w:r>
+      <w:r>
+        <w:rPr>
+          <w:i/>
+          <w:iCs/>
+          <w:shd w:val="clear" w:color="auto" w:fill="000000" w:themeFill="text1"/>
+        </w:rPr>
+        <w:t>8</w:t>
       </w:r>
     </w:p>
     <w:p>
@@ -5140,14 +5257,27 @@
       <w:r>
         <w:t xml:space="preserve">Figure </w:t>
       </w:r>
-      <w:fldSimple w:instr=" SEQ Figure \* ARABIC ">
-        <w:r>
-          <w:rPr>
-            <w:noProof/>
-          </w:rPr>
-          <w:t>7</w:t>
-        </w:r>
-      </w:fldSimple>
+      <w:r>
+        <w:fldChar w:fldCharType="begin"/>
+      </w:r>
+      <w:r>
+        <w:instrText xml:space="preserve"> SEQ Figure \* ARABIC </w:instrText>
+      </w:r>
+      <w:r>
+        <w:fldChar w:fldCharType="separate"/>
+      </w:r>
+      <w:r>
+        <w:rPr>
+          <w:noProof/>
+        </w:rPr>
+        <w:t>7</w:t>
+      </w:r>
+      <w:r>
+        <w:rPr>
+          <w:noProof/>
+        </w:rPr>
+        <w:fldChar w:fldCharType="end"/>
+      </w:r>
       <w:r>
         <w:t xml:space="preserve">: </w:t>
       </w:r>
@@ -5157,30 +5287,119 @@
       </w:r>
       <w:proofErr w:type="spellEnd"/>
       <w:r>
-        <w:t xml:space="preserve"> command to start the replica set</w:t>
-      </w:r>
-    </w:p>
-    <w:p>
-      <w:r>
-        <w:t xml:space="preserve">Then we start configuring our 3 database replicas by command </w:t>
+        <w:t xml:space="preserve"> command to start the</w:t>
+      </w:r>
+      <w:r>
+        <w:t xml:space="preserve"> MongoDB database associated with </w:t>
+      </w:r>
+      <w:proofErr w:type="spellStart"/>
+      <w:r>
+        <w:t>replicaSet</w:t>
+      </w:r>
+      <w:proofErr w:type="spellEnd"/>
+    </w:p>
+    <w:p>
+      <w:r>
+        <w:t xml:space="preserve">Then we start configuring our 3 database replicas by </w:t>
+      </w:r>
+      <w:r>
+        <w:t>defining a variable</w:t>
+      </w:r>
+      <w:r>
+        <w:t xml:space="preserve"> </w:t>
       </w:r>
       <w:proofErr w:type="spellStart"/>
       <w:r>
         <w:rPr>
           <w:i/>
           <w:iCs/>
+          <w:shd w:val="clear" w:color="auto" w:fill="000000" w:themeFill="text1"/>
         </w:rPr>
         <w:t>rsconfig</w:t>
       </w:r>
       <w:proofErr w:type="spellEnd"/>
       <w:r>
-        <w:t xml:space="preserve">, 3 databases with the same local host but different IDs and </w:t>
+        <w:t>,</w:t>
+      </w:r>
+      <w:r>
+        <w:t xml:space="preserve"> where we define</w:t>
+      </w:r>
+      <w:r>
+        <w:t xml:space="preserve"> 3 databases with the same local </w:t>
+      </w:r>
+      <w:proofErr w:type="gramStart"/>
+      <w:r>
+        <w:t>host</w:t>
+      </w:r>
+      <w:proofErr w:type="gramEnd"/>
+      <w:r>
+        <w:t xml:space="preserve"> but different IDs and </w:t>
       </w:r>
       <w:r>
         <w:t>port numbers</w:t>
       </w:r>
       <w:r>
         <w:t xml:space="preserve"> addresses of 27018, 27019, 27020.</w:t>
+      </w:r>
+      <w:r>
+        <w:t xml:space="preserve"> Later we initiate our replica set using the defined configuration variable </w:t>
+      </w:r>
+      <w:proofErr w:type="spellStart"/>
+      <w:r>
+        <w:rPr>
+          <w:i/>
+          <w:iCs/>
+          <w:shd w:val="clear" w:color="auto" w:fill="000000" w:themeFill="text1"/>
+        </w:rPr>
+        <w:t>rsconfig</w:t>
+      </w:r>
+      <w:proofErr w:type="spellEnd"/>
+      <w:r>
+        <w:t xml:space="preserve"> using </w:t>
+      </w:r>
+      <w:proofErr w:type="spellStart"/>
+      <w:proofErr w:type="gramStart"/>
+      <w:r>
+        <w:rPr>
+          <w:i/>
+          <w:iCs/>
+          <w:shd w:val="clear" w:color="auto" w:fill="000000" w:themeFill="text1"/>
+        </w:rPr>
+        <w:t>rs.initiate</w:t>
+      </w:r>
+      <w:proofErr w:type="spellEnd"/>
+      <w:proofErr w:type="gramEnd"/>
+      <w:r>
+        <w:rPr>
+          <w:i/>
+          <w:iCs/>
+          <w:shd w:val="clear" w:color="auto" w:fill="000000" w:themeFill="text1"/>
+        </w:rPr>
+        <w:t>(</w:t>
+      </w:r>
+      <w:proofErr w:type="spellStart"/>
+      <w:r>
+        <w:rPr>
+          <w:i/>
+          <w:iCs/>
+          <w:shd w:val="clear" w:color="auto" w:fill="000000" w:themeFill="text1"/>
+        </w:rPr>
+        <w:t>rsconfig</w:t>
+      </w:r>
+      <w:proofErr w:type="spellEnd"/>
+      <w:r>
+        <w:rPr>
+          <w:i/>
+          <w:iCs/>
+          <w:shd w:val="clear" w:color="auto" w:fill="000000" w:themeFill="text1"/>
+        </w:rPr>
+        <w:t>)</w:t>
+      </w:r>
+      <w:r>
+        <w:rPr>
+          <w:shd w:val="clear" w:color="auto" w:fill="000000" w:themeFill="text1"/>
+        </w:rPr>
+        <w:t xml:space="preserve"> </w:t>
       </w:r>
     </w:p>
     <w:p>
@@ -5245,14 +5464,27 @@
       <w:r>
         <w:t xml:space="preserve">Figure </w:t>
       </w:r>
-      <w:fldSimple w:instr=" SEQ Figure \* ARABIC ">
-        <w:r>
-          <w:rPr>
-            <w:noProof/>
-          </w:rPr>
-          <w:t>8</w:t>
-        </w:r>
-      </w:fldSimple>
+      <w:r>
+        <w:fldChar w:fldCharType="begin"/>
+      </w:r>
+      <w:r>
+        <w:instrText xml:space="preserve"> SEQ Figure \* ARABIC </w:instrText>
+      </w:r>
+      <w:r>
+        <w:fldChar w:fldCharType="separate"/>
+      </w:r>
+      <w:r>
+        <w:rPr>
+          <w:noProof/>
+        </w:rPr>
+        <w:t>8</w:t>
+      </w:r>
+      <w:r>
+        <w:rPr>
+          <w:noProof/>
+        </w:rPr>
+        <w:fldChar w:fldCharType="end"/>
+      </w:r>
       <w:r>
         <w:t>: configuration of the databases</w:t>
       </w:r>
@@ -5262,7 +5494,39 @@
     <w:p/>
     <w:p>
       <w:r>
-        <w:lastRenderedPageBreak/>
+        <w:t xml:space="preserve">Then we can check for the status of the </w:t>
+      </w:r>
+      <w:proofErr w:type="spellStart"/>
+      <w:r>
+        <w:t>replicaSet</w:t>
+      </w:r>
+      <w:proofErr w:type="spellEnd"/>
+      <w:r>
+        <w:t xml:space="preserve"> using the following command </w:t>
+      </w:r>
+      <w:proofErr w:type="spellStart"/>
+      <w:proofErr w:type="gramStart"/>
+      <w:r>
+        <w:rPr>
+          <w:i/>
+          <w:iCs/>
+          <w:shd w:val="clear" w:color="auto" w:fill="000000" w:themeFill="text1"/>
+        </w:rPr>
+        <w:t>rs.status</w:t>
+      </w:r>
+      <w:proofErr w:type="spellEnd"/>
+      <w:proofErr w:type="gramEnd"/>
+      <w:r>
+        <w:rPr>
+          <w:i/>
+          <w:iCs/>
+          <w:shd w:val="clear" w:color="auto" w:fill="000000" w:themeFill="text1"/>
+        </w:rPr>
+        <w:t>()</w:t>
+      </w:r>
+    </w:p>
+    <w:p>
+      <w:r>
         <w:t>The</w:t>
       </w:r>
       <w:r>
@@ -5303,7 +5567,10 @@
         </w:numPr>
       </w:pPr>
       <w:r>
-        <w:t>Id</w:t>
+        <w:t>I</w:t>
+      </w:r>
+      <w:r>
+        <w:t>D</w:t>
       </w:r>
     </w:p>
     <w:p>
@@ -5315,7 +5582,13 @@
         </w:numPr>
       </w:pPr>
       <w:r>
-        <w:t>Name “port number”</w:t>
+        <w:t>Name “</w:t>
+      </w:r>
+      <w:r>
+        <w:t xml:space="preserve">host + </w:t>
+      </w:r>
+      <w:r>
+        <w:t>port number”</w:t>
       </w:r>
     </w:p>
     <w:p>
@@ -5327,14 +5600,10 @@
         </w:numPr>
       </w:pPr>
       <w:r>
-        <w:t xml:space="preserve">State either primary </w:t>
-      </w:r>
-      <w:r>
-        <w:rPr>
-          <w:b/>
-          <w:bCs/>
-        </w:rPr>
-        <w:t>or</w:t>
+        <w:t>State either primary</w:t>
+      </w:r>
+      <w:r>
+        <w:t>,</w:t>
       </w:r>
       <w:r>
         <w:t xml:space="preserve"> </w:t>
@@ -5342,6 +5611,9 @@
       <w:r>
         <w:t>secondary</w:t>
       </w:r>
+      <w:r>
+        <w:t>, or unreachable</w:t>
+      </w:r>
     </w:p>
     <w:p>
       <w:pPr>
@@ -5352,7 +5624,7 @@
           <w:noProof/>
         </w:rPr>
         <w:drawing>
-          <wp:inline distT="0" distB="0" distL="0" distR="0" wp14:anchorId="600C1298" wp14:editId="44543377">
+          <wp:inline distT="0" distB="0" distL="0" distR="0" wp14:anchorId="600C1298" wp14:editId="615BCAE2">
             <wp:extent cx="5166360" cy="1958340"/>
             <wp:effectExtent l="0" t="0" r="0" b="3810"/>
             <wp:docPr id="10" name="Picture 10"/>
@@ -5361,19 +5633,21 @@
               <a:graphicData uri="http://schemas.openxmlformats.org/drawingml/2006/picture">
                 <pic:pic xmlns:pic="http://schemas.openxmlformats.org/drawingml/2006/picture">
                   <pic:nvPicPr>
-                    <pic:cNvPr id="3" name="Picture 3"/>
+                    <pic:cNvPr id="10" name="Picture 10"/>
                     <pic:cNvPicPr/>
                   </pic:nvPicPr>
-                  <pic:blipFill rotWithShape="1">
-                    <a:blip r:embed="rId18" r:link="rId19" cstate="print">
+                  <pic:blipFill>
+                    <a:blip r:embed="rId18" cstate="print">
                       <a:extLst>
                         <a:ext uri="{28A0092B-C50C-407E-A947-70E740481C1C}">
                           <a14:useLocalDpi xmlns:a14="http://schemas.microsoft.com/office/drawing/2010/main" val="0"/>
                         </a:ext>
                       </a:extLst>
                     </a:blip>
-                    <a:srcRect b="30163"/>
-                    <a:stretch/>
+                    <a:srcRect t="12965" b="12965"/>
+                    <a:stretch>
+                      <a:fillRect/>
+                    </a:stretch>
                   </pic:blipFill>
                   <pic:spPr bwMode="auto">
                     <a:xfrm>
@@ -5408,14 +5682,27 @@
       <w:r>
         <w:t xml:space="preserve">Figure </w:t>
       </w:r>
-      <w:fldSimple w:instr=" SEQ Figure \* ARABIC ">
-        <w:r>
-          <w:rPr>
-            <w:noProof/>
-          </w:rPr>
-          <w:t>9</w:t>
-        </w:r>
-      </w:fldSimple>
+      <w:r>
+        <w:fldChar w:fldCharType="begin"/>
+      </w:r>
+      <w:r>
+        <w:instrText xml:space="preserve"> SEQ Figure \* ARABIC </w:instrText>
+      </w:r>
+      <w:r>
+        <w:fldChar w:fldCharType="separate"/>
+      </w:r>
+      <w:r>
+        <w:rPr>
+          <w:noProof/>
+        </w:rPr>
+        <w:t>9</w:t>
+      </w:r>
+      <w:r>
+        <w:rPr>
+          <w:noProof/>
+        </w:rPr>
+        <w:fldChar w:fldCharType="end"/>
+      </w:r>
       <w:r>
         <w:t>: database 1 info</w:t>
       </w:r>
@@ -5429,7 +5716,7 @@
           <w:noProof/>
         </w:rPr>
         <w:drawing>
-          <wp:inline distT="0" distB="0" distL="0" distR="0" wp14:anchorId="3F16A681" wp14:editId="3BF317DD">
+          <wp:inline distT="0" distB="0" distL="0" distR="0" wp14:anchorId="3F16A681" wp14:editId="579ACC4C">
             <wp:extent cx="5166360" cy="1828800"/>
             <wp:effectExtent l="0" t="0" r="0" b="0"/>
             <wp:docPr id="22" name="Picture 22"/>
@@ -5438,19 +5725,21 @@
               <a:graphicData uri="http://schemas.openxmlformats.org/drawingml/2006/picture">
                 <pic:pic xmlns:pic="http://schemas.openxmlformats.org/drawingml/2006/picture">
                   <pic:nvPicPr>
-                    <pic:cNvPr id="8" name="Picture 8"/>
+                    <pic:cNvPr id="22" name="Picture 22"/>
                     <pic:cNvPicPr/>
                   </pic:nvPicPr>
-                  <pic:blipFill rotWithShape="1">
-                    <a:blip r:embed="rId20" r:link="rId21" cstate="print">
+                  <pic:blipFill>
+                    <a:blip r:embed="rId19" cstate="print">
                       <a:extLst>
                         <a:ext uri="{28A0092B-C50C-407E-A947-70E740481C1C}">
                           <a14:useLocalDpi xmlns:a14="http://schemas.microsoft.com/office/drawing/2010/main" val="0"/>
                         </a:ext>
                       </a:extLst>
                     </a:blip>
-                    <a:srcRect b="34783"/>
-                    <a:stretch/>
+                    <a:srcRect t="17380" b="17380"/>
+                    <a:stretch>
+                      <a:fillRect/>
+                    </a:stretch>
                   </pic:blipFill>
                   <pic:spPr bwMode="auto">
                     <a:xfrm>
@@ -5485,14 +5774,27 @@
       <w:r>
         <w:t xml:space="preserve">Figure </w:t>
       </w:r>
-      <w:fldSimple w:instr=" SEQ Figure \* ARABIC ">
-        <w:r>
-          <w:rPr>
-            <w:noProof/>
-          </w:rPr>
-          <w:t>10</w:t>
-        </w:r>
-      </w:fldSimple>
+      <w:r>
+        <w:fldChar w:fldCharType="begin"/>
+      </w:r>
+      <w:r>
+        <w:instrText xml:space="preserve"> SEQ Figure \* ARABIC </w:instrText>
+      </w:r>
+      <w:r>
+        <w:fldChar w:fldCharType="separate"/>
+      </w:r>
+      <w:r>
+        <w:rPr>
+          <w:noProof/>
+        </w:rPr>
+        <w:t>10</w:t>
+      </w:r>
+      <w:r>
+        <w:rPr>
+          <w:noProof/>
+        </w:rPr>
+        <w:fldChar w:fldCharType="end"/>
+      </w:r>
       <w:r>
         <w:t>: database 2 info</w:t>
       </w:r>
@@ -5507,27 +5809,26 @@
         </w:rPr>
         <w:lastRenderedPageBreak/>
         <w:drawing>
-          <wp:inline distT="0" distB="0" distL="0" distR="0" wp14:anchorId="19C0491B" wp14:editId="00C152F9">
-            <wp:extent cx="5166360" cy="2811780"/>
-            <wp:effectExtent l="0" t="0" r="0" b="7620"/>
+          <wp:inline distT="0" distB="0" distL="0" distR="0" wp14:anchorId="19C0491B" wp14:editId="4CA816B7">
+            <wp:extent cx="5166360" cy="2797148"/>
+            <wp:effectExtent l="0" t="0" r="0" b="3810"/>
             <wp:docPr id="15" name="Picture 15"/>
             <wp:cNvGraphicFramePr/>
             <a:graphic xmlns:a="http://schemas.openxmlformats.org/drawingml/2006/main">
               <a:graphicData uri="http://schemas.openxmlformats.org/drawingml/2006/picture">
                 <pic:pic xmlns:pic="http://schemas.openxmlformats.org/drawingml/2006/picture">
                   <pic:nvPicPr>
-                    <pic:cNvPr id="2" name="Picture 2"/>
+                    <pic:cNvPr id="15" name="Picture 15"/>
                     <pic:cNvPicPr/>
                   </pic:nvPicPr>
                   <pic:blipFill>
-                    <a:blip r:embed="rId22" r:link="rId23" cstate="print">
+                    <a:blip r:embed="rId20" cstate="print">
                       <a:extLst>
                         <a:ext uri="{28A0092B-C50C-407E-A947-70E740481C1C}">
                           <a14:useLocalDpi xmlns:a14="http://schemas.microsoft.com/office/drawing/2010/main" val="0"/>
                         </a:ext>
                       </a:extLst>
                     </a:blip>
-                    <a:srcRect/>
                     <a:stretch>
                       <a:fillRect/>
                     </a:stretch>
@@ -5535,7 +5836,7 @@
                   <pic:spPr bwMode="auto">
                     <a:xfrm>
                       <a:off x="0" y="0"/>
-                      <a:ext cx="5166360" cy="2811780"/>
+                      <a:ext cx="5166360" cy="2797148"/>
                     </a:xfrm>
                     <a:prstGeom prst="rect">
                       <a:avLst/>
@@ -5560,42 +5861,34 @@
       <w:r>
         <w:t xml:space="preserve">Figure </w:t>
       </w:r>
-      <w:fldSimple w:instr=" SEQ Figure \* ARABIC ">
-        <w:r>
-          <w:rPr>
-            <w:noProof/>
-          </w:rPr>
-          <w:t>11</w:t>
-        </w:r>
-      </w:fldSimple>
+      <w:r>
+        <w:fldChar w:fldCharType="begin"/>
+      </w:r>
+      <w:r>
+        <w:instrText xml:space="preserve"> SEQ Figure \* ARABIC </w:instrText>
+      </w:r>
+      <w:r>
+        <w:fldChar w:fldCharType="separate"/>
+      </w:r>
+      <w:r>
+        <w:rPr>
+          <w:noProof/>
+        </w:rPr>
+        <w:t>11</w:t>
+      </w:r>
+      <w:r>
+        <w:rPr>
+          <w:noProof/>
+        </w:rPr>
+        <w:fldChar w:fldCharType="end"/>
+      </w:r>
       <w:r>
         <w:t>: database 3 info</w:t>
       </w:r>
     </w:p>
     <w:p>
       <w:r>
-        <w:t xml:space="preserve">Then we use the command </w:t>
-      </w:r>
-      <w:proofErr w:type="spellStart"/>
-      <w:proofErr w:type="gramStart"/>
-      <w:r>
-        <w:rPr>
-          <w:i/>
-          <w:iCs/>
-        </w:rPr>
-        <w:t>rs.status</w:t>
-      </w:r>
-      <w:proofErr w:type="spellEnd"/>
-      <w:proofErr w:type="gramEnd"/>
-      <w:r>
-        <w:rPr>
-          <w:i/>
-          <w:iCs/>
-        </w:rPr>
-        <w:t xml:space="preserve">() </w:t>
-      </w:r>
-      <w:r>
-        <w:t>to be displayed of the current states of the set and of the databases configured.</w:t>
+        <w:t>Then we tried to shut down Database 1 which has the port number 27018 and check which database will be the primary database. It was Database 2 which has the port number 27019 that became the new Primary database.</w:t>
       </w:r>
     </w:p>
     <w:p>
@@ -5683,27 +5976,26 @@
           <w:noProof/>
         </w:rPr>
         <w:drawing>
-          <wp:inline distT="0" distB="0" distL="0" distR="0" wp14:anchorId="14C0E454" wp14:editId="4704391E">
-            <wp:extent cx="5166360" cy="2811780"/>
-            <wp:effectExtent l="0" t="0" r="0" b="7620"/>
+          <wp:inline distT="0" distB="0" distL="0" distR="0" wp14:anchorId="14C0E454" wp14:editId="5DE8A6C2">
+            <wp:extent cx="5166360" cy="2807719"/>
+            <wp:effectExtent l="0" t="0" r="0" b="0"/>
             <wp:docPr id="19" name="Picture 19"/>
             <wp:cNvGraphicFramePr/>
             <a:graphic xmlns:a="http://schemas.openxmlformats.org/drawingml/2006/main">
               <a:graphicData uri="http://schemas.openxmlformats.org/drawingml/2006/picture">
                 <pic:pic xmlns:pic="http://schemas.openxmlformats.org/drawingml/2006/picture">
                   <pic:nvPicPr>
-                    <pic:cNvPr id="5" name="Picture 5"/>
+                    <pic:cNvPr id="19" name="Picture 19"/>
                     <pic:cNvPicPr/>
                   </pic:nvPicPr>
                   <pic:blipFill>
-                    <a:blip r:embed="rId24" r:link="rId25" cstate="print">
+                    <a:blip r:embed="rId21" cstate="print">
                       <a:extLst>
                         <a:ext uri="{28A0092B-C50C-407E-A947-70E740481C1C}">
                           <a14:useLocalDpi xmlns:a14="http://schemas.microsoft.com/office/drawing/2010/main" val="0"/>
                         </a:ext>
                       </a:extLst>
                     </a:blip>
-                    <a:srcRect/>
                     <a:stretch>
                       <a:fillRect/>
                     </a:stretch>
@@ -5711,7 +6003,7 @@
                   <pic:spPr bwMode="auto">
                     <a:xfrm>
                       <a:off x="0" y="0"/>
-                      <a:ext cx="5166360" cy="2811780"/>
+                      <a:ext cx="5166360" cy="2807719"/>
                     </a:xfrm>
                     <a:prstGeom prst="rect">
                       <a:avLst/>
@@ -5736,16 +6028,47 @@
       <w:r>
         <w:t xml:space="preserve">Figure </w:t>
       </w:r>
-      <w:fldSimple w:instr=" SEQ Figure \* ARABIC ">
-        <w:r>
-          <w:rPr>
-            <w:noProof/>
-          </w:rPr>
-          <w:t>12</w:t>
-        </w:r>
-      </w:fldSimple>
-      <w:r>
-        <w:t>: status</w:t>
+      <w:r>
+        <w:fldChar w:fldCharType="begin"/>
+      </w:r>
+      <w:r>
+        <w:instrText xml:space="preserve"> SEQ Figure \* ARABIC </w:instrText>
+      </w:r>
+      <w:r>
+        <w:fldChar w:fldCharType="separate"/>
+      </w:r>
+      <w:r>
+        <w:rPr>
+          <w:noProof/>
+        </w:rPr>
+        <w:t>12</w:t>
+      </w:r>
+      <w:r>
+        <w:rPr>
+          <w:noProof/>
+        </w:rPr>
+        <w:fldChar w:fldCharType="end"/>
+      </w:r>
+      <w:r>
+        <w:t xml:space="preserve">: </w:t>
+      </w:r>
+      <w:proofErr w:type="spellStart"/>
+      <w:proofErr w:type="gramStart"/>
+      <w:r>
+        <w:t>rs.Status</w:t>
+      </w:r>
+      <w:proofErr w:type="spellEnd"/>
+      <w:proofErr w:type="gramEnd"/>
+      <w:r>
+        <w:t xml:space="preserve">() of DB1 cannot connect because of </w:t>
+      </w:r>
+      <w:proofErr w:type="spellStart"/>
+      <w:r>
+        <w:t>db</w:t>
+      </w:r>
+      <w:proofErr w:type="spellEnd"/>
+      <w:r>
+        <w:t xml:space="preserve"> failure.</w:t>
       </w:r>
     </w:p>
     <w:p/>
@@ -5753,55 +6076,29 @@
     <w:p/>
     <w:p/>
     <w:p>
-      <w:r>
+      <w:pPr>
+        <w:keepNext/>
+      </w:pPr>
+      <w:r>
+        <w:rPr>
+          <w:noProof/>
+        </w:rPr>
         <w:lastRenderedPageBreak/>
-        <w:t xml:space="preserve">The we use </w:t>
-      </w:r>
-      <w:proofErr w:type="spellStart"/>
-      <w:proofErr w:type="gramStart"/>
-      <w:r>
-        <w:rPr>
-          <w:i/>
-          <w:iCs/>
-        </w:rPr>
-        <w:t>rs.initiate</w:t>
-      </w:r>
-      <w:proofErr w:type="spellEnd"/>
-      <w:proofErr w:type="gramEnd"/>
-      <w:r>
-        <w:rPr>
-          <w:i/>
-          <w:iCs/>
-        </w:rPr>
-        <w:t xml:space="preserve">(config) </w:t>
-      </w:r>
-      <w:r>
-        <w:t>to start dealing with the configured databases.</w:t>
-      </w:r>
-    </w:p>
-    <w:p>
-      <w:pPr>
-        <w:keepNext/>
-      </w:pPr>
-      <w:r>
-        <w:rPr>
-          <w:noProof/>
-        </w:rPr>
         <mc:AlternateContent>
           <mc:Choice Requires="wps">
             <w:drawing>
-              <wp:anchor distT="0" distB="0" distL="114300" distR="114300" simplePos="0" relativeHeight="251666432" behindDoc="0" locked="0" layoutInCell="1" allowOverlap="1" wp14:anchorId="025FF909" wp14:editId="0CAF20B9">
+              <wp:anchor distT="0" distB="0" distL="114300" distR="114300" simplePos="0" relativeHeight="251669504" behindDoc="0" locked="0" layoutInCell="1" allowOverlap="1" wp14:anchorId="3C3B4B08" wp14:editId="05F23800">
                 <wp:simplePos x="0" y="0"/>
-                <wp:positionH relativeFrom="column">
-                  <wp:posOffset>0</wp:posOffset>
+                <wp:positionH relativeFrom="margin">
+                  <wp:align>left</wp:align>
                 </wp:positionH>
                 <wp:positionV relativeFrom="paragraph">
-                  <wp:posOffset>2865120</wp:posOffset>
+                  <wp:posOffset>1943100</wp:posOffset>
                 </wp:positionV>
-                <wp:extent cx="1767840" cy="236220"/>
-                <wp:effectExtent l="0" t="0" r="22860" b="11430"/>
+                <wp:extent cx="1438275" cy="495300"/>
+                <wp:effectExtent l="0" t="0" r="28575" b="19050"/>
                 <wp:wrapNone/>
-                <wp:docPr id="24" name="Oval 24"/>
+                <wp:docPr id="13" name="Oval 13"/>
                 <wp:cNvGraphicFramePr/>
                 <a:graphic xmlns:a="http://schemas.openxmlformats.org/drawingml/2006/main">
                   <a:graphicData uri="http://schemas.microsoft.com/office/word/2010/wordprocessingShape">
@@ -5810,7 +6107,7 @@
                       <wps:spPr>
                         <a:xfrm>
                           <a:off x="0" y="0"/>
-                          <a:ext cx="1767840" cy="236220"/>
+                          <a:ext cx="1438275" cy="495300"/>
                         </a:xfrm>
                         <a:prstGeom prst="ellipse">
                           <a:avLst/>
@@ -5818,299 +6115,7 @@
                         <a:noFill/>
                         <a:ln>
                           <a:solidFill>
-                            <a:srgbClr val="FF0000"/>
-                          </a:solidFill>
-                        </a:ln>
-                      </wps:spPr>
-                      <wps:style>
-                        <a:lnRef idx="2">
-                          <a:schemeClr val="accent1">
-                            <a:shade val="50000"/>
-                          </a:schemeClr>
-                        </a:lnRef>
-                        <a:fillRef idx="1">
-                          <a:schemeClr val="accent1"/>
-                        </a:fillRef>
-                        <a:effectRef idx="0">
-                          <a:schemeClr val="accent1"/>
-                        </a:effectRef>
-                        <a:fontRef idx="minor">
-                          <a:schemeClr val="lt1"/>
-                        </a:fontRef>
-                      </wps:style>
-                      <wps:bodyPr rot="0" spcFirstLastPara="0" vertOverflow="overflow" horzOverflow="overflow" vert="horz" wrap="square" lIns="91440" tIns="45720" rIns="91440" bIns="45720" numCol="1" spcCol="0" rtlCol="0" fromWordArt="0" anchor="ctr" anchorCtr="0" forceAA="0" compatLnSpc="1">
-                        <a:prstTxWarp prst="textNoShape">
-                          <a:avLst/>
-                        </a:prstTxWarp>
-                        <a:noAutofit/>
-                      </wps:bodyPr>
-                    </wps:wsp>
-                  </a:graphicData>
-                </a:graphic>
-              </wp:anchor>
-            </w:drawing>
-          </mc:Choice>
-          <mc:Fallback>
-            <w:pict>
-              <v:oval w14:anchorId="66E5185C" id="Oval 24" o:spid="_x0000_s1026" style="position:absolute;margin-left:0;margin-top:225.6pt;width:139.2pt;height:18.6pt;z-index:251666432;visibility:visible;mso-wrap-style:square;mso-wrap-distance-left:9pt;mso-wrap-distance-top:0;mso-wrap-distance-right:9pt;mso-wrap-distance-bottom:0;mso-position-horizontal:absolute;mso-position-horizontal-relative:text;mso-position-vertical:absolute;mso-position-vertical-relative:text;v-text-anchor:middle" o:gfxdata="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" filled="f" strokecolor="red" strokeweight="1pt">
-                <v:stroke joinstyle="miter"/>
-              </v:oval>
-            </w:pict>
-          </mc:Fallback>
-        </mc:AlternateContent>
-      </w:r>
-      <w:r>
-        <w:rPr>
-          <w:noProof/>
-        </w:rPr>
-        <w:drawing>
-          <wp:inline distT="0" distB="0" distL="0" distR="0" wp14:anchorId="666F7CE8" wp14:editId="5E17AB78">
-            <wp:extent cx="5166360" cy="3291840"/>
-            <wp:effectExtent l="0" t="0" r="0" b="3810"/>
-            <wp:docPr id="23" name="Picture 23"/>
-            <wp:cNvGraphicFramePr/>
-            <a:graphic xmlns:a="http://schemas.openxmlformats.org/drawingml/2006/main">
-              <a:graphicData uri="http://schemas.openxmlformats.org/drawingml/2006/picture">
-                <pic:pic xmlns:pic="http://schemas.openxmlformats.org/drawingml/2006/picture">
-                  <pic:nvPicPr>
-                    <pic:cNvPr id="11" name="Picture 11"/>
-                    <pic:cNvPicPr/>
-                  </pic:nvPicPr>
-                  <pic:blipFill>
-                    <a:blip r:embed="rId16" r:link="rId17">
-                      <a:extLst>
-                        <a:ext uri="{28A0092B-C50C-407E-A947-70E740481C1C}">
-                          <a14:useLocalDpi xmlns:a14="http://schemas.microsoft.com/office/drawing/2010/main" val="0"/>
-                        </a:ext>
-                      </a:extLst>
-                    </a:blip>
-                    <a:srcRect/>
-                    <a:stretch>
-                      <a:fillRect/>
-                    </a:stretch>
-                  </pic:blipFill>
-                  <pic:spPr bwMode="auto">
-                    <a:xfrm>
-                      <a:off x="0" y="0"/>
-                      <a:ext cx="5166360" cy="3291840"/>
-                    </a:xfrm>
-                    <a:prstGeom prst="rect">
-                      <a:avLst/>
-                    </a:prstGeom>
-                    <a:noFill/>
-                    <a:ln>
-                      <a:noFill/>
-                    </a:ln>
-                  </pic:spPr>
-                </pic:pic>
-              </a:graphicData>
-            </a:graphic>
-          </wp:inline>
-        </w:drawing>
-      </w:r>
-    </w:p>
-    <w:p>
-      <w:pPr>
-        <w:pStyle w:val="Caption"/>
-        <w:jc w:val="center"/>
-      </w:pPr>
-      <w:r>
-        <w:t xml:space="preserve">Figure </w:t>
-      </w:r>
-      <w:fldSimple w:instr=" SEQ Figure \* ARABIC ">
-        <w:r>
-          <w:rPr>
-            <w:noProof/>
-          </w:rPr>
-          <w:t>13</w:t>
-        </w:r>
-      </w:fldSimple>
-      <w:r>
-        <w:t xml:space="preserve">: using </w:t>
-      </w:r>
-      <w:proofErr w:type="spellStart"/>
-      <w:proofErr w:type="gramStart"/>
-      <w:r>
-        <w:t>rs.initiate</w:t>
-      </w:r>
-      <w:proofErr w:type="spellEnd"/>
-      <w:proofErr w:type="gramEnd"/>
-      <w:r>
-        <w:t>(config)</w:t>
-      </w:r>
-    </w:p>
-    <w:p>
-      <w:r>
-        <w:t xml:space="preserve">Then we switch to another terminal to work with the PRIMARY database but first we need to connect it to the port number we just configured in the </w:t>
-      </w:r>
-      <w:proofErr w:type="spellStart"/>
-      <w:r>
-        <w:t>replicaset</w:t>
-      </w:r>
-      <w:proofErr w:type="spellEnd"/>
-      <w:r>
-        <w:t>.</w:t>
-      </w:r>
-    </w:p>
-    <w:p>
-      <w:pPr>
-        <w:rPr>
-          <w:i/>
-          <w:iCs/>
-        </w:rPr>
-      </w:pPr>
-      <w:r>
-        <w:rPr>
-          <w:noProof/>
-        </w:rPr>
-        <mc:AlternateContent>
-          <mc:Choice Requires="wps">
-            <w:drawing>
-              <wp:anchor distT="0" distB="0" distL="114300" distR="114300" simplePos="0" relativeHeight="251667456" behindDoc="0" locked="0" layoutInCell="1" allowOverlap="1" wp14:anchorId="1623C572" wp14:editId="40C856EF">
-                <wp:simplePos x="0" y="0"/>
-                <wp:positionH relativeFrom="column">
-                  <wp:posOffset>1493520</wp:posOffset>
-                </wp:positionH>
-                <wp:positionV relativeFrom="paragraph">
-                  <wp:posOffset>253365</wp:posOffset>
-                </wp:positionV>
-                <wp:extent cx="1767840" cy="236220"/>
-                <wp:effectExtent l="0" t="0" r="22860" b="11430"/>
-                <wp:wrapNone/>
-                <wp:docPr id="25" name="Oval 25"/>
-                <wp:cNvGraphicFramePr/>
-                <a:graphic xmlns:a="http://schemas.openxmlformats.org/drawingml/2006/main">
-                  <a:graphicData uri="http://schemas.microsoft.com/office/word/2010/wordprocessingShape">
-                    <wps:wsp>
-                      <wps:cNvSpPr/>
-                      <wps:spPr>
-                        <a:xfrm>
-                          <a:off x="0" y="0"/>
-                          <a:ext cx="1767840" cy="236220"/>
-                        </a:xfrm>
-                        <a:prstGeom prst="ellipse">
-                          <a:avLst/>
-                        </a:prstGeom>
-                        <a:noFill/>
-                        <a:ln>
-                          <a:solidFill>
-                            <a:srgbClr val="FF0000"/>
-                          </a:solidFill>
-                        </a:ln>
-                      </wps:spPr>
-                      <wps:style>
-                        <a:lnRef idx="2">
-                          <a:schemeClr val="accent1">
-                            <a:shade val="50000"/>
-                          </a:schemeClr>
-                        </a:lnRef>
-                        <a:fillRef idx="1">
-                          <a:schemeClr val="accent1"/>
-                        </a:fillRef>
-                        <a:effectRef idx="0">
-                          <a:schemeClr val="accent1"/>
-                        </a:effectRef>
-                        <a:fontRef idx="minor">
-                          <a:schemeClr val="lt1"/>
-                        </a:fontRef>
-                      </wps:style>
-                      <wps:bodyPr rot="0" spcFirstLastPara="0" vertOverflow="overflow" horzOverflow="overflow" vert="horz" wrap="square" lIns="91440" tIns="45720" rIns="91440" bIns="45720" numCol="1" spcCol="0" rtlCol="0" fromWordArt="0" anchor="ctr" anchorCtr="0" forceAA="0" compatLnSpc="1">
-                        <a:prstTxWarp prst="textNoShape">
-                          <a:avLst/>
-                        </a:prstTxWarp>
-                        <a:noAutofit/>
-                      </wps:bodyPr>
-                    </wps:wsp>
-                  </a:graphicData>
-                </a:graphic>
-              </wp:anchor>
-            </w:drawing>
-          </mc:Choice>
-          <mc:Fallback>
-            <w:pict>
-              <v:oval w14:anchorId="1F5F7A5F" id="Oval 25" o:spid="_x0000_s1026" style="position:absolute;margin-left:117.6pt;margin-top:19.95pt;width:139.2pt;height:18.6pt;z-index:251667456;visibility:visible;mso-wrap-style:square;mso-wrap-distance-left:9pt;mso-wrap-distance-top:0;mso-wrap-distance-right:9pt;mso-wrap-distance-bottom:0;mso-position-horizontal:absolute;mso-position-horizontal-relative:text;mso-position-vertical:absolute;mso-position-vertical-relative:text;v-text-anchor:middle" o:gfxdata="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" filled="f" strokecolor="red" strokeweight="1pt">
-                <v:stroke joinstyle="miter"/>
-              </v:oval>
-            </w:pict>
-          </mc:Fallback>
-        </mc:AlternateContent>
-      </w:r>
-      <w:r>
-        <w:t xml:space="preserve">By using the command </w:t>
-      </w:r>
-      <w:proofErr w:type="spellStart"/>
-      <w:r>
-        <w:rPr>
-          <w:i/>
-          <w:iCs/>
-        </w:rPr>
-        <w:t>mongosh</w:t>
-      </w:r>
-      <w:proofErr w:type="spellEnd"/>
-      <w:r>
-        <w:rPr>
-          <w:i/>
-          <w:iCs/>
-        </w:rPr>
-        <w:t xml:space="preserve"> –port 27018 “the port number of </w:t>
-      </w:r>
-      <w:proofErr w:type="gramStart"/>
-      <w:r>
-        <w:rPr>
-          <w:i/>
-          <w:iCs/>
-        </w:rPr>
-        <w:t>database</w:t>
-      </w:r>
-      <w:proofErr w:type="gramEnd"/>
-      <w:r>
-        <w:rPr>
-          <w:i/>
-          <w:iCs/>
-        </w:rPr>
-        <w:t xml:space="preserve"> 1 of id=0”</w:t>
-      </w:r>
-    </w:p>
-    <w:p>
-      <w:pPr>
-        <w:keepNext/>
-      </w:pPr>
-      <w:r>
-        <w:rPr>
-          <w:noProof/>
-        </w:rPr>
-        <mc:AlternateContent>
-          <mc:Choice Requires="wps">
-            <w:drawing>
-              <wp:anchor distT="0" distB="0" distL="114300" distR="114300" simplePos="0" relativeHeight="251668480" behindDoc="0" locked="0" layoutInCell="1" allowOverlap="1" wp14:anchorId="26CA20EF" wp14:editId="0FF4C000">
-                <wp:simplePos x="0" y="0"/>
-                <wp:positionH relativeFrom="column">
-                  <wp:posOffset>-152400</wp:posOffset>
-                </wp:positionH>
-                <wp:positionV relativeFrom="paragraph">
-                  <wp:posOffset>187325</wp:posOffset>
-                </wp:positionV>
-                <wp:extent cx="5402580" cy="358140"/>
-                <wp:effectExtent l="0" t="0" r="26670" b="22860"/>
-                <wp:wrapNone/>
-                <wp:docPr id="26" name="Oval 26"/>
-                <wp:cNvGraphicFramePr/>
-                <a:graphic xmlns:a="http://schemas.openxmlformats.org/drawingml/2006/main">
-                  <a:graphicData uri="http://schemas.microsoft.com/office/word/2010/wordprocessingShape">
-                    <wps:wsp>
-                      <wps:cNvSpPr/>
-                      <wps:spPr>
-                        <a:xfrm>
-                          <a:off x="0" y="0"/>
-                          <a:ext cx="5402580" cy="358140"/>
-                        </a:xfrm>
-                        <a:prstGeom prst="ellipse">
-                          <a:avLst/>
-                        </a:prstGeom>
-                        <a:noFill/>
-                        <a:ln>
-                          <a:solidFill>
-                            <a:srgbClr val="FF0000"/>
+                            <a:schemeClr val="accent6"/>
                           </a:solidFill>
                         </a:ln>
                       </wps:spPr>
@@ -6150,8 +6155,9 @@
           </mc:Choice>
           <mc:Fallback>
             <w:pict>
-              <v:oval w14:anchorId="58C9251F" id="Oval 26" o:spid="_x0000_s1026" style="position:absolute;margin-left:-12pt;margin-top:14.75pt;width:425.4pt;height:28.2pt;z-index:251668480;visibility:visible;mso-wrap-style:square;mso-width-percent:0;mso-height-percent:0;mso-wrap-distance-left:9pt;mso-wrap-distance-top:0;mso-wrap-distance-right:9pt;mso-wrap-distance-bottom:0;mso-position-horizontal:absolute;mso-position-horizontal-relative:text;mso-position-vertical:absolute;mso-position-vertical-relative:text;mso-width-percent:0;mso-height-percent:0;mso-width-relative:margin;mso-height-relative:margin;v-text-anchor:middle" o:gfxdata="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" filled="f" strokecolor="red" strokeweight="1pt">
+              <v:oval w14:anchorId="22DB5CA4" id="Oval 13" o:spid="_x0000_s1026" style="position:absolute;margin-left:0;margin-top:153pt;width:113.25pt;height:39pt;z-index:251669504;visibility:visible;mso-wrap-style:square;mso-width-percent:0;mso-height-percent:0;mso-wrap-distance-left:9pt;mso-wrap-distance-top:0;mso-wrap-distance-right:9pt;mso-wrap-distance-bottom:0;mso-position-horizontal:left;mso-position-horizontal-relative:margin;mso-position-vertical:absolute;mso-position-vertical-relative:text;mso-width-percent:0;mso-height-percent:0;mso-width-relative:margin;mso-height-relative:margin;v-text-anchor:middle" o:gfxdata="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" filled="f" strokecolor="#70ad47 [3209]" strokeweight="1pt">
                 <v:stroke joinstyle="miter"/>
+                <w10:wrap anchorx="margin"/>
               </v:oval>
             </w:pict>
           </mc:Fallback>
@@ -6161,28 +6167,107 @@
         <w:rPr>
           <w:noProof/>
         </w:rPr>
+        <mc:AlternateContent>
+          <mc:Choice Requires="wps">
+            <w:drawing>
+              <wp:anchor distT="0" distB="0" distL="114300" distR="114300" simplePos="0" relativeHeight="251666432" behindDoc="0" locked="0" layoutInCell="1" allowOverlap="1" wp14:anchorId="025FF909" wp14:editId="5B58B768">
+                <wp:simplePos x="0" y="0"/>
+                <wp:positionH relativeFrom="margin">
+                  <wp:align>left</wp:align>
+                </wp:positionH>
+                <wp:positionV relativeFrom="paragraph">
+                  <wp:posOffset>426720</wp:posOffset>
+                </wp:positionV>
+                <wp:extent cx="1767840" cy="371475"/>
+                <wp:effectExtent l="0" t="0" r="22860" b="28575"/>
+                <wp:wrapNone/>
+                <wp:docPr id="24" name="Oval 24"/>
+                <wp:cNvGraphicFramePr/>
+                <a:graphic xmlns:a="http://schemas.openxmlformats.org/drawingml/2006/main">
+                  <a:graphicData uri="http://schemas.microsoft.com/office/word/2010/wordprocessingShape">
+                    <wps:wsp>
+                      <wps:cNvSpPr/>
+                      <wps:spPr>
+                        <a:xfrm>
+                          <a:off x="0" y="0"/>
+                          <a:ext cx="1767840" cy="371475"/>
+                        </a:xfrm>
+                        <a:prstGeom prst="ellipse">
+                          <a:avLst/>
+                        </a:prstGeom>
+                        <a:noFill/>
+                        <a:ln>
+                          <a:solidFill>
+                            <a:srgbClr val="FF0000"/>
+                          </a:solidFill>
+                        </a:ln>
+                      </wps:spPr>
+                      <wps:style>
+                        <a:lnRef idx="2">
+                          <a:schemeClr val="accent1">
+                            <a:shade val="50000"/>
+                          </a:schemeClr>
+                        </a:lnRef>
+                        <a:fillRef idx="1">
+                          <a:schemeClr val="accent1"/>
+                        </a:fillRef>
+                        <a:effectRef idx="0">
+                          <a:schemeClr val="accent1"/>
+                        </a:effectRef>
+                        <a:fontRef idx="minor">
+                          <a:schemeClr val="lt1"/>
+                        </a:fontRef>
+                      </wps:style>
+                      <wps:bodyPr rot="0" spcFirstLastPara="0" vertOverflow="overflow" horzOverflow="overflow" vert="horz" wrap="square" lIns="91440" tIns="45720" rIns="91440" bIns="45720" numCol="1" spcCol="0" rtlCol="0" fromWordArt="0" anchor="ctr" anchorCtr="0" forceAA="0" compatLnSpc="1">
+                        <a:prstTxWarp prst="textNoShape">
+                          <a:avLst/>
+                        </a:prstTxWarp>
+                        <a:noAutofit/>
+                      </wps:bodyPr>
+                    </wps:wsp>
+                  </a:graphicData>
+                </a:graphic>
+                <wp14:sizeRelV relativeFrom="margin">
+                  <wp14:pctHeight>0</wp14:pctHeight>
+                </wp14:sizeRelV>
+              </wp:anchor>
+            </w:drawing>
+          </mc:Choice>
+          <mc:Fallback>
+            <w:pict>
+              <v:oval w14:anchorId="2DC11A37" id="Oval 24" o:spid="_x0000_s1026" style="position:absolute;margin-left:0;margin-top:33.6pt;width:139.2pt;height:29.25pt;z-index:251666432;visibility:visible;mso-wrap-style:square;mso-height-percent:0;mso-wrap-distance-left:9pt;mso-wrap-distance-top:0;mso-wrap-distance-right:9pt;mso-wrap-distance-bottom:0;mso-position-horizontal:left;mso-position-horizontal-relative:margin;mso-position-vertical:absolute;mso-position-vertical-relative:text;mso-height-percent:0;mso-height-relative:margin;v-text-anchor:middle" o:gfxdata="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" filled="f" strokecolor="red" strokeweight="1pt">
+                <v:stroke joinstyle="miter"/>
+                <w10:wrap anchorx="margin"/>
+              </v:oval>
+            </w:pict>
+          </mc:Fallback>
+        </mc:AlternateContent>
+      </w:r>
+      <w:r>
+        <w:rPr>
+          <w:noProof/>
+        </w:rPr>
         <w:drawing>
-          <wp:inline distT="0" distB="0" distL="0" distR="0" wp14:anchorId="3D0EAAE8" wp14:editId="76BF600B">
-            <wp:extent cx="5166360" cy="2987040"/>
-            <wp:effectExtent l="0" t="0" r="0" b="3810"/>
-            <wp:docPr id="12" name="Picture 12"/>
+          <wp:inline distT="0" distB="0" distL="0" distR="0" wp14:anchorId="666F7CE8" wp14:editId="289AC22D">
+            <wp:extent cx="5166360" cy="2802027"/>
+            <wp:effectExtent l="0" t="0" r="0" b="0"/>
+            <wp:docPr id="23" name="Picture 23"/>
             <wp:cNvGraphicFramePr/>
             <a:graphic xmlns:a="http://schemas.openxmlformats.org/drawingml/2006/main">
               <a:graphicData uri="http://schemas.openxmlformats.org/drawingml/2006/picture">
                 <pic:pic xmlns:pic="http://schemas.openxmlformats.org/drawingml/2006/picture">
                   <pic:nvPicPr>
-                    <pic:cNvPr id="12" name="Picture 12"/>
+                    <pic:cNvPr id="23" name="Picture 23"/>
                     <pic:cNvPicPr/>
                   </pic:nvPicPr>
                   <pic:blipFill>
-                    <a:blip r:embed="rId26" r:link="rId27">
+                    <a:blip r:embed="rId22" cstate="print">
                       <a:extLst>
                         <a:ext uri="{28A0092B-C50C-407E-A947-70E740481C1C}">
                           <a14:useLocalDpi xmlns:a14="http://schemas.microsoft.com/office/drawing/2010/main" val="0"/>
                         </a:ext>
                       </a:extLst>
                     </a:blip>
-                    <a:srcRect/>
                     <a:stretch>
                       <a:fillRect/>
                     </a:stretch>
@@ -6190,7 +6275,7 @@
                   <pic:spPr bwMode="auto">
                     <a:xfrm>
                       <a:off x="0" y="0"/>
-                      <a:ext cx="5166360" cy="2987040"/>
+                      <a:ext cx="5166360" cy="2802027"/>
                     </a:xfrm>
                     <a:prstGeom prst="rect">
                       <a:avLst/>
@@ -6215,6 +6300,223 @@
       <w:r>
         <w:t xml:space="preserve">Figure </w:t>
       </w:r>
+      <w:r>
+        <w:fldChar w:fldCharType="begin"/>
+      </w:r>
+      <w:r>
+        <w:instrText xml:space="preserve"> SEQ Figure \* ARABIC </w:instrText>
+      </w:r>
+      <w:r>
+        <w:fldChar w:fldCharType="separate"/>
+      </w:r>
+      <w:r>
+        <w:rPr>
+          <w:noProof/>
+        </w:rPr>
+        <w:t>13</w:t>
+      </w:r>
+      <w:r>
+        <w:rPr>
+          <w:noProof/>
+        </w:rPr>
+        <w:fldChar w:fldCharType="end"/>
+      </w:r>
+      <w:r>
+        <w:t xml:space="preserve">: </w:t>
+      </w:r>
+      <w:r>
+        <w:t>Database 1 became the Primary Database</w:t>
+      </w:r>
+    </w:p>
+    <w:p>
+      <w:r>
+        <w:t>As seen above, after shutting down database 0 with port number 27018. The database 1 with port number 27019 became the Primary database instead of being a Secondary database. While the third database 2 with port number 27020 stayed as a Secondary database. If we tried to bring back database 0 with port number 27018 and run it again. It will be a secondary database.</w:t>
+      </w:r>
+    </w:p>
+    <w:p>
+      <w:pPr>
+        <w:rPr>
+          <w:i/>
+          <w:iCs/>
+        </w:rPr>
+      </w:pPr>
+      <w:r>
+        <w:t xml:space="preserve">For the Primary database currently available, we are able to read and write to the </w:t>
+      </w:r>
+      <w:r>
+        <w:t>collections</w:t>
+      </w:r>
+      <w:r>
+        <w:t xml:space="preserve">, but for the secondary ones we are able only to read from </w:t>
+      </w:r>
+      <w:proofErr w:type="gramStart"/>
+      <w:r>
+        <w:t>it</w:t>
+      </w:r>
+      <w:proofErr w:type="gramEnd"/>
+      <w:r>
+        <w:t xml:space="preserve"> but an access is required to specify reading from the databases with status “Secondary”.</w:t>
+      </w:r>
+      <w:r>
+        <w:t xml:space="preserve"> This is done by running the command: </w:t>
+      </w:r>
+      <w:proofErr w:type="spellStart"/>
+      <w:proofErr w:type="gramStart"/>
+      <w:r>
+        <w:rPr>
+          <w:i/>
+          <w:iCs/>
+          <w:shd w:val="clear" w:color="auto" w:fill="000000" w:themeFill="text1"/>
+        </w:rPr>
+        <w:t>db.getMongo</w:t>
+      </w:r>
+      <w:proofErr w:type="spellEnd"/>
+      <w:proofErr w:type="gramEnd"/>
+      <w:r>
+        <w:rPr>
+          <w:i/>
+          <w:iCs/>
+          <w:shd w:val="clear" w:color="auto" w:fill="000000" w:themeFill="text1"/>
+        </w:rPr>
+        <w:t>().</w:t>
+      </w:r>
+      <w:proofErr w:type="spellStart"/>
+      <w:r>
+        <w:rPr>
+          <w:i/>
+          <w:iCs/>
+          <w:shd w:val="clear" w:color="auto" w:fill="000000" w:themeFill="text1"/>
+        </w:rPr>
+        <w:t>setReadPref</w:t>
+      </w:r>
+      <w:proofErr w:type="spellEnd"/>
+      <w:r>
+        <w:rPr>
+          <w:i/>
+          <w:iCs/>
+          <w:shd w:val="clear" w:color="auto" w:fill="000000" w:themeFill="text1"/>
+        </w:rPr>
+        <w:t>(‘secondary’)</w:t>
+      </w:r>
+      <w:r>
+        <w:rPr>
+          <w:i/>
+          <w:iCs/>
+        </w:rPr>
+        <w:t>.</w:t>
+      </w:r>
+    </w:p>
+    <w:p>
+      <w:pPr>
+        <w:rPr>
+          <w:i/>
+          <w:iCs/>
+        </w:rPr>
+      </w:pPr>
+      <w:r>
+        <w:t xml:space="preserve">And to return the data written to the document in the primary to the users on the same shared document we use the command: </w:t>
+      </w:r>
+      <w:proofErr w:type="spellStart"/>
+      <w:proofErr w:type="gramStart"/>
+      <w:r>
+        <w:rPr>
+          <w:i/>
+          <w:iCs/>
+          <w:shd w:val="clear" w:color="auto" w:fill="000000" w:themeFill="text1"/>
+        </w:rPr>
+        <w:t>db.users</w:t>
+      </w:r>
+      <w:proofErr w:type="gramEnd"/>
+      <w:r>
+        <w:rPr>
+          <w:i/>
+          <w:iCs/>
+          <w:shd w:val="clear" w:color="auto" w:fill="000000" w:themeFill="text1"/>
+        </w:rPr>
+        <w:t>.find</w:t>
+      </w:r>
+      <w:proofErr w:type="spellEnd"/>
+      <w:r>
+        <w:rPr>
+          <w:i/>
+          <w:iCs/>
+          <w:shd w:val="clear" w:color="auto" w:fill="000000" w:themeFill="text1"/>
+        </w:rPr>
+        <w:t>()</w:t>
+      </w:r>
+      <w:r>
+        <w:rPr>
+          <w:i/>
+          <w:iCs/>
+        </w:rPr>
+        <w:t xml:space="preserve"> </w:t>
+      </w:r>
+    </w:p>
+    <w:p>
+      <w:pPr>
+        <w:keepNext/>
+      </w:pPr>
+      <w:r>
+        <w:rPr>
+          <w:i/>
+          <w:iCs/>
+          <w:noProof/>
+        </w:rPr>
+        <w:drawing>
+          <wp:inline distT="0" distB="0" distL="0" distR="0" wp14:anchorId="7D8862B7" wp14:editId="11C4932D">
+            <wp:extent cx="5943600" cy="2177415"/>
+            <wp:effectExtent l="0" t="0" r="0" b="0"/>
+            <wp:docPr id="21" name="Picture 21" descr="Text&#10;&#10;Description automatically generated"/>
+            <wp:cNvGraphicFramePr>
+              <a:graphicFrameLocks xmlns:a="http://schemas.openxmlformats.org/drawingml/2006/main" noChangeAspect="1"/>
+            </wp:cNvGraphicFramePr>
+            <a:graphic xmlns:a="http://schemas.openxmlformats.org/drawingml/2006/main">
+              <a:graphicData uri="http://schemas.openxmlformats.org/drawingml/2006/picture">
+                <pic:pic xmlns:pic="http://schemas.openxmlformats.org/drawingml/2006/picture">
+                  <pic:nvPicPr>
+                    <pic:cNvPr id="21" name="Picture 21" descr="Text&#10;&#10;Description automatically generated"/>
+                    <pic:cNvPicPr/>
+                  </pic:nvPicPr>
+                  <pic:blipFill>
+                    <a:blip r:embed="rId23">
+                      <a:extLst>
+                        <a:ext uri="{28A0092B-C50C-407E-A947-70E740481C1C}">
+                          <a14:useLocalDpi xmlns:a14="http://schemas.microsoft.com/office/drawing/2010/main" val="0"/>
+                        </a:ext>
+                      </a:extLst>
+                    </a:blip>
+                    <a:stretch>
+                      <a:fillRect/>
+                    </a:stretch>
+                  </pic:blipFill>
+                  <pic:spPr>
+                    <a:xfrm>
+                      <a:off x="0" y="0"/>
+                      <a:ext cx="5943600" cy="2177415"/>
+                    </a:xfrm>
+                    <a:prstGeom prst="rect">
+                      <a:avLst/>
+                    </a:prstGeom>
+                  </pic:spPr>
+                </pic:pic>
+              </a:graphicData>
+            </a:graphic>
+          </wp:inline>
+        </w:drawing>
+      </w:r>
+    </w:p>
+    <w:p>
+      <w:pPr>
+        <w:pStyle w:val="Caption"/>
+        <w:jc w:val="center"/>
+        <w:rPr>
+          <w:i w:val="0"/>
+          <w:iCs w:val="0"/>
+        </w:rPr>
+      </w:pPr>
+      <w:r>
+        <w:t xml:space="preserve">Figure </w:t>
+      </w:r>
       <w:fldSimple w:instr=" SEQ Figure \* ARABIC ">
         <w:r>
           <w:rPr>
@@ -6224,129 +6526,39 @@
         </w:r>
       </w:fldSimple>
       <w:r>
-        <w:t>: Primary database connection</w:t>
-      </w:r>
-    </w:p>
-    <w:p>
-      <w:pPr>
-        <w:rPr>
-          <w:i/>
-          <w:iCs/>
-        </w:rPr>
-      </w:pPr>
-      <w:r>
+        <w:t xml:space="preserve"> - Inserting data to a secondary database</w:t>
+      </w:r>
+    </w:p>
+    <w:p>
+      <w:pPr>
+        <w:keepNext/>
+      </w:pPr>
+      <w:r>
+        <w:rPr>
+          <w:noProof/>
+        </w:rPr>
         <w:lastRenderedPageBreak/>
-        <w:t xml:space="preserve">For the Primary database currently available, we are able to read and write to the document, but for the secondary ones we are able only to read from it but an access is required to specify reading from the databases with </w:t>
-      </w:r>
-      <w:bookmarkStart w:id="0" w:name="_GoBack"/>
-      <w:bookmarkEnd w:id="0"/>
-      <w:r>
-        <w:t>status “Secondary”.</w:t>
-      </w:r>
-      <w:r>
-        <w:t xml:space="preserve"> This is done by running the command: </w:t>
-      </w:r>
-      <w:proofErr w:type="spellStart"/>
-      <w:proofErr w:type="gramStart"/>
-      <w:r>
-        <w:rPr>
-          <w:i/>
-          <w:iCs/>
-        </w:rPr>
-        <w:t>db.getMongo</w:t>
-      </w:r>
-      <w:proofErr w:type="spellEnd"/>
-      <w:proofErr w:type="gramEnd"/>
-      <w:r>
-        <w:rPr>
-          <w:i/>
-          <w:iCs/>
-        </w:rPr>
-        <w:t>().</w:t>
-      </w:r>
-      <w:proofErr w:type="spellStart"/>
-      <w:r>
-        <w:rPr>
-          <w:i/>
-          <w:iCs/>
-        </w:rPr>
-        <w:t>setReadPref</w:t>
-      </w:r>
-      <w:proofErr w:type="spellEnd"/>
-      <w:r>
-        <w:rPr>
-          <w:i/>
-          <w:iCs/>
-        </w:rPr>
-        <w:t>(‘secondary’).</w:t>
-      </w:r>
-    </w:p>
-    <w:p>
-      <w:pPr>
-        <w:rPr>
-          <w:i/>
-          <w:iCs/>
-        </w:rPr>
-      </w:pPr>
-      <w:r>
-        <w:t xml:space="preserve">And to return the data written to the document in the primary to the users on the same shared document we use the command: </w:t>
-      </w:r>
-      <w:proofErr w:type="spellStart"/>
-      <w:proofErr w:type="gramStart"/>
-      <w:r>
-        <w:rPr>
-          <w:i/>
-          <w:iCs/>
-        </w:rPr>
-        <w:t>db.users</w:t>
-      </w:r>
-      <w:proofErr w:type="gramEnd"/>
-      <w:r>
-        <w:rPr>
-          <w:i/>
-          <w:iCs/>
-        </w:rPr>
-        <w:t>.find</w:t>
-      </w:r>
-      <w:proofErr w:type="spellEnd"/>
-      <w:r>
-        <w:rPr>
-          <w:i/>
-          <w:iCs/>
-        </w:rPr>
-        <w:t xml:space="preserve">() </w:t>
-      </w:r>
-    </w:p>
-    <w:p>
-      <w:pPr>
-        <w:keepNext/>
-      </w:pPr>
-      <w:r>
-        <w:rPr>
-          <w:noProof/>
-        </w:rPr>
         <w:drawing>
-          <wp:inline distT="0" distB="0" distL="0" distR="0" wp14:anchorId="4BFFD390" wp14:editId="30642B55">
-            <wp:extent cx="5166360" cy="1600200"/>
-            <wp:effectExtent l="0" t="0" r="0" b="0"/>
+          <wp:inline distT="0" distB="0" distL="0" distR="0" wp14:anchorId="4BFFD390" wp14:editId="2BC70ACD">
+            <wp:extent cx="5166360" cy="1083950"/>
+            <wp:effectExtent l="0" t="0" r="0" b="1905"/>
             <wp:docPr id="27" name="Picture 27"/>
             <wp:cNvGraphicFramePr/>
             <a:graphic xmlns:a="http://schemas.openxmlformats.org/drawingml/2006/main">
               <a:graphicData uri="http://schemas.openxmlformats.org/drawingml/2006/picture">
                 <pic:pic xmlns:pic="http://schemas.openxmlformats.org/drawingml/2006/picture">
                   <pic:nvPicPr>
-                    <pic:cNvPr id="15" name="Picture 15"/>
+                    <pic:cNvPr id="27" name="Picture 27"/>
                     <pic:cNvPicPr/>
                   </pic:nvPicPr>
                   <pic:blipFill>
-                    <a:blip r:embed="rId28" r:link="rId29">
+                    <a:blip r:embed="rId24">
                       <a:extLst>
                         <a:ext uri="{28A0092B-C50C-407E-A947-70E740481C1C}">
                           <a14:useLocalDpi xmlns:a14="http://schemas.microsoft.com/office/drawing/2010/main" val="0"/>
                         </a:ext>
                       </a:extLst>
                     </a:blip>
-                    <a:srcRect/>
                     <a:stretch>
                       <a:fillRect/>
                     </a:stretch>
@@ -6354,7 +6566,7 @@
                   <pic:spPr bwMode="auto">
                     <a:xfrm>
                       <a:off x="0" y="0"/>
-                      <a:ext cx="5166360" cy="1600200"/>
+                      <a:ext cx="5166360" cy="1083950"/>
                     </a:xfrm>
                     <a:prstGeom prst="rect">
                       <a:avLst/>
@@ -6379,16 +6591,32 @@
       <w:r>
         <w:t xml:space="preserve">Figure </w:t>
       </w:r>
-      <w:fldSimple w:instr=" SEQ Figure \* ARABIC ">
-        <w:r>
-          <w:rPr>
-            <w:noProof/>
-          </w:rPr>
-          <w:t>15</w:t>
-        </w:r>
-      </w:fldSimple>
-      <w:r>
-        <w:t>: returning documents' data</w:t>
+      <w:r>
+        <w:fldChar w:fldCharType="begin"/>
+      </w:r>
+      <w:r>
+        <w:instrText xml:space="preserve"> SEQ Figure \* ARABIC </w:instrText>
+      </w:r>
+      <w:r>
+        <w:fldChar w:fldCharType="separate"/>
+      </w:r>
+      <w:r>
+        <w:rPr>
+          <w:noProof/>
+        </w:rPr>
+        <w:t>15</w:t>
+      </w:r>
+      <w:r>
+        <w:rPr>
+          <w:noProof/>
+        </w:rPr>
+        <w:fldChar w:fldCharType="end"/>
+      </w:r>
+      <w:r>
+        <w:t xml:space="preserve">: </w:t>
+      </w:r>
+      <w:r>
+        <w:t>Inserting data on a Primary database successfully.</w:t>
       </w:r>
     </w:p>
     <w:p>
@@ -6413,7 +6641,7 @@
                     <pic:cNvPicPr/>
                   </pic:nvPicPr>
                   <pic:blipFill>
-                    <a:blip r:embed="rId30" r:link="rId31">
+                    <a:blip r:embed="rId25" r:link="rId26">
                       <a:extLst>
                         <a:ext uri="{28A0092B-C50C-407E-A947-70E740481C1C}">
                           <a14:useLocalDpi xmlns:a14="http://schemas.microsoft.com/office/drawing/2010/main" val="0"/>
@@ -6453,16 +6681,100 @@
       <w:r>
         <w:t xml:space="preserve">Figure </w:t>
       </w:r>
+      <w:r>
+        <w:fldChar w:fldCharType="begin"/>
+      </w:r>
+      <w:r>
+        <w:instrText xml:space="preserve"> SEQ Figure \* ARABIC </w:instrText>
+      </w:r>
+      <w:r>
+        <w:fldChar w:fldCharType="separate"/>
+      </w:r>
+      <w:r>
+        <w:rPr>
+          <w:noProof/>
+        </w:rPr>
+        <w:t>16</w:t>
+      </w:r>
+      <w:r>
+        <w:rPr>
+          <w:noProof/>
+        </w:rPr>
+        <w:fldChar w:fldCharType="end"/>
+      </w:r>
+      <w:r>
+        <w:t>:enabling read access on the secondary database</w:t>
+      </w:r>
+    </w:p>
+    <w:p>
+      <w:pPr>
+        <w:keepNext/>
+      </w:pPr>
+      <w:r>
+        <w:rPr>
+          <w:noProof/>
+        </w:rPr>
+        <w:drawing>
+          <wp:inline distT="0" distB="0" distL="0" distR="0" wp14:anchorId="56A6677B" wp14:editId="6CDC2993">
+            <wp:extent cx="5943600" cy="1845310"/>
+            <wp:effectExtent l="0" t="0" r="0" b="2540"/>
+            <wp:docPr id="29" name="Picture 29" descr="Text&#10;&#10;Description automatically generated"/>
+            <wp:cNvGraphicFramePr>
+              <a:graphicFrameLocks xmlns:a="http://schemas.openxmlformats.org/drawingml/2006/main" noChangeAspect="1"/>
+            </wp:cNvGraphicFramePr>
+            <a:graphic xmlns:a="http://schemas.openxmlformats.org/drawingml/2006/main">
+              <a:graphicData uri="http://schemas.openxmlformats.org/drawingml/2006/picture">
+                <pic:pic xmlns:pic="http://schemas.openxmlformats.org/drawingml/2006/picture">
+                  <pic:nvPicPr>
+                    <pic:cNvPr id="29" name="Picture 29" descr="Text&#10;&#10;Description automatically generated"/>
+                    <pic:cNvPicPr/>
+                  </pic:nvPicPr>
+                  <pic:blipFill>
+                    <a:blip r:embed="rId27">
+                      <a:extLst>
+                        <a:ext uri="{28A0092B-C50C-407E-A947-70E740481C1C}">
+                          <a14:useLocalDpi xmlns:a14="http://schemas.microsoft.com/office/drawing/2010/main" val="0"/>
+                        </a:ext>
+                      </a:extLst>
+                    </a:blip>
+                    <a:stretch>
+                      <a:fillRect/>
+                    </a:stretch>
+                  </pic:blipFill>
+                  <pic:spPr>
+                    <a:xfrm>
+                      <a:off x="0" y="0"/>
+                      <a:ext cx="5943600" cy="1845310"/>
+                    </a:xfrm>
+                    <a:prstGeom prst="rect">
+                      <a:avLst/>
+                    </a:prstGeom>
+                  </pic:spPr>
+                </pic:pic>
+              </a:graphicData>
+            </a:graphic>
+          </wp:inline>
+        </w:drawing>
+      </w:r>
+    </w:p>
+    <w:p>
+      <w:pPr>
+        <w:pStyle w:val="Caption"/>
+        <w:jc w:val="center"/>
+      </w:pPr>
+      <w:r>
+        <w:t xml:space="preserve">Figure </w:t>
+      </w:r>
       <w:fldSimple w:instr=" SEQ Figure \* ARABIC ">
         <w:r>
           <w:rPr>
             <w:noProof/>
           </w:rPr>
-          <w:t>16</w:t>
+          <w:t>17</w:t>
         </w:r>
       </w:fldSimple>
       <w:r>
-        <w:t>:enabling read access on the secondary database</w:t>
+        <w:t xml:space="preserve"> - Fetching documents from a secondary database.</w:t>
       </w:r>
     </w:p>
     <w:p>
@@ -6559,7 +6871,7 @@
       </w:r>
     </w:p>
     <w:p>
-      <w:hyperlink r:id="rId32" w:history="1">
+      <w:hyperlink r:id="rId28" w:history="1">
         <w:r>
           <w:rPr>
             <w:rStyle w:val="Hyperlink"/>
@@ -6572,7 +6884,7 @@
       </w:r>
     </w:p>
     <w:p>
-      <w:hyperlink r:id="rId33" w:history="1">
+      <w:hyperlink r:id="rId29" w:history="1">
         <w:r>
           <w:rPr>
             <w:rStyle w:val="Hyperlink"/>
@@ -6585,7 +6897,7 @@
       </w:r>
     </w:p>
     <w:p>
-      <w:hyperlink r:id="rId34" w:history="1">
+      <w:hyperlink r:id="rId30" w:history="1">
         <w:r>
           <w:rPr>
             <w:rStyle w:val="Hyperlink"/>
@@ -6598,7 +6910,7 @@
       </w:r>
     </w:p>
     <w:p>
-      <w:hyperlink r:id="rId35" w:history="1">
+      <w:hyperlink r:id="rId31" w:history="1">
         <w:r>
           <w:rPr>
             <w:rStyle w:val="Hyperlink"/>
@@ -6611,7 +6923,7 @@
       </w:r>
     </w:p>
     <w:p>
-      <w:hyperlink r:id="rId36" w:anchor="intro" w:history="1">
+      <w:hyperlink r:id="rId32" w:anchor="intro" w:history="1">
         <w:r>
           <w:rPr>
             <w:rStyle w:val="Hyperlink"/>
@@ -6640,7 +6952,7 @@
 </file>
 
 <file path=word/numbering.xml><?xml version="1.0" encoding="utf-8"?>
-<w:numbering xmlns:wpc="http://schemas.microsoft.com/office/word/2010/wordprocessingCanvas" xmlns:cx="http://schemas.microsoft.com/office/drawing/2014/chartex" xmlns:cx1="http://schemas.microsoft.com/office/drawing/2015/9/8/chartex" xmlns:cx2="http://schemas.microsoft.com/office/drawing/2015/10/21/chartex" xmlns:cx3="http://schemas.microsoft.com/office/drawing/2016/5/9/chartex" xmlns:cx4="http://schemas.microsoft.com/office/drawing/2016/5/10/chartex" xmlns:cx5="http://schemas.microsoft.com/office/drawing/2016/5/11/chartex" xmlns:cx6="http://schemas.microsoft.com/office/drawing/2016/5/12/chartex" xmlns:cx7="http://schemas.microsoft.com/office/drawing/2016/5/13/chartex" xmlns:cx8="http://schemas.microsoft.com/office/drawing/2016/5/14/chartex" xmlns:mc="http://schemas.openxmlformats.org/markup-compatibility/2006" xmlns:aink="http://schemas.microsoft.com/office/drawing/2016/ink" xmlns:am3d="http://schemas.microsoft.com/office/drawing/2017/model3d" xmlns:o="urn:schemas-microsoft-com:office:office" xmlns:r="http://schemas.openxmlformats.org/officeDocument/2006/relationships" xmlns:m="http://schemas.openxmlformats.org/officeDocument/2006/math" xmlns:v="urn:schemas-microsoft-com:vml" xmlns:wp14="http://schemas.microsoft.com/office/word/2010/wordprocessingDrawing" xmlns:wp="http://schemas.openxmlformats.org/drawingml/2006/wordprocessingDrawing" xmlns:w10="urn:schemas-microsoft-com:office:word" xmlns:w="http://schemas.openxmlformats.org/wordprocessingml/2006/main" xmlns:w14="http://schemas.microsoft.com/office/word/2010/wordml" xmlns:w15="http://schemas.microsoft.com/office/word/2012/wordml" xmlns:w16cid="http://schemas.microsoft.com/office/word/2016/wordml/cid" xmlns:w16se="http://schemas.microsoft.com/office/word/2015/wordml/symex" xmlns:wpg="http://schemas.microsoft.com/office/word/2010/wordprocessingGroup" xmlns:wpi="http://schemas.microsoft.com/office/word/2010/wordprocessingInk" xmlns:wne="http://schemas.microsoft.com/office/word/2006/wordml" xmlns:wps="http://schemas.microsoft.com/office/word/2010/wordprocessingShape" mc:Ignorable="w14 w15 w16se w16cid wp14">
+<w:numbering xmlns:wpc="http://schemas.microsoft.com/office/word/2010/wordprocessingCanvas" xmlns:cx="http://schemas.microsoft.com/office/drawing/2014/chartex" xmlns:cx1="http://schemas.microsoft.com/office/drawing/2015/9/8/chartex" xmlns:cx2="http://schemas.microsoft.com/office/drawing/2015/10/21/chartex" xmlns:cx3="http://schemas.microsoft.com/office/drawing/2016/5/9/chartex" xmlns:cx4="http://schemas.microsoft.com/office/drawing/2016/5/10/chartex" xmlns:cx5="http://schemas.microsoft.com/office/drawing/2016/5/11/chartex" xmlns:cx6="http://schemas.microsoft.com/office/drawing/2016/5/12/chartex" xmlns:cx7="http://schemas.microsoft.com/office/drawing/2016/5/13/chartex" xmlns:cx8="http://schemas.microsoft.com/office/drawing/2016/5/14/chartex" xmlns:mc="http://schemas.openxmlformats.org/markup-compatibility/2006" xmlns:aink="http://schemas.microsoft.com/office/drawing/2016/ink" xmlns:am3d="http://schemas.microsoft.com/office/drawing/2017/model3d" xmlns:o="urn:schemas-microsoft-com:office:office" xmlns:oel="http://schemas.microsoft.com/office/2019/extlst" xmlns:r="http://schemas.openxmlformats.org/officeDocument/2006/relationships" xmlns:m="http://schemas.openxmlformats.org/officeDocument/2006/math" xmlns:v="urn:schemas-microsoft-com:vml" xmlns:wp14="http://schemas.microsoft.com/office/word/2010/wordprocessingDrawing" xmlns:wp="http://schemas.openxmlformats.org/drawingml/2006/wordprocessingDrawing" xmlns:w10="urn:schemas-microsoft-com:office:word" xmlns:w="http://schemas.openxmlformats.org/wordprocessingml/2006/main" xmlns:w14="http://schemas.microsoft.com/office/word/2010/wordml" xmlns:w15="http://schemas.microsoft.com/office/word/2012/wordml" xmlns:w16cex="http://schemas.microsoft.com/office/word/2018/wordml/cex" xmlns:w16cid="http://schemas.microsoft.com/office/word/2016/wordml/cid" xmlns:w16="http://schemas.microsoft.com/office/word/2018/wordml" xmlns:w16sdtdh="http://schemas.microsoft.com/office/word/2020/wordml/sdtdatahash" xmlns:w16se="http://schemas.microsoft.com/office/word/2015/wordml/symex" xmlns:wpg="http://schemas.microsoft.com/office/word/2010/wordprocessingGroup" xmlns:wpi="http://schemas.microsoft.com/office/word/2010/wordprocessingInk" xmlns:wne="http://schemas.microsoft.com/office/word/2006/wordml" xmlns:wps="http://schemas.microsoft.com/office/word/2010/wordprocessingShape" mc:Ignorable="w14 w15 w16se w16cid w16 w16cex w16sdtdh wp14">
   <w:abstractNum w:abstractNumId="0" w15:restartNumberingAfterBreak="0">
     <w:nsid w:val="069E17C7"/>
     <w:multiLevelType w:val="hybridMultilevel"/>
@@ -10183,110 +10495,110 @@
       </w:pPr>
     </w:lvl>
   </w:abstractNum>
-  <w:num w:numId="1">
+  <w:num w:numId="1" w16cid:durableId="526524470">
     <w:abstractNumId w:val="8"/>
   </w:num>
-  <w:num w:numId="2">
+  <w:num w:numId="2" w16cid:durableId="2092653984">
     <w:abstractNumId w:val="27"/>
   </w:num>
-  <w:num w:numId="3">
+  <w:num w:numId="3" w16cid:durableId="311831129">
     <w:abstractNumId w:val="25"/>
   </w:num>
-  <w:num w:numId="4">
+  <w:num w:numId="4" w16cid:durableId="1781142917">
     <w:abstractNumId w:val="24"/>
   </w:num>
-  <w:num w:numId="5">
+  <w:num w:numId="5" w16cid:durableId="2045982532">
     <w:abstractNumId w:val="2"/>
   </w:num>
-  <w:num w:numId="6">
+  <w:num w:numId="6" w16cid:durableId="276496480">
     <w:abstractNumId w:val="21"/>
   </w:num>
-  <w:num w:numId="7">
+  <w:num w:numId="7" w16cid:durableId="893741003">
     <w:abstractNumId w:val="12"/>
   </w:num>
-  <w:num w:numId="8">
+  <w:num w:numId="8" w16cid:durableId="1906990903">
     <w:abstractNumId w:val="1"/>
   </w:num>
-  <w:num w:numId="9">
+  <w:num w:numId="9" w16cid:durableId="1167479638">
     <w:abstractNumId w:val="30"/>
   </w:num>
-  <w:num w:numId="10">
+  <w:num w:numId="10" w16cid:durableId="1146702725">
     <w:abstractNumId w:val="4"/>
   </w:num>
-  <w:num w:numId="11">
+  <w:num w:numId="11" w16cid:durableId="1557549062">
     <w:abstractNumId w:val="28"/>
   </w:num>
-  <w:num w:numId="12">
+  <w:num w:numId="12" w16cid:durableId="1425761977">
     <w:abstractNumId w:val="19"/>
   </w:num>
-  <w:num w:numId="13">
+  <w:num w:numId="13" w16cid:durableId="647638249">
     <w:abstractNumId w:val="10"/>
   </w:num>
-  <w:num w:numId="14">
+  <w:num w:numId="14" w16cid:durableId="340859523">
     <w:abstractNumId w:val="11"/>
   </w:num>
-  <w:num w:numId="15">
+  <w:num w:numId="15" w16cid:durableId="1182626610">
     <w:abstractNumId w:val="26"/>
   </w:num>
-  <w:num w:numId="16">
+  <w:num w:numId="16" w16cid:durableId="742917043">
     <w:abstractNumId w:val="17"/>
   </w:num>
-  <w:num w:numId="17">
+  <w:num w:numId="17" w16cid:durableId="571817984">
     <w:abstractNumId w:val="0"/>
   </w:num>
-  <w:num w:numId="18">
+  <w:num w:numId="18" w16cid:durableId="782263056">
     <w:abstractNumId w:val="29"/>
   </w:num>
-  <w:num w:numId="19">
+  <w:num w:numId="19" w16cid:durableId="837040047">
     <w:abstractNumId w:val="0"/>
   </w:num>
-  <w:num w:numId="20">
+  <w:num w:numId="20" w16cid:durableId="1329793406">
     <w:abstractNumId w:val="17"/>
   </w:num>
-  <w:num w:numId="21">
+  <w:num w:numId="21" w16cid:durableId="177235504">
     <w:abstractNumId w:val="23"/>
   </w:num>
-  <w:num w:numId="22">
+  <w:num w:numId="22" w16cid:durableId="750278428">
     <w:abstractNumId w:val="9"/>
   </w:num>
-  <w:num w:numId="23">
+  <w:num w:numId="23" w16cid:durableId="908465029">
     <w:abstractNumId w:val="13"/>
   </w:num>
-  <w:num w:numId="24">
+  <w:num w:numId="24" w16cid:durableId="1083917471">
     <w:abstractNumId w:val="14"/>
   </w:num>
-  <w:num w:numId="25">
+  <w:num w:numId="25" w16cid:durableId="208151893">
     <w:abstractNumId w:val="5"/>
   </w:num>
-  <w:num w:numId="26">
+  <w:num w:numId="26" w16cid:durableId="1061904557">
     <w:abstractNumId w:val="15"/>
   </w:num>
-  <w:num w:numId="27">
+  <w:num w:numId="27" w16cid:durableId="1502433532">
     <w:abstractNumId w:val="3"/>
   </w:num>
-  <w:num w:numId="28">
+  <w:num w:numId="28" w16cid:durableId="469445531">
     <w:abstractNumId w:val="7"/>
   </w:num>
-  <w:num w:numId="29">
+  <w:num w:numId="29" w16cid:durableId="696664197">
     <w:abstractNumId w:val="6"/>
   </w:num>
-  <w:num w:numId="30">
+  <w:num w:numId="30" w16cid:durableId="772363727">
     <w:abstractNumId w:val="18"/>
   </w:num>
-  <w:num w:numId="31">
+  <w:num w:numId="31" w16cid:durableId="1575891970">
     <w:abstractNumId w:val="20"/>
   </w:num>
-  <w:num w:numId="32">
+  <w:num w:numId="32" w16cid:durableId="1607956805">
     <w:abstractNumId w:val="22"/>
   </w:num>
-  <w:num w:numId="33">
+  <w:num w:numId="33" w16cid:durableId="1716851801">
     <w:abstractNumId w:val="16"/>
   </w:num>
 </w:numbering>
 </file>
 
 <file path=word/styles.xml><?xml version="1.0" encoding="utf-8"?>
-<w:styles xmlns:mc="http://schemas.openxmlformats.org/markup-compatibility/2006" xmlns:r="http://schemas.openxmlformats.org/officeDocument/2006/relationships" xmlns:w="http://schemas.openxmlformats.org/wordprocessingml/2006/main" xmlns:w14="http://schemas.microsoft.com/office/word/2010/wordml" xmlns:w15="http://schemas.microsoft.com/office/word/2012/wordml" xmlns:w16cid="http://schemas.microsoft.com/office/word/2016/wordml/cid" xmlns:w16se="http://schemas.microsoft.com/office/word/2015/wordml/symex" mc:Ignorable="w14 w15 w16se w16cid">
+<w:styles xmlns:mc="http://schemas.openxmlformats.org/markup-compatibility/2006" xmlns:r="http://schemas.openxmlformats.org/officeDocument/2006/relationships" xmlns:w="http://schemas.openxmlformats.org/wordprocessingml/2006/main" xmlns:w14="http://schemas.microsoft.com/office/word/2010/wordml" xmlns:w15="http://schemas.microsoft.com/office/word/2012/wordml" xmlns:w16cex="http://schemas.microsoft.com/office/word/2018/wordml/cex" xmlns:w16cid="http://schemas.microsoft.com/office/word/2016/wordml/cid" xmlns:w16="http://schemas.microsoft.com/office/word/2018/wordml" xmlns:w16sdtdh="http://schemas.microsoft.com/office/word/2020/wordml/sdtdatahash" xmlns:w16se="http://schemas.microsoft.com/office/word/2015/wordml/symex" mc:Ignorable="w14 w15 w16se w16cid w16 w16cex w16sdtdh">
   <w:docDefaults>
     <w:rPrDefault>
       <w:rPr>
@@ -10302,7 +10614,7 @@
       </w:pPr>
     </w:pPrDefault>
   </w:docDefaults>
-  <w:latentStyles w:defLockedState="0" w:defUIPriority="99" w:defSemiHidden="0" w:defUnhideWhenUsed="0" w:defQFormat="0" w:count="375">
+  <w:latentStyles w:defLockedState="0" w:defUIPriority="99" w:defSemiHidden="0" w:defUnhideWhenUsed="0" w:defQFormat="0" w:count="376">
     <w:lsdException w:name="Normal" w:uiPriority="0" w:qFormat="1"/>
     <w:lsdException w:name="heading 1" w:uiPriority="9" w:qFormat="1"/>
     <w:lsdException w:name="heading 2" w:semiHidden="1" w:uiPriority="9" w:unhideWhenUsed="1" w:qFormat="1"/>
@@ -10408,7 +10720,6 @@
     <w:lsdException w:name="HTML Sample" w:semiHidden="1" w:unhideWhenUsed="1"/>
     <w:lsdException w:name="HTML Typewriter" w:semiHidden="1" w:unhideWhenUsed="1"/>
     <w:lsdException w:name="HTML Variable" w:semiHidden="1" w:unhideWhenUsed="1"/>
-    <w:lsdException w:name="Normal Table" w:semiHidden="1" w:unhideWhenUsed="1"/>
     <w:lsdException w:name="annotation subject" w:semiHidden="1" w:unhideWhenUsed="1"/>
     <w:lsdException w:name="No List" w:semiHidden="1" w:unhideWhenUsed="1"/>
     <w:lsdException w:name="Outline List 1" w:semiHidden="1" w:unhideWhenUsed="1"/>
@@ -10455,10 +10766,8 @@
     <w:lsdException w:name="Table Subtle 2" w:semiHidden="1" w:unhideWhenUsed="1"/>
     <w:lsdException w:name="Table Web 1" w:semiHidden="1" w:unhideWhenUsed="1"/>
     <w:lsdException w:name="Table Web 2" w:semiHidden="1" w:unhideWhenUsed="1"/>
-    <w:lsdException w:name="Table Web 3" w:semiHidden="1" w:unhideWhenUsed="1"/>
     <w:lsdException w:name="Balloon Text" w:semiHidden="1" w:unhideWhenUsed="1"/>
     <w:lsdException w:name="Table Grid" w:uiPriority="39"/>
-    <w:lsdException w:name="Table Theme" w:semiHidden="1" w:unhideWhenUsed="1"/>
     <w:lsdException w:name="Placeholder Text" w:semiHidden="1"/>
     <w:lsdException w:name="No Spacing" w:uiPriority="1" w:qFormat="1"/>
     <w:lsdException w:name="Light Shading" w:uiPriority="60"/>
@@ -10678,6 +10987,7 @@
     <w:lsdException w:name="Smart Hyperlink" w:semiHidden="1" w:unhideWhenUsed="1"/>
     <w:lsdException w:name="Hashtag" w:semiHidden="1" w:unhideWhenUsed="1"/>
     <w:lsdException w:name="Unresolved Mention" w:semiHidden="1" w:unhideWhenUsed="1"/>
+    <w:lsdException w:name="Smart Link" w:semiHidden="1" w:unhideWhenUsed="1"/>
   </w:latentStyles>
   <w:style w:type="paragraph" w:default="1" w:styleId="Normal">
     <w:name w:val="Normal"/>

</xml_diff>

<commit_message>
Update Designing and Implementing Multi-Users Distributed Text Editor.docx
description off the client code
</commit_message>
<xml_diff>
--- a/Designing and Implementing Multi-Users Distributed Text Editor.docx
+++ b/Designing and Implementing Multi-Users Distributed Text Editor.docx
@@ -1,6 +1,6 @@
 
 <file path=word/document.xml><?xml version="1.0" encoding="utf-8"?>
-<w:document xmlns:wpc="http://schemas.microsoft.com/office/word/2010/wordprocessingCanvas" xmlns:cx="http://schemas.microsoft.com/office/drawing/2014/chartex" xmlns:cx1="http://schemas.microsoft.com/office/drawing/2015/9/8/chartex" xmlns:cx2="http://schemas.microsoft.com/office/drawing/2015/10/21/chartex" xmlns:cx3="http://schemas.microsoft.com/office/drawing/2016/5/9/chartex" xmlns:cx4="http://schemas.microsoft.com/office/drawing/2016/5/10/chartex" xmlns:cx5="http://schemas.microsoft.com/office/drawing/2016/5/11/chartex" xmlns:cx6="http://schemas.microsoft.com/office/drawing/2016/5/12/chartex" xmlns:cx7="http://schemas.microsoft.com/office/drawing/2016/5/13/chartex" xmlns:cx8="http://schemas.microsoft.com/office/drawing/2016/5/14/chartex" xmlns:mc="http://schemas.openxmlformats.org/markup-compatibility/2006" xmlns:aink="http://schemas.microsoft.com/office/drawing/2016/ink" xmlns:am3d="http://schemas.microsoft.com/office/drawing/2017/model3d" xmlns:o="urn:schemas-microsoft-com:office:office" xmlns:oel="http://schemas.microsoft.com/office/2019/extlst" xmlns:r="http://schemas.openxmlformats.org/officeDocument/2006/relationships" xmlns:m="http://schemas.openxmlformats.org/officeDocument/2006/math" xmlns:v="urn:schemas-microsoft-com:vml" xmlns:wp14="http://schemas.microsoft.com/office/word/2010/wordprocessingDrawing" xmlns:wp="http://schemas.openxmlformats.org/drawingml/2006/wordprocessingDrawing" xmlns:w10="urn:schemas-microsoft-com:office:word" xmlns:w="http://schemas.openxmlformats.org/wordprocessingml/2006/main" xmlns:w14="http://schemas.microsoft.com/office/word/2010/wordml" xmlns:w15="http://schemas.microsoft.com/office/word/2012/wordml" xmlns:w16cex="http://schemas.microsoft.com/office/word/2018/wordml/cex" xmlns:w16cid="http://schemas.microsoft.com/office/word/2016/wordml/cid" xmlns:w16="http://schemas.microsoft.com/office/word/2018/wordml" xmlns:w16sdtdh="http://schemas.microsoft.com/office/word/2020/wordml/sdtdatahash" xmlns:w16se="http://schemas.microsoft.com/office/word/2015/wordml/symex" xmlns:wpg="http://schemas.microsoft.com/office/word/2010/wordprocessingGroup" xmlns:wpi="http://schemas.microsoft.com/office/word/2010/wordprocessingInk" xmlns:wne="http://schemas.microsoft.com/office/word/2006/wordml" xmlns:wps="http://schemas.microsoft.com/office/word/2010/wordprocessingShape" mc:Ignorable="w14 w15 w16se w16cid w16 w16cex w16sdtdh wp14">
+<w:document xmlns:wpc="http://schemas.microsoft.com/office/word/2010/wordprocessingCanvas" xmlns:mc="http://schemas.openxmlformats.org/markup-compatibility/2006" xmlns:o="urn:schemas-microsoft-com:office:office" xmlns:r="http://schemas.openxmlformats.org/officeDocument/2006/relationships" xmlns:m="http://schemas.openxmlformats.org/officeDocument/2006/math" xmlns:v="urn:schemas-microsoft-com:vml" xmlns:wp14="http://schemas.microsoft.com/office/word/2010/wordprocessingDrawing" xmlns:wp="http://schemas.openxmlformats.org/drawingml/2006/wordprocessingDrawing" xmlns:w10="urn:schemas-microsoft-com:office:word" xmlns:w="http://schemas.openxmlformats.org/wordprocessingml/2006/main" xmlns:w14="http://schemas.microsoft.com/office/word/2010/wordml" xmlns:w15="http://schemas.microsoft.com/office/word/2012/wordml" xmlns:wpg="http://schemas.microsoft.com/office/word/2010/wordprocessingGroup" xmlns:wpi="http://schemas.microsoft.com/office/word/2010/wordprocessingInk" xmlns:wne="http://schemas.microsoft.com/office/word/2006/wordml" xmlns:wps="http://schemas.microsoft.com/office/word/2010/wordprocessingShape" mc:Ignorable="w14 w15 wp14">
   <w:body>
     <w:p>
       <w:pPr>
@@ -736,7 +736,7 @@
                     </pic:cNvPicPr>
                   </pic:nvPicPr>
                   <pic:blipFill>
-                    <a:blip r:embed="rId5" cstate="print">
+                    <a:blip r:embed="rId6" cstate="print">
                       <a:extLst>
                         <a:ext uri="{28A0092B-C50C-407E-A947-70E740481C1C}">
                           <a14:useLocalDpi xmlns:a14="http://schemas.microsoft.com/office/drawing/2010/main" val="0"/>
@@ -886,7 +886,7 @@
                 <v:stroke joinstyle="miter"/>
                 <v:path gradientshapeok="t" o:connecttype="rect"/>
               </v:shapetype>
-              <v:shape id="Text Box 2" o:spid="_x0000_s1026" type="#_x0000_t202" style="position:absolute;margin-left:104.55pt;margin-top:346.55pt;width:233.1pt;height:13.7pt;z-index:251660288;visibility:visible;mso-wrap-style:square;mso-width-percent:0;mso-height-percent:0;mso-wrap-distance-left:9pt;mso-wrap-distance-top:0;mso-wrap-distance-right:9pt;mso-wrap-distance-bottom:0;mso-position-horizontal:absolute;mso-position-horizontal-relative:text;mso-position-vertical:absolute;mso-position-vertical-relative:text;mso-width-percent:0;mso-height-percent:0;mso-width-relative:margin;mso-height-relative:margin;v-text-anchor:top" o:gfxdata="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" stroked="f">
+              <v:shape id="Text Box 2" o:spid="_x0000_s1026" type="#_x0000_t202" style="position:absolute;margin-left:104.55pt;margin-top:346.55pt;width:233.1pt;height:13.7pt;z-index:251660288;visibility:visible;mso-wrap-style:square;mso-width-percent:0;mso-height-percent:0;mso-wrap-distance-left:9pt;mso-wrap-distance-top:0;mso-wrap-distance-right:9pt;mso-wrap-distance-bottom:0;mso-position-horizontal:absolute;mso-position-horizontal-relative:text;mso-position-vertical:absolute;mso-position-vertical-relative:text;mso-width-percent:0;mso-height-percent:0;mso-width-relative:margin;mso-height-relative:margin;v-text-anchor:top" o:gfxdata="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" stroked="f">
                 <v:textbox inset="0,0,0,0">
                   <w:txbxContent>
                     <w:p>
@@ -1425,7 +1425,7 @@
                     </pic:cNvPicPr>
                   </pic:nvPicPr>
                   <pic:blipFill>
-                    <a:blip r:embed="rId6">
+                    <a:blip r:embed="rId7">
                       <a:extLst>
                         <a:ext uri="{28A0092B-C50C-407E-A947-70E740481C1C}">
                           <a14:useLocalDpi xmlns:a14="http://schemas.microsoft.com/office/drawing/2010/main" val="0"/>
@@ -1871,25 +1871,19 @@
           <w:rFonts w:cstheme="minorHAnsi"/>
         </w:rPr>
       </w:pPr>
+      <w:proofErr w:type="gramStart"/>
       <w:r>
         <w:rPr>
           <w:rFonts w:cstheme="minorHAnsi"/>
         </w:rPr>
-        <w:t xml:space="preserve">separation of concerns, </w:t>
-      </w:r>
-      <w:proofErr w:type="gramStart"/>
+        <w:t>separation</w:t>
+      </w:r>
+      <w:proofErr w:type="gramEnd"/>
       <w:r>
         <w:rPr>
           <w:rFonts w:cstheme="minorHAnsi"/>
         </w:rPr>
-        <w:t>By</w:t>
-      </w:r>
-      <w:proofErr w:type="gramEnd"/>
-      <w:r>
-        <w:rPr>
-          <w:rFonts w:cstheme="minorHAnsi"/>
-        </w:rPr>
-        <w:t xml:space="preserve"> separating the user interface concerns (client) from the data storage concerns (server), we improve the </w:t>
+        <w:t xml:space="preserve"> of concerns, By separating the user interface concerns (client) from the data storage concerns (server), we improve the </w:t>
       </w:r>
       <w:r>
         <w:rPr>
@@ -2052,7 +2046,7 @@
                     </pic:cNvPicPr>
                   </pic:nvPicPr>
                   <pic:blipFill>
-                    <a:blip r:embed="rId7">
+                    <a:blip r:embed="rId8">
                       <a:extLst>
                         <a:ext uri="{28A0092B-C50C-407E-A947-70E740481C1C}">
                           <a14:useLocalDpi xmlns:a14="http://schemas.microsoft.com/office/drawing/2010/main" val="0"/>
@@ -2312,7 +2306,7 @@
           </mc:Choice>
           <mc:Fallback>
             <w:pict>
-              <v:shape w14:anchorId="4DC3DC95" id="Text Box 8" o:spid="_x0000_s1027" type="#_x0000_t202" style="position:absolute;left:0;text-align:left;margin-left:.95pt;margin-top:234pt;width:474.95pt;height:.05pt;z-index:251663360;visibility:visible;mso-wrap-style:square;mso-wrap-distance-left:9pt;mso-wrap-distance-top:0;mso-wrap-distance-right:9pt;mso-wrap-distance-bottom:0;mso-position-horizontal:absolute;mso-position-horizontal-relative:text;mso-position-vertical:absolute;mso-position-vertical-relative:text;v-text-anchor:top" o:gfxdata="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" stroked="f">
+              <v:shape w14:anchorId="4DC3DC95" id="Text Box 8" o:spid="_x0000_s1027" type="#_x0000_t202" style="position:absolute;left:0;text-align:left;margin-left:.95pt;margin-top:234pt;width:474.95pt;height:.05pt;z-index:251663360;visibility:visible;mso-wrap-style:square;mso-wrap-distance-left:9pt;mso-wrap-distance-top:0;mso-wrap-distance-right:9pt;mso-wrap-distance-bottom:0;mso-position-horizontal:absolute;mso-position-horizontal-relative:text;mso-position-vertical:absolute;mso-position-vertical-relative:text;v-text-anchor:top" o:gfxdata="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" stroked="f">
                 <v:textbox style="mso-fit-shape-to-text:t" inset="0,0,0,0">
                   <w:txbxContent>
                     <w:p>
@@ -2389,7 +2383,7 @@
                     </pic:cNvPicPr>
                   </pic:nvPicPr>
                   <pic:blipFill>
-                    <a:blip r:embed="rId8" cstate="print">
+                    <a:blip r:embed="rId9" cstate="print">
                       <a:extLst>
                         <a:ext uri="{28A0092B-C50C-407E-A947-70E740481C1C}">
                           <a14:useLocalDpi xmlns:a14="http://schemas.microsoft.com/office/drawing/2010/main" val="0"/>
@@ -2638,7 +2632,7 @@
                     </pic:cNvPicPr>
                   </pic:nvPicPr>
                   <pic:blipFill>
-                    <a:blip r:embed="rId9" cstate="print">
+                    <a:blip r:embed="rId10" cstate="print">
                       <a:extLst>
                         <a:ext uri="{28A0092B-C50C-407E-A947-70E740481C1C}">
                           <a14:useLocalDpi xmlns:a14="http://schemas.microsoft.com/office/drawing/2010/main" val="0"/>
@@ -3417,15 +3411,15 @@
         <w:t>.</w:t>
       </w:r>
       <w:r>
-        <w:t xml:space="preserve"> The issue is how can a microservice know that transaction that we don’t want to publish, </w:t>
+        <w:t xml:space="preserve"> The issue is how </w:t>
       </w:r>
       <w:proofErr w:type="gramStart"/>
       <w:r>
-        <w:t>This</w:t>
+        <w:t>can a microservice</w:t>
       </w:r>
       <w:proofErr w:type="gramEnd"/>
       <w:r>
-        <w:t xml:space="preserve"> adds an extra layer of confusion.</w:t>
+        <w:t xml:space="preserve"> know that transaction that we don’t want to publish, This adds an extra layer of confusion.</w:t>
       </w:r>
     </w:p>
     <w:p>
@@ -3512,6 +3506,721 @@
         <w:t>Event-Driven Implementation</w:t>
       </w:r>
     </w:p>
+    <w:p>
+      <w:pPr>
+        <w:shd w:val="clear" w:color="auto" w:fill="1E1E1E"/>
+        <w:spacing w:line="285" w:lineRule="atLeast"/>
+        <w:rPr>
+          <w:rFonts w:ascii="Consolas" w:eastAsia="Times New Roman" w:hAnsi="Consolas" w:cs="Times New Roman"/>
+          <w:color w:val="D4D4D4"/>
+          <w:sz w:val="21"/>
+          <w:szCs w:val="21"/>
+        </w:rPr>
+      </w:pPr>
+      <w:r>
+        <w:t>We are using text</w:t>
+      </w:r>
+      <w:r>
+        <w:t xml:space="preserve"> </w:t>
+      </w:r>
+      <w:r>
+        <w:t>editor</w:t>
+      </w:r>
+      <w:r>
+        <w:t xml:space="preserve"> with local host</w:t>
+      </w:r>
+      <w:r>
+        <w:t xml:space="preserve">    </w:t>
+      </w:r>
+      <w:hyperlink r:id="rId11" w:history="1">
+        <w:r>
+          <w:rPr>
+            <w:rStyle w:val="Hyperlink"/>
+            <w:rFonts w:ascii="Consolas" w:eastAsia="Times New Roman" w:hAnsi="Consolas" w:cs="Times New Roman"/>
+            <w:sz w:val="21"/>
+            <w:szCs w:val="21"/>
+          </w:rPr>
+          <w:t>http://localhost:3001</w:t>
+        </w:r>
+      </w:hyperlink>
+      <w:r>
+        <w:rPr>
+          <w:rFonts w:ascii="Consolas" w:eastAsia="Times New Roman" w:hAnsi="Consolas" w:cs="Times New Roman"/>
+          <w:color w:val="CE9178"/>
+          <w:sz w:val="21"/>
+          <w:szCs w:val="21"/>
+        </w:rPr>
+        <w:t xml:space="preserve">. </w:t>
+      </w:r>
+    </w:p>
+    <w:p>
+      <w:r>
+        <w:t>A</w:t>
+      </w:r>
+      <w:r>
+        <w:t xml:space="preserve">s we are using QUILL as a text editor that has the most powerful text editor that anyone can uses with fully </w:t>
+      </w:r>
+      <w:proofErr w:type="spellStart"/>
+      <w:r>
+        <w:t>feautures</w:t>
+      </w:r>
+      <w:proofErr w:type="spellEnd"/>
+      <w:r>
+        <w:t xml:space="preserve"> that any multi user text editors will need.</w:t>
+      </w:r>
+      <w:r>
+        <w:t xml:space="preserve"> </w:t>
+      </w:r>
+      <w:r>
+        <w:t xml:space="preserve">  Also it has an important concept called delta which are operations that you can perform to get from one step to the next step as inserting characters in the page that you are writing in it.</w:t>
+      </w:r>
+    </w:p>
+    <w:p>
+      <w:r>
+        <w:t xml:space="preserve">So every time someone made a change, the DELTA operations will tell you what are the changes that occurs and where are them. </w:t>
+      </w:r>
+      <w:r>
+        <w:t xml:space="preserve">So </w:t>
+      </w:r>
+      <w:proofErr w:type="spellStart"/>
+      <w:r>
+        <w:t>noe</w:t>
+      </w:r>
+      <w:proofErr w:type="spellEnd"/>
+      <w:r>
+        <w:t xml:space="preserve"> no one can overwrite </w:t>
+      </w:r>
+      <w:proofErr w:type="gramStart"/>
+      <w:r>
+        <w:t>someone’s else</w:t>
+      </w:r>
+      <w:proofErr w:type="gramEnd"/>
+      <w:r>
+        <w:t xml:space="preserve"> writings as it/s </w:t>
+      </w:r>
+      <w:proofErr w:type="spellStart"/>
+      <w:r>
+        <w:t>savongs</w:t>
+      </w:r>
+      <w:proofErr w:type="spellEnd"/>
+      <w:r>
+        <w:t xml:space="preserve"> their deltas instead of saving the entire document, so this is a very powerful </w:t>
+      </w:r>
+      <w:proofErr w:type="spellStart"/>
+      <w:r>
+        <w:t>feauture</w:t>
+      </w:r>
+      <w:proofErr w:type="spellEnd"/>
+      <w:r>
+        <w:t xml:space="preserve"> to be taken into consideration. </w:t>
+      </w:r>
+    </w:p>
+    <w:p>
+      <w:r>
+        <w:t xml:space="preserve">Moreover, we are going to use socket IO super standard library for </w:t>
+      </w:r>
+      <w:proofErr w:type="spellStart"/>
+      <w:r>
+        <w:t>websocket</w:t>
+      </w:r>
+      <w:proofErr w:type="spellEnd"/>
+      <w:r>
+        <w:t xml:space="preserve"> integrations, which will make it easy to do real time connections between client and server. </w:t>
+      </w:r>
+    </w:p>
+    <w:p/>
+    <w:p>
+      <w:r>
+        <w:drawing>
+          <wp:inline distT="0" distB="0" distL="0" distR="0" wp14:anchorId="5A8EE5D8" wp14:editId="371486FB">
+            <wp:extent cx="5654530" cy="2149026"/>
+            <wp:effectExtent l="0" t="0" r="3810" b="3810"/>
+            <wp:docPr id="30" name="Picture 30"/>
+            <wp:cNvGraphicFramePr>
+              <a:graphicFrameLocks xmlns:a="http://schemas.openxmlformats.org/drawingml/2006/main" noChangeAspect="1"/>
+            </wp:cNvGraphicFramePr>
+            <a:graphic xmlns:a="http://schemas.openxmlformats.org/drawingml/2006/main">
+              <a:graphicData uri="http://schemas.openxmlformats.org/drawingml/2006/picture">
+                <pic:pic xmlns:pic="http://schemas.openxmlformats.org/drawingml/2006/picture">
+                  <pic:nvPicPr>
+                    <pic:cNvPr id="1" name=""/>
+                    <pic:cNvPicPr/>
+                  </pic:nvPicPr>
+                  <pic:blipFill>
+                    <a:blip r:embed="rId12"/>
+                    <a:stretch>
+                      <a:fillRect/>
+                    </a:stretch>
+                  </pic:blipFill>
+                  <pic:spPr>
+                    <a:xfrm>
+                      <a:off x="0" y="0"/>
+                      <a:ext cx="5654530" cy="2149026"/>
+                    </a:xfrm>
+                    <a:prstGeom prst="rect">
+                      <a:avLst/>
+                    </a:prstGeom>
+                  </pic:spPr>
+                </pic:pic>
+              </a:graphicData>
+            </a:graphic>
+          </wp:inline>
+        </w:drawing>
+      </w:r>
+    </w:p>
+    <w:p>
+      <w:r>
+        <w:lastRenderedPageBreak/>
+        <w:t xml:space="preserve">So here is the call toolbar options which is basically an array that consists of different arrays with different sections that will all appear in our local host text editor , example: heading from 1-6 and normal , different fonts, lists, bullet lists, ordered ones, different colors fonts and background ones ,…. </w:t>
+      </w:r>
+      <w:proofErr w:type="spellStart"/>
+      <w:r>
+        <w:t>etc</w:t>
+      </w:r>
+      <w:proofErr w:type="spellEnd"/>
+    </w:p>
+    <w:p/>
+    <w:p/>
+    <w:p>
+      <w:r>
+        <w:drawing>
+          <wp:inline distT="0" distB="0" distL="0" distR="0" wp14:anchorId="267C30B2" wp14:editId="4B8F18EE">
+            <wp:extent cx="5943600" cy="3372485"/>
+            <wp:effectExtent l="0" t="0" r="0" b="0"/>
+            <wp:docPr id="32" name="Picture 32"/>
+            <wp:cNvGraphicFramePr>
+              <a:graphicFrameLocks xmlns:a="http://schemas.openxmlformats.org/drawingml/2006/main" noChangeAspect="1"/>
+            </wp:cNvGraphicFramePr>
+            <a:graphic xmlns:a="http://schemas.openxmlformats.org/drawingml/2006/main">
+              <a:graphicData uri="http://schemas.openxmlformats.org/drawingml/2006/picture">
+                <pic:pic xmlns:pic="http://schemas.openxmlformats.org/drawingml/2006/picture">
+                  <pic:nvPicPr>
+                    <pic:cNvPr id="1" name=""/>
+                    <pic:cNvPicPr/>
+                  </pic:nvPicPr>
+                  <pic:blipFill>
+                    <a:blip r:embed="rId13"/>
+                    <a:stretch>
+                      <a:fillRect/>
+                    </a:stretch>
+                  </pic:blipFill>
+                  <pic:spPr>
+                    <a:xfrm>
+                      <a:off x="0" y="0"/>
+                      <a:ext cx="5943600" cy="3372485"/>
+                    </a:xfrm>
+                    <a:prstGeom prst="rect">
+                      <a:avLst/>
+                    </a:prstGeom>
+                  </pic:spPr>
+                </pic:pic>
+              </a:graphicData>
+            </a:graphic>
+          </wp:inline>
+        </w:drawing>
+      </w:r>
+    </w:p>
+    <w:p>
+      <w:r>
+        <w:t xml:space="preserve">So </w:t>
+      </w:r>
+      <w:r>
+        <w:t>here we are making the mai</w:t>
+      </w:r>
+      <w:r>
+        <w:t xml:space="preserve">n function </w:t>
+      </w:r>
+      <w:proofErr w:type="spellStart"/>
+      <w:r>
+        <w:t>textEditor</w:t>
+      </w:r>
+      <w:proofErr w:type="spellEnd"/>
+      <w:r>
+        <w:t xml:space="preserve"> and we are implementing quill inside of it and are using </w:t>
+      </w:r>
+      <w:proofErr w:type="spellStart"/>
+      <w:r>
+        <w:t>useeffect</w:t>
+      </w:r>
+      <w:proofErr w:type="spellEnd"/>
+      <w:r>
+        <w:t xml:space="preserve">() as we want to ever render one time. </w:t>
+      </w:r>
+    </w:p>
+    <w:p>
+      <w:r>
+        <w:t xml:space="preserve">So firstly, </w:t>
+      </w:r>
+      <w:proofErr w:type="gramStart"/>
+      <w:r>
+        <w:t>useeffect1 ,</w:t>
+      </w:r>
+      <w:proofErr w:type="gramEnd"/>
+      <w:r>
+        <w:t xml:space="preserve"> we are calling the callback </w:t>
+      </w:r>
+      <w:proofErr w:type="spellStart"/>
+      <w:r>
+        <w:t>io</w:t>
+      </w:r>
+      <w:proofErr w:type="spellEnd"/>
+      <w:r>
+        <w:t xml:space="preserve"> and gives it the </w:t>
+      </w:r>
+      <w:proofErr w:type="spellStart"/>
+      <w:r>
+        <w:t>url</w:t>
+      </w:r>
+      <w:proofErr w:type="spellEnd"/>
+      <w:r>
+        <w:t xml:space="preserve"> the we are connecting to, by setting the port number to 3001 which is the server URL and will rename it as a socket. On the other side of the code, we are going to put the Client URL that we are going to discuss later.</w:t>
+      </w:r>
+    </w:p>
+    <w:p>
+      <w:r>
+        <w:t>And to finalize the socket, we are going to write the discount line at the end to make sure that the connection is disconnected after it was connected at the beginning.</w:t>
+      </w:r>
+    </w:p>
+    <w:p/>
+    <w:p>
+      <w:r>
+        <w:lastRenderedPageBreak/>
+        <w:t xml:space="preserve"> </w:t>
+      </w:r>
+      <w:r>
+        <w:drawing>
+          <wp:inline distT="0" distB="0" distL="0" distR="0" wp14:anchorId="176AA16F" wp14:editId="70BFD7E4">
+            <wp:extent cx="5319221" cy="2720576"/>
+            <wp:effectExtent l="0" t="0" r="0" b="3810"/>
+            <wp:docPr id="34" name="Picture 34"/>
+            <wp:cNvGraphicFramePr>
+              <a:graphicFrameLocks xmlns:a="http://schemas.openxmlformats.org/drawingml/2006/main" noChangeAspect="1"/>
+            </wp:cNvGraphicFramePr>
+            <a:graphic xmlns:a="http://schemas.openxmlformats.org/drawingml/2006/main">
+              <a:graphicData uri="http://schemas.openxmlformats.org/drawingml/2006/picture">
+                <pic:pic xmlns:pic="http://schemas.openxmlformats.org/drawingml/2006/picture">
+                  <pic:nvPicPr>
+                    <pic:cNvPr id="1" name=""/>
+                    <pic:cNvPicPr/>
+                  </pic:nvPicPr>
+                  <pic:blipFill>
+                    <a:blip r:embed="rId14"/>
+                    <a:stretch>
+                      <a:fillRect/>
+                    </a:stretch>
+                  </pic:blipFill>
+                  <pic:spPr>
+                    <a:xfrm>
+                      <a:off x="0" y="0"/>
+                      <a:ext cx="5319221" cy="2720576"/>
+                    </a:xfrm>
+                    <a:prstGeom prst="rect">
+                      <a:avLst/>
+                    </a:prstGeom>
+                  </pic:spPr>
+                </pic:pic>
+              </a:graphicData>
+            </a:graphic>
+          </wp:inline>
+        </w:drawing>
+      </w:r>
+    </w:p>
+    <w:p>
+      <w:proofErr w:type="gramStart"/>
+      <w:r>
+        <w:t>Now ,</w:t>
+      </w:r>
+      <w:proofErr w:type="gramEnd"/>
+      <w:r>
+        <w:t xml:space="preserve"> the second </w:t>
+      </w:r>
+      <w:proofErr w:type="spellStart"/>
+      <w:r>
+        <w:t>useEffect</w:t>
+      </w:r>
+      <w:proofErr w:type="spellEnd"/>
+      <w:r>
+        <w:t xml:space="preserve">() will be used to be detecting changes whenever quill changes. </w:t>
+      </w:r>
+    </w:p>
+    <w:p>
+      <w:r>
+        <w:t xml:space="preserve">As it said, quill on text change runs this function as it passes us the delta, old delta and the source. The source is </w:t>
+      </w:r>
+      <w:proofErr w:type="spellStart"/>
+      <w:r>
+        <w:t>gonna</w:t>
+      </w:r>
+      <w:proofErr w:type="spellEnd"/>
+      <w:r>
+        <w:t xml:space="preserve"> determine </w:t>
+      </w:r>
+      <w:proofErr w:type="spellStart"/>
+      <w:r>
+        <w:t>wether</w:t>
+      </w:r>
+      <w:proofErr w:type="spellEnd"/>
+      <w:r>
+        <w:t xml:space="preserve"> the user made these changes or </w:t>
+      </w:r>
+      <w:proofErr w:type="spellStart"/>
+      <w:r>
+        <w:t>wether</w:t>
+      </w:r>
+      <w:proofErr w:type="spellEnd"/>
+      <w:r>
+        <w:t xml:space="preserve"> the actual kill library made these changes so it’s important to test to user that he made the changes first , else its’</w:t>
+      </w:r>
+      <w:r>
+        <w:t xml:space="preserve">s going </w:t>
+      </w:r>
+      <w:r>
+        <w:t xml:space="preserve"> to return and do nothing.  As we only wanted to track the changes that the user made. </w:t>
+      </w:r>
+      <w:r>
+        <w:t xml:space="preserve"> Then we are going to send these changes by using sockets to the server to be saved and changed on our database by emitting a message from the client to the server and passing it the </w:t>
+      </w:r>
+      <w:proofErr w:type="spellStart"/>
+      <w:r>
+        <w:t>delts</w:t>
+      </w:r>
+      <w:proofErr w:type="spellEnd"/>
+      <w:r>
+        <w:t xml:space="preserve">. This delta is very important regardless that it has to </w:t>
+      </w:r>
+      <w:proofErr w:type="spellStart"/>
+      <w:proofErr w:type="gramStart"/>
+      <w:r>
+        <w:t>sent</w:t>
+      </w:r>
+      <w:proofErr w:type="spellEnd"/>
+      <w:proofErr w:type="gramEnd"/>
+      <w:r>
+        <w:t xml:space="preserve"> the only parts changed not the whole document. Then ate the end, we are going to remove the event listener that is no longer needed. </w:t>
+      </w:r>
+    </w:p>
+    <w:p/>
+    <w:p>
+      <w:bookmarkStart w:id="0" w:name="_GoBack"/>
+      <w:bookmarkEnd w:id="0"/>
+      <w:r>
+        <w:drawing>
+          <wp:inline distT="0" distB="0" distL="0" distR="0" wp14:anchorId="3CA573D5" wp14:editId="69EE9840">
+            <wp:extent cx="5943600" cy="1744345"/>
+            <wp:effectExtent l="0" t="0" r="0" b="8255"/>
+            <wp:docPr id="35" name="Picture 35"/>
+            <wp:cNvGraphicFramePr>
+              <a:graphicFrameLocks xmlns:a="http://schemas.openxmlformats.org/drawingml/2006/main" noChangeAspect="1"/>
+            </wp:cNvGraphicFramePr>
+            <a:graphic xmlns:a="http://schemas.openxmlformats.org/drawingml/2006/main">
+              <a:graphicData uri="http://schemas.openxmlformats.org/drawingml/2006/picture">
+                <pic:pic xmlns:pic="http://schemas.openxmlformats.org/drawingml/2006/picture">
+                  <pic:nvPicPr>
+                    <pic:cNvPr id="1" name=""/>
+                    <pic:cNvPicPr/>
+                  </pic:nvPicPr>
+                  <pic:blipFill>
+                    <a:blip r:embed="rId15"/>
+                    <a:stretch>
+                      <a:fillRect/>
+                    </a:stretch>
+                  </pic:blipFill>
+                  <pic:spPr>
+                    <a:xfrm>
+                      <a:off x="0" y="0"/>
+                      <a:ext cx="5943600" cy="1744345"/>
+                    </a:xfrm>
+                    <a:prstGeom prst="rect">
+                      <a:avLst/>
+                    </a:prstGeom>
+                  </pic:spPr>
+                </pic:pic>
+              </a:graphicData>
+            </a:graphic>
+          </wp:inline>
+        </w:drawing>
+      </w:r>
+    </w:p>
+    <w:p>
+      <w:pPr>
+        <w:pStyle w:val="Heading1"/>
+      </w:pPr>
+    </w:p>
+    <w:p>
+      <w:pPr>
+        <w:pStyle w:val="Heading1"/>
+      </w:pPr>
+      <w:r>
+        <w:t xml:space="preserve">Publish Subscribe Architecture </w:t>
+      </w:r>
+    </w:p>
+    <w:p>
+      <w:pPr>
+        <w:pStyle w:val="Heading2"/>
+      </w:pPr>
+      <w:proofErr w:type="spellStart"/>
+      <w:r>
+        <w:t>Redis</w:t>
+      </w:r>
+      <w:proofErr w:type="spellEnd"/>
+      <w:r>
+        <w:t xml:space="preserve"> Publish Subscribe </w:t>
+      </w:r>
+    </w:p>
+    <w:p/>
+    <w:p/>
+    <w:p>
+      <w:pPr>
+        <w:pStyle w:val="Heading2"/>
+        <w:numPr>
+          <w:ilvl w:val="0"/>
+          <w:numId w:val="34"/>
+        </w:numPr>
+      </w:pPr>
+      <w:r>
+        <w:t xml:space="preserve">Implementation of </w:t>
+      </w:r>
+      <w:proofErr w:type="spellStart"/>
+      <w:r>
+        <w:t>Redis</w:t>
+      </w:r>
+      <w:proofErr w:type="spellEnd"/>
+      <w:r>
+        <w:t xml:space="preserve"> publish Subscribe Architecture </w:t>
+      </w:r>
+    </w:p>
+    <w:p>
+      <w:r>
+        <w:drawing>
+          <wp:inline distT="0" distB="0" distL="0" distR="0" wp14:anchorId="7A1CA638" wp14:editId="1117575A">
+            <wp:extent cx="5943600" cy="3581400"/>
+            <wp:effectExtent l="0" t="0" r="0" b="0"/>
+            <wp:docPr id="12" name="Picture 12"/>
+            <wp:cNvGraphicFramePr>
+              <a:graphicFrameLocks xmlns:a="http://schemas.openxmlformats.org/drawingml/2006/main" noChangeAspect="1"/>
+            </wp:cNvGraphicFramePr>
+            <a:graphic xmlns:a="http://schemas.openxmlformats.org/drawingml/2006/main">
+              <a:graphicData uri="http://schemas.openxmlformats.org/drawingml/2006/picture">
+                <pic:pic xmlns:pic="http://schemas.openxmlformats.org/drawingml/2006/picture">
+                  <pic:nvPicPr>
+                    <pic:cNvPr id="1" name=""/>
+                    <pic:cNvPicPr/>
+                  </pic:nvPicPr>
+                  <pic:blipFill>
+                    <a:blip r:embed="rId16"/>
+                    <a:stretch>
+                      <a:fillRect/>
+                    </a:stretch>
+                  </pic:blipFill>
+                  <pic:spPr>
+                    <a:xfrm>
+                      <a:off x="0" y="0"/>
+                      <a:ext cx="5944289" cy="3581815"/>
+                    </a:xfrm>
+                    <a:prstGeom prst="rect">
+                      <a:avLst/>
+                    </a:prstGeom>
+                  </pic:spPr>
+                </pic:pic>
+              </a:graphicData>
+            </a:graphic>
+          </wp:inline>
+        </w:drawing>
+      </w:r>
+    </w:p>
+    <w:p>
+      <w:pPr>
+        <w:pStyle w:val="Caption"/>
+      </w:pPr>
+      <w:r>
+        <w:t xml:space="preserve">                                                                    Figure </w:t>
+      </w:r>
+      <w:r>
+        <w:fldChar w:fldCharType="begin"/>
+      </w:r>
+      <w:r>
+        <w:instrText xml:space="preserve"> SEQ Figure \* ARABIC </w:instrText>
+      </w:r>
+      <w:r>
+        <w:fldChar w:fldCharType="separate"/>
+      </w:r>
+      <w:r>
+        <w:rPr>
+          <w:noProof/>
+        </w:rPr>
+        <w:t>6</w:t>
+      </w:r>
+      <w:r>
+        <w:fldChar w:fldCharType="end"/>
+      </w:r>
+      <w:r>
+        <w:t xml:space="preserve"> : </w:t>
+      </w:r>
+      <w:proofErr w:type="spellStart"/>
+      <w:r>
+        <w:t>Redis</w:t>
+      </w:r>
+      <w:proofErr w:type="spellEnd"/>
+      <w:r>
+        <w:t xml:space="preserve"> Publish Subscribe Architecture</w:t>
+      </w:r>
+    </w:p>
+    <w:p>
+      <w:r>
+        <w:t xml:space="preserve">First, all the servers started to subscribe to the </w:t>
+      </w:r>
+      <w:proofErr w:type="spellStart"/>
+      <w:r>
+        <w:t>redis</w:t>
+      </w:r>
+      <w:proofErr w:type="spellEnd"/>
+      <w:r>
+        <w:t xml:space="preserve"> channel in order for all edits to be sent to </w:t>
+      </w:r>
+      <w:proofErr w:type="gramStart"/>
+      <w:r>
+        <w:t>all</w:t>
+      </w:r>
+      <w:proofErr w:type="gramEnd"/>
+      <w:r>
+        <w:t xml:space="preserve"> of them. This </w:t>
+      </w:r>
+      <w:proofErr w:type="spellStart"/>
+      <w:r>
+        <w:t>subscribtion</w:t>
+      </w:r>
+      <w:proofErr w:type="spellEnd"/>
+      <w:r>
+        <w:t xml:space="preserve"> takes the document channel ID and the data or message to be sent to all of the servers. </w:t>
+      </w:r>
+    </w:p>
+    <w:p>
+      <w:r>
+        <w:t>Then there is a check in line 123-124 for the socket number with the one who sent the data with, as the data wi</w:t>
+      </w:r>
+      <w:r>
+        <w:t>ll be sent to all the sockets ex</w:t>
+      </w:r>
+      <w:r>
+        <w:t>cept the one who sent among this message with.</w:t>
+      </w:r>
+    </w:p>
+    <w:p>
+      <w:r>
+        <w:t>Noted that the servers are acting as a publisher and subscriber both to the same channel. So the sockets now are connected to the servers, so when one server send a request (by the socket ID and the data wanted to be send or edits in the document) , then these messages will be sent to all sockets that are connected to the servers except the one who send the message.</w:t>
+      </w:r>
+    </w:p>
+    <w:p/>
+    <w:p>
+      <w:r>
+        <w:lastRenderedPageBreak/>
+        <w:drawing>
+          <wp:inline distT="0" distB="0" distL="0" distR="0" wp14:anchorId="10CDF5C9" wp14:editId="70CB6BCE">
+            <wp:extent cx="5943600" cy="2931160"/>
+            <wp:effectExtent l="0" t="0" r="0" b="2540"/>
+            <wp:docPr id="25" name="Picture 25"/>
+            <wp:cNvGraphicFramePr>
+              <a:graphicFrameLocks xmlns:a="http://schemas.openxmlformats.org/drawingml/2006/main" noChangeAspect="1"/>
+            </wp:cNvGraphicFramePr>
+            <a:graphic xmlns:a="http://schemas.openxmlformats.org/drawingml/2006/main">
+              <a:graphicData uri="http://schemas.openxmlformats.org/drawingml/2006/picture">
+                <pic:pic xmlns:pic="http://schemas.openxmlformats.org/drawingml/2006/picture">
+                  <pic:nvPicPr>
+                    <pic:cNvPr id="1" name=""/>
+                    <pic:cNvPicPr/>
+                  </pic:nvPicPr>
+                  <pic:blipFill>
+                    <a:blip r:embed="rId17"/>
+                    <a:stretch>
+                      <a:fillRect/>
+                    </a:stretch>
+                  </pic:blipFill>
+                  <pic:spPr>
+                    <a:xfrm>
+                      <a:off x="0" y="0"/>
+                      <a:ext cx="5943600" cy="2931160"/>
+                    </a:xfrm>
+                    <a:prstGeom prst="rect">
+                      <a:avLst/>
+                    </a:prstGeom>
+                  </pic:spPr>
+                </pic:pic>
+              </a:graphicData>
+            </a:graphic>
+          </wp:inline>
+        </w:drawing>
+      </w:r>
+    </w:p>
+    <w:p>
+      <w:pPr>
+        <w:pStyle w:val="Caption"/>
+      </w:pPr>
+      <w:r>
+        <w:t xml:space="preserve">                                                                    Figure </w:t>
+      </w:r>
+      <w:r>
+        <w:fldChar w:fldCharType="begin"/>
+      </w:r>
+      <w:r>
+        <w:instrText xml:space="preserve"> SEQ Figure \* ARABIC </w:instrText>
+      </w:r>
+      <w:r>
+        <w:fldChar w:fldCharType="separate"/>
+      </w:r>
+      <w:r>
+        <w:rPr>
+          <w:noProof/>
+        </w:rPr>
+        <w:t>7</w:t>
+      </w:r>
+      <w:r>
+        <w:fldChar w:fldCharType="end"/>
+      </w:r>
+      <w:r>
+        <w:t xml:space="preserve">: </w:t>
+      </w:r>
+      <w:proofErr w:type="spellStart"/>
+      <w:r>
+        <w:t>Redis</w:t>
+      </w:r>
+      <w:proofErr w:type="spellEnd"/>
+      <w:r>
+        <w:t xml:space="preserve"> Publish Subscribe commit to the database</w:t>
+      </w:r>
+    </w:p>
+    <w:p>
+      <w:r>
+        <w:t xml:space="preserve">Here, sockets are waiting for any changes to be received else, there are </w:t>
+      </w:r>
+      <w:proofErr w:type="spellStart"/>
+      <w:r>
+        <w:t>gonna</w:t>
+      </w:r>
+      <w:proofErr w:type="spellEnd"/>
+      <w:r>
+        <w:t xml:space="preserve"> commit the history to the database based on what message received or changes happen.</w:t>
+      </w:r>
+    </w:p>
+    <w:p/>
+    <w:p>
+      <w:pPr>
+        <w:pBdr>
+          <w:bottom w:val="single" w:sz="6" w:space="1" w:color="auto"/>
+        </w:pBdr>
+        <w:rPr>
+          <w:highlight w:val="yellow"/>
+        </w:rPr>
+      </w:pPr>
+    </w:p>
+    <w:p>
+      <w:pPr>
+        <w:rPr>
+          <w:highlight w:val="yellow"/>
+        </w:rPr>
+      </w:pPr>
+    </w:p>
+    <w:p/>
+    <w:p/>
     <w:p/>
     <w:p>
       <w:pPr>
@@ -3601,7 +4310,14 @@
         <w:rPr>
           <w:rFonts w:ascii="Calibri" w:eastAsia="Times New Roman" w:hAnsi="Calibri" w:cs="Calibri"/>
         </w:rPr>
-        <w:t>Because the load balancer is sitting in between the client and application server and managing the connection, it has the ability to perform other functions. The load balancer can perform content switching, provide content-based security like web application firewalls (WAF), and authentication enhancements like two factor authentication (2FA). </w:t>
+        <w:t xml:space="preserve">Because the load balancer is sitting in between the client and application server and managing the connection, it has the ability to perform other functions. The load balancer can perform </w:t>
+      </w:r>
+      <w:r>
+        <w:rPr>
+          <w:rFonts w:ascii="Calibri" w:eastAsia="Times New Roman" w:hAnsi="Calibri" w:cs="Calibri"/>
+        </w:rPr>
+        <w:lastRenderedPageBreak/>
+        <w:t>content switching, provide content-based security like web application firewalls (WAF), and authentication enhancements like two factor authentication (2FA). </w:t>
       </w:r>
     </w:p>
     <w:p>
@@ -3708,9 +4424,15 @@
           <w:rFonts w:eastAsia="Times New Roman"/>
           <w:highlight w:val="yellow"/>
         </w:rPr>
-        <w:lastRenderedPageBreak/>
         <w:t>Load balancer Implementation in Multi-Users Distributed Text Editor</w:t>
       </w:r>
+    </w:p>
+    <w:p>
+      <w:pPr>
+        <w:rPr>
+          <w:highlight w:val="yellow"/>
+        </w:rPr>
+      </w:pPr>
     </w:p>
     <w:p>
       <w:pPr>
@@ -3816,6 +4538,7 @@
         <w:rPr>
           <w:noProof/>
         </w:rPr>
+        <w:lastRenderedPageBreak/>
         <w:drawing>
           <wp:inline distT="0" distB="0" distL="0" distR="0" wp14:anchorId="2B2AAFE2" wp14:editId="3F067056">
             <wp:extent cx="2687782" cy="2197912"/>
@@ -3834,7 +4557,7 @@
                     </pic:cNvPicPr>
                   </pic:nvPicPr>
                   <pic:blipFill>
-                    <a:blip r:embed="rId10">
+                    <a:blip r:embed="rId18">
                       <a:extLst>
                         <a:ext uri="{28A0092B-C50C-407E-A947-70E740481C1C}">
                           <a14:useLocalDpi xmlns:a14="http://schemas.microsoft.com/office/drawing/2010/main" val="0"/>
@@ -3884,7 +4607,7 @@
                     </pic:cNvPicPr>
                   </pic:nvPicPr>
                   <pic:blipFill>
-                    <a:blip r:embed="rId11">
+                    <a:blip r:embed="rId19">
                       <a:extLst>
                         <a:ext uri="{28A0092B-C50C-407E-A947-70E740481C1C}">
                           <a14:useLocalDpi xmlns:a14="http://schemas.microsoft.com/office/drawing/2010/main" val="0"/>
@@ -3939,7 +4662,7 @@
                     </pic:cNvPicPr>
                   </pic:nvPicPr>
                   <pic:blipFill>
-                    <a:blip r:embed="rId12">
+                    <a:blip r:embed="rId20">
                       <a:extLst>
                         <a:ext uri="{28A0092B-C50C-407E-A947-70E740481C1C}">
                           <a14:useLocalDpi xmlns:a14="http://schemas.microsoft.com/office/drawing/2010/main" val="0"/>
@@ -3989,7 +4712,7 @@
                     </pic:cNvPicPr>
                   </pic:nvPicPr>
                   <pic:blipFill>
-                    <a:blip r:embed="rId13" cstate="print">
+                    <a:blip r:embed="rId21" cstate="print">
                       <a:extLst>
                         <a:ext uri="{28A0092B-C50C-407E-A947-70E740481C1C}">
                           <a14:useLocalDpi xmlns:a14="http://schemas.microsoft.com/office/drawing/2010/main" val="0"/>
@@ -4039,7 +4762,7 @@
         <w:rPr>
           <w:noProof/>
         </w:rPr>
-        <w:t>6</w:t>
+        <w:t>8</w:t>
       </w:r>
       <w:r>
         <w:rPr>
@@ -4054,7 +4777,6 @@
     <w:p/>
     <w:p>
       <w:r>
-        <w:lastRenderedPageBreak/>
         <w:t xml:space="preserve">Data replicates can be stored: </w:t>
       </w:r>
     </w:p>
@@ -4160,6 +4882,7 @@
           <w:b/>
           <w:bCs/>
         </w:rPr>
+        <w:lastRenderedPageBreak/>
         <w:t>Fault tolerance</w:t>
       </w:r>
       <w:r>
@@ -4712,7 +5435,6 @@
         </w:numPr>
       </w:pPr>
       <w:r>
-        <w:lastRenderedPageBreak/>
         <w:t>Advantages of data replication in distributed systems:</w:t>
       </w:r>
     </w:p>
@@ -4843,6 +5565,7 @@
         </w:numPr>
       </w:pPr>
       <w:r>
+        <w:lastRenderedPageBreak/>
         <w:t>Disadvantages of data replication in distributed systems:</w:t>
       </w:r>
     </w:p>
@@ -4905,19 +5628,19 @@
     </w:p>
     <w:p>
       <w:pPr>
+        <w:pStyle w:val="ListParagraph"/>
+        <w:ind w:left="1440"/>
+      </w:pPr>
+    </w:p>
+    <w:p>
+      <w:pPr>
         <w:pStyle w:val="Heading2"/>
         <w:numPr>
           <w:ilvl w:val="0"/>
           <w:numId w:val="30"/>
         </w:numPr>
-        <w:rPr>
-          <w:highlight w:val="yellow"/>
-        </w:rPr>
-      </w:pPr>
-      <w:r>
-        <w:rPr>
-          <w:highlight w:val="yellow"/>
-        </w:rPr>
+      </w:pPr>
+      <w:r>
         <w:t>Database Replication Implementation in Multi-users distributed Text Editor</w:t>
       </w:r>
     </w:p>
@@ -5190,7 +5913,7 @@
               </wp:anchor>
             </w:drawing>
           </mc:Choice>
-          <mc:Fallback>
+          <mc:Fallback xmlns:w16se="http://schemas.microsoft.com/office/word/2015/wordml/symex" xmlns:w16sdtdh="http://schemas.microsoft.com/office/word/2020/wordml/sdtdatahash" xmlns:w16="http://schemas.microsoft.com/office/word/2018/wordml" xmlns:w16cid="http://schemas.microsoft.com/office/word/2016/wordml/cid" xmlns:w16cex="http://schemas.microsoft.com/office/word/2018/wordml/cex" xmlns:oel="http://schemas.microsoft.com/office/2019/extlst" xmlns:am3d="http://schemas.microsoft.com/office/drawing/2017/model3d" xmlns:aink="http://schemas.microsoft.com/office/drawing/2016/ink" xmlns:cx8="http://schemas.microsoft.com/office/drawing/2016/5/14/chartex" xmlns:cx7="http://schemas.microsoft.com/office/drawing/2016/5/13/chartex" xmlns:cx6="http://schemas.microsoft.com/office/drawing/2016/5/12/chartex" xmlns:cx5="http://schemas.microsoft.com/office/drawing/2016/5/11/chartex" xmlns:cx4="http://schemas.microsoft.com/office/drawing/2016/5/10/chartex" xmlns:cx3="http://schemas.microsoft.com/office/drawing/2016/5/9/chartex" xmlns:cx2="http://schemas.microsoft.com/office/drawing/2015/10/21/chartex" xmlns:cx1="http://schemas.microsoft.com/office/drawing/2015/9/8/chartex" xmlns:cx="http://schemas.microsoft.com/office/drawing/2014/chartex">
             <w:pict>
               <v:oval w14:anchorId="7B82258F" id="Oval 9" o:spid="_x0000_s1026" style="position:absolute;margin-left:162.6pt;margin-top:158.4pt;width:163.8pt;height:13.8pt;z-index:251664384;visibility:visible;mso-wrap-style:square;mso-width-percent:0;mso-height-percent:0;mso-wrap-distance-left:9pt;mso-wrap-distance-top:0;mso-wrap-distance-right:9pt;mso-wrap-distance-bottom:0;mso-position-horizontal:absolute;mso-position-horizontal-relative:text;mso-position-vertical:absolute;mso-position-vertical-relative:text;mso-width-percent:0;mso-height-percent:0;mso-width-relative:margin;mso-height-relative:margin;v-text-anchor:middle" o:gfxdata="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" filled="f" strokecolor="red" strokeweight="1pt">
                 <v:stroke joinstyle="miter"/>
@@ -5217,7 +5940,7 @@
                     <pic:cNvPicPr/>
                   </pic:nvPicPr>
                   <pic:blipFill>
-                    <a:blip r:embed="rId14" r:link="rId15" cstate="print">
+                    <a:blip r:embed="rId22" r:link="rId23" cstate="print">
                       <a:extLst>
                         <a:ext uri="{28A0092B-C50C-407E-A947-70E740481C1C}">
                           <a14:useLocalDpi xmlns:a14="http://schemas.microsoft.com/office/drawing/2010/main" val="0"/>
@@ -5270,7 +5993,7 @@
         <w:rPr>
           <w:noProof/>
         </w:rPr>
-        <w:t>7</w:t>
+        <w:t>9</w:t>
       </w:r>
       <w:r>
         <w:rPr>
@@ -5325,21 +6048,21 @@
         <w:t xml:space="preserve"> where we define</w:t>
       </w:r>
       <w:r>
-        <w:t xml:space="preserve"> 3 databases with the same local </w:t>
+        <w:t xml:space="preserve"> 3 databases with the same local host but different IDs and </w:t>
+      </w:r>
+      <w:r>
+        <w:t>port numbers</w:t>
+      </w:r>
+      <w:r>
+        <w:t xml:space="preserve"> addresses of 27018, 27019, </w:t>
       </w:r>
       <w:proofErr w:type="gramStart"/>
       <w:r>
-        <w:t>host</w:t>
+        <w:t>27020</w:t>
       </w:r>
       <w:proofErr w:type="gramEnd"/>
       <w:r>
-        <w:t xml:space="preserve"> but different IDs and </w:t>
-      </w:r>
-      <w:r>
-        <w:t>port numbers</w:t>
-      </w:r>
-      <w:r>
-        <w:t xml:space="preserve"> addresses of 27018, 27019, 27020.</w:t>
+        <w:t>.</w:t>
       </w:r>
       <w:r>
         <w:t xml:space="preserve"> Later we initiate our replica set using the defined configuration variable </w:t>
@@ -5368,7 +6091,6 @@
         <w:t>rs.initiate</w:t>
       </w:r>
       <w:proofErr w:type="spellEnd"/>
-      <w:proofErr w:type="gramEnd"/>
       <w:r>
         <w:rPr>
           <w:i/>
@@ -5378,6 +6100,7 @@
         <w:t>(</w:t>
       </w:r>
       <w:proofErr w:type="spellStart"/>
+      <w:proofErr w:type="gramEnd"/>
       <w:r>
         <w:rPr>
           <w:i/>
@@ -5424,7 +6147,7 @@
                     <pic:cNvPicPr/>
                   </pic:nvPicPr>
                   <pic:blipFill>
-                    <a:blip r:embed="rId16" r:link="rId17">
+                    <a:blip r:embed="rId24" r:link="rId25">
                       <a:extLst>
                         <a:ext uri="{28A0092B-C50C-407E-A947-70E740481C1C}">
                           <a14:useLocalDpi xmlns:a14="http://schemas.microsoft.com/office/drawing/2010/main" val="0"/>
@@ -5477,7 +6200,7 @@
         <w:rPr>
           <w:noProof/>
         </w:rPr>
-        <w:t>8</w:t>
+        <w:t>10</w:t>
       </w:r>
       <w:r>
         <w:rPr>
@@ -5515,7 +6238,6 @@
         <w:t>rs.status</w:t>
       </w:r>
       <w:proofErr w:type="spellEnd"/>
-      <w:proofErr w:type="gramEnd"/>
       <w:r>
         <w:rPr>
           <w:i/>
@@ -5524,6 +6246,7 @@
         </w:rPr>
         <w:t>()</w:t>
       </w:r>
+      <w:proofErr w:type="gramEnd"/>
     </w:p>
     <w:p>
       <w:r>
@@ -5637,7 +6360,7 @@
                     <pic:cNvPicPr/>
                   </pic:nvPicPr>
                   <pic:blipFill>
-                    <a:blip r:embed="rId18" cstate="print">
+                    <a:blip r:embed="rId26" cstate="print">
                       <a:extLst>
                         <a:ext uri="{28A0092B-C50C-407E-A947-70E740481C1C}">
                           <a14:useLocalDpi xmlns:a14="http://schemas.microsoft.com/office/drawing/2010/main" val="0"/>
@@ -5695,7 +6418,7 @@
         <w:rPr>
           <w:noProof/>
         </w:rPr>
-        <w:t>9</w:t>
+        <w:t>11</w:t>
       </w:r>
       <w:r>
         <w:rPr>
@@ -5729,7 +6452,7 @@
                     <pic:cNvPicPr/>
                   </pic:nvPicPr>
                   <pic:blipFill>
-                    <a:blip r:embed="rId19" cstate="print">
+                    <a:blip r:embed="rId27" cstate="print">
                       <a:extLst>
                         <a:ext uri="{28A0092B-C50C-407E-A947-70E740481C1C}">
                           <a14:useLocalDpi xmlns:a14="http://schemas.microsoft.com/office/drawing/2010/main" val="0"/>
@@ -5787,7 +6510,7 @@
         <w:rPr>
           <w:noProof/>
         </w:rPr>
-        <w:t>10</w:t>
+        <w:t>12</w:t>
       </w:r>
       <w:r>
         <w:rPr>
@@ -5822,7 +6545,7 @@
                     <pic:cNvPicPr/>
                   </pic:nvPicPr>
                   <pic:blipFill>
-                    <a:blip r:embed="rId20" cstate="print">
+                    <a:blip r:embed="rId28" cstate="print">
                       <a:extLst>
                         <a:ext uri="{28A0092B-C50C-407E-A947-70E740481C1C}">
                           <a14:useLocalDpi xmlns:a14="http://schemas.microsoft.com/office/drawing/2010/main" val="0"/>
@@ -5874,7 +6597,7 @@
         <w:rPr>
           <w:noProof/>
         </w:rPr>
-        <w:t>11</w:t>
+        <w:t>13</w:t>
       </w:r>
       <w:r>
         <w:rPr>
@@ -5962,7 +6685,7 @@
               </wp:anchor>
             </w:drawing>
           </mc:Choice>
-          <mc:Fallback>
+          <mc:Fallback xmlns:w16se="http://schemas.microsoft.com/office/word/2015/wordml/symex" xmlns:w16sdtdh="http://schemas.microsoft.com/office/word/2020/wordml/sdtdatahash" xmlns:w16="http://schemas.microsoft.com/office/word/2018/wordml" xmlns:w16cid="http://schemas.microsoft.com/office/word/2016/wordml/cid" xmlns:w16cex="http://schemas.microsoft.com/office/word/2018/wordml/cex" xmlns:oel="http://schemas.microsoft.com/office/2019/extlst" xmlns:am3d="http://schemas.microsoft.com/office/drawing/2017/model3d" xmlns:aink="http://schemas.microsoft.com/office/drawing/2016/ink" xmlns:cx8="http://schemas.microsoft.com/office/drawing/2016/5/14/chartex" xmlns:cx7="http://schemas.microsoft.com/office/drawing/2016/5/13/chartex" xmlns:cx6="http://schemas.microsoft.com/office/drawing/2016/5/12/chartex" xmlns:cx5="http://schemas.microsoft.com/office/drawing/2016/5/11/chartex" xmlns:cx4="http://schemas.microsoft.com/office/drawing/2016/5/10/chartex" xmlns:cx3="http://schemas.microsoft.com/office/drawing/2016/5/9/chartex" xmlns:cx2="http://schemas.microsoft.com/office/drawing/2015/10/21/chartex" xmlns:cx1="http://schemas.microsoft.com/office/drawing/2015/9/8/chartex" xmlns:cx="http://schemas.microsoft.com/office/drawing/2014/chartex">
             <w:pict>
               <v:oval w14:anchorId="1B37554A" id="Oval 20" o:spid="_x0000_s1026" style="position:absolute;margin-left:62.4pt;margin-top:14.25pt;width:54pt;height:15.6pt;z-index:251665408;visibility:visible;mso-wrap-style:square;mso-wrap-distance-left:9pt;mso-wrap-distance-top:0;mso-wrap-distance-right:9pt;mso-wrap-distance-bottom:0;mso-position-horizontal:absolute;mso-position-horizontal-relative:text;mso-position-vertical:absolute;mso-position-vertical-relative:text;v-text-anchor:middle" o:gfxdata="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" filled="f" strokecolor="red" strokeweight="1pt">
                 <v:stroke joinstyle="miter"/>
@@ -5989,7 +6712,7 @@
                     <pic:cNvPicPr/>
                   </pic:nvPicPr>
                   <pic:blipFill>
-                    <a:blip r:embed="rId21" cstate="print">
+                    <a:blip r:embed="rId29" cstate="print">
                       <a:extLst>
                         <a:ext uri="{28A0092B-C50C-407E-A947-70E740481C1C}">
                           <a14:useLocalDpi xmlns:a14="http://schemas.microsoft.com/office/drawing/2010/main" val="0"/>
@@ -6041,7 +6764,7 @@
         <w:rPr>
           <w:noProof/>
         </w:rPr>
-        <w:t>12</w:t>
+        <w:t>14</w:t>
       </w:r>
       <w:r>
         <w:rPr>
@@ -6058,9 +6781,12 @@
         <w:t>rs.Status</w:t>
       </w:r>
       <w:proofErr w:type="spellEnd"/>
+      <w:r>
+        <w:t>(</w:t>
+      </w:r>
       <w:proofErr w:type="gramEnd"/>
       <w:r>
-        <w:t xml:space="preserve">() of DB1 cannot connect because of </w:t>
+        <w:t xml:space="preserve">) of DB1 cannot connect because of </w:t>
       </w:r>
       <w:proofErr w:type="spellStart"/>
       <w:r>
@@ -6153,7 +6879,7 @@
               </wp:anchor>
             </w:drawing>
           </mc:Choice>
-          <mc:Fallback>
+          <mc:Fallback xmlns:w16se="http://schemas.microsoft.com/office/word/2015/wordml/symex" xmlns:w16sdtdh="http://schemas.microsoft.com/office/word/2020/wordml/sdtdatahash" xmlns:w16="http://schemas.microsoft.com/office/word/2018/wordml" xmlns:w16cid="http://schemas.microsoft.com/office/word/2016/wordml/cid" xmlns:w16cex="http://schemas.microsoft.com/office/word/2018/wordml/cex" xmlns:oel="http://schemas.microsoft.com/office/2019/extlst" xmlns:am3d="http://schemas.microsoft.com/office/drawing/2017/model3d" xmlns:aink="http://schemas.microsoft.com/office/drawing/2016/ink" xmlns:cx8="http://schemas.microsoft.com/office/drawing/2016/5/14/chartex" xmlns:cx7="http://schemas.microsoft.com/office/drawing/2016/5/13/chartex" xmlns:cx6="http://schemas.microsoft.com/office/drawing/2016/5/12/chartex" xmlns:cx5="http://schemas.microsoft.com/office/drawing/2016/5/11/chartex" xmlns:cx4="http://schemas.microsoft.com/office/drawing/2016/5/10/chartex" xmlns:cx3="http://schemas.microsoft.com/office/drawing/2016/5/9/chartex" xmlns:cx2="http://schemas.microsoft.com/office/drawing/2015/10/21/chartex" xmlns:cx1="http://schemas.microsoft.com/office/drawing/2015/9/8/chartex" xmlns:cx="http://schemas.microsoft.com/office/drawing/2014/chartex">
             <w:pict>
               <v:oval w14:anchorId="22DB5CA4" id="Oval 13" o:spid="_x0000_s1026" style="position:absolute;margin-left:0;margin-top:153pt;width:113.25pt;height:39pt;z-index:251669504;visibility:visible;mso-wrap-style:square;mso-width-percent:0;mso-height-percent:0;mso-wrap-distance-left:9pt;mso-wrap-distance-top:0;mso-wrap-distance-right:9pt;mso-wrap-distance-bottom:0;mso-position-horizontal:left;mso-position-horizontal-relative:margin;mso-position-vertical:absolute;mso-position-vertical-relative:text;mso-width-percent:0;mso-height-percent:0;mso-width-relative:margin;mso-height-relative:margin;v-text-anchor:middle" o:gfxdata="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" filled="f" strokecolor="#70ad47 [3209]" strokeweight="1pt">
                 <v:stroke joinstyle="miter"/>
@@ -6233,7 +6959,7 @@
               </wp:anchor>
             </w:drawing>
           </mc:Choice>
-          <mc:Fallback>
+          <mc:Fallback xmlns:w16se="http://schemas.microsoft.com/office/word/2015/wordml/symex" xmlns:w16sdtdh="http://schemas.microsoft.com/office/word/2020/wordml/sdtdatahash" xmlns:w16="http://schemas.microsoft.com/office/word/2018/wordml" xmlns:w16cid="http://schemas.microsoft.com/office/word/2016/wordml/cid" xmlns:w16cex="http://schemas.microsoft.com/office/word/2018/wordml/cex" xmlns:oel="http://schemas.microsoft.com/office/2019/extlst" xmlns:am3d="http://schemas.microsoft.com/office/drawing/2017/model3d" xmlns:aink="http://schemas.microsoft.com/office/drawing/2016/ink" xmlns:cx8="http://schemas.microsoft.com/office/drawing/2016/5/14/chartex" xmlns:cx7="http://schemas.microsoft.com/office/drawing/2016/5/13/chartex" xmlns:cx6="http://schemas.microsoft.com/office/drawing/2016/5/12/chartex" xmlns:cx5="http://schemas.microsoft.com/office/drawing/2016/5/11/chartex" xmlns:cx4="http://schemas.microsoft.com/office/drawing/2016/5/10/chartex" xmlns:cx3="http://schemas.microsoft.com/office/drawing/2016/5/9/chartex" xmlns:cx2="http://schemas.microsoft.com/office/drawing/2015/10/21/chartex" xmlns:cx1="http://schemas.microsoft.com/office/drawing/2015/9/8/chartex" xmlns:cx="http://schemas.microsoft.com/office/drawing/2014/chartex">
             <w:pict>
               <v:oval w14:anchorId="2DC11A37" id="Oval 24" o:spid="_x0000_s1026" style="position:absolute;margin-left:0;margin-top:33.6pt;width:139.2pt;height:29.25pt;z-index:251666432;visibility:visible;mso-wrap-style:square;mso-height-percent:0;mso-wrap-distance-left:9pt;mso-wrap-distance-top:0;mso-wrap-distance-right:9pt;mso-wrap-distance-bottom:0;mso-position-horizontal:left;mso-position-horizontal-relative:margin;mso-position-vertical:absolute;mso-position-vertical-relative:text;mso-height-percent:0;mso-height-relative:margin;v-text-anchor:middle" o:gfxdata="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" filled="f" strokecolor="red" strokeweight="1pt">
                 <v:stroke joinstyle="miter"/>
@@ -6261,7 +6987,7 @@
                     <pic:cNvPicPr/>
                   </pic:nvPicPr>
                   <pic:blipFill>
-                    <a:blip r:embed="rId22" cstate="print">
+                    <a:blip r:embed="rId30" cstate="print">
                       <a:extLst>
                         <a:ext uri="{28A0092B-C50C-407E-A947-70E740481C1C}">
                           <a14:useLocalDpi xmlns:a14="http://schemas.microsoft.com/office/drawing/2010/main" val="0"/>
@@ -6313,7 +7039,7 @@
         <w:rPr>
           <w:noProof/>
         </w:rPr>
-        <w:t>13</w:t>
+        <w:t>15</w:t>
       </w:r>
       <w:r>
         <w:rPr>
@@ -6347,15 +7073,7 @@
         <w:t>collections</w:t>
       </w:r>
       <w:r>
-        <w:t xml:space="preserve">, but for the secondary ones we are able only to read from </w:t>
-      </w:r>
-      <w:proofErr w:type="gramStart"/>
-      <w:r>
-        <w:t>it</w:t>
-      </w:r>
-      <w:proofErr w:type="gramEnd"/>
-      <w:r>
-        <w:t xml:space="preserve"> but an access is required to specify reading from the databases with status “Secondary”.</w:t>
+        <w:t>, but for the secondary ones we are able only to read from it but an access is required to specify reading from the databases with status “Secondary”.</w:t>
       </w:r>
       <w:r>
         <w:t xml:space="preserve"> This is done by running the command: </w:t>
@@ -6371,69 +7089,68 @@
         <w:t>db.getMongo</w:t>
       </w:r>
       <w:proofErr w:type="spellEnd"/>
-      <w:proofErr w:type="gramEnd"/>
       <w:r>
         <w:rPr>
           <w:i/>
           <w:iCs/>
           <w:shd w:val="clear" w:color="auto" w:fill="000000" w:themeFill="text1"/>
         </w:rPr>
-        <w:t>().</w:t>
-      </w:r>
-      <w:proofErr w:type="spellStart"/>
+        <w:t>(</w:t>
+      </w:r>
+      <w:proofErr w:type="gramEnd"/>
       <w:r>
         <w:rPr>
           <w:i/>
           <w:iCs/>
           <w:shd w:val="clear" w:color="auto" w:fill="000000" w:themeFill="text1"/>
         </w:rPr>
-        <w:t>setReadPref</w:t>
-      </w:r>
-      <w:proofErr w:type="spellEnd"/>
+        <w:t>).</w:t>
+      </w:r>
+      <w:proofErr w:type="spellStart"/>
       <w:r>
         <w:rPr>
           <w:i/>
           <w:iCs/>
           <w:shd w:val="clear" w:color="auto" w:fill="000000" w:themeFill="text1"/>
         </w:rPr>
-        <w:t>(‘secondary’)</w:t>
-      </w:r>
-      <w:r>
-        <w:rPr>
-          <w:i/>
-          <w:iCs/>
-        </w:rPr>
-        <w:t>.</w:t>
-      </w:r>
-    </w:p>
-    <w:p>
-      <w:pPr>
-        <w:rPr>
-          <w:i/>
-          <w:iCs/>
-        </w:rPr>
-      </w:pPr>
-      <w:r>
-        <w:t xml:space="preserve">And to return the data written to the document in the primary to the users on the same shared document we use the command: </w:t>
-      </w:r>
-      <w:proofErr w:type="spellStart"/>
-      <w:proofErr w:type="gramStart"/>
+        <w:t>setReadPref</w:t>
+      </w:r>
+      <w:proofErr w:type="spellEnd"/>
       <w:r>
         <w:rPr>
           <w:i/>
           <w:iCs/>
           <w:shd w:val="clear" w:color="auto" w:fill="000000" w:themeFill="text1"/>
         </w:rPr>
-        <w:t>db.users</w:t>
-      </w:r>
-      <w:proofErr w:type="gramEnd"/>
+        <w:t>(‘secondary’)</w:t>
+      </w:r>
+      <w:r>
+        <w:rPr>
+          <w:i/>
+          <w:iCs/>
+        </w:rPr>
+        <w:t>.</w:t>
+      </w:r>
+    </w:p>
+    <w:p>
+      <w:pPr>
+        <w:rPr>
+          <w:i/>
+          <w:iCs/>
+        </w:rPr>
+      </w:pPr>
+      <w:r>
+        <w:t xml:space="preserve">And to return the data written to the document in the primary to the users on the same shared document we use the command: </w:t>
+      </w:r>
+      <w:proofErr w:type="spellStart"/>
+      <w:proofErr w:type="gramStart"/>
       <w:r>
         <w:rPr>
           <w:i/>
           <w:iCs/>
           <w:shd w:val="clear" w:color="auto" w:fill="000000" w:themeFill="text1"/>
         </w:rPr>
-        <w:t>.find</w:t>
+        <w:t>db.users.find</w:t>
       </w:r>
       <w:proofErr w:type="spellEnd"/>
       <w:r>
@@ -6444,6 +7161,7 @@
         </w:rPr>
         <w:t>()</w:t>
       </w:r>
+      <w:proofErr w:type="gramEnd"/>
       <w:r>
         <w:rPr>
           <w:i/>
@@ -6478,7 +7196,7 @@
                     <pic:cNvPicPr/>
                   </pic:nvPicPr>
                   <pic:blipFill>
-                    <a:blip r:embed="rId23">
+                    <a:blip r:embed="rId31">
                       <a:extLst>
                         <a:ext uri="{28A0092B-C50C-407E-A947-70E740481C1C}">
                           <a14:useLocalDpi xmlns:a14="http://schemas.microsoft.com/office/drawing/2010/main" val="0"/>
@@ -6517,14 +7235,36 @@
       <w:r>
         <w:t xml:space="preserve">Figure </w:t>
       </w:r>
-      <w:fldSimple w:instr=" SEQ Figure \* ARABIC ">
-        <w:r>
-          <w:rPr>
-            <w:noProof/>
-          </w:rPr>
-          <w:t>14</w:t>
-        </w:r>
-      </w:fldSimple>
+      <w:r>
+        <w:rPr>
+          <w:noProof/>
+        </w:rPr>
+        <w:fldChar w:fldCharType="begin"/>
+      </w:r>
+      <w:r>
+        <w:rPr>
+          <w:noProof/>
+        </w:rPr>
+        <w:instrText xml:space="preserve"> SEQ Figure \* ARABIC </w:instrText>
+      </w:r>
+      <w:r>
+        <w:rPr>
+          <w:noProof/>
+        </w:rPr>
+        <w:fldChar w:fldCharType="separate"/>
+      </w:r>
+      <w:r>
+        <w:rPr>
+          <w:noProof/>
+        </w:rPr>
+        <w:t>16</w:t>
+      </w:r>
+      <w:r>
+        <w:rPr>
+          <w:noProof/>
+        </w:rPr>
+        <w:fldChar w:fldCharType="end"/>
+      </w:r>
       <w:r>
         <w:t xml:space="preserve"> - Inserting data to a secondary database</w:t>
       </w:r>
@@ -6552,7 +7292,7 @@
                     <pic:cNvPicPr/>
                   </pic:nvPicPr>
                   <pic:blipFill>
-                    <a:blip r:embed="rId24">
+                    <a:blip r:embed="rId32">
                       <a:extLst>
                         <a:ext uri="{28A0092B-C50C-407E-A947-70E740481C1C}">
                           <a14:useLocalDpi xmlns:a14="http://schemas.microsoft.com/office/drawing/2010/main" val="0"/>
@@ -6604,7 +7344,7 @@
         <w:rPr>
           <w:noProof/>
         </w:rPr>
-        <w:t>15</w:t>
+        <w:t>17</w:t>
       </w:r>
       <w:r>
         <w:rPr>
@@ -6641,7 +7381,7 @@
                     <pic:cNvPicPr/>
                   </pic:nvPicPr>
                   <pic:blipFill>
-                    <a:blip r:embed="rId25" r:link="rId26">
+                    <a:blip r:embed="rId33" r:link="rId34">
                       <a:extLst>
                         <a:ext uri="{28A0092B-C50C-407E-A947-70E740481C1C}">
                           <a14:useLocalDpi xmlns:a14="http://schemas.microsoft.com/office/drawing/2010/main" val="0"/>
@@ -6694,7 +7434,7 @@
         <w:rPr>
           <w:noProof/>
         </w:rPr>
-        <w:t>16</w:t>
+        <w:t>18</w:t>
       </w:r>
       <w:r>
         <w:rPr>
@@ -6730,7 +7470,7 @@
                     <pic:cNvPicPr/>
                   </pic:nvPicPr>
                   <pic:blipFill>
-                    <a:blip r:embed="rId27">
+                    <a:blip r:embed="rId35">
                       <a:extLst>
                         <a:ext uri="{28A0092B-C50C-407E-A947-70E740481C1C}">
                           <a14:useLocalDpi xmlns:a14="http://schemas.microsoft.com/office/drawing/2010/main" val="0"/>
@@ -6765,14 +7505,36 @@
       <w:r>
         <w:t xml:space="preserve">Figure </w:t>
       </w:r>
-      <w:fldSimple w:instr=" SEQ Figure \* ARABIC ">
-        <w:r>
-          <w:rPr>
-            <w:noProof/>
-          </w:rPr>
-          <w:t>17</w:t>
-        </w:r>
-      </w:fldSimple>
+      <w:r>
+        <w:rPr>
+          <w:noProof/>
+        </w:rPr>
+        <w:fldChar w:fldCharType="begin"/>
+      </w:r>
+      <w:r>
+        <w:rPr>
+          <w:noProof/>
+        </w:rPr>
+        <w:instrText xml:space="preserve"> SEQ Figure \* ARABIC </w:instrText>
+      </w:r>
+      <w:r>
+        <w:rPr>
+          <w:noProof/>
+        </w:rPr>
+        <w:fldChar w:fldCharType="separate"/>
+      </w:r>
+      <w:r>
+        <w:rPr>
+          <w:noProof/>
+        </w:rPr>
+        <w:t>19</w:t>
+      </w:r>
+      <w:r>
+        <w:rPr>
+          <w:noProof/>
+        </w:rPr>
+        <w:fldChar w:fldCharType="end"/>
+      </w:r>
       <w:r>
         <w:t xml:space="preserve"> - Fetching documents from a secondary database.</w:t>
       </w:r>
@@ -6871,7 +7633,7 @@
       </w:r>
     </w:p>
     <w:p>
-      <w:hyperlink r:id="rId28" w:history="1">
+      <w:hyperlink r:id="rId36" w:history="1">
         <w:r>
           <w:rPr>
             <w:rStyle w:val="Hyperlink"/>
@@ -6884,7 +7646,7 @@
       </w:r>
     </w:p>
     <w:p>
-      <w:hyperlink r:id="rId29" w:history="1">
+      <w:hyperlink r:id="rId37" w:history="1">
         <w:r>
           <w:rPr>
             <w:rStyle w:val="Hyperlink"/>
@@ -6897,7 +7659,7 @@
       </w:r>
     </w:p>
     <w:p>
-      <w:hyperlink r:id="rId30" w:history="1">
+      <w:hyperlink r:id="rId38" w:history="1">
         <w:r>
           <w:rPr>
             <w:rStyle w:val="Hyperlink"/>
@@ -6910,7 +7672,7 @@
       </w:r>
     </w:p>
     <w:p>
-      <w:hyperlink r:id="rId31" w:history="1">
+      <w:hyperlink r:id="rId39" w:history="1">
         <w:r>
           <w:rPr>
             <w:rStyle w:val="Hyperlink"/>
@@ -6923,7 +7685,7 @@
       </w:r>
     </w:p>
     <w:p>
-      <w:hyperlink r:id="rId32" w:anchor="intro" w:history="1">
+      <w:hyperlink r:id="rId40" w:anchor="intro" w:history="1">
         <w:r>
           <w:rPr>
             <w:rStyle w:val="Hyperlink"/>
@@ -6952,7 +7714,7 @@
 </file>
 
 <file path=word/numbering.xml><?xml version="1.0" encoding="utf-8"?>
-<w:numbering xmlns:wpc="http://schemas.microsoft.com/office/word/2010/wordprocessingCanvas" xmlns:cx="http://schemas.microsoft.com/office/drawing/2014/chartex" xmlns:cx1="http://schemas.microsoft.com/office/drawing/2015/9/8/chartex" xmlns:cx2="http://schemas.microsoft.com/office/drawing/2015/10/21/chartex" xmlns:cx3="http://schemas.microsoft.com/office/drawing/2016/5/9/chartex" xmlns:cx4="http://schemas.microsoft.com/office/drawing/2016/5/10/chartex" xmlns:cx5="http://schemas.microsoft.com/office/drawing/2016/5/11/chartex" xmlns:cx6="http://schemas.microsoft.com/office/drawing/2016/5/12/chartex" xmlns:cx7="http://schemas.microsoft.com/office/drawing/2016/5/13/chartex" xmlns:cx8="http://schemas.microsoft.com/office/drawing/2016/5/14/chartex" xmlns:mc="http://schemas.openxmlformats.org/markup-compatibility/2006" xmlns:aink="http://schemas.microsoft.com/office/drawing/2016/ink" xmlns:am3d="http://schemas.microsoft.com/office/drawing/2017/model3d" xmlns:o="urn:schemas-microsoft-com:office:office" xmlns:oel="http://schemas.microsoft.com/office/2019/extlst" xmlns:r="http://schemas.openxmlformats.org/officeDocument/2006/relationships" xmlns:m="http://schemas.openxmlformats.org/officeDocument/2006/math" xmlns:v="urn:schemas-microsoft-com:vml" xmlns:wp14="http://schemas.microsoft.com/office/word/2010/wordprocessingDrawing" xmlns:wp="http://schemas.openxmlformats.org/drawingml/2006/wordprocessingDrawing" xmlns:w10="urn:schemas-microsoft-com:office:word" xmlns:w="http://schemas.openxmlformats.org/wordprocessingml/2006/main" xmlns:w14="http://schemas.microsoft.com/office/word/2010/wordml" xmlns:w15="http://schemas.microsoft.com/office/word/2012/wordml" xmlns:w16cex="http://schemas.microsoft.com/office/word/2018/wordml/cex" xmlns:w16cid="http://schemas.microsoft.com/office/word/2016/wordml/cid" xmlns:w16="http://schemas.microsoft.com/office/word/2018/wordml" xmlns:w16sdtdh="http://schemas.microsoft.com/office/word/2020/wordml/sdtdatahash" xmlns:w16se="http://schemas.microsoft.com/office/word/2015/wordml/symex" xmlns:wpg="http://schemas.microsoft.com/office/word/2010/wordprocessingGroup" xmlns:wpi="http://schemas.microsoft.com/office/word/2010/wordprocessingInk" xmlns:wne="http://schemas.microsoft.com/office/word/2006/wordml" xmlns:wps="http://schemas.microsoft.com/office/word/2010/wordprocessingShape" mc:Ignorable="w14 w15 w16se w16cid w16 w16cex w16sdtdh wp14">
+<w:numbering xmlns:wpc="http://schemas.microsoft.com/office/word/2010/wordprocessingCanvas" xmlns:mc="http://schemas.openxmlformats.org/markup-compatibility/2006" xmlns:o="urn:schemas-microsoft-com:office:office" xmlns:r="http://schemas.openxmlformats.org/officeDocument/2006/relationships" xmlns:m="http://schemas.openxmlformats.org/officeDocument/2006/math" xmlns:v="urn:schemas-microsoft-com:vml" xmlns:wp14="http://schemas.microsoft.com/office/word/2010/wordprocessingDrawing" xmlns:wp="http://schemas.openxmlformats.org/drawingml/2006/wordprocessingDrawing" xmlns:w10="urn:schemas-microsoft-com:office:word" xmlns:w="http://schemas.openxmlformats.org/wordprocessingml/2006/main" xmlns:w14="http://schemas.microsoft.com/office/word/2010/wordml" xmlns:w15="http://schemas.microsoft.com/office/word/2012/wordml" xmlns:wpg="http://schemas.microsoft.com/office/word/2010/wordprocessingGroup" xmlns:wpi="http://schemas.microsoft.com/office/word/2010/wordprocessingInk" xmlns:wne="http://schemas.microsoft.com/office/word/2006/wordml" xmlns:wps="http://schemas.microsoft.com/office/word/2010/wordprocessingShape" mc:Ignorable="w14 w15 wp14">
   <w:abstractNum w:abstractNumId="0" w15:restartNumberingAfterBreak="0">
     <w:nsid w:val="069E17C7"/>
     <w:multiLevelType w:val="hybridMultilevel"/>
@@ -9615,6 +10377,119 @@
     </w:lvl>
   </w:abstractNum>
   <w:abstractNum w:abstractNumId="23" w15:restartNumberingAfterBreak="0">
+    <w:nsid w:val="6DB46DA6"/>
+    <w:multiLevelType w:val="hybridMultilevel"/>
+    <w:tmpl w:val="9A0AEB24"/>
+    <w:lvl w:ilvl="0" w:tplc="04090001">
+      <w:start w:val="1"/>
+      <w:numFmt w:val="bullet"/>
+      <w:lvlText w:val=""/>
+      <w:lvlJc w:val="left"/>
+      <w:pPr>
+        <w:ind w:left="720" w:hanging="360"/>
+      </w:pPr>
+      <w:rPr>
+        <w:rFonts w:ascii="Symbol" w:hAnsi="Symbol" w:hint="default"/>
+      </w:rPr>
+    </w:lvl>
+    <w:lvl w:ilvl="1" w:tplc="04090003" w:tentative="1">
+      <w:start w:val="1"/>
+      <w:numFmt w:val="bullet"/>
+      <w:lvlText w:val="o"/>
+      <w:lvlJc w:val="left"/>
+      <w:pPr>
+        <w:ind w:left="1440" w:hanging="360"/>
+      </w:pPr>
+      <w:rPr>
+        <w:rFonts w:ascii="Courier New" w:hAnsi="Courier New" w:cs="Courier New" w:hint="default"/>
+      </w:rPr>
+    </w:lvl>
+    <w:lvl w:ilvl="2" w:tplc="04090005" w:tentative="1">
+      <w:start w:val="1"/>
+      <w:numFmt w:val="bullet"/>
+      <w:lvlText w:val=""/>
+      <w:lvlJc w:val="left"/>
+      <w:pPr>
+        <w:ind w:left="2160" w:hanging="360"/>
+      </w:pPr>
+      <w:rPr>
+        <w:rFonts w:ascii="Wingdings" w:hAnsi="Wingdings" w:hint="default"/>
+      </w:rPr>
+    </w:lvl>
+    <w:lvl w:ilvl="3" w:tplc="04090001" w:tentative="1">
+      <w:start w:val="1"/>
+      <w:numFmt w:val="bullet"/>
+      <w:lvlText w:val=""/>
+      <w:lvlJc w:val="left"/>
+      <w:pPr>
+        <w:ind w:left="2880" w:hanging="360"/>
+      </w:pPr>
+      <w:rPr>
+        <w:rFonts w:ascii="Symbol" w:hAnsi="Symbol" w:hint="default"/>
+      </w:rPr>
+    </w:lvl>
+    <w:lvl w:ilvl="4" w:tplc="04090003" w:tentative="1">
+      <w:start w:val="1"/>
+      <w:numFmt w:val="bullet"/>
+      <w:lvlText w:val="o"/>
+      <w:lvlJc w:val="left"/>
+      <w:pPr>
+        <w:ind w:left="3600" w:hanging="360"/>
+      </w:pPr>
+      <w:rPr>
+        <w:rFonts w:ascii="Courier New" w:hAnsi="Courier New" w:cs="Courier New" w:hint="default"/>
+      </w:rPr>
+    </w:lvl>
+    <w:lvl w:ilvl="5" w:tplc="04090005" w:tentative="1">
+      <w:start w:val="1"/>
+      <w:numFmt w:val="bullet"/>
+      <w:lvlText w:val=""/>
+      <w:lvlJc w:val="left"/>
+      <w:pPr>
+        <w:ind w:left="4320" w:hanging="360"/>
+      </w:pPr>
+      <w:rPr>
+        <w:rFonts w:ascii="Wingdings" w:hAnsi="Wingdings" w:hint="default"/>
+      </w:rPr>
+    </w:lvl>
+    <w:lvl w:ilvl="6" w:tplc="04090001" w:tentative="1">
+      <w:start w:val="1"/>
+      <w:numFmt w:val="bullet"/>
+      <w:lvlText w:val=""/>
+      <w:lvlJc w:val="left"/>
+      <w:pPr>
+        <w:ind w:left="5040" w:hanging="360"/>
+      </w:pPr>
+      <w:rPr>
+        <w:rFonts w:ascii="Symbol" w:hAnsi="Symbol" w:hint="default"/>
+      </w:rPr>
+    </w:lvl>
+    <w:lvl w:ilvl="7" w:tplc="04090003" w:tentative="1">
+      <w:start w:val="1"/>
+      <w:numFmt w:val="bullet"/>
+      <w:lvlText w:val="o"/>
+      <w:lvlJc w:val="left"/>
+      <w:pPr>
+        <w:ind w:left="5760" w:hanging="360"/>
+      </w:pPr>
+      <w:rPr>
+        <w:rFonts w:ascii="Courier New" w:hAnsi="Courier New" w:cs="Courier New" w:hint="default"/>
+      </w:rPr>
+    </w:lvl>
+    <w:lvl w:ilvl="8" w:tplc="04090005" w:tentative="1">
+      <w:start w:val="1"/>
+      <w:numFmt w:val="bullet"/>
+      <w:lvlText w:val=""/>
+      <w:lvlJc w:val="left"/>
+      <w:pPr>
+        <w:ind w:left="6480" w:hanging="360"/>
+      </w:pPr>
+      <w:rPr>
+        <w:rFonts w:ascii="Wingdings" w:hAnsi="Wingdings" w:hint="default"/>
+      </w:rPr>
+    </w:lvl>
+  </w:abstractNum>
+  <w:abstractNum w:abstractNumId="24" w15:restartNumberingAfterBreak="0">
     <w:nsid w:val="6FA84D7D"/>
     <w:multiLevelType w:val="hybridMultilevel"/>
     <w:tmpl w:val="EF1E12FE"/>
@@ -9700,7 +10575,7 @@
       </w:pPr>
     </w:lvl>
   </w:abstractNum>
-  <w:abstractNum w:abstractNumId="24" w15:restartNumberingAfterBreak="0">
+  <w:abstractNum w:abstractNumId="25" w15:restartNumberingAfterBreak="0">
     <w:nsid w:val="73431656"/>
     <w:multiLevelType w:val="hybridMultilevel"/>
     <w:tmpl w:val="4FDAC71A"/>
@@ -9813,7 +10688,7 @@
       </w:rPr>
     </w:lvl>
   </w:abstractNum>
-  <w:abstractNum w:abstractNumId="25" w15:restartNumberingAfterBreak="0">
+  <w:abstractNum w:abstractNumId="26" w15:restartNumberingAfterBreak="0">
     <w:nsid w:val="739622B3"/>
     <w:multiLevelType w:val="hybridMultilevel"/>
     <w:tmpl w:val="E5F0E8F2"/>
@@ -9926,7 +10801,7 @@
       </w:rPr>
     </w:lvl>
   </w:abstractNum>
-  <w:abstractNum w:abstractNumId="26" w15:restartNumberingAfterBreak="0">
+  <w:abstractNum w:abstractNumId="27" w15:restartNumberingAfterBreak="0">
     <w:nsid w:val="73E26F63"/>
     <w:multiLevelType w:val="hybridMultilevel"/>
     <w:tmpl w:val="29087EAE"/>
@@ -10039,7 +10914,7 @@
       </w:rPr>
     </w:lvl>
   </w:abstractNum>
-  <w:abstractNum w:abstractNumId="27" w15:restartNumberingAfterBreak="0">
+  <w:abstractNum w:abstractNumId="28" w15:restartNumberingAfterBreak="0">
     <w:nsid w:val="74BE6AA8"/>
     <w:multiLevelType w:val="hybridMultilevel"/>
     <w:tmpl w:val="E800FFA2"/>
@@ -10152,7 +11027,7 @@
       </w:rPr>
     </w:lvl>
   </w:abstractNum>
-  <w:abstractNum w:abstractNumId="28" w15:restartNumberingAfterBreak="0">
+  <w:abstractNum w:abstractNumId="29" w15:restartNumberingAfterBreak="0">
     <w:nsid w:val="76156295"/>
     <w:multiLevelType w:val="multilevel"/>
     <w:tmpl w:val="6BAE8866"/>
@@ -10265,7 +11140,7 @@
       </w:pPr>
     </w:lvl>
   </w:abstractNum>
-  <w:abstractNum w:abstractNumId="29" w15:restartNumberingAfterBreak="0">
+  <w:abstractNum w:abstractNumId="30" w15:restartNumberingAfterBreak="0">
     <w:nsid w:val="764037E3"/>
     <w:multiLevelType w:val="hybridMultilevel"/>
     <w:tmpl w:val="2D848C4E"/>
@@ -10382,7 +11257,7 @@
       </w:rPr>
     </w:lvl>
   </w:abstractNum>
-  <w:abstractNum w:abstractNumId="30" w15:restartNumberingAfterBreak="0">
+  <w:abstractNum w:abstractNumId="31" w15:restartNumberingAfterBreak="0">
     <w:nsid w:val="7E0016FC"/>
     <w:multiLevelType w:val="multilevel"/>
     <w:tmpl w:val="107A5E4E"/>
@@ -10495,110 +11370,113 @@
       </w:pPr>
     </w:lvl>
   </w:abstractNum>
-  <w:num w:numId="1" w16cid:durableId="526524470">
+  <w:num w:numId="1">
     <w:abstractNumId w:val="8"/>
   </w:num>
-  <w:num w:numId="2" w16cid:durableId="2092653984">
+  <w:num w:numId="2">
+    <w:abstractNumId w:val="28"/>
+  </w:num>
+  <w:num w:numId="3">
+    <w:abstractNumId w:val="26"/>
+  </w:num>
+  <w:num w:numId="4">
+    <w:abstractNumId w:val="25"/>
+  </w:num>
+  <w:num w:numId="5">
+    <w:abstractNumId w:val="2"/>
+  </w:num>
+  <w:num w:numId="6">
+    <w:abstractNumId w:val="21"/>
+  </w:num>
+  <w:num w:numId="7">
+    <w:abstractNumId w:val="12"/>
+  </w:num>
+  <w:num w:numId="8">
+    <w:abstractNumId w:val="1"/>
+  </w:num>
+  <w:num w:numId="9">
+    <w:abstractNumId w:val="31"/>
+  </w:num>
+  <w:num w:numId="10">
+    <w:abstractNumId w:val="4"/>
+  </w:num>
+  <w:num w:numId="11">
+    <w:abstractNumId w:val="29"/>
+  </w:num>
+  <w:num w:numId="12">
+    <w:abstractNumId w:val="19"/>
+  </w:num>
+  <w:num w:numId="13">
+    <w:abstractNumId w:val="10"/>
+  </w:num>
+  <w:num w:numId="14">
+    <w:abstractNumId w:val="11"/>
+  </w:num>
+  <w:num w:numId="15">
     <w:abstractNumId w:val="27"/>
   </w:num>
-  <w:num w:numId="3" w16cid:durableId="311831129">
-    <w:abstractNumId w:val="25"/>
+  <w:num w:numId="16">
+    <w:abstractNumId w:val="17"/>
   </w:num>
-  <w:num w:numId="4" w16cid:durableId="1781142917">
+  <w:num w:numId="17">
+    <w:abstractNumId w:val="0"/>
+  </w:num>
+  <w:num w:numId="18">
+    <w:abstractNumId w:val="30"/>
+  </w:num>
+  <w:num w:numId="19">
+    <w:abstractNumId w:val="0"/>
+  </w:num>
+  <w:num w:numId="20">
+    <w:abstractNumId w:val="17"/>
+  </w:num>
+  <w:num w:numId="21">
     <w:abstractNumId w:val="24"/>
   </w:num>
-  <w:num w:numId="5" w16cid:durableId="2045982532">
-    <w:abstractNumId w:val="2"/>
-  </w:num>
-  <w:num w:numId="6" w16cid:durableId="276496480">
-    <w:abstractNumId w:val="21"/>
-  </w:num>
-  <w:num w:numId="7" w16cid:durableId="893741003">
-    <w:abstractNumId w:val="12"/>
-  </w:num>
-  <w:num w:numId="8" w16cid:durableId="1906990903">
-    <w:abstractNumId w:val="1"/>
-  </w:num>
-  <w:num w:numId="9" w16cid:durableId="1167479638">
-    <w:abstractNumId w:val="30"/>
-  </w:num>
-  <w:num w:numId="10" w16cid:durableId="1146702725">
-    <w:abstractNumId w:val="4"/>
-  </w:num>
-  <w:num w:numId="11" w16cid:durableId="1557549062">
-    <w:abstractNumId w:val="28"/>
-  </w:num>
-  <w:num w:numId="12" w16cid:durableId="1425761977">
-    <w:abstractNumId w:val="19"/>
-  </w:num>
-  <w:num w:numId="13" w16cid:durableId="647638249">
-    <w:abstractNumId w:val="10"/>
-  </w:num>
-  <w:num w:numId="14" w16cid:durableId="340859523">
-    <w:abstractNumId w:val="11"/>
-  </w:num>
-  <w:num w:numId="15" w16cid:durableId="1182626610">
-    <w:abstractNumId w:val="26"/>
-  </w:num>
-  <w:num w:numId="16" w16cid:durableId="742917043">
-    <w:abstractNumId w:val="17"/>
-  </w:num>
-  <w:num w:numId="17" w16cid:durableId="571817984">
-    <w:abstractNumId w:val="0"/>
-  </w:num>
-  <w:num w:numId="18" w16cid:durableId="782263056">
-    <w:abstractNumId w:val="29"/>
-  </w:num>
-  <w:num w:numId="19" w16cid:durableId="837040047">
-    <w:abstractNumId w:val="0"/>
-  </w:num>
-  <w:num w:numId="20" w16cid:durableId="1329793406">
-    <w:abstractNumId w:val="17"/>
-  </w:num>
-  <w:num w:numId="21" w16cid:durableId="177235504">
-    <w:abstractNumId w:val="23"/>
-  </w:num>
-  <w:num w:numId="22" w16cid:durableId="750278428">
+  <w:num w:numId="22">
     <w:abstractNumId w:val="9"/>
   </w:num>
-  <w:num w:numId="23" w16cid:durableId="908465029">
+  <w:num w:numId="23">
     <w:abstractNumId w:val="13"/>
   </w:num>
-  <w:num w:numId="24" w16cid:durableId="1083917471">
+  <w:num w:numId="24">
     <w:abstractNumId w:val="14"/>
   </w:num>
-  <w:num w:numId="25" w16cid:durableId="208151893">
+  <w:num w:numId="25">
     <w:abstractNumId w:val="5"/>
   </w:num>
-  <w:num w:numId="26" w16cid:durableId="1061904557">
+  <w:num w:numId="26">
     <w:abstractNumId w:val="15"/>
   </w:num>
-  <w:num w:numId="27" w16cid:durableId="1502433532">
+  <w:num w:numId="27">
     <w:abstractNumId w:val="3"/>
   </w:num>
-  <w:num w:numId="28" w16cid:durableId="469445531">
+  <w:num w:numId="28">
     <w:abstractNumId w:val="7"/>
   </w:num>
-  <w:num w:numId="29" w16cid:durableId="696664197">
+  <w:num w:numId="29">
     <w:abstractNumId w:val="6"/>
   </w:num>
-  <w:num w:numId="30" w16cid:durableId="772363727">
+  <w:num w:numId="30">
     <w:abstractNumId w:val="18"/>
   </w:num>
-  <w:num w:numId="31" w16cid:durableId="1575891970">
+  <w:num w:numId="31">
     <w:abstractNumId w:val="20"/>
   </w:num>
-  <w:num w:numId="32" w16cid:durableId="1607956805">
+  <w:num w:numId="32">
     <w:abstractNumId w:val="22"/>
   </w:num>
-  <w:num w:numId="33" w16cid:durableId="1716851801">
+  <w:num w:numId="33">
     <w:abstractNumId w:val="16"/>
+  </w:num>
+  <w:num w:numId="34">
+    <w:abstractNumId w:val="23"/>
   </w:num>
 </w:numbering>
 </file>
 
 <file path=word/styles.xml><?xml version="1.0" encoding="utf-8"?>
-<w:styles xmlns:mc="http://schemas.openxmlformats.org/markup-compatibility/2006" xmlns:r="http://schemas.openxmlformats.org/officeDocument/2006/relationships" xmlns:w="http://schemas.openxmlformats.org/wordprocessingml/2006/main" xmlns:w14="http://schemas.microsoft.com/office/word/2010/wordml" xmlns:w15="http://schemas.microsoft.com/office/word/2012/wordml" xmlns:w16cex="http://schemas.microsoft.com/office/word/2018/wordml/cex" xmlns:w16cid="http://schemas.microsoft.com/office/word/2016/wordml/cid" xmlns:w16="http://schemas.microsoft.com/office/word/2018/wordml" xmlns:w16sdtdh="http://schemas.microsoft.com/office/word/2020/wordml/sdtdatahash" xmlns:w16se="http://schemas.microsoft.com/office/word/2015/wordml/symex" mc:Ignorable="w14 w15 w16se w16cid w16 w16cex w16sdtdh">
+<w:styles xmlns:mc="http://schemas.openxmlformats.org/markup-compatibility/2006" xmlns:r="http://schemas.openxmlformats.org/officeDocument/2006/relationships" xmlns:w="http://schemas.openxmlformats.org/wordprocessingml/2006/main" xmlns:w14="http://schemas.microsoft.com/office/word/2010/wordml" xmlns:w15="http://schemas.microsoft.com/office/word/2012/wordml" mc:Ignorable="w14 w15">
   <w:docDefaults>
     <w:rPrDefault>
       <w:rPr>
@@ -10614,7 +11492,7 @@
       </w:pPr>
     </w:pPrDefault>
   </w:docDefaults>
-  <w:latentStyles w:defLockedState="0" w:defUIPriority="99" w:defSemiHidden="0" w:defUnhideWhenUsed="0" w:defQFormat="0" w:count="376">
+  <w:latentStyles w:defLockedState="0" w:defUIPriority="99" w:defSemiHidden="0" w:defUnhideWhenUsed="0" w:defQFormat="0" w:count="371">
     <w:lsdException w:name="Normal" w:uiPriority="0" w:qFormat="1"/>
     <w:lsdException w:name="heading 1" w:uiPriority="9" w:qFormat="1"/>
     <w:lsdException w:name="heading 2" w:semiHidden="1" w:uiPriority="9" w:unhideWhenUsed="1" w:qFormat="1"/>
@@ -10720,6 +11598,7 @@
     <w:lsdException w:name="HTML Sample" w:semiHidden="1" w:unhideWhenUsed="1"/>
     <w:lsdException w:name="HTML Typewriter" w:semiHidden="1" w:unhideWhenUsed="1"/>
     <w:lsdException w:name="HTML Variable" w:semiHidden="1" w:unhideWhenUsed="1"/>
+    <w:lsdException w:name="Normal Table" w:semiHidden="1" w:unhideWhenUsed="1"/>
     <w:lsdException w:name="annotation subject" w:semiHidden="1" w:unhideWhenUsed="1"/>
     <w:lsdException w:name="No List" w:semiHidden="1" w:unhideWhenUsed="1"/>
     <w:lsdException w:name="Outline List 1" w:semiHidden="1" w:unhideWhenUsed="1"/>
@@ -10766,8 +11645,10 @@
     <w:lsdException w:name="Table Subtle 2" w:semiHidden="1" w:unhideWhenUsed="1"/>
     <w:lsdException w:name="Table Web 1" w:semiHidden="1" w:unhideWhenUsed="1"/>
     <w:lsdException w:name="Table Web 2" w:semiHidden="1" w:unhideWhenUsed="1"/>
+    <w:lsdException w:name="Table Web 3" w:semiHidden="1" w:unhideWhenUsed="1"/>
     <w:lsdException w:name="Balloon Text" w:semiHidden="1" w:unhideWhenUsed="1"/>
     <w:lsdException w:name="Table Grid" w:uiPriority="39"/>
+    <w:lsdException w:name="Table Theme" w:semiHidden="1" w:unhideWhenUsed="1"/>
     <w:lsdException w:name="Placeholder Text" w:semiHidden="1"/>
     <w:lsdException w:name="No Spacing" w:uiPriority="1" w:qFormat="1"/>
     <w:lsdException w:name="Light Shading" w:uiPriority="60"/>
@@ -10983,11 +11864,6 @@
     <w:lsdException w:name="List Table 5 Dark Accent 6" w:uiPriority="50"/>
     <w:lsdException w:name="List Table 6 Colorful Accent 6" w:uiPriority="51"/>
     <w:lsdException w:name="List Table 7 Colorful Accent 6" w:uiPriority="52"/>
-    <w:lsdException w:name="Mention" w:semiHidden="1" w:unhideWhenUsed="1"/>
-    <w:lsdException w:name="Smart Hyperlink" w:semiHidden="1" w:unhideWhenUsed="1"/>
-    <w:lsdException w:name="Hashtag" w:semiHidden="1" w:unhideWhenUsed="1"/>
-    <w:lsdException w:name="Unresolved Mention" w:semiHidden="1" w:unhideWhenUsed="1"/>
-    <w:lsdException w:name="Smart Link" w:semiHidden="1" w:unhideWhenUsed="1"/>
   </w:latentStyles>
   <w:style w:type="paragraph" w:default="1" w:styleId="Normal">
     <w:name w:val="Normal"/>
@@ -11059,7 +11935,6 @@
   <w:style w:type="character" w:default="1" w:styleId="DefaultParagraphFont">
     <w:name w:val="Default Paragraph Font"/>
     <w:uiPriority w:val="1"/>
-    <w:semiHidden/>
     <w:unhideWhenUsed/>
   </w:style>
   <w:style w:type="table" w:default="1" w:styleId="TableNormal">
@@ -11312,7 +12187,7 @@
       <w:u w:val="single"/>
     </w:rPr>
   </w:style>
-  <w:style w:type="character" w:styleId="UnresolvedMention">
+  <w:style w:type="character" w:customStyle="1" w:styleId="UnresolvedMention">
     <w:name w:val="Unresolved Mention"/>
     <w:basedOn w:val="DefaultParagraphFont"/>
     <w:uiPriority w:val="99"/>
@@ -11620,4 +12495,16 @@
     </a:ext>
   </a:extLst>
 </a:theme>
+</file>
+
+<file path=customXml/item1.xml><?xml version="1.0" encoding="utf-8"?>
+<b:Sources xmlns:b="http://schemas.openxmlformats.org/officeDocument/2006/bibliography" xmlns="http://schemas.openxmlformats.org/officeDocument/2006/bibliography" SelectedStyle="\APASixthEditionOfficeOnline.xsl" StyleName="APA" Version="6"/>
+</file>
+
+<file path=customXml/itemProps1.xml><?xml version="1.0" encoding="utf-8"?>
+<ds:datastoreItem xmlns:ds="http://schemas.openxmlformats.org/officeDocument/2006/customXml" ds:itemID="{265754CF-549E-4557-84F4-D4FF135550DB}">
+  <ds:schemaRefs>
+    <ds:schemaRef ds:uri="http://schemas.openxmlformats.org/officeDocument/2006/bibliography"/>
+  </ds:schemaRefs>
+</ds:datastoreItem>
 </file>
</xml_diff>

<commit_message>
updated Event-Driven Implementation Section
</commit_message>
<xml_diff>
--- a/Designing and Implementing Multi-Users Distributed Text Editor.docx
+++ b/Designing and Implementing Multi-Users Distributed Text Editor.docx
@@ -1,6 +1,6 @@
 
 <file path=word/document.xml><?xml version="1.0" encoding="utf-8"?>
-<w:document xmlns:wpc="http://schemas.microsoft.com/office/word/2010/wordprocessingCanvas" xmlns:mc="http://schemas.openxmlformats.org/markup-compatibility/2006" xmlns:o="urn:schemas-microsoft-com:office:office" xmlns:r="http://schemas.openxmlformats.org/officeDocument/2006/relationships" xmlns:m="http://schemas.openxmlformats.org/officeDocument/2006/math" xmlns:v="urn:schemas-microsoft-com:vml" xmlns:wp14="http://schemas.microsoft.com/office/word/2010/wordprocessingDrawing" xmlns:wp="http://schemas.openxmlformats.org/drawingml/2006/wordprocessingDrawing" xmlns:w10="urn:schemas-microsoft-com:office:word" xmlns:w="http://schemas.openxmlformats.org/wordprocessingml/2006/main" xmlns:w14="http://schemas.microsoft.com/office/word/2010/wordml" xmlns:w15="http://schemas.microsoft.com/office/word/2012/wordml" xmlns:wpg="http://schemas.microsoft.com/office/word/2010/wordprocessingGroup" xmlns:wpi="http://schemas.microsoft.com/office/word/2010/wordprocessingInk" xmlns:wne="http://schemas.microsoft.com/office/word/2006/wordml" xmlns:wps="http://schemas.microsoft.com/office/word/2010/wordprocessingShape" mc:Ignorable="w14 w15 wp14">
+<w:document xmlns:wpc="http://schemas.microsoft.com/office/word/2010/wordprocessingCanvas" xmlns:cx="http://schemas.microsoft.com/office/drawing/2014/chartex" xmlns:cx1="http://schemas.microsoft.com/office/drawing/2015/9/8/chartex" xmlns:cx2="http://schemas.microsoft.com/office/drawing/2015/10/21/chartex" xmlns:cx3="http://schemas.microsoft.com/office/drawing/2016/5/9/chartex" xmlns:cx4="http://schemas.microsoft.com/office/drawing/2016/5/10/chartex" xmlns:cx5="http://schemas.microsoft.com/office/drawing/2016/5/11/chartex" xmlns:cx6="http://schemas.microsoft.com/office/drawing/2016/5/12/chartex" xmlns:cx7="http://schemas.microsoft.com/office/drawing/2016/5/13/chartex" xmlns:cx8="http://schemas.microsoft.com/office/drawing/2016/5/14/chartex" xmlns:mc="http://schemas.openxmlformats.org/markup-compatibility/2006" xmlns:aink="http://schemas.microsoft.com/office/drawing/2016/ink" xmlns:am3d="http://schemas.microsoft.com/office/drawing/2017/model3d" xmlns:o="urn:schemas-microsoft-com:office:office" xmlns:r="http://schemas.openxmlformats.org/officeDocument/2006/relationships" xmlns:m="http://schemas.openxmlformats.org/officeDocument/2006/math" xmlns:v="urn:schemas-microsoft-com:vml" xmlns:wp14="http://schemas.microsoft.com/office/word/2010/wordprocessingDrawing" xmlns:wp="http://schemas.openxmlformats.org/drawingml/2006/wordprocessingDrawing" xmlns:w10="urn:schemas-microsoft-com:office:word" xmlns:w="http://schemas.openxmlformats.org/wordprocessingml/2006/main" xmlns:w14="http://schemas.microsoft.com/office/word/2010/wordml" xmlns:w15="http://schemas.microsoft.com/office/word/2012/wordml" xmlns:w16cid="http://schemas.microsoft.com/office/word/2016/wordml/cid" xmlns:w16se="http://schemas.microsoft.com/office/word/2015/wordml/symex" xmlns:wpg="http://schemas.microsoft.com/office/word/2010/wordprocessingGroup" xmlns:wpi="http://schemas.microsoft.com/office/word/2010/wordprocessingInk" xmlns:wne="http://schemas.microsoft.com/office/word/2006/wordml" xmlns:wps="http://schemas.microsoft.com/office/word/2010/wordprocessingShape" mc:Ignorable="w14 w15 w16se w16cid wp14">
   <w:body>
     <w:p>
       <w:pPr>
@@ -104,17 +104,89 @@
         <w:pStyle w:val="Heading1"/>
       </w:pPr>
       <w:r>
-        <w:rPr>
-          <w:highlight w:val="yellow"/>
-        </w:rPr>
         <w:t>System Architecture:</w:t>
       </w:r>
     </w:p>
     <w:p>
       <w:pPr>
+        <w:keepNext/>
+      </w:pPr>
+      <w:r>
+        <w:rPr>
+          <w:noProof/>
+        </w:rPr>
+        <w:drawing>
+          <wp:inline distT="0" distB="0" distL="0" distR="0" wp14:anchorId="764AB0DE" wp14:editId="2A0B1531">
+            <wp:extent cx="3092844" cy="4592782"/>
+            <wp:effectExtent l="0" t="0" r="0" b="0"/>
+            <wp:docPr id="31" name="Picture 31"/>
+            <wp:cNvGraphicFramePr>
+              <a:graphicFrameLocks xmlns:a="http://schemas.openxmlformats.org/drawingml/2006/main" noChangeAspect="1"/>
+            </wp:cNvGraphicFramePr>
+            <a:graphic xmlns:a="http://schemas.openxmlformats.org/drawingml/2006/main">
+              <a:graphicData uri="http://schemas.openxmlformats.org/drawingml/2006/picture">
+                <pic:pic xmlns:pic="http://schemas.openxmlformats.org/drawingml/2006/picture">
+                  <pic:nvPicPr>
+                    <pic:cNvPr id="0" name="Picture 2"/>
+                    <pic:cNvPicPr>
+                      <a:picLocks noChangeAspect="1" noChangeArrowheads="1"/>
+                    </pic:cNvPicPr>
+                  </pic:nvPicPr>
+                  <pic:blipFill>
+                    <a:blip r:embed="rId6">
+                      <a:extLst>
+                        <a:ext uri="{28A0092B-C50C-407E-A947-70E740481C1C}">
+                          <a14:useLocalDpi xmlns:a14="http://schemas.microsoft.com/office/drawing/2010/main" val="0"/>
+                        </a:ext>
+                      </a:extLst>
+                    </a:blip>
+                    <a:srcRect/>
+                    <a:stretch>
+                      <a:fillRect/>
+                    </a:stretch>
+                  </pic:blipFill>
+                  <pic:spPr bwMode="auto">
+                    <a:xfrm>
+                      <a:off x="0" y="0"/>
+                      <a:ext cx="3186354" cy="4731641"/>
+                    </a:xfrm>
+                    <a:prstGeom prst="rect">
+                      <a:avLst/>
+                    </a:prstGeom>
+                    <a:noFill/>
+                  </pic:spPr>
+                </pic:pic>
+              </a:graphicData>
+            </a:graphic>
+          </wp:inline>
+        </w:drawing>
+      </w:r>
+    </w:p>
+    <w:p>
+      <w:pPr>
+        <w:pStyle w:val="Caption"/>
+      </w:pPr>
+      <w:r>
+        <w:t xml:space="preserve">Figure </w:t>
+      </w:r>
+      <w:fldSimple w:instr=" SEQ Figure \* ARABIC ">
+        <w:r>
+          <w:rPr>
+            <w:noProof/>
+          </w:rPr>
+          <w:t>1</w:t>
+        </w:r>
+      </w:fldSimple>
+      <w:r>
+        <w:t>: Multi-User Distributed Text Editor System Architecture</w:t>
+      </w:r>
+    </w:p>
+    <w:p>
+      <w:pPr>
         <w:pStyle w:val="Heading1"/>
       </w:pPr>
       <w:r>
+        <w:lastRenderedPageBreak/>
         <w:t xml:space="preserve">System </w:t>
       </w:r>
       <w:r>
@@ -272,7 +344,6 @@
         <w:pStyle w:val="Heading2"/>
       </w:pPr>
       <w:r>
-        <w:lastRenderedPageBreak/>
         <w:t>Design Constraints</w:t>
       </w:r>
     </w:p>
@@ -736,7 +807,7 @@
                     </pic:cNvPicPr>
                   </pic:nvPicPr>
                   <pic:blipFill>
-                    <a:blip r:embed="rId6" cstate="print">
+                    <a:blip r:embed="rId7" cstate="print">
                       <a:extLst>
                         <a:ext uri="{28A0092B-C50C-407E-A947-70E740481C1C}">
                           <a14:useLocalDpi xmlns:a14="http://schemas.microsoft.com/office/drawing/2010/main" val="0"/>
@@ -835,27 +906,14 @@
                             <w:r>
                               <w:t xml:space="preserve">Figure </w:t>
                             </w:r>
-                            <w:r>
-                              <w:fldChar w:fldCharType="begin"/>
-                            </w:r>
-                            <w:r>
-                              <w:instrText xml:space="preserve"> SEQ Figure \* ARABIC </w:instrText>
-                            </w:r>
-                            <w:r>
-                              <w:fldChar w:fldCharType="separate"/>
-                            </w:r>
-                            <w:r>
-                              <w:rPr>
-                                <w:noProof/>
-                              </w:rPr>
-                              <w:t>1</w:t>
-                            </w:r>
-                            <w:r>
-                              <w:rPr>
-                                <w:noProof/>
-                              </w:rPr>
-                              <w:fldChar w:fldCharType="end"/>
-                            </w:r>
+                            <w:fldSimple w:instr=" SEQ Figure \* ARABIC ">
+                              <w:r>
+                                <w:rPr>
+                                  <w:noProof/>
+                                </w:rPr>
+                                <w:t>2</w:t>
+                              </w:r>
+                            </w:fldSimple>
                             <w:r>
                               <w:t xml:space="preserve"> - Operational Transformation Sequence diagram</w:t>
                             </w:r>
@@ -900,27 +958,14 @@
                       <w:r>
                         <w:t xml:space="preserve">Figure </w:t>
                       </w:r>
-                      <w:r>
-                        <w:fldChar w:fldCharType="begin"/>
-                      </w:r>
-                      <w:r>
-                        <w:instrText xml:space="preserve"> SEQ Figure \* ARABIC </w:instrText>
-                      </w:r>
-                      <w:r>
-                        <w:fldChar w:fldCharType="separate"/>
-                      </w:r>
-                      <w:r>
-                        <w:rPr>
-                          <w:noProof/>
-                        </w:rPr>
-                        <w:t>1</w:t>
-                      </w:r>
-                      <w:r>
-                        <w:rPr>
-                          <w:noProof/>
-                        </w:rPr>
-                        <w:fldChar w:fldCharType="end"/>
-                      </w:r>
+                      <w:fldSimple w:instr=" SEQ Figure \* ARABIC ">
+                        <w:r>
+                          <w:rPr>
+                            <w:noProof/>
+                          </w:rPr>
+                          <w:t>2</w:t>
+                        </w:r>
+                      </w:fldSimple>
                       <w:r>
                         <w:t xml:space="preserve"> - Operational Transformation Sequence diagram</w:t>
                       </w:r>
@@ -1425,7 +1470,7 @@
                     </pic:cNvPicPr>
                   </pic:nvPicPr>
                   <pic:blipFill>
-                    <a:blip r:embed="rId7">
+                    <a:blip r:embed="rId8">
                       <a:extLst>
                         <a:ext uri="{28A0092B-C50C-407E-A947-70E740481C1C}">
                           <a14:useLocalDpi xmlns:a14="http://schemas.microsoft.com/office/drawing/2010/main" val="0"/>
@@ -1465,27 +1510,14 @@
       <w:r>
         <w:t xml:space="preserve">Figure </w:t>
       </w:r>
-      <w:r>
-        <w:fldChar w:fldCharType="begin"/>
-      </w:r>
-      <w:r>
-        <w:instrText xml:space="preserve"> SEQ Figure \* ARABIC </w:instrText>
-      </w:r>
-      <w:r>
-        <w:fldChar w:fldCharType="separate"/>
-      </w:r>
-      <w:r>
-        <w:rPr>
-          <w:noProof/>
-        </w:rPr>
-        <w:t>2</w:t>
-      </w:r>
-      <w:r>
-        <w:rPr>
-          <w:noProof/>
-        </w:rPr>
-        <w:fldChar w:fldCharType="end"/>
-      </w:r>
+      <w:fldSimple w:instr=" SEQ Figure \* ARABIC ">
+        <w:r>
+          <w:rPr>
+            <w:noProof/>
+          </w:rPr>
+          <w:t>3</w:t>
+        </w:r>
+      </w:fldSimple>
       <w:r>
         <w:t xml:space="preserve"> – general architecture for collaborative editing apps</w:t>
       </w:r>
@@ -1871,19 +1903,25 @@
           <w:rFonts w:cstheme="minorHAnsi"/>
         </w:rPr>
       </w:pPr>
+      <w:r>
+        <w:rPr>
+          <w:rFonts w:cstheme="minorHAnsi"/>
+        </w:rPr>
+        <w:t xml:space="preserve">separation of concerns, </w:t>
+      </w:r>
       <w:proofErr w:type="gramStart"/>
       <w:r>
         <w:rPr>
           <w:rFonts w:cstheme="minorHAnsi"/>
         </w:rPr>
-        <w:t>separation</w:t>
+        <w:t>By</w:t>
       </w:r>
       <w:proofErr w:type="gramEnd"/>
       <w:r>
         <w:rPr>
           <w:rFonts w:cstheme="minorHAnsi"/>
         </w:rPr>
-        <w:t xml:space="preserve"> of concerns, By separating the user interface concerns (client) from the data storage concerns (server), we improve the </w:t>
+        <w:t xml:space="preserve"> separating the user interface concerns (client) from the data storage concerns (server), we improve the </w:t>
       </w:r>
       <w:r>
         <w:rPr>
@@ -2046,7 +2084,7 @@
                     </pic:cNvPicPr>
                   </pic:nvPicPr>
                   <pic:blipFill>
-                    <a:blip r:embed="rId8">
+                    <a:blip r:embed="rId9">
                       <a:extLst>
                         <a:ext uri="{28A0092B-C50C-407E-A947-70E740481C1C}">
                           <a14:useLocalDpi xmlns:a14="http://schemas.microsoft.com/office/drawing/2010/main" val="0"/>
@@ -2086,27 +2124,14 @@
       <w:r>
         <w:t xml:space="preserve">Figure </w:t>
       </w:r>
-      <w:r>
-        <w:fldChar w:fldCharType="begin"/>
-      </w:r>
-      <w:r>
-        <w:instrText xml:space="preserve"> SEQ Figure \* ARABIC </w:instrText>
-      </w:r>
-      <w:r>
-        <w:fldChar w:fldCharType="separate"/>
-      </w:r>
-      <w:r>
-        <w:rPr>
-          <w:noProof/>
-        </w:rPr>
-        <w:t>3</w:t>
-      </w:r>
-      <w:r>
-        <w:rPr>
-          <w:noProof/>
-        </w:rPr>
-        <w:fldChar w:fldCharType="end"/>
-      </w:r>
+      <w:fldSimple w:instr=" SEQ Figure \* ARABIC ">
+        <w:r>
+          <w:rPr>
+            <w:noProof/>
+          </w:rPr>
+          <w:t>4</w:t>
+        </w:r>
+      </w:fldSimple>
       <w:r>
         <w:t xml:space="preserve"> - REST architecture</w:t>
       </w:r>
@@ -2265,27 +2290,14 @@
                             <w:r>
                               <w:t xml:space="preserve">Figure </w:t>
                             </w:r>
-                            <w:r>
-                              <w:fldChar w:fldCharType="begin"/>
-                            </w:r>
-                            <w:r>
-                              <w:instrText xml:space="preserve"> SEQ Figure \* ARABIC </w:instrText>
-                            </w:r>
-                            <w:r>
-                              <w:fldChar w:fldCharType="separate"/>
-                            </w:r>
-                            <w:r>
-                              <w:rPr>
-                                <w:noProof/>
-                              </w:rPr>
-                              <w:t>4</w:t>
-                            </w:r>
-                            <w:r>
-                              <w:rPr>
-                                <w:noProof/>
-                              </w:rPr>
-                              <w:fldChar w:fldCharType="end"/>
-                            </w:r>
+                            <w:fldSimple w:instr=" SEQ Figure \* ARABIC ">
+                              <w:r>
+                                <w:rPr>
+                                  <w:noProof/>
+                                </w:rPr>
+                                <w:t>5</w:t>
+                              </w:r>
+                            </w:fldSimple>
                             <w:r>
                               <w:t xml:space="preserve"> - event-driven architecture</w:t>
                             </w:r>
@@ -2320,27 +2332,14 @@
                       <w:r>
                         <w:t xml:space="preserve">Figure </w:t>
                       </w:r>
-                      <w:r>
-                        <w:fldChar w:fldCharType="begin"/>
-                      </w:r>
-                      <w:r>
-                        <w:instrText xml:space="preserve"> SEQ Figure \* ARABIC </w:instrText>
-                      </w:r>
-                      <w:r>
-                        <w:fldChar w:fldCharType="separate"/>
-                      </w:r>
-                      <w:r>
-                        <w:rPr>
-                          <w:noProof/>
-                        </w:rPr>
-                        <w:t>4</w:t>
-                      </w:r>
-                      <w:r>
-                        <w:rPr>
-                          <w:noProof/>
-                        </w:rPr>
-                        <w:fldChar w:fldCharType="end"/>
-                      </w:r>
+                      <w:fldSimple w:instr=" SEQ Figure \* ARABIC ">
+                        <w:r>
+                          <w:rPr>
+                            <w:noProof/>
+                          </w:rPr>
+                          <w:t>5</w:t>
+                        </w:r>
+                      </w:fldSimple>
                       <w:r>
                         <w:t xml:space="preserve"> - event-driven architecture</w:t>
                       </w:r>
@@ -2383,7 +2382,7 @@
                     </pic:cNvPicPr>
                   </pic:nvPicPr>
                   <pic:blipFill>
-                    <a:blip r:embed="rId9" cstate="print">
+                    <a:blip r:embed="rId10" cstate="print">
                       <a:extLst>
                         <a:ext uri="{28A0092B-C50C-407E-A947-70E740481C1C}">
                           <a14:useLocalDpi xmlns:a14="http://schemas.microsoft.com/office/drawing/2010/main" val="0"/>
@@ -2632,7 +2631,7 @@
                     </pic:cNvPicPr>
                   </pic:nvPicPr>
                   <pic:blipFill>
-                    <a:blip r:embed="rId10" cstate="print">
+                    <a:blip r:embed="rId11" cstate="print">
                       <a:extLst>
                         <a:ext uri="{28A0092B-C50C-407E-A947-70E740481C1C}">
                           <a14:useLocalDpi xmlns:a14="http://schemas.microsoft.com/office/drawing/2010/main" val="0"/>
@@ -2676,27 +2675,14 @@
       <w:r>
         <w:t xml:space="preserve">Figure </w:t>
       </w:r>
-      <w:r>
-        <w:fldChar w:fldCharType="begin"/>
-      </w:r>
-      <w:r>
-        <w:instrText xml:space="preserve"> SEQ Figure \* ARABIC </w:instrText>
-      </w:r>
-      <w:r>
-        <w:fldChar w:fldCharType="separate"/>
-      </w:r>
-      <w:r>
-        <w:rPr>
-          <w:noProof/>
-        </w:rPr>
-        <w:t>5</w:t>
-      </w:r>
-      <w:r>
-        <w:rPr>
-          <w:noProof/>
-        </w:rPr>
-        <w:fldChar w:fldCharType="end"/>
-      </w:r>
+      <w:fldSimple w:instr=" SEQ Figure \* ARABIC ">
+        <w:r>
+          <w:rPr>
+            <w:noProof/>
+          </w:rPr>
+          <w:t>6</w:t>
+        </w:r>
+      </w:fldSimple>
       <w:r>
         <w:t xml:space="preserve"> - event channel </w:t>
       </w:r>
@@ -3411,15 +3397,15 @@
         <w:t>.</w:t>
       </w:r>
       <w:r>
-        <w:t xml:space="preserve"> The issue is how </w:t>
+        <w:t xml:space="preserve"> The issue is how can a microservice know that transaction that we don’t want to publish, </w:t>
       </w:r>
       <w:proofErr w:type="gramStart"/>
       <w:r>
-        <w:t>can a microservice</w:t>
+        <w:t>This</w:t>
       </w:r>
       <w:proofErr w:type="gramEnd"/>
       <w:r>
-        <w:t xml:space="preserve"> know that transaction that we don’t want to publish, This adds an extra layer of confusion.</w:t>
+        <w:t xml:space="preserve"> adds an extra layer of confusion.</w:t>
       </w:r>
     </w:p>
     <w:p>
@@ -3493,16 +3479,10 @@
           <w:numId w:val="18"/>
         </w:numPr>
         <w:pBdr>
-          <w:bottom w:val="single" w:sz="6" w:space="1" w:color="auto"/>
+          <w:bottom w:val="single" w:sz="6" w:space="0" w:color="auto"/>
         </w:pBdr>
-        <w:rPr>
-          <w:highlight w:val="yellow"/>
-        </w:rPr>
-      </w:pPr>
-      <w:r>
-        <w:rPr>
-          <w:highlight w:val="yellow"/>
-        </w:rPr>
+      </w:pPr>
+      <w:r>
         <w:t>Event-Driven Implementation</w:t>
       </w:r>
     </w:p>
@@ -3532,7 +3512,7 @@
       <w:r>
         <w:t xml:space="preserve">    </w:t>
       </w:r>
-      <w:hyperlink r:id="rId11" w:history="1">
+      <w:hyperlink r:id="rId12" w:history="1">
         <w:r>
           <w:rPr>
             <w:rStyle w:val="Hyperlink"/>
@@ -3560,11 +3540,9 @@
       <w:r>
         <w:t xml:space="preserve">s we are using QUILL as a text editor that has the most powerful text editor that anyone can uses with fully </w:t>
       </w:r>
-      <w:proofErr w:type="spellStart"/>
-      <w:r>
-        <w:t>feautures</w:t>
-      </w:r>
-      <w:proofErr w:type="spellEnd"/>
+      <w:r>
+        <w:t>features</w:t>
+      </w:r>
       <w:r>
         <w:t xml:space="preserve"> that any multi user text editors will need.</w:t>
       </w:r>
@@ -3579,38 +3557,23 @@
       <w:r>
         <w:t xml:space="preserve">So every time someone made a change, the DELTA operations will tell you what are the changes that occurs and where are them. </w:t>
       </w:r>
-      <w:r>
-        <w:t xml:space="preserve">So </w:t>
-      </w:r>
-      <w:proofErr w:type="spellStart"/>
-      <w:r>
-        <w:t>noe</w:t>
-      </w:r>
-      <w:proofErr w:type="spellEnd"/>
-      <w:r>
-        <w:t xml:space="preserve"> no one can overwrite </w:t>
-      </w:r>
       <w:proofErr w:type="gramStart"/>
       <w:r>
-        <w:t>someone’s else</w:t>
+        <w:t>So</w:t>
       </w:r>
       <w:proofErr w:type="gramEnd"/>
       <w:r>
-        <w:t xml:space="preserve"> writings as it/s </w:t>
-      </w:r>
-      <w:proofErr w:type="spellStart"/>
-      <w:r>
-        <w:t>savongs</w:t>
-      </w:r>
-      <w:proofErr w:type="spellEnd"/>
+        <w:t xml:space="preserve"> no one can overwrite someone’s else writings as it </w:t>
+      </w:r>
+      <w:r>
+        <w:t>save</w:t>
+      </w:r>
       <w:r>
         <w:t xml:space="preserve"> their deltas instead of saving the entire document, so this is a very powerful </w:t>
       </w:r>
-      <w:proofErr w:type="spellStart"/>
-      <w:r>
-        <w:t>feauture</w:t>
-      </w:r>
-      <w:proofErr w:type="spellEnd"/>
+      <w:r>
+        <w:t>features</w:t>
+      </w:r>
       <w:r>
         <w:t xml:space="preserve"> to be taken into consideration. </w:t>
       </w:r>
@@ -3619,11 +3582,9 @@
       <w:r>
         <w:t xml:space="preserve">Moreover, we are going to use socket IO super standard library for </w:t>
       </w:r>
-      <w:proofErr w:type="spellStart"/>
-      <w:r>
-        <w:t>websocket</w:t>
-      </w:r>
-      <w:proofErr w:type="spellEnd"/>
+      <w:r>
+        <w:t>WebSocket</w:t>
+      </w:r>
       <w:r>
         <w:t xml:space="preserve"> integrations, which will make it easy to do real time connections between client and server. </w:t>
       </w:r>
@@ -3631,63 +3592,14 @@
     <w:p/>
     <w:p>
       <w:r>
+        <w:rPr>
+          <w:noProof/>
+        </w:rPr>
         <w:drawing>
           <wp:inline distT="0" distB="0" distL="0" distR="0" wp14:anchorId="5A8EE5D8" wp14:editId="371486FB">
             <wp:extent cx="5654530" cy="2149026"/>
             <wp:effectExtent l="0" t="0" r="3810" b="3810"/>
             <wp:docPr id="30" name="Picture 30"/>
-            <wp:cNvGraphicFramePr>
-              <a:graphicFrameLocks xmlns:a="http://schemas.openxmlformats.org/drawingml/2006/main" noChangeAspect="1"/>
-            </wp:cNvGraphicFramePr>
-            <a:graphic xmlns:a="http://schemas.openxmlformats.org/drawingml/2006/main">
-              <a:graphicData uri="http://schemas.openxmlformats.org/drawingml/2006/picture">
-                <pic:pic xmlns:pic="http://schemas.openxmlformats.org/drawingml/2006/picture">
-                  <pic:nvPicPr>
-                    <pic:cNvPr id="1" name=""/>
-                    <pic:cNvPicPr/>
-                  </pic:nvPicPr>
-                  <pic:blipFill>
-                    <a:blip r:embed="rId12"/>
-                    <a:stretch>
-                      <a:fillRect/>
-                    </a:stretch>
-                  </pic:blipFill>
-                  <pic:spPr>
-                    <a:xfrm>
-                      <a:off x="0" y="0"/>
-                      <a:ext cx="5654530" cy="2149026"/>
-                    </a:xfrm>
-                    <a:prstGeom prst="rect">
-                      <a:avLst/>
-                    </a:prstGeom>
-                  </pic:spPr>
-                </pic:pic>
-              </a:graphicData>
-            </a:graphic>
-          </wp:inline>
-        </w:drawing>
-      </w:r>
-    </w:p>
-    <w:p>
-      <w:r>
-        <w:lastRenderedPageBreak/>
-        <w:t xml:space="preserve">So here is the call toolbar options which is basically an array that consists of different arrays with different sections that will all appear in our local host text editor , example: heading from 1-6 and normal , different fonts, lists, bullet lists, ordered ones, different colors fonts and background ones ,…. </w:t>
-      </w:r>
-      <w:proofErr w:type="spellStart"/>
-      <w:r>
-        <w:t>etc</w:t>
-      </w:r>
-      <w:proofErr w:type="spellEnd"/>
-    </w:p>
-    <w:p/>
-    <w:p/>
-    <w:p>
-      <w:r>
-        <w:drawing>
-          <wp:inline distT="0" distB="0" distL="0" distR="0" wp14:anchorId="267C30B2" wp14:editId="4B8F18EE">
-            <wp:extent cx="5943600" cy="3372485"/>
-            <wp:effectExtent l="0" t="0" r="0" b="0"/>
-            <wp:docPr id="32" name="Picture 32"/>
             <wp:cNvGraphicFramePr>
               <a:graphicFrameLocks xmlns:a="http://schemas.openxmlformats.org/drawingml/2006/main" noChangeAspect="1"/>
             </wp:cNvGraphicFramePr>
@@ -3707,7 +3619,7 @@
                   <pic:spPr>
                     <a:xfrm>
                       <a:off x="0" y="0"/>
-                      <a:ext cx="5943600" cy="3372485"/>
+                      <a:ext cx="5654530" cy="2149026"/>
                     </a:xfrm>
                     <a:prstGeom prst="rect">
                       <a:avLst/>
@@ -3722,77 +3634,27 @@
     </w:p>
     <w:p>
       <w:r>
-        <w:t xml:space="preserve">So </w:t>
-      </w:r>
-      <w:r>
-        <w:t>here we are making the mai</w:t>
-      </w:r>
-      <w:r>
-        <w:t xml:space="preserve">n function </w:t>
+        <w:lastRenderedPageBreak/>
+        <w:t xml:space="preserve">So here is the call toolbar options which is basically an array that consists of different arrays with different sections that will all appear in our local host text editor , example: heading from 1-6 and normal , different fonts, lists, bullet lists, ordered ones, different colors fonts and background ones ,…. </w:t>
       </w:r>
       <w:proofErr w:type="spellStart"/>
       <w:r>
-        <w:t>textEditor</w:t>
+        <w:t>etc</w:t>
       </w:r>
       <w:proofErr w:type="spellEnd"/>
-      <w:r>
-        <w:t xml:space="preserve"> and we are implementing quill inside of it and are using </w:t>
-      </w:r>
-      <w:proofErr w:type="spellStart"/>
-      <w:r>
-        <w:t>useeffect</w:t>
-      </w:r>
-      <w:proofErr w:type="spellEnd"/>
-      <w:r>
-        <w:t xml:space="preserve">() as we want to ever render one time. </w:t>
-      </w:r>
-    </w:p>
-    <w:p>
-      <w:r>
-        <w:t xml:space="preserve">So firstly, </w:t>
-      </w:r>
-      <w:proofErr w:type="gramStart"/>
-      <w:r>
-        <w:t>useeffect1 ,</w:t>
-      </w:r>
-      <w:proofErr w:type="gramEnd"/>
-      <w:r>
-        <w:t xml:space="preserve"> we are calling the callback </w:t>
-      </w:r>
-      <w:proofErr w:type="spellStart"/>
-      <w:r>
-        <w:t>io</w:t>
-      </w:r>
-      <w:proofErr w:type="spellEnd"/>
-      <w:r>
-        <w:t xml:space="preserve"> and gives it the </w:t>
-      </w:r>
-      <w:proofErr w:type="spellStart"/>
-      <w:r>
-        <w:t>url</w:t>
-      </w:r>
-      <w:proofErr w:type="spellEnd"/>
-      <w:r>
-        <w:t xml:space="preserve"> the we are connecting to, by setting the port number to 3001 which is the server URL and will rename it as a socket. On the other side of the code, we are going to put the Client URL that we are going to discuss later.</w:t>
-      </w:r>
-    </w:p>
-    <w:p>
-      <w:r>
-        <w:t>And to finalize the socket, we are going to write the discount line at the end to make sure that the connection is disconnected after it was connected at the beginning.</w:t>
-      </w:r>
     </w:p>
     <w:p/>
-    <w:p>
-      <w:r>
-        <w:lastRenderedPageBreak/>
-        <w:t xml:space="preserve"> </w:t>
-      </w:r>
-      <w:r>
+    <w:p/>
+    <w:p>
+      <w:r>
+        <w:rPr>
+          <w:noProof/>
+        </w:rPr>
         <w:drawing>
-          <wp:inline distT="0" distB="0" distL="0" distR="0" wp14:anchorId="176AA16F" wp14:editId="70BFD7E4">
-            <wp:extent cx="5319221" cy="2720576"/>
-            <wp:effectExtent l="0" t="0" r="0" b="3810"/>
-            <wp:docPr id="34" name="Picture 34"/>
+          <wp:inline distT="0" distB="0" distL="0" distR="0" wp14:anchorId="267C30B2" wp14:editId="4B8F18EE">
+            <wp:extent cx="5943600" cy="3372485"/>
+            <wp:effectExtent l="0" t="0" r="0" b="0"/>
+            <wp:docPr id="32" name="Picture 32"/>
             <wp:cNvGraphicFramePr>
               <a:graphicFrameLocks xmlns:a="http://schemas.openxmlformats.org/drawingml/2006/main" noChangeAspect="1"/>
             </wp:cNvGraphicFramePr>
@@ -3812,7 +3674,7 @@
                   <pic:spPr>
                     <a:xfrm>
                       <a:off x="0" y="0"/>
-                      <a:ext cx="5319221" cy="2720576"/>
+                      <a:ext cx="5943600" cy="3372485"/>
                     </a:xfrm>
                     <a:prstGeom prst="rect">
                       <a:avLst/>
@@ -3826,89 +3688,81 @@
       </w:r>
     </w:p>
     <w:p>
+      <w:r>
+        <w:t xml:space="preserve">So </w:t>
+      </w:r>
+      <w:r>
+        <w:t>here we are making the mai</w:t>
+      </w:r>
+      <w:r>
+        <w:t xml:space="preserve">n function </w:t>
+      </w:r>
+      <w:proofErr w:type="spellStart"/>
+      <w:r>
+        <w:t>textEditor</w:t>
+      </w:r>
+      <w:proofErr w:type="spellEnd"/>
+      <w:r>
+        <w:t xml:space="preserve"> and we are implementing quill inside of it and are using </w:t>
+      </w:r>
+      <w:proofErr w:type="spellStart"/>
+      <w:r>
+        <w:t>useeffect</w:t>
+      </w:r>
+      <w:proofErr w:type="spellEnd"/>
+      <w:r>
+        <w:t xml:space="preserve">() as we want to ever render one time. </w:t>
+      </w:r>
+    </w:p>
+    <w:p>
+      <w:r>
+        <w:t>So firstly, useeffect</w:t>
+      </w:r>
       <w:proofErr w:type="gramStart"/>
       <w:r>
-        <w:t>Now ,</w:t>
+        <w:t>1 ,</w:t>
       </w:r>
       <w:proofErr w:type="gramEnd"/>
       <w:r>
-        <w:t xml:space="preserve"> the second </w:t>
+        <w:t xml:space="preserve"> we are calling the callback </w:t>
       </w:r>
       <w:proofErr w:type="spellStart"/>
       <w:r>
-        <w:t>useEffect</w:t>
+        <w:t>io</w:t>
       </w:r>
       <w:proofErr w:type="spellEnd"/>
       <w:r>
-        <w:t xml:space="preserve">() will be used to be detecting changes whenever quill changes. </w:t>
-      </w:r>
-    </w:p>
-    <w:p>
-      <w:r>
-        <w:t xml:space="preserve">As it said, quill on text change runs this function as it passes us the delta, old delta and the source. The source is </w:t>
+        <w:t xml:space="preserve"> and gives it the </w:t>
       </w:r>
       <w:proofErr w:type="spellStart"/>
       <w:r>
-        <w:t>gonna</w:t>
+        <w:t>url</w:t>
       </w:r>
       <w:proofErr w:type="spellEnd"/>
       <w:r>
-        <w:t xml:space="preserve"> determine </w:t>
-      </w:r>
-      <w:proofErr w:type="spellStart"/>
-      <w:r>
-        <w:t>wether</w:t>
-      </w:r>
-      <w:proofErr w:type="spellEnd"/>
-      <w:r>
-        <w:t xml:space="preserve"> the user made these changes or </w:t>
-      </w:r>
-      <w:proofErr w:type="spellStart"/>
-      <w:r>
-        <w:t>wether</w:t>
-      </w:r>
-      <w:proofErr w:type="spellEnd"/>
-      <w:r>
-        <w:t xml:space="preserve"> the actual kill library made these changes so it’s important to test to user that he made the changes first , else its’</w:t>
-      </w:r>
-      <w:r>
-        <w:t xml:space="preserve">s going </w:t>
-      </w:r>
-      <w:r>
-        <w:t xml:space="preserve"> to return and do nothing.  As we only wanted to track the changes that the user made. </w:t>
-      </w:r>
-      <w:r>
-        <w:t xml:space="preserve"> Then we are going to send these changes by using sockets to the server to be saved and changed on our database by emitting a message from the client to the server and passing it the </w:t>
-      </w:r>
-      <w:proofErr w:type="spellStart"/>
-      <w:r>
-        <w:t>delts</w:t>
-      </w:r>
-      <w:proofErr w:type="spellEnd"/>
-      <w:r>
-        <w:t xml:space="preserve">. This delta is very important regardless that it has to </w:t>
-      </w:r>
-      <w:proofErr w:type="spellStart"/>
-      <w:proofErr w:type="gramStart"/>
-      <w:r>
-        <w:t>sent</w:t>
-      </w:r>
-      <w:proofErr w:type="spellEnd"/>
-      <w:proofErr w:type="gramEnd"/>
-      <w:r>
-        <w:t xml:space="preserve"> the only parts changed not the whole document. Then ate the end, we are going to remove the event listener that is no longer needed. </w:t>
+        <w:t xml:space="preserve"> the we are connecting to, by setting the port number to 3001 which is the server URL and will rename it as a socket. On the other side of the code, we are going to put the Client URL that we are going to discuss later.</w:t>
+      </w:r>
+    </w:p>
+    <w:p>
+      <w:r>
+        <w:t>And to finalize the socket, we are going to write the discount line at the end to make sure that the connection is disconnected after it was connected at the beginning.</w:t>
       </w:r>
     </w:p>
     <w:p/>
     <w:p>
-      <w:bookmarkStart w:id="0" w:name="_GoBack"/>
-      <w:bookmarkEnd w:id="0"/>
-      <w:r>
+      <w:r>
+        <w:lastRenderedPageBreak/>
+        <w:t xml:space="preserve"> </w:t>
+      </w:r>
+      <w:r>
+        <w:rPr>
+          <w:noProof/>
+        </w:rPr>
         <w:drawing>
-          <wp:inline distT="0" distB="0" distL="0" distR="0" wp14:anchorId="3CA573D5" wp14:editId="69EE9840">
-            <wp:extent cx="5943600" cy="1744345"/>
-            <wp:effectExtent l="0" t="0" r="0" b="8255"/>
-            <wp:docPr id="35" name="Picture 35"/>
+          <wp:inline distT="0" distB="0" distL="0" distR="0" wp14:anchorId="176AA16F" wp14:editId="70BFD7E4">
+            <wp:extent cx="5319221" cy="2720576"/>
+            <wp:effectExtent l="0" t="0" r="0" b="3810"/>
+            <wp:docPr id="34" name="Picture 34"/>
             <wp:cNvGraphicFramePr>
               <a:graphicFrameLocks xmlns:a="http://schemas.openxmlformats.org/drawingml/2006/main" noChangeAspect="1"/>
             </wp:cNvGraphicFramePr>
@@ -3928,7 +3782,7 @@
                   <pic:spPr>
                     <a:xfrm>
                       <a:off x="0" y="0"/>
-                      <a:ext cx="5943600" cy="1744345"/>
+                      <a:ext cx="5319221" cy="2720576"/>
                     </a:xfrm>
                     <a:prstGeom prst="rect">
                       <a:avLst/>
@@ -3942,60 +3796,91 @@
       </w:r>
     </w:p>
     <w:p>
-      <w:pPr>
-        <w:pStyle w:val="Heading1"/>
-      </w:pPr>
-    </w:p>
-    <w:p>
-      <w:pPr>
-        <w:pStyle w:val="Heading1"/>
-      </w:pPr>
-      <w:r>
-        <w:t xml:space="preserve">Publish Subscribe Architecture </w:t>
-      </w:r>
-    </w:p>
-    <w:p>
-      <w:pPr>
-        <w:pStyle w:val="Heading2"/>
-      </w:pPr>
+      <w:proofErr w:type="gramStart"/>
+      <w:r>
+        <w:t>Now ,</w:t>
+      </w:r>
+      <w:proofErr w:type="gramEnd"/>
+      <w:r>
+        <w:t xml:space="preserve"> the second </w:t>
+      </w:r>
       <w:proofErr w:type="spellStart"/>
       <w:r>
-        <w:t>Redis</w:t>
+        <w:t>useEffect</w:t>
       </w:r>
       <w:proofErr w:type="spellEnd"/>
       <w:r>
-        <w:t xml:space="preserve"> Publish Subscribe </w:t>
+        <w:t xml:space="preserve">() will be used to be detecting changes whenever quill changes. </w:t>
+      </w:r>
+    </w:p>
+    <w:p>
+      <w:r>
+        <w:t xml:space="preserve">As it said, quill on text change runs this function as it passes us the delta, old delta and the source. The source is </w:t>
+      </w:r>
+      <w:r>
+        <w:t>going to</w:t>
+      </w:r>
+      <w:r>
+        <w:t xml:space="preserve"> determine </w:t>
+      </w:r>
+      <w:r>
+        <w:t>whether</w:t>
+      </w:r>
+      <w:r>
+        <w:t xml:space="preserve"> the user made these changes or </w:t>
+      </w:r>
+      <w:r>
+        <w:t>whether</w:t>
+      </w:r>
+      <w:r>
+        <w:t xml:space="preserve"> the actual kill library made these changes so it’s important to test to user that he made the changes </w:t>
+      </w:r>
+      <w:proofErr w:type="gramStart"/>
+      <w:r>
+        <w:t>first ,</w:t>
+      </w:r>
+      <w:proofErr w:type="gramEnd"/>
+      <w:r>
+        <w:t xml:space="preserve"> else its’</w:t>
+      </w:r>
+      <w:r>
+        <w:t xml:space="preserve">s going </w:t>
+      </w:r>
+      <w:r>
+        <w:t xml:space="preserve"> to return and do nothing.  As we only wanted to track the changes that the user made. </w:t>
+      </w:r>
+      <w:r>
+        <w:t xml:space="preserve"> Then we are going to send these changes by using sockets to the server to be saved and changed on our database by emitting a message from the client to the server and passing it the </w:t>
+      </w:r>
+      <w:r>
+        <w:t>delta</w:t>
+      </w:r>
+      <w:r>
+        <w:t xml:space="preserve">. This delta is very important regardless that it has to </w:t>
+      </w:r>
+      <w:proofErr w:type="spellStart"/>
+      <w:r>
+        <w:t>sent</w:t>
+      </w:r>
+      <w:proofErr w:type="spellEnd"/>
+      <w:r>
+        <w:t xml:space="preserve"> the only parts changed not the whole document. Then ate the end, we are going to remove the event listener that is no longer needed. </w:t>
       </w:r>
     </w:p>
     <w:p/>
-    <w:p/>
-    <w:p>
-      <w:pPr>
-        <w:pStyle w:val="Heading2"/>
-        <w:numPr>
-          <w:ilvl w:val="0"/>
-          <w:numId w:val="34"/>
-        </w:numPr>
-      </w:pPr>
-      <w:r>
-        <w:t xml:space="preserve">Implementation of </w:t>
-      </w:r>
-      <w:proofErr w:type="spellStart"/>
-      <w:r>
-        <w:t>Redis</w:t>
-      </w:r>
-      <w:proofErr w:type="spellEnd"/>
-      <w:r>
-        <w:t xml:space="preserve"> publish Subscribe Architecture </w:t>
-      </w:r>
-    </w:p>
-    <w:p>
-      <w:r>
+    <w:p>
+      <w:pPr>
+        <w:keepNext/>
+      </w:pPr>
+      <w:r>
+        <w:rPr>
+          <w:noProof/>
+        </w:rPr>
         <w:drawing>
-          <wp:inline distT="0" distB="0" distL="0" distR="0" wp14:anchorId="7A1CA638" wp14:editId="1117575A">
-            <wp:extent cx="5943600" cy="3581400"/>
-            <wp:effectExtent l="0" t="0" r="0" b="0"/>
-            <wp:docPr id="12" name="Picture 12"/>
+          <wp:inline distT="0" distB="0" distL="0" distR="0" wp14:anchorId="3CA573D5" wp14:editId="69EE9840">
+            <wp:extent cx="5943600" cy="1744345"/>
+            <wp:effectExtent l="0" t="0" r="0" b="8255"/>
+            <wp:docPr id="35" name="Picture 35"/>
             <wp:cNvGraphicFramePr>
               <a:graphicFrameLocks xmlns:a="http://schemas.openxmlformats.org/drawingml/2006/main" noChangeAspect="1"/>
             </wp:cNvGraphicFramePr>
@@ -4015,7 +3900,7 @@
                   <pic:spPr>
                     <a:xfrm>
                       <a:off x="0" y="0"/>
-                      <a:ext cx="5944289" cy="3581815"/>
+                      <a:ext cx="5943600" cy="1744345"/>
                     </a:xfrm>
                     <a:prstGeom prst="rect">
                       <a:avLst/>
@@ -4031,94 +3916,207 @@
     <w:p>
       <w:pPr>
         <w:pStyle w:val="Caption"/>
-      </w:pPr>
-      <w:r>
-        <w:t xml:space="preserve">                                                                    Figure </w:t>
-      </w:r>
-      <w:r>
-        <w:fldChar w:fldCharType="begin"/>
-      </w:r>
-      <w:r>
-        <w:instrText xml:space="preserve"> SEQ Figure \* ARABIC </w:instrText>
-      </w:r>
-      <w:r>
-        <w:fldChar w:fldCharType="separate"/>
-      </w:r>
+        <w:jc w:val="center"/>
+      </w:pPr>
+      <w:r>
+        <w:t xml:space="preserve">Figure </w:t>
+      </w:r>
+      <w:fldSimple w:instr=" SEQ Figure \* ARABIC ">
+        <w:r>
+          <w:rPr>
+            <w:noProof/>
+          </w:rPr>
+          <w:t>7</w:t>
+        </w:r>
+      </w:fldSimple>
+      <w:r>
+        <w:t xml:space="preserve">: using </w:t>
+      </w:r>
+      <w:proofErr w:type="spellStart"/>
+      <w:proofErr w:type="gramStart"/>
+      <w:r>
+        <w:t>useEffect</w:t>
+      </w:r>
+      <w:proofErr w:type="spellEnd"/>
+      <w:r>
+        <w:t>(</w:t>
+      </w:r>
+      <w:proofErr w:type="gramEnd"/>
+      <w:r>
+        <w:t>) to receive changes</w:t>
+      </w:r>
+    </w:p>
+    <w:p>
+      <w:r>
+        <w:t xml:space="preserve">Furthermore, the function of using the </w:t>
+      </w:r>
+      <w:proofErr w:type="spellStart"/>
+      <w:proofErr w:type="gramStart"/>
+      <w:r>
+        <w:rPr>
+          <w:b/>
+          <w:bCs/>
+          <w:i/>
+          <w:iCs/>
+        </w:rPr>
+        <w:t>useEffect</w:t>
+      </w:r>
+      <w:proofErr w:type="spellEnd"/>
+      <w:r>
+        <w:rPr>
+          <w:b/>
+          <w:bCs/>
+          <w:i/>
+          <w:iCs/>
+        </w:rPr>
+        <w:t>(</w:t>
+      </w:r>
+      <w:proofErr w:type="gramEnd"/>
+      <w:r>
+        <w:rPr>
+          <w:b/>
+          <w:bCs/>
+          <w:i/>
+          <w:iCs/>
+        </w:rPr>
+        <w:t>)</w:t>
+      </w:r>
+      <w:r>
+        <w:t xml:space="preserve"> is used another time #2 to do the operation of receive changes. Where we use the socket operation </w:t>
+      </w:r>
+      <w:r>
+        <w:rPr>
+          <w:b/>
+          <w:bCs/>
+          <w:i/>
+          <w:iCs/>
+        </w:rPr>
+        <w:t>on()</w:t>
+      </w:r>
+      <w:r>
+        <w:rPr>
+          <w:b/>
+          <w:bCs/>
+          <w:i/>
+          <w:iCs/>
+        </w:rPr>
+        <w:t xml:space="preserve"> </w:t>
+      </w:r>
+      <w:r>
+        <w:t xml:space="preserve">to set up the event of </w:t>
+      </w:r>
+      <w:r>
+        <w:rPr>
+          <w:i/>
+          <w:iCs/>
+        </w:rPr>
+        <w:t xml:space="preserve">“receive-changes” </w:t>
+      </w:r>
+      <w:r>
+        <w:t xml:space="preserve">to our Server while the other parameter is a </w:t>
+      </w:r>
+      <w:proofErr w:type="spellStart"/>
+      <w:r>
+        <w:rPr>
+          <w:b/>
+          <w:bCs/>
+          <w:i/>
+          <w:iCs/>
+        </w:rPr>
+        <w:t>socket_handler</w:t>
+      </w:r>
+      <w:proofErr w:type="spellEnd"/>
+      <w:r>
+        <w:t xml:space="preserve"> to take in the delta that </w:t>
+      </w:r>
+      <w:r>
+        <w:lastRenderedPageBreak/>
+        <w:t xml:space="preserve">we get from our receive changes, That’s why we used the </w:t>
+      </w:r>
+      <w:proofErr w:type="spellStart"/>
+      <w:r>
+        <w:rPr>
+          <w:b/>
+          <w:bCs/>
+          <w:i/>
+          <w:iCs/>
+        </w:rPr>
+        <w:t>updateContents</w:t>
+      </w:r>
+      <w:proofErr w:type="spellEnd"/>
+      <w:r>
+        <w:rPr>
+          <w:b/>
+          <w:bCs/>
+          <w:i/>
+          <w:iCs/>
+        </w:rPr>
+        <w:t xml:space="preserve">() </w:t>
+      </w:r>
+      <w:r>
+        <w:t>feature from the quill tool to pass the delta which contain our last changes which is basically going to run these specific changes</w:t>
+      </w:r>
+      <w:r>
+        <w:t>.</w:t>
+      </w:r>
+    </w:p>
+    <w:p>
+      <w:r>
+        <w:t xml:space="preserve">While the socket </w:t>
+      </w:r>
+      <w:proofErr w:type="gramStart"/>
+      <w:r>
+        <w:rPr>
+          <w:b/>
+          <w:bCs/>
+          <w:i/>
+          <w:iCs/>
+        </w:rPr>
+        <w:t>off(</w:t>
+      </w:r>
+      <w:proofErr w:type="gramEnd"/>
+      <w:r>
+        <w:rPr>
+          <w:b/>
+          <w:bCs/>
+          <w:i/>
+          <w:iCs/>
+        </w:rPr>
+        <w:t xml:space="preserve">) </w:t>
+      </w:r>
+      <w:r>
+        <w:t xml:space="preserve">operation which takes the same parameters of </w:t>
+      </w:r>
+      <w:r>
+        <w:rPr>
+          <w:i/>
+          <w:iCs/>
+        </w:rPr>
+        <w:t xml:space="preserve">“receive-changes” and the Handler </w:t>
+      </w:r>
+      <w:r>
+        <w:t>will do exactly the same thing of setting up an event listener but this one is just updating our document to have the changes that are being passed from our other clients using the same document for editing.</w:t>
+      </w:r>
+    </w:p>
+    <w:p>
+      <w:r>
+        <w:t>By taking into considerations that clients using are two separate different computers working on the same document and our Server is doing all the Communication between the two objects (clients) to make sure the document is functioning exactly as we want.</w:t>
+      </w:r>
+    </w:p>
+    <w:p/>
+    <w:p>
+      <w:pPr>
+        <w:keepNext/>
+      </w:pPr>
       <w:r>
         <w:rPr>
           <w:noProof/>
         </w:rPr>
-        <w:t>6</w:t>
-      </w:r>
-      <w:r>
-        <w:fldChar w:fldCharType="end"/>
-      </w:r>
-      <w:r>
-        <w:t xml:space="preserve"> : </w:t>
-      </w:r>
-      <w:proofErr w:type="spellStart"/>
-      <w:r>
-        <w:t>Redis</w:t>
-      </w:r>
-      <w:proofErr w:type="spellEnd"/>
-      <w:r>
-        <w:t xml:space="preserve"> Publish Subscribe Architecture</w:t>
-      </w:r>
-    </w:p>
-    <w:p>
-      <w:r>
-        <w:t xml:space="preserve">First, all the servers started to subscribe to the </w:t>
-      </w:r>
-      <w:proofErr w:type="spellStart"/>
-      <w:r>
-        <w:t>redis</w:t>
-      </w:r>
-      <w:proofErr w:type="spellEnd"/>
-      <w:r>
-        <w:t xml:space="preserve"> channel in order for all edits to be sent to </w:t>
-      </w:r>
-      <w:proofErr w:type="gramStart"/>
-      <w:r>
-        <w:t>all</w:t>
-      </w:r>
-      <w:proofErr w:type="gramEnd"/>
-      <w:r>
-        <w:t xml:space="preserve"> of them. This </w:t>
-      </w:r>
-      <w:proofErr w:type="spellStart"/>
-      <w:r>
-        <w:t>subscribtion</w:t>
-      </w:r>
-      <w:proofErr w:type="spellEnd"/>
-      <w:r>
-        <w:t xml:space="preserve"> takes the document channel ID and the data or message to be sent to all of the servers. </w:t>
-      </w:r>
-    </w:p>
-    <w:p>
-      <w:r>
-        <w:t>Then there is a check in line 123-124 for the socket number with the one who sent the data with, as the data wi</w:t>
-      </w:r>
-      <w:r>
-        <w:t>ll be sent to all the sockets ex</w:t>
-      </w:r>
-      <w:r>
-        <w:t>cept the one who sent among this message with.</w:t>
-      </w:r>
-    </w:p>
-    <w:p>
-      <w:r>
-        <w:t>Noted that the servers are acting as a publisher and subscriber both to the same channel. So the sockets now are connected to the servers, so when one server send a request (by the socket ID and the data wanted to be send or edits in the document) , then these messages will be sent to all sockets that are connected to the servers except the one who send the message.</w:t>
-      </w:r>
-    </w:p>
-    <w:p/>
-    <w:p>
-      <w:r>
-        <w:lastRenderedPageBreak/>
         <w:drawing>
-          <wp:inline distT="0" distB="0" distL="0" distR="0" wp14:anchorId="10CDF5C9" wp14:editId="70CB6BCE">
-            <wp:extent cx="5943600" cy="2931160"/>
-            <wp:effectExtent l="0" t="0" r="0" b="2540"/>
-            <wp:docPr id="25" name="Picture 25"/>
+          <wp:inline distT="0" distB="0" distL="0" distR="0" wp14:anchorId="294B79CF" wp14:editId="100C1182">
+            <wp:extent cx="4073236" cy="2254641"/>
+            <wp:effectExtent l="0" t="0" r="3810" b="0"/>
+            <wp:docPr id="33" name="Picture 33"/>
             <wp:cNvGraphicFramePr>
               <a:graphicFrameLocks xmlns:a="http://schemas.openxmlformats.org/drawingml/2006/main" noChangeAspect="1"/>
             </wp:cNvGraphicFramePr>
@@ -4138,6 +4136,837 @@
                   <pic:spPr>
                     <a:xfrm>
                       <a:off x="0" y="0"/>
+                      <a:ext cx="4103390" cy="2271332"/>
+                    </a:xfrm>
+                    <a:prstGeom prst="rect">
+                      <a:avLst/>
+                    </a:prstGeom>
+                  </pic:spPr>
+                </pic:pic>
+              </a:graphicData>
+            </a:graphic>
+          </wp:inline>
+        </w:drawing>
+      </w:r>
+    </w:p>
+    <w:p>
+      <w:pPr>
+        <w:pStyle w:val="Caption"/>
+        <w:jc w:val="center"/>
+      </w:pPr>
+      <w:r>
+        <w:t xml:space="preserve">Figure </w:t>
+      </w:r>
+      <w:fldSimple w:instr=" SEQ Figure \* ARABIC ">
+        <w:r>
+          <w:rPr>
+            <w:noProof/>
+          </w:rPr>
+          <w:t>8</w:t>
+        </w:r>
+      </w:fldSimple>
+      <w:r>
+        <w:t>: using React Routes</w:t>
+      </w:r>
+    </w:p>
+    <w:p>
+      <w:pPr>
+        <w:rPr>
+          <w:b/>
+          <w:bCs/>
+          <w:i/>
+          <w:iCs/>
+        </w:rPr>
+      </w:pPr>
+      <w:r>
+        <w:t xml:space="preserve">after setting up all the events for the server to listen to with using the </w:t>
+      </w:r>
+      <w:proofErr w:type="spellStart"/>
+      <w:proofErr w:type="gramStart"/>
+      <w:r>
+        <w:rPr>
+          <w:b/>
+          <w:bCs/>
+          <w:i/>
+          <w:iCs/>
+        </w:rPr>
+        <w:t>useEffect</w:t>
+      </w:r>
+      <w:proofErr w:type="spellEnd"/>
+      <w:r>
+        <w:rPr>
+          <w:b/>
+          <w:bCs/>
+          <w:i/>
+          <w:iCs/>
+        </w:rPr>
+        <w:t>(</w:t>
+      </w:r>
+      <w:proofErr w:type="gramEnd"/>
+      <w:r>
+        <w:rPr>
+          <w:b/>
+          <w:bCs/>
+          <w:i/>
+          <w:iCs/>
+        </w:rPr>
+        <w:t>)</w:t>
+      </w:r>
+      <w:r>
+        <w:rPr>
+          <w:b/>
+          <w:bCs/>
+          <w:i/>
+          <w:iCs/>
+        </w:rPr>
+        <w:t xml:space="preserve"> </w:t>
+      </w:r>
+      <w:r>
+        <w:t xml:space="preserve">instances and the quill key features functions, the clients here are modifying the same instance of document, all on local host:3000. </w:t>
+      </w:r>
+      <w:proofErr w:type="gramStart"/>
+      <w:r>
+        <w:t>So</w:t>
+      </w:r>
+      <w:proofErr w:type="gramEnd"/>
+      <w:r>
+        <w:t xml:space="preserve"> we need to build a fix so we can then have multiple different documents by using </w:t>
+      </w:r>
+      <w:r>
+        <w:rPr>
+          <w:b/>
+          <w:bCs/>
+          <w:i/>
+          <w:iCs/>
+        </w:rPr>
+        <w:t xml:space="preserve">React Router. </w:t>
+      </w:r>
+    </w:p>
+    <w:p>
+      <w:r>
+        <w:t xml:space="preserve">After the imports and configurations, we use normal JavaScript switch cases with Wrapping Everything inside a Router Tag as shown in </w:t>
+      </w:r>
+      <w:r>
+        <w:rPr>
+          <w:i/>
+          <w:iCs/>
+        </w:rPr>
+        <w:t>figure 8</w:t>
+      </w:r>
+      <w:r>
+        <w:t>:</w:t>
+      </w:r>
+    </w:p>
+    <w:p>
+      <w:pPr>
+        <w:pStyle w:val="ListParagraph"/>
+        <w:numPr>
+          <w:ilvl w:val="0"/>
+          <w:numId w:val="35"/>
+        </w:numPr>
+      </w:pPr>
+      <w:r>
+        <w:t xml:space="preserve">One Route for Redirecting to a different </w:t>
+      </w:r>
+      <w:proofErr w:type="gramStart"/>
+      <w:r>
+        <w:t>brand new</w:t>
+      </w:r>
+      <w:proofErr w:type="gramEnd"/>
+      <w:r>
+        <w:t xml:space="preserve"> document by generating a unique id (</w:t>
+      </w:r>
+      <w:proofErr w:type="spellStart"/>
+      <w:r>
+        <w:rPr>
+          <w:b/>
+          <w:bCs/>
+          <w:i/>
+          <w:iCs/>
+        </w:rPr>
+        <w:t>shortId</w:t>
+      </w:r>
+      <w:proofErr w:type="spellEnd"/>
+      <w:r>
+        <w:t xml:space="preserve">) </w:t>
+      </w:r>
+    </w:p>
+    <w:p>
+      <w:pPr>
+        <w:pStyle w:val="ListParagraph"/>
+        <w:numPr>
+          <w:ilvl w:val="0"/>
+          <w:numId w:val="35"/>
+        </w:numPr>
+      </w:pPr>
+      <w:r>
+        <w:t>Second route for Rendering the text editor</w:t>
+      </w:r>
+    </w:p>
+    <w:p/>
+    <w:p/>
+    <w:p/>
+    <w:p/>
+    <w:p>
+      <w:pPr>
+        <w:keepNext/>
+      </w:pPr>
+      <w:r>
+        <w:rPr>
+          <w:noProof/>
+        </w:rPr>
+        <w:drawing>
+          <wp:inline distT="0" distB="0" distL="0" distR="0" wp14:anchorId="6A8FB33E" wp14:editId="734FDCCC">
+            <wp:extent cx="5943600" cy="2125980"/>
+            <wp:effectExtent l="0" t="0" r="0" b="7620"/>
+            <wp:docPr id="36" name="Picture 36"/>
+            <wp:cNvGraphicFramePr>
+              <a:graphicFrameLocks xmlns:a="http://schemas.openxmlformats.org/drawingml/2006/main" noChangeAspect="1"/>
+            </wp:cNvGraphicFramePr>
+            <a:graphic xmlns:a="http://schemas.openxmlformats.org/drawingml/2006/main">
+              <a:graphicData uri="http://schemas.openxmlformats.org/drawingml/2006/picture">
+                <pic:pic xmlns:pic="http://schemas.openxmlformats.org/drawingml/2006/picture">
+                  <pic:nvPicPr>
+                    <pic:cNvPr id="1" name=""/>
+                    <pic:cNvPicPr/>
+                  </pic:nvPicPr>
+                  <pic:blipFill>
+                    <a:blip r:embed="rId18"/>
+                    <a:stretch>
+                      <a:fillRect/>
+                    </a:stretch>
+                  </pic:blipFill>
+                  <pic:spPr>
+                    <a:xfrm>
+                      <a:off x="0" y="0"/>
+                      <a:ext cx="5943600" cy="2125980"/>
+                    </a:xfrm>
+                    <a:prstGeom prst="rect">
+                      <a:avLst/>
+                    </a:prstGeom>
+                  </pic:spPr>
+                </pic:pic>
+              </a:graphicData>
+            </a:graphic>
+          </wp:inline>
+        </w:drawing>
+      </w:r>
+    </w:p>
+    <w:p>
+      <w:pPr>
+        <w:pStyle w:val="Caption"/>
+        <w:jc w:val="center"/>
+      </w:pPr>
+      <w:r>
+        <w:t xml:space="preserve">Figure </w:t>
+      </w:r>
+      <w:fldSimple w:instr=" SEQ Figure \* ARABIC ">
+        <w:r>
+          <w:rPr>
+            <w:noProof/>
+          </w:rPr>
+          <w:t>9</w:t>
+        </w:r>
+      </w:fldSimple>
+      <w:r>
+        <w:t xml:space="preserve">: using </w:t>
+      </w:r>
+      <w:proofErr w:type="spellStart"/>
+      <w:proofErr w:type="gramStart"/>
+      <w:r>
+        <w:t>useEffect</w:t>
+      </w:r>
+      <w:proofErr w:type="spellEnd"/>
+      <w:r>
+        <w:t>(</w:t>
+      </w:r>
+      <w:proofErr w:type="gramEnd"/>
+      <w:r>
+        <w:t>) to load document</w:t>
+      </w:r>
+    </w:p>
+    <w:p>
+      <w:r>
+        <w:t xml:space="preserve">This </w:t>
+      </w:r>
+      <w:proofErr w:type="spellStart"/>
+      <w:proofErr w:type="gramStart"/>
+      <w:r>
+        <w:rPr>
+          <w:b/>
+          <w:bCs/>
+          <w:i/>
+          <w:iCs/>
+        </w:rPr>
+        <w:t>useEffect</w:t>
+      </w:r>
+      <w:proofErr w:type="spellEnd"/>
+      <w:r>
+        <w:rPr>
+          <w:b/>
+          <w:bCs/>
+          <w:i/>
+          <w:iCs/>
+        </w:rPr>
+        <w:t>(</w:t>
+      </w:r>
+      <w:proofErr w:type="gramEnd"/>
+      <w:r>
+        <w:rPr>
+          <w:b/>
+          <w:bCs/>
+          <w:i/>
+          <w:iCs/>
+        </w:rPr>
+        <w:t>)</w:t>
+      </w:r>
+      <w:r>
+        <w:t xml:space="preserve"> is used after ensuring we have an access to the id we specified in the route from the </w:t>
+      </w:r>
+      <w:proofErr w:type="spellStart"/>
+      <w:r>
+        <w:t>url</w:t>
+      </w:r>
+      <w:proofErr w:type="spellEnd"/>
+      <w:r>
+        <w:t xml:space="preserve"> of the document.</w:t>
+      </w:r>
+    </w:p>
+    <w:p>
+      <w:r>
+        <w:t xml:space="preserve">What happens is </w:t>
+      </w:r>
+      <w:proofErr w:type="spellStart"/>
+      <w:r>
+        <w:t>everytime</w:t>
+      </w:r>
+      <w:proofErr w:type="spellEnd"/>
+      <w:r>
+        <w:t xml:space="preserve"> the socket quill or the document Id changes we run the code in this </w:t>
+      </w:r>
+      <w:proofErr w:type="spellStart"/>
+      <w:proofErr w:type="gramStart"/>
+      <w:r>
+        <w:rPr>
+          <w:b/>
+          <w:bCs/>
+          <w:i/>
+          <w:iCs/>
+        </w:rPr>
+        <w:t>useEffect</w:t>
+      </w:r>
+      <w:proofErr w:type="spellEnd"/>
+      <w:r>
+        <w:rPr>
+          <w:b/>
+          <w:bCs/>
+          <w:i/>
+          <w:iCs/>
+        </w:rPr>
+        <w:t>(</w:t>
+      </w:r>
+      <w:proofErr w:type="gramEnd"/>
+      <w:r>
+        <w:rPr>
+          <w:b/>
+          <w:bCs/>
+          <w:i/>
+          <w:iCs/>
+        </w:rPr>
+        <w:t>)</w:t>
+      </w:r>
+      <w:r>
+        <w:t xml:space="preserve"> event, if the socket or the quill is not null, we want to tell the server what the document is actually a part of. So we used the socket function </w:t>
+      </w:r>
+      <w:proofErr w:type="gramStart"/>
+      <w:r>
+        <w:rPr>
+          <w:b/>
+          <w:bCs/>
+          <w:i/>
+          <w:iCs/>
+        </w:rPr>
+        <w:t>emit(</w:t>
+      </w:r>
+      <w:proofErr w:type="gramEnd"/>
+      <w:r>
+        <w:rPr>
+          <w:b/>
+          <w:bCs/>
+          <w:i/>
+          <w:iCs/>
+        </w:rPr>
+        <w:t xml:space="preserve">) </w:t>
+      </w:r>
+      <w:r>
+        <w:t xml:space="preserve">and pass it </w:t>
+      </w:r>
+      <w:r>
+        <w:rPr>
+          <w:i/>
+          <w:iCs/>
+        </w:rPr>
+        <w:t xml:space="preserve">“get-document” &amp; the document id. </w:t>
+      </w:r>
+      <w:r>
+        <w:t xml:space="preserve">This function </w:t>
+      </w:r>
+      <w:proofErr w:type="gramStart"/>
+      <w:r>
+        <w:t>send</w:t>
+      </w:r>
+      <w:proofErr w:type="gramEnd"/>
+      <w:r>
+        <w:t xml:space="preserve"> </w:t>
+      </w:r>
+      <w:r>
+        <w:t>up to the server the document id so we can actually attach ourselves to the room for that document and if we have a document saved it’s going to send us that document back to us.</w:t>
+      </w:r>
+    </w:p>
+    <w:p>
+      <w:r>
+        <w:t xml:space="preserve">All we have to do is just make sure we listen to that event. So we use the socket function </w:t>
+      </w:r>
+      <w:proofErr w:type="gramStart"/>
+      <w:r>
+        <w:rPr>
+          <w:b/>
+          <w:bCs/>
+          <w:i/>
+          <w:iCs/>
+        </w:rPr>
+        <w:t>once(</w:t>
+      </w:r>
+      <w:proofErr w:type="gramEnd"/>
+      <w:r>
+        <w:rPr>
+          <w:b/>
+          <w:bCs/>
+          <w:i/>
+          <w:iCs/>
+        </w:rPr>
+        <w:t xml:space="preserve">) </w:t>
+      </w:r>
+      <w:r>
+        <w:t xml:space="preserve">since we only want to listen to this event once, and this function will automatically clean up the event after it gets listened to once. This function takes </w:t>
+      </w:r>
+      <w:r>
+        <w:rPr>
+          <w:i/>
+          <w:iCs/>
+        </w:rPr>
+        <w:t>“load-</w:t>
+      </w:r>
+      <w:proofErr w:type="spellStart"/>
+      <w:r>
+        <w:rPr>
+          <w:i/>
+          <w:iCs/>
+        </w:rPr>
+        <w:t>ocument</w:t>
+      </w:r>
+      <w:proofErr w:type="spellEnd"/>
+      <w:r>
+        <w:rPr>
+          <w:i/>
+          <w:iCs/>
+        </w:rPr>
+        <w:t xml:space="preserve">” and the document itself </w:t>
+      </w:r>
+      <w:r>
+        <w:t>as parameters.</w:t>
+      </w:r>
+    </w:p>
+    <w:p>
+      <w:proofErr w:type="gramStart"/>
+      <w:r>
+        <w:t>So</w:t>
+      </w:r>
+      <w:proofErr w:type="gramEnd"/>
+      <w:r>
+        <w:t xml:space="preserve"> when we call get document, it is going to pass up to our server our document</w:t>
+      </w:r>
+      <w:r>
+        <w:t>, the server is going to do some background operations to load our document and finally it is going to send it back down to our client with this load document event.</w:t>
+      </w:r>
+    </w:p>
+    <w:p>
+      <w:r>
+        <w:t xml:space="preserve">Then we are going to use some quill functions </w:t>
+      </w:r>
+      <w:proofErr w:type="spellStart"/>
+      <w:proofErr w:type="gramStart"/>
+      <w:r>
+        <w:rPr>
+          <w:b/>
+          <w:bCs/>
+          <w:i/>
+          <w:iCs/>
+        </w:rPr>
+        <w:t>setContents</w:t>
+      </w:r>
+      <w:proofErr w:type="spellEnd"/>
+      <w:r>
+        <w:rPr>
+          <w:b/>
+          <w:bCs/>
+          <w:i/>
+          <w:iCs/>
+        </w:rPr>
+        <w:t>(</w:t>
+      </w:r>
+      <w:proofErr w:type="gramEnd"/>
+      <w:r>
+        <w:rPr>
+          <w:b/>
+          <w:bCs/>
+          <w:i/>
+          <w:iCs/>
+        </w:rPr>
+        <w:t>)</w:t>
+      </w:r>
+      <w:r>
+        <w:rPr>
+          <w:b/>
+          <w:bCs/>
+          <w:i/>
+          <w:iCs/>
+        </w:rPr>
+        <w:t xml:space="preserve"> </w:t>
+      </w:r>
+      <w:r>
+        <w:t xml:space="preserve">so we can load up our text editor and have the contents inside of it and </w:t>
+      </w:r>
+      <w:r>
+        <w:rPr>
+          <w:b/>
+          <w:bCs/>
+          <w:i/>
+          <w:iCs/>
+        </w:rPr>
+        <w:t xml:space="preserve">enable(). </w:t>
+      </w:r>
+      <w:r>
+        <w:t>And this is used because we want to disable our text editor until our document is loaded.</w:t>
+      </w:r>
+    </w:p>
+    <w:p/>
+    <w:p/>
+    <w:p/>
+    <w:p/>
+    <w:p>
+      <w:pPr>
+        <w:keepNext/>
+      </w:pPr>
+      <w:r>
+        <w:rPr>
+          <w:noProof/>
+        </w:rPr>
+        <w:lastRenderedPageBreak/>
+        <w:drawing>
+          <wp:inline distT="0" distB="0" distL="0" distR="0" wp14:anchorId="40F9E88B" wp14:editId="518AFEFB">
+            <wp:extent cx="5382491" cy="2457199"/>
+            <wp:effectExtent l="0" t="0" r="8890" b="635"/>
+            <wp:docPr id="37" name="Picture 37"/>
+            <wp:cNvGraphicFramePr>
+              <a:graphicFrameLocks xmlns:a="http://schemas.openxmlformats.org/drawingml/2006/main" noChangeAspect="1"/>
+            </wp:cNvGraphicFramePr>
+            <a:graphic xmlns:a="http://schemas.openxmlformats.org/drawingml/2006/main">
+              <a:graphicData uri="http://schemas.openxmlformats.org/drawingml/2006/picture">
+                <pic:pic xmlns:pic="http://schemas.openxmlformats.org/drawingml/2006/picture">
+                  <pic:nvPicPr>
+                    <pic:cNvPr id="1" name=""/>
+                    <pic:cNvPicPr/>
+                  </pic:nvPicPr>
+                  <pic:blipFill>
+                    <a:blip r:embed="rId19"/>
+                    <a:stretch>
+                      <a:fillRect/>
+                    </a:stretch>
+                  </pic:blipFill>
+                  <pic:spPr>
+                    <a:xfrm>
+                      <a:off x="0" y="0"/>
+                      <a:ext cx="5396344" cy="2463523"/>
+                    </a:xfrm>
+                    <a:prstGeom prst="rect">
+                      <a:avLst/>
+                    </a:prstGeom>
+                  </pic:spPr>
+                </pic:pic>
+              </a:graphicData>
+            </a:graphic>
+          </wp:inline>
+        </w:drawing>
+      </w:r>
+    </w:p>
+    <w:p>
+      <w:pPr>
+        <w:pStyle w:val="Caption"/>
+        <w:jc w:val="center"/>
+      </w:pPr>
+      <w:r>
+        <w:t xml:space="preserve">Figure </w:t>
+      </w:r>
+      <w:fldSimple w:instr=" SEQ Figure \* ARABIC ">
+        <w:r>
+          <w:rPr>
+            <w:noProof/>
+          </w:rPr>
+          <w:t>10</w:t>
+        </w:r>
+      </w:fldSimple>
+      <w:r>
+        <w:t xml:space="preserve">: using </w:t>
+      </w:r>
+      <w:proofErr w:type="spellStart"/>
+      <w:proofErr w:type="gramStart"/>
+      <w:r>
+        <w:t>useEffect</w:t>
+      </w:r>
+      <w:proofErr w:type="spellEnd"/>
+      <w:r>
+        <w:t>(</w:t>
+      </w:r>
+      <w:proofErr w:type="gramEnd"/>
+      <w:r>
+        <w:t>) to make sure saved data is updated data passed</w:t>
+      </w:r>
+    </w:p>
+    <w:p>
+      <w:r>
+        <w:t xml:space="preserve">This </w:t>
+      </w:r>
+      <w:proofErr w:type="spellStart"/>
+      <w:r>
+        <w:t>useEffect</w:t>
+      </w:r>
+      <w:proofErr w:type="spellEnd"/>
+      <w:r>
+        <w:t xml:space="preserve">() is basically setting a timer every couple of seconds we are going to save our document, this is done by the function </w:t>
+      </w:r>
+      <w:proofErr w:type="spellStart"/>
+      <w:r>
+        <w:rPr>
+          <w:b/>
+          <w:bCs/>
+          <w:i/>
+          <w:iCs/>
+        </w:rPr>
+        <w:t>setInterval</w:t>
+      </w:r>
+      <w:proofErr w:type="spellEnd"/>
+      <w:r>
+        <w:rPr>
+          <w:b/>
+          <w:bCs/>
+          <w:i/>
+          <w:iCs/>
+        </w:rPr>
+        <w:t xml:space="preserve">() </w:t>
+      </w:r>
+      <w:r>
+        <w:t xml:space="preserve">and here we pass it how milliseconds we want to wait, and we also </w:t>
+      </w:r>
+      <w:r>
+        <w:rPr>
+          <w:b/>
+          <w:bCs/>
+          <w:i/>
+          <w:iCs/>
+        </w:rPr>
+        <w:t xml:space="preserve">emit() </w:t>
+      </w:r>
+      <w:r>
+        <w:t xml:space="preserve">that save document function and in order to get the actual contents of our document, we use the </w:t>
+      </w:r>
+      <w:proofErr w:type="spellStart"/>
+      <w:r>
+        <w:rPr>
+          <w:b/>
+          <w:bCs/>
+          <w:i/>
+          <w:iCs/>
+        </w:rPr>
+        <w:t>quill.getContents</w:t>
+      </w:r>
+      <w:proofErr w:type="spellEnd"/>
+      <w:r>
+        <w:rPr>
+          <w:b/>
+          <w:bCs/>
+          <w:i/>
+          <w:iCs/>
+        </w:rPr>
+        <w:t>()</w:t>
+      </w:r>
+      <w:r>
+        <w:t xml:space="preserve"> function to get all the information we need to save to the database.</w:t>
+      </w:r>
+    </w:p>
+    <w:p>
+      <w:r>
+        <w:t>Finally, we make sure we clear the interval so we don’t have it running anymore.</w:t>
+      </w:r>
+      <w:bookmarkStart w:id="0" w:name="_GoBack"/>
+      <w:bookmarkEnd w:id="0"/>
+    </w:p>
+    <w:p>
+      <w:pPr>
+        <w:pStyle w:val="Heading1"/>
+      </w:pPr>
+      <w:r>
+        <w:lastRenderedPageBreak/>
+        <w:t xml:space="preserve">Publish Subscribe Architecture </w:t>
+      </w:r>
+    </w:p>
+    <w:p>
+      <w:pPr>
+        <w:pStyle w:val="Heading2"/>
+      </w:pPr>
+      <w:r>
+        <w:t xml:space="preserve">Redis Publish Subscribe </w:t>
+      </w:r>
+    </w:p>
+    <w:p>
+      <w:pPr>
+        <w:pStyle w:val="Heading2"/>
+        <w:numPr>
+          <w:ilvl w:val="0"/>
+          <w:numId w:val="34"/>
+        </w:numPr>
+      </w:pPr>
+      <w:r>
+        <w:t xml:space="preserve">Implementation of Redis publish Subscribe Architecture </w:t>
+      </w:r>
+    </w:p>
+    <w:p>
+      <w:r>
+        <w:rPr>
+          <w:noProof/>
+        </w:rPr>
+        <w:drawing>
+          <wp:inline distT="0" distB="0" distL="0" distR="0" wp14:anchorId="7A1CA638" wp14:editId="1117575A">
+            <wp:extent cx="5943600" cy="3581400"/>
+            <wp:effectExtent l="0" t="0" r="0" b="0"/>
+            <wp:docPr id="12" name="Picture 12"/>
+            <wp:cNvGraphicFramePr>
+              <a:graphicFrameLocks xmlns:a="http://schemas.openxmlformats.org/drawingml/2006/main" noChangeAspect="1"/>
+            </wp:cNvGraphicFramePr>
+            <a:graphic xmlns:a="http://schemas.openxmlformats.org/drawingml/2006/main">
+              <a:graphicData uri="http://schemas.openxmlformats.org/drawingml/2006/picture">
+                <pic:pic xmlns:pic="http://schemas.openxmlformats.org/drawingml/2006/picture">
+                  <pic:nvPicPr>
+                    <pic:cNvPr id="1" name=""/>
+                    <pic:cNvPicPr/>
+                  </pic:nvPicPr>
+                  <pic:blipFill>
+                    <a:blip r:embed="rId20"/>
+                    <a:stretch>
+                      <a:fillRect/>
+                    </a:stretch>
+                  </pic:blipFill>
+                  <pic:spPr>
+                    <a:xfrm>
+                      <a:off x="0" y="0"/>
+                      <a:ext cx="5944289" cy="3581815"/>
+                    </a:xfrm>
+                    <a:prstGeom prst="rect">
+                      <a:avLst/>
+                    </a:prstGeom>
+                  </pic:spPr>
+                </pic:pic>
+              </a:graphicData>
+            </a:graphic>
+          </wp:inline>
+        </w:drawing>
+      </w:r>
+    </w:p>
+    <w:p>
+      <w:pPr>
+        <w:pStyle w:val="Caption"/>
+      </w:pPr>
+      <w:r>
+        <w:t xml:space="preserve">                                                                    Figure </w:t>
+      </w:r>
+      <w:fldSimple w:instr=" SEQ Figure \* ARABIC ">
+        <w:r>
+          <w:rPr>
+            <w:noProof/>
+          </w:rPr>
+          <w:t>11</w:t>
+        </w:r>
+      </w:fldSimple>
+      <w:r>
+        <w:t xml:space="preserve"> : Redis Publish Subscribe Architecture</w:t>
+      </w:r>
+    </w:p>
+    <w:p>
+      <w:r>
+        <w:t xml:space="preserve">First, all the servers started to subscribe to the </w:t>
+      </w:r>
+      <w:proofErr w:type="spellStart"/>
+      <w:r>
+        <w:t>redis</w:t>
+      </w:r>
+      <w:proofErr w:type="spellEnd"/>
+      <w:r>
+        <w:t xml:space="preserve"> channel in order for all edits to be sent to all of them. This </w:t>
+      </w:r>
+      <w:r>
+        <w:t>subscription</w:t>
+      </w:r>
+      <w:r>
+        <w:t xml:space="preserve"> takes the document channel ID and the data or message to be sent to all of the servers. </w:t>
+      </w:r>
+    </w:p>
+    <w:p>
+      <w:r>
+        <w:t>Then there is a check in line 123-124 for the socket number with the one who sent the data with, as the data wi</w:t>
+      </w:r>
+      <w:r>
+        <w:t>ll be sent to all the sockets ex</w:t>
+      </w:r>
+      <w:r>
+        <w:t>cept the one who sent among this message with.</w:t>
+      </w:r>
+    </w:p>
+    <w:p>
+      <w:r>
+        <w:t>Noted that the servers are acting as a publisher and subscriber both to the same channel. So the sockets now are connected to the servers, so when one server send a request (by the socket ID and the data wanted to be send or edits in the document) , then these messages will be sent to all sockets that are connected to the servers except the one who send the message.</w:t>
+      </w:r>
+    </w:p>
+    <w:p/>
+    <w:p>
+      <w:r>
+        <w:rPr>
+          <w:noProof/>
+        </w:rPr>
+        <w:lastRenderedPageBreak/>
+        <w:drawing>
+          <wp:inline distT="0" distB="0" distL="0" distR="0" wp14:anchorId="10CDF5C9" wp14:editId="70CB6BCE">
+            <wp:extent cx="5943600" cy="2931160"/>
+            <wp:effectExtent l="0" t="0" r="0" b="2540"/>
+            <wp:docPr id="25" name="Picture 25"/>
+            <wp:cNvGraphicFramePr>
+              <a:graphicFrameLocks xmlns:a="http://schemas.openxmlformats.org/drawingml/2006/main" noChangeAspect="1"/>
+            </wp:cNvGraphicFramePr>
+            <a:graphic xmlns:a="http://schemas.openxmlformats.org/drawingml/2006/main">
+              <a:graphicData uri="http://schemas.openxmlformats.org/drawingml/2006/picture">
+                <pic:pic xmlns:pic="http://schemas.openxmlformats.org/drawingml/2006/picture">
+                  <pic:nvPicPr>
+                    <pic:cNvPr id="1" name=""/>
+                    <pic:cNvPicPr/>
+                  </pic:nvPicPr>
+                  <pic:blipFill>
+                    <a:blip r:embed="rId21"/>
+                    <a:stretch>
+                      <a:fillRect/>
+                    </a:stretch>
+                  </pic:blipFill>
+                  <pic:spPr>
+                    <a:xfrm>
+                      <a:off x="0" y="0"/>
                       <a:ext cx="5943600" cy="2931160"/>
                     </a:xfrm>
                     <a:prstGeom prst="rect">
@@ -4158,45 +4987,25 @@
       <w:r>
         <w:t xml:space="preserve">                                                                    Figure </w:t>
       </w:r>
-      <w:r>
-        <w:fldChar w:fldCharType="begin"/>
-      </w:r>
-      <w:r>
-        <w:instrText xml:space="preserve"> SEQ Figure \* ARABIC </w:instrText>
-      </w:r>
-      <w:r>
-        <w:fldChar w:fldCharType="separate"/>
-      </w:r>
-      <w:r>
-        <w:rPr>
-          <w:noProof/>
-        </w:rPr>
-        <w:t>7</w:t>
-      </w:r>
-      <w:r>
-        <w:fldChar w:fldCharType="end"/>
-      </w:r>
-      <w:r>
-        <w:t xml:space="preserve">: </w:t>
-      </w:r>
-      <w:proofErr w:type="spellStart"/>
-      <w:r>
-        <w:t>Redis</w:t>
-      </w:r>
-      <w:proofErr w:type="spellEnd"/>
-      <w:r>
-        <w:t xml:space="preserve"> Publish Subscribe commit to the database</w:t>
+      <w:fldSimple w:instr=" SEQ Figure \* ARABIC ">
+        <w:r>
+          <w:rPr>
+            <w:noProof/>
+          </w:rPr>
+          <w:t>12</w:t>
+        </w:r>
+      </w:fldSimple>
+      <w:r>
+        <w:t>: Redis Publish Subscribe commit to the database</w:t>
       </w:r>
     </w:p>
     <w:p>
       <w:r>
         <w:t xml:space="preserve">Here, sockets are waiting for any changes to be received else, there are </w:t>
       </w:r>
-      <w:proofErr w:type="spellStart"/>
-      <w:r>
-        <w:t>gonna</w:t>
-      </w:r>
-      <w:proofErr w:type="spellEnd"/>
+      <w:r>
+        <w:t>going to</w:t>
+      </w:r>
       <w:r>
         <w:t xml:space="preserve"> commit the history to the database based on what message received or changes happen.</w:t>
       </w:r>
@@ -4557,7 +5366,7 @@
                     </pic:cNvPicPr>
                   </pic:nvPicPr>
                   <pic:blipFill>
-                    <a:blip r:embed="rId18">
+                    <a:blip r:embed="rId22">
                       <a:extLst>
                         <a:ext uri="{28A0092B-C50C-407E-A947-70E740481C1C}">
                           <a14:useLocalDpi xmlns:a14="http://schemas.microsoft.com/office/drawing/2010/main" val="0"/>
@@ -4607,7 +5416,7 @@
                     </pic:cNvPicPr>
                   </pic:nvPicPr>
                   <pic:blipFill>
-                    <a:blip r:embed="rId19">
+                    <a:blip r:embed="rId23">
                       <a:extLst>
                         <a:ext uri="{28A0092B-C50C-407E-A947-70E740481C1C}">
                           <a14:useLocalDpi xmlns:a14="http://schemas.microsoft.com/office/drawing/2010/main" val="0"/>
@@ -4662,7 +5471,7 @@
                     </pic:cNvPicPr>
                   </pic:nvPicPr>
                   <pic:blipFill>
-                    <a:blip r:embed="rId20">
+                    <a:blip r:embed="rId24">
                       <a:extLst>
                         <a:ext uri="{28A0092B-C50C-407E-A947-70E740481C1C}">
                           <a14:useLocalDpi xmlns:a14="http://schemas.microsoft.com/office/drawing/2010/main" val="0"/>
@@ -4712,7 +5521,7 @@
                     </pic:cNvPicPr>
                   </pic:nvPicPr>
                   <pic:blipFill>
-                    <a:blip r:embed="rId21" cstate="print">
+                    <a:blip r:embed="rId25" cstate="print">
                       <a:extLst>
                         <a:ext uri="{28A0092B-C50C-407E-A947-70E740481C1C}">
                           <a14:useLocalDpi xmlns:a14="http://schemas.microsoft.com/office/drawing/2010/main" val="0"/>
@@ -4749,27 +5558,14 @@
       <w:r>
         <w:t xml:space="preserve">Figure </w:t>
       </w:r>
-      <w:r>
-        <w:fldChar w:fldCharType="begin"/>
-      </w:r>
-      <w:r>
-        <w:instrText xml:space="preserve"> SEQ Figure \* ARABIC </w:instrText>
-      </w:r>
-      <w:r>
-        <w:fldChar w:fldCharType="separate"/>
-      </w:r>
-      <w:r>
-        <w:rPr>
-          <w:noProof/>
-        </w:rPr>
-        <w:t>8</w:t>
-      </w:r>
-      <w:r>
-        <w:rPr>
-          <w:noProof/>
-        </w:rPr>
-        <w:fldChar w:fldCharType="end"/>
-      </w:r>
+      <w:fldSimple w:instr=" SEQ Figure \* ARABIC ">
+        <w:r>
+          <w:rPr>
+            <w:noProof/>
+          </w:rPr>
+          <w:t>13</w:t>
+        </w:r>
+      </w:fldSimple>
       <w:r>
         <w:t xml:space="preserve"> - database replication illustration</w:t>
       </w:r>
@@ -5913,7 +6709,7 @@
               </wp:anchor>
             </w:drawing>
           </mc:Choice>
-          <mc:Fallback xmlns:w16se="http://schemas.microsoft.com/office/word/2015/wordml/symex" xmlns:w16sdtdh="http://schemas.microsoft.com/office/word/2020/wordml/sdtdatahash" xmlns:w16="http://schemas.microsoft.com/office/word/2018/wordml" xmlns:w16cid="http://schemas.microsoft.com/office/word/2016/wordml/cid" xmlns:w16cex="http://schemas.microsoft.com/office/word/2018/wordml/cex" xmlns:oel="http://schemas.microsoft.com/office/2019/extlst" xmlns:am3d="http://schemas.microsoft.com/office/drawing/2017/model3d" xmlns:aink="http://schemas.microsoft.com/office/drawing/2016/ink" xmlns:cx8="http://schemas.microsoft.com/office/drawing/2016/5/14/chartex" xmlns:cx7="http://schemas.microsoft.com/office/drawing/2016/5/13/chartex" xmlns:cx6="http://schemas.microsoft.com/office/drawing/2016/5/12/chartex" xmlns:cx5="http://schemas.microsoft.com/office/drawing/2016/5/11/chartex" xmlns:cx4="http://schemas.microsoft.com/office/drawing/2016/5/10/chartex" xmlns:cx3="http://schemas.microsoft.com/office/drawing/2016/5/9/chartex" xmlns:cx2="http://schemas.microsoft.com/office/drawing/2015/10/21/chartex" xmlns:cx1="http://schemas.microsoft.com/office/drawing/2015/9/8/chartex" xmlns:cx="http://schemas.microsoft.com/office/drawing/2014/chartex">
+          <mc:Fallback xmlns:oel="http://schemas.microsoft.com/office/2019/extlst" xmlns:w16cex="http://schemas.microsoft.com/office/word/2018/wordml/cex" xmlns:w16="http://schemas.microsoft.com/office/word/2018/wordml" xmlns:w16sdtdh="http://schemas.microsoft.com/office/word/2020/wordml/sdtdatahash">
             <w:pict>
               <v:oval w14:anchorId="7B82258F" id="Oval 9" o:spid="_x0000_s1026" style="position:absolute;margin-left:162.6pt;margin-top:158.4pt;width:163.8pt;height:13.8pt;z-index:251664384;visibility:visible;mso-wrap-style:square;mso-width-percent:0;mso-height-percent:0;mso-wrap-distance-left:9pt;mso-wrap-distance-top:0;mso-wrap-distance-right:9pt;mso-wrap-distance-bottom:0;mso-position-horizontal:absolute;mso-position-horizontal-relative:text;mso-position-vertical:absolute;mso-position-vertical-relative:text;mso-width-percent:0;mso-height-percent:0;mso-width-relative:margin;mso-height-relative:margin;v-text-anchor:middle" o:gfxdata="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" filled="f" strokecolor="red" strokeweight="1pt">
                 <v:stroke joinstyle="miter"/>
@@ -5940,7 +6736,7 @@
                     <pic:cNvPicPr/>
                   </pic:nvPicPr>
                   <pic:blipFill>
-                    <a:blip r:embed="rId22" r:link="rId23" cstate="print">
+                    <a:blip r:embed="rId26" r:link="rId27" cstate="print">
                       <a:extLst>
                         <a:ext uri="{28A0092B-C50C-407E-A947-70E740481C1C}">
                           <a14:useLocalDpi xmlns:a14="http://schemas.microsoft.com/office/drawing/2010/main" val="0"/>
@@ -5980,27 +6776,14 @@
       <w:r>
         <w:t xml:space="preserve">Figure </w:t>
       </w:r>
-      <w:r>
-        <w:fldChar w:fldCharType="begin"/>
-      </w:r>
-      <w:r>
-        <w:instrText xml:space="preserve"> SEQ Figure \* ARABIC </w:instrText>
-      </w:r>
-      <w:r>
-        <w:fldChar w:fldCharType="separate"/>
-      </w:r>
-      <w:r>
-        <w:rPr>
-          <w:noProof/>
-        </w:rPr>
-        <w:t>9</w:t>
-      </w:r>
-      <w:r>
-        <w:rPr>
-          <w:noProof/>
-        </w:rPr>
-        <w:fldChar w:fldCharType="end"/>
-      </w:r>
+      <w:fldSimple w:instr=" SEQ Figure \* ARABIC ">
+        <w:r>
+          <w:rPr>
+            <w:noProof/>
+          </w:rPr>
+          <w:t>14</w:t>
+        </w:r>
+      </w:fldSimple>
       <w:r>
         <w:t xml:space="preserve">: </w:t>
       </w:r>
@@ -6054,15 +6837,7 @@
         <w:t>port numbers</w:t>
       </w:r>
       <w:r>
-        <w:t xml:space="preserve"> addresses of 27018, 27019, </w:t>
-      </w:r>
-      <w:proofErr w:type="gramStart"/>
-      <w:r>
-        <w:t>27020</w:t>
-      </w:r>
-      <w:proofErr w:type="gramEnd"/>
-      <w:r>
-        <w:t>.</w:t>
+        <w:t xml:space="preserve"> addresses of 27018, 27019, 27020.</w:t>
       </w:r>
       <w:r>
         <w:t xml:space="preserve"> Later we initiate our replica set using the defined configuration variable </w:t>
@@ -6091,6 +6866,7 @@
         <w:t>rs.initiate</w:t>
       </w:r>
       <w:proofErr w:type="spellEnd"/>
+      <w:proofErr w:type="gramEnd"/>
       <w:r>
         <w:rPr>
           <w:i/>
@@ -6100,7 +6876,6 @@
         <w:t>(</w:t>
       </w:r>
       <w:proofErr w:type="spellStart"/>
-      <w:proofErr w:type="gramEnd"/>
       <w:r>
         <w:rPr>
           <w:i/>
@@ -6147,7 +6922,7 @@
                     <pic:cNvPicPr/>
                   </pic:nvPicPr>
                   <pic:blipFill>
-                    <a:blip r:embed="rId24" r:link="rId25">
+                    <a:blip r:embed="rId28" r:link="rId29">
                       <a:extLst>
                         <a:ext uri="{28A0092B-C50C-407E-A947-70E740481C1C}">
                           <a14:useLocalDpi xmlns:a14="http://schemas.microsoft.com/office/drawing/2010/main" val="0"/>
@@ -6187,27 +6962,14 @@
       <w:r>
         <w:t xml:space="preserve">Figure </w:t>
       </w:r>
-      <w:r>
-        <w:fldChar w:fldCharType="begin"/>
-      </w:r>
-      <w:r>
-        <w:instrText xml:space="preserve"> SEQ Figure \* ARABIC </w:instrText>
-      </w:r>
-      <w:r>
-        <w:fldChar w:fldCharType="separate"/>
-      </w:r>
-      <w:r>
-        <w:rPr>
-          <w:noProof/>
-        </w:rPr>
-        <w:t>10</w:t>
-      </w:r>
-      <w:r>
-        <w:rPr>
-          <w:noProof/>
-        </w:rPr>
-        <w:fldChar w:fldCharType="end"/>
-      </w:r>
+      <w:fldSimple w:instr=" SEQ Figure \* ARABIC ">
+        <w:r>
+          <w:rPr>
+            <w:noProof/>
+          </w:rPr>
+          <w:t>15</w:t>
+        </w:r>
+      </w:fldSimple>
       <w:r>
         <w:t>: configuration of the databases</w:t>
       </w:r>
@@ -6238,6 +7000,7 @@
         <w:t>rs.status</w:t>
       </w:r>
       <w:proofErr w:type="spellEnd"/>
+      <w:proofErr w:type="gramEnd"/>
       <w:r>
         <w:rPr>
           <w:i/>
@@ -6246,7 +7009,6 @@
         </w:rPr>
         <w:t>()</w:t>
       </w:r>
-      <w:proofErr w:type="gramEnd"/>
     </w:p>
     <w:p>
       <w:r>
@@ -6360,7 +7122,7 @@
                     <pic:cNvPicPr/>
                   </pic:nvPicPr>
                   <pic:blipFill>
-                    <a:blip r:embed="rId26" cstate="print">
+                    <a:blip r:embed="rId30" cstate="print">
                       <a:extLst>
                         <a:ext uri="{28A0092B-C50C-407E-A947-70E740481C1C}">
                           <a14:useLocalDpi xmlns:a14="http://schemas.microsoft.com/office/drawing/2010/main" val="0"/>
@@ -6405,27 +7167,14 @@
       <w:r>
         <w:t xml:space="preserve">Figure </w:t>
       </w:r>
-      <w:r>
-        <w:fldChar w:fldCharType="begin"/>
-      </w:r>
-      <w:r>
-        <w:instrText xml:space="preserve"> SEQ Figure \* ARABIC </w:instrText>
-      </w:r>
-      <w:r>
-        <w:fldChar w:fldCharType="separate"/>
-      </w:r>
-      <w:r>
-        <w:rPr>
-          <w:noProof/>
-        </w:rPr>
-        <w:t>11</w:t>
-      </w:r>
-      <w:r>
-        <w:rPr>
-          <w:noProof/>
-        </w:rPr>
-        <w:fldChar w:fldCharType="end"/>
-      </w:r>
+      <w:fldSimple w:instr=" SEQ Figure \* ARABIC ">
+        <w:r>
+          <w:rPr>
+            <w:noProof/>
+          </w:rPr>
+          <w:t>16</w:t>
+        </w:r>
+      </w:fldSimple>
       <w:r>
         <w:t>: database 1 info</w:t>
       </w:r>
@@ -6452,7 +7201,7 @@
                     <pic:cNvPicPr/>
                   </pic:nvPicPr>
                   <pic:blipFill>
-                    <a:blip r:embed="rId27" cstate="print">
+                    <a:blip r:embed="rId31" cstate="print">
                       <a:extLst>
                         <a:ext uri="{28A0092B-C50C-407E-A947-70E740481C1C}">
                           <a14:useLocalDpi xmlns:a14="http://schemas.microsoft.com/office/drawing/2010/main" val="0"/>
@@ -6497,27 +7246,14 @@
       <w:r>
         <w:t xml:space="preserve">Figure </w:t>
       </w:r>
-      <w:r>
-        <w:fldChar w:fldCharType="begin"/>
-      </w:r>
-      <w:r>
-        <w:instrText xml:space="preserve"> SEQ Figure \* ARABIC </w:instrText>
-      </w:r>
-      <w:r>
-        <w:fldChar w:fldCharType="separate"/>
-      </w:r>
-      <w:r>
-        <w:rPr>
-          <w:noProof/>
-        </w:rPr>
-        <w:t>12</w:t>
-      </w:r>
-      <w:r>
-        <w:rPr>
-          <w:noProof/>
-        </w:rPr>
-        <w:fldChar w:fldCharType="end"/>
-      </w:r>
+      <w:fldSimple w:instr=" SEQ Figure \* ARABIC ">
+        <w:r>
+          <w:rPr>
+            <w:noProof/>
+          </w:rPr>
+          <w:t>17</w:t>
+        </w:r>
+      </w:fldSimple>
       <w:r>
         <w:t>: database 2 info</w:t>
       </w:r>
@@ -6545,7 +7281,7 @@
                     <pic:cNvPicPr/>
                   </pic:nvPicPr>
                   <pic:blipFill>
-                    <a:blip r:embed="rId28" cstate="print">
+                    <a:blip r:embed="rId32" cstate="print">
                       <a:extLst>
                         <a:ext uri="{28A0092B-C50C-407E-A947-70E740481C1C}">
                           <a14:useLocalDpi xmlns:a14="http://schemas.microsoft.com/office/drawing/2010/main" val="0"/>
@@ -6584,27 +7320,14 @@
       <w:r>
         <w:t xml:space="preserve">Figure </w:t>
       </w:r>
-      <w:r>
-        <w:fldChar w:fldCharType="begin"/>
-      </w:r>
-      <w:r>
-        <w:instrText xml:space="preserve"> SEQ Figure \* ARABIC </w:instrText>
-      </w:r>
-      <w:r>
-        <w:fldChar w:fldCharType="separate"/>
-      </w:r>
-      <w:r>
-        <w:rPr>
-          <w:noProof/>
-        </w:rPr>
-        <w:t>13</w:t>
-      </w:r>
-      <w:r>
-        <w:rPr>
-          <w:noProof/>
-        </w:rPr>
-        <w:fldChar w:fldCharType="end"/>
-      </w:r>
+      <w:fldSimple w:instr=" SEQ Figure \* ARABIC ">
+        <w:r>
+          <w:rPr>
+            <w:noProof/>
+          </w:rPr>
+          <w:t>18</w:t>
+        </w:r>
+      </w:fldSimple>
       <w:r>
         <w:t>: database 3 info</w:t>
       </w:r>
@@ -6685,7 +7408,7 @@
               </wp:anchor>
             </w:drawing>
           </mc:Choice>
-          <mc:Fallback xmlns:w16se="http://schemas.microsoft.com/office/word/2015/wordml/symex" xmlns:w16sdtdh="http://schemas.microsoft.com/office/word/2020/wordml/sdtdatahash" xmlns:w16="http://schemas.microsoft.com/office/word/2018/wordml" xmlns:w16cid="http://schemas.microsoft.com/office/word/2016/wordml/cid" xmlns:w16cex="http://schemas.microsoft.com/office/word/2018/wordml/cex" xmlns:oel="http://schemas.microsoft.com/office/2019/extlst" xmlns:am3d="http://schemas.microsoft.com/office/drawing/2017/model3d" xmlns:aink="http://schemas.microsoft.com/office/drawing/2016/ink" xmlns:cx8="http://schemas.microsoft.com/office/drawing/2016/5/14/chartex" xmlns:cx7="http://schemas.microsoft.com/office/drawing/2016/5/13/chartex" xmlns:cx6="http://schemas.microsoft.com/office/drawing/2016/5/12/chartex" xmlns:cx5="http://schemas.microsoft.com/office/drawing/2016/5/11/chartex" xmlns:cx4="http://schemas.microsoft.com/office/drawing/2016/5/10/chartex" xmlns:cx3="http://schemas.microsoft.com/office/drawing/2016/5/9/chartex" xmlns:cx2="http://schemas.microsoft.com/office/drawing/2015/10/21/chartex" xmlns:cx1="http://schemas.microsoft.com/office/drawing/2015/9/8/chartex" xmlns:cx="http://schemas.microsoft.com/office/drawing/2014/chartex">
+          <mc:Fallback xmlns:oel="http://schemas.microsoft.com/office/2019/extlst" xmlns:w16cex="http://schemas.microsoft.com/office/word/2018/wordml/cex" xmlns:w16="http://schemas.microsoft.com/office/word/2018/wordml" xmlns:w16sdtdh="http://schemas.microsoft.com/office/word/2020/wordml/sdtdatahash">
             <w:pict>
               <v:oval w14:anchorId="1B37554A" id="Oval 20" o:spid="_x0000_s1026" style="position:absolute;margin-left:62.4pt;margin-top:14.25pt;width:54pt;height:15.6pt;z-index:251665408;visibility:visible;mso-wrap-style:square;mso-wrap-distance-left:9pt;mso-wrap-distance-top:0;mso-wrap-distance-right:9pt;mso-wrap-distance-bottom:0;mso-position-horizontal:absolute;mso-position-horizontal-relative:text;mso-position-vertical:absolute;mso-position-vertical-relative:text;v-text-anchor:middle" o:gfxdata="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" filled="f" strokecolor="red" strokeweight="1pt">
                 <v:stroke joinstyle="miter"/>
@@ -6712,7 +7435,7 @@
                     <pic:cNvPicPr/>
                   </pic:nvPicPr>
                   <pic:blipFill>
-                    <a:blip r:embed="rId29" cstate="print">
+                    <a:blip r:embed="rId33" cstate="print">
                       <a:extLst>
                         <a:ext uri="{28A0092B-C50C-407E-A947-70E740481C1C}">
                           <a14:useLocalDpi xmlns:a14="http://schemas.microsoft.com/office/drawing/2010/main" val="0"/>
@@ -6751,27 +7474,14 @@
       <w:r>
         <w:t xml:space="preserve">Figure </w:t>
       </w:r>
-      <w:r>
-        <w:fldChar w:fldCharType="begin"/>
-      </w:r>
-      <w:r>
-        <w:instrText xml:space="preserve"> SEQ Figure \* ARABIC </w:instrText>
-      </w:r>
-      <w:r>
-        <w:fldChar w:fldCharType="separate"/>
-      </w:r>
-      <w:r>
-        <w:rPr>
-          <w:noProof/>
-        </w:rPr>
-        <w:t>14</w:t>
-      </w:r>
-      <w:r>
-        <w:rPr>
-          <w:noProof/>
-        </w:rPr>
-        <w:fldChar w:fldCharType="end"/>
-      </w:r>
+      <w:fldSimple w:instr=" SEQ Figure \* ARABIC ">
+        <w:r>
+          <w:rPr>
+            <w:noProof/>
+          </w:rPr>
+          <w:t>19</w:t>
+        </w:r>
+      </w:fldSimple>
       <w:r>
         <w:t xml:space="preserve">: </w:t>
       </w:r>
@@ -6781,12 +7491,9 @@
         <w:t>rs.Status</w:t>
       </w:r>
       <w:proofErr w:type="spellEnd"/>
-      <w:r>
-        <w:t>(</w:t>
-      </w:r>
       <w:proofErr w:type="gramEnd"/>
       <w:r>
-        <w:t xml:space="preserve">) of DB1 cannot connect because of </w:t>
+        <w:t xml:space="preserve">() of DB1 cannot connect because of </w:t>
       </w:r>
       <w:proofErr w:type="spellStart"/>
       <w:r>
@@ -6879,7 +7586,7 @@
               </wp:anchor>
             </w:drawing>
           </mc:Choice>
-          <mc:Fallback xmlns:w16se="http://schemas.microsoft.com/office/word/2015/wordml/symex" xmlns:w16sdtdh="http://schemas.microsoft.com/office/word/2020/wordml/sdtdatahash" xmlns:w16="http://schemas.microsoft.com/office/word/2018/wordml" xmlns:w16cid="http://schemas.microsoft.com/office/word/2016/wordml/cid" xmlns:w16cex="http://schemas.microsoft.com/office/word/2018/wordml/cex" xmlns:oel="http://schemas.microsoft.com/office/2019/extlst" xmlns:am3d="http://schemas.microsoft.com/office/drawing/2017/model3d" xmlns:aink="http://schemas.microsoft.com/office/drawing/2016/ink" xmlns:cx8="http://schemas.microsoft.com/office/drawing/2016/5/14/chartex" xmlns:cx7="http://schemas.microsoft.com/office/drawing/2016/5/13/chartex" xmlns:cx6="http://schemas.microsoft.com/office/drawing/2016/5/12/chartex" xmlns:cx5="http://schemas.microsoft.com/office/drawing/2016/5/11/chartex" xmlns:cx4="http://schemas.microsoft.com/office/drawing/2016/5/10/chartex" xmlns:cx3="http://schemas.microsoft.com/office/drawing/2016/5/9/chartex" xmlns:cx2="http://schemas.microsoft.com/office/drawing/2015/10/21/chartex" xmlns:cx1="http://schemas.microsoft.com/office/drawing/2015/9/8/chartex" xmlns:cx="http://schemas.microsoft.com/office/drawing/2014/chartex">
+          <mc:Fallback xmlns:oel="http://schemas.microsoft.com/office/2019/extlst" xmlns:w16cex="http://schemas.microsoft.com/office/word/2018/wordml/cex" xmlns:w16="http://schemas.microsoft.com/office/word/2018/wordml" xmlns:w16sdtdh="http://schemas.microsoft.com/office/word/2020/wordml/sdtdatahash">
             <w:pict>
               <v:oval w14:anchorId="22DB5CA4" id="Oval 13" o:spid="_x0000_s1026" style="position:absolute;margin-left:0;margin-top:153pt;width:113.25pt;height:39pt;z-index:251669504;visibility:visible;mso-wrap-style:square;mso-width-percent:0;mso-height-percent:0;mso-wrap-distance-left:9pt;mso-wrap-distance-top:0;mso-wrap-distance-right:9pt;mso-wrap-distance-bottom:0;mso-position-horizontal:left;mso-position-horizontal-relative:margin;mso-position-vertical:absolute;mso-position-vertical-relative:text;mso-width-percent:0;mso-height-percent:0;mso-width-relative:margin;mso-height-relative:margin;v-text-anchor:middle" o:gfxdata="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" filled="f" strokecolor="#70ad47 [3209]" strokeweight="1pt">
                 <v:stroke joinstyle="miter"/>
@@ -6959,7 +7666,7 @@
               </wp:anchor>
             </w:drawing>
           </mc:Choice>
-          <mc:Fallback xmlns:w16se="http://schemas.microsoft.com/office/word/2015/wordml/symex" xmlns:w16sdtdh="http://schemas.microsoft.com/office/word/2020/wordml/sdtdatahash" xmlns:w16="http://schemas.microsoft.com/office/word/2018/wordml" xmlns:w16cid="http://schemas.microsoft.com/office/word/2016/wordml/cid" xmlns:w16cex="http://schemas.microsoft.com/office/word/2018/wordml/cex" xmlns:oel="http://schemas.microsoft.com/office/2019/extlst" xmlns:am3d="http://schemas.microsoft.com/office/drawing/2017/model3d" xmlns:aink="http://schemas.microsoft.com/office/drawing/2016/ink" xmlns:cx8="http://schemas.microsoft.com/office/drawing/2016/5/14/chartex" xmlns:cx7="http://schemas.microsoft.com/office/drawing/2016/5/13/chartex" xmlns:cx6="http://schemas.microsoft.com/office/drawing/2016/5/12/chartex" xmlns:cx5="http://schemas.microsoft.com/office/drawing/2016/5/11/chartex" xmlns:cx4="http://schemas.microsoft.com/office/drawing/2016/5/10/chartex" xmlns:cx3="http://schemas.microsoft.com/office/drawing/2016/5/9/chartex" xmlns:cx2="http://schemas.microsoft.com/office/drawing/2015/10/21/chartex" xmlns:cx1="http://schemas.microsoft.com/office/drawing/2015/9/8/chartex" xmlns:cx="http://schemas.microsoft.com/office/drawing/2014/chartex">
+          <mc:Fallback xmlns:oel="http://schemas.microsoft.com/office/2019/extlst" xmlns:w16cex="http://schemas.microsoft.com/office/word/2018/wordml/cex" xmlns:w16="http://schemas.microsoft.com/office/word/2018/wordml" xmlns:w16sdtdh="http://schemas.microsoft.com/office/word/2020/wordml/sdtdatahash">
             <w:pict>
               <v:oval w14:anchorId="2DC11A37" id="Oval 24" o:spid="_x0000_s1026" style="position:absolute;margin-left:0;margin-top:33.6pt;width:139.2pt;height:29.25pt;z-index:251666432;visibility:visible;mso-wrap-style:square;mso-height-percent:0;mso-wrap-distance-left:9pt;mso-wrap-distance-top:0;mso-wrap-distance-right:9pt;mso-wrap-distance-bottom:0;mso-position-horizontal:left;mso-position-horizontal-relative:margin;mso-position-vertical:absolute;mso-position-vertical-relative:text;mso-height-percent:0;mso-height-relative:margin;v-text-anchor:middle" o:gfxdata="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" filled="f" strokecolor="red" strokeweight="1pt">
                 <v:stroke joinstyle="miter"/>
@@ -6987,7 +7694,7 @@
                     <pic:cNvPicPr/>
                   </pic:nvPicPr>
                   <pic:blipFill>
-                    <a:blip r:embed="rId30" cstate="print">
+                    <a:blip r:embed="rId34" cstate="print">
                       <a:extLst>
                         <a:ext uri="{28A0092B-C50C-407E-A947-70E740481C1C}">
                           <a14:useLocalDpi xmlns:a14="http://schemas.microsoft.com/office/drawing/2010/main" val="0"/>
@@ -7026,27 +7733,14 @@
       <w:r>
         <w:t xml:space="preserve">Figure </w:t>
       </w:r>
-      <w:r>
-        <w:fldChar w:fldCharType="begin"/>
-      </w:r>
-      <w:r>
-        <w:instrText xml:space="preserve"> SEQ Figure \* ARABIC </w:instrText>
-      </w:r>
-      <w:r>
-        <w:fldChar w:fldCharType="separate"/>
-      </w:r>
-      <w:r>
-        <w:rPr>
-          <w:noProof/>
-        </w:rPr>
-        <w:t>15</w:t>
-      </w:r>
-      <w:r>
-        <w:rPr>
-          <w:noProof/>
-        </w:rPr>
-        <w:fldChar w:fldCharType="end"/>
-      </w:r>
+      <w:fldSimple w:instr=" SEQ Figure \* ARABIC ">
+        <w:r>
+          <w:rPr>
+            <w:noProof/>
+          </w:rPr>
+          <w:t>20</w:t>
+        </w:r>
+      </w:fldSimple>
       <w:r>
         <w:t xml:space="preserve">: </w:t>
       </w:r>
@@ -7089,68 +7783,69 @@
         <w:t>db.getMongo</w:t>
       </w:r>
       <w:proofErr w:type="spellEnd"/>
+      <w:proofErr w:type="gramEnd"/>
       <w:r>
         <w:rPr>
           <w:i/>
           <w:iCs/>
           <w:shd w:val="clear" w:color="auto" w:fill="000000" w:themeFill="text1"/>
         </w:rPr>
-        <w:t>(</w:t>
-      </w:r>
-      <w:proofErr w:type="gramEnd"/>
+        <w:t>().</w:t>
+      </w:r>
+      <w:proofErr w:type="spellStart"/>
       <w:r>
         <w:rPr>
           <w:i/>
           <w:iCs/>
           <w:shd w:val="clear" w:color="auto" w:fill="000000" w:themeFill="text1"/>
         </w:rPr>
-        <w:t>).</w:t>
-      </w:r>
-      <w:proofErr w:type="spellStart"/>
+        <w:t>setReadPref</w:t>
+      </w:r>
+      <w:proofErr w:type="spellEnd"/>
       <w:r>
         <w:rPr>
           <w:i/>
           <w:iCs/>
           <w:shd w:val="clear" w:color="auto" w:fill="000000" w:themeFill="text1"/>
         </w:rPr>
-        <w:t>setReadPref</w:t>
-      </w:r>
-      <w:proofErr w:type="spellEnd"/>
+        <w:t>(‘secondary’)</w:t>
+      </w:r>
+      <w:r>
+        <w:rPr>
+          <w:i/>
+          <w:iCs/>
+        </w:rPr>
+        <w:t>.</w:t>
+      </w:r>
+    </w:p>
+    <w:p>
+      <w:pPr>
+        <w:rPr>
+          <w:i/>
+          <w:iCs/>
+        </w:rPr>
+      </w:pPr>
+      <w:r>
+        <w:t xml:space="preserve">And to return the data written to the document in the primary to the users on the same shared document we use the command: </w:t>
+      </w:r>
+      <w:proofErr w:type="spellStart"/>
+      <w:proofErr w:type="gramStart"/>
       <w:r>
         <w:rPr>
           <w:i/>
           <w:iCs/>
           <w:shd w:val="clear" w:color="auto" w:fill="000000" w:themeFill="text1"/>
         </w:rPr>
-        <w:t>(‘secondary’)</w:t>
-      </w:r>
-      <w:r>
-        <w:rPr>
-          <w:i/>
-          <w:iCs/>
-        </w:rPr>
-        <w:t>.</w:t>
-      </w:r>
-    </w:p>
-    <w:p>
-      <w:pPr>
-        <w:rPr>
-          <w:i/>
-          <w:iCs/>
-        </w:rPr>
-      </w:pPr>
-      <w:r>
-        <w:t xml:space="preserve">And to return the data written to the document in the primary to the users on the same shared document we use the command: </w:t>
-      </w:r>
-      <w:proofErr w:type="spellStart"/>
-      <w:proofErr w:type="gramStart"/>
+        <w:t>db.users</w:t>
+      </w:r>
+      <w:proofErr w:type="gramEnd"/>
       <w:r>
         <w:rPr>
           <w:i/>
           <w:iCs/>
           <w:shd w:val="clear" w:color="auto" w:fill="000000" w:themeFill="text1"/>
         </w:rPr>
-        <w:t>db.users.find</w:t>
+        <w:t>.find</w:t>
       </w:r>
       <w:proofErr w:type="spellEnd"/>
       <w:r>
@@ -7161,7 +7856,6 @@
         </w:rPr>
         <w:t>()</w:t>
       </w:r>
-      <w:proofErr w:type="gramEnd"/>
       <w:r>
         <w:rPr>
           <w:i/>
@@ -7196,7 +7890,7 @@
                     <pic:cNvPicPr/>
                   </pic:nvPicPr>
                   <pic:blipFill>
-                    <a:blip r:embed="rId31">
+                    <a:blip r:embed="rId35">
                       <a:extLst>
                         <a:ext uri="{28A0092B-C50C-407E-A947-70E740481C1C}">
                           <a14:useLocalDpi xmlns:a14="http://schemas.microsoft.com/office/drawing/2010/main" val="0"/>
@@ -7257,7 +7951,7 @@
         <w:rPr>
           <w:noProof/>
         </w:rPr>
-        <w:t>16</w:t>
+        <w:t>21</w:t>
       </w:r>
       <w:r>
         <w:rPr>
@@ -7292,7 +7986,7 @@
                     <pic:cNvPicPr/>
                   </pic:nvPicPr>
                   <pic:blipFill>
-                    <a:blip r:embed="rId32">
+                    <a:blip r:embed="rId36">
                       <a:extLst>
                         <a:ext uri="{28A0092B-C50C-407E-A947-70E740481C1C}">
                           <a14:useLocalDpi xmlns:a14="http://schemas.microsoft.com/office/drawing/2010/main" val="0"/>
@@ -7331,27 +8025,14 @@
       <w:r>
         <w:t xml:space="preserve">Figure </w:t>
       </w:r>
-      <w:r>
-        <w:fldChar w:fldCharType="begin"/>
-      </w:r>
-      <w:r>
-        <w:instrText xml:space="preserve"> SEQ Figure \* ARABIC </w:instrText>
-      </w:r>
-      <w:r>
-        <w:fldChar w:fldCharType="separate"/>
-      </w:r>
-      <w:r>
-        <w:rPr>
-          <w:noProof/>
-        </w:rPr>
-        <w:t>17</w:t>
-      </w:r>
-      <w:r>
-        <w:rPr>
-          <w:noProof/>
-        </w:rPr>
-        <w:fldChar w:fldCharType="end"/>
-      </w:r>
+      <w:fldSimple w:instr=" SEQ Figure \* ARABIC ">
+        <w:r>
+          <w:rPr>
+            <w:noProof/>
+          </w:rPr>
+          <w:t>22</w:t>
+        </w:r>
+      </w:fldSimple>
       <w:r>
         <w:t xml:space="preserve">: </w:t>
       </w:r>
@@ -7381,7 +8062,7 @@
                     <pic:cNvPicPr/>
                   </pic:nvPicPr>
                   <pic:blipFill>
-                    <a:blip r:embed="rId33" r:link="rId34">
+                    <a:blip r:embed="rId37" r:link="rId38">
                       <a:extLst>
                         <a:ext uri="{28A0092B-C50C-407E-A947-70E740481C1C}">
                           <a14:useLocalDpi xmlns:a14="http://schemas.microsoft.com/office/drawing/2010/main" val="0"/>
@@ -7421,27 +8102,14 @@
       <w:r>
         <w:t xml:space="preserve">Figure </w:t>
       </w:r>
-      <w:r>
-        <w:fldChar w:fldCharType="begin"/>
-      </w:r>
-      <w:r>
-        <w:instrText xml:space="preserve"> SEQ Figure \* ARABIC </w:instrText>
-      </w:r>
-      <w:r>
-        <w:fldChar w:fldCharType="separate"/>
-      </w:r>
-      <w:r>
-        <w:rPr>
-          <w:noProof/>
-        </w:rPr>
-        <w:t>18</w:t>
-      </w:r>
-      <w:r>
-        <w:rPr>
-          <w:noProof/>
-        </w:rPr>
-        <w:fldChar w:fldCharType="end"/>
-      </w:r>
+      <w:fldSimple w:instr=" SEQ Figure \* ARABIC ">
+        <w:r>
+          <w:rPr>
+            <w:noProof/>
+          </w:rPr>
+          <w:t>23</w:t>
+        </w:r>
+      </w:fldSimple>
       <w:r>
         <w:t>:enabling read access on the secondary database</w:t>
       </w:r>
@@ -7470,7 +8138,7 @@
                     <pic:cNvPicPr/>
                   </pic:nvPicPr>
                   <pic:blipFill>
-                    <a:blip r:embed="rId35">
+                    <a:blip r:embed="rId39">
                       <a:extLst>
                         <a:ext uri="{28A0092B-C50C-407E-A947-70E740481C1C}">
                           <a14:useLocalDpi xmlns:a14="http://schemas.microsoft.com/office/drawing/2010/main" val="0"/>
@@ -7527,7 +8195,7 @@
         <w:rPr>
           <w:noProof/>
         </w:rPr>
-        <w:t>19</w:t>
+        <w:t>24</w:t>
       </w:r>
       <w:r>
         <w:rPr>
@@ -7633,7 +8301,7 @@
       </w:r>
     </w:p>
     <w:p>
-      <w:hyperlink r:id="rId36" w:history="1">
+      <w:hyperlink r:id="rId40" w:history="1">
         <w:r>
           <w:rPr>
             <w:rStyle w:val="Hyperlink"/>
@@ -7646,7 +8314,7 @@
       </w:r>
     </w:p>
     <w:p>
-      <w:hyperlink r:id="rId37" w:history="1">
+      <w:hyperlink r:id="rId41" w:history="1">
         <w:r>
           <w:rPr>
             <w:rStyle w:val="Hyperlink"/>
@@ -7659,7 +8327,7 @@
       </w:r>
     </w:p>
     <w:p>
-      <w:hyperlink r:id="rId38" w:history="1">
+      <w:hyperlink r:id="rId42" w:history="1">
         <w:r>
           <w:rPr>
             <w:rStyle w:val="Hyperlink"/>
@@ -7672,7 +8340,7 @@
       </w:r>
     </w:p>
     <w:p>
-      <w:hyperlink r:id="rId39" w:history="1">
+      <w:hyperlink r:id="rId43" w:history="1">
         <w:r>
           <w:rPr>
             <w:rStyle w:val="Hyperlink"/>
@@ -7685,7 +8353,7 @@
       </w:r>
     </w:p>
     <w:p>
-      <w:hyperlink r:id="rId40" w:anchor="intro" w:history="1">
+      <w:hyperlink r:id="rId44" w:anchor="intro" w:history="1">
         <w:r>
           <w:rPr>
             <w:rStyle w:val="Hyperlink"/>
@@ -7714,7 +8382,7 @@
 </file>
 
 <file path=word/numbering.xml><?xml version="1.0" encoding="utf-8"?>
-<w:numbering xmlns:wpc="http://schemas.microsoft.com/office/word/2010/wordprocessingCanvas" xmlns:mc="http://schemas.openxmlformats.org/markup-compatibility/2006" xmlns:o="urn:schemas-microsoft-com:office:office" xmlns:r="http://schemas.openxmlformats.org/officeDocument/2006/relationships" xmlns:m="http://schemas.openxmlformats.org/officeDocument/2006/math" xmlns:v="urn:schemas-microsoft-com:vml" xmlns:wp14="http://schemas.microsoft.com/office/word/2010/wordprocessingDrawing" xmlns:wp="http://schemas.openxmlformats.org/drawingml/2006/wordprocessingDrawing" xmlns:w10="urn:schemas-microsoft-com:office:word" xmlns:w="http://schemas.openxmlformats.org/wordprocessingml/2006/main" xmlns:w14="http://schemas.microsoft.com/office/word/2010/wordml" xmlns:w15="http://schemas.microsoft.com/office/word/2012/wordml" xmlns:wpg="http://schemas.microsoft.com/office/word/2010/wordprocessingGroup" xmlns:wpi="http://schemas.microsoft.com/office/word/2010/wordprocessingInk" xmlns:wne="http://schemas.microsoft.com/office/word/2006/wordml" xmlns:wps="http://schemas.microsoft.com/office/word/2010/wordprocessingShape" mc:Ignorable="w14 w15 wp14">
+<w:numbering xmlns:wpc="http://schemas.microsoft.com/office/word/2010/wordprocessingCanvas" xmlns:cx="http://schemas.microsoft.com/office/drawing/2014/chartex" xmlns:cx1="http://schemas.microsoft.com/office/drawing/2015/9/8/chartex" xmlns:cx2="http://schemas.microsoft.com/office/drawing/2015/10/21/chartex" xmlns:cx3="http://schemas.microsoft.com/office/drawing/2016/5/9/chartex" xmlns:cx4="http://schemas.microsoft.com/office/drawing/2016/5/10/chartex" xmlns:cx5="http://schemas.microsoft.com/office/drawing/2016/5/11/chartex" xmlns:cx6="http://schemas.microsoft.com/office/drawing/2016/5/12/chartex" xmlns:cx7="http://schemas.microsoft.com/office/drawing/2016/5/13/chartex" xmlns:cx8="http://schemas.microsoft.com/office/drawing/2016/5/14/chartex" xmlns:mc="http://schemas.openxmlformats.org/markup-compatibility/2006" xmlns:aink="http://schemas.microsoft.com/office/drawing/2016/ink" xmlns:am3d="http://schemas.microsoft.com/office/drawing/2017/model3d" xmlns:o="urn:schemas-microsoft-com:office:office" xmlns:r="http://schemas.openxmlformats.org/officeDocument/2006/relationships" xmlns:m="http://schemas.openxmlformats.org/officeDocument/2006/math" xmlns:v="urn:schemas-microsoft-com:vml" xmlns:wp14="http://schemas.microsoft.com/office/word/2010/wordprocessingDrawing" xmlns:wp="http://schemas.openxmlformats.org/drawingml/2006/wordprocessingDrawing" xmlns:w10="urn:schemas-microsoft-com:office:word" xmlns:w="http://schemas.openxmlformats.org/wordprocessingml/2006/main" xmlns:w14="http://schemas.microsoft.com/office/word/2010/wordml" xmlns:w15="http://schemas.microsoft.com/office/word/2012/wordml" xmlns:w16cid="http://schemas.microsoft.com/office/word/2016/wordml/cid" xmlns:w16se="http://schemas.microsoft.com/office/word/2015/wordml/symex" xmlns:wpg="http://schemas.microsoft.com/office/word/2010/wordprocessingGroup" xmlns:wpi="http://schemas.microsoft.com/office/word/2010/wordprocessingInk" xmlns:wne="http://schemas.microsoft.com/office/word/2006/wordml" xmlns:wps="http://schemas.microsoft.com/office/word/2010/wordprocessingShape" mc:Ignorable="w14 w15 w16se w16cid wp14">
   <w:abstractNum w:abstractNumId="0" w15:restartNumberingAfterBreak="0">
     <w:nsid w:val="069E17C7"/>
     <w:multiLevelType w:val="hybridMultilevel"/>
@@ -8391,7 +9059,7 @@
   <w:abstractNum w:abstractNumId="5" w15:restartNumberingAfterBreak="0">
     <w:nsid w:val="15B913D4"/>
     <w:multiLevelType w:val="hybridMultilevel"/>
-    <w:tmpl w:val="8996D92E"/>
+    <w:tmpl w:val="2B1E7038"/>
     <w:lvl w:ilvl="0" w:tplc="0409000F">
       <w:start w:val="1"/>
       <w:numFmt w:val="decimal"/>
@@ -11258,6 +11926,92 @@
     </w:lvl>
   </w:abstractNum>
   <w:abstractNum w:abstractNumId="31" w15:restartNumberingAfterBreak="0">
+    <w:nsid w:val="785946C5"/>
+    <w:multiLevelType w:val="hybridMultilevel"/>
+    <w:tmpl w:val="2B1E7038"/>
+    <w:lvl w:ilvl="0" w:tplc="0409000F">
+      <w:start w:val="1"/>
+      <w:numFmt w:val="decimal"/>
+      <w:lvlText w:val="%1."/>
+      <w:lvlJc w:val="left"/>
+      <w:pPr>
+        <w:ind w:left="720" w:hanging="360"/>
+      </w:pPr>
+    </w:lvl>
+    <w:lvl w:ilvl="1" w:tplc="04090019" w:tentative="1">
+      <w:start w:val="1"/>
+      <w:numFmt w:val="lowerLetter"/>
+      <w:lvlText w:val="%2."/>
+      <w:lvlJc w:val="left"/>
+      <w:pPr>
+        <w:ind w:left="1440" w:hanging="360"/>
+      </w:pPr>
+    </w:lvl>
+    <w:lvl w:ilvl="2" w:tplc="0409001B" w:tentative="1">
+      <w:start w:val="1"/>
+      <w:numFmt w:val="lowerRoman"/>
+      <w:lvlText w:val="%3."/>
+      <w:lvlJc w:val="right"/>
+      <w:pPr>
+        <w:ind w:left="2160" w:hanging="180"/>
+      </w:pPr>
+    </w:lvl>
+    <w:lvl w:ilvl="3" w:tplc="0409000F" w:tentative="1">
+      <w:start w:val="1"/>
+      <w:numFmt w:val="decimal"/>
+      <w:lvlText w:val="%4."/>
+      <w:lvlJc w:val="left"/>
+      <w:pPr>
+        <w:ind w:left="2880" w:hanging="360"/>
+      </w:pPr>
+    </w:lvl>
+    <w:lvl w:ilvl="4" w:tplc="04090019" w:tentative="1">
+      <w:start w:val="1"/>
+      <w:numFmt w:val="lowerLetter"/>
+      <w:lvlText w:val="%5."/>
+      <w:lvlJc w:val="left"/>
+      <w:pPr>
+        <w:ind w:left="3600" w:hanging="360"/>
+      </w:pPr>
+    </w:lvl>
+    <w:lvl w:ilvl="5" w:tplc="0409001B" w:tentative="1">
+      <w:start w:val="1"/>
+      <w:numFmt w:val="lowerRoman"/>
+      <w:lvlText w:val="%6."/>
+      <w:lvlJc w:val="right"/>
+      <w:pPr>
+        <w:ind w:left="4320" w:hanging="180"/>
+      </w:pPr>
+    </w:lvl>
+    <w:lvl w:ilvl="6" w:tplc="0409000F" w:tentative="1">
+      <w:start w:val="1"/>
+      <w:numFmt w:val="decimal"/>
+      <w:lvlText w:val="%7."/>
+      <w:lvlJc w:val="left"/>
+      <w:pPr>
+        <w:ind w:left="5040" w:hanging="360"/>
+      </w:pPr>
+    </w:lvl>
+    <w:lvl w:ilvl="7" w:tplc="04090019" w:tentative="1">
+      <w:start w:val="1"/>
+      <w:numFmt w:val="lowerLetter"/>
+      <w:lvlText w:val="%8."/>
+      <w:lvlJc w:val="left"/>
+      <w:pPr>
+        <w:ind w:left="5760" w:hanging="360"/>
+      </w:pPr>
+    </w:lvl>
+    <w:lvl w:ilvl="8" w:tplc="0409001B" w:tentative="1">
+      <w:start w:val="1"/>
+      <w:numFmt w:val="lowerRoman"/>
+      <w:lvlText w:val="%9."/>
+      <w:lvlJc w:val="right"/>
+      <w:pPr>
+        <w:ind w:left="6480" w:hanging="180"/>
+      </w:pPr>
+    </w:lvl>
+  </w:abstractNum>
+  <w:abstractNum w:abstractNumId="32" w15:restartNumberingAfterBreak="0">
     <w:nsid w:val="7E0016FC"/>
     <w:multiLevelType w:val="multilevel"/>
     <w:tmpl w:val="107A5E4E"/>
@@ -11395,7 +12149,7 @@
     <w:abstractNumId w:val="1"/>
   </w:num>
   <w:num w:numId="9">
-    <w:abstractNumId w:val="31"/>
+    <w:abstractNumId w:val="32"/>
   </w:num>
   <w:num w:numId="10">
     <w:abstractNumId w:val="4"/>
@@ -11472,11 +12226,14 @@
   <w:num w:numId="34">
     <w:abstractNumId w:val="23"/>
   </w:num>
+  <w:num w:numId="35">
+    <w:abstractNumId w:val="31"/>
+  </w:num>
 </w:numbering>
 </file>
 
 <file path=word/styles.xml><?xml version="1.0" encoding="utf-8"?>
-<w:styles xmlns:mc="http://schemas.openxmlformats.org/markup-compatibility/2006" xmlns:r="http://schemas.openxmlformats.org/officeDocument/2006/relationships" xmlns:w="http://schemas.openxmlformats.org/wordprocessingml/2006/main" xmlns:w14="http://schemas.microsoft.com/office/word/2010/wordml" xmlns:w15="http://schemas.microsoft.com/office/word/2012/wordml" mc:Ignorable="w14 w15">
+<w:styles xmlns:mc="http://schemas.openxmlformats.org/markup-compatibility/2006" xmlns:r="http://schemas.openxmlformats.org/officeDocument/2006/relationships" xmlns:w="http://schemas.openxmlformats.org/wordprocessingml/2006/main" xmlns:w14="http://schemas.microsoft.com/office/word/2010/wordml" xmlns:w15="http://schemas.microsoft.com/office/word/2012/wordml" xmlns:w16cid="http://schemas.microsoft.com/office/word/2016/wordml/cid" xmlns:w16se="http://schemas.microsoft.com/office/word/2015/wordml/symex" mc:Ignorable="w14 w15 w16se w16cid">
   <w:docDefaults>
     <w:rPrDefault>
       <w:rPr>
@@ -11492,7 +12249,7 @@
       </w:pPr>
     </w:pPrDefault>
   </w:docDefaults>
-  <w:latentStyles w:defLockedState="0" w:defUIPriority="99" w:defSemiHidden="0" w:defUnhideWhenUsed="0" w:defQFormat="0" w:count="371">
+  <w:latentStyles w:defLockedState="0" w:defUIPriority="99" w:defSemiHidden="0" w:defUnhideWhenUsed="0" w:defQFormat="0" w:count="375">
     <w:lsdException w:name="Normal" w:uiPriority="0" w:qFormat="1"/>
     <w:lsdException w:name="heading 1" w:uiPriority="9" w:qFormat="1"/>
     <w:lsdException w:name="heading 2" w:semiHidden="1" w:uiPriority="9" w:unhideWhenUsed="1" w:qFormat="1"/>
@@ -11598,7 +12355,6 @@
     <w:lsdException w:name="HTML Sample" w:semiHidden="1" w:unhideWhenUsed="1"/>
     <w:lsdException w:name="HTML Typewriter" w:semiHidden="1" w:unhideWhenUsed="1"/>
     <w:lsdException w:name="HTML Variable" w:semiHidden="1" w:unhideWhenUsed="1"/>
-    <w:lsdException w:name="Normal Table" w:semiHidden="1" w:unhideWhenUsed="1"/>
     <w:lsdException w:name="annotation subject" w:semiHidden="1" w:unhideWhenUsed="1"/>
     <w:lsdException w:name="No List" w:semiHidden="1" w:unhideWhenUsed="1"/>
     <w:lsdException w:name="Outline List 1" w:semiHidden="1" w:unhideWhenUsed="1"/>
@@ -11642,10 +12398,8 @@
     <w:lsdException w:name="Table Elegant" w:semiHidden="1" w:unhideWhenUsed="1"/>
     <w:lsdException w:name="Table Professional" w:semiHidden="1" w:unhideWhenUsed="1"/>
     <w:lsdException w:name="Table Subtle 1" w:semiHidden="1" w:unhideWhenUsed="1"/>
-    <w:lsdException w:name="Table Subtle 2" w:semiHidden="1" w:unhideWhenUsed="1"/>
     <w:lsdException w:name="Table Web 1" w:semiHidden="1" w:unhideWhenUsed="1"/>
     <w:lsdException w:name="Table Web 2" w:semiHidden="1" w:unhideWhenUsed="1"/>
-    <w:lsdException w:name="Table Web 3" w:semiHidden="1" w:unhideWhenUsed="1"/>
     <w:lsdException w:name="Balloon Text" w:semiHidden="1" w:unhideWhenUsed="1"/>
     <w:lsdException w:name="Table Grid" w:uiPriority="39"/>
     <w:lsdException w:name="Table Theme" w:semiHidden="1" w:unhideWhenUsed="1"/>
@@ -11864,6 +12618,10 @@
     <w:lsdException w:name="List Table 5 Dark Accent 6" w:uiPriority="50"/>
     <w:lsdException w:name="List Table 6 Colorful Accent 6" w:uiPriority="51"/>
     <w:lsdException w:name="List Table 7 Colorful Accent 6" w:uiPriority="52"/>
+    <w:lsdException w:name="Mention" w:semiHidden="1" w:unhideWhenUsed="1"/>
+    <w:lsdException w:name="Smart Hyperlink" w:semiHidden="1" w:unhideWhenUsed="1"/>
+    <w:lsdException w:name="Hashtag" w:semiHidden="1" w:unhideWhenUsed="1"/>
+    <w:lsdException w:name="Unresolved Mention" w:semiHidden="1" w:unhideWhenUsed="1"/>
   </w:latentStyles>
   <w:style w:type="paragraph" w:default="1" w:styleId="Normal">
     <w:name w:val="Normal"/>
@@ -11935,6 +12693,7 @@
   <w:style w:type="character" w:default="1" w:styleId="DefaultParagraphFont">
     <w:name w:val="Default Paragraph Font"/>
     <w:uiPriority w:val="1"/>
+    <w:semiHidden/>
     <w:unhideWhenUsed/>
   </w:style>
   <w:style w:type="table" w:default="1" w:styleId="TableNormal">
@@ -12187,8 +12946,8 @@
       <w:u w:val="single"/>
     </w:rPr>
   </w:style>
-  <w:style w:type="character" w:customStyle="1" w:styleId="UnresolvedMention">
-    <w:name w:val="Unresolved Mention"/>
+  <w:style w:type="character" w:customStyle="1" w:styleId="UnresolvedMention1">
+    <w:name w:val="Unresolved Mention1"/>
     <w:basedOn w:val="DefaultParagraphFont"/>
     <w:uiPriority w:val="99"/>
     <w:semiHidden/>
@@ -12502,7 +13261,7 @@
 </file>
 
 <file path=customXml/itemProps1.xml><?xml version="1.0" encoding="utf-8"?>
-<ds:datastoreItem xmlns:ds="http://schemas.openxmlformats.org/officeDocument/2006/customXml" ds:itemID="{265754CF-549E-4557-84F4-D4FF135550DB}">
+<ds:datastoreItem xmlns:ds="http://schemas.openxmlformats.org/officeDocument/2006/customXml" ds:itemID="{312B5BC3-F1CC-436E-981A-3D2E35F39137}">
   <ds:schemaRefs>
     <ds:schemaRef ds:uri="http://schemas.openxmlformats.org/officeDocument/2006/bibliography"/>
   </ds:schemaRefs>

</xml_diff>

<commit_message>
Added "System Architecture" Diagram
</commit_message>
<xml_diff>
--- a/Designing and Implementing Multi-Users Distributed Text Editor.docx
+++ b/Designing and Implementing Multi-Users Distributed Text Editor.docx
@@ -116,8 +116,8 @@
           <w:noProof/>
         </w:rPr>
         <w:drawing>
-          <wp:inline distT="0" distB="0" distL="0" distR="0" wp14:anchorId="764AB0DE" wp14:editId="2A0B1531">
-            <wp:extent cx="3092844" cy="4592782"/>
+          <wp:inline distT="0" distB="0" distL="0" distR="0" wp14:anchorId="764AB0DE" wp14:editId="60D02E7F">
+            <wp:extent cx="3200400" cy="4592195"/>
             <wp:effectExtent l="0" t="0" r="0" b="0"/>
             <wp:docPr id="31" name="Picture 31"/>
             <wp:cNvGraphicFramePr>
@@ -148,7 +148,7 @@
                   <pic:spPr bwMode="auto">
                     <a:xfrm>
                       <a:off x="0" y="0"/>
-                      <a:ext cx="3186354" cy="4731641"/>
+                      <a:ext cx="3304707" cy="4741864"/>
                     </a:xfrm>
                     <a:prstGeom prst="rect">
                       <a:avLst/>
@@ -161,6 +161,8 @@
           </wp:inline>
         </w:drawing>
       </w:r>
+      <w:bookmarkStart w:id="0" w:name="_GoBack"/>
+      <w:bookmarkEnd w:id="0"/>
     </w:p>
     <w:p>
       <w:pPr>
@@ -4808,8 +4810,6 @@
       <w:r>
         <w:t>Finally, we make sure we clear the interval so we don’t have it running anymore.</w:t>
       </w:r>
-      <w:bookmarkStart w:id="0" w:name="_GoBack"/>
-      <w:bookmarkEnd w:id="0"/>
     </w:p>
     <w:p>
       <w:pPr>
@@ -13261,7 +13261,7 @@
 </file>
 
 <file path=customXml/itemProps1.xml><?xml version="1.0" encoding="utf-8"?>
-<ds:datastoreItem xmlns:ds="http://schemas.openxmlformats.org/officeDocument/2006/customXml" ds:itemID="{312B5BC3-F1CC-436E-981A-3D2E35F39137}">
+<ds:datastoreItem xmlns:ds="http://schemas.openxmlformats.org/officeDocument/2006/customXml" ds:itemID="{9120A55D-A4D7-4225-985A-78E9DAD74ADF}">
   <ds:schemaRefs>
     <ds:schemaRef ds:uri="http://schemas.openxmlformats.org/officeDocument/2006/bibliography"/>
   </ds:schemaRefs>

</xml_diff>